<commit_message>
Tue 24 Apr 2018 23:05:35 EEST
</commit_message>
<xml_diff>
--- a/CV/Resume_khabir_sec.docx
+++ b/CV/Resume_khabir_sec.docx
@@ -1,6 +1,6 @@
 
 <file path=word/document.xml><?xml version="1.0" encoding="utf-8"?>
-<w:document xmlns:wpc="http://schemas.microsoft.com/office/word/2010/wordprocessingCanvas" xmlns:cx="http://schemas.microsoft.com/office/drawing/2014/chartex" xmlns:cx1="http://schemas.microsoft.com/office/drawing/2015/9/8/chartex" xmlns:cx2="http://schemas.microsoft.com/office/drawing/2015/10/21/chartex" xmlns:cx3="http://schemas.microsoft.com/office/drawing/2016/5/9/chartex" xmlns:cx4="http://schemas.microsoft.com/office/drawing/2016/5/10/chartex" xmlns:cx5="http://schemas.microsoft.com/office/drawing/2016/5/11/chartex" xmlns:cx6="http://schemas.microsoft.com/office/drawing/2016/5/12/chartex" xmlns:cx7="http://schemas.microsoft.com/office/drawing/2016/5/13/chartex" xmlns:cx8="http://schemas.microsoft.com/office/drawing/2016/5/14/chartex" xmlns:mc="http://schemas.openxmlformats.org/markup-compatibility/2006" xmlns:aink="http://schemas.microsoft.com/office/drawing/2016/ink" xmlns:am3d="http://schemas.microsoft.com/office/drawing/2017/model3d" xmlns:o="urn:schemas-microsoft-com:office:office" xmlns:r="http://schemas.openxmlformats.org/officeDocument/2006/relationships" xmlns:m="http://schemas.openxmlformats.org/officeDocument/2006/math" xmlns:v="urn:schemas-microsoft-com:vml" xmlns:wp14="http://schemas.microsoft.com/office/word/2010/wordprocessingDrawing" xmlns:wp="http://schemas.openxmlformats.org/drawingml/2006/wordprocessingDrawing" xmlns:w10="urn:schemas-microsoft-com:office:word" xmlns:w="http://schemas.openxmlformats.org/wordprocessingml/2006/main" xmlns:w14="http://schemas.microsoft.com/office/word/2010/wordml" xmlns:w15="http://schemas.microsoft.com/office/word/2012/wordml" xmlns:w16cid="http://schemas.microsoft.com/office/word/2016/wordml/cid" xmlns:w16se="http://schemas.microsoft.com/office/word/2015/wordml/symex" xmlns:wpg="http://schemas.microsoft.com/office/word/2010/wordprocessingGroup" xmlns:wpi="http://schemas.microsoft.com/office/word/2010/wordprocessingInk" xmlns:wne="http://schemas.microsoft.com/office/word/2006/wordml" xmlns:wps="http://schemas.microsoft.com/office/word/2010/wordprocessingShape" mc:Ignorable="w14 w15 w16se w16cid wp14">
+<w:document xmlns:wpc="http://schemas.microsoft.com/office/word/2010/wordprocessingCanvas" xmlns:mo="http://schemas.microsoft.com/office/mac/office/2008/main" xmlns:mc="http://schemas.openxmlformats.org/markup-compatibility/2006" xmlns:mv="urn:schemas-microsoft-com:mac:vml" xmlns:o="urn:schemas-microsoft-com:office:office" xmlns:r="http://schemas.openxmlformats.org/officeDocument/2006/relationships" xmlns:m="http://schemas.openxmlformats.org/officeDocument/2006/math" xmlns:v="urn:schemas-microsoft-com:vml" xmlns:wp14="http://schemas.microsoft.com/office/word/2010/wordprocessingDrawing" xmlns:wp="http://schemas.openxmlformats.org/drawingml/2006/wordprocessingDrawing" xmlns:w10="urn:schemas-microsoft-com:office:word" xmlns:w="http://schemas.openxmlformats.org/wordprocessingml/2006/main" xmlns:w14="http://schemas.microsoft.com/office/word/2010/wordml" xmlns:w15="http://schemas.microsoft.com/office/word/2012/wordml" xmlns:wpg="http://schemas.microsoft.com/office/word/2010/wordprocessingGroup" xmlns:wpi="http://schemas.microsoft.com/office/word/2010/wordprocessingInk" xmlns:wne="http://schemas.microsoft.com/office/word/2006/wordml" xmlns:wps="http://schemas.microsoft.com/office/word/2010/wordprocessingShape" mc:Ignorable="w14 w15 wp14">
   <w:body>
     <w:p>
       <w:pPr>
@@ -33,7 +33,15 @@
           <w:sz w:val="20"/>
           <w:szCs w:val="20"/>
         </w:rPr>
-        <w:t>Taitoniekantie 9 E 101,</w:t>
+        <w:t>Merivalkama 1H as 72</w:t>
+      </w:r>
+      <w:r>
+        <w:rPr>
+          <w:rFonts w:ascii="Comic Sans MS" w:hAnsi="Comic Sans MS"/>
+          <w:sz w:val="20"/>
+          <w:szCs w:val="20"/>
+        </w:rPr>
+        <w:t>,</w:t>
       </w:r>
       <w:r>
         <w:rPr>
@@ -49,7 +57,39 @@
           <w:sz w:val="20"/>
           <w:szCs w:val="20"/>
         </w:rPr>
-        <w:t>40740 Jyväskylä,Finland</w:t>
+        <w:t>02320 Espoo</w:t>
+      </w:r>
+      <w:r>
+        <w:rPr>
+          <w:rFonts w:ascii="Comic Sans MS" w:hAnsi="Comic Sans MS"/>
+          <w:sz w:val="20"/>
+          <w:szCs w:val="20"/>
+        </w:rPr>
+        <w:t>,</w:t>
+      </w:r>
+      <w:r>
+        <w:rPr>
+          <w:rFonts w:ascii="Comic Sans MS" w:hAnsi="Comic Sans MS"/>
+          <w:sz w:val="20"/>
+          <w:szCs w:val="20"/>
+        </w:rPr>
+        <w:t xml:space="preserve"> </w:t>
+      </w:r>
+      <w:r>
+        <w:rPr>
+          <w:rFonts w:ascii="Comic Sans MS" w:hAnsi="Comic Sans MS"/>
+          <w:sz w:val="20"/>
+          <w:szCs w:val="20"/>
+        </w:rPr>
+        <w:t>Finland</w:t>
+      </w:r>
+      <w:r>
+        <w:rPr>
+          <w:rFonts w:ascii="Comic Sans MS" w:hAnsi="Comic Sans MS"/>
+          <w:sz w:val="20"/>
+          <w:szCs w:val="20"/>
+        </w:rPr>
+        <w:t>.</w:t>
       </w:r>
       <w:r>
         <w:rPr>
@@ -116,30 +156,8 @@
           <w:szCs w:val="20"/>
           <w:lang w:val="en-US"/>
         </w:rPr>
-        <w:t xml:space="preserve">Skype: </w:t>
-      </w:r>
-      <w:proofErr w:type="spellStart"/>
-      <w:proofErr w:type="gramStart"/>
-      <w:r>
-        <w:rPr>
-          <w:rFonts w:ascii="Comic Sans MS" w:hAnsi="Comic Sans MS"/>
-          <w:sz w:val="20"/>
-          <w:szCs w:val="20"/>
-          <w:lang w:val="en-US"/>
-        </w:rPr>
-        <w:t>md.khabir</w:t>
-      </w:r>
-      <w:proofErr w:type="gramEnd"/>
-      <w:r>
-        <w:rPr>
-          <w:rFonts w:ascii="Comic Sans MS" w:hAnsi="Comic Sans MS"/>
-          <w:sz w:val="20"/>
-          <w:szCs w:val="20"/>
-          <w:lang w:val="en-US"/>
-        </w:rPr>
-        <w:t>.uddin</w:t>
-      </w:r>
-      <w:proofErr w:type="spellEnd"/>
+        <w:t>Skype: md.khabir.uddin</w:t>
+      </w:r>
     </w:p>
     <w:p>
       <w:pPr>
@@ -152,25 +170,14 @@
           <w:lang w:val="en-US"/>
         </w:rPr>
       </w:pPr>
-      <w:proofErr w:type="spellStart"/>
-      <w:r>
-        <w:rPr>
-          <w:rFonts w:ascii="Comic Sans MS" w:hAnsi="Comic Sans MS"/>
-          <w:sz w:val="20"/>
-          <w:szCs w:val="20"/>
-          <w:lang w:val="en-US"/>
-        </w:rPr>
-        <w:t>Github</w:t>
-      </w:r>
-      <w:proofErr w:type="spellEnd"/>
-      <w:r>
-        <w:rPr>
-          <w:rFonts w:ascii="Comic Sans MS" w:hAnsi="Comic Sans MS"/>
-          <w:sz w:val="20"/>
-          <w:szCs w:val="20"/>
-          <w:lang w:val="en-US"/>
-        </w:rPr>
-        <w:t xml:space="preserve">: https://github.com/masumndc1/zim         </w:t>
+      <w:r>
+        <w:rPr>
+          <w:rFonts w:ascii="Comic Sans MS" w:hAnsi="Comic Sans MS"/>
+          <w:sz w:val="20"/>
+          <w:szCs w:val="20"/>
+          <w:lang w:val="en-US"/>
+        </w:rPr>
+        <w:t xml:space="preserve">Github: https://github.com/masumndc1/zim         </w:t>
       </w:r>
     </w:p>
     <w:p>
@@ -238,31 +245,7 @@
           <w:szCs w:val="20"/>
           <w:lang w:val="en-US"/>
         </w:rPr>
-        <w:t>E|CSA (</w:t>
-      </w:r>
-      <w:proofErr w:type="spellStart"/>
-      <w:r>
-        <w:rPr>
-          <w:rFonts w:ascii="Comic Sans MS" w:hAnsi="Comic Sans MS"/>
-          <w:b/>
-          <w:bCs/>
-          <w:sz w:val="20"/>
-          <w:szCs w:val="20"/>
-          <w:lang w:val="en-US"/>
-        </w:rPr>
-        <w:t>Eccouncil</w:t>
-      </w:r>
-      <w:proofErr w:type="spellEnd"/>
-      <w:r>
-        <w:rPr>
-          <w:rFonts w:ascii="Comic Sans MS" w:hAnsi="Comic Sans MS"/>
-          <w:b/>
-          <w:bCs/>
-          <w:sz w:val="20"/>
-          <w:szCs w:val="20"/>
-          <w:lang w:val="en-US"/>
-        </w:rPr>
-        <w:t xml:space="preserve"> Certified Security Analyst)</w:t>
+        <w:t>E|CSA (Eccouncil Certified Security Analyst)</w:t>
       </w:r>
     </w:p>
     <w:p>
@@ -546,197 +529,191 @@
           <w:sz w:val="20"/>
           <w:szCs w:val="20"/>
         </w:rPr>
+        <w:t>Sendmail</w:t>
+      </w:r>
+      <w:r>
+        <w:rPr>
+          <w:rFonts w:ascii="Comic Sans MS" w:hAnsi="Comic Sans MS"/>
+          <w:sz w:val="20"/>
+          <w:szCs w:val="20"/>
+        </w:rPr>
+        <w:t>,</w:t>
+      </w:r>
+      <w:r>
+        <w:rPr>
+          <w:rFonts w:ascii="Comic Sans MS" w:hAnsi="Comic Sans MS"/>
+          <w:b/>
+          <w:bCs/>
+          <w:sz w:val="20"/>
+          <w:szCs w:val="20"/>
+        </w:rPr>
+        <w:t>Postfix</w:t>
+      </w:r>
+      <w:r>
+        <w:rPr>
+          <w:rFonts w:ascii="Comic Sans MS" w:hAnsi="Comic Sans MS"/>
+          <w:sz w:val="20"/>
+          <w:szCs w:val="20"/>
+        </w:rPr>
+        <w:t>,</w:t>
+      </w:r>
+      <w:r>
+        <w:rPr>
+          <w:rFonts w:ascii="Comic Sans MS" w:hAnsi="Comic Sans MS"/>
+          <w:b/>
+          <w:bCs/>
+          <w:sz w:val="20"/>
+          <w:szCs w:val="20"/>
+        </w:rPr>
+        <w:t>Apache</w:t>
+      </w:r>
+      <w:r>
+        <w:rPr>
+          <w:rFonts w:ascii="Comic Sans MS" w:hAnsi="Comic Sans MS"/>
+          <w:sz w:val="20"/>
+          <w:szCs w:val="20"/>
+        </w:rPr>
+        <w:t>,</w:t>
+      </w:r>
+      <w:r>
+        <w:rPr>
+          <w:rFonts w:ascii="Comic Sans MS" w:hAnsi="Comic Sans MS"/>
+          <w:b/>
+          <w:bCs/>
+          <w:sz w:val="20"/>
+          <w:szCs w:val="20"/>
+        </w:rPr>
+        <w:t>Nginx,HaProxy,bind9</w:t>
+      </w:r>
+      <w:r>
+        <w:rPr>
+          <w:rFonts w:ascii="Comic Sans MS" w:hAnsi="Comic Sans MS"/>
+          <w:sz w:val="20"/>
+          <w:szCs w:val="20"/>
+        </w:rPr>
+        <w:t>,</w:t>
+      </w:r>
+      <w:r>
+        <w:rPr>
+          <w:rFonts w:ascii="Comic Sans MS" w:hAnsi="Comic Sans MS"/>
+          <w:b/>
+          <w:bCs/>
+          <w:sz w:val="20"/>
+          <w:szCs w:val="20"/>
+        </w:rPr>
+        <w:t>DNSSec</w:t>
+      </w:r>
+      <w:r>
+        <w:rPr>
+          <w:rFonts w:ascii="Comic Sans MS" w:hAnsi="Comic Sans MS"/>
+          <w:sz w:val="20"/>
+          <w:szCs w:val="20"/>
+        </w:rPr>
+        <w:t>,</w:t>
+      </w:r>
+      <w:r>
+        <w:rPr>
+          <w:rFonts w:ascii="Comic Sans MS" w:hAnsi="Comic Sans MS"/>
+          <w:b/>
+          <w:bCs/>
+          <w:sz w:val="20"/>
+          <w:szCs w:val="20"/>
+        </w:rPr>
+        <w:t>DHCP</w:t>
+      </w:r>
+      <w:r>
+        <w:rPr>
+          <w:rFonts w:ascii="Comic Sans MS" w:hAnsi="Comic Sans MS"/>
+          <w:sz w:val="20"/>
+          <w:szCs w:val="20"/>
+        </w:rPr>
+        <w:t xml:space="preserve">, </w:t>
+      </w:r>
+      <w:r>
+        <w:rPr>
+          <w:rFonts w:ascii="Comic Sans MS" w:hAnsi="Comic Sans MS"/>
+          <w:b/>
+          <w:bCs/>
+          <w:sz w:val="20"/>
+          <w:szCs w:val="20"/>
+        </w:rPr>
+        <w:t>FTP</w:t>
+      </w:r>
+      <w:r>
+        <w:rPr>
+          <w:rFonts w:ascii="Comic Sans MS" w:hAnsi="Comic Sans MS"/>
+          <w:sz w:val="20"/>
+          <w:szCs w:val="20"/>
+        </w:rPr>
+        <w:t xml:space="preserve">, </w:t>
+      </w:r>
+      <w:r>
+        <w:rPr>
+          <w:rFonts w:ascii="Comic Sans MS" w:hAnsi="Comic Sans MS"/>
+          <w:b/>
+          <w:bCs/>
+          <w:sz w:val="20"/>
+          <w:szCs w:val="20"/>
+        </w:rPr>
+        <w:t>Syslog,</w:t>
+      </w:r>
+      <w:r>
+        <w:rPr>
+          <w:rFonts w:ascii="Comic Sans MS" w:hAnsi="Comic Sans MS"/>
+          <w:b/>
+          <w:bCs/>
+          <w:sz w:val="20"/>
+          <w:szCs w:val="20"/>
+        </w:rPr>
+        <w:t>LVM,RAID</w:t>
+      </w:r>
+      <w:r>
+        <w:rPr>
+          <w:rFonts w:ascii="Comic Sans MS" w:hAnsi="Comic Sans MS"/>
+          <w:b/>
+          <w:bCs/>
+          <w:sz w:val="20"/>
+          <w:szCs w:val="20"/>
+        </w:rPr>
+        <w:t>,</w:t>
+      </w:r>
+      <w:r>
+        <w:rPr>
+          <w:rFonts w:ascii="Comic Sans MS" w:hAnsi="Comic Sans MS"/>
+          <w:b/>
+          <w:bCs/>
+          <w:sz w:val="20"/>
+          <w:szCs w:val="20"/>
+        </w:rPr>
+        <w:t>MySQL,MariaDB,Nagios,MRTG,SNMP,OpenSSL,Openswan,</w:t>
+      </w:r>
+      <w:r>
+        <w:rPr>
+          <w:rFonts w:ascii="Comic Sans MS" w:hAnsi="Comic Sans MS"/>
+          <w:b/>
+          <w:bCs/>
+          <w:sz w:val="20"/>
+          <w:szCs w:val="20"/>
+        </w:rPr>
         <w:t xml:space="preserve"> </w:t>
       </w:r>
-      <w:proofErr w:type="spellStart"/>
-      <w:proofErr w:type="gramStart"/>
-      <w:r>
-        <w:rPr>
-          <w:rFonts w:ascii="Comic Sans MS" w:hAnsi="Comic Sans MS"/>
-          <w:b/>
-          <w:bCs/>
-          <w:sz w:val="20"/>
-          <w:szCs w:val="20"/>
-        </w:rPr>
-        <w:t>Sendmail</w:t>
-      </w:r>
-      <w:r>
-        <w:rPr>
-          <w:rFonts w:ascii="Comic Sans MS" w:hAnsi="Comic Sans MS"/>
-          <w:sz w:val="20"/>
-          <w:szCs w:val="20"/>
-        </w:rPr>
-        <w:t>,</w:t>
-      </w:r>
-      <w:r>
-        <w:rPr>
-          <w:rFonts w:ascii="Comic Sans MS" w:hAnsi="Comic Sans MS"/>
-          <w:b/>
-          <w:bCs/>
-          <w:sz w:val="20"/>
-          <w:szCs w:val="20"/>
-        </w:rPr>
-        <w:t>Postfix</w:t>
-      </w:r>
-      <w:proofErr w:type="spellEnd"/>
-      <w:proofErr w:type="gramEnd"/>
-      <w:r>
-        <w:rPr>
-          <w:rFonts w:ascii="Comic Sans MS" w:hAnsi="Comic Sans MS"/>
-          <w:sz w:val="20"/>
-          <w:szCs w:val="20"/>
-        </w:rPr>
-        <w:t xml:space="preserve">, </w:t>
-      </w:r>
-      <w:r>
-        <w:rPr>
-          <w:rFonts w:ascii="Comic Sans MS" w:hAnsi="Comic Sans MS"/>
-          <w:b/>
-          <w:bCs/>
-          <w:sz w:val="20"/>
-          <w:szCs w:val="20"/>
-        </w:rPr>
-        <w:t>Apache</w:t>
-      </w:r>
-      <w:r>
-        <w:rPr>
-          <w:rFonts w:ascii="Comic Sans MS" w:hAnsi="Comic Sans MS"/>
-          <w:sz w:val="20"/>
-          <w:szCs w:val="20"/>
-        </w:rPr>
-        <w:t>,</w:t>
-      </w:r>
-      <w:r>
-        <w:rPr>
-          <w:rFonts w:ascii="Comic Sans MS" w:hAnsi="Comic Sans MS"/>
-          <w:b/>
-          <w:bCs/>
-          <w:sz w:val="20"/>
-          <w:szCs w:val="20"/>
-        </w:rPr>
-        <w:t>Nginx,HaProxy,bind9</w:t>
-      </w:r>
-      <w:r>
-        <w:rPr>
-          <w:rFonts w:ascii="Comic Sans MS" w:hAnsi="Comic Sans MS"/>
-          <w:sz w:val="20"/>
-          <w:szCs w:val="20"/>
-        </w:rPr>
-        <w:t xml:space="preserve">, </w:t>
-      </w:r>
-      <w:proofErr w:type="spellStart"/>
-      <w:r>
-        <w:rPr>
-          <w:rFonts w:ascii="Comic Sans MS" w:hAnsi="Comic Sans MS"/>
-          <w:b/>
-          <w:bCs/>
-          <w:sz w:val="20"/>
-          <w:szCs w:val="20"/>
-        </w:rPr>
-        <w:t>DNSSec</w:t>
-      </w:r>
-      <w:proofErr w:type="spellEnd"/>
-      <w:r>
-        <w:rPr>
-          <w:rFonts w:ascii="Comic Sans MS" w:hAnsi="Comic Sans MS"/>
-          <w:sz w:val="20"/>
-          <w:szCs w:val="20"/>
-        </w:rPr>
-        <w:t xml:space="preserve">, </w:t>
-      </w:r>
-      <w:r>
-        <w:rPr>
-          <w:rFonts w:ascii="Comic Sans MS" w:hAnsi="Comic Sans MS"/>
-          <w:b/>
-          <w:bCs/>
-          <w:sz w:val="20"/>
-          <w:szCs w:val="20"/>
-        </w:rPr>
-        <w:t>DHCP</w:t>
-      </w:r>
-      <w:r>
-        <w:rPr>
-          <w:rFonts w:ascii="Comic Sans MS" w:hAnsi="Comic Sans MS"/>
-          <w:sz w:val="20"/>
-          <w:szCs w:val="20"/>
-        </w:rPr>
-        <w:t xml:space="preserve">, </w:t>
-      </w:r>
-      <w:r>
-        <w:rPr>
-          <w:rFonts w:ascii="Comic Sans MS" w:hAnsi="Comic Sans MS"/>
-          <w:b/>
-          <w:bCs/>
-          <w:sz w:val="20"/>
-          <w:szCs w:val="20"/>
-        </w:rPr>
-        <w:t>FTP</w:t>
-      </w:r>
-      <w:r>
-        <w:rPr>
-          <w:rFonts w:ascii="Comic Sans MS" w:hAnsi="Comic Sans MS"/>
-          <w:sz w:val="20"/>
-          <w:szCs w:val="20"/>
-        </w:rPr>
-        <w:t xml:space="preserve">, </w:t>
-      </w:r>
-      <w:r>
-        <w:rPr>
-          <w:rFonts w:ascii="Comic Sans MS" w:hAnsi="Comic Sans MS"/>
-          <w:b/>
-          <w:bCs/>
-          <w:sz w:val="20"/>
-          <w:szCs w:val="20"/>
-        </w:rPr>
-        <w:t xml:space="preserve">Syslog, </w:t>
-      </w:r>
-      <w:proofErr w:type="spellStart"/>
-      <w:r>
-        <w:rPr>
-          <w:rFonts w:ascii="Comic Sans MS" w:hAnsi="Comic Sans MS"/>
-          <w:b/>
-          <w:bCs/>
-          <w:sz w:val="20"/>
-          <w:szCs w:val="20"/>
-        </w:rPr>
-        <w:t>MySQL,MariaDB,Nagios,MRTG,SNMP,OpenSSL,Openswan,Strongswan</w:t>
-      </w:r>
-      <w:proofErr w:type="spellEnd"/>
-      <w:r>
-        <w:rPr>
-          <w:rFonts w:ascii="Comic Sans MS" w:hAnsi="Comic Sans MS"/>
-          <w:b/>
-          <w:bCs/>
-          <w:sz w:val="20"/>
-          <w:szCs w:val="20"/>
-        </w:rPr>
-        <w:t xml:space="preserve"> VPN</w:t>
-      </w:r>
-      <w:r>
-        <w:rPr>
-          <w:rFonts w:ascii="Comic Sans MS" w:hAnsi="Comic Sans MS"/>
-          <w:sz w:val="20"/>
-          <w:szCs w:val="20"/>
-        </w:rPr>
-        <w:t xml:space="preserve"> </w:t>
-      </w:r>
-      <w:proofErr w:type="spellStart"/>
-      <w:r>
-        <w:rPr>
-          <w:rFonts w:ascii="Comic Sans MS" w:hAnsi="Comic Sans MS"/>
-          <w:sz w:val="20"/>
-          <w:szCs w:val="20"/>
-        </w:rPr>
-        <w:t>etc</w:t>
-      </w:r>
-      <w:proofErr w:type="spellEnd"/>
-      <w:r>
-        <w:rPr>
-          <w:rFonts w:ascii="Comic Sans MS" w:hAnsi="Comic Sans MS"/>
-          <w:sz w:val="20"/>
-          <w:szCs w:val="20"/>
-        </w:rPr>
-        <w:t xml:space="preserve"> on </w:t>
+      <w:r>
+        <w:rPr>
+          <w:rFonts w:ascii="Comic Sans MS" w:hAnsi="Comic Sans MS"/>
+          <w:b/>
+          <w:bCs/>
+          <w:sz w:val="20"/>
+          <w:szCs w:val="20"/>
+        </w:rPr>
+        <w:t>Strongswan VPN</w:t>
+      </w:r>
+      <w:r>
+        <w:rPr>
+          <w:rFonts w:ascii="Comic Sans MS" w:hAnsi="Comic Sans MS"/>
+          <w:sz w:val="20"/>
+          <w:szCs w:val="20"/>
+        </w:rPr>
+        <w:t xml:space="preserve"> etc on </w:t>
       </w:r>
       <w:r>
         <w:rPr>
@@ -747,9 +724,8 @@
           <w:sz w:val="20"/>
           <w:szCs w:val="20"/>
         </w:rPr>
-        <w:t xml:space="preserve">Red hat </w:t>
-      </w:r>
-      <w:proofErr w:type="spellStart"/>
+        <w:t>Red hat Linux,</w:t>
+      </w:r>
       <w:r>
         <w:rPr>
           <w:rFonts w:ascii="Comic Sans MS" w:hAnsi="Comic Sans MS"/>
@@ -759,9 +735,8 @@
           <w:sz w:val="20"/>
           <w:szCs w:val="20"/>
         </w:rPr>
-        <w:t>Linux,CentOS</w:t>
-      </w:r>
-      <w:proofErr w:type="spellEnd"/>
+        <w:t>CentOS,Debian,</w:t>
+      </w:r>
       <w:r>
         <w:rPr>
           <w:rFonts w:ascii="Comic Sans MS" w:hAnsi="Comic Sans MS"/>
@@ -771,17 +746,27 @@
           <w:sz w:val="20"/>
           <w:szCs w:val="20"/>
         </w:rPr>
-        <w:t>, Debian, Ubuntu,</w:t>
-      </w:r>
-      <w:r>
-        <w:rPr>
-          <w:rFonts w:ascii="Comic Sans MS" w:hAnsi="Comic Sans MS"/>
-          <w:b/>
-          <w:bCs/>
-          <w:sz w:val="20"/>
-          <w:szCs w:val="20"/>
-        </w:rPr>
-        <w:t xml:space="preserve"> OpenBSD, FreeBSD</w:t>
+        <w:t>Ubuntu,</w:t>
+      </w:r>
+      <w:r>
+        <w:rPr>
+          <w:rFonts w:ascii="Comic Sans MS" w:hAnsi="Comic Sans MS"/>
+          <w:b/>
+          <w:bCs/>
+          <w:sz w:val="20"/>
+          <w:szCs w:val="20"/>
+        </w:rPr>
+        <w:t>OpenBSD,</w:t>
+      </w:r>
+      <w:r>
+        <w:rPr>
+          <w:rFonts w:ascii="Comic Sans MS" w:hAnsi="Comic Sans MS"/>
+          <w:b/>
+          <w:bCs/>
+          <w:sz w:val="20"/>
+          <w:szCs w:val="20"/>
+        </w:rPr>
+        <w:t>FreeBSD</w:t>
       </w:r>
       <w:r>
         <w:rPr>
@@ -912,7 +897,6 @@
         </w:rPr>
         <w:t xml:space="preserve">Knowledge on cloud computing using </w:t>
       </w:r>
-      <w:proofErr w:type="spellStart"/>
       <w:r>
         <w:rPr>
           <w:rFonts w:ascii="Comic Sans MS" w:hAnsi="Comic Sans MS"/>
@@ -922,199 +906,68 @@
           <w:sz w:val="20"/>
           <w:szCs w:val="20"/>
         </w:rPr>
-        <w:t>Openstack</w:t>
-      </w:r>
-      <w:proofErr w:type="spellEnd"/>
-      <w:r>
-        <w:rPr>
-          <w:rFonts w:ascii="Comic Sans MS" w:hAnsi="Comic Sans MS"/>
-          <w:b/>
-          <w:bCs/>
+        <w:t xml:space="preserve">Openstack </w:t>
+      </w:r>
+      <w:r>
+        <w:rPr>
+          <w:rFonts w:ascii="Comic Sans MS" w:hAnsi="Comic Sans MS"/>
           <w:spacing w:val="-5"/>
           <w:sz w:val="20"/>
           <w:szCs w:val="20"/>
         </w:rPr>
+        <w:t>(Keystone,glance,rabbitMQ,Nova,Nova-compute and horizon)</w:t>
+      </w:r>
+      <w:r>
+        <w:rPr>
+          <w:rStyle w:val="None"/>
+          <w:rFonts w:ascii="Comic Sans MS" w:hAnsi="Comic Sans MS"/>
+          <w:spacing w:val="-5"/>
+          <w:sz w:val="20"/>
+          <w:szCs w:val="20"/>
+        </w:rPr>
         <w:t xml:space="preserve"> </w:t>
       </w:r>
       <w:r>
         <w:rPr>
+          <w:rStyle w:val="None"/>
           <w:rFonts w:ascii="Comic Sans MS" w:hAnsi="Comic Sans MS"/>
           <w:spacing w:val="-5"/>
           <w:sz w:val="20"/>
           <w:szCs w:val="20"/>
         </w:rPr>
-        <w:t>(</w:t>
-      </w:r>
-      <w:proofErr w:type="spellStart"/>
-      <w:proofErr w:type="gramStart"/>
-      <w:r>
-        <w:rPr>
-          <w:rFonts w:ascii="Comic Sans MS" w:hAnsi="Comic Sans MS"/>
+        <w:t xml:space="preserve">and Amazon web service </w:t>
+      </w:r>
+      <w:r>
+        <w:rPr>
+          <w:rStyle w:val="None"/>
+          <w:rFonts w:ascii="Comic Sans MS" w:hAnsi="Comic Sans MS"/>
+          <w:b/>
           <w:spacing w:val="-5"/>
           <w:sz w:val="20"/>
           <w:szCs w:val="20"/>
         </w:rPr>
-        <w:t>Keystone,glance</w:t>
-      </w:r>
-      <w:proofErr w:type="gramEnd"/>
-      <w:r>
-        <w:rPr>
-          <w:rFonts w:ascii="Comic Sans MS" w:hAnsi="Comic Sans MS"/>
+        <w:t>AWS</w:t>
+      </w:r>
+      <w:r>
+        <w:rPr>
+          <w:rStyle w:val="None"/>
+          <w:rFonts w:ascii="Comic Sans MS" w:hAnsi="Comic Sans MS"/>
+          <w:b/>
           <w:spacing w:val="-5"/>
           <w:sz w:val="20"/>
           <w:szCs w:val="20"/>
         </w:rPr>
-        <w:t>,rabbitMQ,Nova,Nova</w:t>
-      </w:r>
-      <w:proofErr w:type="spellEnd"/>
-      <w:r>
-        <w:rPr>
+        <w:t xml:space="preserve"> </w:t>
+      </w:r>
+      <w:r>
+        <w:rPr>
+          <w:rStyle w:val="None"/>
           <w:rFonts w:ascii="Comic Sans MS" w:hAnsi="Comic Sans MS"/>
           <w:spacing w:val="-5"/>
           <w:sz w:val="20"/>
           <w:szCs w:val="20"/>
         </w:rPr>
-        <w:t>-compute and horizon)</w:t>
-      </w:r>
-      <w:r>
-        <w:rPr>
-          <w:rStyle w:val="None"/>
-          <w:rFonts w:ascii="Comic Sans MS" w:hAnsi="Comic Sans MS"/>
-          <w:spacing w:val="-5"/>
-          <w:sz w:val="20"/>
-          <w:szCs w:val="20"/>
-        </w:rPr>
-        <w:t xml:space="preserve"> </w:t>
-      </w:r>
-      <w:r>
-        <w:rPr>
-          <w:rStyle w:val="None"/>
-          <w:rFonts w:ascii="Comic Sans MS" w:hAnsi="Comic Sans MS"/>
-          <w:spacing w:val="-5"/>
-          <w:sz w:val="20"/>
-          <w:szCs w:val="20"/>
-        </w:rPr>
-        <w:t xml:space="preserve">and Amazon web service </w:t>
-      </w:r>
-      <w:r>
-        <w:rPr>
-          <w:rStyle w:val="None"/>
-          <w:rFonts w:ascii="Comic Sans MS" w:hAnsi="Comic Sans MS"/>
-          <w:b/>
-          <w:spacing w:val="-5"/>
-          <w:sz w:val="20"/>
-          <w:szCs w:val="20"/>
-        </w:rPr>
-        <w:t>AWS</w:t>
-      </w:r>
-      <w:r>
-        <w:rPr>
-          <w:rStyle w:val="None"/>
-          <w:rFonts w:ascii="Comic Sans MS" w:hAnsi="Comic Sans MS"/>
-          <w:b/>
-          <w:spacing w:val="-5"/>
-          <w:sz w:val="20"/>
-          <w:szCs w:val="20"/>
-        </w:rPr>
-        <w:t xml:space="preserve"> </w:t>
-      </w:r>
-      <w:r>
-        <w:rPr>
-          <w:rStyle w:val="None"/>
-          <w:rFonts w:ascii="Comic Sans MS" w:hAnsi="Comic Sans MS"/>
-          <w:spacing w:val="-5"/>
-          <w:sz w:val="20"/>
-          <w:szCs w:val="20"/>
-        </w:rPr>
-        <w:t xml:space="preserve">(EC2,ELB,Auto Scaling, </w:t>
-      </w:r>
-      <w:proofErr w:type="spellStart"/>
-      <w:r>
-        <w:rPr>
-          <w:rStyle w:val="None"/>
-          <w:rFonts w:ascii="Comic Sans MS" w:hAnsi="Comic Sans MS"/>
-          <w:spacing w:val="-5"/>
-          <w:sz w:val="20"/>
-          <w:szCs w:val="20"/>
-        </w:rPr>
-        <w:t>CloudWatch</w:t>
-      </w:r>
-      <w:proofErr w:type="spellEnd"/>
-      <w:r>
-        <w:rPr>
-          <w:rStyle w:val="None"/>
-          <w:rFonts w:ascii="Comic Sans MS" w:hAnsi="Comic Sans MS"/>
-          <w:spacing w:val="-5"/>
-          <w:sz w:val="20"/>
-          <w:szCs w:val="20"/>
-        </w:rPr>
-        <w:t xml:space="preserve">, IAM, </w:t>
-      </w:r>
-      <w:proofErr w:type="spellStart"/>
-      <w:r>
-        <w:rPr>
-          <w:rStyle w:val="None"/>
-          <w:rFonts w:ascii="Comic Sans MS" w:hAnsi="Comic Sans MS"/>
-          <w:spacing w:val="-5"/>
-          <w:sz w:val="20"/>
-          <w:szCs w:val="20"/>
-        </w:rPr>
-        <w:t>CloudFormation</w:t>
-      </w:r>
-      <w:proofErr w:type="spellEnd"/>
-      <w:r>
-        <w:rPr>
-          <w:rStyle w:val="None"/>
-          <w:rFonts w:ascii="Comic Sans MS" w:hAnsi="Comic Sans MS"/>
-          <w:spacing w:val="-5"/>
-          <w:sz w:val="20"/>
-          <w:szCs w:val="20"/>
-        </w:rPr>
-        <w:t xml:space="preserve">, </w:t>
-      </w:r>
-      <w:proofErr w:type="spellStart"/>
-      <w:r>
-        <w:rPr>
-          <w:rStyle w:val="None"/>
-          <w:rFonts w:ascii="Comic Sans MS" w:hAnsi="Comic Sans MS"/>
-          <w:spacing w:val="-5"/>
-          <w:sz w:val="20"/>
-          <w:szCs w:val="20"/>
-        </w:rPr>
-        <w:t>CloudTrail</w:t>
-      </w:r>
-      <w:proofErr w:type="spellEnd"/>
-      <w:r>
-        <w:rPr>
-          <w:rStyle w:val="None"/>
-          <w:rFonts w:ascii="Comic Sans MS" w:hAnsi="Comic Sans MS"/>
-          <w:spacing w:val="-5"/>
-          <w:sz w:val="20"/>
-          <w:szCs w:val="20"/>
-        </w:rPr>
-        <w:t xml:space="preserve"> </w:t>
-      </w:r>
-      <w:proofErr w:type="spellStart"/>
-      <w:r>
-        <w:rPr>
-          <w:rStyle w:val="None"/>
-          <w:rFonts w:ascii="Comic Sans MS" w:hAnsi="Comic Sans MS"/>
-          <w:spacing w:val="-5"/>
-          <w:sz w:val="20"/>
-          <w:szCs w:val="20"/>
-        </w:rPr>
-        <w:t>etc</w:t>
-      </w:r>
-      <w:proofErr w:type="spellEnd"/>
-      <w:r>
-        <w:rPr>
-          <w:rStyle w:val="None"/>
-          <w:rFonts w:ascii="Comic Sans MS" w:hAnsi="Comic Sans MS"/>
-          <w:spacing w:val="-5"/>
-          <w:sz w:val="20"/>
-          <w:szCs w:val="20"/>
-        </w:rPr>
-        <w:t>).</w:t>
+        <w:t>(EC2,ELB,Auto Scaling, CloudWatch, IAM, CloudFormation, CloudTrail etc).</w:t>
       </w:r>
     </w:p>
     <w:p>
@@ -1138,27 +991,14 @@
         </w:rPr>
         <w:t>Knowledge on ELK (</w:t>
       </w:r>
-      <w:proofErr w:type="spellStart"/>
-      <w:proofErr w:type="gramStart"/>
-      <w:r>
-        <w:rPr>
-          <w:rFonts w:ascii="Comic Sans MS" w:eastAsia="Comic Sans MS" w:hAnsi="Comic Sans MS" w:cs="Comic Sans MS"/>
-          <w:b/>
-          <w:sz w:val="20"/>
-          <w:szCs w:val="20"/>
-        </w:rPr>
-        <w:t>Elasticsearch,logstash</w:t>
-      </w:r>
-      <w:proofErr w:type="spellEnd"/>
-      <w:proofErr w:type="gramEnd"/>
-      <w:r>
-        <w:rPr>
-          <w:rFonts w:ascii="Comic Sans MS" w:eastAsia="Comic Sans MS" w:hAnsi="Comic Sans MS" w:cs="Comic Sans MS"/>
-          <w:b/>
-          <w:sz w:val="20"/>
-          <w:szCs w:val="20"/>
-        </w:rPr>
-        <w:t xml:space="preserve"> </w:t>
+      <w:r>
+        <w:rPr>
+          <w:rFonts w:ascii="Comic Sans MS" w:eastAsia="Comic Sans MS" w:hAnsi="Comic Sans MS" w:cs="Comic Sans MS"/>
+          <w:b/>
+          <w:sz w:val="20"/>
+          <w:szCs w:val="20"/>
+        </w:rPr>
+        <w:t xml:space="preserve">Elasticsearch,logstash </w:t>
       </w:r>
       <w:r>
         <w:rPr>
@@ -1232,8 +1072,6 @@
         </w:rPr>
         <w:t xml:space="preserve"> and networking using </w:t>
       </w:r>
-      <w:proofErr w:type="spellStart"/>
-      <w:proofErr w:type="gramStart"/>
       <w:r>
         <w:rPr>
           <w:rStyle w:val="None"/>
@@ -1246,41 +1084,69 @@
         </w:rPr>
         <w:t>LXC,Vagrant</w:t>
       </w:r>
-      <w:proofErr w:type="spellEnd"/>
-      <w:proofErr w:type="gramEnd"/>
       <w:r>
         <w:rPr>
           <w:rStyle w:val="None"/>
           <w:rFonts w:ascii="Comic Sans MS" w:hAnsi="Comic Sans MS"/>
-          <w:b/>
-          <w:bCs/>
           <w:spacing w:val="-5"/>
           <w:sz w:val="20"/>
           <w:szCs w:val="20"/>
         </w:rPr>
-        <w:t xml:space="preserve"> </w:t>
+        <w:t>,</w:t>
       </w:r>
       <w:r>
         <w:rPr>
           <w:rStyle w:val="None"/>
           <w:rFonts w:ascii="Comic Sans MS" w:hAnsi="Comic Sans MS"/>
+          <w:b/>
+          <w:bCs/>
           <w:spacing w:val="-5"/>
           <w:sz w:val="20"/>
           <w:szCs w:val="20"/>
         </w:rPr>
-        <w:t xml:space="preserve">and </w:t>
+        <w:t>Docker</w:t>
       </w:r>
       <w:r>
         <w:rPr>
           <w:rStyle w:val="None"/>
           <w:rFonts w:ascii="Comic Sans MS" w:hAnsi="Comic Sans MS"/>
-          <w:b/>
-          <w:bCs/>
           <w:spacing w:val="-5"/>
           <w:sz w:val="20"/>
           <w:szCs w:val="20"/>
         </w:rPr>
-        <w:t>Docker</w:t>
+        <w:t>,</w:t>
+      </w:r>
+      <w:r>
+        <w:rPr>
+          <w:rStyle w:val="None"/>
+          <w:rFonts w:ascii="Comic Sans MS" w:hAnsi="Comic Sans MS"/>
+          <w:b/>
+          <w:spacing w:val="-5"/>
+          <w:sz w:val="20"/>
+          <w:szCs w:val="20"/>
+        </w:rPr>
+        <w:t>Docker Swarm</w:t>
+      </w:r>
+      <w:r>
+        <w:rPr>
+          <w:rStyle w:val="None"/>
+          <w:rFonts w:ascii="Comic Sans MS" w:hAnsi="Comic Sans MS"/>
+          <w:spacing w:val="-5"/>
+          <w:sz w:val="20"/>
+          <w:szCs w:val="20"/>
+        </w:rPr>
+        <w:t xml:space="preserve"> and </w:t>
+      </w:r>
+      <w:r>
+        <w:rPr>
+          <w:rStyle w:val="None"/>
+          <w:rFonts w:ascii="Comic Sans MS" w:hAnsi="Comic Sans MS"/>
+          <w:b/>
+          <w:spacing w:val="-5"/>
+          <w:sz w:val="20"/>
+          <w:szCs w:val="20"/>
+        </w:rPr>
+        <w:t>Docker Compose</w:t>
       </w:r>
       <w:r>
         <w:rPr>
@@ -1315,27 +1181,14 @@
         </w:rPr>
         <w:t xml:space="preserve">Apt on container management using </w:t>
       </w:r>
-      <w:proofErr w:type="spellStart"/>
-      <w:proofErr w:type="gramStart"/>
-      <w:r>
-        <w:rPr>
-          <w:rFonts w:ascii="Comic Sans MS" w:eastAsia="Comic Sans MS" w:hAnsi="Comic Sans MS" w:cs="Comic Sans MS"/>
-          <w:b/>
-          <w:sz w:val="20"/>
-          <w:szCs w:val="20"/>
-        </w:rPr>
-        <w:t>Kubernetes,Openshift</w:t>
-      </w:r>
-      <w:proofErr w:type="spellEnd"/>
-      <w:proofErr w:type="gramEnd"/>
-      <w:r>
-        <w:rPr>
-          <w:rFonts w:ascii="Comic Sans MS" w:eastAsia="Comic Sans MS" w:hAnsi="Comic Sans MS" w:cs="Comic Sans MS"/>
-          <w:b/>
-          <w:sz w:val="20"/>
-          <w:szCs w:val="20"/>
-        </w:rPr>
-        <w:t xml:space="preserve"> </w:t>
+      <w:r>
+        <w:rPr>
+          <w:rFonts w:ascii="Comic Sans MS" w:eastAsia="Comic Sans MS" w:hAnsi="Comic Sans MS" w:cs="Comic Sans MS"/>
+          <w:b/>
+          <w:sz w:val="20"/>
+          <w:szCs w:val="20"/>
+        </w:rPr>
+        <w:t xml:space="preserve">Kubernetes,Openshift </w:t>
       </w:r>
       <w:r>
         <w:rPr>
@@ -1352,27 +1205,7 @@
           <w:sz w:val="20"/>
           <w:szCs w:val="20"/>
         </w:rPr>
-        <w:t xml:space="preserve"> </w:t>
-      </w:r>
-      <w:proofErr w:type="spellStart"/>
-      <w:r>
-        <w:rPr>
-          <w:rFonts w:ascii="Comic Sans MS" w:eastAsia="Comic Sans MS" w:hAnsi="Comic Sans MS" w:cs="Comic Sans MS"/>
-          <w:b/>
-          <w:sz w:val="20"/>
-          <w:szCs w:val="20"/>
-        </w:rPr>
-        <w:t>grafana</w:t>
-      </w:r>
-      <w:proofErr w:type="spellEnd"/>
-      <w:r>
-        <w:rPr>
-          <w:rFonts w:ascii="Comic Sans MS" w:eastAsia="Comic Sans MS" w:hAnsi="Comic Sans MS" w:cs="Comic Sans MS"/>
-          <w:b/>
-          <w:sz w:val="20"/>
-          <w:szCs w:val="20"/>
-        </w:rPr>
-        <w:t>.</w:t>
+        <w:t xml:space="preserve"> grafana.</w:t>
       </w:r>
     </w:p>
     <w:p>
@@ -1466,7 +1299,18 @@
           <w:szCs w:val="20"/>
           <w:lang w:val="de-DE"/>
         </w:rPr>
-        <w:t xml:space="preserve">VmWare </w:t>
+        <w:t>VmWare</w:t>
+      </w:r>
+      <w:r>
+        <w:rPr>
+          <w:rFonts w:ascii="Comic Sans MS" w:hAnsi="Comic Sans MS"/>
+          <w:b/>
+          <w:bCs/>
+          <w:sz w:val="20"/>
+          <w:szCs w:val="20"/>
+          <w:lang w:val="de-DE"/>
+        </w:rPr>
+        <w:t xml:space="preserve">,KVM </w:t>
       </w:r>
       <w:r>
         <w:rPr>
@@ -1544,31 +1388,7 @@
           <w:szCs w:val="20"/>
           <w:lang w:val="en-US"/>
         </w:rPr>
-        <w:t xml:space="preserve"> </w:t>
-      </w:r>
-      <w:proofErr w:type="spellStart"/>
-      <w:r>
-        <w:rPr>
-          <w:rFonts w:ascii="Comic Sans MS" w:hAnsi="Comic Sans MS"/>
-          <w:b/>
-          <w:bCs/>
-          <w:sz w:val="20"/>
-          <w:szCs w:val="20"/>
-          <w:lang w:val="en-US"/>
-        </w:rPr>
-        <w:t>Saltstack</w:t>
-      </w:r>
-      <w:proofErr w:type="spellEnd"/>
-      <w:r>
-        <w:rPr>
-          <w:rFonts w:ascii="Comic Sans MS" w:hAnsi="Comic Sans MS"/>
-          <w:b/>
-          <w:bCs/>
-          <w:sz w:val="20"/>
-          <w:szCs w:val="20"/>
-          <w:lang w:val="en-US"/>
-        </w:rPr>
-        <w:t>.</w:t>
+        <w:t xml:space="preserve"> Saltstack.</w:t>
       </w:r>
     </w:p>
     <w:p>
@@ -1585,8 +1405,6 @@
           <w:szCs w:val="20"/>
         </w:rPr>
       </w:pPr>
-      <w:bookmarkStart w:id="0" w:name="_GoBack"/>
-      <w:bookmarkEnd w:id="0"/>
       <w:r>
         <w:rPr>
           <w:rFonts w:ascii="Comic Sans MS" w:hAnsi="Comic Sans MS"/>
@@ -1708,65 +1526,8 @@
           <w:sz w:val="20"/>
           <w:szCs w:val="20"/>
         </w:rPr>
-        <w:t>TCP/IP, packets analysis (</w:t>
-      </w:r>
-      <w:proofErr w:type="spellStart"/>
-      <w:proofErr w:type="gramStart"/>
-      <w:r>
-        <w:rPr>
-          <w:rFonts w:ascii="Comic Sans MS" w:hAnsi="Comic Sans MS"/>
-          <w:b/>
-          <w:bCs/>
-          <w:sz w:val="20"/>
-          <w:szCs w:val="20"/>
-        </w:rPr>
-        <w:t>Wireshark,Tshark</w:t>
-      </w:r>
-      <w:proofErr w:type="gramEnd"/>
-      <w:r>
-        <w:rPr>
-          <w:rFonts w:ascii="Comic Sans MS" w:hAnsi="Comic Sans MS"/>
-          <w:b/>
-          <w:bCs/>
-          <w:sz w:val="20"/>
-          <w:szCs w:val="20"/>
-        </w:rPr>
-        <w:t>,Xplico</w:t>
-      </w:r>
-      <w:proofErr w:type="spellEnd"/>
-      <w:r>
-        <w:rPr>
-          <w:rFonts w:ascii="Comic Sans MS" w:hAnsi="Comic Sans MS"/>
-          <w:b/>
-          <w:bCs/>
-          <w:sz w:val="20"/>
-          <w:szCs w:val="20"/>
-        </w:rPr>
-        <w:t xml:space="preserve">, </w:t>
-      </w:r>
-      <w:proofErr w:type="spellStart"/>
-      <w:r>
-        <w:rPr>
-          <w:rFonts w:ascii="Comic Sans MS" w:hAnsi="Comic Sans MS"/>
-          <w:b/>
-          <w:bCs/>
-          <w:sz w:val="20"/>
-          <w:szCs w:val="20"/>
-        </w:rPr>
-        <w:t>tcpdump</w:t>
-      </w:r>
-      <w:proofErr w:type="spellEnd"/>
-      <w:r>
-        <w:rPr>
-          <w:rFonts w:ascii="Comic Sans MS" w:hAnsi="Comic Sans MS"/>
-          <w:b/>
-          <w:bCs/>
-          <w:sz w:val="20"/>
-          <w:szCs w:val="20"/>
-        </w:rPr>
-        <w:t xml:space="preserve"> </w:t>
-      </w:r>
-      <w:proofErr w:type="spellStart"/>
+        <w:t xml:space="preserve">TCP/IP, packets analysis (Wireshark,Tshark,Xplico, tcpdump </w:t>
+      </w:r>
       <w:r>
         <w:rPr>
           <w:rFonts w:ascii="Comic Sans MS" w:hAnsi="Comic Sans MS"/>
@@ -1775,7 +1536,6 @@
         </w:rPr>
         <w:t>etc</w:t>
       </w:r>
-      <w:proofErr w:type="spellEnd"/>
       <w:r>
         <w:rPr>
           <w:rFonts w:ascii="Comic Sans MS" w:hAnsi="Comic Sans MS"/>
@@ -1820,29 +1580,7 @@
           <w:sz w:val="20"/>
           <w:szCs w:val="20"/>
         </w:rPr>
-        <w:t xml:space="preserve"> (</w:t>
-      </w:r>
-      <w:proofErr w:type="spellStart"/>
-      <w:r>
-        <w:rPr>
-          <w:rFonts w:ascii="Comic Sans MS" w:hAnsi="Comic Sans MS"/>
-          <w:b/>
-          <w:bCs/>
-          <w:sz w:val="20"/>
-          <w:szCs w:val="20"/>
-        </w:rPr>
-        <w:t>Snort,psad</w:t>
-      </w:r>
-      <w:proofErr w:type="spellEnd"/>
-      <w:r>
-        <w:rPr>
-          <w:rFonts w:ascii="Comic Sans MS" w:hAnsi="Comic Sans MS"/>
-          <w:b/>
-          <w:bCs/>
-          <w:sz w:val="20"/>
-          <w:szCs w:val="20"/>
-        </w:rPr>
-        <w:t xml:space="preserve">) </w:t>
+        <w:t xml:space="preserve"> (Snort,psad) </w:t>
       </w:r>
       <w:r>
         <w:rPr>
@@ -1852,134 +1590,34 @@
         </w:rPr>
         <w:t>along with other security tools (</w:t>
       </w:r>
-      <w:proofErr w:type="spellStart"/>
-      <w:r>
-        <w:rPr>
-          <w:rFonts w:ascii="Comic Sans MS" w:hAnsi="Comic Sans MS"/>
-          <w:b/>
-          <w:bCs/>
-          <w:sz w:val="20"/>
-          <w:szCs w:val="20"/>
-        </w:rPr>
-        <w:t>Nmap,Nessus</w:t>
-      </w:r>
-      <w:proofErr w:type="spellEnd"/>
-      <w:r>
-        <w:rPr>
-          <w:rFonts w:ascii="Comic Sans MS" w:hAnsi="Comic Sans MS"/>
-          <w:b/>
-          <w:bCs/>
-          <w:sz w:val="20"/>
-          <w:szCs w:val="20"/>
-        </w:rPr>
-        <w:t xml:space="preserve">, </w:t>
-      </w:r>
-      <w:proofErr w:type="spellStart"/>
-      <w:r>
-        <w:rPr>
-          <w:rFonts w:ascii="Comic Sans MS" w:hAnsi="Comic Sans MS"/>
-          <w:b/>
-          <w:bCs/>
-          <w:sz w:val="20"/>
-          <w:szCs w:val="20"/>
-        </w:rPr>
-        <w:t>Nexpose</w:t>
-      </w:r>
-      <w:proofErr w:type="spellEnd"/>
-      <w:r>
-        <w:rPr>
-          <w:rFonts w:ascii="Comic Sans MS" w:hAnsi="Comic Sans MS"/>
-          <w:b/>
-          <w:bCs/>
-          <w:sz w:val="20"/>
-          <w:szCs w:val="20"/>
-        </w:rPr>
-        <w:t xml:space="preserve">, OpenVAS, Metasploit, Burp suit </w:t>
-      </w:r>
-      <w:proofErr w:type="spellStart"/>
-      <w:r>
-        <w:rPr>
-          <w:rFonts w:ascii="Comic Sans MS" w:hAnsi="Comic Sans MS"/>
-          <w:sz w:val="20"/>
-          <w:szCs w:val="20"/>
-        </w:rPr>
-        <w:t>etc</w:t>
-      </w:r>
-      <w:proofErr w:type="spellEnd"/>
-      <w:r>
-        <w:rPr>
-          <w:rFonts w:ascii="Comic Sans MS" w:hAnsi="Comic Sans MS"/>
-          <w:sz w:val="20"/>
-          <w:szCs w:val="20"/>
-        </w:rPr>
-        <w:t xml:space="preserve">) included in </w:t>
-      </w:r>
-      <w:r>
-        <w:rPr>
-          <w:rFonts w:ascii="Comic Sans MS" w:hAnsi="Comic Sans MS"/>
-          <w:b/>
-          <w:bCs/>
-          <w:sz w:val="20"/>
-          <w:szCs w:val="20"/>
-        </w:rPr>
-        <w:t xml:space="preserve">Backtrack/ </w:t>
-      </w:r>
-      <w:proofErr w:type="spellStart"/>
-      <w:r>
-        <w:rPr>
-          <w:rFonts w:ascii="Comic Sans MS" w:hAnsi="Comic Sans MS"/>
-          <w:b/>
-          <w:bCs/>
-          <w:sz w:val="20"/>
-          <w:szCs w:val="20"/>
-        </w:rPr>
-        <w:t>KaliLinux</w:t>
-      </w:r>
-      <w:proofErr w:type="spellEnd"/>
-      <w:r>
-        <w:rPr>
-          <w:rFonts w:ascii="Comic Sans MS" w:hAnsi="Comic Sans MS"/>
-          <w:b/>
-          <w:bCs/>
-          <w:sz w:val="20"/>
-          <w:szCs w:val="20"/>
-        </w:rPr>
-        <w:t xml:space="preserve">/ </w:t>
-      </w:r>
-      <w:proofErr w:type="spellStart"/>
-      <w:r>
-        <w:rPr>
-          <w:rFonts w:ascii="Comic Sans MS" w:hAnsi="Comic Sans MS"/>
-          <w:b/>
-          <w:bCs/>
-          <w:sz w:val="20"/>
-          <w:szCs w:val="20"/>
-        </w:rPr>
-        <w:t>Blackbuntu</w:t>
-      </w:r>
-      <w:proofErr w:type="spellEnd"/>
-      <w:r>
-        <w:rPr>
-          <w:rFonts w:ascii="Comic Sans MS" w:hAnsi="Comic Sans MS"/>
-          <w:b/>
-          <w:bCs/>
-          <w:sz w:val="20"/>
-          <w:szCs w:val="20"/>
-        </w:rPr>
-        <w:t xml:space="preserve">/ </w:t>
-      </w:r>
-      <w:proofErr w:type="spellStart"/>
-      <w:r>
-        <w:rPr>
-          <w:rFonts w:ascii="Comic Sans MS" w:hAnsi="Comic Sans MS"/>
-          <w:b/>
-          <w:bCs/>
-          <w:sz w:val="20"/>
-          <w:szCs w:val="20"/>
-        </w:rPr>
-        <w:t>SecurityOnion</w:t>
-      </w:r>
-      <w:proofErr w:type="spellEnd"/>
+      <w:r>
+        <w:rPr>
+          <w:rFonts w:ascii="Comic Sans MS" w:hAnsi="Comic Sans MS"/>
+          <w:b/>
+          <w:bCs/>
+          <w:sz w:val="20"/>
+          <w:szCs w:val="20"/>
+        </w:rPr>
+        <w:t xml:space="preserve">Nmap,Nessus, Nexpose, OpenVAS, Metasploit, Burp suit </w:t>
+      </w:r>
+      <w:r>
+        <w:rPr>
+          <w:rFonts w:ascii="Comic Sans MS" w:hAnsi="Comic Sans MS"/>
+          <w:sz w:val="20"/>
+          <w:szCs w:val="20"/>
+        </w:rPr>
+        <w:t xml:space="preserve">etc) included in </w:t>
+      </w:r>
+      <w:r>
+        <w:rPr>
+          <w:rFonts w:ascii="Comic Sans MS" w:hAnsi="Comic Sans MS"/>
+          <w:b/>
+          <w:bCs/>
+          <w:sz w:val="20"/>
+          <w:szCs w:val="20"/>
+        </w:rPr>
+        <w:t>Backtrack/ KaliLinux/ Blackbuntu/ SecurityOnion</w:t>
+      </w:r>
       <w:r>
         <w:rPr>
           <w:rFonts w:ascii="Comic Sans MS" w:hAnsi="Comic Sans MS"/>
@@ -2133,53 +1771,23 @@
         </w:rPr>
         <w:t>(</w:t>
       </w:r>
-      <w:proofErr w:type="gramStart"/>
-      <w:r>
-        <w:rPr>
-          <w:rFonts w:ascii="Comic Sans MS" w:hAnsi="Comic Sans MS"/>
-          <w:b/>
-          <w:bCs/>
-          <w:sz w:val="20"/>
-          <w:szCs w:val="20"/>
-        </w:rPr>
-        <w:t>OSPF,RIP</w:t>
-      </w:r>
-      <w:proofErr w:type="gramEnd"/>
-      <w:r>
-        <w:rPr>
-          <w:rFonts w:ascii="Comic Sans MS" w:hAnsi="Comic Sans MS"/>
-          <w:b/>
-          <w:bCs/>
-          <w:sz w:val="20"/>
-          <w:szCs w:val="20"/>
-        </w:rPr>
-        <w:t xml:space="preserve">,EIGRP,BGP </w:t>
-      </w:r>
-      <w:r>
-        <w:rPr>
-          <w:rFonts w:ascii="Comic Sans MS" w:hAnsi="Comic Sans MS"/>
-          <w:sz w:val="20"/>
-          <w:szCs w:val="20"/>
-        </w:rPr>
-        <w:t xml:space="preserve">and static </w:t>
-      </w:r>
-      <w:proofErr w:type="spellStart"/>
-      <w:r>
-        <w:rPr>
-          <w:rFonts w:ascii="Comic Sans MS" w:hAnsi="Comic Sans MS"/>
-          <w:sz w:val="20"/>
-          <w:szCs w:val="20"/>
-        </w:rPr>
-        <w:t>etc</w:t>
-      </w:r>
-      <w:proofErr w:type="spellEnd"/>
-      <w:r>
-        <w:rPr>
-          <w:rFonts w:ascii="Comic Sans MS" w:hAnsi="Comic Sans MS"/>
-          <w:sz w:val="20"/>
-          <w:szCs w:val="20"/>
-        </w:rPr>
-        <w:t xml:space="preserve">) and </w:t>
+      <w:r>
+        <w:rPr>
+          <w:rFonts w:ascii="Comic Sans MS" w:hAnsi="Comic Sans MS"/>
+          <w:b/>
+          <w:bCs/>
+          <w:sz w:val="20"/>
+          <w:szCs w:val="20"/>
+        </w:rPr>
+        <w:t xml:space="preserve">OSPF,RIP,EIGRP,BGP </w:t>
+      </w:r>
+      <w:r>
+        <w:rPr>
+          <w:rFonts w:ascii="Comic Sans MS" w:hAnsi="Comic Sans MS"/>
+          <w:sz w:val="20"/>
+          <w:szCs w:val="20"/>
+        </w:rPr>
+        <w:t xml:space="preserve">and static etc) and </w:t>
       </w:r>
       <w:r>
         <w:rPr>
@@ -2199,18 +1807,24 @@
         </w:rPr>
         <w:t xml:space="preserve"> using </w:t>
       </w:r>
-      <w:proofErr w:type="spellStart"/>
-      <w:r>
-        <w:rPr>
-          <w:rFonts w:ascii="Comic Sans MS" w:hAnsi="Comic Sans MS"/>
-          <w:b/>
-          <w:bCs/>
-          <w:sz w:val="20"/>
-          <w:szCs w:val="20"/>
-        </w:rPr>
-        <w:t>cisco,juniper</w:t>
-      </w:r>
-      <w:proofErr w:type="spellEnd"/>
+      <w:r>
+        <w:rPr>
+          <w:rFonts w:ascii="Comic Sans MS" w:hAnsi="Comic Sans MS"/>
+          <w:b/>
+          <w:bCs/>
+          <w:sz w:val="20"/>
+          <w:szCs w:val="20"/>
+        </w:rPr>
+        <w:t xml:space="preserve">cisco,juniper </w:t>
+      </w:r>
+      <w:r>
+        <w:rPr>
+          <w:rFonts w:ascii="Comic Sans MS" w:hAnsi="Comic Sans MS"/>
+          <w:sz w:val="20"/>
+          <w:szCs w:val="20"/>
+        </w:rPr>
+        <w:t>routers,switches</w:t>
+      </w:r>
       <w:r>
         <w:rPr>
           <w:rFonts w:ascii="Comic Sans MS" w:hAnsi="Comic Sans MS"/>
@@ -2221,26 +1835,6 @@
         </w:rPr>
         <w:t xml:space="preserve"> </w:t>
       </w:r>
-      <w:proofErr w:type="spellStart"/>
-      <w:r>
-        <w:rPr>
-          <w:rFonts w:ascii="Comic Sans MS" w:hAnsi="Comic Sans MS"/>
-          <w:sz w:val="20"/>
-          <w:szCs w:val="20"/>
-        </w:rPr>
-        <w:t>routers,switches</w:t>
-      </w:r>
-      <w:proofErr w:type="spellEnd"/>
-      <w:r>
-        <w:rPr>
-          <w:rFonts w:ascii="Comic Sans MS" w:hAnsi="Comic Sans MS"/>
-          <w:b/>
-          <w:bCs/>
-          <w:sz w:val="20"/>
-          <w:szCs w:val="20"/>
-        </w:rPr>
-        <w:t xml:space="preserve"> </w:t>
-      </w:r>
       <w:r>
         <w:rPr>
           <w:rFonts w:ascii="Comic Sans MS" w:hAnsi="Comic Sans MS"/>
@@ -2257,55 +1851,15 @@
           <w:sz w:val="20"/>
           <w:szCs w:val="20"/>
         </w:rPr>
-        <w:t xml:space="preserve"> </w:t>
-      </w:r>
-      <w:proofErr w:type="spellStart"/>
-      <w:r>
-        <w:rPr>
-          <w:rFonts w:ascii="Comic Sans MS" w:hAnsi="Comic Sans MS"/>
-          <w:b/>
-          <w:bCs/>
-          <w:sz w:val="20"/>
-          <w:szCs w:val="20"/>
-        </w:rPr>
-        <w:t>quagga,vyatta,VyOS</w:t>
-      </w:r>
-      <w:proofErr w:type="spellEnd"/>
-      <w:r>
-        <w:rPr>
-          <w:rFonts w:ascii="Comic Sans MS" w:hAnsi="Comic Sans MS"/>
-          <w:b/>
-          <w:bCs/>
-          <w:sz w:val="20"/>
-          <w:szCs w:val="20"/>
-        </w:rPr>
-        <w:t xml:space="preserve"> </w:t>
-      </w:r>
-      <w:r>
-        <w:rPr>
-          <w:rFonts w:ascii="Comic Sans MS" w:hAnsi="Comic Sans MS"/>
-          <w:sz w:val="20"/>
-          <w:szCs w:val="20"/>
-        </w:rPr>
-        <w:t xml:space="preserve">in </w:t>
-      </w:r>
-      <w:proofErr w:type="spellStart"/>
-      <w:r>
-        <w:rPr>
-          <w:rFonts w:ascii="Comic Sans MS" w:hAnsi="Comic Sans MS"/>
-          <w:sz w:val="20"/>
-          <w:szCs w:val="20"/>
-        </w:rPr>
-        <w:t>linux</w:t>
-      </w:r>
-      <w:proofErr w:type="spellEnd"/>
-      <w:r>
-        <w:rPr>
-          <w:rFonts w:ascii="Comic Sans MS" w:hAnsi="Comic Sans MS"/>
-          <w:sz w:val="20"/>
-          <w:szCs w:val="20"/>
-        </w:rPr>
-        <w:t>.</w:t>
+        <w:t xml:space="preserve"> quagga,vyatta,VyOS </w:t>
+      </w:r>
+      <w:r>
+        <w:rPr>
+          <w:rFonts w:ascii="Comic Sans MS" w:hAnsi="Comic Sans MS"/>
+          <w:sz w:val="20"/>
+          <w:szCs w:val="20"/>
+        </w:rPr>
+        <w:t>in linux.</w:t>
       </w:r>
     </w:p>
     <w:p>
@@ -2327,79 +1881,7 @@
           <w:sz w:val="20"/>
           <w:szCs w:val="20"/>
         </w:rPr>
-        <w:t xml:space="preserve">Hands on experience of providing network security, access-control, policy build-up, routing, switching, </w:t>
-      </w:r>
-      <w:proofErr w:type="spellStart"/>
-      <w:r>
-        <w:rPr>
-          <w:rFonts w:ascii="Comic Sans MS" w:hAnsi="Comic Sans MS"/>
-          <w:sz w:val="20"/>
-          <w:szCs w:val="20"/>
-        </w:rPr>
-        <w:t>natting</w:t>
-      </w:r>
-      <w:proofErr w:type="spellEnd"/>
-      <w:r>
-        <w:rPr>
-          <w:rFonts w:ascii="Comic Sans MS" w:hAnsi="Comic Sans MS"/>
-          <w:sz w:val="20"/>
-          <w:szCs w:val="20"/>
-        </w:rPr>
-        <w:t xml:space="preserve">, filtering, User Authentication, configuring </w:t>
-      </w:r>
-      <w:proofErr w:type="spellStart"/>
-      <w:r>
-        <w:rPr>
-          <w:rFonts w:ascii="Comic Sans MS" w:hAnsi="Comic Sans MS"/>
-          <w:sz w:val="20"/>
-          <w:szCs w:val="20"/>
-        </w:rPr>
-        <w:t>vpn</w:t>
-      </w:r>
-      <w:proofErr w:type="spellEnd"/>
-      <w:r>
-        <w:rPr>
-          <w:rFonts w:ascii="Comic Sans MS" w:hAnsi="Comic Sans MS"/>
-          <w:sz w:val="20"/>
-          <w:szCs w:val="20"/>
-        </w:rPr>
-        <w:t xml:space="preserve"> (</w:t>
-      </w:r>
-      <w:proofErr w:type="spellStart"/>
-      <w:r>
-        <w:rPr>
-          <w:rFonts w:ascii="Comic Sans MS" w:hAnsi="Comic Sans MS"/>
-          <w:sz w:val="20"/>
-          <w:szCs w:val="20"/>
-        </w:rPr>
-        <w:t>ipsec</w:t>
-      </w:r>
-      <w:proofErr w:type="spellEnd"/>
-      <w:r>
-        <w:rPr>
-          <w:rFonts w:ascii="Comic Sans MS" w:hAnsi="Comic Sans MS"/>
-          <w:sz w:val="20"/>
-          <w:szCs w:val="20"/>
-        </w:rPr>
-        <w:t xml:space="preserve">), load balancing </w:t>
-      </w:r>
-      <w:proofErr w:type="spellStart"/>
-      <w:r>
-        <w:rPr>
-          <w:rFonts w:ascii="Comic Sans MS" w:hAnsi="Comic Sans MS"/>
-          <w:sz w:val="20"/>
-          <w:szCs w:val="20"/>
-        </w:rPr>
-        <w:t>etc</w:t>
-      </w:r>
-      <w:proofErr w:type="spellEnd"/>
-      <w:r>
-        <w:rPr>
-          <w:rFonts w:ascii="Comic Sans MS" w:hAnsi="Comic Sans MS"/>
-          <w:sz w:val="20"/>
-          <w:szCs w:val="20"/>
-        </w:rPr>
-        <w:t xml:space="preserve"> using </w:t>
+        <w:t xml:space="preserve">Hands on experience of providing network security, access-control, policy build-up, routing, switching, natting, filtering, User Authentication, configuring vpn (ipsec), load balancing etc using </w:t>
       </w:r>
       <w:r>
         <w:rPr>
@@ -2427,95 +1909,7 @@
           <w:sz w:val="20"/>
           <w:szCs w:val="20"/>
         </w:rPr>
-        <w:t xml:space="preserve">Checkpoint, </w:t>
-      </w:r>
-      <w:proofErr w:type="spellStart"/>
-      <w:r>
-        <w:rPr>
-          <w:rFonts w:ascii="Comic Sans MS" w:hAnsi="Comic Sans MS"/>
-          <w:b/>
-          <w:bCs/>
-          <w:sz w:val="20"/>
-          <w:szCs w:val="20"/>
-        </w:rPr>
-        <w:t>PaloAlto</w:t>
-      </w:r>
-      <w:proofErr w:type="spellEnd"/>
-      <w:r>
-        <w:rPr>
-          <w:rFonts w:ascii="Comic Sans MS" w:hAnsi="Comic Sans MS"/>
-          <w:b/>
-          <w:bCs/>
-          <w:sz w:val="20"/>
-          <w:szCs w:val="20"/>
-        </w:rPr>
-        <w:t xml:space="preserve">, </w:t>
-      </w:r>
-      <w:proofErr w:type="spellStart"/>
-      <w:r>
-        <w:rPr>
-          <w:rFonts w:ascii="Comic Sans MS" w:hAnsi="Comic Sans MS"/>
-          <w:b/>
-          <w:bCs/>
-          <w:sz w:val="20"/>
-          <w:szCs w:val="20"/>
-        </w:rPr>
-        <w:t>fortigate</w:t>
-      </w:r>
-      <w:proofErr w:type="spellEnd"/>
-      <w:r>
-        <w:rPr>
-          <w:rFonts w:ascii="Comic Sans MS" w:hAnsi="Comic Sans MS"/>
-          <w:b/>
-          <w:bCs/>
-          <w:sz w:val="20"/>
-          <w:szCs w:val="20"/>
-        </w:rPr>
-        <w:t xml:space="preserve">, </w:t>
-      </w:r>
-      <w:proofErr w:type="spellStart"/>
-      <w:r>
-        <w:rPr>
-          <w:rFonts w:ascii="Comic Sans MS" w:hAnsi="Comic Sans MS"/>
-          <w:b/>
-          <w:bCs/>
-          <w:sz w:val="20"/>
-          <w:szCs w:val="20"/>
-        </w:rPr>
-        <w:t>pfsense</w:t>
-      </w:r>
-      <w:proofErr w:type="spellEnd"/>
-      <w:r>
-        <w:rPr>
-          <w:rFonts w:ascii="Comic Sans MS" w:hAnsi="Comic Sans MS"/>
-          <w:b/>
-          <w:bCs/>
-          <w:sz w:val="20"/>
-          <w:szCs w:val="20"/>
-        </w:rPr>
-        <w:t xml:space="preserve">, </w:t>
-      </w:r>
-      <w:proofErr w:type="spellStart"/>
-      <w:r>
-        <w:rPr>
-          <w:rFonts w:ascii="Comic Sans MS" w:hAnsi="Comic Sans MS"/>
-          <w:b/>
-          <w:bCs/>
-          <w:sz w:val="20"/>
-          <w:szCs w:val="20"/>
-        </w:rPr>
-        <w:t>Astaro</w:t>
-      </w:r>
-      <w:proofErr w:type="spellEnd"/>
-      <w:r>
-        <w:rPr>
-          <w:rFonts w:ascii="Comic Sans MS" w:hAnsi="Comic Sans MS"/>
-          <w:b/>
-          <w:bCs/>
-          <w:sz w:val="20"/>
-          <w:szCs w:val="20"/>
-        </w:rPr>
-        <w:t xml:space="preserve"> Linux </w:t>
+        <w:t xml:space="preserve">Checkpoint, PaloAlto, fortigate, pfsense, Astaro Linux </w:t>
       </w:r>
       <w:r>
         <w:rPr>
@@ -2525,27 +1919,15 @@
         </w:rPr>
         <w:t xml:space="preserve">and </w:t>
       </w:r>
-      <w:proofErr w:type="spellStart"/>
-      <w:r>
-        <w:rPr>
-          <w:rFonts w:ascii="Comic Sans MS" w:hAnsi="Comic Sans MS"/>
-          <w:b/>
-          <w:bCs/>
-          <w:sz w:val="20"/>
-          <w:szCs w:val="20"/>
-        </w:rPr>
-        <w:t>Mikrotik</w:t>
-      </w:r>
-      <w:proofErr w:type="spellEnd"/>
-      <w:r>
-        <w:rPr>
-          <w:rFonts w:ascii="Comic Sans MS" w:hAnsi="Comic Sans MS"/>
-          <w:b/>
-          <w:bCs/>
-          <w:sz w:val="20"/>
-          <w:szCs w:val="20"/>
-        </w:rPr>
-        <w:t>.</w:t>
+      <w:r>
+        <w:rPr>
+          <w:rFonts w:ascii="Comic Sans MS" w:hAnsi="Comic Sans MS"/>
+          <w:b/>
+          <w:bCs/>
+          <w:sz w:val="20"/>
+          <w:szCs w:val="20"/>
+        </w:rPr>
+        <w:t>Mikrotik.</w:t>
       </w:r>
     </w:p>
     <w:p>
@@ -2567,27 +1949,9 @@
           <w:sz w:val="20"/>
           <w:szCs w:val="20"/>
         </w:rPr>
-        <w:t xml:space="preserve">Hands on experience on </w:t>
-      </w:r>
-      <w:proofErr w:type="spellStart"/>
-      <w:r>
-        <w:rPr>
-          <w:rFonts w:ascii="Comic Sans MS" w:hAnsi="Comic Sans MS"/>
-          <w:sz w:val="20"/>
-          <w:szCs w:val="20"/>
-        </w:rPr>
-        <w:t>natting</w:t>
-      </w:r>
-      <w:proofErr w:type="spellEnd"/>
-      <w:r>
-        <w:rPr>
-          <w:rFonts w:ascii="Comic Sans MS" w:hAnsi="Comic Sans MS"/>
-          <w:sz w:val="20"/>
-          <w:szCs w:val="20"/>
-        </w:rPr>
-        <w:t xml:space="preserve">, gateway, redirection, access control, traffic shaping, bandwidth management using </w:t>
-      </w:r>
-      <w:proofErr w:type="spellStart"/>
+        <w:lastRenderedPageBreak/>
+        <w:t xml:space="preserve">Hands on experience on natting, gateway, redirection, access control, traffic shaping, bandwidth management using </w:t>
+      </w:r>
       <w:r>
         <w:rPr>
           <w:rFonts w:ascii="Comic Sans MS" w:hAnsi="Comic Sans MS"/>
@@ -2598,7 +1962,6 @@
         </w:rPr>
         <w:t>Pf</w:t>
       </w:r>
-      <w:proofErr w:type="spellEnd"/>
       <w:r>
         <w:rPr>
           <w:rFonts w:ascii="Comic Sans MS" w:hAnsi="Comic Sans MS"/>
@@ -2645,7 +2008,6 @@
           <w:sz w:val="20"/>
           <w:szCs w:val="20"/>
         </w:rPr>
-        <w:lastRenderedPageBreak/>
         <w:t xml:space="preserve">Knowledge on </w:t>
       </w:r>
       <w:r>
@@ -2664,25 +2026,7 @@
           <w:sz w:val="20"/>
           <w:szCs w:val="20"/>
         </w:rPr>
-        <w:t xml:space="preserve">configuration and </w:t>
-      </w:r>
-      <w:proofErr w:type="gramStart"/>
-      <w:r>
-        <w:rPr>
-          <w:rFonts w:ascii="Comic Sans MS" w:hAnsi="Comic Sans MS"/>
-          <w:sz w:val="20"/>
-          <w:szCs w:val="20"/>
-        </w:rPr>
-        <w:t>WEP,WPA</w:t>
-      </w:r>
-      <w:proofErr w:type="gramEnd"/>
-      <w:r>
-        <w:rPr>
-          <w:rFonts w:ascii="Comic Sans MS" w:hAnsi="Comic Sans MS"/>
-          <w:sz w:val="20"/>
-          <w:szCs w:val="20"/>
-        </w:rPr>
-        <w:t xml:space="preserve"> security technique .</w:t>
+        <w:t>configuration and WEP,WPA security technique .</w:t>
       </w:r>
     </w:p>
     <w:p>
@@ -2722,25 +2066,7 @@
           <w:sz w:val="20"/>
           <w:szCs w:val="20"/>
         </w:rPr>
-        <w:t xml:space="preserve">in </w:t>
-      </w:r>
-      <w:proofErr w:type="spellStart"/>
-      <w:r>
-        <w:rPr>
-          <w:rFonts w:ascii="Comic Sans MS" w:hAnsi="Comic Sans MS"/>
-          <w:sz w:val="20"/>
-          <w:szCs w:val="20"/>
-        </w:rPr>
-        <w:t>Mikrotik</w:t>
-      </w:r>
-      <w:proofErr w:type="spellEnd"/>
-      <w:r>
-        <w:rPr>
-          <w:rFonts w:ascii="Comic Sans MS" w:hAnsi="Comic Sans MS"/>
-          <w:sz w:val="20"/>
-          <w:szCs w:val="20"/>
-        </w:rPr>
-        <w:t xml:space="preserve">, </w:t>
+        <w:t xml:space="preserve">in Mikrotik, </w:t>
       </w:r>
       <w:r>
         <w:rPr>
@@ -2896,86 +2222,20 @@
         <w:pStyle w:val="BodyA"/>
         <w:jc w:val="both"/>
         <w:rPr>
-          <w:rFonts w:ascii="Comic Sans MS" w:eastAsia="Comic Sans MS" w:hAnsi="Comic Sans MS" w:cs="Comic Sans MS"/>
-          <w:sz w:val="20"/>
-          <w:szCs w:val="20"/>
-          <w:lang w:val="en-US"/>
-        </w:rPr>
-      </w:pPr>
-      <w:r>
-        <w:rPr>
-          <w:rFonts w:ascii="Comic Sans MS" w:hAnsi="Comic Sans MS"/>
-          <w:sz w:val="20"/>
-          <w:szCs w:val="20"/>
-          <w:lang w:val="en-US"/>
-        </w:rPr>
-        <w:t xml:space="preserve">1. Worked as </w:t>
-      </w:r>
-      <w:r>
-        <w:rPr>
-          <w:rFonts w:ascii="Comic Sans MS" w:hAnsi="Comic Sans MS"/>
-          <w:b/>
-          <w:bCs/>
-          <w:sz w:val="20"/>
-          <w:szCs w:val="20"/>
-          <w:lang w:val="en-US"/>
-        </w:rPr>
-        <w:t xml:space="preserve">Senior Officer </w:t>
-      </w:r>
-      <w:r>
-        <w:rPr>
-          <w:rFonts w:ascii="Comic Sans MS" w:hAnsi="Comic Sans MS"/>
-          <w:sz w:val="20"/>
-          <w:szCs w:val="20"/>
-          <w:lang w:val="en-US"/>
-        </w:rPr>
-        <w:t xml:space="preserve">(promoted from Officer) at Information Technology Department in </w:t>
-      </w:r>
-      <w:r>
-        <w:rPr>
-          <w:rFonts w:ascii="Comic Sans MS" w:hAnsi="Comic Sans MS"/>
-          <w:b/>
-          <w:bCs/>
-          <w:sz w:val="20"/>
-          <w:szCs w:val="20"/>
-          <w:lang w:val="en-US"/>
-        </w:rPr>
-        <w:t xml:space="preserve">Prime Bank </w:t>
-      </w:r>
-      <w:proofErr w:type="spellStart"/>
-      <w:proofErr w:type="gramStart"/>
-      <w:r>
-        <w:rPr>
-          <w:rFonts w:ascii="Comic Sans MS" w:hAnsi="Comic Sans MS"/>
-          <w:b/>
-          <w:bCs/>
-          <w:sz w:val="20"/>
-          <w:szCs w:val="20"/>
-          <w:lang w:val="en-US"/>
-        </w:rPr>
-        <w:t>Limited,Dhaka</w:t>
-      </w:r>
-      <w:proofErr w:type="spellEnd"/>
-      <w:proofErr w:type="gramEnd"/>
-      <w:r>
-        <w:rPr>
-          <w:rFonts w:ascii="Comic Sans MS" w:hAnsi="Comic Sans MS"/>
-          <w:b/>
-          <w:bCs/>
-          <w:sz w:val="20"/>
-          <w:szCs w:val="20"/>
-          <w:lang w:val="en-US"/>
-        </w:rPr>
-        <w:t>, Bangladesh</w:t>
-      </w:r>
-      <w:r>
-        <w:rPr>
-          <w:rFonts w:ascii="Comic Sans MS" w:hAnsi="Comic Sans MS"/>
-          <w:sz w:val="20"/>
-          <w:szCs w:val="20"/>
-          <w:lang w:val="en-US"/>
-        </w:rPr>
-        <w:t xml:space="preserve"> from 12</w:t>
+          <w:rFonts w:ascii="Comic Sans MS" w:hAnsi="Comic Sans MS"/>
+          <w:sz w:val="20"/>
+          <w:szCs w:val="20"/>
+          <w:lang w:val="en-US"/>
+        </w:rPr>
+      </w:pPr>
+      <w:r>
+        <w:rPr>
+          <w:rFonts w:ascii="Comic Sans MS" w:hAnsi="Comic Sans MS"/>
+          <w:sz w:val="20"/>
+          <w:szCs w:val="20"/>
+          <w:lang w:val="en-US"/>
+        </w:rPr>
+        <w:t>1. Working as Developer,Network Security in Ericsson,Jorvas,Finland from 12</w:t>
       </w:r>
       <w:r>
         <w:rPr>
@@ -2994,26 +2254,7 @@
           <w:szCs w:val="20"/>
           <w:lang w:val="en-US"/>
         </w:rPr>
-        <w:t xml:space="preserve"> May, 2010 to 15</w:t>
-      </w:r>
-      <w:r>
-        <w:rPr>
-          <w:rFonts w:ascii="Comic Sans MS" w:hAnsi="Comic Sans MS"/>
-          <w:sz w:val="20"/>
-          <w:szCs w:val="20"/>
-          <w:vertAlign w:val="superscript"/>
-          <w:lang w:val="en-US"/>
-        </w:rPr>
-        <w:t>th</w:t>
-      </w:r>
-      <w:r>
-        <w:rPr>
-          <w:rFonts w:ascii="Comic Sans MS" w:hAnsi="Comic Sans MS"/>
-          <w:sz w:val="20"/>
-          <w:szCs w:val="20"/>
-          <w:lang w:val="en-US"/>
-        </w:rPr>
-        <w:t xml:space="preserve"> May, 2016. Duration: 6 years.</w:t>
+        <w:t xml:space="preserve"> of march,2018.</w:t>
       </w:r>
     </w:p>
     <w:p>
@@ -3022,11 +2263,118 @@
         <w:jc w:val="both"/>
         <w:rPr>
           <w:rFonts w:ascii="Comic Sans MS" w:eastAsia="Comic Sans MS" w:hAnsi="Comic Sans MS" w:cs="Comic Sans MS"/>
-          <w:sz w:val="10"/>
-          <w:szCs w:val="10"/>
-          <w:lang w:val="en-US"/>
-        </w:rPr>
-      </w:pPr>
+          <w:sz w:val="20"/>
+          <w:szCs w:val="20"/>
+          <w:lang w:val="en-US"/>
+        </w:rPr>
+      </w:pPr>
+      <w:r>
+        <w:rPr>
+          <w:rFonts w:ascii="Comic Sans MS" w:hAnsi="Comic Sans MS"/>
+          <w:sz w:val="20"/>
+          <w:szCs w:val="20"/>
+          <w:lang w:val="en-US"/>
+        </w:rPr>
+        <w:t>2</w:t>
+      </w:r>
+      <w:r>
+        <w:rPr>
+          <w:rFonts w:ascii="Comic Sans MS" w:hAnsi="Comic Sans MS"/>
+          <w:sz w:val="20"/>
+          <w:szCs w:val="20"/>
+          <w:lang w:val="en-US"/>
+        </w:rPr>
+        <w:t xml:space="preserve">. </w:t>
+      </w:r>
+      <w:bookmarkStart w:id="0" w:name="_GoBack"/>
+      <w:bookmarkEnd w:id="0"/>
+      <w:r>
+        <w:rPr>
+          <w:rFonts w:ascii="Comic Sans MS" w:hAnsi="Comic Sans MS"/>
+          <w:sz w:val="20"/>
+          <w:szCs w:val="20"/>
+          <w:lang w:val="en-US"/>
+        </w:rPr>
+        <w:t xml:space="preserve">Worked as </w:t>
+      </w:r>
+      <w:r>
+        <w:rPr>
+          <w:rFonts w:ascii="Comic Sans MS" w:hAnsi="Comic Sans MS"/>
+          <w:b/>
+          <w:bCs/>
+          <w:sz w:val="20"/>
+          <w:szCs w:val="20"/>
+          <w:lang w:val="en-US"/>
+        </w:rPr>
+        <w:t xml:space="preserve">Senior Officer </w:t>
+      </w:r>
+      <w:r>
+        <w:rPr>
+          <w:rFonts w:ascii="Comic Sans MS" w:hAnsi="Comic Sans MS"/>
+          <w:sz w:val="20"/>
+          <w:szCs w:val="20"/>
+          <w:lang w:val="en-US"/>
+        </w:rPr>
+        <w:t xml:space="preserve">(promoted from Officer) at Information Technology Department in </w:t>
+      </w:r>
+      <w:r>
+        <w:rPr>
+          <w:rFonts w:ascii="Comic Sans MS" w:hAnsi="Comic Sans MS"/>
+          <w:b/>
+          <w:bCs/>
+          <w:sz w:val="20"/>
+          <w:szCs w:val="20"/>
+          <w:lang w:val="en-US"/>
+        </w:rPr>
+        <w:t>Prime Bank Limited,Dhaka, Bangladesh</w:t>
+      </w:r>
+      <w:r>
+        <w:rPr>
+          <w:rFonts w:ascii="Comic Sans MS" w:hAnsi="Comic Sans MS"/>
+          <w:sz w:val="20"/>
+          <w:szCs w:val="20"/>
+          <w:lang w:val="en-US"/>
+        </w:rPr>
+        <w:t xml:space="preserve"> from 12</w:t>
+      </w:r>
+      <w:r>
+        <w:rPr>
+          <w:rFonts w:ascii="Comic Sans MS" w:hAnsi="Comic Sans MS"/>
+          <w:sz w:val="20"/>
+          <w:szCs w:val="20"/>
+          <w:vertAlign w:val="superscript"/>
+          <w:lang w:val="en-US"/>
+        </w:rPr>
+        <w:t>th</w:t>
+      </w:r>
+      <w:r>
+        <w:rPr>
+          <w:rFonts w:ascii="Comic Sans MS" w:hAnsi="Comic Sans MS"/>
+          <w:sz w:val="20"/>
+          <w:szCs w:val="20"/>
+          <w:lang w:val="en-US"/>
+        </w:rPr>
+        <w:t xml:space="preserve"> May, 2010 to 15</w:t>
+      </w:r>
+      <w:r>
+        <w:rPr>
+          <w:rFonts w:ascii="Comic Sans MS" w:hAnsi="Comic Sans MS"/>
+          <w:sz w:val="20"/>
+          <w:szCs w:val="20"/>
+          <w:vertAlign w:val="superscript"/>
+          <w:lang w:val="en-US"/>
+        </w:rPr>
+        <w:t>th</w:t>
+      </w:r>
+      <w:r>
+        <w:rPr>
+          <w:rFonts w:ascii="Comic Sans MS" w:hAnsi="Comic Sans MS"/>
+          <w:sz w:val="20"/>
+          <w:szCs w:val="20"/>
+          <w:lang w:val="en-US"/>
+        </w:rPr>
+        <w:t xml:space="preserve"> May, 2016. Duration: 6 years.</w:t>
+      </w:r>
     </w:p>
     <w:p>
       <w:pPr>
@@ -3039,9 +2387,11 @@
       <w:r>
         <w:rPr>
           <w:rFonts w:ascii="Comic Sans MS" w:hAnsi="Comic Sans MS"/>
-          <w:lang w:val="en-US"/>
-        </w:rPr>
-        <w:t>2</w:t>
+          <w:sz w:val="20"/>
+          <w:szCs w:val="20"/>
+          <w:lang w:val="en-US"/>
+        </w:rPr>
+        <w:t>3</w:t>
       </w:r>
       <w:r>
         <w:rPr>
@@ -3052,29 +2402,16 @@
         </w:rPr>
         <w:t xml:space="preserve">. Worked as </w:t>
       </w:r>
-      <w:proofErr w:type="spellStart"/>
-      <w:r>
-        <w:rPr>
-          <w:rFonts w:ascii="Comic Sans MS" w:hAnsi="Comic Sans MS"/>
-          <w:b/>
-          <w:bCs/>
-          <w:sz w:val="20"/>
-          <w:szCs w:val="20"/>
-          <w:lang w:val="en-US"/>
-        </w:rPr>
-        <w:t>Asst.System</w:t>
-      </w:r>
-      <w:proofErr w:type="spellEnd"/>
-      <w:r>
-        <w:rPr>
-          <w:rFonts w:ascii="Comic Sans MS" w:hAnsi="Comic Sans MS"/>
-          <w:b/>
-          <w:bCs/>
-          <w:sz w:val="20"/>
-          <w:szCs w:val="20"/>
-          <w:lang w:val="en-US"/>
-        </w:rPr>
-        <w:t xml:space="preserve"> Administrator</w:t>
+      <w:r>
+        <w:rPr>
+          <w:rFonts w:ascii="Comic Sans MS" w:hAnsi="Comic Sans MS"/>
+          <w:b/>
+          <w:bCs/>
+          <w:sz w:val="20"/>
+          <w:szCs w:val="20"/>
+          <w:lang w:val="en-US"/>
+        </w:rPr>
+        <w:t>Asst.System Administrator</w:t>
       </w:r>
       <w:r>
         <w:rPr>
@@ -3203,71 +2540,7 @@
           <w:szCs w:val="20"/>
           <w:lang w:val="en-US"/>
         </w:rPr>
-        <w:t xml:space="preserve">I started learning Linux and Cisco Networking and switching during my </w:t>
-      </w:r>
-      <w:proofErr w:type="spellStart"/>
-      <w:proofErr w:type="gramStart"/>
-      <w:r>
-        <w:rPr>
-          <w:rFonts w:ascii="Comic Sans MS" w:hAnsi="Comic Sans MS"/>
-          <w:sz w:val="20"/>
-          <w:szCs w:val="20"/>
-          <w:lang w:val="en-US"/>
-        </w:rPr>
-        <w:t>B.Sc</w:t>
-      </w:r>
-      <w:proofErr w:type="spellEnd"/>
-      <w:proofErr w:type="gramEnd"/>
-      <w:r>
-        <w:rPr>
-          <w:rFonts w:ascii="Comic Sans MS" w:hAnsi="Comic Sans MS"/>
-          <w:sz w:val="20"/>
-          <w:szCs w:val="20"/>
-          <w:lang w:val="en-US"/>
-        </w:rPr>
-        <w:t xml:space="preserve"> level back in 2006. Through the year I have devoted myself to learn various </w:t>
-      </w:r>
-      <w:proofErr w:type="spellStart"/>
-      <w:proofErr w:type="gramStart"/>
-      <w:r>
-        <w:rPr>
-          <w:rFonts w:ascii="Comic Sans MS" w:hAnsi="Comic Sans MS"/>
-          <w:sz w:val="20"/>
-          <w:szCs w:val="20"/>
-          <w:lang w:val="en-US"/>
-        </w:rPr>
-        <w:t>firewalls,routing</w:t>
-      </w:r>
-      <w:proofErr w:type="spellEnd"/>
-      <w:proofErr w:type="gramEnd"/>
-      <w:r>
-        <w:rPr>
-          <w:rFonts w:ascii="Comic Sans MS" w:hAnsi="Comic Sans MS"/>
-          <w:sz w:val="20"/>
-          <w:szCs w:val="20"/>
-          <w:lang w:val="en-US"/>
-        </w:rPr>
-        <w:t xml:space="preserve"> and other </w:t>
-      </w:r>
-      <w:proofErr w:type="spellStart"/>
-      <w:r>
-        <w:rPr>
-          <w:rFonts w:ascii="Comic Sans MS" w:hAnsi="Comic Sans MS"/>
-          <w:sz w:val="20"/>
-          <w:szCs w:val="20"/>
-          <w:lang w:val="en-US"/>
-        </w:rPr>
-        <w:t>linux</w:t>
-      </w:r>
-      <w:proofErr w:type="spellEnd"/>
-      <w:r>
-        <w:rPr>
-          <w:rFonts w:ascii="Comic Sans MS" w:hAnsi="Comic Sans MS"/>
-          <w:sz w:val="20"/>
-          <w:szCs w:val="20"/>
-          <w:lang w:val="en-US"/>
-        </w:rPr>
-        <w:t xml:space="preserve"> and BSD operating systems. My </w:t>
+        <w:t xml:space="preserve">I started learning Linux and Cisco Networking and switching during my B.Sc level back in 2006. Through the year I have devoted myself to learn various firewalls,routing and other linux and BSD operating systems. My </w:t>
       </w:r>
       <w:r>
         <w:rPr>
@@ -3298,31 +2571,7 @@
           <w:szCs w:val="20"/>
           <w:lang w:val="en-US"/>
         </w:rPr>
-        <w:t>C|</w:t>
-      </w:r>
-      <w:proofErr w:type="gramStart"/>
-      <w:r>
-        <w:rPr>
-          <w:rFonts w:ascii="Comic Sans MS" w:hAnsi="Comic Sans MS"/>
-          <w:b/>
-          <w:bCs/>
-          <w:sz w:val="20"/>
-          <w:szCs w:val="20"/>
-          <w:lang w:val="en-US"/>
-        </w:rPr>
-        <w:t>EH(</w:t>
-      </w:r>
-      <w:proofErr w:type="gramEnd"/>
-      <w:r>
-        <w:rPr>
-          <w:rFonts w:ascii="Comic Sans MS" w:hAnsi="Comic Sans MS"/>
-          <w:b/>
-          <w:bCs/>
-          <w:sz w:val="20"/>
-          <w:szCs w:val="20"/>
-          <w:lang w:val="en-US"/>
-        </w:rPr>
-        <w:t xml:space="preserve">Certified Ethical Hacker) </w:t>
+        <w:t xml:space="preserve">C|EH(Certified Ethical Hacker) </w:t>
       </w:r>
       <w:r>
         <w:rPr>
@@ -3342,31 +2591,7 @@
           <w:szCs w:val="20"/>
           <w:lang w:val="en-US"/>
         </w:rPr>
-        <w:t>E|CSA (</w:t>
-      </w:r>
-      <w:proofErr w:type="spellStart"/>
-      <w:r>
-        <w:rPr>
-          <w:rFonts w:ascii="Comic Sans MS" w:hAnsi="Comic Sans MS"/>
-          <w:b/>
-          <w:bCs/>
-          <w:sz w:val="20"/>
-          <w:szCs w:val="20"/>
-          <w:lang w:val="en-US"/>
-        </w:rPr>
-        <w:t>Eccouncil</w:t>
-      </w:r>
-      <w:proofErr w:type="spellEnd"/>
-      <w:r>
-        <w:rPr>
-          <w:rFonts w:ascii="Comic Sans MS" w:hAnsi="Comic Sans MS"/>
-          <w:b/>
-          <w:bCs/>
-          <w:sz w:val="20"/>
-          <w:szCs w:val="20"/>
-          <w:lang w:val="en-US"/>
-        </w:rPr>
-        <w:t xml:space="preserve"> Certified Security Analyst) </w:t>
+        <w:t xml:space="preserve">E|CSA (Eccouncil Certified Security Analyst) </w:t>
       </w:r>
       <w:r>
         <w:rPr>
@@ -3455,243 +2680,10 @@
           <w:szCs w:val="20"/>
           <w:lang w:val="en-US"/>
         </w:rPr>
-        <w:t xml:space="preserve">Most of the time now, beside my job, I spend cracking vulnerable </w:t>
-      </w:r>
-      <w:proofErr w:type="gramStart"/>
-      <w:r>
-        <w:rPr>
-          <w:rFonts w:ascii="Comic Sans MS" w:hAnsi="Comic Sans MS"/>
-          <w:sz w:val="20"/>
-          <w:szCs w:val="20"/>
-          <w:lang w:val="en-US"/>
-        </w:rPr>
-        <w:t>OS(</w:t>
-      </w:r>
-      <w:proofErr w:type="spellStart"/>
-      <w:proofErr w:type="gramEnd"/>
-      <w:r>
-        <w:rPr>
-          <w:rFonts w:ascii="Comic Sans MS" w:hAnsi="Comic Sans MS"/>
-          <w:sz w:val="20"/>
-          <w:szCs w:val="20"/>
-          <w:lang w:val="en-US"/>
-        </w:rPr>
-        <w:t>Kioptrix</w:t>
-      </w:r>
-      <w:proofErr w:type="spellEnd"/>
-      <w:r>
-        <w:rPr>
-          <w:rFonts w:ascii="Comic Sans MS" w:hAnsi="Comic Sans MS"/>
-          <w:sz w:val="20"/>
-          <w:szCs w:val="20"/>
-          <w:lang w:val="en-US"/>
-        </w:rPr>
-        <w:t xml:space="preserve">, </w:t>
-      </w:r>
-      <w:proofErr w:type="spellStart"/>
-      <w:r>
-        <w:rPr>
-          <w:rFonts w:ascii="Comic Sans MS" w:hAnsi="Comic Sans MS"/>
-          <w:sz w:val="20"/>
-          <w:szCs w:val="20"/>
-          <w:lang w:val="en-US"/>
-        </w:rPr>
-        <w:t>pWnOS</w:t>
-      </w:r>
-      <w:proofErr w:type="spellEnd"/>
-      <w:r>
-        <w:rPr>
-          <w:rFonts w:ascii="Comic Sans MS" w:hAnsi="Comic Sans MS"/>
-          <w:sz w:val="20"/>
-          <w:szCs w:val="20"/>
-          <w:lang w:val="en-US"/>
-        </w:rPr>
-        <w:t xml:space="preserve"> </w:t>
-      </w:r>
-      <w:proofErr w:type="spellStart"/>
-      <w:r>
-        <w:rPr>
-          <w:rFonts w:ascii="Comic Sans MS" w:hAnsi="Comic Sans MS"/>
-          <w:sz w:val="20"/>
-          <w:szCs w:val="20"/>
-          <w:lang w:val="en-US"/>
-        </w:rPr>
-        <w:t>etc</w:t>
-      </w:r>
-      <w:proofErr w:type="spellEnd"/>
-      <w:r>
-        <w:rPr>
-          <w:rFonts w:ascii="Comic Sans MS" w:hAnsi="Comic Sans MS"/>
-          <w:sz w:val="20"/>
-          <w:szCs w:val="20"/>
-          <w:lang w:val="en-US"/>
-        </w:rPr>
-        <w:t xml:space="preserve">) by tools included in Kali Linux (Metasploit, </w:t>
-      </w:r>
-      <w:proofErr w:type="spellStart"/>
-      <w:r>
-        <w:rPr>
-          <w:rFonts w:ascii="Comic Sans MS" w:hAnsi="Comic Sans MS"/>
-          <w:sz w:val="20"/>
-          <w:szCs w:val="20"/>
-          <w:lang w:val="en-US"/>
-        </w:rPr>
-        <w:t>nmap</w:t>
-      </w:r>
-      <w:proofErr w:type="spellEnd"/>
-      <w:r>
-        <w:rPr>
-          <w:rFonts w:ascii="Comic Sans MS" w:hAnsi="Comic Sans MS"/>
-          <w:sz w:val="20"/>
-          <w:szCs w:val="20"/>
-          <w:lang w:val="en-US"/>
-        </w:rPr>
-        <w:t xml:space="preserve">, </w:t>
-      </w:r>
-      <w:proofErr w:type="spellStart"/>
-      <w:r>
-        <w:rPr>
-          <w:rFonts w:ascii="Comic Sans MS" w:hAnsi="Comic Sans MS"/>
-          <w:sz w:val="20"/>
-          <w:szCs w:val="20"/>
-          <w:lang w:val="en-US"/>
-        </w:rPr>
-        <w:t>nessus</w:t>
-      </w:r>
-      <w:proofErr w:type="spellEnd"/>
-      <w:r>
-        <w:rPr>
-          <w:rFonts w:ascii="Comic Sans MS" w:hAnsi="Comic Sans MS"/>
-          <w:sz w:val="20"/>
-          <w:szCs w:val="20"/>
-          <w:lang w:val="en-US"/>
-        </w:rPr>
-        <w:t xml:space="preserve">, </w:t>
-      </w:r>
-      <w:proofErr w:type="spellStart"/>
-      <w:r>
-        <w:rPr>
-          <w:rFonts w:ascii="Comic Sans MS" w:hAnsi="Comic Sans MS"/>
-          <w:sz w:val="20"/>
-          <w:szCs w:val="20"/>
-          <w:lang w:val="en-US"/>
-        </w:rPr>
-        <w:t>openvas</w:t>
-      </w:r>
-      <w:proofErr w:type="spellEnd"/>
-      <w:r>
-        <w:rPr>
-          <w:rFonts w:ascii="Comic Sans MS" w:hAnsi="Comic Sans MS"/>
-          <w:sz w:val="20"/>
-          <w:szCs w:val="20"/>
-          <w:lang w:val="en-US"/>
-        </w:rPr>
-        <w:t xml:space="preserve"> </w:t>
-      </w:r>
-      <w:proofErr w:type="spellStart"/>
-      <w:r>
-        <w:rPr>
-          <w:rFonts w:ascii="Comic Sans MS" w:hAnsi="Comic Sans MS"/>
-          <w:sz w:val="20"/>
-          <w:szCs w:val="20"/>
-          <w:lang w:val="en-US"/>
-        </w:rPr>
-        <w:t>etc</w:t>
-      </w:r>
-      <w:proofErr w:type="spellEnd"/>
-      <w:r>
-        <w:rPr>
-          <w:rFonts w:ascii="Comic Sans MS" w:hAnsi="Comic Sans MS"/>
-          <w:sz w:val="20"/>
-          <w:szCs w:val="20"/>
-          <w:lang w:val="en-US"/>
-        </w:rPr>
-        <w:t xml:space="preserve">). </w:t>
-      </w:r>
-      <w:proofErr w:type="gramStart"/>
-      <w:r>
-        <w:rPr>
-          <w:rFonts w:ascii="Comic Sans MS" w:hAnsi="Comic Sans MS"/>
-          <w:sz w:val="20"/>
-          <w:szCs w:val="20"/>
-          <w:lang w:val="en-US"/>
-        </w:rPr>
-        <w:t>Firewalling(</w:t>
-      </w:r>
-      <w:proofErr w:type="gramEnd"/>
-      <w:r>
-        <w:rPr>
-          <w:rFonts w:ascii="Comic Sans MS" w:hAnsi="Comic Sans MS"/>
-          <w:sz w:val="20"/>
-          <w:szCs w:val="20"/>
-          <w:lang w:val="en-US"/>
-        </w:rPr>
-        <w:t xml:space="preserve">juniper, cisco ASA, </w:t>
-      </w:r>
-      <w:proofErr w:type="spellStart"/>
-      <w:r>
-        <w:rPr>
-          <w:rFonts w:ascii="Comic Sans MS" w:hAnsi="Comic Sans MS"/>
-          <w:sz w:val="20"/>
-          <w:szCs w:val="20"/>
-          <w:lang w:val="en-US"/>
-        </w:rPr>
-        <w:t>paloalto</w:t>
-      </w:r>
-      <w:proofErr w:type="spellEnd"/>
-      <w:r>
-        <w:rPr>
-          <w:rFonts w:ascii="Comic Sans MS" w:hAnsi="Comic Sans MS"/>
-          <w:sz w:val="20"/>
-          <w:szCs w:val="20"/>
-          <w:lang w:val="en-US"/>
-        </w:rPr>
-        <w:t xml:space="preserve">, checkpoint </w:t>
-      </w:r>
-      <w:proofErr w:type="spellStart"/>
-      <w:r>
-        <w:rPr>
-          <w:rFonts w:ascii="Comic Sans MS" w:hAnsi="Comic Sans MS"/>
-          <w:sz w:val="20"/>
-          <w:szCs w:val="20"/>
-          <w:lang w:val="en-US"/>
-        </w:rPr>
-        <w:t>etc</w:t>
-      </w:r>
-      <w:proofErr w:type="spellEnd"/>
-      <w:r>
-        <w:rPr>
-          <w:rFonts w:ascii="Comic Sans MS" w:hAnsi="Comic Sans MS"/>
-          <w:sz w:val="20"/>
-          <w:szCs w:val="20"/>
-          <w:lang w:val="en-US"/>
-        </w:rPr>
-        <w:t xml:space="preserve">) and automation (shell scripting, ansible) intrigue me also. I also like to learn new things and some of my works can be found on my </w:t>
-      </w:r>
-      <w:proofErr w:type="spellStart"/>
-      <w:r>
-        <w:rPr>
-          <w:rFonts w:ascii="Comic Sans MS" w:hAnsi="Comic Sans MS"/>
-          <w:sz w:val="20"/>
-          <w:szCs w:val="20"/>
-          <w:lang w:val="en-US"/>
-        </w:rPr>
-        <w:t>github</w:t>
-      </w:r>
-      <w:proofErr w:type="spellEnd"/>
-      <w:r>
-        <w:rPr>
-          <w:rFonts w:ascii="Comic Sans MS" w:hAnsi="Comic Sans MS"/>
-          <w:sz w:val="20"/>
-          <w:szCs w:val="20"/>
-          <w:lang w:val="en-US"/>
-        </w:rPr>
-        <w:t xml:space="preserve"> account (https://goo.gl/5AkcFo).</w:t>
+        <w:t>Most of the time now, beside my job, I spend cracking vulnerable OS(Kioptrix, pWnOS etc) by tools included in Kali Linux (Metasploit, nmap, nessus, openvas etc). Firewalling(juniper, cisco ASA, paloalto, checkpoint etc) and automation (shell scripting, ansible) intrigue me also. I also like to learn new things and some of my works can be found on my github account (https://goo.gl/5AkcFo).</w:t>
       </w:r>
     </w:p>
     <w:sectPr>
-      <w:headerReference w:type="default" r:id="rId7"/>
-      <w:footerReference w:type="default" r:id="rId8"/>
       <w:pgSz w:w="11900" w:h="16840"/>
       <w:pgMar w:top="1350" w:right="1152" w:bottom="864" w:left="1440" w:header="0" w:footer="0" w:gutter="0"/>
       <w:cols w:space="708"/>
@@ -3701,7 +2693,7 @@
 </file>
 
 <file path=word/endnotes.xml><?xml version="1.0" encoding="utf-8"?>
-<w:endnotes xmlns:wpc="http://schemas.microsoft.com/office/word/2010/wordprocessingCanvas" xmlns:cx="http://schemas.microsoft.com/office/drawing/2014/chartex" xmlns:cx1="http://schemas.microsoft.com/office/drawing/2015/9/8/chartex" xmlns:cx2="http://schemas.microsoft.com/office/drawing/2015/10/21/chartex" xmlns:cx3="http://schemas.microsoft.com/office/drawing/2016/5/9/chartex" xmlns:cx4="http://schemas.microsoft.com/office/drawing/2016/5/10/chartex" xmlns:cx5="http://schemas.microsoft.com/office/drawing/2016/5/11/chartex" xmlns:cx6="http://schemas.microsoft.com/office/drawing/2016/5/12/chartex" xmlns:cx7="http://schemas.microsoft.com/office/drawing/2016/5/13/chartex" xmlns:cx8="http://schemas.microsoft.com/office/drawing/2016/5/14/chartex" xmlns:mc="http://schemas.openxmlformats.org/markup-compatibility/2006" xmlns:aink="http://schemas.microsoft.com/office/drawing/2016/ink" xmlns:am3d="http://schemas.microsoft.com/office/drawing/2017/model3d" xmlns:o="urn:schemas-microsoft-com:office:office" xmlns:r="http://schemas.openxmlformats.org/officeDocument/2006/relationships" xmlns:m="http://schemas.openxmlformats.org/officeDocument/2006/math" xmlns:v="urn:schemas-microsoft-com:vml" xmlns:wp14="http://schemas.microsoft.com/office/word/2010/wordprocessingDrawing" xmlns:wp="http://schemas.openxmlformats.org/drawingml/2006/wordprocessingDrawing" xmlns:w10="urn:schemas-microsoft-com:office:word" xmlns:w="http://schemas.openxmlformats.org/wordprocessingml/2006/main" xmlns:w14="http://schemas.microsoft.com/office/word/2010/wordml" xmlns:w15="http://schemas.microsoft.com/office/word/2012/wordml" xmlns:w16cid="http://schemas.microsoft.com/office/word/2016/wordml/cid" xmlns:w16se="http://schemas.microsoft.com/office/word/2015/wordml/symex" xmlns:wpg="http://schemas.microsoft.com/office/word/2010/wordprocessingGroup" xmlns:wpi="http://schemas.microsoft.com/office/word/2010/wordprocessingInk" xmlns:wne="http://schemas.microsoft.com/office/word/2006/wordml" xmlns:wps="http://schemas.microsoft.com/office/word/2010/wordprocessingShape" mc:Ignorable="w14 w15 w16se w16cid wp14">
+<w:endnotes xmlns:wpc="http://schemas.microsoft.com/office/word/2010/wordprocessingCanvas" xmlns:mo="http://schemas.microsoft.com/office/mac/office/2008/main" xmlns:mc="http://schemas.openxmlformats.org/markup-compatibility/2006" xmlns:mv="urn:schemas-microsoft-com:mac:vml" xmlns:o="urn:schemas-microsoft-com:office:office" xmlns:r="http://schemas.openxmlformats.org/officeDocument/2006/relationships" xmlns:m="http://schemas.openxmlformats.org/officeDocument/2006/math" xmlns:v="urn:schemas-microsoft-com:vml" xmlns:wp14="http://schemas.microsoft.com/office/word/2010/wordprocessingDrawing" xmlns:wp="http://schemas.openxmlformats.org/drawingml/2006/wordprocessingDrawing" xmlns:w10="urn:schemas-microsoft-com:office:word" xmlns:w="http://schemas.openxmlformats.org/wordprocessingml/2006/main" xmlns:w14="http://schemas.microsoft.com/office/word/2010/wordml" xmlns:w15="http://schemas.microsoft.com/office/word/2012/wordml" xmlns:wpg="http://schemas.microsoft.com/office/word/2010/wordprocessingGroup" xmlns:wpi="http://schemas.microsoft.com/office/word/2010/wordprocessingInk" xmlns:wne="http://schemas.microsoft.com/office/word/2006/wordml" xmlns:wps="http://schemas.microsoft.com/office/word/2010/wordprocessingShape" mc:Ignorable="w14 w15 wp14">
   <w:endnote w:type="separator" w:id="-1">
     <w:p>
       <w:r>
@@ -3719,18 +2711,8 @@
 </w:endnotes>
 </file>
 
-<file path=word/footer1.xml><?xml version="1.0" encoding="utf-8"?>
-<w:ftr xmlns:wpc="http://schemas.microsoft.com/office/word/2010/wordprocessingCanvas" xmlns:cx="http://schemas.microsoft.com/office/drawing/2014/chartex" xmlns:cx1="http://schemas.microsoft.com/office/drawing/2015/9/8/chartex" xmlns:cx2="http://schemas.microsoft.com/office/drawing/2015/10/21/chartex" xmlns:cx3="http://schemas.microsoft.com/office/drawing/2016/5/9/chartex" xmlns:cx4="http://schemas.microsoft.com/office/drawing/2016/5/10/chartex" xmlns:cx5="http://schemas.microsoft.com/office/drawing/2016/5/11/chartex" xmlns:cx6="http://schemas.microsoft.com/office/drawing/2016/5/12/chartex" xmlns:cx7="http://schemas.microsoft.com/office/drawing/2016/5/13/chartex" xmlns:cx8="http://schemas.microsoft.com/office/drawing/2016/5/14/chartex" xmlns:mc="http://schemas.openxmlformats.org/markup-compatibility/2006" xmlns:aink="http://schemas.microsoft.com/office/drawing/2016/ink" xmlns:am3d="http://schemas.microsoft.com/office/drawing/2017/model3d" xmlns:o="urn:schemas-microsoft-com:office:office" xmlns:r="http://schemas.openxmlformats.org/officeDocument/2006/relationships" xmlns:m="http://schemas.openxmlformats.org/officeDocument/2006/math" xmlns:v="urn:schemas-microsoft-com:vml" xmlns:wp14="http://schemas.microsoft.com/office/word/2010/wordprocessingDrawing" xmlns:wp="http://schemas.openxmlformats.org/drawingml/2006/wordprocessingDrawing" xmlns:w10="urn:schemas-microsoft-com:office:word" xmlns:w="http://schemas.openxmlformats.org/wordprocessingml/2006/main" xmlns:w14="http://schemas.microsoft.com/office/word/2010/wordml" xmlns:w15="http://schemas.microsoft.com/office/word/2012/wordml" xmlns:w16cid="http://schemas.microsoft.com/office/word/2016/wordml/cid" xmlns:w16se="http://schemas.microsoft.com/office/word/2015/wordml/symex" xmlns:wpg="http://schemas.microsoft.com/office/word/2010/wordprocessingGroup" xmlns:wpi="http://schemas.microsoft.com/office/word/2010/wordprocessingInk" xmlns:wne="http://schemas.microsoft.com/office/word/2006/wordml" xmlns:wps="http://schemas.microsoft.com/office/word/2010/wordprocessingShape" mc:Ignorable="w14 w15 w16se w16cid wp14">
-  <w:p>
-    <w:pPr>
-      <w:pStyle w:val="HeaderFooter"/>
-    </w:pPr>
-  </w:p>
-</w:ftr>
-</file>
-
 <file path=word/footnotes.xml><?xml version="1.0" encoding="utf-8"?>
-<w:footnotes xmlns:wpc="http://schemas.microsoft.com/office/word/2010/wordprocessingCanvas" xmlns:cx="http://schemas.microsoft.com/office/drawing/2014/chartex" xmlns:cx1="http://schemas.microsoft.com/office/drawing/2015/9/8/chartex" xmlns:cx2="http://schemas.microsoft.com/office/drawing/2015/10/21/chartex" xmlns:cx3="http://schemas.microsoft.com/office/drawing/2016/5/9/chartex" xmlns:cx4="http://schemas.microsoft.com/office/drawing/2016/5/10/chartex" xmlns:cx5="http://schemas.microsoft.com/office/drawing/2016/5/11/chartex" xmlns:cx6="http://schemas.microsoft.com/office/drawing/2016/5/12/chartex" xmlns:cx7="http://schemas.microsoft.com/office/drawing/2016/5/13/chartex" xmlns:cx8="http://schemas.microsoft.com/office/drawing/2016/5/14/chartex" xmlns:mc="http://schemas.openxmlformats.org/markup-compatibility/2006" xmlns:aink="http://schemas.microsoft.com/office/drawing/2016/ink" xmlns:am3d="http://schemas.microsoft.com/office/drawing/2017/model3d" xmlns:o="urn:schemas-microsoft-com:office:office" xmlns:r="http://schemas.openxmlformats.org/officeDocument/2006/relationships" xmlns:m="http://schemas.openxmlformats.org/officeDocument/2006/math" xmlns:v="urn:schemas-microsoft-com:vml" xmlns:wp14="http://schemas.microsoft.com/office/word/2010/wordprocessingDrawing" xmlns:wp="http://schemas.openxmlformats.org/drawingml/2006/wordprocessingDrawing" xmlns:w10="urn:schemas-microsoft-com:office:word" xmlns:w="http://schemas.openxmlformats.org/wordprocessingml/2006/main" xmlns:w14="http://schemas.microsoft.com/office/word/2010/wordml" xmlns:w15="http://schemas.microsoft.com/office/word/2012/wordml" xmlns:w16cid="http://schemas.microsoft.com/office/word/2016/wordml/cid" xmlns:w16se="http://schemas.microsoft.com/office/word/2015/wordml/symex" xmlns:wpg="http://schemas.microsoft.com/office/word/2010/wordprocessingGroup" xmlns:wpi="http://schemas.microsoft.com/office/word/2010/wordprocessingInk" xmlns:wne="http://schemas.microsoft.com/office/word/2006/wordml" xmlns:wps="http://schemas.microsoft.com/office/word/2010/wordprocessingShape" mc:Ignorable="w14 w15 w16se w16cid wp14">
+<w:footnotes xmlns:wpc="http://schemas.microsoft.com/office/word/2010/wordprocessingCanvas" xmlns:mo="http://schemas.microsoft.com/office/mac/office/2008/main" xmlns:mc="http://schemas.openxmlformats.org/markup-compatibility/2006" xmlns:mv="urn:schemas-microsoft-com:mac:vml" xmlns:o="urn:schemas-microsoft-com:office:office" xmlns:r="http://schemas.openxmlformats.org/officeDocument/2006/relationships" xmlns:m="http://schemas.openxmlformats.org/officeDocument/2006/math" xmlns:v="urn:schemas-microsoft-com:vml" xmlns:wp14="http://schemas.microsoft.com/office/word/2010/wordprocessingDrawing" xmlns:wp="http://schemas.openxmlformats.org/drawingml/2006/wordprocessingDrawing" xmlns:w10="urn:schemas-microsoft-com:office:word" xmlns:w="http://schemas.openxmlformats.org/wordprocessingml/2006/main" xmlns:w14="http://schemas.microsoft.com/office/word/2010/wordml" xmlns:w15="http://schemas.microsoft.com/office/word/2012/wordml" xmlns:wpg="http://schemas.microsoft.com/office/word/2010/wordprocessingGroup" xmlns:wpi="http://schemas.microsoft.com/office/word/2010/wordprocessingInk" xmlns:wne="http://schemas.microsoft.com/office/word/2006/wordml" xmlns:wps="http://schemas.microsoft.com/office/word/2010/wordprocessingShape" mc:Ignorable="w14 w15 wp14">
   <w:footnote w:type="separator" w:id="-1">
     <w:p>
       <w:r>
@@ -3748,31 +2730,21 @@
 </w:footnotes>
 </file>
 
-<file path=word/header1.xml><?xml version="1.0" encoding="utf-8"?>
-<w:hdr xmlns:wpc="http://schemas.microsoft.com/office/word/2010/wordprocessingCanvas" xmlns:cx="http://schemas.microsoft.com/office/drawing/2014/chartex" xmlns:cx1="http://schemas.microsoft.com/office/drawing/2015/9/8/chartex" xmlns:cx2="http://schemas.microsoft.com/office/drawing/2015/10/21/chartex" xmlns:cx3="http://schemas.microsoft.com/office/drawing/2016/5/9/chartex" xmlns:cx4="http://schemas.microsoft.com/office/drawing/2016/5/10/chartex" xmlns:cx5="http://schemas.microsoft.com/office/drawing/2016/5/11/chartex" xmlns:cx6="http://schemas.microsoft.com/office/drawing/2016/5/12/chartex" xmlns:cx7="http://schemas.microsoft.com/office/drawing/2016/5/13/chartex" xmlns:cx8="http://schemas.microsoft.com/office/drawing/2016/5/14/chartex" xmlns:mc="http://schemas.openxmlformats.org/markup-compatibility/2006" xmlns:aink="http://schemas.microsoft.com/office/drawing/2016/ink" xmlns:am3d="http://schemas.microsoft.com/office/drawing/2017/model3d" xmlns:o="urn:schemas-microsoft-com:office:office" xmlns:r="http://schemas.openxmlformats.org/officeDocument/2006/relationships" xmlns:m="http://schemas.openxmlformats.org/officeDocument/2006/math" xmlns:v="urn:schemas-microsoft-com:vml" xmlns:wp14="http://schemas.microsoft.com/office/word/2010/wordprocessingDrawing" xmlns:wp="http://schemas.openxmlformats.org/drawingml/2006/wordprocessingDrawing" xmlns:w10="urn:schemas-microsoft-com:office:word" xmlns:w="http://schemas.openxmlformats.org/wordprocessingml/2006/main" xmlns:w14="http://schemas.microsoft.com/office/word/2010/wordml" xmlns:w15="http://schemas.microsoft.com/office/word/2012/wordml" xmlns:w16cid="http://schemas.microsoft.com/office/word/2016/wordml/cid" xmlns:w16se="http://schemas.microsoft.com/office/word/2015/wordml/symex" xmlns:wpg="http://schemas.microsoft.com/office/word/2010/wordprocessingGroup" xmlns:wpi="http://schemas.microsoft.com/office/word/2010/wordprocessingInk" xmlns:wne="http://schemas.microsoft.com/office/word/2006/wordml" xmlns:wps="http://schemas.microsoft.com/office/word/2010/wordprocessingShape" mc:Ignorable="w14 w15 w16se w16cid wp14">
-  <w:p>
-    <w:pPr>
-      <w:pStyle w:val="HeaderFooter"/>
-    </w:pPr>
-  </w:p>
-</w:hdr>
-</file>
-
 <file path=word/numbering.xml><?xml version="1.0" encoding="utf-8"?>
-<w:numbering xmlns:wpc="http://schemas.microsoft.com/office/word/2010/wordprocessingCanvas" xmlns:cx="http://schemas.microsoft.com/office/drawing/2014/chartex" xmlns:cx1="http://schemas.microsoft.com/office/drawing/2015/9/8/chartex" xmlns:cx2="http://schemas.microsoft.com/office/drawing/2015/10/21/chartex" xmlns:cx3="http://schemas.microsoft.com/office/drawing/2016/5/9/chartex" xmlns:cx4="http://schemas.microsoft.com/office/drawing/2016/5/10/chartex" xmlns:cx5="http://schemas.microsoft.com/office/drawing/2016/5/11/chartex" xmlns:cx6="http://schemas.microsoft.com/office/drawing/2016/5/12/chartex" xmlns:cx7="http://schemas.microsoft.com/office/drawing/2016/5/13/chartex" xmlns:cx8="http://schemas.microsoft.com/office/drawing/2016/5/14/chartex" xmlns:mc="http://schemas.openxmlformats.org/markup-compatibility/2006" xmlns:aink="http://schemas.microsoft.com/office/drawing/2016/ink" xmlns:am3d="http://schemas.microsoft.com/office/drawing/2017/model3d" xmlns:o="urn:schemas-microsoft-com:office:office" xmlns:r="http://schemas.openxmlformats.org/officeDocument/2006/relationships" xmlns:m="http://schemas.openxmlformats.org/officeDocument/2006/math" xmlns:v="urn:schemas-microsoft-com:vml" xmlns:wp14="http://schemas.microsoft.com/office/word/2010/wordprocessingDrawing" xmlns:wp="http://schemas.openxmlformats.org/drawingml/2006/wordprocessingDrawing" xmlns:w10="urn:schemas-microsoft-com:office:word" xmlns:w="http://schemas.openxmlformats.org/wordprocessingml/2006/main" xmlns:w14="http://schemas.microsoft.com/office/word/2010/wordml" xmlns:w15="http://schemas.microsoft.com/office/word/2012/wordml" xmlns:w16cid="http://schemas.microsoft.com/office/word/2016/wordml/cid" xmlns:w16se="http://schemas.microsoft.com/office/word/2015/wordml/symex" xmlns:wpg="http://schemas.microsoft.com/office/word/2010/wordprocessingGroup" xmlns:wpi="http://schemas.microsoft.com/office/word/2010/wordprocessingInk" xmlns:wne="http://schemas.microsoft.com/office/word/2006/wordml" xmlns:wps="http://schemas.microsoft.com/office/word/2010/wordprocessingShape" mc:Ignorable="w14 w15 w16se w16cid wp14">
-  <w:abstractNum w:abstractNumId="0" w15:restartNumberingAfterBreak="0">
+<w:numbering xmlns:wpc="http://schemas.microsoft.com/office/word/2010/wordprocessingCanvas" xmlns:mo="http://schemas.microsoft.com/office/mac/office/2008/main" xmlns:mc="http://schemas.openxmlformats.org/markup-compatibility/2006" xmlns:mv="urn:schemas-microsoft-com:mac:vml" xmlns:o="urn:schemas-microsoft-com:office:office" xmlns:r="http://schemas.openxmlformats.org/officeDocument/2006/relationships" xmlns:m="http://schemas.openxmlformats.org/officeDocument/2006/math" xmlns:v="urn:schemas-microsoft-com:vml" xmlns:wp14="http://schemas.microsoft.com/office/word/2010/wordprocessingDrawing" xmlns:wp="http://schemas.openxmlformats.org/drawingml/2006/wordprocessingDrawing" xmlns:w10="urn:schemas-microsoft-com:office:word" xmlns:w="http://schemas.openxmlformats.org/wordprocessingml/2006/main" xmlns:w14="http://schemas.microsoft.com/office/word/2010/wordml" xmlns:w15="http://schemas.microsoft.com/office/word/2012/wordml" xmlns:wpg="http://schemas.microsoft.com/office/word/2010/wordprocessingGroup" xmlns:wpi="http://schemas.microsoft.com/office/word/2010/wordprocessingInk" xmlns:wne="http://schemas.microsoft.com/office/word/2006/wordml" xmlns:wps="http://schemas.microsoft.com/office/word/2010/wordprocessingShape" mc:Ignorable="w14 w15 wp14">
+  <w:abstractNum w:abstractNumId="0">
     <w:nsid w:val="5DE270FD"/>
     <w:multiLevelType w:val="hybridMultilevel"/>
     <w:tmpl w:val="A0C63402"/>
     <w:numStyleLink w:val="ImportedStyle1"/>
   </w:abstractNum>
-  <w:abstractNum w:abstractNumId="1" w15:restartNumberingAfterBreak="0">
+  <w:abstractNum w:abstractNumId="1">
     <w:nsid w:val="5DF127DE"/>
     <w:multiLevelType w:val="hybridMultilevel"/>
     <w:tmpl w:val="A0C63402"/>
     <w:numStyleLink w:val="ImportedStyle1"/>
   </w:abstractNum>
-  <w:abstractNum w:abstractNumId="2" w15:restartNumberingAfterBreak="0">
+  <w:abstractNum w:abstractNumId="2">
     <w:nsid w:val="625A5B00"/>
     <w:multiLevelType w:val="hybridMultilevel"/>
     <w:tmpl w:val="A0C63402"/>
@@ -4039,13 +3011,13 @@
       </w:rPr>
     </w:lvl>
   </w:abstractNum>
-  <w:abstractNum w:abstractNumId="3" w15:restartNumberingAfterBreak="0">
+  <w:abstractNum w:abstractNumId="3">
     <w:nsid w:val="68A24BFE"/>
     <w:multiLevelType w:val="hybridMultilevel"/>
     <w:tmpl w:val="3E68882E"/>
     <w:numStyleLink w:val="ImportedStyle2"/>
   </w:abstractNum>
-  <w:abstractNum w:abstractNumId="4" w15:restartNumberingAfterBreak="0">
+  <w:abstractNum w:abstractNumId="4">
     <w:nsid w:val="7FFE0AAF"/>
     <w:multiLevelType w:val="hybridMultilevel"/>
     <w:tmpl w:val="3E68882E"/>
@@ -4331,7 +3303,7 @@
 </file>
 
 <file path=word/styles.xml><?xml version="1.0" encoding="utf-8"?>
-<w:styles xmlns:mc="http://schemas.openxmlformats.org/markup-compatibility/2006" xmlns:r="http://schemas.openxmlformats.org/officeDocument/2006/relationships" xmlns:w="http://schemas.openxmlformats.org/wordprocessingml/2006/main" xmlns:w14="http://schemas.microsoft.com/office/word/2010/wordml" xmlns:w15="http://schemas.microsoft.com/office/word/2012/wordml" xmlns:w16cid="http://schemas.microsoft.com/office/word/2016/wordml/cid" xmlns:w16se="http://schemas.microsoft.com/office/word/2015/wordml/symex" mc:Ignorable="w14 w15 w16se w16cid">
+<w:styles xmlns:mc="http://schemas.openxmlformats.org/markup-compatibility/2006" xmlns:r="http://schemas.openxmlformats.org/officeDocument/2006/relationships" xmlns:w="http://schemas.openxmlformats.org/wordprocessingml/2006/main" xmlns:w14="http://schemas.microsoft.com/office/word/2010/wordml" xmlns:w15="http://schemas.microsoft.com/office/word/2012/wordml" mc:Ignorable="w14 w15">
   <w:docDefaults>
     <w:rPrDefault>
       <w:rPr>
@@ -4353,7 +3325,7 @@
       </w:pPr>
     </w:pPrDefault>
   </w:docDefaults>
-  <w:latentStyles w:defLockedState="0" w:defUIPriority="99" w:defSemiHidden="0" w:defUnhideWhenUsed="0" w:defQFormat="0" w:count="375">
+  <w:latentStyles w:defLockedState="0" w:defUIPriority="99" w:defSemiHidden="0" w:defUnhideWhenUsed="0" w:defQFormat="0" w:count="382">
     <w:lsdException w:name="Normal" w:uiPriority="0" w:qFormat="1"/>
     <w:lsdException w:name="heading 1" w:uiPriority="9" w:qFormat="1"/>
     <w:lsdException w:name="heading 2" w:semiHidden="1" w:uiPriority="9" w:unhideWhenUsed="1" w:qFormat="1"/>
@@ -4727,8 +3699,6 @@
     <w:lsdException w:name="List Table 7 Colorful Accent 6" w:uiPriority="52"/>
     <w:lsdException w:name="Mention" w:semiHidden="1" w:unhideWhenUsed="1"/>
     <w:lsdException w:name="Smart Hyperlink" w:semiHidden="1" w:unhideWhenUsed="1"/>
-    <w:lsdException w:name="Hashtag" w:semiHidden="1" w:unhideWhenUsed="1"/>
-    <w:lsdException w:name="Unresolved Mention" w:semiHidden="1" w:unhideWhenUsed="1"/>
   </w:latentStyles>
   <w:style w:type="paragraph" w:default="1" w:styleId="Normal">
     <w:name w:val="Normal"/>

</xml_diff>

<commit_message>
Sun 17 Jun 2018 22:56:33 EEST
</commit_message>
<xml_diff>
--- a/CV/Resume_khabir_sec.docx
+++ b/CV/Resume_khabir_sec.docx
@@ -1331,6 +1331,303 @@
           <w:lang w:val="it-IT"/>
         </w:rPr>
         <w:t>VirtualBox.</w:t>
+      </w:r>
+    </w:p>
+    <w:p>
+      <w:pPr>
+        <w:pStyle w:val="BodyA"/>
+        <w:numPr>
+          <w:ilvl w:val="0"/>
+          <w:numId w:val="2"/>
+        </w:numPr>
+        <w:jc w:val="both"/>
+        <w:rPr>
+          <w:rFonts w:ascii="Comic Sans MS" w:eastAsia="Comic Sans MS" w:hAnsi="Comic Sans MS" w:cs="Comic Sans MS"/>
+          <w:b/>
+          <w:bCs/>
+          <w:sz w:val="20"/>
+          <w:szCs w:val="20"/>
+          <w:lang w:val="en-US"/>
+        </w:rPr>
+      </w:pPr>
+      <w:r>
+        <w:rPr>
+          <w:rFonts w:ascii="Comic Sans MS" w:hAnsi="Comic Sans MS"/>
+          <w:bCs/>
+          <w:sz w:val="20"/>
+          <w:szCs w:val="20"/>
+          <w:lang w:val="it-IT"/>
+        </w:rPr>
+        <w:t>Hands-on experiences on</w:t>
+      </w:r>
+      <w:r>
+        <w:rPr>
+          <w:rFonts w:ascii="Comic Sans MS" w:hAnsi="Comic Sans MS"/>
+          <w:b/>
+          <w:bCs/>
+          <w:sz w:val="20"/>
+          <w:szCs w:val="20"/>
+          <w:lang w:val="it-IT"/>
+        </w:rPr>
+        <w:t xml:space="preserve"> </w:t>
+      </w:r>
+      <w:r>
+        <w:rPr>
+          <w:rFonts w:ascii="Comic Sans MS" w:hAnsi="Comic Sans MS"/>
+          <w:bCs/>
+          <w:sz w:val="20"/>
+          <w:szCs w:val="20"/>
+          <w:lang w:val="it-IT"/>
+        </w:rPr>
+        <w:t>Network based Intrusion System</w:t>
+      </w:r>
+      <w:r>
+        <w:rPr>
+          <w:rFonts w:ascii="Comic Sans MS" w:hAnsi="Comic Sans MS"/>
+          <w:b/>
+          <w:bCs/>
+          <w:sz w:val="20"/>
+          <w:szCs w:val="20"/>
+          <w:lang w:val="it-IT"/>
+        </w:rPr>
+        <w:t xml:space="preserve"> (NIDS) </w:t>
+      </w:r>
+      <w:r>
+        <w:rPr>
+          <w:rFonts w:ascii="Comic Sans MS" w:hAnsi="Comic Sans MS"/>
+          <w:bCs/>
+          <w:sz w:val="20"/>
+          <w:szCs w:val="20"/>
+          <w:lang w:val="it-IT"/>
+        </w:rPr>
+        <w:t>using</w:t>
+      </w:r>
+      <w:r>
+        <w:rPr>
+          <w:rFonts w:ascii="Comic Sans MS" w:hAnsi="Comic Sans MS"/>
+          <w:b/>
+          <w:bCs/>
+          <w:sz w:val="20"/>
+          <w:szCs w:val="20"/>
+          <w:lang w:val="it-IT"/>
+        </w:rPr>
+        <w:t xml:space="preserve"> Snort/Suricata. </w:t>
+      </w:r>
+    </w:p>
+    <w:p>
+      <w:pPr>
+        <w:pStyle w:val="BodyA"/>
+        <w:numPr>
+          <w:ilvl w:val="0"/>
+          <w:numId w:val="2"/>
+        </w:numPr>
+        <w:jc w:val="both"/>
+        <w:rPr>
+          <w:rFonts w:ascii="Comic Sans MS" w:eastAsia="Comic Sans MS" w:hAnsi="Comic Sans MS" w:cs="Comic Sans MS"/>
+          <w:b/>
+          <w:bCs/>
+          <w:sz w:val="20"/>
+          <w:szCs w:val="20"/>
+          <w:lang w:val="en-US"/>
+        </w:rPr>
+      </w:pPr>
+      <w:r>
+        <w:rPr>
+          <w:rFonts w:ascii="Comic Sans MS" w:hAnsi="Comic Sans MS"/>
+          <w:bCs/>
+          <w:sz w:val="20"/>
+          <w:szCs w:val="20"/>
+          <w:lang w:val="it-IT"/>
+        </w:rPr>
+        <w:t>Hands-on experiences on</w:t>
+      </w:r>
+      <w:r>
+        <w:rPr>
+          <w:rFonts w:ascii="Comic Sans MS" w:hAnsi="Comic Sans MS"/>
+          <w:b/>
+          <w:bCs/>
+          <w:sz w:val="20"/>
+          <w:szCs w:val="20"/>
+          <w:lang w:val="it-IT"/>
+        </w:rPr>
+        <w:t xml:space="preserve"> </w:t>
+      </w:r>
+      <w:r>
+        <w:rPr>
+          <w:rFonts w:ascii="Comic Sans MS" w:hAnsi="Comic Sans MS"/>
+          <w:bCs/>
+          <w:sz w:val="20"/>
+          <w:szCs w:val="20"/>
+          <w:lang w:val="it-IT"/>
+        </w:rPr>
+        <w:t>Host</w:t>
+      </w:r>
+      <w:r>
+        <w:rPr>
+          <w:rFonts w:ascii="Comic Sans MS" w:hAnsi="Comic Sans MS"/>
+          <w:bCs/>
+          <w:sz w:val="20"/>
+          <w:szCs w:val="20"/>
+          <w:lang w:val="it-IT"/>
+        </w:rPr>
+        <w:t xml:space="preserve"> based Intrusion System</w:t>
+      </w:r>
+      <w:r>
+        <w:rPr>
+          <w:rFonts w:ascii="Comic Sans MS" w:hAnsi="Comic Sans MS"/>
+          <w:b/>
+          <w:bCs/>
+          <w:sz w:val="20"/>
+          <w:szCs w:val="20"/>
+          <w:lang w:val="it-IT"/>
+        </w:rPr>
+        <w:t xml:space="preserve"> </w:t>
+      </w:r>
+      <w:r>
+        <w:rPr>
+          <w:rFonts w:ascii="Comic Sans MS" w:hAnsi="Comic Sans MS"/>
+          <w:b/>
+          <w:bCs/>
+          <w:sz w:val="20"/>
+          <w:szCs w:val="20"/>
+          <w:lang w:val="it-IT"/>
+        </w:rPr>
+        <w:t>(H</w:t>
+      </w:r>
+      <w:r>
+        <w:rPr>
+          <w:rFonts w:ascii="Comic Sans MS" w:hAnsi="Comic Sans MS"/>
+          <w:b/>
+          <w:bCs/>
+          <w:sz w:val="20"/>
+          <w:szCs w:val="20"/>
+          <w:lang w:val="it-IT"/>
+        </w:rPr>
+        <w:t xml:space="preserve">IDS) </w:t>
+      </w:r>
+      <w:r>
+        <w:rPr>
+          <w:rFonts w:ascii="Comic Sans MS" w:hAnsi="Comic Sans MS"/>
+          <w:bCs/>
+          <w:sz w:val="20"/>
+          <w:szCs w:val="20"/>
+          <w:lang w:val="it-IT"/>
+        </w:rPr>
+        <w:t>using</w:t>
+      </w:r>
+      <w:r>
+        <w:rPr>
+          <w:rFonts w:ascii="Comic Sans MS" w:hAnsi="Comic Sans MS"/>
+          <w:b/>
+          <w:bCs/>
+          <w:sz w:val="20"/>
+          <w:szCs w:val="20"/>
+          <w:lang w:val="it-IT"/>
+        </w:rPr>
+        <w:t xml:space="preserve"> OSSEC</w:t>
+      </w:r>
+      <w:r>
+        <w:rPr>
+          <w:rFonts w:ascii="Comic Sans MS" w:hAnsi="Comic Sans MS"/>
+          <w:b/>
+          <w:bCs/>
+          <w:sz w:val="20"/>
+          <w:szCs w:val="20"/>
+          <w:lang w:val="it-IT"/>
+        </w:rPr>
+        <w:t>/</w:t>
+      </w:r>
+      <w:r>
+        <w:rPr>
+          <w:rFonts w:ascii="Comic Sans MS" w:hAnsi="Comic Sans MS"/>
+          <w:b/>
+          <w:bCs/>
+          <w:sz w:val="20"/>
+          <w:szCs w:val="20"/>
+          <w:lang w:val="it-IT"/>
+        </w:rPr>
+        <w:t>AIDE</w:t>
+      </w:r>
+      <w:r>
+        <w:rPr>
+          <w:rFonts w:ascii="Comic Sans MS" w:hAnsi="Comic Sans MS"/>
+          <w:b/>
+          <w:bCs/>
+          <w:sz w:val="20"/>
+          <w:szCs w:val="20"/>
+          <w:lang w:val="it-IT"/>
+        </w:rPr>
+        <w:t xml:space="preserve">. </w:t>
+      </w:r>
+    </w:p>
+    <w:p>
+      <w:pPr>
+        <w:pStyle w:val="BodyA"/>
+        <w:numPr>
+          <w:ilvl w:val="0"/>
+          <w:numId w:val="2"/>
+        </w:numPr>
+        <w:jc w:val="both"/>
+        <w:rPr>
+          <w:rFonts w:ascii="Comic Sans MS" w:eastAsia="Comic Sans MS" w:hAnsi="Comic Sans MS" w:cs="Comic Sans MS"/>
+          <w:b/>
+          <w:bCs/>
+          <w:sz w:val="20"/>
+          <w:szCs w:val="20"/>
+          <w:lang w:val="en-US"/>
+        </w:rPr>
+      </w:pPr>
+      <w:r>
+        <w:rPr>
+          <w:rFonts w:ascii="Comic Sans MS" w:hAnsi="Comic Sans MS"/>
+          <w:bCs/>
+          <w:sz w:val="20"/>
+          <w:szCs w:val="20"/>
+          <w:lang w:val="it-IT"/>
+        </w:rPr>
+        <w:t xml:space="preserve">Apt on limiting users and processes by </w:t>
+      </w:r>
+      <w:r>
+        <w:rPr>
+          <w:rFonts w:ascii="Comic Sans MS" w:hAnsi="Comic Sans MS"/>
+          <w:b/>
+          <w:bCs/>
+          <w:sz w:val="20"/>
+          <w:szCs w:val="20"/>
+          <w:lang w:val="it-IT"/>
+        </w:rPr>
+        <w:t xml:space="preserve">Selinux </w:t>
+      </w:r>
+      <w:r>
+        <w:rPr>
+          <w:rFonts w:ascii="Comic Sans MS" w:hAnsi="Comic Sans MS"/>
+          <w:bCs/>
+          <w:sz w:val="20"/>
+          <w:szCs w:val="20"/>
+          <w:lang w:val="it-IT"/>
+        </w:rPr>
+        <w:t xml:space="preserve">and </w:t>
+      </w:r>
+      <w:r>
+        <w:rPr>
+          <w:rFonts w:ascii="Comic Sans MS" w:hAnsi="Comic Sans MS"/>
+          <w:b/>
+          <w:bCs/>
+          <w:sz w:val="20"/>
+          <w:szCs w:val="20"/>
+          <w:lang w:val="it-IT"/>
+        </w:rPr>
+        <w:t>AppArmor</w:t>
+      </w:r>
+      <w:r>
+        <w:rPr>
+          <w:rFonts w:ascii="Comic Sans MS" w:hAnsi="Comic Sans MS"/>
+          <w:bCs/>
+          <w:sz w:val="20"/>
+          <w:szCs w:val="20"/>
+          <w:lang w:val="it-IT"/>
+        </w:rPr>
+        <w:t>.</w:t>
       </w:r>
     </w:p>
     <w:p>
@@ -1616,7 +1913,7 @@
           <w:sz w:val="20"/>
           <w:szCs w:val="20"/>
         </w:rPr>
-        <w:t>Backtrack/ KaliLinux/ Blackbuntu/ SecurityOnion</w:t>
+        <w:t>Backtrack/ KaliLinux/ Blackbuntu</w:t>
       </w:r>
       <w:r>
         <w:rPr>
@@ -1635,6 +1932,47 @@
           <w:numId w:val="4"/>
         </w:numPr>
         <w:suppressAutoHyphens w:val="0"/>
+        <w:spacing w:after="120"/>
+        <w:rPr>
+          <w:rFonts w:ascii="Comic Sans MS" w:eastAsia="Comic Sans MS" w:hAnsi="Comic Sans MS" w:cs="Comic Sans MS"/>
+          <w:sz w:val="20"/>
+          <w:szCs w:val="20"/>
+        </w:rPr>
+      </w:pPr>
+      <w:r>
+        <w:rPr>
+          <w:rFonts w:ascii="Comic Sans MS" w:hAnsi="Comic Sans MS"/>
+          <w:sz w:val="20"/>
+          <w:szCs w:val="20"/>
+        </w:rPr>
+        <w:t xml:space="preserve">Network security monitoring using security distro </w:t>
+      </w:r>
+      <w:r>
+        <w:rPr>
+          <w:rFonts w:ascii="Comic Sans MS" w:hAnsi="Comic Sans MS"/>
+          <w:b/>
+          <w:sz w:val="20"/>
+          <w:szCs w:val="20"/>
+        </w:rPr>
+        <w:t>SecurityOnion</w:t>
+      </w:r>
+      <w:r>
+        <w:rPr>
+          <w:rFonts w:ascii="Comic Sans MS" w:hAnsi="Comic Sans MS"/>
+          <w:sz w:val="20"/>
+          <w:szCs w:val="20"/>
+        </w:rPr>
+        <w:t>.</w:t>
+      </w:r>
+    </w:p>
+    <w:p>
+      <w:pPr>
+        <w:pStyle w:val="ListParagraph"/>
+        <w:numPr>
+          <w:ilvl w:val="0"/>
+          <w:numId w:val="4"/>
+        </w:numPr>
+        <w:suppressAutoHyphens w:val="0"/>
         <w:rPr>
           <w:rFonts w:ascii="Comic Sans MS" w:eastAsia="Comic Sans MS" w:hAnsi="Comic Sans MS" w:cs="Comic Sans MS"/>
           <w:sz w:val="20"/>
@@ -1716,6 +2054,35 @@
     </w:p>
     <w:p>
       <w:pPr>
+        <w:rPr>
+          <w:rFonts w:ascii="Comic Sans MS" w:eastAsia="Comic Sans MS" w:hAnsi="Comic Sans MS" w:cs="Comic Sans MS"/>
+          <w:sz w:val="20"/>
+          <w:szCs w:val="20"/>
+        </w:rPr>
+      </w:pPr>
+    </w:p>
+    <w:p>
+      <w:pPr>
+        <w:rPr>
+          <w:rFonts w:ascii="Comic Sans MS" w:eastAsia="Comic Sans MS" w:hAnsi="Comic Sans MS" w:cs="Comic Sans MS"/>
+          <w:sz w:val="20"/>
+          <w:szCs w:val="20"/>
+        </w:rPr>
+      </w:pPr>
+    </w:p>
+    <w:p>
+      <w:pPr>
+        <w:rPr>
+          <w:rFonts w:ascii="Comic Sans MS" w:eastAsia="Comic Sans MS" w:hAnsi="Comic Sans MS" w:cs="Comic Sans MS"/>
+          <w:sz w:val="20"/>
+          <w:szCs w:val="20"/>
+        </w:rPr>
+      </w:pPr>
+      <w:bookmarkStart w:id="0" w:name="_GoBack"/>
+      <w:bookmarkEnd w:id="0"/>
+    </w:p>
+    <w:p>
+      <w:pPr>
         <w:pStyle w:val="NoSpacing"/>
         <w:rPr>
           <w:rFonts w:ascii="Comic Sans MS" w:eastAsia="Comic Sans MS" w:hAnsi="Comic Sans MS" w:cs="Comic Sans MS"/>
@@ -1729,6 +2096,7 @@
           <w:sz w:val="20"/>
           <w:szCs w:val="20"/>
         </w:rPr>
+        <w:lastRenderedPageBreak/>
         <w:t>Computer Networking</w:t>
       </w:r>
     </w:p>
@@ -1949,7 +2317,6 @@
           <w:sz w:val="20"/>
           <w:szCs w:val="20"/>
         </w:rPr>
-        <w:lastRenderedPageBreak/>
         <w:t xml:space="preserve">Hands on experience on natting, gateway, redirection, access control, traffic shaping, bandwidth management using </w:t>
       </w:r>
       <w:r>
@@ -2144,7 +2511,18 @@
           <w:szCs w:val="20"/>
           <w:lang w:val="en-US"/>
         </w:rPr>
-        <w:t>Session 2006-2007: B.Sc. in Electronics and Communication Engineering (ECE)</w:t>
+        <w:t>Session 2003</w:t>
+      </w:r>
+      <w:r>
+        <w:rPr>
+          <w:rFonts w:ascii="Comic Sans MS" w:hAnsi="Comic Sans MS"/>
+          <w:b/>
+          <w:bCs/>
+          <w:sz w:val="20"/>
+          <w:szCs w:val="20"/>
+          <w:lang w:val="en-US"/>
+        </w:rPr>
+        <w:t>-2007: B.Sc. in Electronics and Communication Engineering (ECE)</w:t>
       </w:r>
     </w:p>
     <w:p>
@@ -2235,7 +2613,43 @@
           <w:szCs w:val="20"/>
           <w:lang w:val="en-US"/>
         </w:rPr>
-        <w:t>1. Working as Developer,Network Security in Ericsson,Jorvas,Finland from 12</w:t>
+        <w:t>1. Working as Developer,Network Security in</w:t>
+      </w:r>
+      <w:r>
+        <w:rPr>
+          <w:rFonts w:ascii="Comic Sans MS" w:hAnsi="Comic Sans MS"/>
+          <w:sz w:val="20"/>
+          <w:szCs w:val="20"/>
+          <w:lang w:val="en-US"/>
+        </w:rPr>
+        <w:t xml:space="preserve"> Ericsson,</w:t>
+      </w:r>
+      <w:r>
+        <w:rPr>
+          <w:rFonts w:ascii="Comic Sans MS" w:hAnsi="Comic Sans MS"/>
+          <w:sz w:val="20"/>
+          <w:szCs w:val="20"/>
+          <w:lang w:val="en-US"/>
+        </w:rPr>
+        <w:t>Finland</w:t>
+      </w:r>
+      <w:r>
+        <w:rPr>
+          <w:rFonts w:ascii="Comic Sans MS" w:hAnsi="Comic Sans MS"/>
+          <w:sz w:val="20"/>
+          <w:szCs w:val="20"/>
+          <w:lang w:val="en-US"/>
+        </w:rPr>
+        <w:t>,Jorvas</w:t>
+      </w:r>
+      <w:r>
+        <w:rPr>
+          <w:rFonts w:ascii="Comic Sans MS" w:hAnsi="Comic Sans MS"/>
+          <w:sz w:val="20"/>
+          <w:szCs w:val="20"/>
+          <w:lang w:val="en-US"/>
+        </w:rPr>
+        <w:t xml:space="preserve"> from 12</w:t>
       </w:r>
       <w:r>
         <w:rPr>
@@ -2286,8 +2700,6 @@
         </w:rPr>
         <w:t xml:space="preserve">. </w:t>
       </w:r>
-      <w:bookmarkStart w:id="0" w:name="_GoBack"/>
-      <w:bookmarkEnd w:id="0"/>
       <w:r>
         <w:rPr>
           <w:rFonts w:ascii="Comic Sans MS" w:hAnsi="Comic Sans MS"/>

</xml_diff>

<commit_message>
Sun 17 Jun 2018 22:59:35 EEST
</commit_message>
<xml_diff>
--- a/CV/Resume_khabir_sec.docx
+++ b/CV/Resume_khabir_sec.docx
@@ -1379,17 +1379,37 @@
           <w:szCs w:val="20"/>
           <w:lang w:val="it-IT"/>
         </w:rPr>
-        <w:t>Network based Intrusion System</w:t>
-      </w:r>
-      <w:r>
-        <w:rPr>
-          <w:rFonts w:ascii="Comic Sans MS" w:hAnsi="Comic Sans MS"/>
-          <w:b/>
+        <w:t xml:space="preserve">Network based Intrusion </w:t>
+      </w:r>
+      <w:r>
+        <w:rPr>
+          <w:rFonts w:ascii="Comic Sans MS" w:hAnsi="Comic Sans MS"/>
           <w:bCs/>
           <w:sz w:val="20"/>
           <w:szCs w:val="20"/>
           <w:lang w:val="it-IT"/>
         </w:rPr>
+        <w:t xml:space="preserve">Detection </w:t>
+      </w:r>
+      <w:r>
+        <w:rPr>
+          <w:rFonts w:ascii="Comic Sans MS" w:hAnsi="Comic Sans MS"/>
+          <w:bCs/>
+          <w:sz w:val="20"/>
+          <w:szCs w:val="20"/>
+          <w:lang w:val="it-IT"/>
+        </w:rPr>
+        <w:t>System</w:t>
+      </w:r>
+      <w:r>
+        <w:rPr>
+          <w:rFonts w:ascii="Comic Sans MS" w:hAnsi="Comic Sans MS"/>
+          <w:b/>
+          <w:bCs/>
+          <w:sz w:val="20"/>
+          <w:szCs w:val="20"/>
+          <w:lang w:val="it-IT"/>
+        </w:rPr>
         <w:t xml:space="preserve"> (NIDS) </w:t>
       </w:r>
       <w:r>
@@ -1411,7 +1431,18 @@
           <w:szCs w:val="20"/>
           <w:lang w:val="it-IT"/>
         </w:rPr>
-        <w:t xml:space="preserve"> Snort/Suricata. </w:t>
+        <w:t xml:space="preserve"> Snort, </w:t>
+      </w:r>
+      <w:r>
+        <w:rPr>
+          <w:rFonts w:ascii="Comic Sans MS" w:hAnsi="Comic Sans MS"/>
+          <w:b/>
+          <w:bCs/>
+          <w:sz w:val="20"/>
+          <w:szCs w:val="20"/>
+          <w:lang w:val="it-IT"/>
+        </w:rPr>
+        <w:t xml:space="preserve">Suricata. </w:t>
       </w:r>
     </w:p>
     <w:p>
@@ -1470,17 +1501,71 @@
           <w:szCs w:val="20"/>
           <w:lang w:val="it-IT"/>
         </w:rPr>
-        <w:t xml:space="preserve"> based Intrusion System</w:t>
-      </w:r>
-      <w:r>
-        <w:rPr>
-          <w:rFonts w:ascii="Comic Sans MS" w:hAnsi="Comic Sans MS"/>
-          <w:b/>
+        <w:t xml:space="preserve"> based Intrusion </w:t>
+      </w:r>
+      <w:r>
+        <w:rPr>
+          <w:rFonts w:ascii="Comic Sans MS" w:hAnsi="Comic Sans MS"/>
           <w:bCs/>
           <w:sz w:val="20"/>
           <w:szCs w:val="20"/>
           <w:lang w:val="it-IT"/>
         </w:rPr>
+        <w:t xml:space="preserve">Detection </w:t>
+      </w:r>
+      <w:r>
+        <w:rPr>
+          <w:rFonts w:ascii="Comic Sans MS" w:hAnsi="Comic Sans MS"/>
+          <w:bCs/>
+          <w:sz w:val="20"/>
+          <w:szCs w:val="20"/>
+          <w:lang w:val="it-IT"/>
+        </w:rPr>
+        <w:t>System</w:t>
+      </w:r>
+      <w:r>
+        <w:rPr>
+          <w:rFonts w:ascii="Comic Sans MS" w:hAnsi="Comic Sans MS"/>
+          <w:b/>
+          <w:bCs/>
+          <w:sz w:val="20"/>
+          <w:szCs w:val="20"/>
+          <w:lang w:val="it-IT"/>
+        </w:rPr>
+        <w:t xml:space="preserve"> (HIDS) </w:t>
+      </w:r>
+      <w:r>
+        <w:rPr>
+          <w:rFonts w:ascii="Comic Sans MS" w:hAnsi="Comic Sans MS"/>
+          <w:bCs/>
+          <w:sz w:val="20"/>
+          <w:szCs w:val="20"/>
+          <w:lang w:val="it-IT"/>
+        </w:rPr>
+        <w:t>using</w:t>
+      </w:r>
+      <w:r>
+        <w:rPr>
+          <w:rFonts w:ascii="Comic Sans MS" w:hAnsi="Comic Sans MS"/>
+          <w:b/>
+          <w:bCs/>
+          <w:sz w:val="20"/>
+          <w:szCs w:val="20"/>
+          <w:lang w:val="it-IT"/>
+        </w:rPr>
+        <w:t xml:space="preserve"> OSSEC,</w:t>
+      </w:r>
+      <w:bookmarkStart w:id="0" w:name="_GoBack"/>
+      <w:bookmarkEnd w:id="0"/>
+      <w:r>
+        <w:rPr>
+          <w:rFonts w:ascii="Comic Sans MS" w:hAnsi="Comic Sans MS"/>
+          <w:b/>
+          <w:bCs/>
+          <w:sz w:val="20"/>
+          <w:szCs w:val="20"/>
+          <w:lang w:val="it-IT"/>
+        </w:rPr>
         <w:t xml:space="preserve"> </w:t>
       </w:r>
       <w:r>
@@ -1492,72 +1577,7 @@
           <w:szCs w:val="20"/>
           <w:lang w:val="it-IT"/>
         </w:rPr>
-        <w:t>(H</w:t>
-      </w:r>
-      <w:r>
-        <w:rPr>
-          <w:rFonts w:ascii="Comic Sans MS" w:hAnsi="Comic Sans MS"/>
-          <w:b/>
-          <w:bCs/>
-          <w:sz w:val="20"/>
-          <w:szCs w:val="20"/>
-          <w:lang w:val="it-IT"/>
-        </w:rPr>
-        <w:t xml:space="preserve">IDS) </w:t>
-      </w:r>
-      <w:r>
-        <w:rPr>
-          <w:rFonts w:ascii="Comic Sans MS" w:hAnsi="Comic Sans MS"/>
-          <w:bCs/>
-          <w:sz w:val="20"/>
-          <w:szCs w:val="20"/>
-          <w:lang w:val="it-IT"/>
-        </w:rPr>
-        <w:t>using</w:t>
-      </w:r>
-      <w:r>
-        <w:rPr>
-          <w:rFonts w:ascii="Comic Sans MS" w:hAnsi="Comic Sans MS"/>
-          <w:b/>
-          <w:bCs/>
-          <w:sz w:val="20"/>
-          <w:szCs w:val="20"/>
-          <w:lang w:val="it-IT"/>
-        </w:rPr>
-        <w:t xml:space="preserve"> OSSEC</w:t>
-      </w:r>
-      <w:r>
-        <w:rPr>
-          <w:rFonts w:ascii="Comic Sans MS" w:hAnsi="Comic Sans MS"/>
-          <w:b/>
-          <w:bCs/>
-          <w:sz w:val="20"/>
-          <w:szCs w:val="20"/>
-          <w:lang w:val="it-IT"/>
-        </w:rPr>
-        <w:t>/</w:t>
-      </w:r>
-      <w:r>
-        <w:rPr>
-          <w:rFonts w:ascii="Comic Sans MS" w:hAnsi="Comic Sans MS"/>
-          <w:b/>
-          <w:bCs/>
-          <w:sz w:val="20"/>
-          <w:szCs w:val="20"/>
-          <w:lang w:val="it-IT"/>
-        </w:rPr>
-        <w:t>AIDE</w:t>
-      </w:r>
-      <w:r>
-        <w:rPr>
-          <w:rFonts w:ascii="Comic Sans MS" w:hAnsi="Comic Sans MS"/>
-          <w:b/>
-          <w:bCs/>
-          <w:sz w:val="20"/>
-          <w:szCs w:val="20"/>
-          <w:lang w:val="it-IT"/>
-        </w:rPr>
-        <w:t xml:space="preserve">. </w:t>
+        <w:t xml:space="preserve">AIDE. </w:t>
       </w:r>
     </w:p>
     <w:p>
@@ -2078,8 +2098,6 @@
           <w:szCs w:val="20"/>
         </w:rPr>
       </w:pPr>
-      <w:bookmarkStart w:id="0" w:name="_GoBack"/>
-      <w:bookmarkEnd w:id="0"/>
     </w:p>
     <w:p>
       <w:pPr>
@@ -2096,7 +2114,6 @@
           <w:sz w:val="20"/>
           <w:szCs w:val="20"/>
         </w:rPr>
-        <w:lastRenderedPageBreak/>
         <w:t>Computer Networking</w:t>
       </w:r>
     </w:p>

</xml_diff>

<commit_message>
Sun  4 Nov 2018 17:56:43 EET
</commit_message>
<xml_diff>
--- a/CV/Resume_khabir_sec.docx
+++ b/CV/Resume_khabir_sec.docx
@@ -471,6 +471,7 @@
           <w:ilvl w:val="0"/>
           <w:numId w:val="2"/>
         </w:numPr>
+        <w:jc w:val="both"/>
         <w:rPr>
           <w:rFonts w:ascii="Comic Sans MS" w:eastAsia="Comic Sans MS" w:hAnsi="Comic Sans MS" w:cs="Comic Sans MS"/>
           <w:sz w:val="20"/>
@@ -498,6 +499,142 @@
       <w:r>
         <w:rPr>
           <w:rFonts w:ascii="Comic Sans MS" w:hAnsi="Comic Sans MS"/>
+          <w:b/>
+          <w:bCs/>
+          <w:sz w:val="20"/>
+          <w:szCs w:val="20"/>
+        </w:rPr>
+        <w:t>(iptables,pf)</w:t>
+      </w:r>
+      <w:r>
+        <w:rPr>
+          <w:rFonts w:ascii="Comic Sans MS" w:hAnsi="Comic Sans MS"/>
+          <w:sz w:val="20"/>
+          <w:szCs w:val="20"/>
+        </w:rPr>
+        <w:t>,</w:t>
+      </w:r>
+      <w:r>
+        <w:rPr>
+          <w:rFonts w:ascii="Comic Sans MS" w:hAnsi="Comic Sans MS"/>
+          <w:b/>
+          <w:bCs/>
+          <w:sz w:val="20"/>
+          <w:szCs w:val="20"/>
+        </w:rPr>
+        <w:t>Squid</w:t>
+      </w:r>
+      <w:r>
+        <w:rPr>
+          <w:rFonts w:ascii="Comic Sans MS" w:hAnsi="Comic Sans MS"/>
+          <w:sz w:val="20"/>
+          <w:szCs w:val="20"/>
+        </w:rPr>
+        <w:t>,</w:t>
+      </w:r>
+      <w:r>
+        <w:rPr>
+          <w:rFonts w:ascii="Comic Sans MS" w:hAnsi="Comic Sans MS"/>
+          <w:b/>
+          <w:bCs/>
+          <w:sz w:val="20"/>
+          <w:szCs w:val="20"/>
+        </w:rPr>
+        <w:t>Sendmail</w:t>
+      </w:r>
+      <w:r>
+        <w:rPr>
+          <w:rFonts w:ascii="Comic Sans MS" w:hAnsi="Comic Sans MS"/>
+          <w:sz w:val="20"/>
+          <w:szCs w:val="20"/>
+        </w:rPr>
+        <w:t>,</w:t>
+      </w:r>
+      <w:r>
+        <w:rPr>
+          <w:rFonts w:ascii="Comic Sans MS" w:hAnsi="Comic Sans MS"/>
+          <w:b/>
+          <w:bCs/>
+          <w:sz w:val="20"/>
+          <w:szCs w:val="20"/>
+        </w:rPr>
+        <w:t>Postfix</w:t>
+      </w:r>
+      <w:r>
+        <w:rPr>
+          <w:rFonts w:ascii="Comic Sans MS" w:hAnsi="Comic Sans MS"/>
+          <w:sz w:val="20"/>
+          <w:szCs w:val="20"/>
+        </w:rPr>
+        <w:t>,</w:t>
+      </w:r>
+      <w:r>
+        <w:rPr>
+          <w:rFonts w:ascii="Comic Sans MS" w:hAnsi="Comic Sans MS"/>
+          <w:b/>
+          <w:bCs/>
+          <w:sz w:val="20"/>
+          <w:szCs w:val="20"/>
+        </w:rPr>
+        <w:t>Apache</w:t>
+      </w:r>
+      <w:r>
+        <w:rPr>
+          <w:rFonts w:ascii="Comic Sans MS" w:hAnsi="Comic Sans MS"/>
+          <w:sz w:val="20"/>
+          <w:szCs w:val="20"/>
+        </w:rPr>
+        <w:t>,</w:t>
+      </w:r>
+      <w:r>
+        <w:rPr>
+          <w:rFonts w:ascii="Comic Sans MS" w:hAnsi="Comic Sans MS"/>
+          <w:b/>
+          <w:bCs/>
+          <w:sz w:val="20"/>
+          <w:szCs w:val="20"/>
+        </w:rPr>
+        <w:t>Nginx,HaProxy,bind9</w:t>
+      </w:r>
+      <w:r>
+        <w:rPr>
+          <w:rFonts w:ascii="Comic Sans MS" w:hAnsi="Comic Sans MS"/>
+          <w:sz w:val="20"/>
+          <w:szCs w:val="20"/>
+        </w:rPr>
+        <w:t>,</w:t>
+      </w:r>
+      <w:r>
+        <w:rPr>
+          <w:rFonts w:ascii="Comic Sans MS" w:hAnsi="Comic Sans MS"/>
+          <w:b/>
+          <w:bCs/>
+          <w:sz w:val="20"/>
+          <w:szCs w:val="20"/>
+        </w:rPr>
+        <w:t>DNSSec</w:t>
+      </w:r>
+      <w:r>
+        <w:rPr>
+          <w:rFonts w:ascii="Comic Sans MS" w:hAnsi="Comic Sans MS"/>
+          <w:sz w:val="20"/>
+          <w:szCs w:val="20"/>
+        </w:rPr>
+        <w:t>,</w:t>
+      </w:r>
+      <w:r>
+        <w:rPr>
+          <w:rFonts w:ascii="Comic Sans MS" w:hAnsi="Comic Sans MS"/>
+          <w:b/>
+          <w:bCs/>
+          <w:sz w:val="20"/>
+          <w:szCs w:val="20"/>
+        </w:rPr>
+        <w:t>DHCP</w:t>
+      </w:r>
+      <w:r>
+        <w:rPr>
+          <w:rFonts w:ascii="Comic Sans MS" w:hAnsi="Comic Sans MS"/>
           <w:sz w:val="20"/>
           <w:szCs w:val="20"/>
         </w:rPr>
@@ -511,11 +648,31 @@
           <w:sz w:val="20"/>
           <w:szCs w:val="20"/>
         </w:rPr>
-        <w:t>Squid Proxy</w:t>
-      </w:r>
-      <w:r>
-        <w:rPr>
-          <w:rFonts w:ascii="Comic Sans MS" w:hAnsi="Comic Sans MS"/>
+        <w:t>FTP</w:t>
+      </w:r>
+      <w:r>
+        <w:rPr>
+          <w:rFonts w:ascii="Comic Sans MS" w:hAnsi="Comic Sans MS"/>
+          <w:sz w:val="20"/>
+          <w:szCs w:val="20"/>
+        </w:rPr>
+        <w:t xml:space="preserve">, </w:t>
+      </w:r>
+      <w:r>
+        <w:rPr>
+          <w:rFonts w:ascii="Comic Sans MS" w:hAnsi="Comic Sans MS"/>
+          <w:b/>
+          <w:bCs/>
+          <w:sz w:val="20"/>
+          <w:szCs w:val="20"/>
+        </w:rPr>
+        <w:t>LVM,RAID</w:t>
+      </w:r>
+      <w:r>
+        <w:rPr>
+          <w:rFonts w:ascii="Comic Sans MS" w:hAnsi="Comic Sans MS"/>
+          <w:b/>
+          <w:bCs/>
           <w:sz w:val="20"/>
           <w:szCs w:val="20"/>
         </w:rPr>
@@ -529,11 +686,189 @@
           <w:sz w:val="20"/>
           <w:szCs w:val="20"/>
         </w:rPr>
-        <w:t>Sendmail</w:t>
-      </w:r>
-      <w:r>
-        <w:rPr>
-          <w:rFonts w:ascii="Comic Sans MS" w:hAnsi="Comic Sans MS"/>
+        <w:t>MySQL,MariaDB,Nagios,MRTG,SNMP,OpenSSL,</w:t>
+      </w:r>
+      <w:r>
+        <w:rPr>
+          <w:rFonts w:ascii="Comic Sans MS" w:hAnsi="Comic Sans MS"/>
+          <w:b/>
+          <w:bCs/>
+          <w:sz w:val="20"/>
+          <w:szCs w:val="20"/>
+        </w:rPr>
+        <w:t xml:space="preserve"> </w:t>
+      </w:r>
+      <w:r>
+        <w:rPr>
+          <w:rFonts w:ascii="Comic Sans MS" w:hAnsi="Comic Sans MS"/>
+          <w:b/>
+          <w:bCs/>
+          <w:sz w:val="20"/>
+          <w:szCs w:val="20"/>
+        </w:rPr>
+        <w:t>Openswan,</w:t>
+      </w:r>
+      <w:r>
+        <w:rPr>
+          <w:rFonts w:ascii="Comic Sans MS" w:hAnsi="Comic Sans MS"/>
+          <w:b/>
+          <w:bCs/>
+          <w:sz w:val="20"/>
+          <w:szCs w:val="20"/>
+        </w:rPr>
+        <w:t xml:space="preserve"> </w:t>
+      </w:r>
+      <w:r>
+        <w:rPr>
+          <w:rFonts w:ascii="Comic Sans MS" w:hAnsi="Comic Sans MS"/>
+          <w:b/>
+          <w:bCs/>
+          <w:sz w:val="20"/>
+          <w:szCs w:val="20"/>
+        </w:rPr>
+        <w:t>Strongswan VPN</w:t>
+      </w:r>
+      <w:r>
+        <w:rPr>
+          <w:rFonts w:ascii="Comic Sans MS" w:hAnsi="Comic Sans MS"/>
+          <w:b/>
+          <w:bCs/>
+          <w:sz w:val="20"/>
+          <w:szCs w:val="20"/>
+        </w:rPr>
+        <w:t>, git</w:t>
+      </w:r>
+      <w:r>
+        <w:rPr>
+          <w:rFonts w:ascii="Comic Sans MS" w:hAnsi="Comic Sans MS"/>
+          <w:sz w:val="20"/>
+          <w:szCs w:val="20"/>
+        </w:rPr>
+        <w:t xml:space="preserve"> etc on </w:t>
+      </w:r>
+      <w:r>
+        <w:rPr>
+          <w:rFonts w:ascii="Comic Sans MS" w:hAnsi="Comic Sans MS"/>
+          <w:b/>
+          <w:bCs/>
+          <w:spacing w:val="-5"/>
+          <w:sz w:val="20"/>
+          <w:szCs w:val="20"/>
+        </w:rPr>
+        <w:t>Red hat Linux,</w:t>
+      </w:r>
+      <w:r>
+        <w:rPr>
+          <w:rFonts w:ascii="Comic Sans MS" w:hAnsi="Comic Sans MS"/>
+          <w:b/>
+          <w:bCs/>
+          <w:spacing w:val="-5"/>
+          <w:sz w:val="20"/>
+          <w:szCs w:val="20"/>
+        </w:rPr>
+        <w:t xml:space="preserve"> </w:t>
+      </w:r>
+      <w:r>
+        <w:rPr>
+          <w:rFonts w:ascii="Comic Sans MS" w:hAnsi="Comic Sans MS"/>
+          <w:b/>
+          <w:bCs/>
+          <w:spacing w:val="-5"/>
+          <w:sz w:val="20"/>
+          <w:szCs w:val="20"/>
+        </w:rPr>
+        <w:t>CentOS,</w:t>
+      </w:r>
+      <w:r>
+        <w:rPr>
+          <w:rFonts w:ascii="Comic Sans MS" w:hAnsi="Comic Sans MS"/>
+          <w:b/>
+          <w:bCs/>
+          <w:spacing w:val="-5"/>
+          <w:sz w:val="20"/>
+          <w:szCs w:val="20"/>
+        </w:rPr>
+        <w:t xml:space="preserve"> </w:t>
+      </w:r>
+      <w:r>
+        <w:rPr>
+          <w:rFonts w:ascii="Comic Sans MS" w:hAnsi="Comic Sans MS"/>
+          <w:b/>
+          <w:bCs/>
+          <w:spacing w:val="-5"/>
+          <w:sz w:val="20"/>
+          <w:szCs w:val="20"/>
+        </w:rPr>
+        <w:t>Debian,</w:t>
+      </w:r>
+      <w:r>
+        <w:rPr>
+          <w:rFonts w:ascii="Comic Sans MS" w:hAnsi="Comic Sans MS"/>
+          <w:b/>
+          <w:bCs/>
+          <w:spacing w:val="-5"/>
+          <w:sz w:val="20"/>
+          <w:szCs w:val="20"/>
+        </w:rPr>
+        <w:t xml:space="preserve"> </w:t>
+      </w:r>
+      <w:r>
+        <w:rPr>
+          <w:rFonts w:ascii="Comic Sans MS" w:hAnsi="Comic Sans MS"/>
+          <w:b/>
+          <w:bCs/>
+          <w:spacing w:val="-5"/>
+          <w:sz w:val="20"/>
+          <w:szCs w:val="20"/>
+        </w:rPr>
+        <w:t>Ubuntu,</w:t>
+      </w:r>
+      <w:r>
+        <w:rPr>
+          <w:rFonts w:ascii="Comic Sans MS" w:hAnsi="Comic Sans MS"/>
+          <w:b/>
+          <w:bCs/>
+          <w:spacing w:val="-5"/>
+          <w:sz w:val="20"/>
+          <w:szCs w:val="20"/>
+        </w:rPr>
+        <w:t xml:space="preserve"> </w:t>
+      </w:r>
+      <w:r>
+        <w:rPr>
+          <w:rFonts w:ascii="Comic Sans MS" w:hAnsi="Comic Sans MS"/>
+          <w:b/>
+          <w:bCs/>
+          <w:sz w:val="20"/>
+          <w:szCs w:val="20"/>
+        </w:rPr>
+        <w:t>OpenBSD,</w:t>
+      </w:r>
+      <w:r>
+        <w:rPr>
+          <w:rFonts w:ascii="Comic Sans MS" w:hAnsi="Comic Sans MS"/>
+          <w:b/>
+          <w:bCs/>
+          <w:sz w:val="20"/>
+          <w:szCs w:val="20"/>
+        </w:rPr>
+        <w:t xml:space="preserve"> </w:t>
+      </w:r>
+      <w:r>
+        <w:rPr>
+          <w:rFonts w:ascii="Comic Sans MS" w:hAnsi="Comic Sans MS"/>
+          <w:b/>
+          <w:bCs/>
+          <w:sz w:val="20"/>
+          <w:szCs w:val="20"/>
+        </w:rPr>
+        <w:t>FreeBSD</w:t>
+      </w:r>
+      <w:r>
+        <w:rPr>
+          <w:rFonts w:ascii="Comic Sans MS" w:hAnsi="Comic Sans MS"/>
+          <w:b/>
+          <w:bCs/>
           <w:sz w:val="20"/>
           <w:szCs w:val="20"/>
         </w:rPr>
@@ -547,154 +882,6 @@
           <w:sz w:val="20"/>
           <w:szCs w:val="20"/>
         </w:rPr>
-        <w:t>Postfix</w:t>
-      </w:r>
-      <w:r>
-        <w:rPr>
-          <w:rFonts w:ascii="Comic Sans MS" w:hAnsi="Comic Sans MS"/>
-          <w:sz w:val="20"/>
-          <w:szCs w:val="20"/>
-        </w:rPr>
-        <w:t>,</w:t>
-      </w:r>
-      <w:r>
-        <w:rPr>
-          <w:rFonts w:ascii="Comic Sans MS" w:hAnsi="Comic Sans MS"/>
-          <w:b/>
-          <w:bCs/>
-          <w:sz w:val="20"/>
-          <w:szCs w:val="20"/>
-        </w:rPr>
-        <w:t>Apache</w:t>
-      </w:r>
-      <w:r>
-        <w:rPr>
-          <w:rFonts w:ascii="Comic Sans MS" w:hAnsi="Comic Sans MS"/>
-          <w:sz w:val="20"/>
-          <w:szCs w:val="20"/>
-        </w:rPr>
-        <w:t>,</w:t>
-      </w:r>
-      <w:r>
-        <w:rPr>
-          <w:rFonts w:ascii="Comic Sans MS" w:hAnsi="Comic Sans MS"/>
-          <w:b/>
-          <w:bCs/>
-          <w:sz w:val="20"/>
-          <w:szCs w:val="20"/>
-        </w:rPr>
-        <w:t>Nginx,HaProxy,bind9</w:t>
-      </w:r>
-      <w:r>
-        <w:rPr>
-          <w:rFonts w:ascii="Comic Sans MS" w:hAnsi="Comic Sans MS"/>
-          <w:sz w:val="20"/>
-          <w:szCs w:val="20"/>
-        </w:rPr>
-        <w:t>,</w:t>
-      </w:r>
-      <w:r>
-        <w:rPr>
-          <w:rFonts w:ascii="Comic Sans MS" w:hAnsi="Comic Sans MS"/>
-          <w:b/>
-          <w:bCs/>
-          <w:sz w:val="20"/>
-          <w:szCs w:val="20"/>
-        </w:rPr>
-        <w:t>DNSSec</w:t>
-      </w:r>
-      <w:r>
-        <w:rPr>
-          <w:rFonts w:ascii="Comic Sans MS" w:hAnsi="Comic Sans MS"/>
-          <w:sz w:val="20"/>
-          <w:szCs w:val="20"/>
-        </w:rPr>
-        <w:t>,</w:t>
-      </w:r>
-      <w:r>
-        <w:rPr>
-          <w:rFonts w:ascii="Comic Sans MS" w:hAnsi="Comic Sans MS"/>
-          <w:b/>
-          <w:bCs/>
-          <w:sz w:val="20"/>
-          <w:szCs w:val="20"/>
-        </w:rPr>
-        <w:t>DHCP</w:t>
-      </w:r>
-      <w:r>
-        <w:rPr>
-          <w:rFonts w:ascii="Comic Sans MS" w:hAnsi="Comic Sans MS"/>
-          <w:sz w:val="20"/>
-          <w:szCs w:val="20"/>
-        </w:rPr>
-        <w:t xml:space="preserve">, </w:t>
-      </w:r>
-      <w:r>
-        <w:rPr>
-          <w:rFonts w:ascii="Comic Sans MS" w:hAnsi="Comic Sans MS"/>
-          <w:b/>
-          <w:bCs/>
-          <w:sz w:val="20"/>
-          <w:szCs w:val="20"/>
-        </w:rPr>
-        <w:t>FTP</w:t>
-      </w:r>
-      <w:r>
-        <w:rPr>
-          <w:rFonts w:ascii="Comic Sans MS" w:hAnsi="Comic Sans MS"/>
-          <w:sz w:val="20"/>
-          <w:szCs w:val="20"/>
-        </w:rPr>
-        <w:t xml:space="preserve">, </w:t>
-      </w:r>
-      <w:r>
-        <w:rPr>
-          <w:rFonts w:ascii="Comic Sans MS" w:hAnsi="Comic Sans MS"/>
-          <w:b/>
-          <w:bCs/>
-          <w:sz w:val="20"/>
-          <w:szCs w:val="20"/>
-        </w:rPr>
-        <w:t>Syslog,</w:t>
-      </w:r>
-      <w:r>
-        <w:rPr>
-          <w:rFonts w:ascii="Comic Sans MS" w:hAnsi="Comic Sans MS"/>
-          <w:b/>
-          <w:bCs/>
-          <w:sz w:val="20"/>
-          <w:szCs w:val="20"/>
-        </w:rPr>
-        <w:t>LVM,RAID</w:t>
-      </w:r>
-      <w:r>
-        <w:rPr>
-          <w:rFonts w:ascii="Comic Sans MS" w:hAnsi="Comic Sans MS"/>
-          <w:b/>
-          <w:bCs/>
-          <w:sz w:val="20"/>
-          <w:szCs w:val="20"/>
-        </w:rPr>
-        <w:t>,</w:t>
-      </w:r>
-      <w:r>
-        <w:rPr>
-          <w:rFonts w:ascii="Comic Sans MS" w:hAnsi="Comic Sans MS"/>
-          <w:b/>
-          <w:bCs/>
-          <w:sz w:val="20"/>
-          <w:szCs w:val="20"/>
-        </w:rPr>
-        <w:t>MySQL,MariaDB,Nagios,MRTG,SNMP,OpenSSL,Openswan,</w:t>
-      </w:r>
-      <w:r>
-        <w:rPr>
-          <w:rFonts w:ascii="Comic Sans MS" w:hAnsi="Comic Sans MS"/>
-          <w:b/>
-          <w:bCs/>
-          <w:sz w:val="20"/>
-          <w:szCs w:val="20"/>
-        </w:rPr>
         <w:t xml:space="preserve"> </w:t>
       </w:r>
       <w:r>
@@ -705,15 +892,7 @@
           <w:sz w:val="20"/>
           <w:szCs w:val="20"/>
         </w:rPr>
-        <w:t>Strongswan VPN</w:t>
-      </w:r>
-      <w:r>
-        <w:rPr>
-          <w:rFonts w:ascii="Comic Sans MS" w:hAnsi="Comic Sans MS"/>
-          <w:sz w:val="20"/>
-          <w:szCs w:val="20"/>
-        </w:rPr>
-        <w:t xml:space="preserve"> etc on </w:t>
+        <w:t>NetBSD</w:t>
       </w:r>
       <w:r>
         <w:rPr>
@@ -724,7 +903,7 @@
           <w:sz w:val="20"/>
           <w:szCs w:val="20"/>
         </w:rPr>
-        <w:t>Red hat Linux,</w:t>
+        <w:t xml:space="preserve"> </w:t>
       </w:r>
       <w:r>
         <w:rPr>
@@ -735,7 +914,7 @@
           <w:sz w:val="20"/>
           <w:szCs w:val="20"/>
         </w:rPr>
-        <w:t>CentOS,Debian,</w:t>
+        <w:t xml:space="preserve">and Archlinux </w:t>
       </w:r>
       <w:r>
         <w:rPr>
@@ -746,38 +925,7 @@
           <w:sz w:val="20"/>
           <w:szCs w:val="20"/>
         </w:rPr>
-        <w:t>Ubuntu,</w:t>
-      </w:r>
-      <w:r>
-        <w:rPr>
-          <w:rFonts w:ascii="Comic Sans MS" w:hAnsi="Comic Sans MS"/>
-          <w:b/>
-          <w:bCs/>
-          <w:sz w:val="20"/>
-          <w:szCs w:val="20"/>
-        </w:rPr>
-        <w:t>OpenBSD,</w:t>
-      </w:r>
-      <w:r>
-        <w:rPr>
-          <w:rFonts w:ascii="Comic Sans MS" w:hAnsi="Comic Sans MS"/>
-          <w:b/>
-          <w:bCs/>
-          <w:sz w:val="20"/>
-          <w:szCs w:val="20"/>
-        </w:rPr>
-        <w:t>FreeBSD</w:t>
-      </w:r>
-      <w:r>
-        <w:rPr>
-          <w:rFonts w:ascii="Comic Sans MS" w:hAnsi="Comic Sans MS"/>
-          <w:b/>
-          <w:bCs/>
-          <w:spacing w:val="-5"/>
-          <w:sz w:val="20"/>
-          <w:szCs w:val="20"/>
-        </w:rPr>
-        <w:t xml:space="preserve"> operating system.</w:t>
+        <w:t>operating system.</w:t>
       </w:r>
     </w:p>
     <w:p>
@@ -868,396 +1016,6 @@
           <w:b/>
           <w:bCs/>
           <w:spacing w:val="-5"/>
-          <w:sz w:val="20"/>
-          <w:szCs w:val="20"/>
-        </w:rPr>
-        <w:t>.</w:t>
-      </w:r>
-    </w:p>
-    <w:p>
-      <w:pPr>
-        <w:pStyle w:val="NoSpacing"/>
-        <w:numPr>
-          <w:ilvl w:val="0"/>
-          <w:numId w:val="5"/>
-        </w:numPr>
-        <w:rPr>
-          <w:rStyle w:val="None"/>
-          <w:rFonts w:ascii="Comic Sans MS" w:eastAsia="Comic Sans MS" w:hAnsi="Comic Sans MS" w:cs="Comic Sans MS"/>
-          <w:sz w:val="20"/>
-          <w:szCs w:val="20"/>
-        </w:rPr>
-      </w:pPr>
-      <w:r>
-        <w:rPr>
-          <w:rFonts w:ascii="Comic Sans MS" w:hAnsi="Comic Sans MS"/>
-          <w:spacing w:val="-5"/>
-          <w:sz w:val="20"/>
-          <w:szCs w:val="20"/>
-        </w:rPr>
-        <w:t xml:space="preserve">Knowledge on cloud computing using </w:t>
-      </w:r>
-      <w:r>
-        <w:rPr>
-          <w:rFonts w:ascii="Comic Sans MS" w:hAnsi="Comic Sans MS"/>
-          <w:b/>
-          <w:bCs/>
-          <w:spacing w:val="-5"/>
-          <w:sz w:val="20"/>
-          <w:szCs w:val="20"/>
-        </w:rPr>
-        <w:t xml:space="preserve">Openstack </w:t>
-      </w:r>
-      <w:r>
-        <w:rPr>
-          <w:rFonts w:ascii="Comic Sans MS" w:hAnsi="Comic Sans MS"/>
-          <w:spacing w:val="-5"/>
-          <w:sz w:val="20"/>
-          <w:szCs w:val="20"/>
-        </w:rPr>
-        <w:t>(Keystone,glance,rabbitMQ,Nova,Nova-compute and horizon)</w:t>
-      </w:r>
-      <w:r>
-        <w:rPr>
-          <w:rStyle w:val="None"/>
-          <w:rFonts w:ascii="Comic Sans MS" w:hAnsi="Comic Sans MS"/>
-          <w:spacing w:val="-5"/>
-          <w:sz w:val="20"/>
-          <w:szCs w:val="20"/>
-        </w:rPr>
-        <w:t xml:space="preserve"> </w:t>
-      </w:r>
-      <w:r>
-        <w:rPr>
-          <w:rStyle w:val="None"/>
-          <w:rFonts w:ascii="Comic Sans MS" w:hAnsi="Comic Sans MS"/>
-          <w:spacing w:val="-5"/>
-          <w:sz w:val="20"/>
-          <w:szCs w:val="20"/>
-        </w:rPr>
-        <w:t xml:space="preserve">and Amazon web service </w:t>
-      </w:r>
-      <w:r>
-        <w:rPr>
-          <w:rStyle w:val="None"/>
-          <w:rFonts w:ascii="Comic Sans MS" w:hAnsi="Comic Sans MS"/>
-          <w:b/>
-          <w:spacing w:val="-5"/>
-          <w:sz w:val="20"/>
-          <w:szCs w:val="20"/>
-        </w:rPr>
-        <w:t>AWS</w:t>
-      </w:r>
-      <w:r>
-        <w:rPr>
-          <w:rStyle w:val="None"/>
-          <w:rFonts w:ascii="Comic Sans MS" w:hAnsi="Comic Sans MS"/>
-          <w:b/>
-          <w:spacing w:val="-5"/>
-          <w:sz w:val="20"/>
-          <w:szCs w:val="20"/>
-        </w:rPr>
-        <w:t xml:space="preserve"> </w:t>
-      </w:r>
-      <w:r>
-        <w:rPr>
-          <w:rStyle w:val="None"/>
-          <w:rFonts w:ascii="Comic Sans MS" w:hAnsi="Comic Sans MS"/>
-          <w:spacing w:val="-5"/>
-          <w:sz w:val="20"/>
-          <w:szCs w:val="20"/>
-        </w:rPr>
-        <w:t>(EC2,ELB,Auto Scaling, CloudWatch, IAM, CloudFormation, CloudTrail etc).</w:t>
-      </w:r>
-    </w:p>
-    <w:p>
-      <w:pPr>
-        <w:pStyle w:val="NoSpacing"/>
-        <w:numPr>
-          <w:ilvl w:val="0"/>
-          <w:numId w:val="5"/>
-        </w:numPr>
-        <w:rPr>
-          <w:rFonts w:ascii="Comic Sans MS" w:eastAsia="Comic Sans MS" w:hAnsi="Comic Sans MS" w:cs="Comic Sans MS"/>
-          <w:sz w:val="20"/>
-          <w:szCs w:val="20"/>
-        </w:rPr>
-      </w:pPr>
-      <w:r>
-        <w:rPr>
-          <w:rFonts w:ascii="Comic Sans MS" w:eastAsia="Comic Sans MS" w:hAnsi="Comic Sans MS" w:cs="Comic Sans MS"/>
-          <w:sz w:val="20"/>
-          <w:szCs w:val="20"/>
-        </w:rPr>
-        <w:t>Knowledge on ELK (</w:t>
-      </w:r>
-      <w:r>
-        <w:rPr>
-          <w:rFonts w:ascii="Comic Sans MS" w:eastAsia="Comic Sans MS" w:hAnsi="Comic Sans MS" w:cs="Comic Sans MS"/>
-          <w:b/>
-          <w:sz w:val="20"/>
-          <w:szCs w:val="20"/>
-        </w:rPr>
-        <w:t xml:space="preserve">Elasticsearch,logstash </w:t>
-      </w:r>
-      <w:r>
-        <w:rPr>
-          <w:rFonts w:ascii="Comic Sans MS" w:eastAsia="Comic Sans MS" w:hAnsi="Comic Sans MS" w:cs="Comic Sans MS"/>
-          <w:sz w:val="20"/>
-          <w:szCs w:val="20"/>
-        </w:rPr>
-        <w:t>and</w:t>
-      </w:r>
-      <w:r>
-        <w:rPr>
-          <w:rFonts w:ascii="Comic Sans MS" w:eastAsia="Comic Sans MS" w:hAnsi="Comic Sans MS" w:cs="Comic Sans MS"/>
-          <w:b/>
-          <w:sz w:val="20"/>
-          <w:szCs w:val="20"/>
-        </w:rPr>
-        <w:t xml:space="preserve"> Kibana</w:t>
-      </w:r>
-      <w:r>
-        <w:rPr>
-          <w:rFonts w:ascii="Comic Sans MS" w:eastAsia="Comic Sans MS" w:hAnsi="Comic Sans MS" w:cs="Comic Sans MS"/>
-          <w:sz w:val="20"/>
-          <w:szCs w:val="20"/>
-        </w:rPr>
-        <w:t>).</w:t>
-      </w:r>
-    </w:p>
-    <w:p>
-      <w:pPr>
-        <w:pStyle w:val="NoSpacing"/>
-        <w:numPr>
-          <w:ilvl w:val="0"/>
-          <w:numId w:val="5"/>
-        </w:numPr>
-        <w:rPr>
-          <w:rStyle w:val="None"/>
-          <w:rFonts w:ascii="Comic Sans MS" w:eastAsia="Comic Sans MS" w:hAnsi="Comic Sans MS" w:cs="Comic Sans MS"/>
-          <w:sz w:val="20"/>
-          <w:szCs w:val="20"/>
-        </w:rPr>
-      </w:pPr>
-      <w:r>
-        <w:rPr>
-          <w:rStyle w:val="None"/>
-          <w:rFonts w:ascii="Comic Sans MS" w:hAnsi="Comic Sans MS"/>
-          <w:spacing w:val="-5"/>
-          <w:sz w:val="20"/>
-          <w:szCs w:val="20"/>
-        </w:rPr>
-        <w:t xml:space="preserve">Working knowledge on </w:t>
-      </w:r>
-      <w:r>
-        <w:rPr>
-          <w:rStyle w:val="None"/>
-          <w:rFonts w:ascii="Comic Sans MS" w:hAnsi="Comic Sans MS"/>
-          <w:b/>
-          <w:bCs/>
-          <w:spacing w:val="-5"/>
-          <w:sz w:val="20"/>
-          <w:szCs w:val="20"/>
-        </w:rPr>
-        <w:t>Linux container</w:t>
-      </w:r>
-      <w:r>
-        <w:rPr>
-          <w:rStyle w:val="None"/>
-          <w:rFonts w:ascii="Comic Sans MS" w:hAnsi="Comic Sans MS"/>
-          <w:spacing w:val="-5"/>
-          <w:sz w:val="20"/>
-          <w:szCs w:val="20"/>
-        </w:rPr>
-        <w:t xml:space="preserve"> and networking using </w:t>
-      </w:r>
-      <w:r>
-        <w:rPr>
-          <w:rStyle w:val="None"/>
-          <w:rFonts w:ascii="Comic Sans MS" w:hAnsi="Comic Sans MS"/>
-          <w:b/>
-          <w:bCs/>
-          <w:spacing w:val="-5"/>
-          <w:sz w:val="20"/>
-          <w:szCs w:val="20"/>
-        </w:rPr>
-        <w:t>LXC,Vagrant</w:t>
-      </w:r>
-      <w:r>
-        <w:rPr>
-          <w:rStyle w:val="None"/>
-          <w:rFonts w:ascii="Comic Sans MS" w:hAnsi="Comic Sans MS"/>
-          <w:spacing w:val="-5"/>
-          <w:sz w:val="20"/>
-          <w:szCs w:val="20"/>
-        </w:rPr>
-        <w:t>,</w:t>
-      </w:r>
-      <w:r>
-        <w:rPr>
-          <w:rStyle w:val="None"/>
-          <w:rFonts w:ascii="Comic Sans MS" w:hAnsi="Comic Sans MS"/>
-          <w:b/>
-          <w:bCs/>
-          <w:spacing w:val="-5"/>
-          <w:sz w:val="20"/>
-          <w:szCs w:val="20"/>
-        </w:rPr>
-        <w:t>Docker</w:t>
-      </w:r>
-      <w:r>
-        <w:rPr>
-          <w:rStyle w:val="None"/>
-          <w:rFonts w:ascii="Comic Sans MS" w:hAnsi="Comic Sans MS"/>
-          <w:spacing w:val="-5"/>
-          <w:sz w:val="20"/>
-          <w:szCs w:val="20"/>
-        </w:rPr>
-        <w:t>,</w:t>
-      </w:r>
-      <w:r>
-        <w:rPr>
-          <w:rStyle w:val="None"/>
-          <w:rFonts w:ascii="Comic Sans MS" w:hAnsi="Comic Sans MS"/>
-          <w:b/>
-          <w:spacing w:val="-5"/>
-          <w:sz w:val="20"/>
-          <w:szCs w:val="20"/>
-        </w:rPr>
-        <w:t>Docker Swarm</w:t>
-      </w:r>
-      <w:r>
-        <w:rPr>
-          <w:rStyle w:val="None"/>
-          <w:rFonts w:ascii="Comic Sans MS" w:hAnsi="Comic Sans MS"/>
-          <w:spacing w:val="-5"/>
-          <w:sz w:val="20"/>
-          <w:szCs w:val="20"/>
-        </w:rPr>
-        <w:t xml:space="preserve"> and </w:t>
-      </w:r>
-      <w:r>
-        <w:rPr>
-          <w:rStyle w:val="None"/>
-          <w:rFonts w:ascii="Comic Sans MS" w:hAnsi="Comic Sans MS"/>
-          <w:b/>
-          <w:spacing w:val="-5"/>
-          <w:sz w:val="20"/>
-          <w:szCs w:val="20"/>
-        </w:rPr>
-        <w:t>Docker Compose</w:t>
-      </w:r>
-      <w:r>
-        <w:rPr>
-          <w:rStyle w:val="None"/>
-          <w:rFonts w:ascii="Comic Sans MS" w:hAnsi="Comic Sans MS"/>
-          <w:spacing w:val="-5"/>
-          <w:sz w:val="20"/>
-          <w:szCs w:val="20"/>
-        </w:rPr>
-        <w:t>.</w:t>
-      </w:r>
-    </w:p>
-    <w:p>
-      <w:pPr>
-        <w:pStyle w:val="NoSpacing"/>
-        <w:numPr>
-          <w:ilvl w:val="0"/>
-          <w:numId w:val="5"/>
-        </w:numPr>
-        <w:rPr>
-          <w:rFonts w:ascii="Comic Sans MS" w:eastAsia="Comic Sans MS" w:hAnsi="Comic Sans MS" w:cs="Comic Sans MS"/>
-          <w:b/>
-          <w:sz w:val="20"/>
-          <w:szCs w:val="20"/>
-        </w:rPr>
-      </w:pPr>
-      <w:r>
-        <w:rPr>
-          <w:rFonts w:ascii="Comic Sans MS" w:eastAsia="Comic Sans MS" w:hAnsi="Comic Sans MS" w:cs="Comic Sans MS"/>
-          <w:sz w:val="20"/>
-          <w:szCs w:val="20"/>
-        </w:rPr>
-        <w:t xml:space="preserve">Apt on container management using </w:t>
-      </w:r>
-      <w:r>
-        <w:rPr>
-          <w:rFonts w:ascii="Comic Sans MS" w:eastAsia="Comic Sans MS" w:hAnsi="Comic Sans MS" w:cs="Comic Sans MS"/>
-          <w:b/>
-          <w:sz w:val="20"/>
-          <w:szCs w:val="20"/>
-        </w:rPr>
-        <w:t xml:space="preserve">Kubernetes,Openshift </w:t>
-      </w:r>
-      <w:r>
-        <w:rPr>
-          <w:rFonts w:ascii="Comic Sans MS" w:eastAsia="Comic Sans MS" w:hAnsi="Comic Sans MS" w:cs="Comic Sans MS"/>
-          <w:sz w:val="20"/>
-          <w:szCs w:val="20"/>
-        </w:rPr>
-        <w:t>and</w:t>
-      </w:r>
-      <w:r>
-        <w:rPr>
-          <w:rFonts w:ascii="Comic Sans MS" w:eastAsia="Comic Sans MS" w:hAnsi="Comic Sans MS" w:cs="Comic Sans MS"/>
-          <w:b/>
-          <w:sz w:val="20"/>
-          <w:szCs w:val="20"/>
-        </w:rPr>
-        <w:t xml:space="preserve"> grafana.</w:t>
-      </w:r>
-    </w:p>
-    <w:p>
-      <w:pPr>
-        <w:pStyle w:val="NoSpacing"/>
-        <w:numPr>
-          <w:ilvl w:val="0"/>
-          <w:numId w:val="5"/>
-        </w:numPr>
-        <w:rPr>
-          <w:rFonts w:ascii="Comic Sans MS" w:eastAsia="Comic Sans MS" w:hAnsi="Comic Sans MS" w:cs="Comic Sans MS"/>
-          <w:sz w:val="20"/>
-          <w:szCs w:val="20"/>
-        </w:rPr>
-      </w:pPr>
-      <w:r>
-        <w:rPr>
-          <w:rFonts w:ascii="Comic Sans MS" w:eastAsia="Comic Sans MS" w:hAnsi="Comic Sans MS" w:cs="Comic Sans MS"/>
-          <w:sz w:val="20"/>
-          <w:szCs w:val="20"/>
-        </w:rPr>
-        <w:t xml:space="preserve">Knowledge on CI/CD on </w:t>
-      </w:r>
-      <w:r>
-        <w:rPr>
-          <w:rFonts w:ascii="Comic Sans MS" w:eastAsia="Comic Sans MS" w:hAnsi="Comic Sans MS" w:cs="Comic Sans MS"/>
-          <w:b/>
-          <w:sz w:val="20"/>
-          <w:szCs w:val="20"/>
-        </w:rPr>
-        <w:t>Jenkins</w:t>
-      </w:r>
-      <w:r>
-        <w:rPr>
-          <w:rFonts w:ascii="Comic Sans MS" w:eastAsia="Comic Sans MS" w:hAnsi="Comic Sans MS" w:cs="Comic Sans MS"/>
-          <w:sz w:val="20"/>
-          <w:szCs w:val="20"/>
-        </w:rPr>
-        <w:t xml:space="preserve"> and </w:t>
-      </w:r>
-      <w:r>
-        <w:rPr>
-          <w:rFonts w:ascii="Comic Sans MS" w:eastAsia="Comic Sans MS" w:hAnsi="Comic Sans MS" w:cs="Comic Sans MS"/>
-          <w:b/>
-          <w:sz w:val="20"/>
-          <w:szCs w:val="20"/>
-        </w:rPr>
-        <w:t>git</w:t>
-      </w:r>
-      <w:r>
-        <w:rPr>
-          <w:rFonts w:ascii="Comic Sans MS" w:eastAsia="Comic Sans MS" w:hAnsi="Comic Sans MS" w:cs="Comic Sans MS"/>
           <w:sz w:val="20"/>
           <w:szCs w:val="20"/>
         </w:rPr>
@@ -1284,40 +1042,31 @@
       <w:r>
         <w:rPr>
           <w:rFonts w:ascii="Comic Sans MS" w:hAnsi="Comic Sans MS"/>
-          <w:sz w:val="20"/>
-          <w:szCs w:val="20"/>
-          <w:lang w:val="en-US"/>
-        </w:rPr>
-        <w:t xml:space="preserve">Knowledge on Virtualization using </w:t>
-      </w:r>
-      <w:r>
-        <w:rPr>
-          <w:rFonts w:ascii="Comic Sans MS" w:hAnsi="Comic Sans MS"/>
-          <w:b/>
-          <w:bCs/>
-          <w:sz w:val="20"/>
-          <w:szCs w:val="20"/>
-          <w:lang w:val="de-DE"/>
-        </w:rPr>
-        <w:t>VmWare</w:t>
-      </w:r>
-      <w:r>
-        <w:rPr>
-          <w:rFonts w:ascii="Comic Sans MS" w:hAnsi="Comic Sans MS"/>
-          <w:b/>
-          <w:bCs/>
-          <w:sz w:val="20"/>
-          <w:szCs w:val="20"/>
-          <w:lang w:val="de-DE"/>
-        </w:rPr>
-        <w:t xml:space="preserve">,KVM </w:t>
-      </w:r>
-      <w:r>
-        <w:rPr>
-          <w:rFonts w:ascii="Comic Sans MS" w:hAnsi="Comic Sans MS"/>
-          <w:sz w:val="20"/>
-          <w:szCs w:val="20"/>
-          <w:lang w:val="en-US"/>
+          <w:bCs/>
+          <w:sz w:val="20"/>
+          <w:szCs w:val="20"/>
+          <w:lang w:val="it-IT"/>
+        </w:rPr>
+        <w:t xml:space="preserve">Apt on limiting users and processes by </w:t>
+      </w:r>
+      <w:r>
+        <w:rPr>
+          <w:rFonts w:ascii="Comic Sans MS" w:hAnsi="Comic Sans MS"/>
+          <w:b/>
+          <w:bCs/>
+          <w:sz w:val="20"/>
+          <w:szCs w:val="20"/>
+          <w:lang w:val="it-IT"/>
+        </w:rPr>
+        <w:t xml:space="preserve">Selinux </w:t>
+      </w:r>
+      <w:r>
+        <w:rPr>
+          <w:rFonts w:ascii="Comic Sans MS" w:hAnsi="Comic Sans MS"/>
+          <w:bCs/>
+          <w:sz w:val="20"/>
+          <w:szCs w:val="20"/>
+          <w:lang w:val="it-IT"/>
         </w:rPr>
         <w:t xml:space="preserve">and </w:t>
       </w:r>
@@ -1330,7 +1079,17 @@
           <w:szCs w:val="20"/>
           <w:lang w:val="it-IT"/>
         </w:rPr>
-        <w:t>VirtualBox.</w:t>
+        <w:t>AppArmor</w:t>
+      </w:r>
+      <w:r>
+        <w:rPr>
+          <w:rFonts w:ascii="Comic Sans MS" w:hAnsi="Comic Sans MS"/>
+          <w:bCs/>
+          <w:sz w:val="20"/>
+          <w:szCs w:val="20"/>
+          <w:lang w:val="it-IT"/>
+        </w:rPr>
+        <w:t>.</w:t>
       </w:r>
     </w:p>
     <w:p>
@@ -1353,96 +1112,440 @@
       <w:r>
         <w:rPr>
           <w:rFonts w:ascii="Comic Sans MS" w:hAnsi="Comic Sans MS"/>
-          <w:bCs/>
-          <w:sz w:val="20"/>
-          <w:szCs w:val="20"/>
-          <w:lang w:val="it-IT"/>
-        </w:rPr>
-        <w:t>Hands-on experiences on</w:t>
-      </w:r>
-      <w:r>
-        <w:rPr>
-          <w:rFonts w:ascii="Comic Sans MS" w:hAnsi="Comic Sans MS"/>
-          <w:b/>
-          <w:bCs/>
-          <w:sz w:val="20"/>
-          <w:szCs w:val="20"/>
-          <w:lang w:val="it-IT"/>
+          <w:sz w:val="20"/>
+          <w:szCs w:val="20"/>
+          <w:lang w:val="en-US"/>
+        </w:rPr>
+        <w:t>Working knowledge on configuration management tool</w:t>
+      </w:r>
+      <w:r>
+        <w:rPr>
+          <w:rFonts w:ascii="Comic Sans MS" w:hAnsi="Comic Sans MS"/>
+          <w:b/>
+          <w:bCs/>
+          <w:sz w:val="20"/>
+          <w:szCs w:val="20"/>
+          <w:lang w:val="de-DE"/>
+        </w:rPr>
+        <w:t xml:space="preserve"> Ansible </w:t>
+      </w:r>
+      <w:r>
+        <w:rPr>
+          <w:rFonts w:ascii="Comic Sans MS" w:hAnsi="Comic Sans MS"/>
+          <w:sz w:val="20"/>
+          <w:szCs w:val="20"/>
+          <w:lang w:val="en-US"/>
+        </w:rPr>
+        <w:t>and</w:t>
+      </w:r>
+      <w:r>
+        <w:rPr>
+          <w:rFonts w:ascii="Comic Sans MS" w:hAnsi="Comic Sans MS"/>
+          <w:b/>
+          <w:bCs/>
+          <w:sz w:val="20"/>
+          <w:szCs w:val="20"/>
+          <w:lang w:val="en-US"/>
+        </w:rPr>
+        <w:t xml:space="preserve"> Saltstack.</w:t>
+      </w:r>
+    </w:p>
+    <w:p>
+      <w:pPr>
+        <w:pStyle w:val="NoSpacing"/>
+        <w:numPr>
+          <w:ilvl w:val="0"/>
+          <w:numId w:val="2"/>
+        </w:numPr>
+        <w:rPr>
+          <w:rFonts w:ascii="Comic Sans MS" w:eastAsia="Comic Sans MS" w:hAnsi="Comic Sans MS" w:cs="Comic Sans MS"/>
+          <w:spacing w:val="-5"/>
+          <w:sz w:val="20"/>
+          <w:szCs w:val="20"/>
+        </w:rPr>
+      </w:pPr>
+      <w:r>
+        <w:rPr>
+          <w:rFonts w:ascii="Comic Sans MS" w:hAnsi="Comic Sans MS"/>
+          <w:spacing w:val="-5"/>
+          <w:sz w:val="20"/>
+          <w:szCs w:val="20"/>
+        </w:rPr>
+        <w:t xml:space="preserve">Working knowledge on </w:t>
+      </w:r>
+      <w:r>
+        <w:rPr>
+          <w:rFonts w:ascii="Comic Sans MS" w:hAnsi="Comic Sans MS"/>
+          <w:b/>
+          <w:bCs/>
+          <w:spacing w:val="-5"/>
+          <w:sz w:val="20"/>
+          <w:szCs w:val="20"/>
+        </w:rPr>
+        <w:t xml:space="preserve">Bash scripting </w:t>
+      </w:r>
+      <w:r>
+        <w:rPr>
+          <w:rFonts w:ascii="Comic Sans MS" w:hAnsi="Comic Sans MS"/>
+          <w:spacing w:val="-5"/>
+          <w:sz w:val="20"/>
+          <w:szCs w:val="20"/>
+        </w:rPr>
+        <w:t xml:space="preserve">and </w:t>
+      </w:r>
+      <w:r>
+        <w:rPr>
+          <w:rFonts w:ascii="Comic Sans MS" w:hAnsi="Comic Sans MS"/>
+          <w:b/>
+          <w:bCs/>
+          <w:spacing w:val="-5"/>
+          <w:sz w:val="20"/>
+          <w:szCs w:val="20"/>
+        </w:rPr>
+        <w:t>Python</w:t>
+      </w:r>
+      <w:r>
+        <w:rPr>
+          <w:rFonts w:ascii="Comic Sans MS" w:hAnsi="Comic Sans MS"/>
+          <w:spacing w:val="-5"/>
+          <w:sz w:val="20"/>
+          <w:szCs w:val="20"/>
+        </w:rPr>
+        <w:t xml:space="preserve">. </w:t>
+      </w:r>
+    </w:p>
+    <w:p>
+      <w:pPr>
+        <w:pStyle w:val="NoSpacing"/>
+        <w:rPr>
+          <w:rFonts w:ascii="Comic Sans MS" w:eastAsia="Comic Sans MS" w:hAnsi="Comic Sans MS" w:cs="Comic Sans MS"/>
+          <w:sz w:val="20"/>
+          <w:szCs w:val="20"/>
+        </w:rPr>
+      </w:pPr>
+      <w:r>
+        <w:rPr>
+          <w:rFonts w:ascii="Comic Sans MS" w:eastAsia="Comic Sans MS" w:hAnsi="Comic Sans MS" w:cs="Comic Sans MS"/>
+          <w:sz w:val="20"/>
+          <w:szCs w:val="20"/>
+        </w:rPr>
+        <w:t>Cloud</w:t>
+      </w:r>
+    </w:p>
+    <w:p>
+      <w:pPr>
+        <w:pStyle w:val="NoSpacing"/>
+        <w:numPr>
+          <w:ilvl w:val="0"/>
+          <w:numId w:val="5"/>
+        </w:numPr>
+        <w:rPr>
+          <w:rStyle w:val="None"/>
+          <w:rFonts w:ascii="Comic Sans MS" w:eastAsia="Comic Sans MS" w:hAnsi="Comic Sans MS" w:cs="Comic Sans MS"/>
+          <w:sz w:val="20"/>
+          <w:szCs w:val="20"/>
+        </w:rPr>
+      </w:pPr>
+      <w:r>
+        <w:rPr>
+          <w:rFonts w:ascii="Comic Sans MS" w:hAnsi="Comic Sans MS"/>
+          <w:spacing w:val="-5"/>
+          <w:sz w:val="20"/>
+          <w:szCs w:val="20"/>
+        </w:rPr>
+        <w:t xml:space="preserve">Knowledge on cloud computing using </w:t>
+      </w:r>
+      <w:r>
+        <w:rPr>
+          <w:rFonts w:ascii="Comic Sans MS" w:hAnsi="Comic Sans MS"/>
+          <w:b/>
+          <w:bCs/>
+          <w:spacing w:val="-5"/>
+          <w:sz w:val="20"/>
+          <w:szCs w:val="20"/>
+        </w:rPr>
+        <w:t xml:space="preserve">Openstack </w:t>
+      </w:r>
+      <w:r>
+        <w:rPr>
+          <w:rFonts w:ascii="Comic Sans MS" w:hAnsi="Comic Sans MS"/>
+          <w:spacing w:val="-5"/>
+          <w:sz w:val="20"/>
+          <w:szCs w:val="20"/>
+        </w:rPr>
+        <w:t>(Keystone,glance,rabbitMQ,Nova,Nova-compute and horizon)</w:t>
+      </w:r>
+      <w:r>
+        <w:rPr>
+          <w:rStyle w:val="None"/>
+          <w:rFonts w:ascii="Comic Sans MS" w:hAnsi="Comic Sans MS"/>
+          <w:spacing w:val="-5"/>
+          <w:sz w:val="20"/>
+          <w:szCs w:val="20"/>
         </w:rPr>
         <w:t xml:space="preserve"> </w:t>
       </w:r>
       <w:r>
         <w:rPr>
-          <w:rFonts w:ascii="Comic Sans MS" w:hAnsi="Comic Sans MS"/>
-          <w:bCs/>
-          <w:sz w:val="20"/>
-          <w:szCs w:val="20"/>
-          <w:lang w:val="it-IT"/>
-        </w:rPr>
-        <w:t xml:space="preserve">Network based Intrusion </w:t>
-      </w:r>
-      <w:r>
-        <w:rPr>
-          <w:rFonts w:ascii="Comic Sans MS" w:hAnsi="Comic Sans MS"/>
-          <w:bCs/>
-          <w:sz w:val="20"/>
-          <w:szCs w:val="20"/>
-          <w:lang w:val="it-IT"/>
-        </w:rPr>
-        <w:t xml:space="preserve">Detection </w:t>
-      </w:r>
-      <w:r>
-        <w:rPr>
-          <w:rFonts w:ascii="Comic Sans MS" w:hAnsi="Comic Sans MS"/>
-          <w:bCs/>
-          <w:sz w:val="20"/>
-          <w:szCs w:val="20"/>
-          <w:lang w:val="it-IT"/>
-        </w:rPr>
-        <w:t>System</w:t>
-      </w:r>
-      <w:r>
-        <w:rPr>
-          <w:rFonts w:ascii="Comic Sans MS" w:hAnsi="Comic Sans MS"/>
-          <w:b/>
-          <w:bCs/>
-          <w:sz w:val="20"/>
-          <w:szCs w:val="20"/>
-          <w:lang w:val="it-IT"/>
-        </w:rPr>
-        <w:t xml:space="preserve"> (NIDS) </w:t>
-      </w:r>
-      <w:r>
-        <w:rPr>
-          <w:rFonts w:ascii="Comic Sans MS" w:hAnsi="Comic Sans MS"/>
-          <w:bCs/>
-          <w:sz w:val="20"/>
-          <w:szCs w:val="20"/>
-          <w:lang w:val="it-IT"/>
-        </w:rPr>
-        <w:t>using</w:t>
-      </w:r>
-      <w:r>
-        <w:rPr>
-          <w:rFonts w:ascii="Comic Sans MS" w:hAnsi="Comic Sans MS"/>
-          <w:b/>
-          <w:bCs/>
-          <w:sz w:val="20"/>
-          <w:szCs w:val="20"/>
-          <w:lang w:val="it-IT"/>
-        </w:rPr>
-        <w:t xml:space="preserve"> Snort, </w:t>
-      </w:r>
-      <w:r>
-        <w:rPr>
-          <w:rFonts w:ascii="Comic Sans MS" w:hAnsi="Comic Sans MS"/>
-          <w:b/>
-          <w:bCs/>
-          <w:sz w:val="20"/>
-          <w:szCs w:val="20"/>
-          <w:lang w:val="it-IT"/>
-        </w:rPr>
-        <w:t xml:space="preserve">Suricata. </w:t>
+          <w:rStyle w:val="None"/>
+          <w:rFonts w:ascii="Comic Sans MS" w:hAnsi="Comic Sans MS"/>
+          <w:spacing w:val="-5"/>
+          <w:sz w:val="20"/>
+          <w:szCs w:val="20"/>
+        </w:rPr>
+        <w:t xml:space="preserve">and Amazon web service </w:t>
+      </w:r>
+      <w:r>
+        <w:rPr>
+          <w:rStyle w:val="None"/>
+          <w:rFonts w:ascii="Comic Sans MS" w:hAnsi="Comic Sans MS"/>
+          <w:b/>
+          <w:spacing w:val="-5"/>
+          <w:sz w:val="20"/>
+          <w:szCs w:val="20"/>
+        </w:rPr>
+        <w:t>AWS</w:t>
+      </w:r>
+      <w:r>
+        <w:rPr>
+          <w:rStyle w:val="None"/>
+          <w:rFonts w:ascii="Comic Sans MS" w:hAnsi="Comic Sans MS"/>
+          <w:b/>
+          <w:spacing w:val="-5"/>
+          <w:sz w:val="20"/>
+          <w:szCs w:val="20"/>
+        </w:rPr>
+        <w:t xml:space="preserve"> </w:t>
+      </w:r>
+      <w:r>
+        <w:rPr>
+          <w:rStyle w:val="None"/>
+          <w:rFonts w:ascii="Comic Sans MS" w:hAnsi="Comic Sans MS"/>
+          <w:spacing w:val="-5"/>
+          <w:sz w:val="20"/>
+          <w:szCs w:val="20"/>
+        </w:rPr>
+        <w:t>(EC2,ELB,Auto Scaling, CloudWatch, IAM, CloudFormation, CloudTrail etc).</w:t>
+      </w:r>
+    </w:p>
+    <w:p>
+      <w:pPr>
+        <w:pStyle w:val="NoSpacing"/>
+        <w:rPr>
+          <w:rFonts w:ascii="Comic Sans MS" w:hAnsi="Comic Sans MS"/>
+          <w:spacing w:val="-5"/>
+          <w:sz w:val="20"/>
+          <w:szCs w:val="20"/>
+        </w:rPr>
+      </w:pPr>
+      <w:r>
+        <w:rPr>
+          <w:rFonts w:ascii="Comic Sans MS" w:hAnsi="Comic Sans MS"/>
+          <w:spacing w:val="-5"/>
+          <w:sz w:val="20"/>
+          <w:szCs w:val="20"/>
+        </w:rPr>
+        <w:t>Containers and orchestration</w:t>
+      </w:r>
+    </w:p>
+    <w:p>
+      <w:pPr>
+        <w:pStyle w:val="NoSpacing"/>
+        <w:numPr>
+          <w:ilvl w:val="0"/>
+          <w:numId w:val="5"/>
+        </w:numPr>
+        <w:rPr>
+          <w:rStyle w:val="None"/>
+          <w:rFonts w:ascii="Comic Sans MS" w:eastAsia="Comic Sans MS" w:hAnsi="Comic Sans MS" w:cs="Comic Sans MS"/>
+          <w:sz w:val="20"/>
+          <w:szCs w:val="20"/>
+        </w:rPr>
+      </w:pPr>
+      <w:r>
+        <w:rPr>
+          <w:rStyle w:val="None"/>
+          <w:rFonts w:ascii="Comic Sans MS" w:hAnsi="Comic Sans MS"/>
+          <w:spacing w:val="-5"/>
+          <w:sz w:val="20"/>
+          <w:szCs w:val="20"/>
+        </w:rPr>
+        <w:t xml:space="preserve">Working knowledge on </w:t>
+      </w:r>
+      <w:r>
+        <w:rPr>
+          <w:rStyle w:val="None"/>
+          <w:rFonts w:ascii="Comic Sans MS" w:hAnsi="Comic Sans MS"/>
+          <w:b/>
+          <w:bCs/>
+          <w:spacing w:val="-5"/>
+          <w:sz w:val="20"/>
+          <w:szCs w:val="20"/>
+        </w:rPr>
+        <w:t>Linux container</w:t>
+      </w:r>
+      <w:r>
+        <w:rPr>
+          <w:rStyle w:val="None"/>
+          <w:rFonts w:ascii="Comic Sans MS" w:hAnsi="Comic Sans MS"/>
+          <w:spacing w:val="-5"/>
+          <w:sz w:val="20"/>
+          <w:szCs w:val="20"/>
+        </w:rPr>
+        <w:t xml:space="preserve"> and networking using </w:t>
+      </w:r>
+      <w:r>
+        <w:rPr>
+          <w:rStyle w:val="None"/>
+          <w:rFonts w:ascii="Comic Sans MS" w:hAnsi="Comic Sans MS"/>
+          <w:b/>
+          <w:bCs/>
+          <w:spacing w:val="-5"/>
+          <w:sz w:val="20"/>
+          <w:szCs w:val="20"/>
+        </w:rPr>
+        <w:t>LXC,Vagrant</w:t>
+      </w:r>
+      <w:r>
+        <w:rPr>
+          <w:rStyle w:val="None"/>
+          <w:rFonts w:ascii="Comic Sans MS" w:hAnsi="Comic Sans MS"/>
+          <w:spacing w:val="-5"/>
+          <w:sz w:val="20"/>
+          <w:szCs w:val="20"/>
+        </w:rPr>
+        <w:t>,</w:t>
+      </w:r>
+      <w:r>
+        <w:rPr>
+          <w:rStyle w:val="None"/>
+          <w:rFonts w:ascii="Comic Sans MS" w:hAnsi="Comic Sans MS"/>
+          <w:b/>
+          <w:bCs/>
+          <w:spacing w:val="-5"/>
+          <w:sz w:val="20"/>
+          <w:szCs w:val="20"/>
+        </w:rPr>
+        <w:t>Docker</w:t>
+      </w:r>
+      <w:r>
+        <w:rPr>
+          <w:rStyle w:val="None"/>
+          <w:rFonts w:ascii="Comic Sans MS" w:hAnsi="Comic Sans MS"/>
+          <w:spacing w:val="-5"/>
+          <w:sz w:val="20"/>
+          <w:szCs w:val="20"/>
+        </w:rPr>
+        <w:t>,</w:t>
+      </w:r>
+      <w:r>
+        <w:rPr>
+          <w:rStyle w:val="None"/>
+          <w:rFonts w:ascii="Comic Sans MS" w:hAnsi="Comic Sans MS"/>
+          <w:b/>
+          <w:spacing w:val="-5"/>
+          <w:sz w:val="20"/>
+          <w:szCs w:val="20"/>
+        </w:rPr>
+        <w:t>Docker Swarm</w:t>
+      </w:r>
+      <w:r>
+        <w:rPr>
+          <w:rStyle w:val="None"/>
+          <w:rFonts w:ascii="Comic Sans MS" w:hAnsi="Comic Sans MS"/>
+          <w:spacing w:val="-5"/>
+          <w:sz w:val="20"/>
+          <w:szCs w:val="20"/>
+        </w:rPr>
+        <w:t xml:space="preserve"> and </w:t>
+      </w:r>
+      <w:r>
+        <w:rPr>
+          <w:rStyle w:val="None"/>
+          <w:rFonts w:ascii="Comic Sans MS" w:hAnsi="Comic Sans MS"/>
+          <w:b/>
+          <w:spacing w:val="-5"/>
+          <w:sz w:val="20"/>
+          <w:szCs w:val="20"/>
+        </w:rPr>
+        <w:t>Docker Compose</w:t>
+      </w:r>
+      <w:r>
+        <w:rPr>
+          <w:rStyle w:val="None"/>
+          <w:rFonts w:ascii="Comic Sans MS" w:hAnsi="Comic Sans MS"/>
+          <w:spacing w:val="-5"/>
+          <w:sz w:val="20"/>
+          <w:szCs w:val="20"/>
+        </w:rPr>
+        <w:t>.</w:t>
+      </w:r>
+    </w:p>
+    <w:p>
+      <w:pPr>
+        <w:pStyle w:val="NoSpacing"/>
+        <w:numPr>
+          <w:ilvl w:val="0"/>
+          <w:numId w:val="5"/>
+        </w:numPr>
+        <w:rPr>
+          <w:rFonts w:ascii="Comic Sans MS" w:eastAsia="Comic Sans MS" w:hAnsi="Comic Sans MS" w:cs="Comic Sans MS"/>
+          <w:b/>
+          <w:sz w:val="20"/>
+          <w:szCs w:val="20"/>
+        </w:rPr>
+      </w:pPr>
+      <w:r>
+        <w:rPr>
+          <w:rFonts w:ascii="Comic Sans MS" w:eastAsia="Comic Sans MS" w:hAnsi="Comic Sans MS" w:cs="Comic Sans MS"/>
+          <w:sz w:val="20"/>
+          <w:szCs w:val="20"/>
+        </w:rPr>
+        <w:t xml:space="preserve">Apt on container management using </w:t>
+      </w:r>
+      <w:r>
+        <w:rPr>
+          <w:rFonts w:ascii="Comic Sans MS" w:eastAsia="Comic Sans MS" w:hAnsi="Comic Sans MS" w:cs="Comic Sans MS"/>
+          <w:b/>
+          <w:sz w:val="20"/>
+          <w:szCs w:val="20"/>
+        </w:rPr>
+        <w:t xml:space="preserve">Kubernetes,Openshift </w:t>
+      </w:r>
+      <w:r>
+        <w:rPr>
+          <w:rFonts w:ascii="Comic Sans MS" w:eastAsia="Comic Sans MS" w:hAnsi="Comic Sans MS" w:cs="Comic Sans MS"/>
+          <w:sz w:val="20"/>
+          <w:szCs w:val="20"/>
+        </w:rPr>
+        <w:t>and</w:t>
+      </w:r>
+      <w:r>
+        <w:rPr>
+          <w:rFonts w:ascii="Comic Sans MS" w:eastAsia="Comic Sans MS" w:hAnsi="Comic Sans MS" w:cs="Comic Sans MS"/>
+          <w:b/>
+          <w:sz w:val="20"/>
+          <w:szCs w:val="20"/>
+        </w:rPr>
+        <w:t xml:space="preserve"> grafana.</w:t>
+      </w:r>
+    </w:p>
+    <w:p>
+      <w:pPr>
+        <w:pStyle w:val="NoSpacing"/>
+        <w:rPr>
+          <w:rFonts w:ascii="Comic Sans MS" w:eastAsia="Comic Sans MS" w:hAnsi="Comic Sans MS" w:cs="Comic Sans MS"/>
+          <w:sz w:val="20"/>
+          <w:szCs w:val="20"/>
+        </w:rPr>
+      </w:pPr>
+      <w:r>
+        <w:rPr>
+          <w:rFonts w:ascii="Comic Sans MS" w:eastAsia="Comic Sans MS" w:hAnsi="Comic Sans MS" w:cs="Comic Sans MS"/>
+          <w:sz w:val="20"/>
+          <w:szCs w:val="20"/>
+        </w:rPr>
+        <w:t>IDS/IPS</w:t>
       </w:r>
     </w:p>
     <w:p>
@@ -1470,18 +1573,17 @@
           <w:szCs w:val="20"/>
           <w:lang w:val="it-IT"/>
         </w:rPr>
-        <w:t>Hands-on experiences on</w:t>
-      </w:r>
-      <w:r>
-        <w:rPr>
-          <w:rFonts w:ascii="Comic Sans MS" w:hAnsi="Comic Sans MS"/>
-          <w:b/>
+        <w:t xml:space="preserve">Hands-on Network based Intrusion </w:t>
+      </w:r>
+      <w:r>
+        <w:rPr>
+          <w:rFonts w:ascii="Comic Sans MS" w:hAnsi="Comic Sans MS"/>
           <w:bCs/>
           <w:sz w:val="20"/>
           <w:szCs w:val="20"/>
           <w:lang w:val="it-IT"/>
         </w:rPr>
-        <w:t xml:space="preserve"> </w:t>
+        <w:t xml:space="preserve">Detection </w:t>
       </w:r>
       <w:r>
         <w:rPr>
@@ -1491,17 +1593,18 @@
           <w:szCs w:val="20"/>
           <w:lang w:val="it-IT"/>
         </w:rPr>
-        <w:t>Host</w:t>
-      </w:r>
-      <w:r>
-        <w:rPr>
-          <w:rFonts w:ascii="Comic Sans MS" w:hAnsi="Comic Sans MS"/>
+        <w:t>System</w:t>
+      </w:r>
+      <w:r>
+        <w:rPr>
+          <w:rFonts w:ascii="Comic Sans MS" w:hAnsi="Comic Sans MS"/>
+          <w:b/>
           <w:bCs/>
           <w:sz w:val="20"/>
           <w:szCs w:val="20"/>
           <w:lang w:val="it-IT"/>
         </w:rPr>
-        <w:t xml:space="preserve"> based Intrusion </w:t>
+        <w:t xml:space="preserve"> (NIDS) </w:t>
       </w:r>
       <w:r>
         <w:rPr>
@@ -1511,73 +1614,18 @@
           <w:szCs w:val="20"/>
           <w:lang w:val="it-IT"/>
         </w:rPr>
-        <w:t xml:space="preserve">Detection </w:t>
-      </w:r>
-      <w:r>
-        <w:rPr>
-          <w:rFonts w:ascii="Comic Sans MS" w:hAnsi="Comic Sans MS"/>
+        <w:t>using</w:t>
+      </w:r>
+      <w:r>
+        <w:rPr>
+          <w:rFonts w:ascii="Comic Sans MS" w:hAnsi="Comic Sans MS"/>
+          <w:b/>
           <w:bCs/>
           <w:sz w:val="20"/>
           <w:szCs w:val="20"/>
           <w:lang w:val="it-IT"/>
         </w:rPr>
-        <w:t>System</w:t>
-      </w:r>
-      <w:r>
-        <w:rPr>
-          <w:rFonts w:ascii="Comic Sans MS" w:hAnsi="Comic Sans MS"/>
-          <w:b/>
-          <w:bCs/>
-          <w:sz w:val="20"/>
-          <w:szCs w:val="20"/>
-          <w:lang w:val="it-IT"/>
-        </w:rPr>
-        <w:t xml:space="preserve"> (HIDS) </w:t>
-      </w:r>
-      <w:r>
-        <w:rPr>
-          <w:rFonts w:ascii="Comic Sans MS" w:hAnsi="Comic Sans MS"/>
-          <w:bCs/>
-          <w:sz w:val="20"/>
-          <w:szCs w:val="20"/>
-          <w:lang w:val="it-IT"/>
-        </w:rPr>
-        <w:t>using</w:t>
-      </w:r>
-      <w:r>
-        <w:rPr>
-          <w:rFonts w:ascii="Comic Sans MS" w:hAnsi="Comic Sans MS"/>
-          <w:b/>
-          <w:bCs/>
-          <w:sz w:val="20"/>
-          <w:szCs w:val="20"/>
-          <w:lang w:val="it-IT"/>
-        </w:rPr>
-        <w:t xml:space="preserve"> OSSEC,</w:t>
-      </w:r>
-      <w:bookmarkStart w:id="0" w:name="_GoBack"/>
-      <w:bookmarkEnd w:id="0"/>
-      <w:r>
-        <w:rPr>
-          <w:rFonts w:ascii="Comic Sans MS" w:hAnsi="Comic Sans MS"/>
-          <w:b/>
-          <w:bCs/>
-          <w:sz w:val="20"/>
-          <w:szCs w:val="20"/>
-          <w:lang w:val="it-IT"/>
-        </w:rPr>
-        <w:t xml:space="preserve"> </w:t>
-      </w:r>
-      <w:r>
-        <w:rPr>
-          <w:rFonts w:ascii="Comic Sans MS" w:hAnsi="Comic Sans MS"/>
-          <w:b/>
-          <w:bCs/>
-          <w:sz w:val="20"/>
-          <w:szCs w:val="20"/>
-          <w:lang w:val="it-IT"/>
-        </w:rPr>
-        <w:t xml:space="preserve">AIDE. </w:t>
+        <w:t xml:space="preserve"> Snort, Suricata. </w:t>
       </w:r>
     </w:p>
     <w:p>
@@ -1605,39 +1653,40 @@
           <w:szCs w:val="20"/>
           <w:lang w:val="it-IT"/>
         </w:rPr>
-        <w:t xml:space="preserve">Apt on limiting users and processes by </w:t>
-      </w:r>
-      <w:r>
-        <w:rPr>
-          <w:rFonts w:ascii="Comic Sans MS" w:hAnsi="Comic Sans MS"/>
-          <w:b/>
+        <w:t>Hands-</w:t>
+      </w:r>
+      <w:bookmarkStart w:id="0" w:name="_GoBack"/>
+      <w:bookmarkEnd w:id="0"/>
+      <w:r>
+        <w:rPr>
+          <w:rFonts w:ascii="Comic Sans MS" w:hAnsi="Comic Sans MS"/>
           <w:bCs/>
           <w:sz w:val="20"/>
           <w:szCs w:val="20"/>
           <w:lang w:val="it-IT"/>
         </w:rPr>
-        <w:t xml:space="preserve">Selinux </w:t>
-      </w:r>
-      <w:r>
-        <w:rPr>
-          <w:rFonts w:ascii="Comic Sans MS" w:hAnsi="Comic Sans MS"/>
+        <w:t>on</w:t>
+      </w:r>
+      <w:r>
+        <w:rPr>
+          <w:rFonts w:ascii="Comic Sans MS" w:hAnsi="Comic Sans MS"/>
+          <w:b/>
           <w:bCs/>
           <w:sz w:val="20"/>
           <w:szCs w:val="20"/>
           <w:lang w:val="it-IT"/>
         </w:rPr>
-        <w:t xml:space="preserve">and </w:t>
-      </w:r>
-      <w:r>
-        <w:rPr>
-          <w:rFonts w:ascii="Comic Sans MS" w:hAnsi="Comic Sans MS"/>
-          <w:b/>
+        <w:t xml:space="preserve"> </w:t>
+      </w:r>
+      <w:r>
+        <w:rPr>
+          <w:rFonts w:ascii="Comic Sans MS" w:hAnsi="Comic Sans MS"/>
           <w:bCs/>
           <w:sz w:val="20"/>
           <w:szCs w:val="20"/>
           <w:lang w:val="it-IT"/>
         </w:rPr>
-        <w:t>AppArmor</w:t>
+        <w:t>Host</w:t>
       </w:r>
       <w:r>
         <w:rPr>
@@ -1647,65 +1696,90 @@
           <w:szCs w:val="20"/>
           <w:lang w:val="it-IT"/>
         </w:rPr>
-        <w:t>.</w:t>
-      </w:r>
-    </w:p>
-    <w:p>
-      <w:pPr>
-        <w:pStyle w:val="BodyA"/>
-        <w:numPr>
-          <w:ilvl w:val="0"/>
-          <w:numId w:val="2"/>
-        </w:numPr>
-        <w:jc w:val="both"/>
-        <w:rPr>
-          <w:rFonts w:ascii="Comic Sans MS" w:eastAsia="Comic Sans MS" w:hAnsi="Comic Sans MS" w:cs="Comic Sans MS"/>
-          <w:b/>
-          <w:bCs/>
-          <w:sz w:val="20"/>
-          <w:szCs w:val="20"/>
-          <w:lang w:val="en-US"/>
-        </w:rPr>
-      </w:pPr>
-      <w:r>
-        <w:rPr>
-          <w:rFonts w:ascii="Comic Sans MS" w:hAnsi="Comic Sans MS"/>
-          <w:sz w:val="20"/>
-          <w:szCs w:val="20"/>
-          <w:lang w:val="en-US"/>
-        </w:rPr>
-        <w:t>Working knowledge on configuration management tool</w:t>
-      </w:r>
-      <w:r>
-        <w:rPr>
-          <w:rFonts w:ascii="Comic Sans MS" w:hAnsi="Comic Sans MS"/>
-          <w:b/>
-          <w:bCs/>
-          <w:sz w:val="20"/>
-          <w:szCs w:val="20"/>
-          <w:lang w:val="de-DE"/>
-        </w:rPr>
-        <w:t xml:space="preserve"> Ansible </w:t>
-      </w:r>
-      <w:r>
-        <w:rPr>
-          <w:rFonts w:ascii="Comic Sans MS" w:hAnsi="Comic Sans MS"/>
-          <w:sz w:val="20"/>
-          <w:szCs w:val="20"/>
-          <w:lang w:val="en-US"/>
-        </w:rPr>
-        <w:t>and</w:t>
-      </w:r>
-      <w:r>
-        <w:rPr>
-          <w:rFonts w:ascii="Comic Sans MS" w:hAnsi="Comic Sans MS"/>
-          <w:b/>
-          <w:bCs/>
-          <w:sz w:val="20"/>
-          <w:szCs w:val="20"/>
-          <w:lang w:val="en-US"/>
-        </w:rPr>
-        <w:t xml:space="preserve"> Saltstack.</w:t>
+        <w:t xml:space="preserve"> based Intrusion </w:t>
+      </w:r>
+      <w:r>
+        <w:rPr>
+          <w:rFonts w:ascii="Comic Sans MS" w:hAnsi="Comic Sans MS"/>
+          <w:bCs/>
+          <w:sz w:val="20"/>
+          <w:szCs w:val="20"/>
+          <w:lang w:val="it-IT"/>
+        </w:rPr>
+        <w:t xml:space="preserve">Detection </w:t>
+      </w:r>
+      <w:r>
+        <w:rPr>
+          <w:rFonts w:ascii="Comic Sans MS" w:hAnsi="Comic Sans MS"/>
+          <w:bCs/>
+          <w:sz w:val="20"/>
+          <w:szCs w:val="20"/>
+          <w:lang w:val="it-IT"/>
+        </w:rPr>
+        <w:t>System</w:t>
+      </w:r>
+      <w:r>
+        <w:rPr>
+          <w:rFonts w:ascii="Comic Sans MS" w:hAnsi="Comic Sans MS"/>
+          <w:b/>
+          <w:bCs/>
+          <w:sz w:val="20"/>
+          <w:szCs w:val="20"/>
+          <w:lang w:val="it-IT"/>
+        </w:rPr>
+        <w:t xml:space="preserve"> (HIDS) </w:t>
+      </w:r>
+      <w:r>
+        <w:rPr>
+          <w:rFonts w:ascii="Comic Sans MS" w:hAnsi="Comic Sans MS"/>
+          <w:bCs/>
+          <w:sz w:val="20"/>
+          <w:szCs w:val="20"/>
+          <w:lang w:val="it-IT"/>
+        </w:rPr>
+        <w:t>using</w:t>
+      </w:r>
+      <w:r>
+        <w:rPr>
+          <w:rFonts w:ascii="Comic Sans MS" w:hAnsi="Comic Sans MS"/>
+          <w:b/>
+          <w:bCs/>
+          <w:sz w:val="20"/>
+          <w:szCs w:val="20"/>
+          <w:lang w:val="it-IT"/>
+        </w:rPr>
+        <w:t xml:space="preserve"> OSSEC, </w:t>
+      </w:r>
+      <w:r>
+        <w:rPr>
+          <w:rFonts w:ascii="Comic Sans MS" w:hAnsi="Comic Sans MS"/>
+          <w:b/>
+          <w:bCs/>
+          <w:sz w:val="20"/>
+          <w:szCs w:val="20"/>
+          <w:lang w:val="it-IT"/>
+        </w:rPr>
+        <w:t>AIDE.</w:t>
+      </w:r>
+    </w:p>
+    <w:p>
+      <w:pPr>
+        <w:pStyle w:val="NoSpacing"/>
+        <w:rPr>
+          <w:rFonts w:ascii="Comic Sans MS" w:hAnsi="Comic Sans MS"/>
+          <w:spacing w:val="-5"/>
+          <w:sz w:val="20"/>
+          <w:szCs w:val="20"/>
+        </w:rPr>
+      </w:pPr>
+      <w:r>
+        <w:rPr>
+          <w:rFonts w:ascii="Comic Sans MS" w:hAnsi="Comic Sans MS"/>
+          <w:spacing w:val="-5"/>
+          <w:sz w:val="20"/>
+          <w:szCs w:val="20"/>
+        </w:rPr>
+        <w:t>Virtualization</w:t>
       </w:r>
     </w:p>
     <w:p>
@@ -1713,7 +1787,7 @@
         <w:pStyle w:val="NoSpacing"/>
         <w:numPr>
           <w:ilvl w:val="0"/>
-          <w:numId w:val="2"/>
+          <w:numId w:val="7"/>
         </w:numPr>
         <w:rPr>
           <w:rFonts w:ascii="Comic Sans MS" w:eastAsia="Comic Sans MS" w:hAnsi="Comic Sans MS" w:cs="Comic Sans MS"/>
@@ -1724,52 +1798,80 @@
       </w:pPr>
       <w:r>
         <w:rPr>
-          <w:rFonts w:ascii="Comic Sans MS" w:hAnsi="Comic Sans MS"/>
+          <w:rFonts w:ascii="Comic Sans MS" w:eastAsia="Comic Sans MS" w:hAnsi="Comic Sans MS" w:cs="Comic Sans MS"/>
           <w:spacing w:val="-5"/>
           <w:sz w:val="20"/>
           <w:szCs w:val="20"/>
         </w:rPr>
-        <w:t xml:space="preserve">Working knowledge on </w:t>
-      </w:r>
-      <w:r>
-        <w:rPr>
-          <w:rFonts w:ascii="Comic Sans MS" w:hAnsi="Comic Sans MS"/>
-          <w:b/>
-          <w:bCs/>
+        <w:t>Apt on Vmware ESXi and Vsphere and virtualbox.</w:t>
+      </w:r>
+    </w:p>
+    <w:p>
+      <w:pPr>
+        <w:pStyle w:val="NoSpacing"/>
+        <w:numPr>
+          <w:ilvl w:val="0"/>
+          <w:numId w:val="7"/>
+        </w:numPr>
+        <w:rPr>
+          <w:rFonts w:ascii="Comic Sans MS" w:eastAsia="Comic Sans MS" w:hAnsi="Comic Sans MS" w:cs="Comic Sans MS"/>
           <w:spacing w:val="-5"/>
           <w:sz w:val="20"/>
           <w:szCs w:val="20"/>
         </w:rPr>
-        <w:t xml:space="preserve">Bash scripting </w:t>
-      </w:r>
-      <w:r>
-        <w:rPr>
-          <w:rFonts w:ascii="Comic Sans MS" w:hAnsi="Comic Sans MS"/>
+      </w:pPr>
+      <w:r>
+        <w:rPr>
+          <w:rFonts w:ascii="Comic Sans MS" w:eastAsia="Comic Sans MS" w:hAnsi="Comic Sans MS" w:cs="Comic Sans MS"/>
           <w:spacing w:val="-5"/>
           <w:sz w:val="20"/>
           <w:szCs w:val="20"/>
         </w:rPr>
-        <w:t xml:space="preserve">and </w:t>
-      </w:r>
-      <w:r>
-        <w:rPr>
-          <w:rFonts w:ascii="Comic Sans MS" w:hAnsi="Comic Sans MS"/>
-          <w:b/>
-          <w:bCs/>
+        <w:t>Apt on Kernel-based virtual machine (KVM).</w:t>
+      </w:r>
+    </w:p>
+    <w:p>
+      <w:pPr>
+        <w:pStyle w:val="NoSpacing"/>
+        <w:rPr>
+          <w:rFonts w:ascii="Comic Sans MS" w:eastAsia="Comic Sans MS" w:hAnsi="Comic Sans MS" w:cs="Comic Sans MS"/>
           <w:spacing w:val="-5"/>
           <w:sz w:val="20"/>
           <w:szCs w:val="20"/>
         </w:rPr>
-        <w:t>Python</w:t>
-      </w:r>
-      <w:r>
-        <w:rPr>
-          <w:rFonts w:ascii="Comic Sans MS" w:hAnsi="Comic Sans MS"/>
+      </w:pPr>
+      <w:r>
+        <w:rPr>
+          <w:rFonts w:ascii="Comic Sans MS" w:eastAsia="Comic Sans MS" w:hAnsi="Comic Sans MS" w:cs="Comic Sans MS"/>
           <w:spacing w:val="-5"/>
           <w:sz w:val="20"/>
           <w:szCs w:val="20"/>
         </w:rPr>
-        <w:t xml:space="preserve">. </w:t>
+        <w:t>Identity Access Management (IAM)</w:t>
+      </w:r>
+    </w:p>
+    <w:p>
+      <w:pPr>
+        <w:pStyle w:val="NoSpacing"/>
+        <w:numPr>
+          <w:ilvl w:val="0"/>
+          <w:numId w:val="8"/>
+        </w:numPr>
+        <w:rPr>
+          <w:rFonts w:ascii="Comic Sans MS" w:eastAsia="Comic Sans MS" w:hAnsi="Comic Sans MS" w:cs="Comic Sans MS"/>
+          <w:spacing w:val="-5"/>
+          <w:sz w:val="20"/>
+          <w:szCs w:val="20"/>
+        </w:rPr>
+      </w:pPr>
+      <w:r>
+        <w:rPr>
+          <w:rFonts w:ascii="Comic Sans MS" w:eastAsia="Comic Sans MS" w:hAnsi="Comic Sans MS" w:cs="Comic Sans MS"/>
+          <w:spacing w:val="-5"/>
+          <w:sz w:val="20"/>
+          <w:szCs w:val="20"/>
+        </w:rPr>
+        <w:t>Working experience on freeradius, freeipa on Unix based OS.</w:t>
       </w:r>
     </w:p>
     <w:p>
@@ -2005,6 +2107,7 @@
           <w:sz w:val="20"/>
           <w:szCs w:val="20"/>
         </w:rPr>
+        <w:lastRenderedPageBreak/>
         <w:t xml:space="preserve">I have also expertise and experience on </w:t>
       </w:r>
       <w:r>
@@ -2080,24 +2183,122 @@
           <w:szCs w:val="20"/>
         </w:rPr>
       </w:pPr>
-    </w:p>
-    <w:p>
-      <w:pPr>
-        <w:rPr>
-          <w:rFonts w:ascii="Comic Sans MS" w:eastAsia="Comic Sans MS" w:hAnsi="Comic Sans MS" w:cs="Comic Sans MS"/>
-          <w:sz w:val="20"/>
-          <w:szCs w:val="20"/>
-        </w:rPr>
-      </w:pPr>
-    </w:p>
-    <w:p>
-      <w:pPr>
-        <w:rPr>
-          <w:rFonts w:ascii="Comic Sans MS" w:eastAsia="Comic Sans MS" w:hAnsi="Comic Sans MS" w:cs="Comic Sans MS"/>
-          <w:sz w:val="20"/>
-          <w:szCs w:val="20"/>
-        </w:rPr>
-      </w:pPr>
+      <w:r>
+        <w:rPr>
+          <w:rFonts w:ascii="Comic Sans MS" w:eastAsia="Comic Sans MS" w:hAnsi="Comic Sans MS" w:cs="Comic Sans MS"/>
+          <w:sz w:val="20"/>
+          <w:szCs w:val="20"/>
+        </w:rPr>
+        <w:t>SIEM</w:t>
+      </w:r>
+    </w:p>
+    <w:p>
+      <w:pPr>
+        <w:pStyle w:val="ListParagraph"/>
+        <w:numPr>
+          <w:ilvl w:val="0"/>
+          <w:numId w:val="6"/>
+        </w:numPr>
+        <w:rPr>
+          <w:rFonts w:ascii="Comic Sans MS" w:eastAsia="Comic Sans MS" w:hAnsi="Comic Sans MS" w:cs="Comic Sans MS"/>
+          <w:sz w:val="20"/>
+          <w:szCs w:val="20"/>
+        </w:rPr>
+      </w:pPr>
+      <w:r>
+        <w:rPr>
+          <w:rFonts w:ascii="Comic Sans MS" w:eastAsia="Comic Sans MS" w:hAnsi="Comic Sans MS" w:cs="Comic Sans MS"/>
+          <w:sz w:val="20"/>
+          <w:szCs w:val="20"/>
+        </w:rPr>
+        <w:t>Apt on log management using rsyslog in Unix operating system.</w:t>
+      </w:r>
+    </w:p>
+    <w:p>
+      <w:pPr>
+        <w:pStyle w:val="ListParagraph"/>
+        <w:numPr>
+          <w:ilvl w:val="0"/>
+          <w:numId w:val="6"/>
+        </w:numPr>
+        <w:rPr>
+          <w:rFonts w:ascii="Comic Sans MS" w:eastAsia="Comic Sans MS" w:hAnsi="Comic Sans MS" w:cs="Comic Sans MS"/>
+          <w:sz w:val="20"/>
+          <w:szCs w:val="20"/>
+        </w:rPr>
+      </w:pPr>
+      <w:r>
+        <w:rPr>
+          <w:rFonts w:ascii="Comic Sans MS" w:eastAsia="Comic Sans MS" w:hAnsi="Comic Sans MS" w:cs="Comic Sans MS"/>
+          <w:sz w:val="20"/>
+          <w:szCs w:val="20"/>
+        </w:rPr>
+        <w:t>Hands-on knowledge in Splunk.</w:t>
+      </w:r>
+    </w:p>
+    <w:p>
+      <w:pPr>
+        <w:pStyle w:val="NoSpacing"/>
+        <w:numPr>
+          <w:ilvl w:val="0"/>
+          <w:numId w:val="6"/>
+        </w:numPr>
+        <w:rPr>
+          <w:rFonts w:ascii="Comic Sans MS" w:eastAsia="Comic Sans MS" w:hAnsi="Comic Sans MS" w:cs="Comic Sans MS"/>
+          <w:sz w:val="20"/>
+          <w:szCs w:val="20"/>
+        </w:rPr>
+      </w:pPr>
+      <w:r>
+        <w:rPr>
+          <w:rFonts w:ascii="Comic Sans MS" w:eastAsia="Comic Sans MS" w:hAnsi="Comic Sans MS" w:cs="Comic Sans MS"/>
+          <w:sz w:val="20"/>
+          <w:szCs w:val="20"/>
+        </w:rPr>
+        <w:t>Hands on Knowledge i</w:t>
+      </w:r>
+      <w:r>
+        <w:rPr>
+          <w:rFonts w:ascii="Comic Sans MS" w:eastAsia="Comic Sans MS" w:hAnsi="Comic Sans MS" w:cs="Comic Sans MS"/>
+          <w:sz w:val="20"/>
+          <w:szCs w:val="20"/>
+        </w:rPr>
+        <w:t>n ELK (</w:t>
+      </w:r>
+      <w:r>
+        <w:rPr>
+          <w:rFonts w:ascii="Comic Sans MS" w:eastAsia="Comic Sans MS" w:hAnsi="Comic Sans MS" w:cs="Comic Sans MS"/>
+          <w:b/>
+          <w:sz w:val="20"/>
+          <w:szCs w:val="20"/>
+        </w:rPr>
+        <w:t xml:space="preserve">Elasticsearch,logstash </w:t>
+      </w:r>
+      <w:r>
+        <w:rPr>
+          <w:rFonts w:ascii="Comic Sans MS" w:eastAsia="Comic Sans MS" w:hAnsi="Comic Sans MS" w:cs="Comic Sans MS"/>
+          <w:sz w:val="20"/>
+          <w:szCs w:val="20"/>
+        </w:rPr>
+        <w:t>and</w:t>
+      </w:r>
+      <w:r>
+        <w:rPr>
+          <w:rFonts w:ascii="Comic Sans MS" w:eastAsia="Comic Sans MS" w:hAnsi="Comic Sans MS" w:cs="Comic Sans MS"/>
+          <w:b/>
+          <w:sz w:val="20"/>
+          <w:szCs w:val="20"/>
+        </w:rPr>
+        <w:t xml:space="preserve"> Kibana</w:t>
+      </w:r>
+      <w:r>
+        <w:rPr>
+          <w:rFonts w:ascii="Comic Sans MS" w:eastAsia="Comic Sans MS" w:hAnsi="Comic Sans MS" w:cs="Comic Sans MS"/>
+          <w:sz w:val="20"/>
+          <w:szCs w:val="20"/>
+        </w:rPr>
+        <w:t>).</w:t>
+      </w:r>
     </w:p>
     <w:p>
       <w:pPr>
@@ -2218,33 +2419,7 @@
           <w:sz w:val="20"/>
           <w:szCs w:val="20"/>
         </w:rPr>
-        <w:t xml:space="preserve"> </w:t>
-      </w:r>
-      <w:r>
-        <w:rPr>
-          <w:rFonts w:ascii="Comic Sans MS" w:hAnsi="Comic Sans MS"/>
-          <w:sz w:val="20"/>
-          <w:szCs w:val="20"/>
-        </w:rPr>
-        <w:t>and</w:t>
-      </w:r>
-      <w:r>
-        <w:rPr>
-          <w:rFonts w:ascii="Comic Sans MS" w:hAnsi="Comic Sans MS"/>
-          <w:b/>
-          <w:bCs/>
-          <w:sz w:val="20"/>
-          <w:szCs w:val="20"/>
-        </w:rPr>
-        <w:t xml:space="preserve"> quagga,vyatta,VyOS </w:t>
-      </w:r>
-      <w:r>
-        <w:rPr>
-          <w:rFonts w:ascii="Comic Sans MS" w:hAnsi="Comic Sans MS"/>
-          <w:sz w:val="20"/>
-          <w:szCs w:val="20"/>
-        </w:rPr>
-        <w:t>in linux.</w:t>
+        <w:t>.</w:t>
       </w:r>
     </w:p>
     <w:p>
@@ -2263,56 +2438,28 @@
       <w:r>
         <w:rPr>
           <w:rFonts w:ascii="Comic Sans MS" w:hAnsi="Comic Sans MS"/>
-          <w:sz w:val="20"/>
-          <w:szCs w:val="20"/>
-        </w:rPr>
-        <w:t xml:space="preserve">Hands on experience of providing network security, access-control, policy build-up, routing, switching, natting, filtering, User Authentication, configuring vpn (ipsec), load balancing etc using </w:t>
-      </w:r>
-      <w:r>
-        <w:rPr>
-          <w:rFonts w:ascii="Comic Sans MS" w:hAnsi="Comic Sans MS"/>
-          <w:b/>
-          <w:bCs/>
-          <w:sz w:val="20"/>
-          <w:szCs w:val="20"/>
-        </w:rPr>
-        <w:t>cisco ASA, juniper SRX,</w:t>
-      </w:r>
-      <w:r>
-        <w:rPr>
-          <w:rFonts w:ascii="Comic Sans MS" w:hAnsi="Comic Sans MS"/>
-          <w:sz w:val="20"/>
-          <w:szCs w:val="20"/>
-        </w:rPr>
-        <w:t xml:space="preserve"> </w:t>
-      </w:r>
-      <w:r>
-        <w:rPr>
-          <w:rFonts w:ascii="Comic Sans MS" w:hAnsi="Comic Sans MS"/>
-          <w:b/>
-          <w:bCs/>
-          <w:sz w:val="20"/>
-          <w:szCs w:val="20"/>
-        </w:rPr>
-        <w:t xml:space="preserve">Checkpoint, PaloAlto, fortigate, pfsense, Astaro Linux </w:t>
-      </w:r>
-      <w:r>
-        <w:rPr>
-          <w:rFonts w:ascii="Comic Sans MS" w:hAnsi="Comic Sans MS"/>
-          <w:sz w:val="20"/>
-          <w:szCs w:val="20"/>
-        </w:rPr>
-        <w:t xml:space="preserve">and </w:t>
-      </w:r>
-      <w:r>
-        <w:rPr>
-          <w:rFonts w:ascii="Comic Sans MS" w:hAnsi="Comic Sans MS"/>
-          <w:b/>
-          <w:bCs/>
-          <w:sz w:val="20"/>
-          <w:szCs w:val="20"/>
-        </w:rPr>
-        <w:t>Mikrotik.</w:t>
+          <w:bCs/>
+          <w:sz w:val="20"/>
+          <w:szCs w:val="20"/>
+        </w:rPr>
+        <w:t xml:space="preserve">Apt on opensource networking systems using </w:t>
+      </w:r>
+      <w:r>
+        <w:rPr>
+          <w:rFonts w:ascii="Comic Sans MS" w:hAnsi="Comic Sans MS"/>
+          <w:bCs/>
+          <w:sz w:val="20"/>
+          <w:szCs w:val="20"/>
+        </w:rPr>
+        <w:t xml:space="preserve">quagga,vyatta,VyOS </w:t>
+      </w:r>
+      <w:r>
+        <w:rPr>
+          <w:rFonts w:ascii="Comic Sans MS" w:hAnsi="Comic Sans MS"/>
+          <w:sz w:val="20"/>
+          <w:szCs w:val="20"/>
+        </w:rPr>
+        <w:t>in linux.</w:t>
       </w:r>
     </w:p>
     <w:p>
@@ -2331,46 +2478,29 @@
       <w:r>
         <w:rPr>
           <w:rFonts w:ascii="Comic Sans MS" w:hAnsi="Comic Sans MS"/>
-          <w:sz w:val="20"/>
-          <w:szCs w:val="20"/>
-        </w:rPr>
-        <w:t xml:space="preserve">Hands on experience on natting, gateway, redirection, access control, traffic shaping, bandwidth management using </w:t>
-      </w:r>
-      <w:r>
-        <w:rPr>
-          <w:rFonts w:ascii="Comic Sans MS" w:hAnsi="Comic Sans MS"/>
-          <w:b/>
-          <w:bCs/>
-          <w:sz w:val="20"/>
-          <w:szCs w:val="20"/>
-        </w:rPr>
-        <w:t>Pf</w:t>
-      </w:r>
-      <w:r>
-        <w:rPr>
-          <w:rFonts w:ascii="Comic Sans MS" w:hAnsi="Comic Sans MS"/>
-          <w:sz w:val="20"/>
-          <w:szCs w:val="20"/>
-        </w:rPr>
-        <w:t xml:space="preserve"> on </w:t>
-      </w:r>
-      <w:r>
-        <w:rPr>
-          <w:rFonts w:ascii="Comic Sans MS" w:hAnsi="Comic Sans MS"/>
-          <w:b/>
-          <w:bCs/>
-          <w:sz w:val="20"/>
-          <w:szCs w:val="20"/>
-        </w:rPr>
-        <w:t>OpenBSD, FreeBSD</w:t>
-      </w:r>
-      <w:r>
-        <w:rPr>
-          <w:rFonts w:ascii="Comic Sans MS" w:hAnsi="Comic Sans MS"/>
-          <w:sz w:val="20"/>
-          <w:szCs w:val="20"/>
-        </w:rPr>
-        <w:t xml:space="preserve"> operating system.</w:t>
+          <w:bCs/>
+          <w:sz w:val="20"/>
+          <w:szCs w:val="20"/>
+        </w:rPr>
+        <w:t>Knowledge on Software defined Networking (SDN) using openvswitch, openflow and opendaylight.</w:t>
+      </w:r>
+    </w:p>
+    <w:p>
+      <w:pPr>
+        <w:pStyle w:val="NoSpacing"/>
+        <w:rPr>
+          <w:rFonts w:ascii="Comic Sans MS" w:eastAsia="Comic Sans MS" w:hAnsi="Comic Sans MS" w:cs="Comic Sans MS"/>
+          <w:sz w:val="20"/>
+          <w:szCs w:val="20"/>
+        </w:rPr>
+      </w:pPr>
+      <w:r>
+        <w:rPr>
+          <w:rFonts w:ascii="Comic Sans MS" w:hAnsi="Comic Sans MS"/>
+          <w:sz w:val="20"/>
+          <w:szCs w:val="20"/>
+        </w:rPr>
+        <w:t>Firewall</w:t>
       </w:r>
     </w:p>
     <w:p>
@@ -2392,25 +2522,92 @@
           <w:sz w:val="20"/>
           <w:szCs w:val="20"/>
         </w:rPr>
-        <w:t xml:space="preserve">Knowledge on </w:t>
-      </w:r>
-      <w:r>
-        <w:rPr>
-          <w:rFonts w:ascii="Comic Sans MS" w:hAnsi="Comic Sans MS"/>
-          <w:b/>
-          <w:bCs/>
-          <w:sz w:val="20"/>
-          <w:szCs w:val="20"/>
-        </w:rPr>
-        <w:t xml:space="preserve">Wireless Networking </w:t>
-      </w:r>
-      <w:r>
-        <w:rPr>
-          <w:rFonts w:ascii="Comic Sans MS" w:hAnsi="Comic Sans MS"/>
-          <w:sz w:val="20"/>
-          <w:szCs w:val="20"/>
-        </w:rPr>
-        <w:t>configuration and WEP,WPA security technique .</w:t>
+        <w:t xml:space="preserve">Hands on experience of providing network security, access-control, policy build-up, routing, switching, natting, filtering, User Authentication, configuring vpn (ipsec), load balancing etc using </w:t>
+      </w:r>
+      <w:r>
+        <w:rPr>
+          <w:rFonts w:ascii="Comic Sans MS" w:hAnsi="Comic Sans MS"/>
+          <w:b/>
+          <w:bCs/>
+          <w:sz w:val="20"/>
+          <w:szCs w:val="20"/>
+        </w:rPr>
+        <w:t>cisco ASA, juniper SRX</w:t>
+      </w:r>
+      <w:r>
+        <w:rPr>
+          <w:rFonts w:ascii="Comic Sans MS" w:hAnsi="Comic Sans MS"/>
+          <w:b/>
+          <w:bCs/>
+          <w:sz w:val="20"/>
+          <w:szCs w:val="20"/>
+        </w:rPr>
+        <w:t xml:space="preserve"> </w:t>
+      </w:r>
+      <w:r>
+        <w:rPr>
+          <w:rFonts w:ascii="Comic Sans MS" w:hAnsi="Comic Sans MS"/>
+          <w:bCs/>
+          <w:sz w:val="20"/>
+          <w:szCs w:val="20"/>
+        </w:rPr>
+        <w:t>and</w:t>
+      </w:r>
+      <w:r>
+        <w:rPr>
+          <w:rFonts w:ascii="Comic Sans MS" w:hAnsi="Comic Sans MS"/>
+          <w:b/>
+          <w:bCs/>
+          <w:sz w:val="20"/>
+          <w:szCs w:val="20"/>
+        </w:rPr>
+        <w:t xml:space="preserve"> MX</w:t>
+      </w:r>
+      <w:r>
+        <w:rPr>
+          <w:rFonts w:ascii="Comic Sans MS" w:hAnsi="Comic Sans MS"/>
+          <w:b/>
+          <w:bCs/>
+          <w:sz w:val="20"/>
+          <w:szCs w:val="20"/>
+        </w:rPr>
+        <w:t>,</w:t>
+      </w:r>
+      <w:r>
+        <w:rPr>
+          <w:rFonts w:ascii="Comic Sans MS" w:hAnsi="Comic Sans MS"/>
+          <w:sz w:val="20"/>
+          <w:szCs w:val="20"/>
+        </w:rPr>
+        <w:t xml:space="preserve"> </w:t>
+      </w:r>
+      <w:r>
+        <w:rPr>
+          <w:rFonts w:ascii="Comic Sans MS" w:hAnsi="Comic Sans MS"/>
+          <w:b/>
+          <w:bCs/>
+          <w:sz w:val="20"/>
+          <w:szCs w:val="20"/>
+        </w:rPr>
+        <w:t xml:space="preserve">Checkpoint, PaloAlto, fortigate, pfsense, Astaro Linux </w:t>
+      </w:r>
+      <w:r>
+        <w:rPr>
+          <w:rFonts w:ascii="Comic Sans MS" w:hAnsi="Comic Sans MS"/>
+          <w:sz w:val="20"/>
+          <w:szCs w:val="20"/>
+        </w:rPr>
+        <w:t xml:space="preserve">and </w:t>
+      </w:r>
+      <w:r>
+        <w:rPr>
+          <w:rFonts w:ascii="Comic Sans MS" w:hAnsi="Comic Sans MS"/>
+          <w:b/>
+          <w:bCs/>
+          <w:sz w:val="20"/>
+          <w:szCs w:val="20"/>
+        </w:rPr>
+        <w:t>Mikrotik.</w:t>
       </w:r>
     </w:p>
     <w:p>
@@ -2432,6 +2629,166 @@
           <w:sz w:val="20"/>
           <w:szCs w:val="20"/>
         </w:rPr>
+        <w:t xml:space="preserve">Hands on experience on natting, gateway, redirection, access control, traffic shaping, bandwidth management using </w:t>
+      </w:r>
+      <w:r>
+        <w:rPr>
+          <w:rFonts w:ascii="Comic Sans MS" w:hAnsi="Comic Sans MS"/>
+          <w:b/>
+          <w:bCs/>
+          <w:sz w:val="20"/>
+          <w:szCs w:val="20"/>
+        </w:rPr>
+        <w:t>Pf</w:t>
+      </w:r>
+      <w:r>
+        <w:rPr>
+          <w:rFonts w:ascii="Comic Sans MS" w:hAnsi="Comic Sans MS"/>
+          <w:sz w:val="20"/>
+          <w:szCs w:val="20"/>
+        </w:rPr>
+        <w:t xml:space="preserve"> on </w:t>
+      </w:r>
+      <w:r>
+        <w:rPr>
+          <w:rFonts w:ascii="Comic Sans MS" w:hAnsi="Comic Sans MS"/>
+          <w:b/>
+          <w:bCs/>
+          <w:sz w:val="20"/>
+          <w:szCs w:val="20"/>
+        </w:rPr>
+        <w:t>OpenBSD, FreeBSD</w:t>
+      </w:r>
+      <w:r>
+        <w:rPr>
+          <w:rFonts w:ascii="Comic Sans MS" w:hAnsi="Comic Sans MS"/>
+          <w:b/>
+          <w:bCs/>
+          <w:sz w:val="20"/>
+          <w:szCs w:val="20"/>
+        </w:rPr>
+        <w:t>, NetBSD</w:t>
+      </w:r>
+      <w:r>
+        <w:rPr>
+          <w:rFonts w:ascii="Comic Sans MS" w:hAnsi="Comic Sans MS"/>
+          <w:sz w:val="20"/>
+          <w:szCs w:val="20"/>
+        </w:rPr>
+        <w:t xml:space="preserve"> operating system.</w:t>
+      </w:r>
+    </w:p>
+    <w:p>
+      <w:pPr>
+        <w:pStyle w:val="NoSpacing"/>
+        <w:rPr>
+          <w:rFonts w:ascii="Comic Sans MS" w:eastAsia="Comic Sans MS" w:hAnsi="Comic Sans MS" w:cs="Comic Sans MS"/>
+          <w:sz w:val="20"/>
+          <w:szCs w:val="20"/>
+        </w:rPr>
+      </w:pPr>
+      <w:r>
+        <w:rPr>
+          <w:rFonts w:ascii="Comic Sans MS" w:hAnsi="Comic Sans MS"/>
+          <w:sz w:val="20"/>
+          <w:szCs w:val="20"/>
+        </w:rPr>
+        <w:t>Wireless Networking</w:t>
+      </w:r>
+    </w:p>
+    <w:p>
+      <w:pPr>
+        <w:pStyle w:val="NoSpacing"/>
+        <w:numPr>
+          <w:ilvl w:val="0"/>
+          <w:numId w:val="2"/>
+        </w:numPr>
+        <w:rPr>
+          <w:rFonts w:ascii="Comic Sans MS" w:eastAsia="Comic Sans MS" w:hAnsi="Comic Sans MS" w:cs="Comic Sans MS"/>
+          <w:sz w:val="20"/>
+          <w:szCs w:val="20"/>
+        </w:rPr>
+      </w:pPr>
+      <w:r>
+        <w:rPr>
+          <w:rFonts w:ascii="Comic Sans MS" w:hAnsi="Comic Sans MS"/>
+          <w:sz w:val="20"/>
+          <w:szCs w:val="20"/>
+        </w:rPr>
+        <w:t xml:space="preserve">Knowledge on </w:t>
+      </w:r>
+      <w:r>
+        <w:rPr>
+          <w:rFonts w:ascii="Comic Sans MS" w:hAnsi="Comic Sans MS"/>
+          <w:b/>
+          <w:bCs/>
+          <w:sz w:val="20"/>
+          <w:szCs w:val="20"/>
+        </w:rPr>
+        <w:t xml:space="preserve">Wireless Networking </w:t>
+      </w:r>
+      <w:r>
+        <w:rPr>
+          <w:rFonts w:ascii="Comic Sans MS" w:hAnsi="Comic Sans MS"/>
+          <w:sz w:val="20"/>
+          <w:szCs w:val="20"/>
+        </w:rPr>
+        <w:t>configuration and WEP,WPA security t</w:t>
+      </w:r>
+      <w:r>
+        <w:rPr>
+          <w:rFonts w:ascii="Comic Sans MS" w:hAnsi="Comic Sans MS"/>
+          <w:sz w:val="20"/>
+          <w:szCs w:val="20"/>
+        </w:rPr>
+        <w:t>echniques</w:t>
+      </w:r>
+      <w:r>
+        <w:rPr>
+          <w:rFonts w:ascii="Comic Sans MS" w:hAnsi="Comic Sans MS"/>
+          <w:sz w:val="20"/>
+          <w:szCs w:val="20"/>
+        </w:rPr>
+        <w:t>.</w:t>
+      </w:r>
+    </w:p>
+    <w:p>
+      <w:pPr>
+        <w:pStyle w:val="NoSpacing"/>
+        <w:rPr>
+          <w:rFonts w:ascii="Comic Sans MS" w:eastAsia="Comic Sans MS" w:hAnsi="Comic Sans MS" w:cs="Comic Sans MS"/>
+          <w:sz w:val="20"/>
+          <w:szCs w:val="20"/>
+        </w:rPr>
+      </w:pPr>
+      <w:r>
+        <w:rPr>
+          <w:rFonts w:ascii="Comic Sans MS" w:hAnsi="Comic Sans MS"/>
+          <w:sz w:val="20"/>
+          <w:szCs w:val="20"/>
+        </w:rPr>
+        <w:t>Bandwidth Managemet</w:t>
+      </w:r>
+    </w:p>
+    <w:p>
+      <w:pPr>
+        <w:pStyle w:val="NoSpacing"/>
+        <w:numPr>
+          <w:ilvl w:val="0"/>
+          <w:numId w:val="2"/>
+        </w:numPr>
+        <w:rPr>
+          <w:rFonts w:ascii="Comic Sans MS" w:eastAsia="Comic Sans MS" w:hAnsi="Comic Sans MS" w:cs="Comic Sans MS"/>
+          <w:sz w:val="20"/>
+          <w:szCs w:val="20"/>
+        </w:rPr>
+      </w:pPr>
+      <w:r>
+        <w:rPr>
+          <w:rFonts w:ascii="Comic Sans MS" w:hAnsi="Comic Sans MS"/>
+          <w:sz w:val="20"/>
+          <w:szCs w:val="20"/>
+        </w:rPr>
         <w:t xml:space="preserve">Knowledge on </w:t>
       </w:r>
       <w:r>
@@ -2639,34 +2996,43 @@
           <w:szCs w:val="20"/>
           <w:lang w:val="en-US"/>
         </w:rPr>
-        <w:t xml:space="preserve"> Ericsson,</w:t>
-      </w:r>
-      <w:r>
-        <w:rPr>
-          <w:rFonts w:ascii="Comic Sans MS" w:hAnsi="Comic Sans MS"/>
-          <w:sz w:val="20"/>
-          <w:szCs w:val="20"/>
-          <w:lang w:val="en-US"/>
-        </w:rPr>
-        <w:t>Finland</w:t>
-      </w:r>
-      <w:r>
-        <w:rPr>
-          <w:rFonts w:ascii="Comic Sans MS" w:hAnsi="Comic Sans MS"/>
-          <w:sz w:val="20"/>
-          <w:szCs w:val="20"/>
-          <w:lang w:val="en-US"/>
-        </w:rPr>
-        <w:t>,Jorvas</w:t>
-      </w:r>
-      <w:r>
-        <w:rPr>
-          <w:rFonts w:ascii="Comic Sans MS" w:hAnsi="Comic Sans MS"/>
-          <w:sz w:val="20"/>
-          <w:szCs w:val="20"/>
-          <w:lang w:val="en-US"/>
-        </w:rPr>
-        <w:t xml:space="preserve"> from 12</w:t>
+        <w:t xml:space="preserve"> </w:t>
+      </w:r>
+      <w:r>
+        <w:rPr>
+          <w:rFonts w:ascii="Comic Sans MS" w:hAnsi="Comic Sans MS"/>
+          <w:sz w:val="20"/>
+          <w:szCs w:val="20"/>
+          <w:lang w:val="en-US"/>
+        </w:rPr>
+        <w:t xml:space="preserve">L M </w:t>
+      </w:r>
+      <w:r>
+        <w:rPr>
+          <w:rFonts w:ascii="Comic Sans MS" w:hAnsi="Comic Sans MS"/>
+          <w:sz w:val="20"/>
+          <w:szCs w:val="20"/>
+          <w:lang w:val="en-US"/>
+        </w:rPr>
+        <w:t>Ericsson,</w:t>
+      </w:r>
+      <w:r>
+        <w:rPr>
+          <w:rFonts w:ascii="Comic Sans MS" w:hAnsi="Comic Sans MS"/>
+          <w:sz w:val="20"/>
+          <w:szCs w:val="20"/>
+          <w:lang w:val="en-US"/>
+        </w:rPr>
+        <w:t>Jorvas,</w:t>
+      </w:r>
+      <w:r>
+        <w:rPr>
+          <w:rFonts w:ascii="Comic Sans MS" w:hAnsi="Comic Sans MS"/>
+          <w:sz w:val="20"/>
+          <w:szCs w:val="20"/>
+          <w:lang w:val="en-US"/>
+        </w:rPr>
+        <w:t>Finland from 12</w:t>
       </w:r>
       <w:r>
         <w:rPr>
@@ -3109,7 +3475,52 @@
           <w:szCs w:val="20"/>
           <w:lang w:val="en-US"/>
         </w:rPr>
-        <w:t>Most of the time now, beside my job, I spend cracking vulnerable OS(Kioptrix, pWnOS etc) by tools included in Kali Linux (Metasploit, nmap, nessus, openvas etc). Firewalling(juniper, cisco ASA, paloalto, checkpoint etc) and automation (shell scripting, ansible) intrigue me also. I also like to learn new things and some of my works can be found on my github account (https://goo.gl/5AkcFo).</w:t>
+        <w:t>Most of the time now, beside my job, I spend cracking vulnerable OS(Kioptrix, pWnOS etc) by tools included in Kali Linux (Metasploit, nmap, nessus, openvas etc). Firewalling(juniper, cisco AS</w:t>
+      </w:r>
+      <w:r>
+        <w:rPr>
+          <w:rFonts w:ascii="Comic Sans MS" w:hAnsi="Comic Sans MS"/>
+          <w:sz w:val="20"/>
+          <w:szCs w:val="20"/>
+          <w:lang w:val="en-US"/>
+        </w:rPr>
+        <w:t>A, paloalto</w:t>
+      </w:r>
+      <w:r>
+        <w:rPr>
+          <w:rFonts w:ascii="Comic Sans MS" w:hAnsi="Comic Sans MS"/>
+          <w:sz w:val="20"/>
+          <w:szCs w:val="20"/>
+          <w:lang w:val="en-US"/>
+        </w:rPr>
+        <w:t xml:space="preserve"> etc) and automation (shell scripting, ansible</w:t>
+      </w:r>
+      <w:r>
+        <w:rPr>
+          <w:rFonts w:ascii="Comic Sans MS" w:hAnsi="Comic Sans MS"/>
+          <w:sz w:val="20"/>
+          <w:szCs w:val="20"/>
+          <w:lang w:val="en-US"/>
+        </w:rPr>
+        <w:t>, saltstack</w:t>
+      </w:r>
+      <w:r>
+        <w:rPr>
+          <w:rFonts w:ascii="Comic Sans MS" w:hAnsi="Comic Sans MS"/>
+          <w:sz w:val="20"/>
+          <w:szCs w:val="20"/>
+          <w:lang w:val="en-US"/>
+        </w:rPr>
+        <w:t>) intrigue me also. I also like to learn new things and some of my works can be found on my github account</w:t>
+      </w:r>
+      <w:r>
+        <w:rPr>
+          <w:rFonts w:ascii="Comic Sans MS" w:hAnsi="Comic Sans MS"/>
+          <w:sz w:val="20"/>
+          <w:szCs w:val="20"/>
+          <w:lang w:val="en-US"/>
+        </w:rPr>
+        <w:t>.</w:t>
       </w:r>
     </w:p>
     <w:sectPr>
@@ -3162,18 +3573,244 @@
 <file path=word/numbering.xml><?xml version="1.0" encoding="utf-8"?>
 <w:numbering xmlns:wpc="http://schemas.microsoft.com/office/word/2010/wordprocessingCanvas" xmlns:mo="http://schemas.microsoft.com/office/mac/office/2008/main" xmlns:mc="http://schemas.openxmlformats.org/markup-compatibility/2006" xmlns:mv="urn:schemas-microsoft-com:mac:vml" xmlns:o="urn:schemas-microsoft-com:office:office" xmlns:r="http://schemas.openxmlformats.org/officeDocument/2006/relationships" xmlns:m="http://schemas.openxmlformats.org/officeDocument/2006/math" xmlns:v="urn:schemas-microsoft-com:vml" xmlns:wp14="http://schemas.microsoft.com/office/word/2010/wordprocessingDrawing" xmlns:wp="http://schemas.openxmlformats.org/drawingml/2006/wordprocessingDrawing" xmlns:w10="urn:schemas-microsoft-com:office:word" xmlns:w="http://schemas.openxmlformats.org/wordprocessingml/2006/main" xmlns:w14="http://schemas.microsoft.com/office/word/2010/wordml" xmlns:w15="http://schemas.microsoft.com/office/word/2012/wordml" xmlns:wpg="http://schemas.microsoft.com/office/word/2010/wordprocessingGroup" xmlns:wpi="http://schemas.microsoft.com/office/word/2010/wordprocessingInk" xmlns:wne="http://schemas.microsoft.com/office/word/2006/wordml" xmlns:wps="http://schemas.microsoft.com/office/word/2010/wordprocessingShape" mc:Ignorable="w14 w15 wp14">
   <w:abstractNum w:abstractNumId="0">
+    <w:nsid w:val="161609FF"/>
+    <w:multiLevelType w:val="hybridMultilevel"/>
+    <w:tmpl w:val="6906794E"/>
+    <w:lvl w:ilvl="0" w:tplc="08090001">
+      <w:start w:val="1"/>
+      <w:numFmt w:val="bullet"/>
+      <w:lvlText w:val=""/>
+      <w:lvlJc w:val="left"/>
+      <w:pPr>
+        <w:ind w:left="773" w:hanging="360"/>
+      </w:pPr>
+      <w:rPr>
+        <w:rFonts w:ascii="Symbol" w:hAnsi="Symbol" w:hint="default"/>
+      </w:rPr>
+    </w:lvl>
+    <w:lvl w:ilvl="1" w:tplc="08090003" w:tentative="1">
+      <w:start w:val="1"/>
+      <w:numFmt w:val="bullet"/>
+      <w:lvlText w:val="o"/>
+      <w:lvlJc w:val="left"/>
+      <w:pPr>
+        <w:ind w:left="1493" w:hanging="360"/>
+      </w:pPr>
+      <w:rPr>
+        <w:rFonts w:ascii="Courier New" w:hAnsi="Courier New" w:cs="Courier New" w:hint="default"/>
+      </w:rPr>
+    </w:lvl>
+    <w:lvl w:ilvl="2" w:tplc="08090005" w:tentative="1">
+      <w:start w:val="1"/>
+      <w:numFmt w:val="bullet"/>
+      <w:lvlText w:val=""/>
+      <w:lvlJc w:val="left"/>
+      <w:pPr>
+        <w:ind w:left="2213" w:hanging="360"/>
+      </w:pPr>
+      <w:rPr>
+        <w:rFonts w:ascii="Wingdings" w:hAnsi="Wingdings" w:hint="default"/>
+      </w:rPr>
+    </w:lvl>
+    <w:lvl w:ilvl="3" w:tplc="08090001" w:tentative="1">
+      <w:start w:val="1"/>
+      <w:numFmt w:val="bullet"/>
+      <w:lvlText w:val=""/>
+      <w:lvlJc w:val="left"/>
+      <w:pPr>
+        <w:ind w:left="2933" w:hanging="360"/>
+      </w:pPr>
+      <w:rPr>
+        <w:rFonts w:ascii="Symbol" w:hAnsi="Symbol" w:hint="default"/>
+      </w:rPr>
+    </w:lvl>
+    <w:lvl w:ilvl="4" w:tplc="08090003" w:tentative="1">
+      <w:start w:val="1"/>
+      <w:numFmt w:val="bullet"/>
+      <w:lvlText w:val="o"/>
+      <w:lvlJc w:val="left"/>
+      <w:pPr>
+        <w:ind w:left="3653" w:hanging="360"/>
+      </w:pPr>
+      <w:rPr>
+        <w:rFonts w:ascii="Courier New" w:hAnsi="Courier New" w:cs="Courier New" w:hint="default"/>
+      </w:rPr>
+    </w:lvl>
+    <w:lvl w:ilvl="5" w:tplc="08090005" w:tentative="1">
+      <w:start w:val="1"/>
+      <w:numFmt w:val="bullet"/>
+      <w:lvlText w:val=""/>
+      <w:lvlJc w:val="left"/>
+      <w:pPr>
+        <w:ind w:left="4373" w:hanging="360"/>
+      </w:pPr>
+      <w:rPr>
+        <w:rFonts w:ascii="Wingdings" w:hAnsi="Wingdings" w:hint="default"/>
+      </w:rPr>
+    </w:lvl>
+    <w:lvl w:ilvl="6" w:tplc="08090001" w:tentative="1">
+      <w:start w:val="1"/>
+      <w:numFmt w:val="bullet"/>
+      <w:lvlText w:val=""/>
+      <w:lvlJc w:val="left"/>
+      <w:pPr>
+        <w:ind w:left="5093" w:hanging="360"/>
+      </w:pPr>
+      <w:rPr>
+        <w:rFonts w:ascii="Symbol" w:hAnsi="Symbol" w:hint="default"/>
+      </w:rPr>
+    </w:lvl>
+    <w:lvl w:ilvl="7" w:tplc="08090003" w:tentative="1">
+      <w:start w:val="1"/>
+      <w:numFmt w:val="bullet"/>
+      <w:lvlText w:val="o"/>
+      <w:lvlJc w:val="left"/>
+      <w:pPr>
+        <w:ind w:left="5813" w:hanging="360"/>
+      </w:pPr>
+      <w:rPr>
+        <w:rFonts w:ascii="Courier New" w:hAnsi="Courier New" w:cs="Courier New" w:hint="default"/>
+      </w:rPr>
+    </w:lvl>
+    <w:lvl w:ilvl="8" w:tplc="08090005" w:tentative="1">
+      <w:start w:val="1"/>
+      <w:numFmt w:val="bullet"/>
+      <w:lvlText w:val=""/>
+      <w:lvlJc w:val="left"/>
+      <w:pPr>
+        <w:ind w:left="6533" w:hanging="360"/>
+      </w:pPr>
+      <w:rPr>
+        <w:rFonts w:ascii="Wingdings" w:hAnsi="Wingdings" w:hint="default"/>
+      </w:rPr>
+    </w:lvl>
+  </w:abstractNum>
+  <w:abstractNum w:abstractNumId="1">
+    <w:nsid w:val="4AA73DD9"/>
+    <w:multiLevelType w:val="hybridMultilevel"/>
+    <w:tmpl w:val="FFF2AAC6"/>
+    <w:lvl w:ilvl="0" w:tplc="08090001">
+      <w:start w:val="1"/>
+      <w:numFmt w:val="bullet"/>
+      <w:lvlText w:val=""/>
+      <w:lvlJc w:val="left"/>
+      <w:pPr>
+        <w:ind w:left="720" w:hanging="360"/>
+      </w:pPr>
+      <w:rPr>
+        <w:rFonts w:ascii="Symbol" w:hAnsi="Symbol" w:hint="default"/>
+      </w:rPr>
+    </w:lvl>
+    <w:lvl w:ilvl="1" w:tplc="08090003" w:tentative="1">
+      <w:start w:val="1"/>
+      <w:numFmt w:val="bullet"/>
+      <w:lvlText w:val="o"/>
+      <w:lvlJc w:val="left"/>
+      <w:pPr>
+        <w:ind w:left="1440" w:hanging="360"/>
+      </w:pPr>
+      <w:rPr>
+        <w:rFonts w:ascii="Courier New" w:hAnsi="Courier New" w:cs="Courier New" w:hint="default"/>
+      </w:rPr>
+    </w:lvl>
+    <w:lvl w:ilvl="2" w:tplc="08090005" w:tentative="1">
+      <w:start w:val="1"/>
+      <w:numFmt w:val="bullet"/>
+      <w:lvlText w:val=""/>
+      <w:lvlJc w:val="left"/>
+      <w:pPr>
+        <w:ind w:left="2160" w:hanging="360"/>
+      </w:pPr>
+      <w:rPr>
+        <w:rFonts w:ascii="Wingdings" w:hAnsi="Wingdings" w:hint="default"/>
+      </w:rPr>
+    </w:lvl>
+    <w:lvl w:ilvl="3" w:tplc="08090001" w:tentative="1">
+      <w:start w:val="1"/>
+      <w:numFmt w:val="bullet"/>
+      <w:lvlText w:val=""/>
+      <w:lvlJc w:val="left"/>
+      <w:pPr>
+        <w:ind w:left="2880" w:hanging="360"/>
+      </w:pPr>
+      <w:rPr>
+        <w:rFonts w:ascii="Symbol" w:hAnsi="Symbol" w:hint="default"/>
+      </w:rPr>
+    </w:lvl>
+    <w:lvl w:ilvl="4" w:tplc="08090003" w:tentative="1">
+      <w:start w:val="1"/>
+      <w:numFmt w:val="bullet"/>
+      <w:lvlText w:val="o"/>
+      <w:lvlJc w:val="left"/>
+      <w:pPr>
+        <w:ind w:left="3600" w:hanging="360"/>
+      </w:pPr>
+      <w:rPr>
+        <w:rFonts w:ascii="Courier New" w:hAnsi="Courier New" w:cs="Courier New" w:hint="default"/>
+      </w:rPr>
+    </w:lvl>
+    <w:lvl w:ilvl="5" w:tplc="08090005" w:tentative="1">
+      <w:start w:val="1"/>
+      <w:numFmt w:val="bullet"/>
+      <w:lvlText w:val=""/>
+      <w:lvlJc w:val="left"/>
+      <w:pPr>
+        <w:ind w:left="4320" w:hanging="360"/>
+      </w:pPr>
+      <w:rPr>
+        <w:rFonts w:ascii="Wingdings" w:hAnsi="Wingdings" w:hint="default"/>
+      </w:rPr>
+    </w:lvl>
+    <w:lvl w:ilvl="6" w:tplc="08090001" w:tentative="1">
+      <w:start w:val="1"/>
+      <w:numFmt w:val="bullet"/>
+      <w:lvlText w:val=""/>
+      <w:lvlJc w:val="left"/>
+      <w:pPr>
+        <w:ind w:left="5040" w:hanging="360"/>
+      </w:pPr>
+      <w:rPr>
+        <w:rFonts w:ascii="Symbol" w:hAnsi="Symbol" w:hint="default"/>
+      </w:rPr>
+    </w:lvl>
+    <w:lvl w:ilvl="7" w:tplc="08090003" w:tentative="1">
+      <w:start w:val="1"/>
+      <w:numFmt w:val="bullet"/>
+      <w:lvlText w:val="o"/>
+      <w:lvlJc w:val="left"/>
+      <w:pPr>
+        <w:ind w:left="5760" w:hanging="360"/>
+      </w:pPr>
+      <w:rPr>
+        <w:rFonts w:ascii="Courier New" w:hAnsi="Courier New" w:cs="Courier New" w:hint="default"/>
+      </w:rPr>
+    </w:lvl>
+    <w:lvl w:ilvl="8" w:tplc="08090005" w:tentative="1">
+      <w:start w:val="1"/>
+      <w:numFmt w:val="bullet"/>
+      <w:lvlText w:val=""/>
+      <w:lvlJc w:val="left"/>
+      <w:pPr>
+        <w:ind w:left="6480" w:hanging="360"/>
+      </w:pPr>
+      <w:rPr>
+        <w:rFonts w:ascii="Wingdings" w:hAnsi="Wingdings" w:hint="default"/>
+      </w:rPr>
+    </w:lvl>
+  </w:abstractNum>
+  <w:abstractNum w:abstractNumId="2">
     <w:nsid w:val="5DE270FD"/>
     <w:multiLevelType w:val="hybridMultilevel"/>
     <w:tmpl w:val="A0C63402"/>
     <w:numStyleLink w:val="ImportedStyle1"/>
   </w:abstractNum>
-  <w:abstractNum w:abstractNumId="1">
+  <w:abstractNum w:abstractNumId="3">
     <w:nsid w:val="5DF127DE"/>
     <w:multiLevelType w:val="hybridMultilevel"/>
     <w:tmpl w:val="A0C63402"/>
     <w:numStyleLink w:val="ImportedStyle1"/>
   </w:abstractNum>
-  <w:abstractNum w:abstractNumId="2">
+  <w:abstractNum w:abstractNumId="4">
     <w:nsid w:val="625A5B00"/>
     <w:multiLevelType w:val="hybridMultilevel"/>
     <w:tmpl w:val="A0C63402"/>
@@ -3440,13 +4077,126 @@
       </w:rPr>
     </w:lvl>
   </w:abstractNum>
-  <w:abstractNum w:abstractNumId="3">
+  <w:abstractNum w:abstractNumId="5">
     <w:nsid w:val="68A24BFE"/>
     <w:multiLevelType w:val="hybridMultilevel"/>
     <w:tmpl w:val="3E68882E"/>
     <w:numStyleLink w:val="ImportedStyle2"/>
   </w:abstractNum>
-  <w:abstractNum w:abstractNumId="4">
+  <w:abstractNum w:abstractNumId="6">
+    <w:nsid w:val="7AF965A6"/>
+    <w:multiLevelType w:val="hybridMultilevel"/>
+    <w:tmpl w:val="983E20A8"/>
+    <w:lvl w:ilvl="0" w:tplc="08090001">
+      <w:start w:val="1"/>
+      <w:numFmt w:val="bullet"/>
+      <w:lvlText w:val=""/>
+      <w:lvlJc w:val="left"/>
+      <w:pPr>
+        <w:ind w:left="720" w:hanging="360"/>
+      </w:pPr>
+      <w:rPr>
+        <w:rFonts w:ascii="Symbol" w:hAnsi="Symbol" w:hint="default"/>
+      </w:rPr>
+    </w:lvl>
+    <w:lvl w:ilvl="1" w:tplc="08090003" w:tentative="1">
+      <w:start w:val="1"/>
+      <w:numFmt w:val="bullet"/>
+      <w:lvlText w:val="o"/>
+      <w:lvlJc w:val="left"/>
+      <w:pPr>
+        <w:ind w:left="1440" w:hanging="360"/>
+      </w:pPr>
+      <w:rPr>
+        <w:rFonts w:ascii="Courier New" w:hAnsi="Courier New" w:cs="Courier New" w:hint="default"/>
+      </w:rPr>
+    </w:lvl>
+    <w:lvl w:ilvl="2" w:tplc="08090005" w:tentative="1">
+      <w:start w:val="1"/>
+      <w:numFmt w:val="bullet"/>
+      <w:lvlText w:val=""/>
+      <w:lvlJc w:val="left"/>
+      <w:pPr>
+        <w:ind w:left="2160" w:hanging="360"/>
+      </w:pPr>
+      <w:rPr>
+        <w:rFonts w:ascii="Wingdings" w:hAnsi="Wingdings" w:hint="default"/>
+      </w:rPr>
+    </w:lvl>
+    <w:lvl w:ilvl="3" w:tplc="08090001" w:tentative="1">
+      <w:start w:val="1"/>
+      <w:numFmt w:val="bullet"/>
+      <w:lvlText w:val=""/>
+      <w:lvlJc w:val="left"/>
+      <w:pPr>
+        <w:ind w:left="2880" w:hanging="360"/>
+      </w:pPr>
+      <w:rPr>
+        <w:rFonts w:ascii="Symbol" w:hAnsi="Symbol" w:hint="default"/>
+      </w:rPr>
+    </w:lvl>
+    <w:lvl w:ilvl="4" w:tplc="08090003" w:tentative="1">
+      <w:start w:val="1"/>
+      <w:numFmt w:val="bullet"/>
+      <w:lvlText w:val="o"/>
+      <w:lvlJc w:val="left"/>
+      <w:pPr>
+        <w:ind w:left="3600" w:hanging="360"/>
+      </w:pPr>
+      <w:rPr>
+        <w:rFonts w:ascii="Courier New" w:hAnsi="Courier New" w:cs="Courier New" w:hint="default"/>
+      </w:rPr>
+    </w:lvl>
+    <w:lvl w:ilvl="5" w:tplc="08090005" w:tentative="1">
+      <w:start w:val="1"/>
+      <w:numFmt w:val="bullet"/>
+      <w:lvlText w:val=""/>
+      <w:lvlJc w:val="left"/>
+      <w:pPr>
+        <w:ind w:left="4320" w:hanging="360"/>
+      </w:pPr>
+      <w:rPr>
+        <w:rFonts w:ascii="Wingdings" w:hAnsi="Wingdings" w:hint="default"/>
+      </w:rPr>
+    </w:lvl>
+    <w:lvl w:ilvl="6" w:tplc="08090001" w:tentative="1">
+      <w:start w:val="1"/>
+      <w:numFmt w:val="bullet"/>
+      <w:lvlText w:val=""/>
+      <w:lvlJc w:val="left"/>
+      <w:pPr>
+        <w:ind w:left="5040" w:hanging="360"/>
+      </w:pPr>
+      <w:rPr>
+        <w:rFonts w:ascii="Symbol" w:hAnsi="Symbol" w:hint="default"/>
+      </w:rPr>
+    </w:lvl>
+    <w:lvl w:ilvl="7" w:tplc="08090003" w:tentative="1">
+      <w:start w:val="1"/>
+      <w:numFmt w:val="bullet"/>
+      <w:lvlText w:val="o"/>
+      <w:lvlJc w:val="left"/>
+      <w:pPr>
+        <w:ind w:left="5760" w:hanging="360"/>
+      </w:pPr>
+      <w:rPr>
+        <w:rFonts w:ascii="Courier New" w:hAnsi="Courier New" w:cs="Courier New" w:hint="default"/>
+      </w:rPr>
+    </w:lvl>
+    <w:lvl w:ilvl="8" w:tplc="08090005" w:tentative="1">
+      <w:start w:val="1"/>
+      <w:numFmt w:val="bullet"/>
+      <w:lvlText w:val=""/>
+      <w:lvlJc w:val="left"/>
+      <w:pPr>
+        <w:ind w:left="6480" w:hanging="360"/>
+      </w:pPr>
+      <w:rPr>
+        <w:rFonts w:ascii="Wingdings" w:hAnsi="Wingdings" w:hint="default"/>
+      </w:rPr>
+    </w:lvl>
+  </w:abstractNum>
+  <w:abstractNum w:abstractNumId="7">
     <w:nsid w:val="7FFE0AAF"/>
     <w:multiLevelType w:val="hybridMultilevel"/>
     <w:tmpl w:val="3E68882E"/>
@@ -3714,19 +4464,28 @@
     </w:lvl>
   </w:abstractNum>
   <w:num w:numId="1">
+    <w:abstractNumId w:val="4"/>
+  </w:num>
+  <w:num w:numId="2">
     <w:abstractNumId w:val="2"/>
   </w:num>
-  <w:num w:numId="2">
-    <w:abstractNumId w:val="0"/>
-  </w:num>
   <w:num w:numId="3">
-    <w:abstractNumId w:val="4"/>
+    <w:abstractNumId w:val="7"/>
   </w:num>
   <w:num w:numId="4">
+    <w:abstractNumId w:val="5"/>
+  </w:num>
+  <w:num w:numId="5">
     <w:abstractNumId w:val="3"/>
   </w:num>
-  <w:num w:numId="5">
+  <w:num w:numId="6">
+    <w:abstractNumId w:val="6"/>
+  </w:num>
+  <w:num w:numId="7">
     <w:abstractNumId w:val="1"/>
+  </w:num>
+  <w:num w:numId="8">
+    <w:abstractNumId w:val="0"/>
   </w:num>
 </w:numbering>
 </file>

</xml_diff>

<commit_message>
Sun  4 Nov 2018 19:16:47 EET
</commit_message>
<xml_diff>
--- a/CV/Resume_khabir_sec.docx
+++ b/CV/Resume_khabir_sec.docx
@@ -10,12 +10,28 @@
           <w:rFonts w:ascii="Comic Sans MS" w:eastAsia="Comic Sans MS" w:hAnsi="Comic Sans MS" w:cs="Comic Sans MS"/>
         </w:rPr>
       </w:pPr>
-      <w:r>
-        <w:rPr>
-          <w:rFonts w:ascii="Comic Sans MS" w:hAnsi="Comic Sans MS"/>
-        </w:rPr>
-        <w:t>Mohammad Khabir Uddin</w:t>
-      </w:r>
+      <w:proofErr w:type="spellStart"/>
+      <w:r>
+        <w:rPr>
+          <w:rFonts w:ascii="Comic Sans MS" w:hAnsi="Comic Sans MS"/>
+        </w:rPr>
+        <w:t>Mohammad</w:t>
+      </w:r>
+      <w:proofErr w:type="spellEnd"/>
+      <w:r>
+        <w:rPr>
+          <w:rFonts w:ascii="Comic Sans MS" w:hAnsi="Comic Sans MS"/>
+        </w:rPr>
+        <w:t xml:space="preserve"> Khabir </w:t>
+      </w:r>
+      <w:proofErr w:type="spellStart"/>
+      <w:r>
+        <w:rPr>
+          <w:rFonts w:ascii="Comic Sans MS" w:hAnsi="Comic Sans MS"/>
+        </w:rPr>
+        <w:t>Uddin</w:t>
+      </w:r>
+      <w:proofErr w:type="spellEnd"/>
     </w:p>
     <w:p>
       <w:pPr>
@@ -99,6 +115,7 @@
         </w:rPr>
         <w:br/>
       </w:r>
+      <w:proofErr w:type="gramStart"/>
       <w:r>
         <w:rPr>
           <w:rFonts w:ascii="Comic Sans MS" w:hAnsi="Comic Sans MS"/>
@@ -114,7 +131,16 @@
           <w:sz w:val="20"/>
           <w:szCs w:val="20"/>
         </w:rPr>
-        <w:t> : +358 46 5647293</w:t>
+        <w:t> :</w:t>
+      </w:r>
+      <w:proofErr w:type="gramEnd"/>
+      <w:r>
+        <w:rPr>
+          <w:rFonts w:ascii="Comic Sans MS" w:hAnsi="Comic Sans MS"/>
+          <w:sz w:val="20"/>
+          <w:szCs w:val="20"/>
+        </w:rPr>
+        <w:t xml:space="preserve"> +358 46 5647293</w:t>
       </w:r>
     </w:p>
     <w:p>
@@ -156,8 +182,30 @@
           <w:szCs w:val="20"/>
           <w:lang w:val="en-US"/>
         </w:rPr>
-        <w:t>Skype: md.khabir.uddin</w:t>
-      </w:r>
+        <w:t xml:space="preserve">Skype: </w:t>
+      </w:r>
+      <w:proofErr w:type="spellStart"/>
+      <w:proofErr w:type="gramStart"/>
+      <w:r>
+        <w:rPr>
+          <w:rFonts w:ascii="Comic Sans MS" w:hAnsi="Comic Sans MS"/>
+          <w:sz w:val="20"/>
+          <w:szCs w:val="20"/>
+          <w:lang w:val="en-US"/>
+        </w:rPr>
+        <w:t>md.khabir</w:t>
+      </w:r>
+      <w:proofErr w:type="gramEnd"/>
+      <w:r>
+        <w:rPr>
+          <w:rFonts w:ascii="Comic Sans MS" w:hAnsi="Comic Sans MS"/>
+          <w:sz w:val="20"/>
+          <w:szCs w:val="20"/>
+          <w:lang w:val="en-US"/>
+        </w:rPr>
+        <w:t>.uddin</w:t>
+      </w:r>
+      <w:proofErr w:type="spellEnd"/>
     </w:p>
     <w:p>
       <w:pPr>
@@ -170,14 +218,25 @@
           <w:lang w:val="en-US"/>
         </w:rPr>
       </w:pPr>
-      <w:r>
-        <w:rPr>
-          <w:rFonts w:ascii="Comic Sans MS" w:hAnsi="Comic Sans MS"/>
-          <w:sz w:val="20"/>
-          <w:szCs w:val="20"/>
-          <w:lang w:val="en-US"/>
-        </w:rPr>
-        <w:t xml:space="preserve">Github: https://github.com/masumndc1/zim         </w:t>
+      <w:proofErr w:type="spellStart"/>
+      <w:r>
+        <w:rPr>
+          <w:rFonts w:ascii="Comic Sans MS" w:hAnsi="Comic Sans MS"/>
+          <w:sz w:val="20"/>
+          <w:szCs w:val="20"/>
+          <w:lang w:val="en-US"/>
+        </w:rPr>
+        <w:t>Github</w:t>
+      </w:r>
+      <w:proofErr w:type="spellEnd"/>
+      <w:r>
+        <w:rPr>
+          <w:rFonts w:ascii="Comic Sans MS" w:hAnsi="Comic Sans MS"/>
+          <w:sz w:val="20"/>
+          <w:szCs w:val="20"/>
+          <w:lang w:val="en-US"/>
+        </w:rPr>
+        <w:t xml:space="preserve">: https://github.com/masumndc1/zim         </w:t>
       </w:r>
     </w:p>
     <w:p>
@@ -190,13 +249,33 @@
           <w:szCs w:val="20"/>
         </w:rPr>
       </w:pPr>
-      <w:r>
-        <w:rPr>
-          <w:rFonts w:ascii="Comic Sans MS" w:hAnsi="Comic Sans MS"/>
-          <w:sz w:val="20"/>
-          <w:szCs w:val="20"/>
-        </w:rPr>
-        <w:t>Linkedin : https://www.linkedin.com/in/mohammad-khabir-uddin-a9a67114</w:t>
+      <w:proofErr w:type="spellStart"/>
+      <w:proofErr w:type="gramStart"/>
+      <w:r>
+        <w:rPr>
+          <w:rFonts w:ascii="Comic Sans MS" w:hAnsi="Comic Sans MS"/>
+          <w:sz w:val="20"/>
+          <w:szCs w:val="20"/>
+        </w:rPr>
+        <w:t>Linkedin</w:t>
+      </w:r>
+      <w:proofErr w:type="spellEnd"/>
+      <w:r>
+        <w:rPr>
+          <w:rFonts w:ascii="Comic Sans MS" w:hAnsi="Comic Sans MS"/>
+          <w:sz w:val="20"/>
+          <w:szCs w:val="20"/>
+        </w:rPr>
+        <w:t xml:space="preserve"> :</w:t>
+      </w:r>
+      <w:proofErr w:type="gramEnd"/>
+      <w:r>
+        <w:rPr>
+          <w:rFonts w:ascii="Comic Sans MS" w:hAnsi="Comic Sans MS"/>
+          <w:sz w:val="20"/>
+          <w:szCs w:val="20"/>
+        </w:rPr>
+        <w:t xml:space="preserve"> https://www.linkedin.com/in/mohammad-khabir-uddin-a9a67114</w:t>
       </w:r>
     </w:p>
     <w:p>
@@ -245,7 +324,31 @@
           <w:szCs w:val="20"/>
           <w:lang w:val="en-US"/>
         </w:rPr>
-        <w:t>E|CSA (Eccouncil Certified Security Analyst)</w:t>
+        <w:t>E|CSA (</w:t>
+      </w:r>
+      <w:proofErr w:type="spellStart"/>
+      <w:r>
+        <w:rPr>
+          <w:rFonts w:ascii="Comic Sans MS" w:hAnsi="Comic Sans MS"/>
+          <w:b/>
+          <w:bCs/>
+          <w:sz w:val="20"/>
+          <w:szCs w:val="20"/>
+          <w:lang w:val="en-US"/>
+        </w:rPr>
+        <w:t>Eccouncil</w:t>
+      </w:r>
+      <w:proofErr w:type="spellEnd"/>
+      <w:r>
+        <w:rPr>
+          <w:rFonts w:ascii="Comic Sans MS" w:hAnsi="Comic Sans MS"/>
+          <w:b/>
+          <w:bCs/>
+          <w:sz w:val="20"/>
+          <w:szCs w:val="20"/>
+          <w:lang w:val="en-US"/>
+        </w:rPr>
+        <w:t xml:space="preserve"> Certified Security Analyst)</w:t>
       </w:r>
     </w:p>
     <w:p>
@@ -289,6 +392,7 @@
           <w:lang w:val="en-US"/>
         </w:rPr>
       </w:pPr>
+      <w:proofErr w:type="spellStart"/>
       <w:r>
         <w:rPr>
           <w:rFonts w:ascii="Comic Sans MS" w:hAnsi="Comic Sans MS"/>
@@ -296,7 +400,17 @@
           <w:szCs w:val="20"/>
           <w:lang w:val="nl-NL"/>
         </w:rPr>
-        <w:t xml:space="preserve">Exam date: </w:t>
+        <w:t>Exam</w:t>
+      </w:r>
+      <w:proofErr w:type="spellEnd"/>
+      <w:r>
+        <w:rPr>
+          <w:rFonts w:ascii="Comic Sans MS" w:hAnsi="Comic Sans MS"/>
+          <w:sz w:val="20"/>
+          <w:szCs w:val="20"/>
+          <w:lang w:val="nl-NL"/>
+        </w:rPr>
+        <w:t xml:space="preserve"> date: </w:t>
       </w:r>
       <w:r>
         <w:rPr>
@@ -391,6 +505,7 @@
           <w:lang w:val="en-US"/>
         </w:rPr>
       </w:pPr>
+      <w:proofErr w:type="spellStart"/>
       <w:r>
         <w:rPr>
           <w:rFonts w:ascii="Comic Sans MS" w:hAnsi="Comic Sans MS"/>
@@ -398,7 +513,17 @@
           <w:szCs w:val="20"/>
           <w:lang w:val="nl-NL"/>
         </w:rPr>
-        <w:t xml:space="preserve">Exam date: </w:t>
+        <w:t>Exam</w:t>
+      </w:r>
+      <w:proofErr w:type="spellEnd"/>
+      <w:r>
+        <w:rPr>
+          <w:rFonts w:ascii="Comic Sans MS" w:hAnsi="Comic Sans MS"/>
+          <w:sz w:val="20"/>
+          <w:szCs w:val="20"/>
+          <w:lang w:val="nl-NL"/>
+        </w:rPr>
+        <w:t xml:space="preserve"> date: </w:t>
       </w:r>
       <w:r>
         <w:rPr>
@@ -504,7 +629,31 @@
           <w:sz w:val="20"/>
           <w:szCs w:val="20"/>
         </w:rPr>
-        <w:t>(iptables,pf)</w:t>
+        <w:t>(</w:t>
+      </w:r>
+      <w:proofErr w:type="spellStart"/>
+      <w:proofErr w:type="gramStart"/>
+      <w:r>
+        <w:rPr>
+          <w:rFonts w:ascii="Comic Sans MS" w:hAnsi="Comic Sans MS"/>
+          <w:b/>
+          <w:bCs/>
+          <w:sz w:val="20"/>
+          <w:szCs w:val="20"/>
+        </w:rPr>
+        <w:t>iptables,pf</w:t>
+      </w:r>
+      <w:proofErr w:type="spellEnd"/>
+      <w:proofErr w:type="gramEnd"/>
+      <w:r>
+        <w:rPr>
+          <w:rFonts w:ascii="Comic Sans MS" w:hAnsi="Comic Sans MS"/>
+          <w:b/>
+          <w:bCs/>
+          <w:sz w:val="20"/>
+          <w:szCs w:val="20"/>
+        </w:rPr>
+        <w:t>)</w:t>
       </w:r>
       <w:r>
         <w:rPr>
@@ -658,6 +807,7 @@
         </w:rPr>
         <w:t xml:space="preserve">, </w:t>
       </w:r>
+      <w:proofErr w:type="spellStart"/>
       <w:r>
         <w:rPr>
           <w:rFonts w:ascii="Comic Sans MS" w:hAnsi="Comic Sans MS"/>
@@ -686,7 +836,18 @@
           <w:sz w:val="20"/>
           <w:szCs w:val="20"/>
         </w:rPr>
-        <w:t>MySQL,MariaDB,Nagios,MRTG,SNMP,OpenSSL,</w:t>
+        <w:t>MySQL,MariaDB,Nagios,MRTG,SNMP,OpenSSL</w:t>
+      </w:r>
+      <w:proofErr w:type="spellEnd"/>
+      <w:r>
+        <w:rPr>
+          <w:rFonts w:ascii="Comic Sans MS" w:hAnsi="Comic Sans MS"/>
+          <w:b/>
+          <w:bCs/>
+          <w:sz w:val="20"/>
+          <w:szCs w:val="20"/>
+        </w:rPr>
+        <w:t>,</w:t>
       </w:r>
       <w:r>
         <w:rPr>
@@ -698,15 +859,27 @@
         </w:rPr>
         <w:t xml:space="preserve"> </w:t>
       </w:r>
-      <w:r>
-        <w:rPr>
-          <w:rFonts w:ascii="Comic Sans MS" w:hAnsi="Comic Sans MS"/>
-          <w:b/>
-          <w:bCs/>
-          <w:sz w:val="20"/>
-          <w:szCs w:val="20"/>
-        </w:rPr>
-        <w:t>Openswan,</w:t>
+      <w:proofErr w:type="spellStart"/>
+      <w:r>
+        <w:rPr>
+          <w:rFonts w:ascii="Comic Sans MS" w:hAnsi="Comic Sans MS"/>
+          <w:b/>
+          <w:bCs/>
+          <w:sz w:val="20"/>
+          <w:szCs w:val="20"/>
+        </w:rPr>
+        <w:t>Openswan</w:t>
+      </w:r>
+      <w:proofErr w:type="spellEnd"/>
+      <w:r>
+        <w:rPr>
+          <w:rFonts w:ascii="Comic Sans MS" w:hAnsi="Comic Sans MS"/>
+          <w:b/>
+          <w:bCs/>
+          <w:sz w:val="20"/>
+          <w:szCs w:val="20"/>
+        </w:rPr>
+        <w:t>,</w:t>
       </w:r>
       <w:r>
         <w:rPr>
@@ -718,33 +891,75 @@
         </w:rPr>
         <w:t xml:space="preserve"> </w:t>
       </w:r>
-      <w:r>
-        <w:rPr>
-          <w:rFonts w:ascii="Comic Sans MS" w:hAnsi="Comic Sans MS"/>
-          <w:b/>
-          <w:bCs/>
-          <w:sz w:val="20"/>
-          <w:szCs w:val="20"/>
-        </w:rPr>
-        <w:t>Strongswan VPN</w:t>
-      </w:r>
-      <w:r>
-        <w:rPr>
-          <w:rFonts w:ascii="Comic Sans MS" w:hAnsi="Comic Sans MS"/>
-          <w:b/>
-          <w:bCs/>
-          <w:sz w:val="20"/>
-          <w:szCs w:val="20"/>
-        </w:rPr>
-        <w:t>, git</w:t>
-      </w:r>
-      <w:r>
-        <w:rPr>
-          <w:rFonts w:ascii="Comic Sans MS" w:hAnsi="Comic Sans MS"/>
-          <w:sz w:val="20"/>
-          <w:szCs w:val="20"/>
-        </w:rPr>
-        <w:t xml:space="preserve"> etc on </w:t>
+      <w:proofErr w:type="spellStart"/>
+      <w:r>
+        <w:rPr>
+          <w:rFonts w:ascii="Comic Sans MS" w:hAnsi="Comic Sans MS"/>
+          <w:b/>
+          <w:bCs/>
+          <w:sz w:val="20"/>
+          <w:szCs w:val="20"/>
+        </w:rPr>
+        <w:t>Strongswan</w:t>
+      </w:r>
+      <w:proofErr w:type="spellEnd"/>
+      <w:r>
+        <w:rPr>
+          <w:rFonts w:ascii="Comic Sans MS" w:hAnsi="Comic Sans MS"/>
+          <w:b/>
+          <w:bCs/>
+          <w:sz w:val="20"/>
+          <w:szCs w:val="20"/>
+        </w:rPr>
+        <w:t xml:space="preserve"> VPN</w:t>
+      </w:r>
+      <w:r>
+        <w:rPr>
+          <w:rFonts w:ascii="Comic Sans MS" w:hAnsi="Comic Sans MS"/>
+          <w:b/>
+          <w:bCs/>
+          <w:sz w:val="20"/>
+          <w:szCs w:val="20"/>
+        </w:rPr>
+        <w:t xml:space="preserve">, </w:t>
+      </w:r>
+      <w:proofErr w:type="spellStart"/>
+      <w:r>
+        <w:rPr>
+          <w:rFonts w:ascii="Comic Sans MS" w:hAnsi="Comic Sans MS"/>
+          <w:b/>
+          <w:bCs/>
+          <w:sz w:val="20"/>
+          <w:szCs w:val="20"/>
+        </w:rPr>
+        <w:t>git</w:t>
+      </w:r>
+      <w:proofErr w:type="spellEnd"/>
+      <w:r>
+        <w:rPr>
+          <w:rFonts w:ascii="Comic Sans MS" w:hAnsi="Comic Sans MS"/>
+          <w:sz w:val="20"/>
+          <w:szCs w:val="20"/>
+        </w:rPr>
+        <w:t xml:space="preserve"> </w:t>
+      </w:r>
+      <w:proofErr w:type="spellStart"/>
+      <w:r>
+        <w:rPr>
+          <w:rFonts w:ascii="Comic Sans MS" w:hAnsi="Comic Sans MS"/>
+          <w:sz w:val="20"/>
+          <w:szCs w:val="20"/>
+        </w:rPr>
+        <w:t>etc</w:t>
+      </w:r>
+      <w:proofErr w:type="spellEnd"/>
+      <w:r>
+        <w:rPr>
+          <w:rFonts w:ascii="Comic Sans MS" w:hAnsi="Comic Sans MS"/>
+          <w:sz w:val="20"/>
+          <w:szCs w:val="20"/>
+        </w:rPr>
+        <w:t xml:space="preserve"> on </w:t>
       </w:r>
       <w:r>
         <w:rPr>
@@ -790,16 +1005,29 @@
         </w:rPr>
         <w:t xml:space="preserve"> </w:t>
       </w:r>
-      <w:r>
-        <w:rPr>
-          <w:rFonts w:ascii="Comic Sans MS" w:hAnsi="Comic Sans MS"/>
-          <w:b/>
-          <w:bCs/>
-          <w:spacing w:val="-5"/>
-          <w:sz w:val="20"/>
-          <w:szCs w:val="20"/>
-        </w:rPr>
-        <w:t>Debian,</w:t>
+      <w:proofErr w:type="spellStart"/>
+      <w:r>
+        <w:rPr>
+          <w:rFonts w:ascii="Comic Sans MS" w:hAnsi="Comic Sans MS"/>
+          <w:b/>
+          <w:bCs/>
+          <w:spacing w:val="-5"/>
+          <w:sz w:val="20"/>
+          <w:szCs w:val="20"/>
+        </w:rPr>
+        <w:t>Debian</w:t>
+      </w:r>
+      <w:proofErr w:type="spellEnd"/>
+      <w:r>
+        <w:rPr>
+          <w:rFonts w:ascii="Comic Sans MS" w:hAnsi="Comic Sans MS"/>
+          <w:b/>
+          <w:bCs/>
+          <w:spacing w:val="-5"/>
+          <w:sz w:val="20"/>
+          <w:szCs w:val="20"/>
+        </w:rPr>
+        <w:t>,</w:t>
       </w:r>
       <w:r>
         <w:rPr>
@@ -834,15 +1062,27 @@
         </w:rPr>
         <w:t xml:space="preserve"> </w:t>
       </w:r>
-      <w:r>
-        <w:rPr>
-          <w:rFonts w:ascii="Comic Sans MS" w:hAnsi="Comic Sans MS"/>
-          <w:b/>
-          <w:bCs/>
-          <w:sz w:val="20"/>
-          <w:szCs w:val="20"/>
-        </w:rPr>
-        <w:t>OpenBSD,</w:t>
+      <w:proofErr w:type="spellStart"/>
+      <w:r>
+        <w:rPr>
+          <w:rFonts w:ascii="Comic Sans MS" w:hAnsi="Comic Sans MS"/>
+          <w:b/>
+          <w:bCs/>
+          <w:sz w:val="20"/>
+          <w:szCs w:val="20"/>
+        </w:rPr>
+        <w:t>OpenBSD</w:t>
+      </w:r>
+      <w:proofErr w:type="spellEnd"/>
+      <w:r>
+        <w:rPr>
+          <w:rFonts w:ascii="Comic Sans MS" w:hAnsi="Comic Sans MS"/>
+          <w:b/>
+          <w:bCs/>
+          <w:sz w:val="20"/>
+          <w:szCs w:val="20"/>
+        </w:rPr>
+        <w:t>,</w:t>
       </w:r>
       <w:r>
         <w:rPr>
@@ -884,6 +1124,7 @@
         </w:rPr>
         <w:t xml:space="preserve"> </w:t>
       </w:r>
+      <w:proofErr w:type="spellStart"/>
       <w:r>
         <w:rPr>
           <w:rFonts w:ascii="Comic Sans MS" w:hAnsi="Comic Sans MS"/>
@@ -894,6 +1135,7 @@
         </w:rPr>
         <w:t>NetBSD</w:t>
       </w:r>
+      <w:proofErr w:type="spellEnd"/>
       <w:r>
         <w:rPr>
           <w:rFonts w:ascii="Comic Sans MS" w:hAnsi="Comic Sans MS"/>
@@ -914,7 +1156,31 @@
           <w:sz w:val="20"/>
           <w:szCs w:val="20"/>
         </w:rPr>
-        <w:t xml:space="preserve">and Archlinux </w:t>
+        <w:t xml:space="preserve">and </w:t>
+      </w:r>
+      <w:proofErr w:type="spellStart"/>
+      <w:r>
+        <w:rPr>
+          <w:rFonts w:ascii="Comic Sans MS" w:hAnsi="Comic Sans MS"/>
+          <w:b/>
+          <w:bCs/>
+          <w:spacing w:val="-5"/>
+          <w:sz w:val="20"/>
+          <w:szCs w:val="20"/>
+        </w:rPr>
+        <w:t>Archlinux</w:t>
+      </w:r>
+      <w:proofErr w:type="spellEnd"/>
+      <w:r>
+        <w:rPr>
+          <w:rFonts w:ascii="Comic Sans MS" w:hAnsi="Comic Sans MS"/>
+          <w:b/>
+          <w:bCs/>
+          <w:spacing w:val="-5"/>
+          <w:sz w:val="20"/>
+          <w:szCs w:val="20"/>
+        </w:rPr>
+        <w:t xml:space="preserve"> </w:t>
       </w:r>
       <w:r>
         <w:rPr>
@@ -1039,6 +1305,7 @@
           <w:lang w:val="en-US"/>
         </w:rPr>
       </w:pPr>
+      <w:proofErr w:type="spellStart"/>
       <w:r>
         <w:rPr>
           <w:rFonts w:ascii="Comic Sans MS" w:hAnsi="Comic Sans MS"/>
@@ -1047,19 +1314,20 @@
           <w:szCs w:val="20"/>
           <w:lang w:val="it-IT"/>
         </w:rPr>
-        <w:t xml:space="preserve">Apt on limiting users and processes by </w:t>
-      </w:r>
-      <w:r>
-        <w:rPr>
-          <w:rFonts w:ascii="Comic Sans MS" w:hAnsi="Comic Sans MS"/>
-          <w:b/>
+        <w:t>Apt</w:t>
+      </w:r>
+      <w:proofErr w:type="spellEnd"/>
+      <w:r>
+        <w:rPr>
+          <w:rFonts w:ascii="Comic Sans MS" w:hAnsi="Comic Sans MS"/>
           <w:bCs/>
           <w:sz w:val="20"/>
           <w:szCs w:val="20"/>
           <w:lang w:val="it-IT"/>
         </w:rPr>
-        <w:t xml:space="preserve">Selinux </w:t>
-      </w:r>
+        <w:t xml:space="preserve"> on </w:t>
+      </w:r>
+      <w:proofErr w:type="spellStart"/>
       <w:r>
         <w:rPr>
           <w:rFonts w:ascii="Comic Sans MS" w:hAnsi="Comic Sans MS"/>
@@ -1068,8 +1336,98 @@
           <w:szCs w:val="20"/>
           <w:lang w:val="it-IT"/>
         </w:rPr>
+        <w:t>limiting</w:t>
+      </w:r>
+      <w:proofErr w:type="spellEnd"/>
+      <w:r>
+        <w:rPr>
+          <w:rFonts w:ascii="Comic Sans MS" w:hAnsi="Comic Sans MS"/>
+          <w:bCs/>
+          <w:sz w:val="20"/>
+          <w:szCs w:val="20"/>
+          <w:lang w:val="it-IT"/>
+        </w:rPr>
+        <w:t xml:space="preserve"> </w:t>
+      </w:r>
+      <w:proofErr w:type="spellStart"/>
+      <w:r>
+        <w:rPr>
+          <w:rFonts w:ascii="Comic Sans MS" w:hAnsi="Comic Sans MS"/>
+          <w:bCs/>
+          <w:sz w:val="20"/>
+          <w:szCs w:val="20"/>
+          <w:lang w:val="it-IT"/>
+        </w:rPr>
+        <w:t>users</w:t>
+      </w:r>
+      <w:proofErr w:type="spellEnd"/>
+      <w:r>
+        <w:rPr>
+          <w:rFonts w:ascii="Comic Sans MS" w:hAnsi="Comic Sans MS"/>
+          <w:bCs/>
+          <w:sz w:val="20"/>
+          <w:szCs w:val="20"/>
+          <w:lang w:val="it-IT"/>
+        </w:rPr>
+        <w:t xml:space="preserve"> and </w:t>
+      </w:r>
+      <w:proofErr w:type="spellStart"/>
+      <w:r>
+        <w:rPr>
+          <w:rFonts w:ascii="Comic Sans MS" w:hAnsi="Comic Sans MS"/>
+          <w:bCs/>
+          <w:sz w:val="20"/>
+          <w:szCs w:val="20"/>
+          <w:lang w:val="it-IT"/>
+        </w:rPr>
+        <w:t>processes</w:t>
+      </w:r>
+      <w:proofErr w:type="spellEnd"/>
+      <w:r>
+        <w:rPr>
+          <w:rFonts w:ascii="Comic Sans MS" w:hAnsi="Comic Sans MS"/>
+          <w:bCs/>
+          <w:sz w:val="20"/>
+          <w:szCs w:val="20"/>
+          <w:lang w:val="it-IT"/>
+        </w:rPr>
+        <w:t xml:space="preserve"> by </w:t>
+      </w:r>
+      <w:proofErr w:type="spellStart"/>
+      <w:r>
+        <w:rPr>
+          <w:rFonts w:ascii="Comic Sans MS" w:hAnsi="Comic Sans MS"/>
+          <w:b/>
+          <w:bCs/>
+          <w:sz w:val="20"/>
+          <w:szCs w:val="20"/>
+          <w:lang w:val="it-IT"/>
+        </w:rPr>
+        <w:t>Selinux</w:t>
+      </w:r>
+      <w:proofErr w:type="spellEnd"/>
+      <w:r>
+        <w:rPr>
+          <w:rFonts w:ascii="Comic Sans MS" w:hAnsi="Comic Sans MS"/>
+          <w:b/>
+          <w:bCs/>
+          <w:sz w:val="20"/>
+          <w:szCs w:val="20"/>
+          <w:lang w:val="it-IT"/>
+        </w:rPr>
+        <w:t xml:space="preserve"> </w:t>
+      </w:r>
+      <w:r>
+        <w:rPr>
+          <w:rFonts w:ascii="Comic Sans MS" w:hAnsi="Comic Sans MS"/>
+          <w:bCs/>
+          <w:sz w:val="20"/>
+          <w:szCs w:val="20"/>
+          <w:lang w:val="it-IT"/>
+        </w:rPr>
         <w:t xml:space="preserve">and </w:t>
       </w:r>
+      <w:proofErr w:type="spellStart"/>
       <w:r>
         <w:rPr>
           <w:rFonts w:ascii="Comic Sans MS" w:hAnsi="Comic Sans MS"/>
@@ -1081,6 +1439,7 @@
         </w:rPr>
         <w:t>AppArmor</w:t>
       </w:r>
+      <w:proofErr w:type="spellEnd"/>
       <w:r>
         <w:rPr>
           <w:rFonts w:ascii="Comic Sans MS" w:hAnsi="Comic Sans MS"/>
@@ -1127,7 +1486,31 @@
           <w:szCs w:val="20"/>
           <w:lang w:val="de-DE"/>
         </w:rPr>
-        <w:t xml:space="preserve"> Ansible </w:t>
+        <w:t xml:space="preserve"> </w:t>
+      </w:r>
+      <w:proofErr w:type="spellStart"/>
+      <w:r>
+        <w:rPr>
+          <w:rFonts w:ascii="Comic Sans MS" w:hAnsi="Comic Sans MS"/>
+          <w:b/>
+          <w:bCs/>
+          <w:sz w:val="20"/>
+          <w:szCs w:val="20"/>
+          <w:lang w:val="de-DE"/>
+        </w:rPr>
+        <w:t>Ansible</w:t>
+      </w:r>
+      <w:proofErr w:type="spellEnd"/>
+      <w:r>
+        <w:rPr>
+          <w:rFonts w:ascii="Comic Sans MS" w:hAnsi="Comic Sans MS"/>
+          <w:b/>
+          <w:bCs/>
+          <w:sz w:val="20"/>
+          <w:szCs w:val="20"/>
+          <w:lang w:val="de-DE"/>
+        </w:rPr>
+        <w:t xml:space="preserve"> </w:t>
       </w:r>
       <w:r>
         <w:rPr>
@@ -1147,7 +1530,31 @@
           <w:szCs w:val="20"/>
           <w:lang w:val="en-US"/>
         </w:rPr>
-        <w:t xml:space="preserve"> Saltstack.</w:t>
+        <w:t xml:space="preserve"> </w:t>
+      </w:r>
+      <w:proofErr w:type="spellStart"/>
+      <w:r>
+        <w:rPr>
+          <w:rFonts w:ascii="Comic Sans MS" w:hAnsi="Comic Sans MS"/>
+          <w:b/>
+          <w:bCs/>
+          <w:sz w:val="20"/>
+          <w:szCs w:val="20"/>
+          <w:lang w:val="en-US"/>
+        </w:rPr>
+        <w:t>Saltstack</w:t>
+      </w:r>
+      <w:proofErr w:type="spellEnd"/>
+      <w:r>
+        <w:rPr>
+          <w:rFonts w:ascii="Comic Sans MS" w:hAnsi="Comic Sans MS"/>
+          <w:b/>
+          <w:bCs/>
+          <w:sz w:val="20"/>
+          <w:szCs w:val="20"/>
+          <w:lang w:val="en-US"/>
+        </w:rPr>
+        <w:t>.</w:t>
       </w:r>
     </w:p>
     <w:p>
@@ -1255,25 +1662,69 @@
         </w:rPr>
         <w:t xml:space="preserve">Knowledge on cloud computing using </w:t>
       </w:r>
-      <w:r>
-        <w:rPr>
-          <w:rFonts w:ascii="Comic Sans MS" w:hAnsi="Comic Sans MS"/>
-          <w:b/>
-          <w:bCs/>
-          <w:spacing w:val="-5"/>
-          <w:sz w:val="20"/>
-          <w:szCs w:val="20"/>
-        </w:rPr>
-        <w:t xml:space="preserve">Openstack </w:t>
-      </w:r>
-      <w:r>
-        <w:rPr>
-          <w:rFonts w:ascii="Comic Sans MS" w:hAnsi="Comic Sans MS"/>
-          <w:spacing w:val="-5"/>
-          <w:sz w:val="20"/>
-          <w:szCs w:val="20"/>
-        </w:rPr>
-        <w:t>(Keystone,glance,rabbitMQ,Nova,Nova-compute and horizon)</w:t>
+      <w:proofErr w:type="spellStart"/>
+      <w:r>
+        <w:rPr>
+          <w:rFonts w:ascii="Comic Sans MS" w:hAnsi="Comic Sans MS"/>
+          <w:b/>
+          <w:bCs/>
+          <w:spacing w:val="-5"/>
+          <w:sz w:val="20"/>
+          <w:szCs w:val="20"/>
+        </w:rPr>
+        <w:t>Openstack</w:t>
+      </w:r>
+      <w:proofErr w:type="spellEnd"/>
+      <w:r>
+        <w:rPr>
+          <w:rFonts w:ascii="Comic Sans MS" w:hAnsi="Comic Sans MS"/>
+          <w:b/>
+          <w:bCs/>
+          <w:spacing w:val="-5"/>
+          <w:sz w:val="20"/>
+          <w:szCs w:val="20"/>
+        </w:rPr>
+        <w:t xml:space="preserve"> </w:t>
+      </w:r>
+      <w:r>
+        <w:rPr>
+          <w:rFonts w:ascii="Comic Sans MS" w:hAnsi="Comic Sans MS"/>
+          <w:spacing w:val="-5"/>
+          <w:sz w:val="20"/>
+          <w:szCs w:val="20"/>
+        </w:rPr>
+        <w:t>(</w:t>
+      </w:r>
+      <w:proofErr w:type="spellStart"/>
+      <w:proofErr w:type="gramStart"/>
+      <w:r>
+        <w:rPr>
+          <w:rFonts w:ascii="Comic Sans MS" w:hAnsi="Comic Sans MS"/>
+          <w:spacing w:val="-5"/>
+          <w:sz w:val="20"/>
+          <w:szCs w:val="20"/>
+        </w:rPr>
+        <w:t>Keystone,glance</w:t>
+      </w:r>
+      <w:proofErr w:type="gramEnd"/>
+      <w:r>
+        <w:rPr>
+          <w:rFonts w:ascii="Comic Sans MS" w:hAnsi="Comic Sans MS"/>
+          <w:spacing w:val="-5"/>
+          <w:sz w:val="20"/>
+          <w:szCs w:val="20"/>
+        </w:rPr>
+        <w:t>,rabbitMQ,Nova,Nova</w:t>
+      </w:r>
+      <w:proofErr w:type="spellEnd"/>
+      <w:r>
+        <w:rPr>
+          <w:rFonts w:ascii="Comic Sans MS" w:hAnsi="Comic Sans MS"/>
+          <w:spacing w:val="-5"/>
+          <w:sz w:val="20"/>
+          <w:szCs w:val="20"/>
+        </w:rPr>
+        <w:t>-compute and horizon)</w:t>
       </w:r>
       <w:r>
         <w:rPr>
@@ -1325,7 +1776,95 @@
           <w:sz w:val="20"/>
           <w:szCs w:val="20"/>
         </w:rPr>
-        <w:t>(EC2,ELB,Auto Scaling, CloudWatch, IAM, CloudFormation, CloudTrail etc).</w:t>
+        <w:t xml:space="preserve">(EC2,ELB,Auto Scaling, </w:t>
+      </w:r>
+      <w:proofErr w:type="spellStart"/>
+      <w:r>
+        <w:rPr>
+          <w:rStyle w:val="None"/>
+          <w:rFonts w:ascii="Comic Sans MS" w:hAnsi="Comic Sans MS"/>
+          <w:spacing w:val="-5"/>
+          <w:sz w:val="20"/>
+          <w:szCs w:val="20"/>
+        </w:rPr>
+        <w:t>CloudWatch</w:t>
+      </w:r>
+      <w:proofErr w:type="spellEnd"/>
+      <w:r>
+        <w:rPr>
+          <w:rStyle w:val="None"/>
+          <w:rFonts w:ascii="Comic Sans MS" w:hAnsi="Comic Sans MS"/>
+          <w:spacing w:val="-5"/>
+          <w:sz w:val="20"/>
+          <w:szCs w:val="20"/>
+        </w:rPr>
+        <w:t xml:space="preserve">, IAM, </w:t>
+      </w:r>
+      <w:proofErr w:type="spellStart"/>
+      <w:r>
+        <w:rPr>
+          <w:rStyle w:val="None"/>
+          <w:rFonts w:ascii="Comic Sans MS" w:hAnsi="Comic Sans MS"/>
+          <w:spacing w:val="-5"/>
+          <w:sz w:val="20"/>
+          <w:szCs w:val="20"/>
+        </w:rPr>
+        <w:t>CloudFormation</w:t>
+      </w:r>
+      <w:proofErr w:type="spellEnd"/>
+      <w:r>
+        <w:rPr>
+          <w:rStyle w:val="None"/>
+          <w:rFonts w:ascii="Comic Sans MS" w:hAnsi="Comic Sans MS"/>
+          <w:spacing w:val="-5"/>
+          <w:sz w:val="20"/>
+          <w:szCs w:val="20"/>
+        </w:rPr>
+        <w:t xml:space="preserve">, </w:t>
+      </w:r>
+      <w:proofErr w:type="spellStart"/>
+      <w:r>
+        <w:rPr>
+          <w:rStyle w:val="None"/>
+          <w:rFonts w:ascii="Comic Sans MS" w:hAnsi="Comic Sans MS"/>
+          <w:spacing w:val="-5"/>
+          <w:sz w:val="20"/>
+          <w:szCs w:val="20"/>
+        </w:rPr>
+        <w:t>CloudTrail</w:t>
+      </w:r>
+      <w:proofErr w:type="spellEnd"/>
+      <w:r>
+        <w:rPr>
+          <w:rStyle w:val="None"/>
+          <w:rFonts w:ascii="Comic Sans MS" w:hAnsi="Comic Sans MS"/>
+          <w:spacing w:val="-5"/>
+          <w:sz w:val="20"/>
+          <w:szCs w:val="20"/>
+        </w:rPr>
+        <w:t xml:space="preserve"> </w:t>
+      </w:r>
+      <w:proofErr w:type="spellStart"/>
+      <w:r>
+        <w:rPr>
+          <w:rStyle w:val="None"/>
+          <w:rFonts w:ascii="Comic Sans MS" w:hAnsi="Comic Sans MS"/>
+          <w:spacing w:val="-5"/>
+          <w:sz w:val="20"/>
+          <w:szCs w:val="20"/>
+        </w:rPr>
+        <w:t>etc</w:t>
+      </w:r>
+      <w:proofErr w:type="spellEnd"/>
+      <w:r>
+        <w:rPr>
+          <w:rStyle w:val="None"/>
+          <w:rFonts w:ascii="Comic Sans MS" w:hAnsi="Comic Sans MS"/>
+          <w:spacing w:val="-5"/>
+          <w:sz w:val="20"/>
+          <w:szCs w:val="20"/>
+        </w:rPr>
+        <w:t>).</w:t>
       </w:r>
     </w:p>
     <w:p>
@@ -1394,6 +1933,8 @@
         </w:rPr>
         <w:t xml:space="preserve"> and networking using </w:t>
       </w:r>
+      <w:proofErr w:type="spellStart"/>
+      <w:proofErr w:type="gramStart"/>
       <w:r>
         <w:rPr>
           <w:rStyle w:val="None"/>
@@ -1406,6 +1947,7 @@
         </w:rPr>
         <w:t>LXC,Vagrant</w:t>
       </w:r>
+      <w:proofErr w:type="gramEnd"/>
       <w:r>
         <w:rPr>
           <w:rStyle w:val="None"/>
@@ -1447,7 +1989,19 @@
           <w:sz w:val="20"/>
           <w:szCs w:val="20"/>
         </w:rPr>
-        <w:t>Docker Swarm</w:t>
+        <w:t>Docker</w:t>
+      </w:r>
+      <w:proofErr w:type="spellEnd"/>
+      <w:r>
+        <w:rPr>
+          <w:rStyle w:val="None"/>
+          <w:rFonts w:ascii="Comic Sans MS" w:hAnsi="Comic Sans MS"/>
+          <w:b/>
+          <w:spacing w:val="-5"/>
+          <w:sz w:val="20"/>
+          <w:szCs w:val="20"/>
+        </w:rPr>
+        <w:t xml:space="preserve"> Swarm</w:t>
       </w:r>
       <w:r>
         <w:rPr>
@@ -1503,14 +2057,27 @@
         </w:rPr>
         <w:t xml:space="preserve">Apt on container management using </w:t>
       </w:r>
-      <w:r>
-        <w:rPr>
-          <w:rFonts w:ascii="Comic Sans MS" w:eastAsia="Comic Sans MS" w:hAnsi="Comic Sans MS" w:cs="Comic Sans MS"/>
-          <w:b/>
-          <w:sz w:val="20"/>
-          <w:szCs w:val="20"/>
-        </w:rPr>
-        <w:t xml:space="preserve">Kubernetes,Openshift </w:t>
+      <w:proofErr w:type="spellStart"/>
+      <w:proofErr w:type="gramStart"/>
+      <w:r>
+        <w:rPr>
+          <w:rFonts w:ascii="Comic Sans MS" w:eastAsia="Comic Sans MS" w:hAnsi="Comic Sans MS" w:cs="Comic Sans MS"/>
+          <w:b/>
+          <w:sz w:val="20"/>
+          <w:szCs w:val="20"/>
+        </w:rPr>
+        <w:t>Kubernetes,Openshift</w:t>
+      </w:r>
+      <w:proofErr w:type="spellEnd"/>
+      <w:proofErr w:type="gramEnd"/>
+      <w:r>
+        <w:rPr>
+          <w:rFonts w:ascii="Comic Sans MS" w:eastAsia="Comic Sans MS" w:hAnsi="Comic Sans MS" w:cs="Comic Sans MS"/>
+          <w:b/>
+          <w:sz w:val="20"/>
+          <w:szCs w:val="20"/>
+        </w:rPr>
+        <w:t xml:space="preserve"> </w:t>
       </w:r>
       <w:r>
         <w:rPr>
@@ -1527,7 +2094,27 @@
           <w:sz w:val="20"/>
           <w:szCs w:val="20"/>
         </w:rPr>
-        <w:t xml:space="preserve"> grafana.</w:t>
+        <w:t xml:space="preserve"> </w:t>
+      </w:r>
+      <w:proofErr w:type="spellStart"/>
+      <w:r>
+        <w:rPr>
+          <w:rFonts w:ascii="Comic Sans MS" w:eastAsia="Comic Sans MS" w:hAnsi="Comic Sans MS" w:cs="Comic Sans MS"/>
+          <w:b/>
+          <w:sz w:val="20"/>
+          <w:szCs w:val="20"/>
+        </w:rPr>
+        <w:t>grafana</w:t>
+      </w:r>
+      <w:proofErr w:type="spellEnd"/>
+      <w:r>
+        <w:rPr>
+          <w:rFonts w:ascii="Comic Sans MS" w:eastAsia="Comic Sans MS" w:hAnsi="Comic Sans MS" w:cs="Comic Sans MS"/>
+          <w:b/>
+          <w:sz w:val="20"/>
+          <w:szCs w:val="20"/>
+        </w:rPr>
+        <w:t>.</w:t>
       </w:r>
     </w:p>
     <w:p>
@@ -1565,6 +2152,7 @@
           <w:lang w:val="en-US"/>
         </w:rPr>
       </w:pPr>
+      <w:proofErr w:type="spellStart"/>
       <w:r>
         <w:rPr>
           <w:rFonts w:ascii="Comic Sans MS" w:hAnsi="Comic Sans MS"/>
@@ -1573,8 +2161,9 @@
           <w:szCs w:val="20"/>
           <w:lang w:val="it-IT"/>
         </w:rPr>
-        <w:t xml:space="preserve">Hands-on Network based Intrusion </w:t>
-      </w:r>
+        <w:t>Hands-on</w:t>
+      </w:r>
+      <w:proofErr w:type="spellEnd"/>
       <w:r>
         <w:rPr>
           <w:rFonts w:ascii="Comic Sans MS" w:hAnsi="Comic Sans MS"/>
@@ -1583,8 +2172,9 @@
           <w:szCs w:val="20"/>
           <w:lang w:val="it-IT"/>
         </w:rPr>
-        <w:t xml:space="preserve">Detection </w:t>
-      </w:r>
+        <w:t xml:space="preserve"> Network </w:t>
+      </w:r>
+      <w:proofErr w:type="spellStart"/>
       <w:r>
         <w:rPr>
           <w:rFonts w:ascii="Comic Sans MS" w:hAnsi="Comic Sans MS"/>
@@ -1593,6 +2183,71 @@
           <w:szCs w:val="20"/>
           <w:lang w:val="it-IT"/>
         </w:rPr>
+        <w:t>based</w:t>
+      </w:r>
+      <w:proofErr w:type="spellEnd"/>
+      <w:r>
+        <w:rPr>
+          <w:rFonts w:ascii="Comic Sans MS" w:hAnsi="Comic Sans MS"/>
+          <w:bCs/>
+          <w:sz w:val="20"/>
+          <w:szCs w:val="20"/>
+          <w:lang w:val="it-IT"/>
+        </w:rPr>
+        <w:t xml:space="preserve"> </w:t>
+      </w:r>
+      <w:proofErr w:type="spellStart"/>
+      <w:r>
+        <w:rPr>
+          <w:rFonts w:ascii="Comic Sans MS" w:hAnsi="Comic Sans MS"/>
+          <w:bCs/>
+          <w:sz w:val="20"/>
+          <w:szCs w:val="20"/>
+          <w:lang w:val="it-IT"/>
+        </w:rPr>
+        <w:t>Intrusion</w:t>
+      </w:r>
+      <w:proofErr w:type="spellEnd"/>
+      <w:r>
+        <w:rPr>
+          <w:rFonts w:ascii="Comic Sans MS" w:hAnsi="Comic Sans MS"/>
+          <w:bCs/>
+          <w:sz w:val="20"/>
+          <w:szCs w:val="20"/>
+          <w:lang w:val="it-IT"/>
+        </w:rPr>
+        <w:t xml:space="preserve"> </w:t>
+      </w:r>
+      <w:proofErr w:type="spellStart"/>
+      <w:r>
+        <w:rPr>
+          <w:rFonts w:ascii="Comic Sans MS" w:hAnsi="Comic Sans MS"/>
+          <w:bCs/>
+          <w:sz w:val="20"/>
+          <w:szCs w:val="20"/>
+          <w:lang w:val="it-IT"/>
+        </w:rPr>
+        <w:t>Detection</w:t>
+      </w:r>
+      <w:proofErr w:type="spellEnd"/>
+      <w:r>
+        <w:rPr>
+          <w:rFonts w:ascii="Comic Sans MS" w:hAnsi="Comic Sans MS"/>
+          <w:bCs/>
+          <w:sz w:val="20"/>
+          <w:szCs w:val="20"/>
+          <w:lang w:val="it-IT"/>
+        </w:rPr>
+        <w:t xml:space="preserve"> </w:t>
+      </w:r>
+      <w:r>
+        <w:rPr>
+          <w:rFonts w:ascii="Comic Sans MS" w:hAnsi="Comic Sans MS"/>
+          <w:bCs/>
+          <w:sz w:val="20"/>
+          <w:szCs w:val="20"/>
+          <w:lang w:val="it-IT"/>
+        </w:rPr>
         <w:t>System</w:t>
       </w:r>
       <w:r>
@@ -1606,6 +2261,7 @@
         </w:rPr>
         <w:t xml:space="preserve"> (NIDS) </w:t>
       </w:r>
+      <w:proofErr w:type="spellStart"/>
       <w:r>
         <w:rPr>
           <w:rFonts w:ascii="Comic Sans MS" w:hAnsi="Comic Sans MS"/>
@@ -1616,6 +2272,7 @@
         </w:rPr>
         <w:t>using</w:t>
       </w:r>
+      <w:proofErr w:type="spellEnd"/>
       <w:r>
         <w:rPr>
           <w:rFonts w:ascii="Comic Sans MS" w:hAnsi="Comic Sans MS"/>
@@ -1645,6 +2302,7 @@
           <w:lang w:val="en-US"/>
         </w:rPr>
       </w:pPr>
+      <w:proofErr w:type="spellStart"/>
       <w:r>
         <w:rPr>
           <w:rFonts w:ascii="Comic Sans MS" w:hAnsi="Comic Sans MS"/>
@@ -1653,31 +2311,41 @@
           <w:szCs w:val="20"/>
           <w:lang w:val="it-IT"/>
         </w:rPr>
-        <w:t>Hands-</w:t>
-      </w:r>
-      <w:bookmarkStart w:id="0" w:name="_GoBack"/>
-      <w:bookmarkEnd w:id="0"/>
-      <w:r>
-        <w:rPr>
-          <w:rFonts w:ascii="Comic Sans MS" w:hAnsi="Comic Sans MS"/>
+        <w:t>Hands-on</w:t>
+      </w:r>
+      <w:proofErr w:type="spellEnd"/>
+      <w:r>
+        <w:rPr>
+          <w:rFonts w:ascii="Comic Sans MS" w:hAnsi="Comic Sans MS"/>
+          <w:b/>
           <w:bCs/>
           <w:sz w:val="20"/>
           <w:szCs w:val="20"/>
           <w:lang w:val="it-IT"/>
         </w:rPr>
-        <w:t>on</w:t>
-      </w:r>
-      <w:r>
-        <w:rPr>
-          <w:rFonts w:ascii="Comic Sans MS" w:hAnsi="Comic Sans MS"/>
-          <w:b/>
+        <w:t xml:space="preserve"> </w:t>
+      </w:r>
+      <w:r>
+        <w:rPr>
+          <w:rFonts w:ascii="Comic Sans MS" w:hAnsi="Comic Sans MS"/>
           <w:bCs/>
           <w:sz w:val="20"/>
           <w:szCs w:val="20"/>
           <w:lang w:val="it-IT"/>
         </w:rPr>
+        <w:t>Host</w:t>
+      </w:r>
+      <w:r>
+        <w:rPr>
+          <w:rFonts w:ascii="Comic Sans MS" w:hAnsi="Comic Sans MS"/>
+          <w:bCs/>
+          <w:sz w:val="20"/>
+          <w:szCs w:val="20"/>
+          <w:lang w:val="it-IT"/>
+        </w:rPr>
         <w:t xml:space="preserve"> </w:t>
       </w:r>
+      <w:proofErr w:type="spellStart"/>
       <w:r>
         <w:rPr>
           <w:rFonts w:ascii="Comic Sans MS" w:hAnsi="Comic Sans MS"/>
@@ -1686,8 +2354,9 @@
           <w:szCs w:val="20"/>
           <w:lang w:val="it-IT"/>
         </w:rPr>
-        <w:t>Host</w:t>
-      </w:r>
+        <w:t>based</w:t>
+      </w:r>
+      <w:proofErr w:type="spellEnd"/>
       <w:r>
         <w:rPr>
           <w:rFonts w:ascii="Comic Sans MS" w:hAnsi="Comic Sans MS"/>
@@ -1696,8 +2365,9 @@
           <w:szCs w:val="20"/>
           <w:lang w:val="it-IT"/>
         </w:rPr>
-        <w:t xml:space="preserve"> based Intrusion </w:t>
-      </w:r>
+        <w:t xml:space="preserve"> </w:t>
+      </w:r>
+      <w:proofErr w:type="spellStart"/>
       <w:r>
         <w:rPr>
           <w:rFonts w:ascii="Comic Sans MS" w:hAnsi="Comic Sans MS"/>
@@ -1706,8 +2376,9 @@
           <w:szCs w:val="20"/>
           <w:lang w:val="it-IT"/>
         </w:rPr>
-        <w:t xml:space="preserve">Detection </w:t>
-      </w:r>
+        <w:t>Intrusion</w:t>
+      </w:r>
+      <w:proofErr w:type="spellEnd"/>
       <w:r>
         <w:rPr>
           <w:rFonts w:ascii="Comic Sans MS" w:hAnsi="Comic Sans MS"/>
@@ -1716,6 +2387,38 @@
           <w:szCs w:val="20"/>
           <w:lang w:val="it-IT"/>
         </w:rPr>
+        <w:t xml:space="preserve"> </w:t>
+      </w:r>
+      <w:proofErr w:type="spellStart"/>
+      <w:r>
+        <w:rPr>
+          <w:rFonts w:ascii="Comic Sans MS" w:hAnsi="Comic Sans MS"/>
+          <w:bCs/>
+          <w:sz w:val="20"/>
+          <w:szCs w:val="20"/>
+          <w:lang w:val="it-IT"/>
+        </w:rPr>
+        <w:t>Detection</w:t>
+      </w:r>
+      <w:proofErr w:type="spellEnd"/>
+      <w:r>
+        <w:rPr>
+          <w:rFonts w:ascii="Comic Sans MS" w:hAnsi="Comic Sans MS"/>
+          <w:bCs/>
+          <w:sz w:val="20"/>
+          <w:szCs w:val="20"/>
+          <w:lang w:val="it-IT"/>
+        </w:rPr>
+        <w:t xml:space="preserve"> </w:t>
+      </w:r>
+      <w:r>
+        <w:rPr>
+          <w:rFonts w:ascii="Comic Sans MS" w:hAnsi="Comic Sans MS"/>
+          <w:bCs/>
+          <w:sz w:val="20"/>
+          <w:szCs w:val="20"/>
+          <w:lang w:val="it-IT"/>
+        </w:rPr>
         <w:t>System</w:t>
       </w:r>
       <w:r>
@@ -1729,6 +2432,7 @@
         </w:rPr>
         <w:t xml:space="preserve"> (HIDS) </w:t>
       </w:r>
+      <w:proofErr w:type="spellStart"/>
       <w:r>
         <w:rPr>
           <w:rFonts w:ascii="Comic Sans MS" w:hAnsi="Comic Sans MS"/>
@@ -1739,6 +2443,7 @@
         </w:rPr>
         <w:t>using</w:t>
       </w:r>
+      <w:proofErr w:type="spellEnd"/>
       <w:r>
         <w:rPr>
           <w:rFonts w:ascii="Comic Sans MS" w:hAnsi="Comic Sans MS"/>
@@ -1748,18 +2453,7 @@
           <w:szCs w:val="20"/>
           <w:lang w:val="it-IT"/>
         </w:rPr>
-        <w:t xml:space="preserve"> OSSEC, </w:t>
-      </w:r>
-      <w:r>
-        <w:rPr>
-          <w:rFonts w:ascii="Comic Sans MS" w:hAnsi="Comic Sans MS"/>
-          <w:b/>
-          <w:bCs/>
-          <w:sz w:val="20"/>
-          <w:szCs w:val="20"/>
-          <w:lang w:val="it-IT"/>
-        </w:rPr>
-        <w:t>AIDE.</w:t>
+        <w:t xml:space="preserve"> OSSEC, AIDE.</w:t>
       </w:r>
     </w:p>
     <w:p>
@@ -1803,7 +2497,87 @@
           <w:sz w:val="20"/>
           <w:szCs w:val="20"/>
         </w:rPr>
-        <w:t>Apt on Vmware ESXi and Vsphere and virtualbox.</w:t>
+        <w:t xml:space="preserve">Apt on </w:t>
+      </w:r>
+      <w:proofErr w:type="spellStart"/>
+      <w:r>
+        <w:rPr>
+          <w:rFonts w:ascii="Comic Sans MS" w:eastAsia="Comic Sans MS" w:hAnsi="Comic Sans MS" w:cs="Comic Sans MS"/>
+          <w:spacing w:val="-5"/>
+          <w:sz w:val="20"/>
+          <w:szCs w:val="20"/>
+        </w:rPr>
+        <w:t>Vmware</w:t>
+      </w:r>
+      <w:proofErr w:type="spellEnd"/>
+      <w:r>
+        <w:rPr>
+          <w:rFonts w:ascii="Comic Sans MS" w:eastAsia="Comic Sans MS" w:hAnsi="Comic Sans MS" w:cs="Comic Sans MS"/>
+          <w:spacing w:val="-5"/>
+          <w:sz w:val="20"/>
+          <w:szCs w:val="20"/>
+        </w:rPr>
+        <w:t xml:space="preserve"> </w:t>
+      </w:r>
+      <w:proofErr w:type="spellStart"/>
+      <w:r>
+        <w:rPr>
+          <w:rFonts w:ascii="Comic Sans MS" w:eastAsia="Comic Sans MS" w:hAnsi="Comic Sans MS" w:cs="Comic Sans MS"/>
+          <w:spacing w:val="-5"/>
+          <w:sz w:val="20"/>
+          <w:szCs w:val="20"/>
+        </w:rPr>
+        <w:t>ESXi</w:t>
+      </w:r>
+      <w:proofErr w:type="spellEnd"/>
+      <w:r>
+        <w:rPr>
+          <w:rFonts w:ascii="Comic Sans MS" w:eastAsia="Comic Sans MS" w:hAnsi="Comic Sans MS" w:cs="Comic Sans MS"/>
+          <w:spacing w:val="-5"/>
+          <w:sz w:val="20"/>
+          <w:szCs w:val="20"/>
+        </w:rPr>
+        <w:t xml:space="preserve"> and </w:t>
+      </w:r>
+      <w:proofErr w:type="spellStart"/>
+      <w:r>
+        <w:rPr>
+          <w:rFonts w:ascii="Comic Sans MS" w:eastAsia="Comic Sans MS" w:hAnsi="Comic Sans MS" w:cs="Comic Sans MS"/>
+          <w:spacing w:val="-5"/>
+          <w:sz w:val="20"/>
+          <w:szCs w:val="20"/>
+        </w:rPr>
+        <w:t>Vsphere</w:t>
+      </w:r>
+      <w:proofErr w:type="spellEnd"/>
+      <w:r>
+        <w:rPr>
+          <w:rFonts w:ascii="Comic Sans MS" w:eastAsia="Comic Sans MS" w:hAnsi="Comic Sans MS" w:cs="Comic Sans MS"/>
+          <w:spacing w:val="-5"/>
+          <w:sz w:val="20"/>
+          <w:szCs w:val="20"/>
+        </w:rPr>
+        <w:t xml:space="preserve"> and </w:t>
+      </w:r>
+      <w:proofErr w:type="spellStart"/>
+      <w:r>
+        <w:rPr>
+          <w:rFonts w:ascii="Comic Sans MS" w:eastAsia="Comic Sans MS" w:hAnsi="Comic Sans MS" w:cs="Comic Sans MS"/>
+          <w:spacing w:val="-5"/>
+          <w:sz w:val="20"/>
+          <w:szCs w:val="20"/>
+        </w:rPr>
+        <w:t>virtualbox</w:t>
+      </w:r>
+      <w:proofErr w:type="spellEnd"/>
+      <w:r>
+        <w:rPr>
+          <w:rFonts w:ascii="Comic Sans MS" w:eastAsia="Comic Sans MS" w:hAnsi="Comic Sans MS" w:cs="Comic Sans MS"/>
+          <w:spacing w:val="-5"/>
+          <w:sz w:val="20"/>
+          <w:szCs w:val="20"/>
+        </w:rPr>
+        <w:t>.</w:t>
       </w:r>
     </w:p>
     <w:p>
@@ -1871,7 +2645,47 @@
           <w:sz w:val="20"/>
           <w:szCs w:val="20"/>
         </w:rPr>
-        <w:t>Working experience on freeradius, freeipa on Unix based OS.</w:t>
+        <w:t xml:space="preserve">Working experience on </w:t>
+      </w:r>
+      <w:proofErr w:type="spellStart"/>
+      <w:r>
+        <w:rPr>
+          <w:rFonts w:ascii="Comic Sans MS" w:eastAsia="Comic Sans MS" w:hAnsi="Comic Sans MS" w:cs="Comic Sans MS"/>
+          <w:spacing w:val="-5"/>
+          <w:sz w:val="20"/>
+          <w:szCs w:val="20"/>
+        </w:rPr>
+        <w:t>freeradius</w:t>
+      </w:r>
+      <w:proofErr w:type="spellEnd"/>
+      <w:r>
+        <w:rPr>
+          <w:rFonts w:ascii="Comic Sans MS" w:eastAsia="Comic Sans MS" w:hAnsi="Comic Sans MS" w:cs="Comic Sans MS"/>
+          <w:spacing w:val="-5"/>
+          <w:sz w:val="20"/>
+          <w:szCs w:val="20"/>
+        </w:rPr>
+        <w:t xml:space="preserve">, </w:t>
+      </w:r>
+      <w:proofErr w:type="spellStart"/>
+      <w:r>
+        <w:rPr>
+          <w:rFonts w:ascii="Comic Sans MS" w:eastAsia="Comic Sans MS" w:hAnsi="Comic Sans MS" w:cs="Comic Sans MS"/>
+          <w:spacing w:val="-5"/>
+          <w:sz w:val="20"/>
+          <w:szCs w:val="20"/>
+        </w:rPr>
+        <w:t>freeipa</w:t>
+      </w:r>
+      <w:proofErr w:type="spellEnd"/>
+      <w:r>
+        <w:rPr>
+          <w:rFonts w:ascii="Comic Sans MS" w:eastAsia="Comic Sans MS" w:hAnsi="Comic Sans MS" w:cs="Comic Sans MS"/>
+          <w:spacing w:val="-5"/>
+          <w:sz w:val="20"/>
+          <w:szCs w:val="20"/>
+        </w:rPr>
+        <w:t xml:space="preserve"> on Unix based OS.</w:t>
       </w:r>
     </w:p>
     <w:p>
@@ -1945,8 +2759,65 @@
           <w:sz w:val="20"/>
           <w:szCs w:val="20"/>
         </w:rPr>
-        <w:t xml:space="preserve">TCP/IP, packets analysis (Wireshark,Tshark,Xplico, tcpdump </w:t>
-      </w:r>
+        <w:t>TCP/IP, packets analysis (</w:t>
+      </w:r>
+      <w:proofErr w:type="spellStart"/>
+      <w:proofErr w:type="gramStart"/>
+      <w:r>
+        <w:rPr>
+          <w:rFonts w:ascii="Comic Sans MS" w:hAnsi="Comic Sans MS"/>
+          <w:b/>
+          <w:bCs/>
+          <w:sz w:val="20"/>
+          <w:szCs w:val="20"/>
+        </w:rPr>
+        <w:t>Wireshark,Tshark</w:t>
+      </w:r>
+      <w:proofErr w:type="gramEnd"/>
+      <w:r>
+        <w:rPr>
+          <w:rFonts w:ascii="Comic Sans MS" w:hAnsi="Comic Sans MS"/>
+          <w:b/>
+          <w:bCs/>
+          <w:sz w:val="20"/>
+          <w:szCs w:val="20"/>
+        </w:rPr>
+        <w:t>,Xplico</w:t>
+      </w:r>
+      <w:proofErr w:type="spellEnd"/>
+      <w:r>
+        <w:rPr>
+          <w:rFonts w:ascii="Comic Sans MS" w:hAnsi="Comic Sans MS"/>
+          <w:b/>
+          <w:bCs/>
+          <w:sz w:val="20"/>
+          <w:szCs w:val="20"/>
+        </w:rPr>
+        <w:t xml:space="preserve">, </w:t>
+      </w:r>
+      <w:proofErr w:type="spellStart"/>
+      <w:r>
+        <w:rPr>
+          <w:rFonts w:ascii="Comic Sans MS" w:hAnsi="Comic Sans MS"/>
+          <w:b/>
+          <w:bCs/>
+          <w:sz w:val="20"/>
+          <w:szCs w:val="20"/>
+        </w:rPr>
+        <w:t>tcpdump</w:t>
+      </w:r>
+      <w:proofErr w:type="spellEnd"/>
+      <w:r>
+        <w:rPr>
+          <w:rFonts w:ascii="Comic Sans MS" w:hAnsi="Comic Sans MS"/>
+          <w:b/>
+          <w:bCs/>
+          <w:sz w:val="20"/>
+          <w:szCs w:val="20"/>
+        </w:rPr>
+        <w:t xml:space="preserve"> </w:t>
+      </w:r>
+      <w:proofErr w:type="spellStart"/>
       <w:r>
         <w:rPr>
           <w:rFonts w:ascii="Comic Sans MS" w:hAnsi="Comic Sans MS"/>
@@ -1955,6 +2826,7 @@
         </w:rPr>
         <w:t>etc</w:t>
       </w:r>
+      <w:proofErr w:type="spellEnd"/>
       <w:r>
         <w:rPr>
           <w:rFonts w:ascii="Comic Sans MS" w:hAnsi="Comic Sans MS"/>
@@ -1999,7 +2871,29 @@
           <w:sz w:val="20"/>
           <w:szCs w:val="20"/>
         </w:rPr>
-        <w:t xml:space="preserve"> (Snort,psad) </w:t>
+        <w:t xml:space="preserve"> (</w:t>
+      </w:r>
+      <w:proofErr w:type="spellStart"/>
+      <w:r>
+        <w:rPr>
+          <w:rFonts w:ascii="Comic Sans MS" w:hAnsi="Comic Sans MS"/>
+          <w:b/>
+          <w:bCs/>
+          <w:sz w:val="20"/>
+          <w:szCs w:val="20"/>
+        </w:rPr>
+        <w:t>Snort,psad</w:t>
+      </w:r>
+      <w:proofErr w:type="spellEnd"/>
+      <w:r>
+        <w:rPr>
+          <w:rFonts w:ascii="Comic Sans MS" w:hAnsi="Comic Sans MS"/>
+          <w:b/>
+          <w:bCs/>
+          <w:sz w:val="20"/>
+          <w:szCs w:val="20"/>
+        </w:rPr>
+        <w:t xml:space="preserve">) </w:t>
       </w:r>
       <w:r>
         <w:rPr>
@@ -2009,34 +2903,134 @@
         </w:rPr>
         <w:t>along with other security tools (</w:t>
       </w:r>
-      <w:r>
-        <w:rPr>
-          <w:rFonts w:ascii="Comic Sans MS" w:hAnsi="Comic Sans MS"/>
-          <w:b/>
-          <w:bCs/>
-          <w:sz w:val="20"/>
-          <w:szCs w:val="20"/>
-        </w:rPr>
-        <w:t xml:space="preserve">Nmap,Nessus, Nexpose, OpenVAS, Metasploit, Burp suit </w:t>
-      </w:r>
-      <w:r>
-        <w:rPr>
-          <w:rFonts w:ascii="Comic Sans MS" w:hAnsi="Comic Sans MS"/>
-          <w:sz w:val="20"/>
-          <w:szCs w:val="20"/>
-        </w:rPr>
-        <w:t xml:space="preserve">etc) included in </w:t>
-      </w:r>
-      <w:r>
-        <w:rPr>
-          <w:rFonts w:ascii="Comic Sans MS" w:hAnsi="Comic Sans MS"/>
-          <w:b/>
-          <w:bCs/>
-          <w:sz w:val="20"/>
-          <w:szCs w:val="20"/>
-        </w:rPr>
-        <w:t>Backtrack/ KaliLinux/ Blackbuntu</w:t>
-      </w:r>
+      <w:proofErr w:type="spellStart"/>
+      <w:r>
+        <w:rPr>
+          <w:rFonts w:ascii="Comic Sans MS" w:hAnsi="Comic Sans MS"/>
+          <w:b/>
+          <w:bCs/>
+          <w:sz w:val="20"/>
+          <w:szCs w:val="20"/>
+        </w:rPr>
+        <w:t>Nmap,Nessus</w:t>
+      </w:r>
+      <w:proofErr w:type="spellEnd"/>
+      <w:r>
+        <w:rPr>
+          <w:rFonts w:ascii="Comic Sans MS" w:hAnsi="Comic Sans MS"/>
+          <w:b/>
+          <w:bCs/>
+          <w:sz w:val="20"/>
+          <w:szCs w:val="20"/>
+        </w:rPr>
+        <w:t xml:space="preserve">, </w:t>
+      </w:r>
+      <w:proofErr w:type="spellStart"/>
+      <w:r>
+        <w:rPr>
+          <w:rFonts w:ascii="Comic Sans MS" w:hAnsi="Comic Sans MS"/>
+          <w:b/>
+          <w:bCs/>
+          <w:sz w:val="20"/>
+          <w:szCs w:val="20"/>
+        </w:rPr>
+        <w:t>Nexpose</w:t>
+      </w:r>
+      <w:proofErr w:type="spellEnd"/>
+      <w:r>
+        <w:rPr>
+          <w:rFonts w:ascii="Comic Sans MS" w:hAnsi="Comic Sans MS"/>
+          <w:b/>
+          <w:bCs/>
+          <w:sz w:val="20"/>
+          <w:szCs w:val="20"/>
+        </w:rPr>
+        <w:t xml:space="preserve">, OpenVAS, </w:t>
+      </w:r>
+      <w:proofErr w:type="spellStart"/>
+      <w:r>
+        <w:rPr>
+          <w:rFonts w:ascii="Comic Sans MS" w:hAnsi="Comic Sans MS"/>
+          <w:b/>
+          <w:bCs/>
+          <w:sz w:val="20"/>
+          <w:szCs w:val="20"/>
+        </w:rPr>
+        <w:t>Metasploit</w:t>
+      </w:r>
+      <w:proofErr w:type="spellEnd"/>
+      <w:r>
+        <w:rPr>
+          <w:rFonts w:ascii="Comic Sans MS" w:hAnsi="Comic Sans MS"/>
+          <w:b/>
+          <w:bCs/>
+          <w:sz w:val="20"/>
+          <w:szCs w:val="20"/>
+        </w:rPr>
+        <w:t xml:space="preserve">, Burp suit </w:t>
+      </w:r>
+      <w:proofErr w:type="spellStart"/>
+      <w:r>
+        <w:rPr>
+          <w:rFonts w:ascii="Comic Sans MS" w:hAnsi="Comic Sans MS"/>
+          <w:sz w:val="20"/>
+          <w:szCs w:val="20"/>
+        </w:rPr>
+        <w:t>etc</w:t>
+      </w:r>
+      <w:proofErr w:type="spellEnd"/>
+      <w:r>
+        <w:rPr>
+          <w:rFonts w:ascii="Comic Sans MS" w:hAnsi="Comic Sans MS"/>
+          <w:sz w:val="20"/>
+          <w:szCs w:val="20"/>
+        </w:rPr>
+        <w:t xml:space="preserve">) included in </w:t>
+      </w:r>
+      <w:r>
+        <w:rPr>
+          <w:rFonts w:ascii="Comic Sans MS" w:hAnsi="Comic Sans MS"/>
+          <w:b/>
+          <w:bCs/>
+          <w:sz w:val="20"/>
+          <w:szCs w:val="20"/>
+        </w:rPr>
+        <w:t xml:space="preserve">Backtrack/ </w:t>
+      </w:r>
+      <w:proofErr w:type="spellStart"/>
+      <w:r>
+        <w:rPr>
+          <w:rFonts w:ascii="Comic Sans MS" w:hAnsi="Comic Sans MS"/>
+          <w:b/>
+          <w:bCs/>
+          <w:sz w:val="20"/>
+          <w:szCs w:val="20"/>
+        </w:rPr>
+        <w:t>KaliLinux</w:t>
+      </w:r>
+      <w:proofErr w:type="spellEnd"/>
+      <w:r>
+        <w:rPr>
+          <w:rFonts w:ascii="Comic Sans MS" w:hAnsi="Comic Sans MS"/>
+          <w:b/>
+          <w:bCs/>
+          <w:sz w:val="20"/>
+          <w:szCs w:val="20"/>
+        </w:rPr>
+        <w:t xml:space="preserve">/ </w:t>
+      </w:r>
+      <w:proofErr w:type="spellStart"/>
+      <w:r>
+        <w:rPr>
+          <w:rFonts w:ascii="Comic Sans MS" w:hAnsi="Comic Sans MS"/>
+          <w:b/>
+          <w:bCs/>
+          <w:sz w:val="20"/>
+          <w:szCs w:val="20"/>
+        </w:rPr>
+        <w:t>Blackbuntu</w:t>
+      </w:r>
+      <w:proofErr w:type="spellEnd"/>
       <w:r>
         <w:rPr>
           <w:rFonts w:ascii="Comic Sans MS" w:hAnsi="Comic Sans MS"/>
@@ -2069,6 +3063,7 @@
         </w:rPr>
         <w:t xml:space="preserve">Network security monitoring using security distro </w:t>
       </w:r>
+      <w:proofErr w:type="spellStart"/>
       <w:r>
         <w:rPr>
           <w:rFonts w:ascii="Comic Sans MS" w:hAnsi="Comic Sans MS"/>
@@ -2078,6 +3073,7 @@
         </w:rPr>
         <w:t>SecurityOnion</w:t>
       </w:r>
+      <w:proofErr w:type="spellEnd"/>
       <w:r>
         <w:rPr>
           <w:rFonts w:ascii="Comic Sans MS" w:hAnsi="Comic Sans MS"/>
@@ -2211,7 +3207,25 @@
           <w:sz w:val="20"/>
           <w:szCs w:val="20"/>
         </w:rPr>
-        <w:t>Apt on log management using rsyslog in Unix operating system.</w:t>
+        <w:t xml:space="preserve">Apt on log management using </w:t>
+      </w:r>
+      <w:proofErr w:type="spellStart"/>
+      <w:r>
+        <w:rPr>
+          <w:rFonts w:ascii="Comic Sans MS" w:eastAsia="Comic Sans MS" w:hAnsi="Comic Sans MS" w:cs="Comic Sans MS"/>
+          <w:sz w:val="20"/>
+          <w:szCs w:val="20"/>
+        </w:rPr>
+        <w:t>rsyslog</w:t>
+      </w:r>
+      <w:proofErr w:type="spellEnd"/>
+      <w:r>
+        <w:rPr>
+          <w:rFonts w:ascii="Comic Sans MS" w:eastAsia="Comic Sans MS" w:hAnsi="Comic Sans MS" w:cs="Comic Sans MS"/>
+          <w:sz w:val="20"/>
+          <w:szCs w:val="20"/>
+        </w:rPr>
+        <w:t xml:space="preserve"> in Unix operating system.</w:t>
       </w:r>
     </w:p>
     <w:p>
@@ -2233,7 +3247,25 @@
           <w:sz w:val="20"/>
           <w:szCs w:val="20"/>
         </w:rPr>
-        <w:t>Hands-on knowledge in Splunk.</w:t>
+        <w:t xml:space="preserve">Hands-on knowledge in </w:t>
+      </w:r>
+      <w:proofErr w:type="spellStart"/>
+      <w:r>
+        <w:rPr>
+          <w:rFonts w:ascii="Comic Sans MS" w:eastAsia="Comic Sans MS" w:hAnsi="Comic Sans MS" w:cs="Comic Sans MS"/>
+          <w:sz w:val="20"/>
+          <w:szCs w:val="20"/>
+        </w:rPr>
+        <w:t>Splunk</w:t>
+      </w:r>
+      <w:proofErr w:type="spellEnd"/>
+      <w:r>
+        <w:rPr>
+          <w:rFonts w:ascii="Comic Sans MS" w:eastAsia="Comic Sans MS" w:hAnsi="Comic Sans MS" w:cs="Comic Sans MS"/>
+          <w:sz w:val="20"/>
+          <w:szCs w:val="20"/>
+        </w:rPr>
+        <w:t>.</w:t>
       </w:r>
     </w:p>
     <w:p>
@@ -2255,24 +3287,29 @@
           <w:sz w:val="20"/>
           <w:szCs w:val="20"/>
         </w:rPr>
-        <w:t>Hands on Knowledge i</w:t>
-      </w:r>
-      <w:r>
-        <w:rPr>
-          <w:rFonts w:ascii="Comic Sans MS" w:eastAsia="Comic Sans MS" w:hAnsi="Comic Sans MS" w:cs="Comic Sans MS"/>
-          <w:sz w:val="20"/>
-          <w:szCs w:val="20"/>
-        </w:rPr>
-        <w:t>n ELK (</w:t>
-      </w:r>
-      <w:r>
-        <w:rPr>
-          <w:rFonts w:ascii="Comic Sans MS" w:eastAsia="Comic Sans MS" w:hAnsi="Comic Sans MS" w:cs="Comic Sans MS"/>
-          <w:b/>
-          <w:sz w:val="20"/>
-          <w:szCs w:val="20"/>
-        </w:rPr>
-        <w:t xml:space="preserve">Elasticsearch,logstash </w:t>
+        <w:t>Hands on Knowledge in ELK (</w:t>
+      </w:r>
+      <w:proofErr w:type="spellStart"/>
+      <w:proofErr w:type="gramStart"/>
+      <w:r>
+        <w:rPr>
+          <w:rFonts w:ascii="Comic Sans MS" w:eastAsia="Comic Sans MS" w:hAnsi="Comic Sans MS" w:cs="Comic Sans MS"/>
+          <w:b/>
+          <w:sz w:val="20"/>
+          <w:szCs w:val="20"/>
+        </w:rPr>
+        <w:t>Elasticsearch,logstash</w:t>
+      </w:r>
+      <w:proofErr w:type="spellEnd"/>
+      <w:proofErr w:type="gramEnd"/>
+      <w:r>
+        <w:rPr>
+          <w:rFonts w:ascii="Comic Sans MS" w:eastAsia="Comic Sans MS" w:hAnsi="Comic Sans MS" w:cs="Comic Sans MS"/>
+          <w:b/>
+          <w:sz w:val="20"/>
+          <w:szCs w:val="20"/>
+        </w:rPr>
+        <w:t xml:space="preserve"> </w:t>
       </w:r>
       <w:r>
         <w:rPr>
@@ -2289,8 +3326,19 @@
           <w:sz w:val="20"/>
           <w:szCs w:val="20"/>
         </w:rPr>
-        <w:t xml:space="preserve"> Kibana</w:t>
-      </w:r>
+        <w:t xml:space="preserve"> </w:t>
+      </w:r>
+      <w:proofErr w:type="spellStart"/>
+      <w:r>
+        <w:rPr>
+          <w:rFonts w:ascii="Comic Sans MS" w:eastAsia="Comic Sans MS" w:hAnsi="Comic Sans MS" w:cs="Comic Sans MS"/>
+          <w:b/>
+          <w:sz w:val="20"/>
+          <w:szCs w:val="20"/>
+        </w:rPr>
+        <w:t>Kibana</w:t>
+      </w:r>
+      <w:proofErr w:type="spellEnd"/>
       <w:r>
         <w:rPr>
           <w:rFonts w:ascii="Comic Sans MS" w:eastAsia="Comic Sans MS" w:hAnsi="Comic Sans MS" w:cs="Comic Sans MS"/>
@@ -2357,23 +3405,53 @@
         </w:rPr>
         <w:t>(</w:t>
       </w:r>
-      <w:r>
-        <w:rPr>
-          <w:rFonts w:ascii="Comic Sans MS" w:hAnsi="Comic Sans MS"/>
-          <w:b/>
-          <w:bCs/>
-          <w:sz w:val="20"/>
-          <w:szCs w:val="20"/>
-        </w:rPr>
-        <w:t xml:space="preserve">OSPF,RIP,EIGRP,BGP </w:t>
-      </w:r>
-      <w:r>
-        <w:rPr>
-          <w:rFonts w:ascii="Comic Sans MS" w:hAnsi="Comic Sans MS"/>
-          <w:sz w:val="20"/>
-          <w:szCs w:val="20"/>
-        </w:rPr>
-        <w:t xml:space="preserve">and static etc) and </w:t>
+      <w:proofErr w:type="gramStart"/>
+      <w:r>
+        <w:rPr>
+          <w:rFonts w:ascii="Comic Sans MS" w:hAnsi="Comic Sans MS"/>
+          <w:b/>
+          <w:bCs/>
+          <w:sz w:val="20"/>
+          <w:szCs w:val="20"/>
+        </w:rPr>
+        <w:t>OSPF,RIP</w:t>
+      </w:r>
+      <w:proofErr w:type="gramEnd"/>
+      <w:r>
+        <w:rPr>
+          <w:rFonts w:ascii="Comic Sans MS" w:hAnsi="Comic Sans MS"/>
+          <w:b/>
+          <w:bCs/>
+          <w:sz w:val="20"/>
+          <w:szCs w:val="20"/>
+        </w:rPr>
+        <w:t xml:space="preserve">,EIGRP,BGP </w:t>
+      </w:r>
+      <w:r>
+        <w:rPr>
+          <w:rFonts w:ascii="Comic Sans MS" w:hAnsi="Comic Sans MS"/>
+          <w:sz w:val="20"/>
+          <w:szCs w:val="20"/>
+        </w:rPr>
+        <w:t xml:space="preserve">and static </w:t>
+      </w:r>
+      <w:proofErr w:type="spellStart"/>
+      <w:r>
+        <w:rPr>
+          <w:rFonts w:ascii="Comic Sans MS" w:hAnsi="Comic Sans MS"/>
+          <w:sz w:val="20"/>
+          <w:szCs w:val="20"/>
+        </w:rPr>
+        <w:t>etc</w:t>
+      </w:r>
+      <w:proofErr w:type="spellEnd"/>
+      <w:r>
+        <w:rPr>
+          <w:rFonts w:ascii="Comic Sans MS" w:hAnsi="Comic Sans MS"/>
+          <w:sz w:val="20"/>
+          <w:szCs w:val="20"/>
+        </w:rPr>
+        <w:t xml:space="preserve">) and </w:t>
       </w:r>
       <w:r>
         <w:rPr>
@@ -2393,16 +3471,29 @@
         </w:rPr>
         <w:t xml:space="preserve"> using </w:t>
       </w:r>
-      <w:r>
-        <w:rPr>
-          <w:rFonts w:ascii="Comic Sans MS" w:hAnsi="Comic Sans MS"/>
-          <w:b/>
-          <w:bCs/>
-          <w:sz w:val="20"/>
-          <w:szCs w:val="20"/>
-        </w:rPr>
-        <w:t xml:space="preserve">cisco,juniper </w:t>
-      </w:r>
+      <w:proofErr w:type="spellStart"/>
+      <w:r>
+        <w:rPr>
+          <w:rFonts w:ascii="Comic Sans MS" w:hAnsi="Comic Sans MS"/>
+          <w:b/>
+          <w:bCs/>
+          <w:sz w:val="20"/>
+          <w:szCs w:val="20"/>
+        </w:rPr>
+        <w:t>cisco,juniper</w:t>
+      </w:r>
+      <w:proofErr w:type="spellEnd"/>
+      <w:r>
+        <w:rPr>
+          <w:rFonts w:ascii="Comic Sans MS" w:hAnsi="Comic Sans MS"/>
+          <w:b/>
+          <w:bCs/>
+          <w:sz w:val="20"/>
+          <w:szCs w:val="20"/>
+        </w:rPr>
+        <w:t xml:space="preserve"> </w:t>
+      </w:r>
+      <w:proofErr w:type="spellStart"/>
       <w:r>
         <w:rPr>
           <w:rFonts w:ascii="Comic Sans MS" w:hAnsi="Comic Sans MS"/>
@@ -2411,6 +3502,7 @@
         </w:rPr>
         <w:t>routers,switches</w:t>
       </w:r>
+      <w:proofErr w:type="spellEnd"/>
       <w:r>
         <w:rPr>
           <w:rFonts w:ascii="Comic Sans MS" w:hAnsi="Comic Sans MS"/>
@@ -2442,24 +3534,122 @@
           <w:sz w:val="20"/>
           <w:szCs w:val="20"/>
         </w:rPr>
-        <w:t xml:space="preserve">Apt on opensource networking systems using </w:t>
-      </w:r>
-      <w:r>
-        <w:rPr>
-          <w:rFonts w:ascii="Comic Sans MS" w:hAnsi="Comic Sans MS"/>
-          <w:bCs/>
-          <w:sz w:val="20"/>
-          <w:szCs w:val="20"/>
-        </w:rPr>
-        <w:t xml:space="preserve">quagga,vyatta,VyOS </w:t>
-      </w:r>
-      <w:r>
-        <w:rPr>
-          <w:rFonts w:ascii="Comic Sans MS" w:hAnsi="Comic Sans MS"/>
-          <w:sz w:val="20"/>
-          <w:szCs w:val="20"/>
-        </w:rPr>
-        <w:t>in linux.</w:t>
+        <w:t xml:space="preserve">Apt on </w:t>
+      </w:r>
+      <w:proofErr w:type="spellStart"/>
+      <w:r>
+        <w:rPr>
+          <w:rFonts w:ascii="Comic Sans MS" w:hAnsi="Comic Sans MS"/>
+          <w:bCs/>
+          <w:sz w:val="20"/>
+          <w:szCs w:val="20"/>
+        </w:rPr>
+        <w:t>opensource</w:t>
+      </w:r>
+      <w:proofErr w:type="spellEnd"/>
+      <w:r>
+        <w:rPr>
+          <w:rFonts w:ascii="Comic Sans MS" w:hAnsi="Comic Sans MS"/>
+          <w:bCs/>
+          <w:sz w:val="20"/>
+          <w:szCs w:val="20"/>
+        </w:rPr>
+        <w:t xml:space="preserve"> networking systems using </w:t>
+      </w:r>
+      <w:r>
+        <w:rPr>
+          <w:rFonts w:ascii="Comic Sans MS" w:hAnsi="Comic Sans MS"/>
+          <w:bCs/>
+          <w:sz w:val="20"/>
+          <w:szCs w:val="20"/>
+        </w:rPr>
+        <w:t>quagga,</w:t>
+      </w:r>
+      <w:r>
+        <w:rPr>
+          <w:rFonts w:ascii="Comic Sans MS" w:hAnsi="Comic Sans MS"/>
+          <w:bCs/>
+          <w:sz w:val="20"/>
+          <w:szCs w:val="20"/>
+        </w:rPr>
+        <w:t xml:space="preserve"> </w:t>
+      </w:r>
+      <w:proofErr w:type="spellStart"/>
+      <w:r>
+        <w:rPr>
+          <w:rFonts w:ascii="Comic Sans MS" w:hAnsi="Comic Sans MS"/>
+          <w:bCs/>
+          <w:sz w:val="20"/>
+          <w:szCs w:val="20"/>
+        </w:rPr>
+        <w:t>vyatta</w:t>
+      </w:r>
+      <w:proofErr w:type="spellEnd"/>
+      <w:r>
+        <w:rPr>
+          <w:rFonts w:ascii="Comic Sans MS" w:hAnsi="Comic Sans MS"/>
+          <w:bCs/>
+          <w:sz w:val="20"/>
+          <w:szCs w:val="20"/>
+        </w:rPr>
+        <w:t>,</w:t>
+      </w:r>
+      <w:r>
+        <w:rPr>
+          <w:rFonts w:ascii="Comic Sans MS" w:hAnsi="Comic Sans MS"/>
+          <w:bCs/>
+          <w:sz w:val="20"/>
+          <w:szCs w:val="20"/>
+        </w:rPr>
+        <w:t xml:space="preserve"> </w:t>
+      </w:r>
+      <w:bookmarkStart w:id="0" w:name="_GoBack"/>
+      <w:bookmarkEnd w:id="0"/>
+      <w:proofErr w:type="spellStart"/>
+      <w:r>
+        <w:rPr>
+          <w:rFonts w:ascii="Comic Sans MS" w:hAnsi="Comic Sans MS"/>
+          <w:bCs/>
+          <w:sz w:val="20"/>
+          <w:szCs w:val="20"/>
+        </w:rPr>
+        <w:t>VyOS</w:t>
+      </w:r>
+      <w:proofErr w:type="spellEnd"/>
+      <w:r>
+        <w:rPr>
+          <w:rFonts w:ascii="Comic Sans MS" w:hAnsi="Comic Sans MS"/>
+          <w:bCs/>
+          <w:sz w:val="20"/>
+          <w:szCs w:val="20"/>
+        </w:rPr>
+        <w:t xml:space="preserve"> </w:t>
+      </w:r>
+      <w:r>
+        <w:rPr>
+          <w:rFonts w:ascii="Comic Sans MS" w:hAnsi="Comic Sans MS"/>
+          <w:sz w:val="20"/>
+          <w:szCs w:val="20"/>
+        </w:rPr>
+        <w:t xml:space="preserve">in </w:t>
+      </w:r>
+      <w:proofErr w:type="spellStart"/>
+      <w:r>
+        <w:rPr>
+          <w:rFonts w:ascii="Comic Sans MS" w:hAnsi="Comic Sans MS"/>
+          <w:sz w:val="20"/>
+          <w:szCs w:val="20"/>
+        </w:rPr>
+        <w:t>linux</w:t>
+      </w:r>
+      <w:proofErr w:type="spellEnd"/>
+      <w:r>
+        <w:rPr>
+          <w:rFonts w:ascii="Comic Sans MS" w:hAnsi="Comic Sans MS"/>
+          <w:sz w:val="20"/>
+          <w:szCs w:val="20"/>
+        </w:rPr>
+        <w:t>.</w:t>
       </w:r>
     </w:p>
     <w:p>
@@ -2482,7 +3672,86 @@
           <w:sz w:val="20"/>
           <w:szCs w:val="20"/>
         </w:rPr>
-        <w:t>Knowledge on Software defined Networking (SDN) using openvswitch, openflow and opendaylight.</w:t>
+        <w:t>Knowledge on Software defined Networking (</w:t>
+      </w:r>
+      <w:r>
+        <w:rPr>
+          <w:rFonts w:ascii="Comic Sans MS" w:hAnsi="Comic Sans MS"/>
+          <w:b/>
+          <w:bCs/>
+          <w:sz w:val="20"/>
+          <w:szCs w:val="20"/>
+        </w:rPr>
+        <w:t>SDN</w:t>
+      </w:r>
+      <w:r>
+        <w:rPr>
+          <w:rFonts w:ascii="Comic Sans MS" w:hAnsi="Comic Sans MS"/>
+          <w:bCs/>
+          <w:sz w:val="20"/>
+          <w:szCs w:val="20"/>
+        </w:rPr>
+        <w:t xml:space="preserve">) using </w:t>
+      </w:r>
+      <w:proofErr w:type="spellStart"/>
+      <w:r>
+        <w:rPr>
+          <w:rFonts w:ascii="Comic Sans MS" w:hAnsi="Comic Sans MS"/>
+          <w:bCs/>
+          <w:sz w:val="20"/>
+          <w:szCs w:val="20"/>
+        </w:rPr>
+        <w:t>openvswitch</w:t>
+      </w:r>
+      <w:proofErr w:type="spellEnd"/>
+      <w:r>
+        <w:rPr>
+          <w:rFonts w:ascii="Comic Sans MS" w:hAnsi="Comic Sans MS"/>
+          <w:bCs/>
+          <w:sz w:val="20"/>
+          <w:szCs w:val="20"/>
+        </w:rPr>
+        <w:t xml:space="preserve">, </w:t>
+      </w:r>
+      <w:proofErr w:type="spellStart"/>
+      <w:r>
+        <w:rPr>
+          <w:rFonts w:ascii="Comic Sans MS" w:hAnsi="Comic Sans MS"/>
+          <w:bCs/>
+          <w:sz w:val="20"/>
+          <w:szCs w:val="20"/>
+        </w:rPr>
+        <w:t>openflow</w:t>
+      </w:r>
+      <w:proofErr w:type="spellEnd"/>
+      <w:r>
+        <w:rPr>
+          <w:rFonts w:ascii="Comic Sans MS" w:hAnsi="Comic Sans MS"/>
+          <w:bCs/>
+          <w:sz w:val="20"/>
+          <w:szCs w:val="20"/>
+        </w:rPr>
+        <w:t xml:space="preserve"> and </w:t>
+      </w:r>
+      <w:proofErr w:type="spellStart"/>
+      <w:r>
+        <w:rPr>
+          <w:rFonts w:ascii="Comic Sans MS" w:hAnsi="Comic Sans MS"/>
+          <w:bCs/>
+          <w:sz w:val="20"/>
+          <w:szCs w:val="20"/>
+        </w:rPr>
+        <w:t>opendaylight</w:t>
+      </w:r>
+      <w:proofErr w:type="spellEnd"/>
+      <w:r>
+        <w:rPr>
+          <w:rFonts w:ascii="Comic Sans MS" w:hAnsi="Comic Sans MS"/>
+          <w:bCs/>
+          <w:sz w:val="20"/>
+          <w:szCs w:val="20"/>
+        </w:rPr>
+        <w:t>.</w:t>
       </w:r>
     </w:p>
     <w:p>
@@ -2522,7 +3791,79 @@
           <w:sz w:val="20"/>
           <w:szCs w:val="20"/>
         </w:rPr>
-        <w:t xml:space="preserve">Hands on experience of providing network security, access-control, policy build-up, routing, switching, natting, filtering, User Authentication, configuring vpn (ipsec), load balancing etc using </w:t>
+        <w:t xml:space="preserve">Hands on experience of providing network security, access-control, policy build-up, routing, switching, </w:t>
+      </w:r>
+      <w:proofErr w:type="spellStart"/>
+      <w:r>
+        <w:rPr>
+          <w:rFonts w:ascii="Comic Sans MS" w:hAnsi="Comic Sans MS"/>
+          <w:sz w:val="20"/>
+          <w:szCs w:val="20"/>
+        </w:rPr>
+        <w:t>natting</w:t>
+      </w:r>
+      <w:proofErr w:type="spellEnd"/>
+      <w:r>
+        <w:rPr>
+          <w:rFonts w:ascii="Comic Sans MS" w:hAnsi="Comic Sans MS"/>
+          <w:sz w:val="20"/>
+          <w:szCs w:val="20"/>
+        </w:rPr>
+        <w:t xml:space="preserve">, filtering, User Authentication, configuring </w:t>
+      </w:r>
+      <w:proofErr w:type="spellStart"/>
+      <w:r>
+        <w:rPr>
+          <w:rFonts w:ascii="Comic Sans MS" w:hAnsi="Comic Sans MS"/>
+          <w:sz w:val="20"/>
+          <w:szCs w:val="20"/>
+        </w:rPr>
+        <w:t>vpn</w:t>
+      </w:r>
+      <w:proofErr w:type="spellEnd"/>
+      <w:r>
+        <w:rPr>
+          <w:rFonts w:ascii="Comic Sans MS" w:hAnsi="Comic Sans MS"/>
+          <w:sz w:val="20"/>
+          <w:szCs w:val="20"/>
+        </w:rPr>
+        <w:t xml:space="preserve"> (</w:t>
+      </w:r>
+      <w:proofErr w:type="spellStart"/>
+      <w:r>
+        <w:rPr>
+          <w:rFonts w:ascii="Comic Sans MS" w:hAnsi="Comic Sans MS"/>
+          <w:sz w:val="20"/>
+          <w:szCs w:val="20"/>
+        </w:rPr>
+        <w:t>ipsec</w:t>
+      </w:r>
+      <w:proofErr w:type="spellEnd"/>
+      <w:r>
+        <w:rPr>
+          <w:rFonts w:ascii="Comic Sans MS" w:hAnsi="Comic Sans MS"/>
+          <w:sz w:val="20"/>
+          <w:szCs w:val="20"/>
+        </w:rPr>
+        <w:t xml:space="preserve">), load balancing </w:t>
+      </w:r>
+      <w:proofErr w:type="spellStart"/>
+      <w:r>
+        <w:rPr>
+          <w:rFonts w:ascii="Comic Sans MS" w:hAnsi="Comic Sans MS"/>
+          <w:sz w:val="20"/>
+          <w:szCs w:val="20"/>
+        </w:rPr>
+        <w:t>etc</w:t>
+      </w:r>
+      <w:proofErr w:type="spellEnd"/>
+      <w:r>
+        <w:rPr>
+          <w:rFonts w:ascii="Comic Sans MS" w:hAnsi="Comic Sans MS"/>
+          <w:sz w:val="20"/>
+          <w:szCs w:val="20"/>
+        </w:rPr>
+        <w:t xml:space="preserve"> using </w:t>
       </w:r>
       <w:r>
         <w:rPr>
@@ -2589,7 +3930,95 @@
           <w:sz w:val="20"/>
           <w:szCs w:val="20"/>
         </w:rPr>
-        <w:t xml:space="preserve">Checkpoint, PaloAlto, fortigate, pfsense, Astaro Linux </w:t>
+        <w:t xml:space="preserve">Checkpoint, </w:t>
+      </w:r>
+      <w:proofErr w:type="spellStart"/>
+      <w:r>
+        <w:rPr>
+          <w:rFonts w:ascii="Comic Sans MS" w:hAnsi="Comic Sans MS"/>
+          <w:b/>
+          <w:bCs/>
+          <w:sz w:val="20"/>
+          <w:szCs w:val="20"/>
+        </w:rPr>
+        <w:t>PaloAlto</w:t>
+      </w:r>
+      <w:proofErr w:type="spellEnd"/>
+      <w:r>
+        <w:rPr>
+          <w:rFonts w:ascii="Comic Sans MS" w:hAnsi="Comic Sans MS"/>
+          <w:b/>
+          <w:bCs/>
+          <w:sz w:val="20"/>
+          <w:szCs w:val="20"/>
+        </w:rPr>
+        <w:t xml:space="preserve">, </w:t>
+      </w:r>
+      <w:proofErr w:type="spellStart"/>
+      <w:r>
+        <w:rPr>
+          <w:rFonts w:ascii="Comic Sans MS" w:hAnsi="Comic Sans MS"/>
+          <w:b/>
+          <w:bCs/>
+          <w:sz w:val="20"/>
+          <w:szCs w:val="20"/>
+        </w:rPr>
+        <w:t>fortigate</w:t>
+      </w:r>
+      <w:proofErr w:type="spellEnd"/>
+      <w:r>
+        <w:rPr>
+          <w:rFonts w:ascii="Comic Sans MS" w:hAnsi="Comic Sans MS"/>
+          <w:b/>
+          <w:bCs/>
+          <w:sz w:val="20"/>
+          <w:szCs w:val="20"/>
+        </w:rPr>
+        <w:t xml:space="preserve">, </w:t>
+      </w:r>
+      <w:proofErr w:type="spellStart"/>
+      <w:r>
+        <w:rPr>
+          <w:rFonts w:ascii="Comic Sans MS" w:hAnsi="Comic Sans MS"/>
+          <w:b/>
+          <w:bCs/>
+          <w:sz w:val="20"/>
+          <w:szCs w:val="20"/>
+        </w:rPr>
+        <w:t>pfsense</w:t>
+      </w:r>
+      <w:proofErr w:type="spellEnd"/>
+      <w:r>
+        <w:rPr>
+          <w:rFonts w:ascii="Comic Sans MS" w:hAnsi="Comic Sans MS"/>
+          <w:b/>
+          <w:bCs/>
+          <w:sz w:val="20"/>
+          <w:szCs w:val="20"/>
+        </w:rPr>
+        <w:t xml:space="preserve">, </w:t>
+      </w:r>
+      <w:proofErr w:type="spellStart"/>
+      <w:r>
+        <w:rPr>
+          <w:rFonts w:ascii="Comic Sans MS" w:hAnsi="Comic Sans MS"/>
+          <w:b/>
+          <w:bCs/>
+          <w:sz w:val="20"/>
+          <w:szCs w:val="20"/>
+        </w:rPr>
+        <w:t>Astaro</w:t>
+      </w:r>
+      <w:proofErr w:type="spellEnd"/>
+      <w:r>
+        <w:rPr>
+          <w:rFonts w:ascii="Comic Sans MS" w:hAnsi="Comic Sans MS"/>
+          <w:b/>
+          <w:bCs/>
+          <w:sz w:val="20"/>
+          <w:szCs w:val="20"/>
+        </w:rPr>
+        <w:t xml:space="preserve"> Linux </w:t>
       </w:r>
       <w:r>
         <w:rPr>
@@ -2599,15 +4028,27 @@
         </w:rPr>
         <w:t xml:space="preserve">and </w:t>
       </w:r>
-      <w:r>
-        <w:rPr>
-          <w:rFonts w:ascii="Comic Sans MS" w:hAnsi="Comic Sans MS"/>
-          <w:b/>
-          <w:bCs/>
-          <w:sz w:val="20"/>
-          <w:szCs w:val="20"/>
-        </w:rPr>
-        <w:t>Mikrotik.</w:t>
+      <w:proofErr w:type="spellStart"/>
+      <w:r>
+        <w:rPr>
+          <w:rFonts w:ascii="Comic Sans MS" w:hAnsi="Comic Sans MS"/>
+          <w:b/>
+          <w:bCs/>
+          <w:sz w:val="20"/>
+          <w:szCs w:val="20"/>
+        </w:rPr>
+        <w:t>Mikrotik</w:t>
+      </w:r>
+      <w:proofErr w:type="spellEnd"/>
+      <w:r>
+        <w:rPr>
+          <w:rFonts w:ascii="Comic Sans MS" w:hAnsi="Comic Sans MS"/>
+          <w:b/>
+          <w:bCs/>
+          <w:sz w:val="20"/>
+          <w:szCs w:val="20"/>
+        </w:rPr>
+        <w:t>.</w:t>
       </w:r>
     </w:p>
     <w:p>
@@ -2629,7 +4070,25 @@
           <w:sz w:val="20"/>
           <w:szCs w:val="20"/>
         </w:rPr>
-        <w:t xml:space="preserve">Hands on experience on natting, gateway, redirection, access control, traffic shaping, bandwidth management using </w:t>
+        <w:t xml:space="preserve">Hands on experience on </w:t>
+      </w:r>
+      <w:proofErr w:type="spellStart"/>
+      <w:r>
+        <w:rPr>
+          <w:rFonts w:ascii="Comic Sans MS" w:hAnsi="Comic Sans MS"/>
+          <w:sz w:val="20"/>
+          <w:szCs w:val="20"/>
+        </w:rPr>
+        <w:t>natting</w:t>
+      </w:r>
+      <w:proofErr w:type="spellEnd"/>
+      <w:r>
+        <w:rPr>
+          <w:rFonts w:ascii="Comic Sans MS" w:hAnsi="Comic Sans MS"/>
+          <w:sz w:val="20"/>
+          <w:szCs w:val="20"/>
+        </w:rPr>
+        <w:t xml:space="preserve">, gateway, redirection, access control, traffic shaping, bandwidth management using </w:t>
       </w:r>
       <w:r>
         <w:rPr>
@@ -2649,26 +4108,50 @@
         </w:rPr>
         <w:t xml:space="preserve"> on </w:t>
       </w:r>
-      <w:r>
-        <w:rPr>
-          <w:rFonts w:ascii="Comic Sans MS" w:hAnsi="Comic Sans MS"/>
-          <w:b/>
-          <w:bCs/>
-          <w:sz w:val="20"/>
-          <w:szCs w:val="20"/>
-        </w:rPr>
-        <w:t>OpenBSD, FreeBSD</w:t>
-      </w:r>
-      <w:r>
-        <w:rPr>
-          <w:rFonts w:ascii="Comic Sans MS" w:hAnsi="Comic Sans MS"/>
-          <w:b/>
-          <w:bCs/>
-          <w:sz w:val="20"/>
-          <w:szCs w:val="20"/>
-        </w:rPr>
-        <w:t>, NetBSD</w:t>
-      </w:r>
+      <w:proofErr w:type="spellStart"/>
+      <w:r>
+        <w:rPr>
+          <w:rFonts w:ascii="Comic Sans MS" w:hAnsi="Comic Sans MS"/>
+          <w:b/>
+          <w:bCs/>
+          <w:sz w:val="20"/>
+          <w:szCs w:val="20"/>
+        </w:rPr>
+        <w:t>OpenBSD</w:t>
+      </w:r>
+      <w:proofErr w:type="spellEnd"/>
+      <w:r>
+        <w:rPr>
+          <w:rFonts w:ascii="Comic Sans MS" w:hAnsi="Comic Sans MS"/>
+          <w:b/>
+          <w:bCs/>
+          <w:sz w:val="20"/>
+          <w:szCs w:val="20"/>
+        </w:rPr>
+        <w:t>, FreeBSD</w:t>
+      </w:r>
+      <w:r>
+        <w:rPr>
+          <w:rFonts w:ascii="Comic Sans MS" w:hAnsi="Comic Sans MS"/>
+          <w:b/>
+          <w:bCs/>
+          <w:sz w:val="20"/>
+          <w:szCs w:val="20"/>
+        </w:rPr>
+        <w:t xml:space="preserve">, </w:t>
+      </w:r>
+      <w:proofErr w:type="spellStart"/>
+      <w:r>
+        <w:rPr>
+          <w:rFonts w:ascii="Comic Sans MS" w:hAnsi="Comic Sans MS"/>
+          <w:b/>
+          <w:bCs/>
+          <w:sz w:val="20"/>
+          <w:szCs w:val="20"/>
+        </w:rPr>
+        <w:t>NetBSD</w:t>
+      </w:r>
+      <w:proofErr w:type="spellEnd"/>
       <w:r>
         <w:rPr>
           <w:rFonts w:ascii="Comic Sans MS" w:hAnsi="Comic Sans MS"/>
@@ -2733,7 +4216,25 @@
           <w:sz w:val="20"/>
           <w:szCs w:val="20"/>
         </w:rPr>
-        <w:t>configuration and WEP,WPA security t</w:t>
+        <w:t xml:space="preserve">configuration and </w:t>
+      </w:r>
+      <w:proofErr w:type="gramStart"/>
+      <w:r>
+        <w:rPr>
+          <w:rFonts w:ascii="Comic Sans MS" w:hAnsi="Comic Sans MS"/>
+          <w:sz w:val="20"/>
+          <w:szCs w:val="20"/>
+        </w:rPr>
+        <w:t>WEP,WPA</w:t>
+      </w:r>
+      <w:proofErr w:type="gramEnd"/>
+      <w:r>
+        <w:rPr>
+          <w:rFonts w:ascii="Comic Sans MS" w:hAnsi="Comic Sans MS"/>
+          <w:sz w:val="20"/>
+          <w:szCs w:val="20"/>
+        </w:rPr>
+        <w:t xml:space="preserve"> security t</w:t>
       </w:r>
       <w:r>
         <w:rPr>
@@ -2767,8 +4268,18 @@
           <w:sz w:val="20"/>
           <w:szCs w:val="20"/>
         </w:rPr>
-        <w:t>Bandwidth Managemet</w:t>
-      </w:r>
+        <w:t xml:space="preserve">Bandwidth </w:t>
+      </w:r>
+      <w:proofErr w:type="spellStart"/>
+      <w:r>
+        <w:rPr>
+          <w:rFonts w:ascii="Comic Sans MS" w:hAnsi="Comic Sans MS"/>
+          <w:sz w:val="20"/>
+          <w:szCs w:val="20"/>
+        </w:rPr>
+        <w:t>Managemet</w:t>
+      </w:r>
+      <w:proofErr w:type="spellEnd"/>
     </w:p>
     <w:p>
       <w:pPr>
@@ -2807,7 +4318,25 @@
           <w:sz w:val="20"/>
           <w:szCs w:val="20"/>
         </w:rPr>
-        <w:t xml:space="preserve">in Mikrotik, </w:t>
+        <w:t xml:space="preserve">in </w:t>
+      </w:r>
+      <w:proofErr w:type="spellStart"/>
+      <w:r>
+        <w:rPr>
+          <w:rFonts w:ascii="Comic Sans MS" w:hAnsi="Comic Sans MS"/>
+          <w:sz w:val="20"/>
+          <w:szCs w:val="20"/>
+        </w:rPr>
+        <w:t>Mikrotik</w:t>
+      </w:r>
+      <w:proofErr w:type="spellEnd"/>
+      <w:r>
+        <w:rPr>
+          <w:rFonts w:ascii="Comic Sans MS" w:hAnsi="Comic Sans MS"/>
+          <w:sz w:val="20"/>
+          <w:szCs w:val="20"/>
+        </w:rPr>
+        <w:t xml:space="preserve">, </w:t>
       </w:r>
       <w:r>
         <w:rPr>
@@ -2987,7 +4516,29 @@
           <w:szCs w:val="20"/>
           <w:lang w:val="en-US"/>
         </w:rPr>
-        <w:t>1. Working as Developer,Network Security in</w:t>
+        <w:t xml:space="preserve">1. Working as </w:t>
+      </w:r>
+      <w:proofErr w:type="spellStart"/>
+      <w:proofErr w:type="gramStart"/>
+      <w:r>
+        <w:rPr>
+          <w:rFonts w:ascii="Comic Sans MS" w:hAnsi="Comic Sans MS"/>
+          <w:sz w:val="20"/>
+          <w:szCs w:val="20"/>
+          <w:lang w:val="en-US"/>
+        </w:rPr>
+        <w:t>Developer,Network</w:t>
+      </w:r>
+      <w:proofErr w:type="spellEnd"/>
+      <w:proofErr w:type="gramEnd"/>
+      <w:r>
+        <w:rPr>
+          <w:rFonts w:ascii="Comic Sans MS" w:hAnsi="Comic Sans MS"/>
+          <w:sz w:val="20"/>
+          <w:szCs w:val="20"/>
+          <w:lang w:val="en-US"/>
+        </w:rPr>
+        <w:t xml:space="preserve"> Security in</w:t>
       </w:r>
       <w:r>
         <w:rPr>
@@ -3007,6 +4558,7 @@
         </w:rPr>
         <w:t xml:space="preserve">L M </w:t>
       </w:r>
+      <w:proofErr w:type="spellStart"/>
       <w:r>
         <w:rPr>
           <w:rFonts w:ascii="Comic Sans MS" w:hAnsi="Comic Sans MS"/>
@@ -3032,7 +4584,17 @@
           <w:szCs w:val="20"/>
           <w:lang w:val="en-US"/>
         </w:rPr>
-        <w:t>Finland from 12</w:t>
+        <w:t>Finland</w:t>
+      </w:r>
+      <w:proofErr w:type="spellEnd"/>
+      <w:r>
+        <w:rPr>
+          <w:rFonts w:ascii="Comic Sans MS" w:hAnsi="Comic Sans MS"/>
+          <w:sz w:val="20"/>
+          <w:szCs w:val="20"/>
+          <w:lang w:val="en-US"/>
+        </w:rPr>
+        <w:t xml:space="preserve"> from 12</w:t>
       </w:r>
       <w:r>
         <w:rPr>
@@ -3121,7 +4683,33 @@
           <w:szCs w:val="20"/>
           <w:lang w:val="en-US"/>
         </w:rPr>
-        <w:t>Prime Bank Limited,Dhaka, Bangladesh</w:t>
+        <w:t xml:space="preserve">Prime Bank </w:t>
+      </w:r>
+      <w:proofErr w:type="spellStart"/>
+      <w:proofErr w:type="gramStart"/>
+      <w:r>
+        <w:rPr>
+          <w:rFonts w:ascii="Comic Sans MS" w:hAnsi="Comic Sans MS"/>
+          <w:b/>
+          <w:bCs/>
+          <w:sz w:val="20"/>
+          <w:szCs w:val="20"/>
+          <w:lang w:val="en-US"/>
+        </w:rPr>
+        <w:t>Limited,Dhaka</w:t>
+      </w:r>
+      <w:proofErr w:type="spellEnd"/>
+      <w:proofErr w:type="gramEnd"/>
+      <w:r>
+        <w:rPr>
+          <w:rFonts w:ascii="Comic Sans MS" w:hAnsi="Comic Sans MS"/>
+          <w:b/>
+          <w:bCs/>
+          <w:sz w:val="20"/>
+          <w:szCs w:val="20"/>
+          <w:lang w:val="en-US"/>
+        </w:rPr>
+        <w:t>, Bangladesh</w:t>
       </w:r>
       <w:r>
         <w:rPr>
@@ -3197,16 +4785,29 @@
         </w:rPr>
         <w:t xml:space="preserve">. Worked as </w:t>
       </w:r>
-      <w:r>
-        <w:rPr>
-          <w:rFonts w:ascii="Comic Sans MS" w:hAnsi="Comic Sans MS"/>
-          <w:b/>
-          <w:bCs/>
-          <w:sz w:val="20"/>
-          <w:szCs w:val="20"/>
-          <w:lang w:val="en-US"/>
-        </w:rPr>
-        <w:t>Asst.System Administrator</w:t>
+      <w:proofErr w:type="spellStart"/>
+      <w:r>
+        <w:rPr>
+          <w:rFonts w:ascii="Comic Sans MS" w:hAnsi="Comic Sans MS"/>
+          <w:b/>
+          <w:bCs/>
+          <w:sz w:val="20"/>
+          <w:szCs w:val="20"/>
+          <w:lang w:val="en-US"/>
+        </w:rPr>
+        <w:t>Asst.System</w:t>
+      </w:r>
+      <w:proofErr w:type="spellEnd"/>
+      <w:r>
+        <w:rPr>
+          <w:rFonts w:ascii="Comic Sans MS" w:hAnsi="Comic Sans MS"/>
+          <w:b/>
+          <w:bCs/>
+          <w:sz w:val="20"/>
+          <w:szCs w:val="20"/>
+          <w:lang w:val="en-US"/>
+        </w:rPr>
+        <w:t xml:space="preserve"> Administrator</w:t>
       </w:r>
       <w:r>
         <w:rPr>
@@ -3335,7 +4936,71 @@
           <w:szCs w:val="20"/>
           <w:lang w:val="en-US"/>
         </w:rPr>
-        <w:t xml:space="preserve">I started learning Linux and Cisco Networking and switching during my B.Sc level back in 2006. Through the year I have devoted myself to learn various firewalls,routing and other linux and BSD operating systems. My </w:t>
+        <w:t xml:space="preserve">I started learning Linux and Cisco Networking and switching during my </w:t>
+      </w:r>
+      <w:proofErr w:type="spellStart"/>
+      <w:proofErr w:type="gramStart"/>
+      <w:r>
+        <w:rPr>
+          <w:rFonts w:ascii="Comic Sans MS" w:hAnsi="Comic Sans MS"/>
+          <w:sz w:val="20"/>
+          <w:szCs w:val="20"/>
+          <w:lang w:val="en-US"/>
+        </w:rPr>
+        <w:t>B.Sc</w:t>
+      </w:r>
+      <w:proofErr w:type="spellEnd"/>
+      <w:proofErr w:type="gramEnd"/>
+      <w:r>
+        <w:rPr>
+          <w:rFonts w:ascii="Comic Sans MS" w:hAnsi="Comic Sans MS"/>
+          <w:sz w:val="20"/>
+          <w:szCs w:val="20"/>
+          <w:lang w:val="en-US"/>
+        </w:rPr>
+        <w:t xml:space="preserve"> level back in 2006. Through the year I have devoted myself to learn various </w:t>
+      </w:r>
+      <w:proofErr w:type="spellStart"/>
+      <w:proofErr w:type="gramStart"/>
+      <w:r>
+        <w:rPr>
+          <w:rFonts w:ascii="Comic Sans MS" w:hAnsi="Comic Sans MS"/>
+          <w:sz w:val="20"/>
+          <w:szCs w:val="20"/>
+          <w:lang w:val="en-US"/>
+        </w:rPr>
+        <w:t>firewalls,routing</w:t>
+      </w:r>
+      <w:proofErr w:type="spellEnd"/>
+      <w:proofErr w:type="gramEnd"/>
+      <w:r>
+        <w:rPr>
+          <w:rFonts w:ascii="Comic Sans MS" w:hAnsi="Comic Sans MS"/>
+          <w:sz w:val="20"/>
+          <w:szCs w:val="20"/>
+          <w:lang w:val="en-US"/>
+        </w:rPr>
+        <w:t xml:space="preserve"> and other </w:t>
+      </w:r>
+      <w:proofErr w:type="spellStart"/>
+      <w:r>
+        <w:rPr>
+          <w:rFonts w:ascii="Comic Sans MS" w:hAnsi="Comic Sans MS"/>
+          <w:sz w:val="20"/>
+          <w:szCs w:val="20"/>
+          <w:lang w:val="en-US"/>
+        </w:rPr>
+        <w:t>linux</w:t>
+      </w:r>
+      <w:proofErr w:type="spellEnd"/>
+      <w:r>
+        <w:rPr>
+          <w:rFonts w:ascii="Comic Sans MS" w:hAnsi="Comic Sans MS"/>
+          <w:sz w:val="20"/>
+          <w:szCs w:val="20"/>
+          <w:lang w:val="en-US"/>
+        </w:rPr>
+        <w:t xml:space="preserve"> and BSD operating systems. My </w:t>
       </w:r>
       <w:r>
         <w:rPr>
@@ -3366,7 +5031,31 @@
           <w:szCs w:val="20"/>
           <w:lang w:val="en-US"/>
         </w:rPr>
-        <w:t xml:space="preserve">C|EH(Certified Ethical Hacker) </w:t>
+        <w:t>C|</w:t>
+      </w:r>
+      <w:proofErr w:type="gramStart"/>
+      <w:r>
+        <w:rPr>
+          <w:rFonts w:ascii="Comic Sans MS" w:hAnsi="Comic Sans MS"/>
+          <w:b/>
+          <w:bCs/>
+          <w:sz w:val="20"/>
+          <w:szCs w:val="20"/>
+          <w:lang w:val="en-US"/>
+        </w:rPr>
+        <w:t>EH(</w:t>
+      </w:r>
+      <w:proofErr w:type="gramEnd"/>
+      <w:r>
+        <w:rPr>
+          <w:rFonts w:ascii="Comic Sans MS" w:hAnsi="Comic Sans MS"/>
+          <w:b/>
+          <w:bCs/>
+          <w:sz w:val="20"/>
+          <w:szCs w:val="20"/>
+          <w:lang w:val="en-US"/>
+        </w:rPr>
+        <w:t xml:space="preserve">Certified Ethical Hacker) </w:t>
       </w:r>
       <w:r>
         <w:rPr>
@@ -3386,7 +5075,31 @@
           <w:szCs w:val="20"/>
           <w:lang w:val="en-US"/>
         </w:rPr>
-        <w:t xml:space="preserve">E|CSA (Eccouncil Certified Security Analyst) </w:t>
+        <w:t>E|CSA (</w:t>
+      </w:r>
+      <w:proofErr w:type="spellStart"/>
+      <w:r>
+        <w:rPr>
+          <w:rFonts w:ascii="Comic Sans MS" w:hAnsi="Comic Sans MS"/>
+          <w:b/>
+          <w:bCs/>
+          <w:sz w:val="20"/>
+          <w:szCs w:val="20"/>
+          <w:lang w:val="en-US"/>
+        </w:rPr>
+        <w:t>Eccouncil</w:t>
+      </w:r>
+      <w:proofErr w:type="spellEnd"/>
+      <w:r>
+        <w:rPr>
+          <w:rFonts w:ascii="Comic Sans MS" w:hAnsi="Comic Sans MS"/>
+          <w:b/>
+          <w:bCs/>
+          <w:sz w:val="20"/>
+          <w:szCs w:val="20"/>
+          <w:lang w:val="en-US"/>
+        </w:rPr>
+        <w:t xml:space="preserve"> Certified Security Analyst) </w:t>
       </w:r>
       <w:r>
         <w:rPr>
@@ -3475,43 +5188,307 @@
           <w:szCs w:val="20"/>
           <w:lang w:val="en-US"/>
         </w:rPr>
-        <w:t>Most of the time now, beside my job, I spend cracking vulnerable OS(Kioptrix, pWnOS etc) by tools included in Kali Linux (Metasploit, nmap, nessus, openvas etc). Firewalling(juniper, cisco AS</w:t>
-      </w:r>
-      <w:r>
-        <w:rPr>
-          <w:rFonts w:ascii="Comic Sans MS" w:hAnsi="Comic Sans MS"/>
-          <w:sz w:val="20"/>
-          <w:szCs w:val="20"/>
-          <w:lang w:val="en-US"/>
-        </w:rPr>
-        <w:t>A, paloalto</w:t>
-      </w:r>
-      <w:r>
-        <w:rPr>
-          <w:rFonts w:ascii="Comic Sans MS" w:hAnsi="Comic Sans MS"/>
-          <w:sz w:val="20"/>
-          <w:szCs w:val="20"/>
-          <w:lang w:val="en-US"/>
-        </w:rPr>
-        <w:t xml:space="preserve"> etc) and automation (shell scripting, ansible</w:t>
-      </w:r>
-      <w:r>
-        <w:rPr>
-          <w:rFonts w:ascii="Comic Sans MS" w:hAnsi="Comic Sans MS"/>
-          <w:sz w:val="20"/>
-          <w:szCs w:val="20"/>
-          <w:lang w:val="en-US"/>
-        </w:rPr>
-        <w:t>, saltstack</w:t>
-      </w:r>
-      <w:r>
-        <w:rPr>
-          <w:rFonts w:ascii="Comic Sans MS" w:hAnsi="Comic Sans MS"/>
-          <w:sz w:val="20"/>
-          <w:szCs w:val="20"/>
-          <w:lang w:val="en-US"/>
-        </w:rPr>
-        <w:t>) intrigue me also. I also like to learn new things and some of my works can be found on my github account</w:t>
+        <w:t xml:space="preserve">Most of the time now, beside my job, I spend cracking vulnerable </w:t>
+      </w:r>
+      <w:proofErr w:type="gramStart"/>
+      <w:r>
+        <w:rPr>
+          <w:rFonts w:ascii="Comic Sans MS" w:hAnsi="Comic Sans MS"/>
+          <w:sz w:val="20"/>
+          <w:szCs w:val="20"/>
+          <w:lang w:val="en-US"/>
+        </w:rPr>
+        <w:t>OS(</w:t>
+      </w:r>
+      <w:proofErr w:type="spellStart"/>
+      <w:proofErr w:type="gramEnd"/>
+      <w:r>
+        <w:rPr>
+          <w:rFonts w:ascii="Comic Sans MS" w:hAnsi="Comic Sans MS"/>
+          <w:sz w:val="20"/>
+          <w:szCs w:val="20"/>
+          <w:lang w:val="en-US"/>
+        </w:rPr>
+        <w:t>Kioptrix</w:t>
+      </w:r>
+      <w:proofErr w:type="spellEnd"/>
+      <w:r>
+        <w:rPr>
+          <w:rFonts w:ascii="Comic Sans MS" w:hAnsi="Comic Sans MS"/>
+          <w:sz w:val="20"/>
+          <w:szCs w:val="20"/>
+          <w:lang w:val="en-US"/>
+        </w:rPr>
+        <w:t xml:space="preserve">, </w:t>
+      </w:r>
+      <w:proofErr w:type="spellStart"/>
+      <w:r>
+        <w:rPr>
+          <w:rFonts w:ascii="Comic Sans MS" w:hAnsi="Comic Sans MS"/>
+          <w:sz w:val="20"/>
+          <w:szCs w:val="20"/>
+          <w:lang w:val="en-US"/>
+        </w:rPr>
+        <w:t>pWnOS</w:t>
+      </w:r>
+      <w:proofErr w:type="spellEnd"/>
+      <w:r>
+        <w:rPr>
+          <w:rFonts w:ascii="Comic Sans MS" w:hAnsi="Comic Sans MS"/>
+          <w:sz w:val="20"/>
+          <w:szCs w:val="20"/>
+          <w:lang w:val="en-US"/>
+        </w:rPr>
+        <w:t xml:space="preserve"> </w:t>
+      </w:r>
+      <w:proofErr w:type="spellStart"/>
+      <w:r>
+        <w:rPr>
+          <w:rFonts w:ascii="Comic Sans MS" w:hAnsi="Comic Sans MS"/>
+          <w:sz w:val="20"/>
+          <w:szCs w:val="20"/>
+          <w:lang w:val="en-US"/>
+        </w:rPr>
+        <w:t>etc</w:t>
+      </w:r>
+      <w:proofErr w:type="spellEnd"/>
+      <w:r>
+        <w:rPr>
+          <w:rFonts w:ascii="Comic Sans MS" w:hAnsi="Comic Sans MS"/>
+          <w:sz w:val="20"/>
+          <w:szCs w:val="20"/>
+          <w:lang w:val="en-US"/>
+        </w:rPr>
+        <w:t>) by tools included in Kali Linux (</w:t>
+      </w:r>
+      <w:proofErr w:type="spellStart"/>
+      <w:r>
+        <w:rPr>
+          <w:rFonts w:ascii="Comic Sans MS" w:hAnsi="Comic Sans MS"/>
+          <w:sz w:val="20"/>
+          <w:szCs w:val="20"/>
+          <w:lang w:val="en-US"/>
+        </w:rPr>
+        <w:t>Metasploit</w:t>
+      </w:r>
+      <w:proofErr w:type="spellEnd"/>
+      <w:r>
+        <w:rPr>
+          <w:rFonts w:ascii="Comic Sans MS" w:hAnsi="Comic Sans MS"/>
+          <w:sz w:val="20"/>
+          <w:szCs w:val="20"/>
+          <w:lang w:val="en-US"/>
+        </w:rPr>
+        <w:t xml:space="preserve">, </w:t>
+      </w:r>
+      <w:proofErr w:type="spellStart"/>
+      <w:r>
+        <w:rPr>
+          <w:rFonts w:ascii="Comic Sans MS" w:hAnsi="Comic Sans MS"/>
+          <w:sz w:val="20"/>
+          <w:szCs w:val="20"/>
+          <w:lang w:val="en-US"/>
+        </w:rPr>
+        <w:t>nmap</w:t>
+      </w:r>
+      <w:proofErr w:type="spellEnd"/>
+      <w:r>
+        <w:rPr>
+          <w:rFonts w:ascii="Comic Sans MS" w:hAnsi="Comic Sans MS"/>
+          <w:sz w:val="20"/>
+          <w:szCs w:val="20"/>
+          <w:lang w:val="en-US"/>
+        </w:rPr>
+        <w:t xml:space="preserve">, </w:t>
+      </w:r>
+      <w:proofErr w:type="spellStart"/>
+      <w:r>
+        <w:rPr>
+          <w:rFonts w:ascii="Comic Sans MS" w:hAnsi="Comic Sans MS"/>
+          <w:sz w:val="20"/>
+          <w:szCs w:val="20"/>
+          <w:lang w:val="en-US"/>
+        </w:rPr>
+        <w:t>nessus</w:t>
+      </w:r>
+      <w:proofErr w:type="spellEnd"/>
+      <w:r>
+        <w:rPr>
+          <w:rFonts w:ascii="Comic Sans MS" w:hAnsi="Comic Sans MS"/>
+          <w:sz w:val="20"/>
+          <w:szCs w:val="20"/>
+          <w:lang w:val="en-US"/>
+        </w:rPr>
+        <w:t xml:space="preserve">, </w:t>
+      </w:r>
+      <w:proofErr w:type="spellStart"/>
+      <w:r>
+        <w:rPr>
+          <w:rFonts w:ascii="Comic Sans MS" w:hAnsi="Comic Sans MS"/>
+          <w:sz w:val="20"/>
+          <w:szCs w:val="20"/>
+          <w:lang w:val="en-US"/>
+        </w:rPr>
+        <w:t>openvas</w:t>
+      </w:r>
+      <w:proofErr w:type="spellEnd"/>
+      <w:r>
+        <w:rPr>
+          <w:rFonts w:ascii="Comic Sans MS" w:hAnsi="Comic Sans MS"/>
+          <w:sz w:val="20"/>
+          <w:szCs w:val="20"/>
+          <w:lang w:val="en-US"/>
+        </w:rPr>
+        <w:t xml:space="preserve"> </w:t>
+      </w:r>
+      <w:proofErr w:type="spellStart"/>
+      <w:r>
+        <w:rPr>
+          <w:rFonts w:ascii="Comic Sans MS" w:hAnsi="Comic Sans MS"/>
+          <w:sz w:val="20"/>
+          <w:szCs w:val="20"/>
+          <w:lang w:val="en-US"/>
+        </w:rPr>
+        <w:t>etc</w:t>
+      </w:r>
+      <w:proofErr w:type="spellEnd"/>
+      <w:r>
+        <w:rPr>
+          <w:rFonts w:ascii="Comic Sans MS" w:hAnsi="Comic Sans MS"/>
+          <w:sz w:val="20"/>
+          <w:szCs w:val="20"/>
+          <w:lang w:val="en-US"/>
+        </w:rPr>
+        <w:t xml:space="preserve">). </w:t>
+      </w:r>
+      <w:proofErr w:type="gramStart"/>
+      <w:r>
+        <w:rPr>
+          <w:rFonts w:ascii="Comic Sans MS" w:hAnsi="Comic Sans MS"/>
+          <w:sz w:val="20"/>
+          <w:szCs w:val="20"/>
+          <w:lang w:val="en-US"/>
+        </w:rPr>
+        <w:t>Firewalling(</w:t>
+      </w:r>
+      <w:proofErr w:type="gramEnd"/>
+      <w:r>
+        <w:rPr>
+          <w:rFonts w:ascii="Comic Sans MS" w:hAnsi="Comic Sans MS"/>
+          <w:sz w:val="20"/>
+          <w:szCs w:val="20"/>
+          <w:lang w:val="en-US"/>
+        </w:rPr>
+        <w:t>juniper, cisco AS</w:t>
+      </w:r>
+      <w:r>
+        <w:rPr>
+          <w:rFonts w:ascii="Comic Sans MS" w:hAnsi="Comic Sans MS"/>
+          <w:sz w:val="20"/>
+          <w:szCs w:val="20"/>
+          <w:lang w:val="en-US"/>
+        </w:rPr>
+        <w:t xml:space="preserve">A, </w:t>
+      </w:r>
+      <w:proofErr w:type="spellStart"/>
+      <w:r>
+        <w:rPr>
+          <w:rFonts w:ascii="Comic Sans MS" w:hAnsi="Comic Sans MS"/>
+          <w:sz w:val="20"/>
+          <w:szCs w:val="20"/>
+          <w:lang w:val="en-US"/>
+        </w:rPr>
+        <w:t>paloalto</w:t>
+      </w:r>
+      <w:proofErr w:type="spellEnd"/>
+      <w:r>
+        <w:rPr>
+          <w:rFonts w:ascii="Comic Sans MS" w:hAnsi="Comic Sans MS"/>
+          <w:sz w:val="20"/>
+          <w:szCs w:val="20"/>
+          <w:lang w:val="en-US"/>
+        </w:rPr>
+        <w:t xml:space="preserve"> </w:t>
+      </w:r>
+      <w:proofErr w:type="spellStart"/>
+      <w:r>
+        <w:rPr>
+          <w:rFonts w:ascii="Comic Sans MS" w:hAnsi="Comic Sans MS"/>
+          <w:sz w:val="20"/>
+          <w:szCs w:val="20"/>
+          <w:lang w:val="en-US"/>
+        </w:rPr>
+        <w:t>etc</w:t>
+      </w:r>
+      <w:proofErr w:type="spellEnd"/>
+      <w:r>
+        <w:rPr>
+          <w:rFonts w:ascii="Comic Sans MS" w:hAnsi="Comic Sans MS"/>
+          <w:sz w:val="20"/>
+          <w:szCs w:val="20"/>
+          <w:lang w:val="en-US"/>
+        </w:rPr>
+        <w:t xml:space="preserve">) and automation (shell scripting, </w:t>
+      </w:r>
+      <w:proofErr w:type="spellStart"/>
+      <w:r>
+        <w:rPr>
+          <w:rFonts w:ascii="Comic Sans MS" w:hAnsi="Comic Sans MS"/>
+          <w:sz w:val="20"/>
+          <w:szCs w:val="20"/>
+          <w:lang w:val="en-US"/>
+        </w:rPr>
+        <w:t>ansible</w:t>
+      </w:r>
+      <w:proofErr w:type="spellEnd"/>
+      <w:r>
+        <w:rPr>
+          <w:rFonts w:ascii="Comic Sans MS" w:hAnsi="Comic Sans MS"/>
+          <w:sz w:val="20"/>
+          <w:szCs w:val="20"/>
+          <w:lang w:val="en-US"/>
+        </w:rPr>
+        <w:t xml:space="preserve">, </w:t>
+      </w:r>
+      <w:proofErr w:type="spellStart"/>
+      <w:r>
+        <w:rPr>
+          <w:rFonts w:ascii="Comic Sans MS" w:hAnsi="Comic Sans MS"/>
+          <w:sz w:val="20"/>
+          <w:szCs w:val="20"/>
+          <w:lang w:val="en-US"/>
+        </w:rPr>
+        <w:t>saltstack</w:t>
+      </w:r>
+      <w:proofErr w:type="spellEnd"/>
+      <w:r>
+        <w:rPr>
+          <w:rFonts w:ascii="Comic Sans MS" w:hAnsi="Comic Sans MS"/>
+          <w:sz w:val="20"/>
+          <w:szCs w:val="20"/>
+          <w:lang w:val="en-US"/>
+        </w:rPr>
+        <w:t xml:space="preserve">) intrigue me also. I also like to learn new things and some of my works can be found on my </w:t>
+      </w:r>
+      <w:proofErr w:type="spellStart"/>
+      <w:r>
+        <w:rPr>
+          <w:rFonts w:ascii="Comic Sans MS" w:hAnsi="Comic Sans MS"/>
+          <w:sz w:val="20"/>
+          <w:szCs w:val="20"/>
+          <w:lang w:val="en-US"/>
+        </w:rPr>
+        <w:t>github</w:t>
+      </w:r>
+      <w:proofErr w:type="spellEnd"/>
+      <w:r>
+        <w:rPr>
+          <w:rFonts w:ascii="Comic Sans MS" w:hAnsi="Comic Sans MS"/>
+          <w:sz w:val="20"/>
+          <w:szCs w:val="20"/>
+          <w:lang w:val="en-US"/>
+        </w:rPr>
+        <w:t xml:space="preserve"> account</w:t>
       </w:r>
       <w:r>
         <w:rPr>

</xml_diff>

<commit_message>
Tue 13 Nov 2018 21:46:01 EET
</commit_message>
<xml_diff>
--- a/CV/Resume_khabir_sec.docx
+++ b/CV/Resume_khabir_sec.docx
@@ -10,28 +10,12 @@
           <w:rFonts w:ascii="Comic Sans MS" w:eastAsia="Comic Sans MS" w:hAnsi="Comic Sans MS" w:cs="Comic Sans MS"/>
         </w:rPr>
       </w:pPr>
-      <w:proofErr w:type="spellStart"/>
-      <w:r>
-        <w:rPr>
-          <w:rFonts w:ascii="Comic Sans MS" w:hAnsi="Comic Sans MS"/>
-        </w:rPr>
-        <w:t>Mohammad</w:t>
-      </w:r>
-      <w:proofErr w:type="spellEnd"/>
-      <w:r>
-        <w:rPr>
-          <w:rFonts w:ascii="Comic Sans MS" w:hAnsi="Comic Sans MS"/>
-        </w:rPr>
-        <w:t xml:space="preserve"> Khabir </w:t>
-      </w:r>
-      <w:proofErr w:type="spellStart"/>
-      <w:r>
-        <w:rPr>
-          <w:rFonts w:ascii="Comic Sans MS" w:hAnsi="Comic Sans MS"/>
-        </w:rPr>
-        <w:t>Uddin</w:t>
-      </w:r>
-      <w:proofErr w:type="spellEnd"/>
+      <w:r>
+        <w:rPr>
+          <w:rFonts w:ascii="Comic Sans MS" w:hAnsi="Comic Sans MS"/>
+        </w:rPr>
+        <w:t>Mohammad Khabir Uddin</w:t>
+      </w:r>
     </w:p>
     <w:p>
       <w:pPr>
@@ -115,7 +99,6 @@
         </w:rPr>
         <w:br/>
       </w:r>
-      <w:proofErr w:type="gramStart"/>
       <w:r>
         <w:rPr>
           <w:rFonts w:ascii="Comic Sans MS" w:hAnsi="Comic Sans MS"/>
@@ -131,16 +114,7 @@
           <w:sz w:val="20"/>
           <w:szCs w:val="20"/>
         </w:rPr>
-        <w:t> :</w:t>
-      </w:r>
-      <w:proofErr w:type="gramEnd"/>
-      <w:r>
-        <w:rPr>
-          <w:rFonts w:ascii="Comic Sans MS" w:hAnsi="Comic Sans MS"/>
-          <w:sz w:val="20"/>
-          <w:szCs w:val="20"/>
-        </w:rPr>
-        <w:t xml:space="preserve"> +358 46 5647293</w:t>
+        <w:t> : +358 46 5647293</w:t>
       </w:r>
     </w:p>
     <w:p>
@@ -182,30 +156,8 @@
           <w:szCs w:val="20"/>
           <w:lang w:val="en-US"/>
         </w:rPr>
-        <w:t xml:space="preserve">Skype: </w:t>
-      </w:r>
-      <w:proofErr w:type="spellStart"/>
-      <w:proofErr w:type="gramStart"/>
-      <w:r>
-        <w:rPr>
-          <w:rFonts w:ascii="Comic Sans MS" w:hAnsi="Comic Sans MS"/>
-          <w:sz w:val="20"/>
-          <w:szCs w:val="20"/>
-          <w:lang w:val="en-US"/>
-        </w:rPr>
-        <w:t>md.khabir</w:t>
-      </w:r>
-      <w:proofErr w:type="gramEnd"/>
-      <w:r>
-        <w:rPr>
-          <w:rFonts w:ascii="Comic Sans MS" w:hAnsi="Comic Sans MS"/>
-          <w:sz w:val="20"/>
-          <w:szCs w:val="20"/>
-          <w:lang w:val="en-US"/>
-        </w:rPr>
-        <w:t>.uddin</w:t>
-      </w:r>
-      <w:proofErr w:type="spellEnd"/>
+        <w:t>Skype: md.khabir.uddin</w:t>
+      </w:r>
     </w:p>
     <w:p>
       <w:pPr>
@@ -218,25 +170,14 @@
           <w:lang w:val="en-US"/>
         </w:rPr>
       </w:pPr>
-      <w:proofErr w:type="spellStart"/>
-      <w:r>
-        <w:rPr>
-          <w:rFonts w:ascii="Comic Sans MS" w:hAnsi="Comic Sans MS"/>
-          <w:sz w:val="20"/>
-          <w:szCs w:val="20"/>
-          <w:lang w:val="en-US"/>
-        </w:rPr>
-        <w:t>Github</w:t>
-      </w:r>
-      <w:proofErr w:type="spellEnd"/>
-      <w:r>
-        <w:rPr>
-          <w:rFonts w:ascii="Comic Sans MS" w:hAnsi="Comic Sans MS"/>
-          <w:sz w:val="20"/>
-          <w:szCs w:val="20"/>
-          <w:lang w:val="en-US"/>
-        </w:rPr>
-        <w:t xml:space="preserve">: https://github.com/masumndc1/zim         </w:t>
+      <w:r>
+        <w:rPr>
+          <w:rFonts w:ascii="Comic Sans MS" w:hAnsi="Comic Sans MS"/>
+          <w:sz w:val="20"/>
+          <w:szCs w:val="20"/>
+          <w:lang w:val="en-US"/>
+        </w:rPr>
+        <w:t xml:space="preserve">Github: https://github.com/masumndc1/zim         </w:t>
       </w:r>
     </w:p>
     <w:p>
@@ -249,33 +190,13 @@
           <w:szCs w:val="20"/>
         </w:rPr>
       </w:pPr>
-      <w:proofErr w:type="spellStart"/>
-      <w:proofErr w:type="gramStart"/>
-      <w:r>
-        <w:rPr>
-          <w:rFonts w:ascii="Comic Sans MS" w:hAnsi="Comic Sans MS"/>
-          <w:sz w:val="20"/>
-          <w:szCs w:val="20"/>
-        </w:rPr>
-        <w:t>Linkedin</w:t>
-      </w:r>
-      <w:proofErr w:type="spellEnd"/>
-      <w:r>
-        <w:rPr>
-          <w:rFonts w:ascii="Comic Sans MS" w:hAnsi="Comic Sans MS"/>
-          <w:sz w:val="20"/>
-          <w:szCs w:val="20"/>
-        </w:rPr>
-        <w:t xml:space="preserve"> :</w:t>
-      </w:r>
-      <w:proofErr w:type="gramEnd"/>
-      <w:r>
-        <w:rPr>
-          <w:rFonts w:ascii="Comic Sans MS" w:hAnsi="Comic Sans MS"/>
-          <w:sz w:val="20"/>
-          <w:szCs w:val="20"/>
-        </w:rPr>
-        <w:t xml:space="preserve"> https://www.linkedin.com/in/mohammad-khabir-uddin-a9a67114</w:t>
+      <w:r>
+        <w:rPr>
+          <w:rFonts w:ascii="Comic Sans MS" w:hAnsi="Comic Sans MS"/>
+          <w:sz w:val="20"/>
+          <w:szCs w:val="20"/>
+        </w:rPr>
+        <w:t>Linkedin : https://www.linkedin.com/in/mohammad-khabir-uddin-a9a67114</w:t>
       </w:r>
     </w:p>
     <w:p>
@@ -324,31 +245,7 @@
           <w:szCs w:val="20"/>
           <w:lang w:val="en-US"/>
         </w:rPr>
-        <w:t>E|CSA (</w:t>
-      </w:r>
-      <w:proofErr w:type="spellStart"/>
-      <w:r>
-        <w:rPr>
-          <w:rFonts w:ascii="Comic Sans MS" w:hAnsi="Comic Sans MS"/>
-          <w:b/>
-          <w:bCs/>
-          <w:sz w:val="20"/>
-          <w:szCs w:val="20"/>
-          <w:lang w:val="en-US"/>
-        </w:rPr>
-        <w:t>Eccouncil</w:t>
-      </w:r>
-      <w:proofErr w:type="spellEnd"/>
-      <w:r>
-        <w:rPr>
-          <w:rFonts w:ascii="Comic Sans MS" w:hAnsi="Comic Sans MS"/>
-          <w:b/>
-          <w:bCs/>
-          <w:sz w:val="20"/>
-          <w:szCs w:val="20"/>
-          <w:lang w:val="en-US"/>
-        </w:rPr>
-        <w:t xml:space="preserve"> Certified Security Analyst)</w:t>
+        <w:t>E|CSA (Eccouncil Certified Security Analyst)</w:t>
       </w:r>
     </w:p>
     <w:p>
@@ -392,7 +289,6 @@
           <w:lang w:val="en-US"/>
         </w:rPr>
       </w:pPr>
-      <w:proofErr w:type="spellStart"/>
       <w:r>
         <w:rPr>
           <w:rFonts w:ascii="Comic Sans MS" w:hAnsi="Comic Sans MS"/>
@@ -400,9 +296,101 @@
           <w:szCs w:val="20"/>
           <w:lang w:val="nl-NL"/>
         </w:rPr>
-        <w:t>Exam</w:t>
-      </w:r>
-      <w:proofErr w:type="spellEnd"/>
+        <w:t xml:space="preserve">Exam date: </w:t>
+      </w:r>
+      <w:r>
+        <w:rPr>
+          <w:rFonts w:ascii="Comic Sans MS" w:hAnsi="Comic Sans MS"/>
+          <w:b/>
+          <w:bCs/>
+          <w:sz w:val="20"/>
+          <w:szCs w:val="20"/>
+          <w:lang w:val="en-US"/>
+        </w:rPr>
+        <w:t>21th December,2013</w:t>
+      </w:r>
+    </w:p>
+    <w:p>
+      <w:pPr>
+        <w:pStyle w:val="BodyA"/>
+        <w:rPr>
+          <w:rFonts w:ascii="Comic Sans MS" w:eastAsia="Comic Sans MS" w:hAnsi="Comic Sans MS" w:cs="Comic Sans MS"/>
+          <w:sz w:val="20"/>
+          <w:szCs w:val="20"/>
+          <w:lang w:val="en-US"/>
+        </w:rPr>
+      </w:pPr>
+      <w:r>
+        <w:rPr>
+          <w:rFonts w:ascii="Comic Sans MS" w:hAnsi="Comic Sans MS"/>
+          <w:sz w:val="20"/>
+          <w:szCs w:val="20"/>
+          <w:lang w:val="en-US"/>
+        </w:rPr>
+        <w:t xml:space="preserve">2. </w:t>
+      </w:r>
+      <w:r>
+        <w:rPr>
+          <w:rFonts w:ascii="Comic Sans MS" w:hAnsi="Comic Sans MS"/>
+          <w:b/>
+          <w:bCs/>
+          <w:sz w:val="20"/>
+          <w:szCs w:val="20"/>
+          <w:lang w:val="en-US"/>
+        </w:rPr>
+        <w:t>C|EH (Certified Ethical Hacker)</w:t>
+      </w:r>
+      <w:r>
+        <w:rPr>
+          <w:rFonts w:ascii="Comic Sans MS" w:hAnsi="Comic Sans MS"/>
+          <w:sz w:val="20"/>
+          <w:szCs w:val="20"/>
+          <w:lang w:val="en-US"/>
+        </w:rPr>
+        <w:t xml:space="preserve"> </w:t>
+      </w:r>
+    </w:p>
+    <w:p>
+      <w:pPr>
+        <w:pStyle w:val="BodyA"/>
+        <w:rPr>
+          <w:rFonts w:ascii="Comic Sans MS" w:eastAsia="Comic Sans MS" w:hAnsi="Comic Sans MS" w:cs="Comic Sans MS"/>
+          <w:sz w:val="20"/>
+          <w:szCs w:val="20"/>
+          <w:lang w:val="en-US"/>
+        </w:rPr>
+      </w:pPr>
+      <w:r>
+        <w:rPr>
+          <w:rFonts w:ascii="Comic Sans MS" w:hAnsi="Comic Sans MS"/>
+          <w:sz w:val="20"/>
+          <w:szCs w:val="20"/>
+          <w:lang w:val="en-US"/>
+        </w:rPr>
+        <w:t xml:space="preserve">Certification Number: </w:t>
+      </w:r>
+      <w:r>
+        <w:rPr>
+          <w:rFonts w:ascii="Comic Sans MS" w:hAnsi="Comic Sans MS"/>
+          <w:b/>
+          <w:bCs/>
+          <w:sz w:val="20"/>
+          <w:szCs w:val="20"/>
+          <w:lang w:val="en-US"/>
+        </w:rPr>
+        <w:t>ECC961022</w:t>
+      </w:r>
+    </w:p>
+    <w:p>
+      <w:pPr>
+        <w:pStyle w:val="BodyA"/>
+        <w:rPr>
+          <w:rFonts w:ascii="Comic Sans MS" w:eastAsia="Comic Sans MS" w:hAnsi="Comic Sans MS" w:cs="Comic Sans MS"/>
+          <w:sz w:val="20"/>
+          <w:szCs w:val="20"/>
+          <w:lang w:val="en-US"/>
+        </w:rPr>
+      </w:pPr>
       <w:r>
         <w:rPr>
           <w:rFonts w:ascii="Comic Sans MS" w:hAnsi="Comic Sans MS"/>
@@ -410,120 +398,7 @@
           <w:szCs w:val="20"/>
           <w:lang w:val="nl-NL"/>
         </w:rPr>
-        <w:t xml:space="preserve"> date: </w:t>
-      </w:r>
-      <w:r>
-        <w:rPr>
-          <w:rFonts w:ascii="Comic Sans MS" w:hAnsi="Comic Sans MS"/>
-          <w:b/>
-          <w:bCs/>
-          <w:sz w:val="20"/>
-          <w:szCs w:val="20"/>
-          <w:lang w:val="en-US"/>
-        </w:rPr>
-        <w:t>21th December,2013</w:t>
-      </w:r>
-    </w:p>
-    <w:p>
-      <w:pPr>
-        <w:pStyle w:val="BodyA"/>
-        <w:rPr>
-          <w:rFonts w:ascii="Comic Sans MS" w:eastAsia="Comic Sans MS" w:hAnsi="Comic Sans MS" w:cs="Comic Sans MS"/>
-          <w:sz w:val="20"/>
-          <w:szCs w:val="20"/>
-          <w:lang w:val="en-US"/>
-        </w:rPr>
-      </w:pPr>
-      <w:r>
-        <w:rPr>
-          <w:rFonts w:ascii="Comic Sans MS" w:hAnsi="Comic Sans MS"/>
-          <w:sz w:val="20"/>
-          <w:szCs w:val="20"/>
-          <w:lang w:val="en-US"/>
-        </w:rPr>
-        <w:t xml:space="preserve">2. </w:t>
-      </w:r>
-      <w:r>
-        <w:rPr>
-          <w:rFonts w:ascii="Comic Sans MS" w:hAnsi="Comic Sans MS"/>
-          <w:b/>
-          <w:bCs/>
-          <w:sz w:val="20"/>
-          <w:szCs w:val="20"/>
-          <w:lang w:val="en-US"/>
-        </w:rPr>
-        <w:t>C|EH (Certified Ethical Hacker)</w:t>
-      </w:r>
-      <w:r>
-        <w:rPr>
-          <w:rFonts w:ascii="Comic Sans MS" w:hAnsi="Comic Sans MS"/>
-          <w:sz w:val="20"/>
-          <w:szCs w:val="20"/>
-          <w:lang w:val="en-US"/>
-        </w:rPr>
-        <w:t xml:space="preserve"> </w:t>
-      </w:r>
-    </w:p>
-    <w:p>
-      <w:pPr>
-        <w:pStyle w:val="BodyA"/>
-        <w:rPr>
-          <w:rFonts w:ascii="Comic Sans MS" w:eastAsia="Comic Sans MS" w:hAnsi="Comic Sans MS" w:cs="Comic Sans MS"/>
-          <w:sz w:val="20"/>
-          <w:szCs w:val="20"/>
-          <w:lang w:val="en-US"/>
-        </w:rPr>
-      </w:pPr>
-      <w:r>
-        <w:rPr>
-          <w:rFonts w:ascii="Comic Sans MS" w:hAnsi="Comic Sans MS"/>
-          <w:sz w:val="20"/>
-          <w:szCs w:val="20"/>
-          <w:lang w:val="en-US"/>
-        </w:rPr>
-        <w:t xml:space="preserve">Certification Number: </w:t>
-      </w:r>
-      <w:r>
-        <w:rPr>
-          <w:rFonts w:ascii="Comic Sans MS" w:hAnsi="Comic Sans MS"/>
-          <w:b/>
-          <w:bCs/>
-          <w:sz w:val="20"/>
-          <w:szCs w:val="20"/>
-          <w:lang w:val="en-US"/>
-        </w:rPr>
-        <w:t>ECC961022</w:t>
-      </w:r>
-    </w:p>
-    <w:p>
-      <w:pPr>
-        <w:pStyle w:val="BodyA"/>
-        <w:rPr>
-          <w:rFonts w:ascii="Comic Sans MS" w:eastAsia="Comic Sans MS" w:hAnsi="Comic Sans MS" w:cs="Comic Sans MS"/>
-          <w:sz w:val="20"/>
-          <w:szCs w:val="20"/>
-          <w:lang w:val="en-US"/>
-        </w:rPr>
-      </w:pPr>
-      <w:proofErr w:type="spellStart"/>
-      <w:r>
-        <w:rPr>
-          <w:rFonts w:ascii="Comic Sans MS" w:hAnsi="Comic Sans MS"/>
-          <w:sz w:val="20"/>
-          <w:szCs w:val="20"/>
-          <w:lang w:val="nl-NL"/>
-        </w:rPr>
-        <w:t>Exam</w:t>
-      </w:r>
-      <w:proofErr w:type="spellEnd"/>
-      <w:r>
-        <w:rPr>
-          <w:rFonts w:ascii="Comic Sans MS" w:hAnsi="Comic Sans MS"/>
-          <w:sz w:val="20"/>
-          <w:szCs w:val="20"/>
-          <w:lang w:val="nl-NL"/>
-        </w:rPr>
-        <w:t xml:space="preserve"> date: </w:t>
+        <w:t xml:space="preserve">Exam date: </w:t>
       </w:r>
       <w:r>
         <w:rPr>
@@ -629,31 +504,7 @@
           <w:sz w:val="20"/>
           <w:szCs w:val="20"/>
         </w:rPr>
-        <w:t>(</w:t>
-      </w:r>
-      <w:proofErr w:type="spellStart"/>
-      <w:proofErr w:type="gramStart"/>
-      <w:r>
-        <w:rPr>
-          <w:rFonts w:ascii="Comic Sans MS" w:hAnsi="Comic Sans MS"/>
-          <w:b/>
-          <w:bCs/>
-          <w:sz w:val="20"/>
-          <w:szCs w:val="20"/>
-        </w:rPr>
-        <w:t>iptables,pf</w:t>
-      </w:r>
-      <w:proofErr w:type="spellEnd"/>
-      <w:proofErr w:type="gramEnd"/>
-      <w:r>
-        <w:rPr>
-          <w:rFonts w:ascii="Comic Sans MS" w:hAnsi="Comic Sans MS"/>
-          <w:b/>
-          <w:bCs/>
-          <w:sz w:val="20"/>
-          <w:szCs w:val="20"/>
-        </w:rPr>
-        <w:t>)</w:t>
+        <w:t>(iptables,pf)</w:t>
       </w:r>
       <w:r>
         <w:rPr>
@@ -807,7 +658,6 @@
         </w:rPr>
         <w:t xml:space="preserve">, </w:t>
       </w:r>
-      <w:proofErr w:type="spellStart"/>
       <w:r>
         <w:rPr>
           <w:rFonts w:ascii="Comic Sans MS" w:hAnsi="Comic Sans MS"/>
@@ -836,9 +686,204 @@
           <w:sz w:val="20"/>
           <w:szCs w:val="20"/>
         </w:rPr>
-        <w:t>MySQL,MariaDB,Nagios,MRTG,SNMP,OpenSSL</w:t>
-      </w:r>
-      <w:proofErr w:type="spellEnd"/>
+        <w:t>MySQL,MariaDB,</w:t>
+      </w:r>
+      <w:r>
+        <w:rPr>
+          <w:rFonts w:ascii="Comic Sans MS" w:hAnsi="Comic Sans MS"/>
+          <w:b/>
+          <w:bCs/>
+          <w:sz w:val="20"/>
+          <w:szCs w:val="20"/>
+        </w:rPr>
+        <w:t xml:space="preserve"> </w:t>
+      </w:r>
+      <w:r>
+        <w:rPr>
+          <w:rFonts w:ascii="Comic Sans MS" w:hAnsi="Comic Sans MS"/>
+          <w:b/>
+          <w:bCs/>
+          <w:sz w:val="20"/>
+          <w:szCs w:val="20"/>
+        </w:rPr>
+        <w:t>OpenSSL,</w:t>
+      </w:r>
+      <w:r>
+        <w:rPr>
+          <w:rFonts w:ascii="Comic Sans MS" w:hAnsi="Comic Sans MS"/>
+          <w:b/>
+          <w:bCs/>
+          <w:sz w:val="20"/>
+          <w:szCs w:val="20"/>
+        </w:rPr>
+        <w:t xml:space="preserve"> </w:t>
+      </w:r>
+      <w:r>
+        <w:rPr>
+          <w:rFonts w:ascii="Comic Sans MS" w:hAnsi="Comic Sans MS"/>
+          <w:b/>
+          <w:bCs/>
+          <w:sz w:val="20"/>
+          <w:szCs w:val="20"/>
+        </w:rPr>
+        <w:t>Openswan,</w:t>
+      </w:r>
+      <w:r>
+        <w:rPr>
+          <w:rFonts w:ascii="Comic Sans MS" w:hAnsi="Comic Sans MS"/>
+          <w:b/>
+          <w:bCs/>
+          <w:sz w:val="20"/>
+          <w:szCs w:val="20"/>
+        </w:rPr>
+        <w:t xml:space="preserve"> </w:t>
+      </w:r>
+      <w:r>
+        <w:rPr>
+          <w:rFonts w:ascii="Comic Sans MS" w:hAnsi="Comic Sans MS"/>
+          <w:b/>
+          <w:bCs/>
+          <w:sz w:val="20"/>
+          <w:szCs w:val="20"/>
+        </w:rPr>
+        <w:t>Strongswan VPN</w:t>
+      </w:r>
+      <w:r>
+        <w:rPr>
+          <w:rFonts w:ascii="Comic Sans MS" w:hAnsi="Comic Sans MS"/>
+          <w:b/>
+          <w:bCs/>
+          <w:sz w:val="20"/>
+          <w:szCs w:val="20"/>
+        </w:rPr>
+        <w:t>, git</w:t>
+      </w:r>
+      <w:r>
+        <w:rPr>
+          <w:rFonts w:ascii="Comic Sans MS" w:hAnsi="Comic Sans MS"/>
+          <w:sz w:val="20"/>
+          <w:szCs w:val="20"/>
+        </w:rPr>
+        <w:t xml:space="preserve"> etc on </w:t>
+      </w:r>
+      <w:r>
+        <w:rPr>
+          <w:rFonts w:ascii="Comic Sans MS" w:hAnsi="Comic Sans MS"/>
+          <w:b/>
+          <w:bCs/>
+          <w:spacing w:val="-5"/>
+          <w:sz w:val="20"/>
+          <w:szCs w:val="20"/>
+        </w:rPr>
+        <w:t>Red hat Linux,</w:t>
+      </w:r>
+      <w:r>
+        <w:rPr>
+          <w:rFonts w:ascii="Comic Sans MS" w:hAnsi="Comic Sans MS"/>
+          <w:b/>
+          <w:bCs/>
+          <w:spacing w:val="-5"/>
+          <w:sz w:val="20"/>
+          <w:szCs w:val="20"/>
+        </w:rPr>
+        <w:t xml:space="preserve"> </w:t>
+      </w:r>
+      <w:r>
+        <w:rPr>
+          <w:rFonts w:ascii="Comic Sans MS" w:hAnsi="Comic Sans MS"/>
+          <w:b/>
+          <w:bCs/>
+          <w:spacing w:val="-5"/>
+          <w:sz w:val="20"/>
+          <w:szCs w:val="20"/>
+        </w:rPr>
+        <w:t>CentOS,</w:t>
+      </w:r>
+      <w:r>
+        <w:rPr>
+          <w:rFonts w:ascii="Comic Sans MS" w:hAnsi="Comic Sans MS"/>
+          <w:b/>
+          <w:bCs/>
+          <w:spacing w:val="-5"/>
+          <w:sz w:val="20"/>
+          <w:szCs w:val="20"/>
+        </w:rPr>
+        <w:t xml:space="preserve"> </w:t>
+      </w:r>
+      <w:r>
+        <w:rPr>
+          <w:rFonts w:ascii="Comic Sans MS" w:hAnsi="Comic Sans MS"/>
+          <w:b/>
+          <w:bCs/>
+          <w:spacing w:val="-5"/>
+          <w:sz w:val="20"/>
+          <w:szCs w:val="20"/>
+        </w:rPr>
+        <w:t>Debian,</w:t>
+      </w:r>
+      <w:r>
+        <w:rPr>
+          <w:rFonts w:ascii="Comic Sans MS" w:hAnsi="Comic Sans MS"/>
+          <w:b/>
+          <w:bCs/>
+          <w:spacing w:val="-5"/>
+          <w:sz w:val="20"/>
+          <w:szCs w:val="20"/>
+        </w:rPr>
+        <w:t xml:space="preserve"> </w:t>
+      </w:r>
+      <w:r>
+        <w:rPr>
+          <w:rFonts w:ascii="Comic Sans MS" w:hAnsi="Comic Sans MS"/>
+          <w:b/>
+          <w:bCs/>
+          <w:spacing w:val="-5"/>
+          <w:sz w:val="20"/>
+          <w:szCs w:val="20"/>
+        </w:rPr>
+        <w:t>Ubuntu,</w:t>
+      </w:r>
+      <w:r>
+        <w:rPr>
+          <w:rFonts w:ascii="Comic Sans MS" w:hAnsi="Comic Sans MS"/>
+          <w:b/>
+          <w:bCs/>
+          <w:spacing w:val="-5"/>
+          <w:sz w:val="20"/>
+          <w:szCs w:val="20"/>
+        </w:rPr>
+        <w:t xml:space="preserve"> </w:t>
+      </w:r>
+      <w:r>
+        <w:rPr>
+          <w:rFonts w:ascii="Comic Sans MS" w:hAnsi="Comic Sans MS"/>
+          <w:b/>
+          <w:bCs/>
+          <w:sz w:val="20"/>
+          <w:szCs w:val="20"/>
+        </w:rPr>
+        <w:t>OpenBSD,</w:t>
+      </w:r>
+      <w:r>
+        <w:rPr>
+          <w:rFonts w:ascii="Comic Sans MS" w:hAnsi="Comic Sans MS"/>
+          <w:b/>
+          <w:bCs/>
+          <w:sz w:val="20"/>
+          <w:szCs w:val="20"/>
+        </w:rPr>
+        <w:t xml:space="preserve"> </w:t>
+      </w:r>
+      <w:r>
+        <w:rPr>
+          <w:rFonts w:ascii="Comic Sans MS" w:hAnsi="Comic Sans MS"/>
+          <w:b/>
+          <w:bCs/>
+          <w:sz w:val="20"/>
+          <w:szCs w:val="20"/>
+        </w:rPr>
+        <w:t>FreeBSD</w:t>
+      </w:r>
       <w:r>
         <w:rPr>
           <w:rFonts w:ascii="Comic Sans MS" w:hAnsi="Comic Sans MS"/>
@@ -859,108 +904,27 @@
         </w:rPr>
         <w:t xml:space="preserve"> </w:t>
       </w:r>
-      <w:proofErr w:type="spellStart"/>
-      <w:r>
-        <w:rPr>
-          <w:rFonts w:ascii="Comic Sans MS" w:hAnsi="Comic Sans MS"/>
-          <w:b/>
-          <w:bCs/>
-          <w:sz w:val="20"/>
-          <w:szCs w:val="20"/>
-        </w:rPr>
-        <w:t>Openswan</w:t>
-      </w:r>
-      <w:proofErr w:type="spellEnd"/>
-      <w:r>
-        <w:rPr>
-          <w:rFonts w:ascii="Comic Sans MS" w:hAnsi="Comic Sans MS"/>
-          <w:b/>
-          <w:bCs/>
-          <w:sz w:val="20"/>
-          <w:szCs w:val="20"/>
-        </w:rPr>
-        <w:t>,</w:t>
-      </w:r>
-      <w:r>
-        <w:rPr>
-          <w:rFonts w:ascii="Comic Sans MS" w:hAnsi="Comic Sans MS"/>
-          <w:b/>
-          <w:bCs/>
+      <w:r>
+        <w:rPr>
+          <w:rFonts w:ascii="Comic Sans MS" w:hAnsi="Comic Sans MS"/>
+          <w:b/>
+          <w:bCs/>
+          <w:sz w:val="20"/>
+          <w:szCs w:val="20"/>
+        </w:rPr>
+        <w:t>NetBSD</w:t>
+      </w:r>
+      <w:r>
+        <w:rPr>
+          <w:rFonts w:ascii="Comic Sans MS" w:hAnsi="Comic Sans MS"/>
+          <w:b/>
+          <w:bCs/>
+          <w:spacing w:val="-5"/>
           <w:sz w:val="20"/>
           <w:szCs w:val="20"/>
         </w:rPr>
         <w:t xml:space="preserve"> </w:t>
       </w:r>
-      <w:proofErr w:type="spellStart"/>
-      <w:r>
-        <w:rPr>
-          <w:rFonts w:ascii="Comic Sans MS" w:hAnsi="Comic Sans MS"/>
-          <w:b/>
-          <w:bCs/>
-          <w:sz w:val="20"/>
-          <w:szCs w:val="20"/>
-        </w:rPr>
-        <w:t>Strongswan</w:t>
-      </w:r>
-      <w:proofErr w:type="spellEnd"/>
-      <w:r>
-        <w:rPr>
-          <w:rFonts w:ascii="Comic Sans MS" w:hAnsi="Comic Sans MS"/>
-          <w:b/>
-          <w:bCs/>
-          <w:sz w:val="20"/>
-          <w:szCs w:val="20"/>
-        </w:rPr>
-        <w:t xml:space="preserve"> VPN</w:t>
-      </w:r>
-      <w:r>
-        <w:rPr>
-          <w:rFonts w:ascii="Comic Sans MS" w:hAnsi="Comic Sans MS"/>
-          <w:b/>
-          <w:bCs/>
-          <w:sz w:val="20"/>
-          <w:szCs w:val="20"/>
-        </w:rPr>
-        <w:t xml:space="preserve">, </w:t>
-      </w:r>
-      <w:proofErr w:type="spellStart"/>
-      <w:r>
-        <w:rPr>
-          <w:rFonts w:ascii="Comic Sans MS" w:hAnsi="Comic Sans MS"/>
-          <w:b/>
-          <w:bCs/>
-          <w:sz w:val="20"/>
-          <w:szCs w:val="20"/>
-        </w:rPr>
-        <w:t>git</w:t>
-      </w:r>
-      <w:proofErr w:type="spellEnd"/>
-      <w:r>
-        <w:rPr>
-          <w:rFonts w:ascii="Comic Sans MS" w:hAnsi="Comic Sans MS"/>
-          <w:sz w:val="20"/>
-          <w:szCs w:val="20"/>
-        </w:rPr>
-        <w:t xml:space="preserve"> </w:t>
-      </w:r>
-      <w:proofErr w:type="spellStart"/>
-      <w:r>
-        <w:rPr>
-          <w:rFonts w:ascii="Comic Sans MS" w:hAnsi="Comic Sans MS"/>
-          <w:sz w:val="20"/>
-          <w:szCs w:val="20"/>
-        </w:rPr>
-        <w:t>etc</w:t>
-      </w:r>
-      <w:proofErr w:type="spellEnd"/>
-      <w:r>
-        <w:rPr>
-          <w:rFonts w:ascii="Comic Sans MS" w:hAnsi="Comic Sans MS"/>
-          <w:sz w:val="20"/>
-          <w:szCs w:val="20"/>
-        </w:rPr>
-        <w:t xml:space="preserve"> on </w:t>
-      </w:r>
       <w:r>
         <w:rPr>
           <w:rFonts w:ascii="Comic Sans MS" w:hAnsi="Comic Sans MS"/>
@@ -970,217 +934,7 @@
           <w:sz w:val="20"/>
           <w:szCs w:val="20"/>
         </w:rPr>
-        <w:t>Red hat Linux,</w:t>
-      </w:r>
-      <w:r>
-        <w:rPr>
-          <w:rFonts w:ascii="Comic Sans MS" w:hAnsi="Comic Sans MS"/>
-          <w:b/>
-          <w:bCs/>
-          <w:spacing w:val="-5"/>
-          <w:sz w:val="20"/>
-          <w:szCs w:val="20"/>
-        </w:rPr>
-        <w:t xml:space="preserve"> </w:t>
-      </w:r>
-      <w:r>
-        <w:rPr>
-          <w:rFonts w:ascii="Comic Sans MS" w:hAnsi="Comic Sans MS"/>
-          <w:b/>
-          <w:bCs/>
-          <w:spacing w:val="-5"/>
-          <w:sz w:val="20"/>
-          <w:szCs w:val="20"/>
-        </w:rPr>
-        <w:t>CentOS,</w:t>
-      </w:r>
-      <w:r>
-        <w:rPr>
-          <w:rFonts w:ascii="Comic Sans MS" w:hAnsi="Comic Sans MS"/>
-          <w:b/>
-          <w:bCs/>
-          <w:spacing w:val="-5"/>
-          <w:sz w:val="20"/>
-          <w:szCs w:val="20"/>
-        </w:rPr>
-        <w:t xml:space="preserve"> </w:t>
-      </w:r>
-      <w:proofErr w:type="spellStart"/>
-      <w:r>
-        <w:rPr>
-          <w:rFonts w:ascii="Comic Sans MS" w:hAnsi="Comic Sans MS"/>
-          <w:b/>
-          <w:bCs/>
-          <w:spacing w:val="-5"/>
-          <w:sz w:val="20"/>
-          <w:szCs w:val="20"/>
-        </w:rPr>
-        <w:t>Debian</w:t>
-      </w:r>
-      <w:proofErr w:type="spellEnd"/>
-      <w:r>
-        <w:rPr>
-          <w:rFonts w:ascii="Comic Sans MS" w:hAnsi="Comic Sans MS"/>
-          <w:b/>
-          <w:bCs/>
-          <w:spacing w:val="-5"/>
-          <w:sz w:val="20"/>
-          <w:szCs w:val="20"/>
-        </w:rPr>
-        <w:t>,</w:t>
-      </w:r>
-      <w:r>
-        <w:rPr>
-          <w:rFonts w:ascii="Comic Sans MS" w:hAnsi="Comic Sans MS"/>
-          <w:b/>
-          <w:bCs/>
-          <w:spacing w:val="-5"/>
-          <w:sz w:val="20"/>
-          <w:szCs w:val="20"/>
-        </w:rPr>
-        <w:t xml:space="preserve"> </w:t>
-      </w:r>
-      <w:r>
-        <w:rPr>
-          <w:rFonts w:ascii="Comic Sans MS" w:hAnsi="Comic Sans MS"/>
-          <w:b/>
-          <w:bCs/>
-          <w:spacing w:val="-5"/>
-          <w:sz w:val="20"/>
-          <w:szCs w:val="20"/>
-        </w:rPr>
-        <w:t>Ubuntu,</w:t>
-      </w:r>
-      <w:r>
-        <w:rPr>
-          <w:rFonts w:ascii="Comic Sans MS" w:hAnsi="Comic Sans MS"/>
-          <w:b/>
-          <w:bCs/>
-          <w:spacing w:val="-5"/>
-          <w:sz w:val="20"/>
-          <w:szCs w:val="20"/>
-        </w:rPr>
-        <w:t xml:space="preserve"> </w:t>
-      </w:r>
-      <w:proofErr w:type="spellStart"/>
-      <w:r>
-        <w:rPr>
-          <w:rFonts w:ascii="Comic Sans MS" w:hAnsi="Comic Sans MS"/>
-          <w:b/>
-          <w:bCs/>
-          <w:sz w:val="20"/>
-          <w:szCs w:val="20"/>
-        </w:rPr>
-        <w:t>OpenBSD</w:t>
-      </w:r>
-      <w:proofErr w:type="spellEnd"/>
-      <w:r>
-        <w:rPr>
-          <w:rFonts w:ascii="Comic Sans MS" w:hAnsi="Comic Sans MS"/>
-          <w:b/>
-          <w:bCs/>
-          <w:sz w:val="20"/>
-          <w:szCs w:val="20"/>
-        </w:rPr>
-        <w:t>,</w:t>
-      </w:r>
-      <w:r>
-        <w:rPr>
-          <w:rFonts w:ascii="Comic Sans MS" w:hAnsi="Comic Sans MS"/>
-          <w:b/>
-          <w:bCs/>
-          <w:sz w:val="20"/>
-          <w:szCs w:val="20"/>
-        </w:rPr>
-        <w:t xml:space="preserve"> </w:t>
-      </w:r>
-      <w:r>
-        <w:rPr>
-          <w:rFonts w:ascii="Comic Sans MS" w:hAnsi="Comic Sans MS"/>
-          <w:b/>
-          <w:bCs/>
-          <w:sz w:val="20"/>
-          <w:szCs w:val="20"/>
-        </w:rPr>
-        <w:t>FreeBSD</w:t>
-      </w:r>
-      <w:r>
-        <w:rPr>
-          <w:rFonts w:ascii="Comic Sans MS" w:hAnsi="Comic Sans MS"/>
-          <w:b/>
-          <w:bCs/>
-          <w:sz w:val="20"/>
-          <w:szCs w:val="20"/>
-        </w:rPr>
-        <w:t>,</w:t>
-      </w:r>
-      <w:r>
-        <w:rPr>
-          <w:rFonts w:ascii="Comic Sans MS" w:hAnsi="Comic Sans MS"/>
-          <w:b/>
-          <w:bCs/>
-          <w:sz w:val="20"/>
-          <w:szCs w:val="20"/>
-        </w:rPr>
-        <w:t xml:space="preserve"> </w:t>
-      </w:r>
-      <w:proofErr w:type="spellStart"/>
-      <w:r>
-        <w:rPr>
-          <w:rFonts w:ascii="Comic Sans MS" w:hAnsi="Comic Sans MS"/>
-          <w:b/>
-          <w:bCs/>
-          <w:sz w:val="20"/>
-          <w:szCs w:val="20"/>
-        </w:rPr>
-        <w:t>NetBSD</w:t>
-      </w:r>
-      <w:proofErr w:type="spellEnd"/>
-      <w:r>
-        <w:rPr>
-          <w:rFonts w:ascii="Comic Sans MS" w:hAnsi="Comic Sans MS"/>
-          <w:b/>
-          <w:bCs/>
-          <w:spacing w:val="-5"/>
-          <w:sz w:val="20"/>
-          <w:szCs w:val="20"/>
-        </w:rPr>
-        <w:t xml:space="preserve"> </w:t>
-      </w:r>
-      <w:r>
-        <w:rPr>
-          <w:rFonts w:ascii="Comic Sans MS" w:hAnsi="Comic Sans MS"/>
-          <w:b/>
-          <w:bCs/>
-          <w:spacing w:val="-5"/>
-          <w:sz w:val="20"/>
-          <w:szCs w:val="20"/>
-        </w:rPr>
-        <w:t xml:space="preserve">and </w:t>
-      </w:r>
-      <w:proofErr w:type="spellStart"/>
-      <w:r>
-        <w:rPr>
-          <w:rFonts w:ascii="Comic Sans MS" w:hAnsi="Comic Sans MS"/>
-          <w:b/>
-          <w:bCs/>
-          <w:spacing w:val="-5"/>
-          <w:sz w:val="20"/>
-          <w:szCs w:val="20"/>
-        </w:rPr>
-        <w:t>Archlinux</w:t>
-      </w:r>
-      <w:proofErr w:type="spellEnd"/>
-      <w:r>
-        <w:rPr>
-          <w:rFonts w:ascii="Comic Sans MS" w:hAnsi="Comic Sans MS"/>
-          <w:b/>
-          <w:bCs/>
-          <w:spacing w:val="-5"/>
-          <w:sz w:val="20"/>
-          <w:szCs w:val="20"/>
-        </w:rPr>
-        <w:t xml:space="preserve"> </w:t>
+        <w:t xml:space="preserve">and Archlinux </w:t>
       </w:r>
       <w:r>
         <w:rPr>
@@ -1305,7 +1059,6 @@
           <w:lang w:val="en-US"/>
         </w:rPr>
       </w:pPr>
-      <w:proofErr w:type="spellStart"/>
       <w:r>
         <w:rPr>
           <w:rFonts w:ascii="Comic Sans MS" w:hAnsi="Comic Sans MS"/>
@@ -1314,20 +1067,19 @@
           <w:szCs w:val="20"/>
           <w:lang w:val="it-IT"/>
         </w:rPr>
-        <w:t>Apt</w:t>
-      </w:r>
-      <w:proofErr w:type="spellEnd"/>
-      <w:r>
-        <w:rPr>
-          <w:rFonts w:ascii="Comic Sans MS" w:hAnsi="Comic Sans MS"/>
+        <w:t xml:space="preserve">Apt on limiting users and processes by </w:t>
+      </w:r>
+      <w:r>
+        <w:rPr>
+          <w:rFonts w:ascii="Comic Sans MS" w:hAnsi="Comic Sans MS"/>
+          <w:b/>
           <w:bCs/>
           <w:sz w:val="20"/>
           <w:szCs w:val="20"/>
           <w:lang w:val="it-IT"/>
         </w:rPr>
-        <w:t xml:space="preserve"> on </w:t>
-      </w:r>
-      <w:proofErr w:type="spellStart"/>
+        <w:t xml:space="preserve">Selinux </w:t>
+      </w:r>
       <w:r>
         <w:rPr>
           <w:rFonts w:ascii="Comic Sans MS" w:hAnsi="Comic Sans MS"/>
@@ -1336,110 +1088,19 @@
           <w:szCs w:val="20"/>
           <w:lang w:val="it-IT"/>
         </w:rPr>
-        <w:t>limiting</w:t>
-      </w:r>
-      <w:proofErr w:type="spellEnd"/>
-      <w:r>
-        <w:rPr>
-          <w:rFonts w:ascii="Comic Sans MS" w:hAnsi="Comic Sans MS"/>
+        <w:t xml:space="preserve">and </w:t>
+      </w:r>
+      <w:r>
+        <w:rPr>
+          <w:rFonts w:ascii="Comic Sans MS" w:hAnsi="Comic Sans MS"/>
+          <w:b/>
           <w:bCs/>
           <w:sz w:val="20"/>
           <w:szCs w:val="20"/>
           <w:lang w:val="it-IT"/>
         </w:rPr>
-        <w:t xml:space="preserve"> </w:t>
-      </w:r>
-      <w:proofErr w:type="spellStart"/>
-      <w:r>
-        <w:rPr>
-          <w:rFonts w:ascii="Comic Sans MS" w:hAnsi="Comic Sans MS"/>
-          <w:bCs/>
-          <w:sz w:val="20"/>
-          <w:szCs w:val="20"/>
-          <w:lang w:val="it-IT"/>
-        </w:rPr>
-        <w:t>users</w:t>
-      </w:r>
-      <w:proofErr w:type="spellEnd"/>
-      <w:r>
-        <w:rPr>
-          <w:rFonts w:ascii="Comic Sans MS" w:hAnsi="Comic Sans MS"/>
-          <w:bCs/>
-          <w:sz w:val="20"/>
-          <w:szCs w:val="20"/>
-          <w:lang w:val="it-IT"/>
-        </w:rPr>
-        <w:t xml:space="preserve"> and </w:t>
-      </w:r>
-      <w:proofErr w:type="spellStart"/>
-      <w:r>
-        <w:rPr>
-          <w:rFonts w:ascii="Comic Sans MS" w:hAnsi="Comic Sans MS"/>
-          <w:bCs/>
-          <w:sz w:val="20"/>
-          <w:szCs w:val="20"/>
-          <w:lang w:val="it-IT"/>
-        </w:rPr>
-        <w:t>processes</w:t>
-      </w:r>
-      <w:proofErr w:type="spellEnd"/>
-      <w:r>
-        <w:rPr>
-          <w:rFonts w:ascii="Comic Sans MS" w:hAnsi="Comic Sans MS"/>
-          <w:bCs/>
-          <w:sz w:val="20"/>
-          <w:szCs w:val="20"/>
-          <w:lang w:val="it-IT"/>
-        </w:rPr>
-        <w:t xml:space="preserve"> by </w:t>
-      </w:r>
-      <w:proofErr w:type="spellStart"/>
-      <w:r>
-        <w:rPr>
-          <w:rFonts w:ascii="Comic Sans MS" w:hAnsi="Comic Sans MS"/>
-          <w:b/>
-          <w:bCs/>
-          <w:sz w:val="20"/>
-          <w:szCs w:val="20"/>
-          <w:lang w:val="it-IT"/>
-        </w:rPr>
-        <w:t>Selinux</w:t>
-      </w:r>
-      <w:proofErr w:type="spellEnd"/>
-      <w:r>
-        <w:rPr>
-          <w:rFonts w:ascii="Comic Sans MS" w:hAnsi="Comic Sans MS"/>
-          <w:b/>
-          <w:bCs/>
-          <w:sz w:val="20"/>
-          <w:szCs w:val="20"/>
-          <w:lang w:val="it-IT"/>
-        </w:rPr>
-        <w:t xml:space="preserve"> </w:t>
-      </w:r>
-      <w:r>
-        <w:rPr>
-          <w:rFonts w:ascii="Comic Sans MS" w:hAnsi="Comic Sans MS"/>
-          <w:bCs/>
-          <w:sz w:val="20"/>
-          <w:szCs w:val="20"/>
-          <w:lang w:val="it-IT"/>
-        </w:rPr>
-        <w:t xml:space="preserve">and </w:t>
-      </w:r>
-      <w:proofErr w:type="spellStart"/>
-      <w:r>
-        <w:rPr>
-          <w:rFonts w:ascii="Comic Sans MS" w:hAnsi="Comic Sans MS"/>
-          <w:b/>
-          <w:bCs/>
-          <w:sz w:val="20"/>
-          <w:szCs w:val="20"/>
-          <w:lang w:val="it-IT"/>
-        </w:rPr>
         <w:t>AppArmor</w:t>
       </w:r>
-      <w:proofErr w:type="spellEnd"/>
       <w:r>
         <w:rPr>
           <w:rFonts w:ascii="Comic Sans MS" w:hAnsi="Comic Sans MS"/>
@@ -1486,31 +1147,7 @@
           <w:szCs w:val="20"/>
           <w:lang w:val="de-DE"/>
         </w:rPr>
-        <w:t xml:space="preserve"> </w:t>
-      </w:r>
-      <w:proofErr w:type="spellStart"/>
-      <w:r>
-        <w:rPr>
-          <w:rFonts w:ascii="Comic Sans MS" w:hAnsi="Comic Sans MS"/>
-          <w:b/>
-          <w:bCs/>
-          <w:sz w:val="20"/>
-          <w:szCs w:val="20"/>
-          <w:lang w:val="de-DE"/>
-        </w:rPr>
-        <w:t>Ansible</w:t>
-      </w:r>
-      <w:proofErr w:type="spellEnd"/>
-      <w:r>
-        <w:rPr>
-          <w:rFonts w:ascii="Comic Sans MS" w:hAnsi="Comic Sans MS"/>
-          <w:b/>
-          <w:bCs/>
-          <w:sz w:val="20"/>
-          <w:szCs w:val="20"/>
-          <w:lang w:val="de-DE"/>
-        </w:rPr>
-        <w:t xml:space="preserve"> </w:t>
+        <w:t xml:space="preserve"> Ansible </w:t>
       </w:r>
       <w:r>
         <w:rPr>
@@ -1530,31 +1167,7 @@
           <w:szCs w:val="20"/>
           <w:lang w:val="en-US"/>
         </w:rPr>
-        <w:t xml:space="preserve"> </w:t>
-      </w:r>
-      <w:proofErr w:type="spellStart"/>
-      <w:r>
-        <w:rPr>
-          <w:rFonts w:ascii="Comic Sans MS" w:hAnsi="Comic Sans MS"/>
-          <w:b/>
-          <w:bCs/>
-          <w:sz w:val="20"/>
-          <w:szCs w:val="20"/>
-          <w:lang w:val="en-US"/>
-        </w:rPr>
-        <w:t>Saltstack</w:t>
-      </w:r>
-      <w:proofErr w:type="spellEnd"/>
-      <w:r>
-        <w:rPr>
-          <w:rFonts w:ascii="Comic Sans MS" w:hAnsi="Comic Sans MS"/>
-          <w:b/>
-          <w:bCs/>
-          <w:sz w:val="20"/>
-          <w:szCs w:val="20"/>
-          <w:lang w:val="en-US"/>
-        </w:rPr>
-        <w:t>.</w:t>
+        <w:t xml:space="preserve"> Saltstack.</w:t>
       </w:r>
     </w:p>
     <w:p>
@@ -1662,7 +1275,6 @@
         </w:rPr>
         <w:t xml:space="preserve">Knowledge on cloud computing using </w:t>
       </w:r>
-      <w:proofErr w:type="spellStart"/>
       <w:r>
         <w:rPr>
           <w:rFonts w:ascii="Comic Sans MS" w:hAnsi="Comic Sans MS"/>
@@ -1672,199 +1284,68 @@
           <w:sz w:val="20"/>
           <w:szCs w:val="20"/>
         </w:rPr>
-        <w:t>Openstack</w:t>
-      </w:r>
-      <w:proofErr w:type="spellEnd"/>
-      <w:r>
-        <w:rPr>
-          <w:rFonts w:ascii="Comic Sans MS" w:hAnsi="Comic Sans MS"/>
-          <w:b/>
-          <w:bCs/>
+        <w:t xml:space="preserve">Openstack </w:t>
+      </w:r>
+      <w:r>
+        <w:rPr>
+          <w:rFonts w:ascii="Comic Sans MS" w:hAnsi="Comic Sans MS"/>
           <w:spacing w:val="-5"/>
           <w:sz w:val="20"/>
           <w:szCs w:val="20"/>
         </w:rPr>
+        <w:t>(Keystone,glance,rabbitMQ,Nova,Nova-compute and horizon)</w:t>
+      </w:r>
+      <w:r>
+        <w:rPr>
+          <w:rStyle w:val="None"/>
+          <w:rFonts w:ascii="Comic Sans MS" w:hAnsi="Comic Sans MS"/>
+          <w:spacing w:val="-5"/>
+          <w:sz w:val="20"/>
+          <w:szCs w:val="20"/>
+        </w:rPr>
         <w:t xml:space="preserve"> </w:t>
       </w:r>
       <w:r>
         <w:rPr>
+          <w:rStyle w:val="None"/>
           <w:rFonts w:ascii="Comic Sans MS" w:hAnsi="Comic Sans MS"/>
           <w:spacing w:val="-5"/>
           <w:sz w:val="20"/>
           <w:szCs w:val="20"/>
         </w:rPr>
-        <w:t>(</w:t>
-      </w:r>
-      <w:proofErr w:type="spellStart"/>
-      <w:proofErr w:type="gramStart"/>
-      <w:r>
-        <w:rPr>
-          <w:rFonts w:ascii="Comic Sans MS" w:hAnsi="Comic Sans MS"/>
+        <w:t xml:space="preserve">and Amazon web service </w:t>
+      </w:r>
+      <w:r>
+        <w:rPr>
+          <w:rStyle w:val="None"/>
+          <w:rFonts w:ascii="Comic Sans MS" w:hAnsi="Comic Sans MS"/>
+          <w:b/>
           <w:spacing w:val="-5"/>
           <w:sz w:val="20"/>
           <w:szCs w:val="20"/>
         </w:rPr>
-        <w:t>Keystone,glance</w:t>
-      </w:r>
-      <w:proofErr w:type="gramEnd"/>
-      <w:r>
-        <w:rPr>
-          <w:rFonts w:ascii="Comic Sans MS" w:hAnsi="Comic Sans MS"/>
+        <w:t>AWS</w:t>
+      </w:r>
+      <w:r>
+        <w:rPr>
+          <w:rStyle w:val="None"/>
+          <w:rFonts w:ascii="Comic Sans MS" w:hAnsi="Comic Sans MS"/>
+          <w:b/>
           <w:spacing w:val="-5"/>
           <w:sz w:val="20"/>
           <w:szCs w:val="20"/>
         </w:rPr>
-        <w:t>,rabbitMQ,Nova,Nova</w:t>
-      </w:r>
-      <w:proofErr w:type="spellEnd"/>
-      <w:r>
-        <w:rPr>
+        <w:t xml:space="preserve"> </w:t>
+      </w:r>
+      <w:r>
+        <w:rPr>
+          <w:rStyle w:val="None"/>
           <w:rFonts w:ascii="Comic Sans MS" w:hAnsi="Comic Sans MS"/>
           <w:spacing w:val="-5"/>
           <w:sz w:val="20"/>
           <w:szCs w:val="20"/>
         </w:rPr>
-        <w:t>-compute and horizon)</w:t>
-      </w:r>
-      <w:r>
-        <w:rPr>
-          <w:rStyle w:val="None"/>
-          <w:rFonts w:ascii="Comic Sans MS" w:hAnsi="Comic Sans MS"/>
-          <w:spacing w:val="-5"/>
-          <w:sz w:val="20"/>
-          <w:szCs w:val="20"/>
-        </w:rPr>
-        <w:t xml:space="preserve"> </w:t>
-      </w:r>
-      <w:r>
-        <w:rPr>
-          <w:rStyle w:val="None"/>
-          <w:rFonts w:ascii="Comic Sans MS" w:hAnsi="Comic Sans MS"/>
-          <w:spacing w:val="-5"/>
-          <w:sz w:val="20"/>
-          <w:szCs w:val="20"/>
-        </w:rPr>
-        <w:t xml:space="preserve">and Amazon web service </w:t>
-      </w:r>
-      <w:r>
-        <w:rPr>
-          <w:rStyle w:val="None"/>
-          <w:rFonts w:ascii="Comic Sans MS" w:hAnsi="Comic Sans MS"/>
-          <w:b/>
-          <w:spacing w:val="-5"/>
-          <w:sz w:val="20"/>
-          <w:szCs w:val="20"/>
-        </w:rPr>
-        <w:t>AWS</w:t>
-      </w:r>
-      <w:r>
-        <w:rPr>
-          <w:rStyle w:val="None"/>
-          <w:rFonts w:ascii="Comic Sans MS" w:hAnsi="Comic Sans MS"/>
-          <w:b/>
-          <w:spacing w:val="-5"/>
-          <w:sz w:val="20"/>
-          <w:szCs w:val="20"/>
-        </w:rPr>
-        <w:t xml:space="preserve"> </w:t>
-      </w:r>
-      <w:r>
-        <w:rPr>
-          <w:rStyle w:val="None"/>
-          <w:rFonts w:ascii="Comic Sans MS" w:hAnsi="Comic Sans MS"/>
-          <w:spacing w:val="-5"/>
-          <w:sz w:val="20"/>
-          <w:szCs w:val="20"/>
-        </w:rPr>
-        <w:t xml:space="preserve">(EC2,ELB,Auto Scaling, </w:t>
-      </w:r>
-      <w:proofErr w:type="spellStart"/>
-      <w:r>
-        <w:rPr>
-          <w:rStyle w:val="None"/>
-          <w:rFonts w:ascii="Comic Sans MS" w:hAnsi="Comic Sans MS"/>
-          <w:spacing w:val="-5"/>
-          <w:sz w:val="20"/>
-          <w:szCs w:val="20"/>
-        </w:rPr>
-        <w:t>CloudWatch</w:t>
-      </w:r>
-      <w:proofErr w:type="spellEnd"/>
-      <w:r>
-        <w:rPr>
-          <w:rStyle w:val="None"/>
-          <w:rFonts w:ascii="Comic Sans MS" w:hAnsi="Comic Sans MS"/>
-          <w:spacing w:val="-5"/>
-          <w:sz w:val="20"/>
-          <w:szCs w:val="20"/>
-        </w:rPr>
-        <w:t xml:space="preserve">, IAM, </w:t>
-      </w:r>
-      <w:proofErr w:type="spellStart"/>
-      <w:r>
-        <w:rPr>
-          <w:rStyle w:val="None"/>
-          <w:rFonts w:ascii="Comic Sans MS" w:hAnsi="Comic Sans MS"/>
-          <w:spacing w:val="-5"/>
-          <w:sz w:val="20"/>
-          <w:szCs w:val="20"/>
-        </w:rPr>
-        <w:t>CloudFormation</w:t>
-      </w:r>
-      <w:proofErr w:type="spellEnd"/>
-      <w:r>
-        <w:rPr>
-          <w:rStyle w:val="None"/>
-          <w:rFonts w:ascii="Comic Sans MS" w:hAnsi="Comic Sans MS"/>
-          <w:spacing w:val="-5"/>
-          <w:sz w:val="20"/>
-          <w:szCs w:val="20"/>
-        </w:rPr>
-        <w:t xml:space="preserve">, </w:t>
-      </w:r>
-      <w:proofErr w:type="spellStart"/>
-      <w:r>
-        <w:rPr>
-          <w:rStyle w:val="None"/>
-          <w:rFonts w:ascii="Comic Sans MS" w:hAnsi="Comic Sans MS"/>
-          <w:spacing w:val="-5"/>
-          <w:sz w:val="20"/>
-          <w:szCs w:val="20"/>
-        </w:rPr>
-        <w:t>CloudTrail</w:t>
-      </w:r>
-      <w:proofErr w:type="spellEnd"/>
-      <w:r>
-        <w:rPr>
-          <w:rStyle w:val="None"/>
-          <w:rFonts w:ascii="Comic Sans MS" w:hAnsi="Comic Sans MS"/>
-          <w:spacing w:val="-5"/>
-          <w:sz w:val="20"/>
-          <w:szCs w:val="20"/>
-        </w:rPr>
-        <w:t xml:space="preserve"> </w:t>
-      </w:r>
-      <w:proofErr w:type="spellStart"/>
-      <w:r>
-        <w:rPr>
-          <w:rStyle w:val="None"/>
-          <w:rFonts w:ascii="Comic Sans MS" w:hAnsi="Comic Sans MS"/>
-          <w:spacing w:val="-5"/>
-          <w:sz w:val="20"/>
-          <w:szCs w:val="20"/>
-        </w:rPr>
-        <w:t>etc</w:t>
-      </w:r>
-      <w:proofErr w:type="spellEnd"/>
-      <w:r>
-        <w:rPr>
-          <w:rStyle w:val="None"/>
-          <w:rFonts w:ascii="Comic Sans MS" w:hAnsi="Comic Sans MS"/>
-          <w:spacing w:val="-5"/>
-          <w:sz w:val="20"/>
-          <w:szCs w:val="20"/>
-        </w:rPr>
-        <w:t>).</w:t>
+        <w:t>(EC2,ELB,Auto Scaling, CloudWatch, IAM, CloudFormation, CloudTrail etc).</w:t>
       </w:r>
     </w:p>
     <w:p>
@@ -1933,8 +1414,6 @@
         </w:rPr>
         <w:t xml:space="preserve"> and networking using </w:t>
       </w:r>
-      <w:proofErr w:type="spellStart"/>
-      <w:proofErr w:type="gramStart"/>
       <w:r>
         <w:rPr>
           <w:rStyle w:val="None"/>
@@ -1947,7 +1426,6 @@
         </w:rPr>
         <w:t>LXC,Vagrant</w:t>
       </w:r>
-      <w:proofErr w:type="gramEnd"/>
       <w:r>
         <w:rPr>
           <w:rStyle w:val="None"/>
@@ -1989,19 +1467,7 @@
           <w:sz w:val="20"/>
           <w:szCs w:val="20"/>
         </w:rPr>
-        <w:t>Docker</w:t>
-      </w:r>
-      <w:proofErr w:type="spellEnd"/>
-      <w:r>
-        <w:rPr>
-          <w:rStyle w:val="None"/>
-          <w:rFonts w:ascii="Comic Sans MS" w:hAnsi="Comic Sans MS"/>
-          <w:b/>
-          <w:spacing w:val="-5"/>
-          <w:sz w:val="20"/>
-          <w:szCs w:val="20"/>
-        </w:rPr>
-        <w:t xml:space="preserve"> Swarm</w:t>
+        <w:t>Docker Swarm</w:t>
       </w:r>
       <w:r>
         <w:rPr>
@@ -2057,27 +1523,14 @@
         </w:rPr>
         <w:t xml:space="preserve">Apt on container management using </w:t>
       </w:r>
-      <w:proofErr w:type="spellStart"/>
-      <w:proofErr w:type="gramStart"/>
-      <w:r>
-        <w:rPr>
-          <w:rFonts w:ascii="Comic Sans MS" w:eastAsia="Comic Sans MS" w:hAnsi="Comic Sans MS" w:cs="Comic Sans MS"/>
-          <w:b/>
-          <w:sz w:val="20"/>
-          <w:szCs w:val="20"/>
-        </w:rPr>
-        <w:t>Kubernetes,Openshift</w:t>
-      </w:r>
-      <w:proofErr w:type="spellEnd"/>
-      <w:proofErr w:type="gramEnd"/>
-      <w:r>
-        <w:rPr>
-          <w:rFonts w:ascii="Comic Sans MS" w:eastAsia="Comic Sans MS" w:hAnsi="Comic Sans MS" w:cs="Comic Sans MS"/>
-          <w:b/>
-          <w:sz w:val="20"/>
-          <w:szCs w:val="20"/>
-        </w:rPr>
-        <w:t xml:space="preserve"> </w:t>
+      <w:r>
+        <w:rPr>
+          <w:rFonts w:ascii="Comic Sans MS" w:eastAsia="Comic Sans MS" w:hAnsi="Comic Sans MS" w:cs="Comic Sans MS"/>
+          <w:b/>
+          <w:sz w:val="20"/>
+          <w:szCs w:val="20"/>
+        </w:rPr>
+        <w:t xml:space="preserve">Kubernetes,Openshift </w:t>
       </w:r>
       <w:r>
         <w:rPr>
@@ -2094,27 +1547,7 @@
           <w:sz w:val="20"/>
           <w:szCs w:val="20"/>
         </w:rPr>
-        <w:t xml:space="preserve"> </w:t>
-      </w:r>
-      <w:proofErr w:type="spellStart"/>
-      <w:r>
-        <w:rPr>
-          <w:rFonts w:ascii="Comic Sans MS" w:eastAsia="Comic Sans MS" w:hAnsi="Comic Sans MS" w:cs="Comic Sans MS"/>
-          <w:b/>
-          <w:sz w:val="20"/>
-          <w:szCs w:val="20"/>
-        </w:rPr>
-        <w:t>grafana</w:t>
-      </w:r>
-      <w:proofErr w:type="spellEnd"/>
-      <w:r>
-        <w:rPr>
-          <w:rFonts w:ascii="Comic Sans MS" w:eastAsia="Comic Sans MS" w:hAnsi="Comic Sans MS" w:cs="Comic Sans MS"/>
-          <w:b/>
-          <w:sz w:val="20"/>
-          <w:szCs w:val="20"/>
-        </w:rPr>
-        <w:t>.</w:t>
+        <w:t xml:space="preserve"> grafana.</w:t>
       </w:r>
     </w:p>
     <w:p>
@@ -2152,7 +1585,6 @@
           <w:lang w:val="en-US"/>
         </w:rPr>
       </w:pPr>
-      <w:proofErr w:type="spellStart"/>
       <w:r>
         <w:rPr>
           <w:rFonts w:ascii="Comic Sans MS" w:hAnsi="Comic Sans MS"/>
@@ -2161,9 +1593,8 @@
           <w:szCs w:val="20"/>
           <w:lang w:val="it-IT"/>
         </w:rPr>
-        <w:t>Hands-on</w:t>
-      </w:r>
-      <w:proofErr w:type="spellEnd"/>
+        <w:t xml:space="preserve">Hands-on Network based Intrusion </w:t>
+      </w:r>
       <w:r>
         <w:rPr>
           <w:rFonts w:ascii="Comic Sans MS" w:hAnsi="Comic Sans MS"/>
@@ -2172,9 +1603,8 @@
           <w:szCs w:val="20"/>
           <w:lang w:val="it-IT"/>
         </w:rPr>
-        <w:t xml:space="preserve"> Network </w:t>
-      </w:r>
-      <w:proofErr w:type="spellStart"/>
+        <w:t xml:space="preserve">Detection </w:t>
+      </w:r>
       <w:r>
         <w:rPr>
           <w:rFonts w:ascii="Comic Sans MS" w:hAnsi="Comic Sans MS"/>
@@ -2183,20 +1613,19 @@
           <w:szCs w:val="20"/>
           <w:lang w:val="it-IT"/>
         </w:rPr>
-        <w:t>based</w:t>
-      </w:r>
-      <w:proofErr w:type="spellEnd"/>
-      <w:r>
-        <w:rPr>
-          <w:rFonts w:ascii="Comic Sans MS" w:hAnsi="Comic Sans MS"/>
+        <w:t>System</w:t>
+      </w:r>
+      <w:r>
+        <w:rPr>
+          <w:rFonts w:ascii="Comic Sans MS" w:hAnsi="Comic Sans MS"/>
+          <w:b/>
           <w:bCs/>
           <w:sz w:val="20"/>
           <w:szCs w:val="20"/>
           <w:lang w:val="it-IT"/>
         </w:rPr>
-        <w:t xml:space="preserve"> </w:t>
-      </w:r>
-      <w:proofErr w:type="spellStart"/>
+        <w:t xml:space="preserve"> (NIDS) </w:t>
+      </w:r>
       <w:r>
         <w:rPr>
           <w:rFonts w:ascii="Comic Sans MS" w:hAnsi="Comic Sans MS"/>
@@ -2205,74 +1634,8 @@
           <w:szCs w:val="20"/>
           <w:lang w:val="it-IT"/>
         </w:rPr>
-        <w:t>Intrusion</w:t>
-      </w:r>
-      <w:proofErr w:type="spellEnd"/>
-      <w:r>
-        <w:rPr>
-          <w:rFonts w:ascii="Comic Sans MS" w:hAnsi="Comic Sans MS"/>
-          <w:bCs/>
-          <w:sz w:val="20"/>
-          <w:szCs w:val="20"/>
-          <w:lang w:val="it-IT"/>
-        </w:rPr>
-        <w:t xml:space="preserve"> </w:t>
-      </w:r>
-      <w:proofErr w:type="spellStart"/>
-      <w:r>
-        <w:rPr>
-          <w:rFonts w:ascii="Comic Sans MS" w:hAnsi="Comic Sans MS"/>
-          <w:bCs/>
-          <w:sz w:val="20"/>
-          <w:szCs w:val="20"/>
-          <w:lang w:val="it-IT"/>
-        </w:rPr>
-        <w:t>Detection</w:t>
-      </w:r>
-      <w:proofErr w:type="spellEnd"/>
-      <w:r>
-        <w:rPr>
-          <w:rFonts w:ascii="Comic Sans MS" w:hAnsi="Comic Sans MS"/>
-          <w:bCs/>
-          <w:sz w:val="20"/>
-          <w:szCs w:val="20"/>
-          <w:lang w:val="it-IT"/>
-        </w:rPr>
-        <w:t xml:space="preserve"> </w:t>
-      </w:r>
-      <w:r>
-        <w:rPr>
-          <w:rFonts w:ascii="Comic Sans MS" w:hAnsi="Comic Sans MS"/>
-          <w:bCs/>
-          <w:sz w:val="20"/>
-          <w:szCs w:val="20"/>
-          <w:lang w:val="it-IT"/>
-        </w:rPr>
-        <w:t>System</w:t>
-      </w:r>
-      <w:r>
-        <w:rPr>
-          <w:rFonts w:ascii="Comic Sans MS" w:hAnsi="Comic Sans MS"/>
-          <w:b/>
-          <w:bCs/>
-          <w:sz w:val="20"/>
-          <w:szCs w:val="20"/>
-          <w:lang w:val="it-IT"/>
-        </w:rPr>
-        <w:t xml:space="preserve"> (NIDS) </w:t>
-      </w:r>
-      <w:proofErr w:type="spellStart"/>
-      <w:r>
-        <w:rPr>
-          <w:rFonts w:ascii="Comic Sans MS" w:hAnsi="Comic Sans MS"/>
-          <w:bCs/>
-          <w:sz w:val="20"/>
-          <w:szCs w:val="20"/>
-          <w:lang w:val="it-IT"/>
-        </w:rPr>
         <w:t>using</w:t>
       </w:r>
-      <w:proofErr w:type="spellEnd"/>
       <w:r>
         <w:rPr>
           <w:rFonts w:ascii="Comic Sans MS" w:hAnsi="Comic Sans MS"/>
@@ -2302,7 +1665,6 @@
           <w:lang w:val="en-US"/>
         </w:rPr>
       </w:pPr>
-      <w:proofErr w:type="spellStart"/>
       <w:r>
         <w:rPr>
           <w:rFonts w:ascii="Comic Sans MS" w:hAnsi="Comic Sans MS"/>
@@ -2313,7 +1675,6 @@
         </w:rPr>
         <w:t>Hands-on</w:t>
       </w:r>
-      <w:proofErr w:type="spellEnd"/>
       <w:r>
         <w:rPr>
           <w:rFonts w:ascii="Comic Sans MS" w:hAnsi="Comic Sans MS"/>
@@ -2343,9 +1704,8 @@
           <w:szCs w:val="20"/>
           <w:lang w:val="it-IT"/>
         </w:rPr>
-        <w:t xml:space="preserve"> </w:t>
-      </w:r>
-      <w:proofErr w:type="spellStart"/>
+        <w:t xml:space="preserve"> based Intrusion </w:t>
+      </w:r>
       <w:r>
         <w:rPr>
           <w:rFonts w:ascii="Comic Sans MS" w:hAnsi="Comic Sans MS"/>
@@ -2354,9 +1714,8 @@
           <w:szCs w:val="20"/>
           <w:lang w:val="it-IT"/>
         </w:rPr>
-        <w:t>based</w:t>
-      </w:r>
-      <w:proofErr w:type="spellEnd"/>
+        <w:t xml:space="preserve">Detection </w:t>
+      </w:r>
       <w:r>
         <w:rPr>
           <w:rFonts w:ascii="Comic Sans MS" w:hAnsi="Comic Sans MS"/>
@@ -2365,20 +1724,19 @@
           <w:szCs w:val="20"/>
           <w:lang w:val="it-IT"/>
         </w:rPr>
-        <w:t xml:space="preserve"> </w:t>
-      </w:r>
-      <w:proofErr w:type="spellStart"/>
-      <w:r>
-        <w:rPr>
-          <w:rFonts w:ascii="Comic Sans MS" w:hAnsi="Comic Sans MS"/>
+        <w:t>System</w:t>
+      </w:r>
+      <w:r>
+        <w:rPr>
+          <w:rFonts w:ascii="Comic Sans MS" w:hAnsi="Comic Sans MS"/>
+          <w:b/>
           <w:bCs/>
           <w:sz w:val="20"/>
           <w:szCs w:val="20"/>
           <w:lang w:val="it-IT"/>
         </w:rPr>
-        <w:t>Intrusion</w:t>
-      </w:r>
-      <w:proofErr w:type="spellEnd"/>
+        <w:t xml:space="preserve"> (HIDS) </w:t>
+      </w:r>
       <w:r>
         <w:rPr>
           <w:rFonts w:ascii="Comic Sans MS" w:hAnsi="Comic Sans MS"/>
@@ -2387,63 +1745,8 @@
           <w:szCs w:val="20"/>
           <w:lang w:val="it-IT"/>
         </w:rPr>
-        <w:t xml:space="preserve"> </w:t>
-      </w:r>
-      <w:proofErr w:type="spellStart"/>
-      <w:r>
-        <w:rPr>
-          <w:rFonts w:ascii="Comic Sans MS" w:hAnsi="Comic Sans MS"/>
-          <w:bCs/>
-          <w:sz w:val="20"/>
-          <w:szCs w:val="20"/>
-          <w:lang w:val="it-IT"/>
-        </w:rPr>
-        <w:t>Detection</w:t>
-      </w:r>
-      <w:proofErr w:type="spellEnd"/>
-      <w:r>
-        <w:rPr>
-          <w:rFonts w:ascii="Comic Sans MS" w:hAnsi="Comic Sans MS"/>
-          <w:bCs/>
-          <w:sz w:val="20"/>
-          <w:szCs w:val="20"/>
-          <w:lang w:val="it-IT"/>
-        </w:rPr>
-        <w:t xml:space="preserve"> </w:t>
-      </w:r>
-      <w:r>
-        <w:rPr>
-          <w:rFonts w:ascii="Comic Sans MS" w:hAnsi="Comic Sans MS"/>
-          <w:bCs/>
-          <w:sz w:val="20"/>
-          <w:szCs w:val="20"/>
-          <w:lang w:val="it-IT"/>
-        </w:rPr>
-        <w:t>System</w:t>
-      </w:r>
-      <w:r>
-        <w:rPr>
-          <w:rFonts w:ascii="Comic Sans MS" w:hAnsi="Comic Sans MS"/>
-          <w:b/>
-          <w:bCs/>
-          <w:sz w:val="20"/>
-          <w:szCs w:val="20"/>
-          <w:lang w:val="it-IT"/>
-        </w:rPr>
-        <w:t xml:space="preserve"> (HIDS) </w:t>
-      </w:r>
-      <w:proofErr w:type="spellStart"/>
-      <w:r>
-        <w:rPr>
-          <w:rFonts w:ascii="Comic Sans MS" w:hAnsi="Comic Sans MS"/>
-          <w:bCs/>
-          <w:sz w:val="20"/>
-          <w:szCs w:val="20"/>
-          <w:lang w:val="it-IT"/>
-        </w:rPr>
         <w:t>using</w:t>
       </w:r>
-      <w:proofErr w:type="spellEnd"/>
       <w:r>
         <w:rPr>
           <w:rFonts w:ascii="Comic Sans MS" w:hAnsi="Comic Sans MS"/>
@@ -2497,87 +1800,7 @@
           <w:sz w:val="20"/>
           <w:szCs w:val="20"/>
         </w:rPr>
-        <w:t xml:space="preserve">Apt on </w:t>
-      </w:r>
-      <w:proofErr w:type="spellStart"/>
-      <w:r>
-        <w:rPr>
-          <w:rFonts w:ascii="Comic Sans MS" w:eastAsia="Comic Sans MS" w:hAnsi="Comic Sans MS" w:cs="Comic Sans MS"/>
-          <w:spacing w:val="-5"/>
-          <w:sz w:val="20"/>
-          <w:szCs w:val="20"/>
-        </w:rPr>
-        <w:t>Vmware</w:t>
-      </w:r>
-      <w:proofErr w:type="spellEnd"/>
-      <w:r>
-        <w:rPr>
-          <w:rFonts w:ascii="Comic Sans MS" w:eastAsia="Comic Sans MS" w:hAnsi="Comic Sans MS" w:cs="Comic Sans MS"/>
-          <w:spacing w:val="-5"/>
-          <w:sz w:val="20"/>
-          <w:szCs w:val="20"/>
-        </w:rPr>
-        <w:t xml:space="preserve"> </w:t>
-      </w:r>
-      <w:proofErr w:type="spellStart"/>
-      <w:r>
-        <w:rPr>
-          <w:rFonts w:ascii="Comic Sans MS" w:eastAsia="Comic Sans MS" w:hAnsi="Comic Sans MS" w:cs="Comic Sans MS"/>
-          <w:spacing w:val="-5"/>
-          <w:sz w:val="20"/>
-          <w:szCs w:val="20"/>
-        </w:rPr>
-        <w:t>ESXi</w:t>
-      </w:r>
-      <w:proofErr w:type="spellEnd"/>
-      <w:r>
-        <w:rPr>
-          <w:rFonts w:ascii="Comic Sans MS" w:eastAsia="Comic Sans MS" w:hAnsi="Comic Sans MS" w:cs="Comic Sans MS"/>
-          <w:spacing w:val="-5"/>
-          <w:sz w:val="20"/>
-          <w:szCs w:val="20"/>
-        </w:rPr>
-        <w:t xml:space="preserve"> and </w:t>
-      </w:r>
-      <w:proofErr w:type="spellStart"/>
-      <w:r>
-        <w:rPr>
-          <w:rFonts w:ascii="Comic Sans MS" w:eastAsia="Comic Sans MS" w:hAnsi="Comic Sans MS" w:cs="Comic Sans MS"/>
-          <w:spacing w:val="-5"/>
-          <w:sz w:val="20"/>
-          <w:szCs w:val="20"/>
-        </w:rPr>
-        <w:t>Vsphere</w:t>
-      </w:r>
-      <w:proofErr w:type="spellEnd"/>
-      <w:r>
-        <w:rPr>
-          <w:rFonts w:ascii="Comic Sans MS" w:eastAsia="Comic Sans MS" w:hAnsi="Comic Sans MS" w:cs="Comic Sans MS"/>
-          <w:spacing w:val="-5"/>
-          <w:sz w:val="20"/>
-          <w:szCs w:val="20"/>
-        </w:rPr>
-        <w:t xml:space="preserve"> and </w:t>
-      </w:r>
-      <w:proofErr w:type="spellStart"/>
-      <w:r>
-        <w:rPr>
-          <w:rFonts w:ascii="Comic Sans MS" w:eastAsia="Comic Sans MS" w:hAnsi="Comic Sans MS" w:cs="Comic Sans MS"/>
-          <w:spacing w:val="-5"/>
-          <w:sz w:val="20"/>
-          <w:szCs w:val="20"/>
-        </w:rPr>
-        <w:t>virtualbox</w:t>
-      </w:r>
-      <w:proofErr w:type="spellEnd"/>
-      <w:r>
-        <w:rPr>
-          <w:rFonts w:ascii="Comic Sans MS" w:eastAsia="Comic Sans MS" w:hAnsi="Comic Sans MS" w:cs="Comic Sans MS"/>
-          <w:spacing w:val="-5"/>
-          <w:sz w:val="20"/>
-          <w:szCs w:val="20"/>
-        </w:rPr>
-        <w:t>.</w:t>
+        <w:t>Apt on Vmware ESXi and Vsphere and virtualbox.</w:t>
       </w:r>
     </w:p>
     <w:p>
@@ -2645,47 +1868,7 @@
           <w:sz w:val="20"/>
           <w:szCs w:val="20"/>
         </w:rPr>
-        <w:t xml:space="preserve">Working experience on </w:t>
-      </w:r>
-      <w:proofErr w:type="spellStart"/>
-      <w:r>
-        <w:rPr>
-          <w:rFonts w:ascii="Comic Sans MS" w:eastAsia="Comic Sans MS" w:hAnsi="Comic Sans MS" w:cs="Comic Sans MS"/>
-          <w:spacing w:val="-5"/>
-          <w:sz w:val="20"/>
-          <w:szCs w:val="20"/>
-        </w:rPr>
-        <w:t>freeradius</w:t>
-      </w:r>
-      <w:proofErr w:type="spellEnd"/>
-      <w:r>
-        <w:rPr>
-          <w:rFonts w:ascii="Comic Sans MS" w:eastAsia="Comic Sans MS" w:hAnsi="Comic Sans MS" w:cs="Comic Sans MS"/>
-          <w:spacing w:val="-5"/>
-          <w:sz w:val="20"/>
-          <w:szCs w:val="20"/>
-        </w:rPr>
-        <w:t xml:space="preserve">, </w:t>
-      </w:r>
-      <w:proofErr w:type="spellStart"/>
-      <w:r>
-        <w:rPr>
-          <w:rFonts w:ascii="Comic Sans MS" w:eastAsia="Comic Sans MS" w:hAnsi="Comic Sans MS" w:cs="Comic Sans MS"/>
-          <w:spacing w:val="-5"/>
-          <w:sz w:val="20"/>
-          <w:szCs w:val="20"/>
-        </w:rPr>
-        <w:t>freeipa</w:t>
-      </w:r>
-      <w:proofErr w:type="spellEnd"/>
-      <w:r>
-        <w:rPr>
-          <w:rFonts w:ascii="Comic Sans MS" w:eastAsia="Comic Sans MS" w:hAnsi="Comic Sans MS" w:cs="Comic Sans MS"/>
-          <w:spacing w:val="-5"/>
-          <w:sz w:val="20"/>
-          <w:szCs w:val="20"/>
-        </w:rPr>
-        <w:t xml:space="preserve"> on Unix based OS.</w:t>
+        <w:t>Working experience on freeradius, freeipa on Unix based OS.</w:t>
       </w:r>
     </w:p>
     <w:p>
@@ -2759,65 +1942,8 @@
           <w:sz w:val="20"/>
           <w:szCs w:val="20"/>
         </w:rPr>
-        <w:t>TCP/IP, packets analysis (</w:t>
-      </w:r>
-      <w:proofErr w:type="spellStart"/>
-      <w:proofErr w:type="gramStart"/>
-      <w:r>
-        <w:rPr>
-          <w:rFonts w:ascii="Comic Sans MS" w:hAnsi="Comic Sans MS"/>
-          <w:b/>
-          <w:bCs/>
-          <w:sz w:val="20"/>
-          <w:szCs w:val="20"/>
-        </w:rPr>
-        <w:t>Wireshark,Tshark</w:t>
-      </w:r>
-      <w:proofErr w:type="gramEnd"/>
-      <w:r>
-        <w:rPr>
-          <w:rFonts w:ascii="Comic Sans MS" w:hAnsi="Comic Sans MS"/>
-          <w:b/>
-          <w:bCs/>
-          <w:sz w:val="20"/>
-          <w:szCs w:val="20"/>
-        </w:rPr>
-        <w:t>,Xplico</w:t>
-      </w:r>
-      <w:proofErr w:type="spellEnd"/>
-      <w:r>
-        <w:rPr>
-          <w:rFonts w:ascii="Comic Sans MS" w:hAnsi="Comic Sans MS"/>
-          <w:b/>
-          <w:bCs/>
-          <w:sz w:val="20"/>
-          <w:szCs w:val="20"/>
-        </w:rPr>
-        <w:t xml:space="preserve">, </w:t>
-      </w:r>
-      <w:proofErr w:type="spellStart"/>
-      <w:r>
-        <w:rPr>
-          <w:rFonts w:ascii="Comic Sans MS" w:hAnsi="Comic Sans MS"/>
-          <w:b/>
-          <w:bCs/>
-          <w:sz w:val="20"/>
-          <w:szCs w:val="20"/>
-        </w:rPr>
-        <w:t>tcpdump</w:t>
-      </w:r>
-      <w:proofErr w:type="spellEnd"/>
-      <w:r>
-        <w:rPr>
-          <w:rFonts w:ascii="Comic Sans MS" w:hAnsi="Comic Sans MS"/>
-          <w:b/>
-          <w:bCs/>
-          <w:sz w:val="20"/>
-          <w:szCs w:val="20"/>
-        </w:rPr>
-        <w:t xml:space="preserve"> </w:t>
-      </w:r>
-      <w:proofErr w:type="spellStart"/>
+        <w:t xml:space="preserve">TCP/IP, packets analysis (Wireshark,Tshark,Xplico, tcpdump </w:t>
+      </w:r>
       <w:r>
         <w:rPr>
           <w:rFonts w:ascii="Comic Sans MS" w:hAnsi="Comic Sans MS"/>
@@ -2826,7 +1952,6 @@
         </w:rPr>
         <w:t>etc</w:t>
       </w:r>
-      <w:proofErr w:type="spellEnd"/>
       <w:r>
         <w:rPr>
           <w:rFonts w:ascii="Comic Sans MS" w:hAnsi="Comic Sans MS"/>
@@ -2871,29 +1996,7 @@
           <w:sz w:val="20"/>
           <w:szCs w:val="20"/>
         </w:rPr>
-        <w:t xml:space="preserve"> (</w:t>
-      </w:r>
-      <w:proofErr w:type="spellStart"/>
-      <w:r>
-        <w:rPr>
-          <w:rFonts w:ascii="Comic Sans MS" w:hAnsi="Comic Sans MS"/>
-          <w:b/>
-          <w:bCs/>
-          <w:sz w:val="20"/>
-          <w:szCs w:val="20"/>
-        </w:rPr>
-        <w:t>Snort,psad</w:t>
-      </w:r>
-      <w:proofErr w:type="spellEnd"/>
-      <w:r>
-        <w:rPr>
-          <w:rFonts w:ascii="Comic Sans MS" w:hAnsi="Comic Sans MS"/>
-          <w:b/>
-          <w:bCs/>
-          <w:sz w:val="20"/>
-          <w:szCs w:val="20"/>
-        </w:rPr>
-        <w:t xml:space="preserve">) </w:t>
+        <w:t xml:space="preserve"> (Snort,psad) </w:t>
       </w:r>
       <w:r>
         <w:rPr>
@@ -2903,134 +2006,34 @@
         </w:rPr>
         <w:t>along with other security tools (</w:t>
       </w:r>
-      <w:proofErr w:type="spellStart"/>
-      <w:r>
-        <w:rPr>
-          <w:rFonts w:ascii="Comic Sans MS" w:hAnsi="Comic Sans MS"/>
-          <w:b/>
-          <w:bCs/>
-          <w:sz w:val="20"/>
-          <w:szCs w:val="20"/>
-        </w:rPr>
-        <w:t>Nmap,Nessus</w:t>
-      </w:r>
-      <w:proofErr w:type="spellEnd"/>
-      <w:r>
-        <w:rPr>
-          <w:rFonts w:ascii="Comic Sans MS" w:hAnsi="Comic Sans MS"/>
-          <w:b/>
-          <w:bCs/>
-          <w:sz w:val="20"/>
-          <w:szCs w:val="20"/>
-        </w:rPr>
-        <w:t xml:space="preserve">, </w:t>
-      </w:r>
-      <w:proofErr w:type="spellStart"/>
-      <w:r>
-        <w:rPr>
-          <w:rFonts w:ascii="Comic Sans MS" w:hAnsi="Comic Sans MS"/>
-          <w:b/>
-          <w:bCs/>
-          <w:sz w:val="20"/>
-          <w:szCs w:val="20"/>
-        </w:rPr>
-        <w:t>Nexpose</w:t>
-      </w:r>
-      <w:proofErr w:type="spellEnd"/>
-      <w:r>
-        <w:rPr>
-          <w:rFonts w:ascii="Comic Sans MS" w:hAnsi="Comic Sans MS"/>
-          <w:b/>
-          <w:bCs/>
-          <w:sz w:val="20"/>
-          <w:szCs w:val="20"/>
-        </w:rPr>
-        <w:t xml:space="preserve">, OpenVAS, </w:t>
-      </w:r>
-      <w:proofErr w:type="spellStart"/>
-      <w:r>
-        <w:rPr>
-          <w:rFonts w:ascii="Comic Sans MS" w:hAnsi="Comic Sans MS"/>
-          <w:b/>
-          <w:bCs/>
-          <w:sz w:val="20"/>
-          <w:szCs w:val="20"/>
-        </w:rPr>
-        <w:t>Metasploit</w:t>
-      </w:r>
-      <w:proofErr w:type="spellEnd"/>
-      <w:r>
-        <w:rPr>
-          <w:rFonts w:ascii="Comic Sans MS" w:hAnsi="Comic Sans MS"/>
-          <w:b/>
-          <w:bCs/>
-          <w:sz w:val="20"/>
-          <w:szCs w:val="20"/>
-        </w:rPr>
-        <w:t xml:space="preserve">, Burp suit </w:t>
-      </w:r>
-      <w:proofErr w:type="spellStart"/>
-      <w:r>
-        <w:rPr>
-          <w:rFonts w:ascii="Comic Sans MS" w:hAnsi="Comic Sans MS"/>
-          <w:sz w:val="20"/>
-          <w:szCs w:val="20"/>
-        </w:rPr>
-        <w:t>etc</w:t>
-      </w:r>
-      <w:proofErr w:type="spellEnd"/>
-      <w:r>
-        <w:rPr>
-          <w:rFonts w:ascii="Comic Sans MS" w:hAnsi="Comic Sans MS"/>
-          <w:sz w:val="20"/>
-          <w:szCs w:val="20"/>
-        </w:rPr>
-        <w:t xml:space="preserve">) included in </w:t>
-      </w:r>
-      <w:r>
-        <w:rPr>
-          <w:rFonts w:ascii="Comic Sans MS" w:hAnsi="Comic Sans MS"/>
-          <w:b/>
-          <w:bCs/>
-          <w:sz w:val="20"/>
-          <w:szCs w:val="20"/>
-        </w:rPr>
-        <w:t xml:space="preserve">Backtrack/ </w:t>
-      </w:r>
-      <w:proofErr w:type="spellStart"/>
-      <w:r>
-        <w:rPr>
-          <w:rFonts w:ascii="Comic Sans MS" w:hAnsi="Comic Sans MS"/>
-          <w:b/>
-          <w:bCs/>
-          <w:sz w:val="20"/>
-          <w:szCs w:val="20"/>
-        </w:rPr>
-        <w:t>KaliLinux</w:t>
-      </w:r>
-      <w:proofErr w:type="spellEnd"/>
-      <w:r>
-        <w:rPr>
-          <w:rFonts w:ascii="Comic Sans MS" w:hAnsi="Comic Sans MS"/>
-          <w:b/>
-          <w:bCs/>
-          <w:sz w:val="20"/>
-          <w:szCs w:val="20"/>
-        </w:rPr>
-        <w:t xml:space="preserve">/ </w:t>
-      </w:r>
-      <w:proofErr w:type="spellStart"/>
-      <w:r>
-        <w:rPr>
-          <w:rFonts w:ascii="Comic Sans MS" w:hAnsi="Comic Sans MS"/>
-          <w:b/>
-          <w:bCs/>
-          <w:sz w:val="20"/>
-          <w:szCs w:val="20"/>
-        </w:rPr>
-        <w:t>Blackbuntu</w:t>
-      </w:r>
-      <w:proofErr w:type="spellEnd"/>
+      <w:r>
+        <w:rPr>
+          <w:rFonts w:ascii="Comic Sans MS" w:hAnsi="Comic Sans MS"/>
+          <w:b/>
+          <w:bCs/>
+          <w:sz w:val="20"/>
+          <w:szCs w:val="20"/>
+        </w:rPr>
+        <w:t xml:space="preserve">Nmap,Nessus, Nexpose, OpenVAS, Metasploit, Burp suit </w:t>
+      </w:r>
+      <w:r>
+        <w:rPr>
+          <w:rFonts w:ascii="Comic Sans MS" w:hAnsi="Comic Sans MS"/>
+          <w:sz w:val="20"/>
+          <w:szCs w:val="20"/>
+        </w:rPr>
+        <w:t xml:space="preserve">etc) included in </w:t>
+      </w:r>
+      <w:r>
+        <w:rPr>
+          <w:rFonts w:ascii="Comic Sans MS" w:hAnsi="Comic Sans MS"/>
+          <w:b/>
+          <w:bCs/>
+          <w:sz w:val="20"/>
+          <w:szCs w:val="20"/>
+        </w:rPr>
+        <w:t>Backtrack/ KaliLinux/ Blackbuntu</w:t>
+      </w:r>
       <w:r>
         <w:rPr>
           <w:rFonts w:ascii="Comic Sans MS" w:hAnsi="Comic Sans MS"/>
@@ -3063,7 +2066,6 @@
         </w:rPr>
         <w:t xml:space="preserve">Network security monitoring using security distro </w:t>
       </w:r>
-      <w:proofErr w:type="spellStart"/>
       <w:r>
         <w:rPr>
           <w:rFonts w:ascii="Comic Sans MS" w:hAnsi="Comic Sans MS"/>
@@ -3073,7 +2075,6 @@
         </w:rPr>
         <w:t>SecurityOnion</w:t>
       </w:r>
-      <w:proofErr w:type="spellEnd"/>
       <w:r>
         <w:rPr>
           <w:rFonts w:ascii="Comic Sans MS" w:hAnsi="Comic Sans MS"/>
@@ -3207,25 +2208,7 @@
           <w:sz w:val="20"/>
           <w:szCs w:val="20"/>
         </w:rPr>
-        <w:t xml:space="preserve">Apt on log management using </w:t>
-      </w:r>
-      <w:proofErr w:type="spellStart"/>
-      <w:r>
-        <w:rPr>
-          <w:rFonts w:ascii="Comic Sans MS" w:eastAsia="Comic Sans MS" w:hAnsi="Comic Sans MS" w:cs="Comic Sans MS"/>
-          <w:sz w:val="20"/>
-          <w:szCs w:val="20"/>
-        </w:rPr>
-        <w:t>rsyslog</w:t>
-      </w:r>
-      <w:proofErr w:type="spellEnd"/>
-      <w:r>
-        <w:rPr>
-          <w:rFonts w:ascii="Comic Sans MS" w:eastAsia="Comic Sans MS" w:hAnsi="Comic Sans MS" w:cs="Comic Sans MS"/>
-          <w:sz w:val="20"/>
-          <w:szCs w:val="20"/>
-        </w:rPr>
-        <w:t xml:space="preserve"> in Unix operating system.</w:t>
+        <w:t>Apt on log management using rsyslog in Unix operating system.</w:t>
       </w:r>
     </w:p>
     <w:p>
@@ -3247,25 +2230,7 @@
           <w:sz w:val="20"/>
           <w:szCs w:val="20"/>
         </w:rPr>
-        <w:t xml:space="preserve">Hands-on knowledge in </w:t>
-      </w:r>
-      <w:proofErr w:type="spellStart"/>
-      <w:r>
-        <w:rPr>
-          <w:rFonts w:ascii="Comic Sans MS" w:eastAsia="Comic Sans MS" w:hAnsi="Comic Sans MS" w:cs="Comic Sans MS"/>
-          <w:sz w:val="20"/>
-          <w:szCs w:val="20"/>
-        </w:rPr>
-        <w:t>Splunk</w:t>
-      </w:r>
-      <w:proofErr w:type="spellEnd"/>
-      <w:r>
-        <w:rPr>
-          <w:rFonts w:ascii="Comic Sans MS" w:eastAsia="Comic Sans MS" w:hAnsi="Comic Sans MS" w:cs="Comic Sans MS"/>
-          <w:sz w:val="20"/>
-          <w:szCs w:val="20"/>
-        </w:rPr>
-        <w:t>.</w:t>
+        <w:t>Hands-on knowledge in Splunk.</w:t>
       </w:r>
     </w:p>
     <w:p>
@@ -3289,27 +2254,14 @@
         </w:rPr>
         <w:t>Hands on Knowledge in ELK (</w:t>
       </w:r>
-      <w:proofErr w:type="spellStart"/>
-      <w:proofErr w:type="gramStart"/>
-      <w:r>
-        <w:rPr>
-          <w:rFonts w:ascii="Comic Sans MS" w:eastAsia="Comic Sans MS" w:hAnsi="Comic Sans MS" w:cs="Comic Sans MS"/>
-          <w:b/>
-          <w:sz w:val="20"/>
-          <w:szCs w:val="20"/>
-        </w:rPr>
-        <w:t>Elasticsearch,logstash</w:t>
-      </w:r>
-      <w:proofErr w:type="spellEnd"/>
-      <w:proofErr w:type="gramEnd"/>
-      <w:r>
-        <w:rPr>
-          <w:rFonts w:ascii="Comic Sans MS" w:eastAsia="Comic Sans MS" w:hAnsi="Comic Sans MS" w:cs="Comic Sans MS"/>
-          <w:b/>
-          <w:sz w:val="20"/>
-          <w:szCs w:val="20"/>
-        </w:rPr>
-        <w:t xml:space="preserve"> </w:t>
+      <w:r>
+        <w:rPr>
+          <w:rFonts w:ascii="Comic Sans MS" w:eastAsia="Comic Sans MS" w:hAnsi="Comic Sans MS" w:cs="Comic Sans MS"/>
+          <w:b/>
+          <w:sz w:val="20"/>
+          <w:szCs w:val="20"/>
+        </w:rPr>
+        <w:t xml:space="preserve">Elasticsearch,logstash </w:t>
       </w:r>
       <w:r>
         <w:rPr>
@@ -3326,19 +2278,8 @@
           <w:sz w:val="20"/>
           <w:szCs w:val="20"/>
         </w:rPr>
-        <w:t xml:space="preserve"> </w:t>
-      </w:r>
-      <w:proofErr w:type="spellStart"/>
-      <w:r>
-        <w:rPr>
-          <w:rFonts w:ascii="Comic Sans MS" w:eastAsia="Comic Sans MS" w:hAnsi="Comic Sans MS" w:cs="Comic Sans MS"/>
-          <w:b/>
-          <w:sz w:val="20"/>
-          <w:szCs w:val="20"/>
-        </w:rPr>
-        <w:t>Kibana</w:t>
-      </w:r>
-      <w:proofErr w:type="spellEnd"/>
+        <w:t xml:space="preserve"> Kibana</w:t>
+      </w:r>
       <w:r>
         <w:rPr>
           <w:rFonts w:ascii="Comic Sans MS" w:eastAsia="Comic Sans MS" w:hAnsi="Comic Sans MS" w:cs="Comic Sans MS"/>
@@ -3405,53 +2346,23 @@
         </w:rPr>
         <w:t>(</w:t>
       </w:r>
-      <w:proofErr w:type="gramStart"/>
-      <w:r>
-        <w:rPr>
-          <w:rFonts w:ascii="Comic Sans MS" w:hAnsi="Comic Sans MS"/>
-          <w:b/>
-          <w:bCs/>
-          <w:sz w:val="20"/>
-          <w:szCs w:val="20"/>
-        </w:rPr>
-        <w:t>OSPF,RIP</w:t>
-      </w:r>
-      <w:proofErr w:type="gramEnd"/>
-      <w:r>
-        <w:rPr>
-          <w:rFonts w:ascii="Comic Sans MS" w:hAnsi="Comic Sans MS"/>
-          <w:b/>
-          <w:bCs/>
-          <w:sz w:val="20"/>
-          <w:szCs w:val="20"/>
-        </w:rPr>
-        <w:t xml:space="preserve">,EIGRP,BGP </w:t>
-      </w:r>
-      <w:r>
-        <w:rPr>
-          <w:rFonts w:ascii="Comic Sans MS" w:hAnsi="Comic Sans MS"/>
-          <w:sz w:val="20"/>
-          <w:szCs w:val="20"/>
-        </w:rPr>
-        <w:t xml:space="preserve">and static </w:t>
-      </w:r>
-      <w:proofErr w:type="spellStart"/>
-      <w:r>
-        <w:rPr>
-          <w:rFonts w:ascii="Comic Sans MS" w:hAnsi="Comic Sans MS"/>
-          <w:sz w:val="20"/>
-          <w:szCs w:val="20"/>
-        </w:rPr>
-        <w:t>etc</w:t>
-      </w:r>
-      <w:proofErr w:type="spellEnd"/>
-      <w:r>
-        <w:rPr>
-          <w:rFonts w:ascii="Comic Sans MS" w:hAnsi="Comic Sans MS"/>
-          <w:sz w:val="20"/>
-          <w:szCs w:val="20"/>
-        </w:rPr>
-        <w:t xml:space="preserve">) and </w:t>
+      <w:r>
+        <w:rPr>
+          <w:rFonts w:ascii="Comic Sans MS" w:hAnsi="Comic Sans MS"/>
+          <w:b/>
+          <w:bCs/>
+          <w:sz w:val="20"/>
+          <w:szCs w:val="20"/>
+        </w:rPr>
+        <w:t xml:space="preserve">OSPF,RIP,EIGRP,BGP </w:t>
+      </w:r>
+      <w:r>
+        <w:rPr>
+          <w:rFonts w:ascii="Comic Sans MS" w:hAnsi="Comic Sans MS"/>
+          <w:sz w:val="20"/>
+          <w:szCs w:val="20"/>
+        </w:rPr>
+        <w:t xml:space="preserve">and static etc) and </w:t>
       </w:r>
       <w:r>
         <w:rPr>
@@ -3471,29 +2382,16 @@
         </w:rPr>
         <w:t xml:space="preserve"> using </w:t>
       </w:r>
-      <w:proofErr w:type="spellStart"/>
-      <w:r>
-        <w:rPr>
-          <w:rFonts w:ascii="Comic Sans MS" w:hAnsi="Comic Sans MS"/>
-          <w:b/>
-          <w:bCs/>
-          <w:sz w:val="20"/>
-          <w:szCs w:val="20"/>
-        </w:rPr>
-        <w:t>cisco,juniper</w:t>
-      </w:r>
-      <w:proofErr w:type="spellEnd"/>
-      <w:r>
-        <w:rPr>
-          <w:rFonts w:ascii="Comic Sans MS" w:hAnsi="Comic Sans MS"/>
-          <w:b/>
-          <w:bCs/>
-          <w:sz w:val="20"/>
-          <w:szCs w:val="20"/>
-        </w:rPr>
-        <w:t xml:space="preserve"> </w:t>
-      </w:r>
-      <w:proofErr w:type="spellStart"/>
+      <w:r>
+        <w:rPr>
+          <w:rFonts w:ascii="Comic Sans MS" w:hAnsi="Comic Sans MS"/>
+          <w:b/>
+          <w:bCs/>
+          <w:sz w:val="20"/>
+          <w:szCs w:val="20"/>
+        </w:rPr>
+        <w:t xml:space="preserve">cisco,juniper </w:t>
+      </w:r>
       <w:r>
         <w:rPr>
           <w:rFonts w:ascii="Comic Sans MS" w:hAnsi="Comic Sans MS"/>
@@ -3502,7 +2400,6 @@
         </w:rPr>
         <w:t>routers,switches</w:t>
       </w:r>
-      <w:proofErr w:type="spellEnd"/>
       <w:r>
         <w:rPr>
           <w:rFonts w:ascii="Comic Sans MS" w:hAnsi="Comic Sans MS"/>
@@ -3534,27 +2431,7 @@
           <w:sz w:val="20"/>
           <w:szCs w:val="20"/>
         </w:rPr>
-        <w:t xml:space="preserve">Apt on </w:t>
-      </w:r>
-      <w:proofErr w:type="spellStart"/>
-      <w:r>
-        <w:rPr>
-          <w:rFonts w:ascii="Comic Sans MS" w:hAnsi="Comic Sans MS"/>
-          <w:bCs/>
-          <w:sz w:val="20"/>
-          <w:szCs w:val="20"/>
-        </w:rPr>
-        <w:t>opensource</w:t>
-      </w:r>
-      <w:proofErr w:type="spellEnd"/>
-      <w:r>
-        <w:rPr>
-          <w:rFonts w:ascii="Comic Sans MS" w:hAnsi="Comic Sans MS"/>
-          <w:bCs/>
-          <w:sz w:val="20"/>
-          <w:szCs w:val="20"/>
-        </w:rPr>
-        <w:t xml:space="preserve"> networking systems using </w:t>
+        <w:t xml:space="preserve">Apt on opensource networking systems using </w:t>
       </w:r>
       <w:r>
         <w:rPr>
@@ -3574,25 +2451,14 @@
         </w:rPr>
         <w:t xml:space="preserve"> </w:t>
       </w:r>
-      <w:proofErr w:type="spellStart"/>
-      <w:r>
-        <w:rPr>
-          <w:rFonts w:ascii="Comic Sans MS" w:hAnsi="Comic Sans MS"/>
-          <w:bCs/>
-          <w:sz w:val="20"/>
-          <w:szCs w:val="20"/>
-        </w:rPr>
-        <w:t>vyatta</w:t>
-      </w:r>
-      <w:proofErr w:type="spellEnd"/>
-      <w:r>
-        <w:rPr>
-          <w:rFonts w:ascii="Comic Sans MS" w:hAnsi="Comic Sans MS"/>
-          <w:bCs/>
-          <w:sz w:val="20"/>
-          <w:szCs w:val="20"/>
-        </w:rPr>
-        <w:t>,</w:t>
+      <w:r>
+        <w:rPr>
+          <w:rFonts w:ascii="Comic Sans MS" w:hAnsi="Comic Sans MS"/>
+          <w:bCs/>
+          <w:sz w:val="20"/>
+          <w:szCs w:val="20"/>
+        </w:rPr>
+        <w:t>vyatta,</w:t>
       </w:r>
       <w:r>
         <w:rPr>
@@ -3603,53 +2469,22 @@
         </w:rPr>
         <w:t xml:space="preserve"> </w:t>
       </w:r>
-      <w:bookmarkStart w:id="0" w:name="_GoBack"/>
-      <w:bookmarkEnd w:id="0"/>
-      <w:proofErr w:type="spellStart"/>
-      <w:r>
-        <w:rPr>
-          <w:rFonts w:ascii="Comic Sans MS" w:hAnsi="Comic Sans MS"/>
-          <w:bCs/>
-          <w:sz w:val="20"/>
-          <w:szCs w:val="20"/>
-        </w:rPr>
-        <w:t>VyOS</w:t>
-      </w:r>
-      <w:proofErr w:type="spellEnd"/>
-      <w:r>
-        <w:rPr>
-          <w:rFonts w:ascii="Comic Sans MS" w:hAnsi="Comic Sans MS"/>
-          <w:bCs/>
-          <w:sz w:val="20"/>
-          <w:szCs w:val="20"/>
-        </w:rPr>
-        <w:t xml:space="preserve"> </w:t>
-      </w:r>
-      <w:r>
-        <w:rPr>
-          <w:rFonts w:ascii="Comic Sans MS" w:hAnsi="Comic Sans MS"/>
-          <w:sz w:val="20"/>
-          <w:szCs w:val="20"/>
-        </w:rPr>
-        <w:t xml:space="preserve">in </w:t>
-      </w:r>
-      <w:proofErr w:type="spellStart"/>
-      <w:r>
-        <w:rPr>
-          <w:rFonts w:ascii="Comic Sans MS" w:hAnsi="Comic Sans MS"/>
-          <w:sz w:val="20"/>
-          <w:szCs w:val="20"/>
-        </w:rPr>
-        <w:t>linux</w:t>
-      </w:r>
-      <w:proofErr w:type="spellEnd"/>
-      <w:r>
-        <w:rPr>
-          <w:rFonts w:ascii="Comic Sans MS" w:hAnsi="Comic Sans MS"/>
-          <w:sz w:val="20"/>
-          <w:szCs w:val="20"/>
-        </w:rPr>
-        <w:t>.</w:t>
+      <w:r>
+        <w:rPr>
+          <w:rFonts w:ascii="Comic Sans MS" w:hAnsi="Comic Sans MS"/>
+          <w:bCs/>
+          <w:sz w:val="20"/>
+          <w:szCs w:val="20"/>
+        </w:rPr>
+        <w:t xml:space="preserve">VyOS </w:t>
+      </w:r>
+      <w:r>
+        <w:rPr>
+          <w:rFonts w:ascii="Comic Sans MS" w:hAnsi="Comic Sans MS"/>
+          <w:sz w:val="20"/>
+          <w:szCs w:val="20"/>
+        </w:rPr>
+        <w:t>in linux.</w:t>
       </w:r>
     </w:p>
     <w:p>
@@ -3691,67 +2526,7 @@
           <w:sz w:val="20"/>
           <w:szCs w:val="20"/>
         </w:rPr>
-        <w:t xml:space="preserve">) using </w:t>
-      </w:r>
-      <w:proofErr w:type="spellStart"/>
-      <w:r>
-        <w:rPr>
-          <w:rFonts w:ascii="Comic Sans MS" w:hAnsi="Comic Sans MS"/>
-          <w:bCs/>
-          <w:sz w:val="20"/>
-          <w:szCs w:val="20"/>
-        </w:rPr>
-        <w:t>openvswitch</w:t>
-      </w:r>
-      <w:proofErr w:type="spellEnd"/>
-      <w:r>
-        <w:rPr>
-          <w:rFonts w:ascii="Comic Sans MS" w:hAnsi="Comic Sans MS"/>
-          <w:bCs/>
-          <w:sz w:val="20"/>
-          <w:szCs w:val="20"/>
-        </w:rPr>
-        <w:t xml:space="preserve">, </w:t>
-      </w:r>
-      <w:proofErr w:type="spellStart"/>
-      <w:r>
-        <w:rPr>
-          <w:rFonts w:ascii="Comic Sans MS" w:hAnsi="Comic Sans MS"/>
-          <w:bCs/>
-          <w:sz w:val="20"/>
-          <w:szCs w:val="20"/>
-        </w:rPr>
-        <w:t>openflow</w:t>
-      </w:r>
-      <w:proofErr w:type="spellEnd"/>
-      <w:r>
-        <w:rPr>
-          <w:rFonts w:ascii="Comic Sans MS" w:hAnsi="Comic Sans MS"/>
-          <w:bCs/>
-          <w:sz w:val="20"/>
-          <w:szCs w:val="20"/>
-        </w:rPr>
-        <w:t xml:space="preserve"> and </w:t>
-      </w:r>
-      <w:proofErr w:type="spellStart"/>
-      <w:r>
-        <w:rPr>
-          <w:rFonts w:ascii="Comic Sans MS" w:hAnsi="Comic Sans MS"/>
-          <w:bCs/>
-          <w:sz w:val="20"/>
-          <w:szCs w:val="20"/>
-        </w:rPr>
-        <w:t>opendaylight</w:t>
-      </w:r>
-      <w:proofErr w:type="spellEnd"/>
-      <w:r>
-        <w:rPr>
-          <w:rFonts w:ascii="Comic Sans MS" w:hAnsi="Comic Sans MS"/>
-          <w:bCs/>
-          <w:sz w:val="20"/>
-          <w:szCs w:val="20"/>
-        </w:rPr>
-        <w:t>.</w:t>
+        <w:t>) using openvswitch, openflow and opendaylight.</w:t>
       </w:r>
     </w:p>
     <w:p>
@@ -3791,79 +2566,7 @@
           <w:sz w:val="20"/>
           <w:szCs w:val="20"/>
         </w:rPr>
-        <w:t xml:space="preserve">Hands on experience of providing network security, access-control, policy build-up, routing, switching, </w:t>
-      </w:r>
-      <w:proofErr w:type="spellStart"/>
-      <w:r>
-        <w:rPr>
-          <w:rFonts w:ascii="Comic Sans MS" w:hAnsi="Comic Sans MS"/>
-          <w:sz w:val="20"/>
-          <w:szCs w:val="20"/>
-        </w:rPr>
-        <w:t>natting</w:t>
-      </w:r>
-      <w:proofErr w:type="spellEnd"/>
-      <w:r>
-        <w:rPr>
-          <w:rFonts w:ascii="Comic Sans MS" w:hAnsi="Comic Sans MS"/>
-          <w:sz w:val="20"/>
-          <w:szCs w:val="20"/>
-        </w:rPr>
-        <w:t xml:space="preserve">, filtering, User Authentication, configuring </w:t>
-      </w:r>
-      <w:proofErr w:type="spellStart"/>
-      <w:r>
-        <w:rPr>
-          <w:rFonts w:ascii="Comic Sans MS" w:hAnsi="Comic Sans MS"/>
-          <w:sz w:val="20"/>
-          <w:szCs w:val="20"/>
-        </w:rPr>
-        <w:t>vpn</w:t>
-      </w:r>
-      <w:proofErr w:type="spellEnd"/>
-      <w:r>
-        <w:rPr>
-          <w:rFonts w:ascii="Comic Sans MS" w:hAnsi="Comic Sans MS"/>
-          <w:sz w:val="20"/>
-          <w:szCs w:val="20"/>
-        </w:rPr>
-        <w:t xml:space="preserve"> (</w:t>
-      </w:r>
-      <w:proofErr w:type="spellStart"/>
-      <w:r>
-        <w:rPr>
-          <w:rFonts w:ascii="Comic Sans MS" w:hAnsi="Comic Sans MS"/>
-          <w:sz w:val="20"/>
-          <w:szCs w:val="20"/>
-        </w:rPr>
-        <w:t>ipsec</w:t>
-      </w:r>
-      <w:proofErr w:type="spellEnd"/>
-      <w:r>
-        <w:rPr>
-          <w:rFonts w:ascii="Comic Sans MS" w:hAnsi="Comic Sans MS"/>
-          <w:sz w:val="20"/>
-          <w:szCs w:val="20"/>
-        </w:rPr>
-        <w:t xml:space="preserve">), load balancing </w:t>
-      </w:r>
-      <w:proofErr w:type="spellStart"/>
-      <w:r>
-        <w:rPr>
-          <w:rFonts w:ascii="Comic Sans MS" w:hAnsi="Comic Sans MS"/>
-          <w:sz w:val="20"/>
-          <w:szCs w:val="20"/>
-        </w:rPr>
-        <w:t>etc</w:t>
-      </w:r>
-      <w:proofErr w:type="spellEnd"/>
-      <w:r>
-        <w:rPr>
-          <w:rFonts w:ascii="Comic Sans MS" w:hAnsi="Comic Sans MS"/>
-          <w:sz w:val="20"/>
-          <w:szCs w:val="20"/>
-        </w:rPr>
-        <w:t xml:space="preserve"> using </w:t>
+        <w:t xml:space="preserve">Hands on experience of providing network security, access-control, policy build-up, routing, switching, natting, filtering, User Authentication, configuring vpn (ipsec), load balancing etc using </w:t>
       </w:r>
       <w:r>
         <w:rPr>
@@ -3930,95 +2633,7 @@
           <w:sz w:val="20"/>
           <w:szCs w:val="20"/>
         </w:rPr>
-        <w:t xml:space="preserve">Checkpoint, </w:t>
-      </w:r>
-      <w:proofErr w:type="spellStart"/>
-      <w:r>
-        <w:rPr>
-          <w:rFonts w:ascii="Comic Sans MS" w:hAnsi="Comic Sans MS"/>
-          <w:b/>
-          <w:bCs/>
-          <w:sz w:val="20"/>
-          <w:szCs w:val="20"/>
-        </w:rPr>
-        <w:t>PaloAlto</w:t>
-      </w:r>
-      <w:proofErr w:type="spellEnd"/>
-      <w:r>
-        <w:rPr>
-          <w:rFonts w:ascii="Comic Sans MS" w:hAnsi="Comic Sans MS"/>
-          <w:b/>
-          <w:bCs/>
-          <w:sz w:val="20"/>
-          <w:szCs w:val="20"/>
-        </w:rPr>
-        <w:t xml:space="preserve">, </w:t>
-      </w:r>
-      <w:proofErr w:type="spellStart"/>
-      <w:r>
-        <w:rPr>
-          <w:rFonts w:ascii="Comic Sans MS" w:hAnsi="Comic Sans MS"/>
-          <w:b/>
-          <w:bCs/>
-          <w:sz w:val="20"/>
-          <w:szCs w:val="20"/>
-        </w:rPr>
-        <w:t>fortigate</w:t>
-      </w:r>
-      <w:proofErr w:type="spellEnd"/>
-      <w:r>
-        <w:rPr>
-          <w:rFonts w:ascii="Comic Sans MS" w:hAnsi="Comic Sans MS"/>
-          <w:b/>
-          <w:bCs/>
-          <w:sz w:val="20"/>
-          <w:szCs w:val="20"/>
-        </w:rPr>
-        <w:t xml:space="preserve">, </w:t>
-      </w:r>
-      <w:proofErr w:type="spellStart"/>
-      <w:r>
-        <w:rPr>
-          <w:rFonts w:ascii="Comic Sans MS" w:hAnsi="Comic Sans MS"/>
-          <w:b/>
-          <w:bCs/>
-          <w:sz w:val="20"/>
-          <w:szCs w:val="20"/>
-        </w:rPr>
-        <w:t>pfsense</w:t>
-      </w:r>
-      <w:proofErr w:type="spellEnd"/>
-      <w:r>
-        <w:rPr>
-          <w:rFonts w:ascii="Comic Sans MS" w:hAnsi="Comic Sans MS"/>
-          <w:b/>
-          <w:bCs/>
-          <w:sz w:val="20"/>
-          <w:szCs w:val="20"/>
-        </w:rPr>
-        <w:t xml:space="preserve">, </w:t>
-      </w:r>
-      <w:proofErr w:type="spellStart"/>
-      <w:r>
-        <w:rPr>
-          <w:rFonts w:ascii="Comic Sans MS" w:hAnsi="Comic Sans MS"/>
-          <w:b/>
-          <w:bCs/>
-          <w:sz w:val="20"/>
-          <w:szCs w:val="20"/>
-        </w:rPr>
-        <w:t>Astaro</w:t>
-      </w:r>
-      <w:proofErr w:type="spellEnd"/>
-      <w:r>
-        <w:rPr>
-          <w:rFonts w:ascii="Comic Sans MS" w:hAnsi="Comic Sans MS"/>
-          <w:b/>
-          <w:bCs/>
-          <w:sz w:val="20"/>
-          <w:szCs w:val="20"/>
-        </w:rPr>
-        <w:t xml:space="preserve"> Linux </w:t>
+        <w:t xml:space="preserve">Checkpoint, PaloAlto, fortigate, pfsense, Astaro Linux </w:t>
       </w:r>
       <w:r>
         <w:rPr>
@@ -4028,27 +2643,15 @@
         </w:rPr>
         <w:t xml:space="preserve">and </w:t>
       </w:r>
-      <w:proofErr w:type="spellStart"/>
-      <w:r>
-        <w:rPr>
-          <w:rFonts w:ascii="Comic Sans MS" w:hAnsi="Comic Sans MS"/>
-          <w:b/>
-          <w:bCs/>
-          <w:sz w:val="20"/>
-          <w:szCs w:val="20"/>
-        </w:rPr>
-        <w:t>Mikrotik</w:t>
-      </w:r>
-      <w:proofErr w:type="spellEnd"/>
-      <w:r>
-        <w:rPr>
-          <w:rFonts w:ascii="Comic Sans MS" w:hAnsi="Comic Sans MS"/>
-          <w:b/>
-          <w:bCs/>
-          <w:sz w:val="20"/>
-          <w:szCs w:val="20"/>
-        </w:rPr>
-        <w:t>.</w:t>
+      <w:r>
+        <w:rPr>
+          <w:rFonts w:ascii="Comic Sans MS" w:hAnsi="Comic Sans MS"/>
+          <w:b/>
+          <w:bCs/>
+          <w:sz w:val="20"/>
+          <w:szCs w:val="20"/>
+        </w:rPr>
+        <w:t>Mikrotik.</w:t>
       </w:r>
     </w:p>
     <w:p>
@@ -4070,25 +2673,7 @@
           <w:sz w:val="20"/>
           <w:szCs w:val="20"/>
         </w:rPr>
-        <w:t xml:space="preserve">Hands on experience on </w:t>
-      </w:r>
-      <w:proofErr w:type="spellStart"/>
-      <w:r>
-        <w:rPr>
-          <w:rFonts w:ascii="Comic Sans MS" w:hAnsi="Comic Sans MS"/>
-          <w:sz w:val="20"/>
-          <w:szCs w:val="20"/>
-        </w:rPr>
-        <w:t>natting</w:t>
-      </w:r>
-      <w:proofErr w:type="spellEnd"/>
-      <w:r>
-        <w:rPr>
-          <w:rFonts w:ascii="Comic Sans MS" w:hAnsi="Comic Sans MS"/>
-          <w:sz w:val="20"/>
-          <w:szCs w:val="20"/>
-        </w:rPr>
-        <w:t xml:space="preserve">, gateway, redirection, access control, traffic shaping, bandwidth management using </w:t>
+        <w:t xml:space="preserve">Hands on experience on natting, gateway, redirection, access control, traffic shaping, bandwidth management using </w:t>
       </w:r>
       <w:r>
         <w:rPr>
@@ -4108,50 +2693,26 @@
         </w:rPr>
         <w:t xml:space="preserve"> on </w:t>
       </w:r>
-      <w:proofErr w:type="spellStart"/>
-      <w:r>
-        <w:rPr>
-          <w:rFonts w:ascii="Comic Sans MS" w:hAnsi="Comic Sans MS"/>
-          <w:b/>
-          <w:bCs/>
-          <w:sz w:val="20"/>
-          <w:szCs w:val="20"/>
-        </w:rPr>
-        <w:t>OpenBSD</w:t>
-      </w:r>
-      <w:proofErr w:type="spellEnd"/>
-      <w:r>
-        <w:rPr>
-          <w:rFonts w:ascii="Comic Sans MS" w:hAnsi="Comic Sans MS"/>
-          <w:b/>
-          <w:bCs/>
-          <w:sz w:val="20"/>
-          <w:szCs w:val="20"/>
-        </w:rPr>
-        <w:t>, FreeBSD</w:t>
-      </w:r>
-      <w:r>
-        <w:rPr>
-          <w:rFonts w:ascii="Comic Sans MS" w:hAnsi="Comic Sans MS"/>
-          <w:b/>
-          <w:bCs/>
-          <w:sz w:val="20"/>
-          <w:szCs w:val="20"/>
-        </w:rPr>
-        <w:t xml:space="preserve">, </w:t>
-      </w:r>
-      <w:proofErr w:type="spellStart"/>
-      <w:r>
-        <w:rPr>
-          <w:rFonts w:ascii="Comic Sans MS" w:hAnsi="Comic Sans MS"/>
-          <w:b/>
-          <w:bCs/>
-          <w:sz w:val="20"/>
-          <w:szCs w:val="20"/>
-        </w:rPr>
-        <w:t>NetBSD</w:t>
-      </w:r>
-      <w:proofErr w:type="spellEnd"/>
+      <w:r>
+        <w:rPr>
+          <w:rFonts w:ascii="Comic Sans MS" w:hAnsi="Comic Sans MS"/>
+          <w:b/>
+          <w:bCs/>
+          <w:sz w:val="20"/>
+          <w:szCs w:val="20"/>
+        </w:rPr>
+        <w:t>OpenBSD, FreeBSD</w:t>
+      </w:r>
+      <w:r>
+        <w:rPr>
+          <w:rFonts w:ascii="Comic Sans MS" w:hAnsi="Comic Sans MS"/>
+          <w:b/>
+          <w:bCs/>
+          <w:sz w:val="20"/>
+          <w:szCs w:val="20"/>
+        </w:rPr>
+        <w:t>, NetBSD</w:t>
+      </w:r>
       <w:r>
         <w:rPr>
           <w:rFonts w:ascii="Comic Sans MS" w:hAnsi="Comic Sans MS"/>
@@ -4176,7 +2737,7 @@
           <w:sz w:val="20"/>
           <w:szCs w:val="20"/>
         </w:rPr>
-        <w:t>Wireless Networking</w:t>
+        <w:t>Bandwidth Managemet</w:t>
       </w:r>
     </w:p>
     <w:p>
@@ -4208,49 +2769,51 @@
           <w:sz w:val="20"/>
           <w:szCs w:val="20"/>
         </w:rPr>
-        <w:t xml:space="preserve">Wireless Networking </w:t>
-      </w:r>
-      <w:r>
-        <w:rPr>
-          <w:rFonts w:ascii="Comic Sans MS" w:hAnsi="Comic Sans MS"/>
-          <w:sz w:val="20"/>
-          <w:szCs w:val="20"/>
-        </w:rPr>
-        <w:t xml:space="preserve">configuration and </w:t>
-      </w:r>
-      <w:proofErr w:type="gramStart"/>
-      <w:r>
-        <w:rPr>
-          <w:rFonts w:ascii="Comic Sans MS" w:hAnsi="Comic Sans MS"/>
-          <w:sz w:val="20"/>
-          <w:szCs w:val="20"/>
-        </w:rPr>
-        <w:t>WEP,WPA</w:t>
-      </w:r>
-      <w:proofErr w:type="gramEnd"/>
-      <w:r>
-        <w:rPr>
-          <w:rFonts w:ascii="Comic Sans MS" w:hAnsi="Comic Sans MS"/>
-          <w:sz w:val="20"/>
-          <w:szCs w:val="20"/>
-        </w:rPr>
-        <w:t xml:space="preserve"> security t</w:t>
-      </w:r>
-      <w:r>
-        <w:rPr>
-          <w:rFonts w:ascii="Comic Sans MS" w:hAnsi="Comic Sans MS"/>
-          <w:sz w:val="20"/>
-          <w:szCs w:val="20"/>
-        </w:rPr>
-        <w:t>echniques</w:t>
-      </w:r>
-      <w:r>
-        <w:rPr>
-          <w:rFonts w:ascii="Comic Sans MS" w:hAnsi="Comic Sans MS"/>
-          <w:sz w:val="20"/>
-          <w:szCs w:val="20"/>
-        </w:rPr>
-        <w:t>.</w:t>
+        <w:t xml:space="preserve">Bandwidth Management </w:t>
+      </w:r>
+      <w:r>
+        <w:rPr>
+          <w:rFonts w:ascii="Comic Sans MS" w:hAnsi="Comic Sans MS"/>
+          <w:sz w:val="20"/>
+          <w:szCs w:val="20"/>
+        </w:rPr>
+        <w:t xml:space="preserve">in Mikrotik, </w:t>
+      </w:r>
+      <w:r>
+        <w:rPr>
+          <w:rFonts w:ascii="Comic Sans MS" w:hAnsi="Comic Sans MS"/>
+          <w:b/>
+          <w:bCs/>
+          <w:sz w:val="20"/>
+          <w:szCs w:val="20"/>
+        </w:rPr>
+        <w:t>HTB</w:t>
+      </w:r>
+      <w:r>
+        <w:rPr>
+          <w:rFonts w:ascii="Comic Sans MS" w:hAnsi="Comic Sans MS"/>
+          <w:sz w:val="20"/>
+          <w:szCs w:val="20"/>
+        </w:rPr>
+        <w:t xml:space="preserve"> in Linux, </w:t>
+      </w:r>
+      <w:r>
+        <w:rPr>
+          <w:rFonts w:ascii="Comic Sans MS" w:hAnsi="Comic Sans MS"/>
+          <w:b/>
+          <w:bCs/>
+          <w:sz w:val="20"/>
+          <w:szCs w:val="20"/>
+        </w:rPr>
+        <w:t>ALTQ</w:t>
+      </w:r>
+      <w:r>
+        <w:rPr>
+          <w:rFonts w:ascii="Comic Sans MS" w:hAnsi="Comic Sans MS"/>
+          <w:sz w:val="20"/>
+          <w:szCs w:val="20"/>
+        </w:rPr>
+        <w:t xml:space="preserve"> on BSD operating systems.</w:t>
       </w:r>
     </w:p>
     <w:p>
@@ -4268,18 +2831,8 @@
           <w:sz w:val="20"/>
           <w:szCs w:val="20"/>
         </w:rPr>
-        <w:t xml:space="preserve">Bandwidth </w:t>
-      </w:r>
-      <w:proofErr w:type="spellStart"/>
-      <w:r>
-        <w:rPr>
-          <w:rFonts w:ascii="Comic Sans MS" w:hAnsi="Comic Sans MS"/>
-          <w:sz w:val="20"/>
-          <w:szCs w:val="20"/>
-        </w:rPr>
-        <w:t>Managemet</w:t>
-      </w:r>
-      <w:proofErr w:type="spellEnd"/>
+        <w:t>Wireless Networking</w:t>
+      </w:r>
     </w:p>
     <w:p>
       <w:pPr>
@@ -4310,70 +2863,75 @@
           <w:sz w:val="20"/>
           <w:szCs w:val="20"/>
         </w:rPr>
-        <w:t xml:space="preserve">Bandwidth Management </w:t>
-      </w:r>
-      <w:r>
-        <w:rPr>
-          <w:rFonts w:ascii="Comic Sans MS" w:hAnsi="Comic Sans MS"/>
-          <w:sz w:val="20"/>
-          <w:szCs w:val="20"/>
-        </w:rPr>
-        <w:t xml:space="preserve">in </w:t>
-      </w:r>
-      <w:proofErr w:type="spellStart"/>
-      <w:r>
-        <w:rPr>
-          <w:rFonts w:ascii="Comic Sans MS" w:hAnsi="Comic Sans MS"/>
-          <w:sz w:val="20"/>
-          <w:szCs w:val="20"/>
-        </w:rPr>
-        <w:t>Mikrotik</w:t>
-      </w:r>
-      <w:proofErr w:type="spellEnd"/>
-      <w:r>
-        <w:rPr>
-          <w:rFonts w:ascii="Comic Sans MS" w:hAnsi="Comic Sans MS"/>
-          <w:sz w:val="20"/>
-          <w:szCs w:val="20"/>
-        </w:rPr>
-        <w:t xml:space="preserve">, </w:t>
-      </w:r>
-      <w:r>
-        <w:rPr>
-          <w:rFonts w:ascii="Comic Sans MS" w:hAnsi="Comic Sans MS"/>
-          <w:b/>
-          <w:bCs/>
-          <w:sz w:val="20"/>
-          <w:szCs w:val="20"/>
-        </w:rPr>
-        <w:t>HTB</w:t>
-      </w:r>
-      <w:r>
-        <w:rPr>
-          <w:rFonts w:ascii="Comic Sans MS" w:hAnsi="Comic Sans MS"/>
-          <w:sz w:val="20"/>
-          <w:szCs w:val="20"/>
-        </w:rPr>
-        <w:t xml:space="preserve"> in Linux, </w:t>
-      </w:r>
-      <w:r>
-        <w:rPr>
-          <w:rFonts w:ascii="Comic Sans MS" w:hAnsi="Comic Sans MS"/>
-          <w:b/>
-          <w:bCs/>
-          <w:sz w:val="20"/>
-          <w:szCs w:val="20"/>
-        </w:rPr>
-        <w:t>ALTQ</w:t>
-      </w:r>
-      <w:r>
-        <w:rPr>
-          <w:rFonts w:ascii="Comic Sans MS" w:hAnsi="Comic Sans MS"/>
-          <w:sz w:val="20"/>
-          <w:szCs w:val="20"/>
-        </w:rPr>
-        <w:t xml:space="preserve"> on BSD operating systems.</w:t>
-      </w:r>
+        <w:t xml:space="preserve">Wireless Networking </w:t>
+      </w:r>
+      <w:r>
+        <w:rPr>
+          <w:rFonts w:ascii="Comic Sans MS" w:hAnsi="Comic Sans MS"/>
+          <w:sz w:val="20"/>
+          <w:szCs w:val="20"/>
+        </w:rPr>
+        <w:t>configuration and WEP,WPA security techniques.</w:t>
+      </w:r>
+    </w:p>
+    <w:p>
+      <w:pPr>
+        <w:pStyle w:val="NoSpacing"/>
+        <w:rPr>
+          <w:rFonts w:ascii="Comic Sans MS" w:hAnsi="Comic Sans MS"/>
+          <w:sz w:val="20"/>
+          <w:szCs w:val="20"/>
+        </w:rPr>
+      </w:pPr>
+      <w:r>
+        <w:rPr>
+          <w:rFonts w:ascii="Comic Sans MS" w:hAnsi="Comic Sans MS"/>
+          <w:sz w:val="20"/>
+          <w:szCs w:val="20"/>
+        </w:rPr>
+        <w:t>Monitoring</w:t>
+      </w:r>
+    </w:p>
+    <w:p>
+      <w:pPr>
+        <w:pStyle w:val="NoSpacing"/>
+        <w:numPr>
+          <w:ilvl w:val="0"/>
+          <w:numId w:val="2"/>
+        </w:numPr>
+        <w:rPr>
+          <w:rFonts w:ascii="Comic Sans MS" w:eastAsia="Comic Sans MS" w:hAnsi="Comic Sans MS" w:cs="Comic Sans MS"/>
+          <w:sz w:val="20"/>
+          <w:szCs w:val="20"/>
+        </w:rPr>
+      </w:pPr>
+      <w:r>
+        <w:rPr>
+          <w:rFonts w:ascii="Comic Sans MS" w:eastAsia="Comic Sans MS" w:hAnsi="Comic Sans MS" w:cs="Comic Sans MS"/>
+          <w:sz w:val="20"/>
+          <w:szCs w:val="20"/>
+        </w:rPr>
+        <w:t xml:space="preserve">Monitoring infrastructure using </w:t>
+      </w:r>
+      <w:r>
+        <w:rPr>
+          <w:rFonts w:ascii="Comic Sans MS" w:eastAsia="Comic Sans MS" w:hAnsi="Comic Sans MS" w:cs="Comic Sans MS"/>
+          <w:b/>
+          <w:sz w:val="20"/>
+          <w:szCs w:val="20"/>
+        </w:rPr>
+        <w:t>Nagios</w:t>
+      </w:r>
+      <w:r>
+        <w:rPr>
+          <w:rFonts w:ascii="Comic Sans MS" w:eastAsia="Comic Sans MS" w:hAnsi="Comic Sans MS" w:cs="Comic Sans MS"/>
+          <w:sz w:val="20"/>
+          <w:szCs w:val="20"/>
+        </w:rPr>
+        <w:t>.</w:t>
+      </w:r>
+      <w:bookmarkStart w:id="0" w:name="_GoBack"/>
+      <w:bookmarkEnd w:id="0"/>
     </w:p>
     <w:p>
       <w:pPr>
@@ -4516,29 +3074,7 @@
           <w:szCs w:val="20"/>
           <w:lang w:val="en-US"/>
         </w:rPr>
-        <w:t xml:space="preserve">1. Working as </w:t>
-      </w:r>
-      <w:proofErr w:type="spellStart"/>
-      <w:proofErr w:type="gramStart"/>
-      <w:r>
-        <w:rPr>
-          <w:rFonts w:ascii="Comic Sans MS" w:hAnsi="Comic Sans MS"/>
-          <w:sz w:val="20"/>
-          <w:szCs w:val="20"/>
-          <w:lang w:val="en-US"/>
-        </w:rPr>
-        <w:t>Developer,Network</w:t>
-      </w:r>
-      <w:proofErr w:type="spellEnd"/>
-      <w:proofErr w:type="gramEnd"/>
-      <w:r>
-        <w:rPr>
-          <w:rFonts w:ascii="Comic Sans MS" w:hAnsi="Comic Sans MS"/>
-          <w:sz w:val="20"/>
-          <w:szCs w:val="20"/>
-          <w:lang w:val="en-US"/>
-        </w:rPr>
-        <w:t xml:space="preserve"> Security in</w:t>
+        <w:t>1. Working as Developer,Network Security in</w:t>
       </w:r>
       <w:r>
         <w:rPr>
@@ -4558,7 +3094,6 @@
         </w:rPr>
         <w:t xml:space="preserve">L M </w:t>
       </w:r>
-      <w:proofErr w:type="spellStart"/>
       <w:r>
         <w:rPr>
           <w:rFonts w:ascii="Comic Sans MS" w:hAnsi="Comic Sans MS"/>
@@ -4584,17 +3119,7 @@
           <w:szCs w:val="20"/>
           <w:lang w:val="en-US"/>
         </w:rPr>
-        <w:t>Finland</w:t>
-      </w:r>
-      <w:proofErr w:type="spellEnd"/>
-      <w:r>
-        <w:rPr>
-          <w:rFonts w:ascii="Comic Sans MS" w:hAnsi="Comic Sans MS"/>
-          <w:sz w:val="20"/>
-          <w:szCs w:val="20"/>
-          <w:lang w:val="en-US"/>
-        </w:rPr>
-        <w:t xml:space="preserve"> from 12</w:t>
+        <w:t>Finland from 12</w:t>
       </w:r>
       <w:r>
         <w:rPr>
@@ -4683,33 +3208,7 @@
           <w:szCs w:val="20"/>
           <w:lang w:val="en-US"/>
         </w:rPr>
-        <w:t xml:space="preserve">Prime Bank </w:t>
-      </w:r>
-      <w:proofErr w:type="spellStart"/>
-      <w:proofErr w:type="gramStart"/>
-      <w:r>
-        <w:rPr>
-          <w:rFonts w:ascii="Comic Sans MS" w:hAnsi="Comic Sans MS"/>
-          <w:b/>
-          <w:bCs/>
-          <w:sz w:val="20"/>
-          <w:szCs w:val="20"/>
-          <w:lang w:val="en-US"/>
-        </w:rPr>
-        <w:t>Limited,Dhaka</w:t>
-      </w:r>
-      <w:proofErr w:type="spellEnd"/>
-      <w:proofErr w:type="gramEnd"/>
-      <w:r>
-        <w:rPr>
-          <w:rFonts w:ascii="Comic Sans MS" w:hAnsi="Comic Sans MS"/>
-          <w:b/>
-          <w:bCs/>
-          <w:sz w:val="20"/>
-          <w:szCs w:val="20"/>
-          <w:lang w:val="en-US"/>
-        </w:rPr>
-        <w:t>, Bangladesh</w:t>
+        <w:t>Prime Bank Limited,Dhaka, Bangladesh</w:t>
       </w:r>
       <w:r>
         <w:rPr>
@@ -4785,29 +3284,16 @@
         </w:rPr>
         <w:t xml:space="preserve">. Worked as </w:t>
       </w:r>
-      <w:proofErr w:type="spellStart"/>
-      <w:r>
-        <w:rPr>
-          <w:rFonts w:ascii="Comic Sans MS" w:hAnsi="Comic Sans MS"/>
-          <w:b/>
-          <w:bCs/>
-          <w:sz w:val="20"/>
-          <w:szCs w:val="20"/>
-          <w:lang w:val="en-US"/>
-        </w:rPr>
-        <w:t>Asst.System</w:t>
-      </w:r>
-      <w:proofErr w:type="spellEnd"/>
-      <w:r>
-        <w:rPr>
-          <w:rFonts w:ascii="Comic Sans MS" w:hAnsi="Comic Sans MS"/>
-          <w:b/>
-          <w:bCs/>
-          <w:sz w:val="20"/>
-          <w:szCs w:val="20"/>
-          <w:lang w:val="en-US"/>
-        </w:rPr>
-        <w:t xml:space="preserve"> Administrator</w:t>
+      <w:r>
+        <w:rPr>
+          <w:rFonts w:ascii="Comic Sans MS" w:hAnsi="Comic Sans MS"/>
+          <w:b/>
+          <w:bCs/>
+          <w:sz w:val="20"/>
+          <w:szCs w:val="20"/>
+          <w:lang w:val="en-US"/>
+        </w:rPr>
+        <w:t>Asst.System Administrator</w:t>
       </w:r>
       <w:r>
         <w:rPr>
@@ -4936,71 +3422,7 @@
           <w:szCs w:val="20"/>
           <w:lang w:val="en-US"/>
         </w:rPr>
-        <w:t xml:space="preserve">I started learning Linux and Cisco Networking and switching during my </w:t>
-      </w:r>
-      <w:proofErr w:type="spellStart"/>
-      <w:proofErr w:type="gramStart"/>
-      <w:r>
-        <w:rPr>
-          <w:rFonts w:ascii="Comic Sans MS" w:hAnsi="Comic Sans MS"/>
-          <w:sz w:val="20"/>
-          <w:szCs w:val="20"/>
-          <w:lang w:val="en-US"/>
-        </w:rPr>
-        <w:t>B.Sc</w:t>
-      </w:r>
-      <w:proofErr w:type="spellEnd"/>
-      <w:proofErr w:type="gramEnd"/>
-      <w:r>
-        <w:rPr>
-          <w:rFonts w:ascii="Comic Sans MS" w:hAnsi="Comic Sans MS"/>
-          <w:sz w:val="20"/>
-          <w:szCs w:val="20"/>
-          <w:lang w:val="en-US"/>
-        </w:rPr>
-        <w:t xml:space="preserve"> level back in 2006. Through the year I have devoted myself to learn various </w:t>
-      </w:r>
-      <w:proofErr w:type="spellStart"/>
-      <w:proofErr w:type="gramStart"/>
-      <w:r>
-        <w:rPr>
-          <w:rFonts w:ascii="Comic Sans MS" w:hAnsi="Comic Sans MS"/>
-          <w:sz w:val="20"/>
-          <w:szCs w:val="20"/>
-          <w:lang w:val="en-US"/>
-        </w:rPr>
-        <w:t>firewalls,routing</w:t>
-      </w:r>
-      <w:proofErr w:type="spellEnd"/>
-      <w:proofErr w:type="gramEnd"/>
-      <w:r>
-        <w:rPr>
-          <w:rFonts w:ascii="Comic Sans MS" w:hAnsi="Comic Sans MS"/>
-          <w:sz w:val="20"/>
-          <w:szCs w:val="20"/>
-          <w:lang w:val="en-US"/>
-        </w:rPr>
-        <w:t xml:space="preserve"> and other </w:t>
-      </w:r>
-      <w:proofErr w:type="spellStart"/>
-      <w:r>
-        <w:rPr>
-          <w:rFonts w:ascii="Comic Sans MS" w:hAnsi="Comic Sans MS"/>
-          <w:sz w:val="20"/>
-          <w:szCs w:val="20"/>
-          <w:lang w:val="en-US"/>
-        </w:rPr>
-        <w:t>linux</w:t>
-      </w:r>
-      <w:proofErr w:type="spellEnd"/>
-      <w:r>
-        <w:rPr>
-          <w:rFonts w:ascii="Comic Sans MS" w:hAnsi="Comic Sans MS"/>
-          <w:sz w:val="20"/>
-          <w:szCs w:val="20"/>
-          <w:lang w:val="en-US"/>
-        </w:rPr>
-        <w:t xml:space="preserve"> and BSD operating systems. My </w:t>
+        <w:t xml:space="preserve">I started learning Linux and Cisco Networking and switching during my B.Sc level back in 2006. Through the year I have devoted myself to learn various firewalls,routing and other linux and BSD operating systems. My </w:t>
       </w:r>
       <w:r>
         <w:rPr>
@@ -5031,31 +3453,7 @@
           <w:szCs w:val="20"/>
           <w:lang w:val="en-US"/>
         </w:rPr>
-        <w:t>C|</w:t>
-      </w:r>
-      <w:proofErr w:type="gramStart"/>
-      <w:r>
-        <w:rPr>
-          <w:rFonts w:ascii="Comic Sans MS" w:hAnsi="Comic Sans MS"/>
-          <w:b/>
-          <w:bCs/>
-          <w:sz w:val="20"/>
-          <w:szCs w:val="20"/>
-          <w:lang w:val="en-US"/>
-        </w:rPr>
-        <w:t>EH(</w:t>
-      </w:r>
-      <w:proofErr w:type="gramEnd"/>
-      <w:r>
-        <w:rPr>
-          <w:rFonts w:ascii="Comic Sans MS" w:hAnsi="Comic Sans MS"/>
-          <w:b/>
-          <w:bCs/>
-          <w:sz w:val="20"/>
-          <w:szCs w:val="20"/>
-          <w:lang w:val="en-US"/>
-        </w:rPr>
-        <w:t xml:space="preserve">Certified Ethical Hacker) </w:t>
+        <w:t xml:space="preserve">C|EH(Certified Ethical Hacker) </w:t>
       </w:r>
       <w:r>
         <w:rPr>
@@ -5075,31 +3473,7 @@
           <w:szCs w:val="20"/>
           <w:lang w:val="en-US"/>
         </w:rPr>
-        <w:t>E|CSA (</w:t>
-      </w:r>
-      <w:proofErr w:type="spellStart"/>
-      <w:r>
-        <w:rPr>
-          <w:rFonts w:ascii="Comic Sans MS" w:hAnsi="Comic Sans MS"/>
-          <w:b/>
-          <w:bCs/>
-          <w:sz w:val="20"/>
-          <w:szCs w:val="20"/>
-          <w:lang w:val="en-US"/>
-        </w:rPr>
-        <w:t>Eccouncil</w:t>
-      </w:r>
-      <w:proofErr w:type="spellEnd"/>
-      <w:r>
-        <w:rPr>
-          <w:rFonts w:ascii="Comic Sans MS" w:hAnsi="Comic Sans MS"/>
-          <w:b/>
-          <w:bCs/>
-          <w:sz w:val="20"/>
-          <w:szCs w:val="20"/>
-          <w:lang w:val="en-US"/>
-        </w:rPr>
-        <w:t xml:space="preserve"> Certified Security Analyst) </w:t>
+        <w:t xml:space="preserve">E|CSA (Eccouncil Certified Security Analyst) </w:t>
       </w:r>
       <w:r>
         <w:rPr>
@@ -5188,307 +3562,43 @@
           <w:szCs w:val="20"/>
           <w:lang w:val="en-US"/>
         </w:rPr>
-        <w:t xml:space="preserve">Most of the time now, beside my job, I spend cracking vulnerable </w:t>
-      </w:r>
-      <w:proofErr w:type="gramStart"/>
-      <w:r>
-        <w:rPr>
-          <w:rFonts w:ascii="Comic Sans MS" w:hAnsi="Comic Sans MS"/>
-          <w:sz w:val="20"/>
-          <w:szCs w:val="20"/>
-          <w:lang w:val="en-US"/>
-        </w:rPr>
-        <w:t>OS(</w:t>
-      </w:r>
-      <w:proofErr w:type="spellStart"/>
-      <w:proofErr w:type="gramEnd"/>
-      <w:r>
-        <w:rPr>
-          <w:rFonts w:ascii="Comic Sans MS" w:hAnsi="Comic Sans MS"/>
-          <w:sz w:val="20"/>
-          <w:szCs w:val="20"/>
-          <w:lang w:val="en-US"/>
-        </w:rPr>
-        <w:t>Kioptrix</w:t>
-      </w:r>
-      <w:proofErr w:type="spellEnd"/>
-      <w:r>
-        <w:rPr>
-          <w:rFonts w:ascii="Comic Sans MS" w:hAnsi="Comic Sans MS"/>
-          <w:sz w:val="20"/>
-          <w:szCs w:val="20"/>
-          <w:lang w:val="en-US"/>
-        </w:rPr>
-        <w:t xml:space="preserve">, </w:t>
-      </w:r>
-      <w:proofErr w:type="spellStart"/>
-      <w:r>
-        <w:rPr>
-          <w:rFonts w:ascii="Comic Sans MS" w:hAnsi="Comic Sans MS"/>
-          <w:sz w:val="20"/>
-          <w:szCs w:val="20"/>
-          <w:lang w:val="en-US"/>
-        </w:rPr>
-        <w:t>pWnOS</w:t>
-      </w:r>
-      <w:proofErr w:type="spellEnd"/>
-      <w:r>
-        <w:rPr>
-          <w:rFonts w:ascii="Comic Sans MS" w:hAnsi="Comic Sans MS"/>
-          <w:sz w:val="20"/>
-          <w:szCs w:val="20"/>
-          <w:lang w:val="en-US"/>
-        </w:rPr>
-        <w:t xml:space="preserve"> </w:t>
-      </w:r>
-      <w:proofErr w:type="spellStart"/>
-      <w:r>
-        <w:rPr>
-          <w:rFonts w:ascii="Comic Sans MS" w:hAnsi="Comic Sans MS"/>
-          <w:sz w:val="20"/>
-          <w:szCs w:val="20"/>
-          <w:lang w:val="en-US"/>
-        </w:rPr>
-        <w:t>etc</w:t>
-      </w:r>
-      <w:proofErr w:type="spellEnd"/>
-      <w:r>
-        <w:rPr>
-          <w:rFonts w:ascii="Comic Sans MS" w:hAnsi="Comic Sans MS"/>
-          <w:sz w:val="20"/>
-          <w:szCs w:val="20"/>
-          <w:lang w:val="en-US"/>
-        </w:rPr>
-        <w:t>) by tools included in Kali Linux (</w:t>
-      </w:r>
-      <w:proofErr w:type="spellStart"/>
-      <w:r>
-        <w:rPr>
-          <w:rFonts w:ascii="Comic Sans MS" w:hAnsi="Comic Sans MS"/>
-          <w:sz w:val="20"/>
-          <w:szCs w:val="20"/>
-          <w:lang w:val="en-US"/>
-        </w:rPr>
-        <w:t>Metasploit</w:t>
-      </w:r>
-      <w:proofErr w:type="spellEnd"/>
-      <w:r>
-        <w:rPr>
-          <w:rFonts w:ascii="Comic Sans MS" w:hAnsi="Comic Sans MS"/>
-          <w:sz w:val="20"/>
-          <w:szCs w:val="20"/>
-          <w:lang w:val="en-US"/>
-        </w:rPr>
-        <w:t xml:space="preserve">, </w:t>
-      </w:r>
-      <w:proofErr w:type="spellStart"/>
-      <w:r>
-        <w:rPr>
-          <w:rFonts w:ascii="Comic Sans MS" w:hAnsi="Comic Sans MS"/>
-          <w:sz w:val="20"/>
-          <w:szCs w:val="20"/>
-          <w:lang w:val="en-US"/>
-        </w:rPr>
-        <w:t>nmap</w:t>
-      </w:r>
-      <w:proofErr w:type="spellEnd"/>
-      <w:r>
-        <w:rPr>
-          <w:rFonts w:ascii="Comic Sans MS" w:hAnsi="Comic Sans MS"/>
-          <w:sz w:val="20"/>
-          <w:szCs w:val="20"/>
-          <w:lang w:val="en-US"/>
-        </w:rPr>
-        <w:t xml:space="preserve">, </w:t>
-      </w:r>
-      <w:proofErr w:type="spellStart"/>
-      <w:r>
-        <w:rPr>
-          <w:rFonts w:ascii="Comic Sans MS" w:hAnsi="Comic Sans MS"/>
-          <w:sz w:val="20"/>
-          <w:szCs w:val="20"/>
-          <w:lang w:val="en-US"/>
-        </w:rPr>
-        <w:t>nessus</w:t>
-      </w:r>
-      <w:proofErr w:type="spellEnd"/>
-      <w:r>
-        <w:rPr>
-          <w:rFonts w:ascii="Comic Sans MS" w:hAnsi="Comic Sans MS"/>
-          <w:sz w:val="20"/>
-          <w:szCs w:val="20"/>
-          <w:lang w:val="en-US"/>
-        </w:rPr>
-        <w:t xml:space="preserve">, </w:t>
-      </w:r>
-      <w:proofErr w:type="spellStart"/>
-      <w:r>
-        <w:rPr>
-          <w:rFonts w:ascii="Comic Sans MS" w:hAnsi="Comic Sans MS"/>
-          <w:sz w:val="20"/>
-          <w:szCs w:val="20"/>
-          <w:lang w:val="en-US"/>
-        </w:rPr>
-        <w:t>openvas</w:t>
-      </w:r>
-      <w:proofErr w:type="spellEnd"/>
-      <w:r>
-        <w:rPr>
-          <w:rFonts w:ascii="Comic Sans MS" w:hAnsi="Comic Sans MS"/>
-          <w:sz w:val="20"/>
-          <w:szCs w:val="20"/>
-          <w:lang w:val="en-US"/>
-        </w:rPr>
-        <w:t xml:space="preserve"> </w:t>
-      </w:r>
-      <w:proofErr w:type="spellStart"/>
-      <w:r>
-        <w:rPr>
-          <w:rFonts w:ascii="Comic Sans MS" w:hAnsi="Comic Sans MS"/>
-          <w:sz w:val="20"/>
-          <w:szCs w:val="20"/>
-          <w:lang w:val="en-US"/>
-        </w:rPr>
-        <w:t>etc</w:t>
-      </w:r>
-      <w:proofErr w:type="spellEnd"/>
-      <w:r>
-        <w:rPr>
-          <w:rFonts w:ascii="Comic Sans MS" w:hAnsi="Comic Sans MS"/>
-          <w:sz w:val="20"/>
-          <w:szCs w:val="20"/>
-          <w:lang w:val="en-US"/>
-        </w:rPr>
-        <w:t xml:space="preserve">). </w:t>
-      </w:r>
-      <w:proofErr w:type="gramStart"/>
-      <w:r>
-        <w:rPr>
-          <w:rFonts w:ascii="Comic Sans MS" w:hAnsi="Comic Sans MS"/>
-          <w:sz w:val="20"/>
-          <w:szCs w:val="20"/>
-          <w:lang w:val="en-US"/>
-        </w:rPr>
-        <w:t>Firewalling(</w:t>
-      </w:r>
-      <w:proofErr w:type="gramEnd"/>
-      <w:r>
-        <w:rPr>
-          <w:rFonts w:ascii="Comic Sans MS" w:hAnsi="Comic Sans MS"/>
-          <w:sz w:val="20"/>
-          <w:szCs w:val="20"/>
-          <w:lang w:val="en-US"/>
-        </w:rPr>
-        <w:t>juniper, cisco AS</w:t>
-      </w:r>
-      <w:r>
-        <w:rPr>
-          <w:rFonts w:ascii="Comic Sans MS" w:hAnsi="Comic Sans MS"/>
-          <w:sz w:val="20"/>
-          <w:szCs w:val="20"/>
-          <w:lang w:val="en-US"/>
-        </w:rPr>
-        <w:t xml:space="preserve">A, </w:t>
-      </w:r>
-      <w:proofErr w:type="spellStart"/>
-      <w:r>
-        <w:rPr>
-          <w:rFonts w:ascii="Comic Sans MS" w:hAnsi="Comic Sans MS"/>
-          <w:sz w:val="20"/>
-          <w:szCs w:val="20"/>
-          <w:lang w:val="en-US"/>
-        </w:rPr>
-        <w:t>paloalto</w:t>
-      </w:r>
-      <w:proofErr w:type="spellEnd"/>
-      <w:r>
-        <w:rPr>
-          <w:rFonts w:ascii="Comic Sans MS" w:hAnsi="Comic Sans MS"/>
-          <w:sz w:val="20"/>
-          <w:szCs w:val="20"/>
-          <w:lang w:val="en-US"/>
-        </w:rPr>
-        <w:t xml:space="preserve"> </w:t>
-      </w:r>
-      <w:proofErr w:type="spellStart"/>
-      <w:r>
-        <w:rPr>
-          <w:rFonts w:ascii="Comic Sans MS" w:hAnsi="Comic Sans MS"/>
-          <w:sz w:val="20"/>
-          <w:szCs w:val="20"/>
-          <w:lang w:val="en-US"/>
-        </w:rPr>
-        <w:t>etc</w:t>
-      </w:r>
-      <w:proofErr w:type="spellEnd"/>
-      <w:r>
-        <w:rPr>
-          <w:rFonts w:ascii="Comic Sans MS" w:hAnsi="Comic Sans MS"/>
-          <w:sz w:val="20"/>
-          <w:szCs w:val="20"/>
-          <w:lang w:val="en-US"/>
-        </w:rPr>
-        <w:t xml:space="preserve">) and automation (shell scripting, </w:t>
-      </w:r>
-      <w:proofErr w:type="spellStart"/>
-      <w:r>
-        <w:rPr>
-          <w:rFonts w:ascii="Comic Sans MS" w:hAnsi="Comic Sans MS"/>
-          <w:sz w:val="20"/>
-          <w:szCs w:val="20"/>
-          <w:lang w:val="en-US"/>
-        </w:rPr>
-        <w:t>ansible</w:t>
-      </w:r>
-      <w:proofErr w:type="spellEnd"/>
-      <w:r>
-        <w:rPr>
-          <w:rFonts w:ascii="Comic Sans MS" w:hAnsi="Comic Sans MS"/>
-          <w:sz w:val="20"/>
-          <w:szCs w:val="20"/>
-          <w:lang w:val="en-US"/>
-        </w:rPr>
-        <w:t xml:space="preserve">, </w:t>
-      </w:r>
-      <w:proofErr w:type="spellStart"/>
-      <w:r>
-        <w:rPr>
-          <w:rFonts w:ascii="Comic Sans MS" w:hAnsi="Comic Sans MS"/>
-          <w:sz w:val="20"/>
-          <w:szCs w:val="20"/>
-          <w:lang w:val="en-US"/>
-        </w:rPr>
-        <w:t>saltstack</w:t>
-      </w:r>
-      <w:proofErr w:type="spellEnd"/>
-      <w:r>
-        <w:rPr>
-          <w:rFonts w:ascii="Comic Sans MS" w:hAnsi="Comic Sans MS"/>
-          <w:sz w:val="20"/>
-          <w:szCs w:val="20"/>
-          <w:lang w:val="en-US"/>
-        </w:rPr>
-        <w:t xml:space="preserve">) intrigue me also. I also like to learn new things and some of my works can be found on my </w:t>
-      </w:r>
-      <w:proofErr w:type="spellStart"/>
-      <w:r>
-        <w:rPr>
-          <w:rFonts w:ascii="Comic Sans MS" w:hAnsi="Comic Sans MS"/>
-          <w:sz w:val="20"/>
-          <w:szCs w:val="20"/>
-          <w:lang w:val="en-US"/>
-        </w:rPr>
-        <w:t>github</w:t>
-      </w:r>
-      <w:proofErr w:type="spellEnd"/>
-      <w:r>
-        <w:rPr>
-          <w:rFonts w:ascii="Comic Sans MS" w:hAnsi="Comic Sans MS"/>
-          <w:sz w:val="20"/>
-          <w:szCs w:val="20"/>
-          <w:lang w:val="en-US"/>
-        </w:rPr>
-        <w:t xml:space="preserve"> account</w:t>
+        <w:t>Most of the time now, beside my job, I spend cracking vulnerable OS(Kioptrix, pWnOS etc) by tools included in Kali Linux (Metasploit, nmap, nessus, openvas etc). Firewalling(juniper, cisco AS</w:t>
+      </w:r>
+      <w:r>
+        <w:rPr>
+          <w:rFonts w:ascii="Comic Sans MS" w:hAnsi="Comic Sans MS"/>
+          <w:sz w:val="20"/>
+          <w:szCs w:val="20"/>
+          <w:lang w:val="en-US"/>
+        </w:rPr>
+        <w:t>A, paloalto</w:t>
+      </w:r>
+      <w:r>
+        <w:rPr>
+          <w:rFonts w:ascii="Comic Sans MS" w:hAnsi="Comic Sans MS"/>
+          <w:sz w:val="20"/>
+          <w:szCs w:val="20"/>
+          <w:lang w:val="en-US"/>
+        </w:rPr>
+        <w:t xml:space="preserve"> etc) and automation (shell scripting, ansible</w:t>
+      </w:r>
+      <w:r>
+        <w:rPr>
+          <w:rFonts w:ascii="Comic Sans MS" w:hAnsi="Comic Sans MS"/>
+          <w:sz w:val="20"/>
+          <w:szCs w:val="20"/>
+          <w:lang w:val="en-US"/>
+        </w:rPr>
+        <w:t>, saltstack</w:t>
+      </w:r>
+      <w:r>
+        <w:rPr>
+          <w:rFonts w:ascii="Comic Sans MS" w:hAnsi="Comic Sans MS"/>
+          <w:sz w:val="20"/>
+          <w:szCs w:val="20"/>
+          <w:lang w:val="en-US"/>
+        </w:rPr>
+        <w:t>) intrigue me also. I also like to learn new things and some of my works can be found on my github account</w:t>
       </w:r>
       <w:r>
         <w:rPr>
@@ -6061,9 +4171,9 @@
     <w:numStyleLink w:val="ImportedStyle2"/>
   </w:abstractNum>
   <w:abstractNum w:abstractNumId="6">
-    <w:nsid w:val="7AF965A6"/>
+    <w:nsid w:val="758D000C"/>
     <w:multiLevelType w:val="hybridMultilevel"/>
-    <w:tmpl w:val="983E20A8"/>
+    <w:tmpl w:val="194A9D5A"/>
     <w:lvl w:ilvl="0" w:tplc="08090001">
       <w:start w:val="1"/>
       <w:numFmt w:val="bullet"/>
@@ -6174,6 +4284,119 @@
     </w:lvl>
   </w:abstractNum>
   <w:abstractNum w:abstractNumId="7">
+    <w:nsid w:val="7AF965A6"/>
+    <w:multiLevelType w:val="hybridMultilevel"/>
+    <w:tmpl w:val="983E20A8"/>
+    <w:lvl w:ilvl="0" w:tplc="08090001">
+      <w:start w:val="1"/>
+      <w:numFmt w:val="bullet"/>
+      <w:lvlText w:val=""/>
+      <w:lvlJc w:val="left"/>
+      <w:pPr>
+        <w:ind w:left="720" w:hanging="360"/>
+      </w:pPr>
+      <w:rPr>
+        <w:rFonts w:ascii="Symbol" w:hAnsi="Symbol" w:hint="default"/>
+      </w:rPr>
+    </w:lvl>
+    <w:lvl w:ilvl="1" w:tplc="08090003" w:tentative="1">
+      <w:start w:val="1"/>
+      <w:numFmt w:val="bullet"/>
+      <w:lvlText w:val="o"/>
+      <w:lvlJc w:val="left"/>
+      <w:pPr>
+        <w:ind w:left="1440" w:hanging="360"/>
+      </w:pPr>
+      <w:rPr>
+        <w:rFonts w:ascii="Courier New" w:hAnsi="Courier New" w:cs="Courier New" w:hint="default"/>
+      </w:rPr>
+    </w:lvl>
+    <w:lvl w:ilvl="2" w:tplc="08090005" w:tentative="1">
+      <w:start w:val="1"/>
+      <w:numFmt w:val="bullet"/>
+      <w:lvlText w:val=""/>
+      <w:lvlJc w:val="left"/>
+      <w:pPr>
+        <w:ind w:left="2160" w:hanging="360"/>
+      </w:pPr>
+      <w:rPr>
+        <w:rFonts w:ascii="Wingdings" w:hAnsi="Wingdings" w:hint="default"/>
+      </w:rPr>
+    </w:lvl>
+    <w:lvl w:ilvl="3" w:tplc="08090001" w:tentative="1">
+      <w:start w:val="1"/>
+      <w:numFmt w:val="bullet"/>
+      <w:lvlText w:val=""/>
+      <w:lvlJc w:val="left"/>
+      <w:pPr>
+        <w:ind w:left="2880" w:hanging="360"/>
+      </w:pPr>
+      <w:rPr>
+        <w:rFonts w:ascii="Symbol" w:hAnsi="Symbol" w:hint="default"/>
+      </w:rPr>
+    </w:lvl>
+    <w:lvl w:ilvl="4" w:tplc="08090003" w:tentative="1">
+      <w:start w:val="1"/>
+      <w:numFmt w:val="bullet"/>
+      <w:lvlText w:val="o"/>
+      <w:lvlJc w:val="left"/>
+      <w:pPr>
+        <w:ind w:left="3600" w:hanging="360"/>
+      </w:pPr>
+      <w:rPr>
+        <w:rFonts w:ascii="Courier New" w:hAnsi="Courier New" w:cs="Courier New" w:hint="default"/>
+      </w:rPr>
+    </w:lvl>
+    <w:lvl w:ilvl="5" w:tplc="08090005" w:tentative="1">
+      <w:start w:val="1"/>
+      <w:numFmt w:val="bullet"/>
+      <w:lvlText w:val=""/>
+      <w:lvlJc w:val="left"/>
+      <w:pPr>
+        <w:ind w:left="4320" w:hanging="360"/>
+      </w:pPr>
+      <w:rPr>
+        <w:rFonts w:ascii="Wingdings" w:hAnsi="Wingdings" w:hint="default"/>
+      </w:rPr>
+    </w:lvl>
+    <w:lvl w:ilvl="6" w:tplc="08090001" w:tentative="1">
+      <w:start w:val="1"/>
+      <w:numFmt w:val="bullet"/>
+      <w:lvlText w:val=""/>
+      <w:lvlJc w:val="left"/>
+      <w:pPr>
+        <w:ind w:left="5040" w:hanging="360"/>
+      </w:pPr>
+      <w:rPr>
+        <w:rFonts w:ascii="Symbol" w:hAnsi="Symbol" w:hint="default"/>
+      </w:rPr>
+    </w:lvl>
+    <w:lvl w:ilvl="7" w:tplc="08090003" w:tentative="1">
+      <w:start w:val="1"/>
+      <w:numFmt w:val="bullet"/>
+      <w:lvlText w:val="o"/>
+      <w:lvlJc w:val="left"/>
+      <w:pPr>
+        <w:ind w:left="5760" w:hanging="360"/>
+      </w:pPr>
+      <w:rPr>
+        <w:rFonts w:ascii="Courier New" w:hAnsi="Courier New" w:cs="Courier New" w:hint="default"/>
+      </w:rPr>
+    </w:lvl>
+    <w:lvl w:ilvl="8" w:tplc="08090005" w:tentative="1">
+      <w:start w:val="1"/>
+      <w:numFmt w:val="bullet"/>
+      <w:lvlText w:val=""/>
+      <w:lvlJc w:val="left"/>
+      <w:pPr>
+        <w:ind w:left="6480" w:hanging="360"/>
+      </w:pPr>
+      <w:rPr>
+        <w:rFonts w:ascii="Wingdings" w:hAnsi="Wingdings" w:hint="default"/>
+      </w:rPr>
+    </w:lvl>
+  </w:abstractNum>
+  <w:abstractNum w:abstractNumId="8">
     <w:nsid w:val="7FFE0AAF"/>
     <w:multiLevelType w:val="hybridMultilevel"/>
     <w:tmpl w:val="3E68882E"/>
@@ -6447,7 +4670,7 @@
     <w:abstractNumId w:val="2"/>
   </w:num>
   <w:num w:numId="3">
-    <w:abstractNumId w:val="7"/>
+    <w:abstractNumId w:val="8"/>
   </w:num>
   <w:num w:numId="4">
     <w:abstractNumId w:val="5"/>
@@ -6456,13 +4679,16 @@
     <w:abstractNumId w:val="3"/>
   </w:num>
   <w:num w:numId="6">
-    <w:abstractNumId w:val="6"/>
+    <w:abstractNumId w:val="7"/>
   </w:num>
   <w:num w:numId="7">
     <w:abstractNumId w:val="1"/>
   </w:num>
   <w:num w:numId="8">
     <w:abstractNumId w:val="0"/>
+  </w:num>
+  <w:num w:numId="9">
+    <w:abstractNumId w:val="6"/>
   </w:num>
 </w:numbering>
 </file>

</xml_diff>

<commit_message>
Wed 12 Dec 2018 22:49:51 EET
</commit_message>
<xml_diff>
--- a/CV/Resume_khabir_sec.docx
+++ b/CV/Resume_khabir_sec.docx
@@ -10,12 +10,28 @@
           <w:rFonts w:ascii="Comic Sans MS" w:eastAsia="Comic Sans MS" w:hAnsi="Comic Sans MS" w:cs="Comic Sans MS"/>
         </w:rPr>
       </w:pPr>
-      <w:r>
-        <w:rPr>
-          <w:rFonts w:ascii="Comic Sans MS" w:hAnsi="Comic Sans MS"/>
-        </w:rPr>
-        <w:t>Mohammad Khabir Uddin</w:t>
-      </w:r>
+      <w:proofErr w:type="spellStart"/>
+      <w:r>
+        <w:rPr>
+          <w:rFonts w:ascii="Comic Sans MS" w:hAnsi="Comic Sans MS"/>
+        </w:rPr>
+        <w:t>Mohammad</w:t>
+      </w:r>
+      <w:proofErr w:type="spellEnd"/>
+      <w:r>
+        <w:rPr>
+          <w:rFonts w:ascii="Comic Sans MS" w:hAnsi="Comic Sans MS"/>
+        </w:rPr>
+        <w:t xml:space="preserve"> Khabir </w:t>
+      </w:r>
+      <w:proofErr w:type="spellStart"/>
+      <w:r>
+        <w:rPr>
+          <w:rFonts w:ascii="Comic Sans MS" w:hAnsi="Comic Sans MS"/>
+        </w:rPr>
+        <w:t>Uddin</w:t>
+      </w:r>
+      <w:proofErr w:type="spellEnd"/>
     </w:p>
     <w:p>
       <w:pPr>
@@ -99,6 +115,7 @@
         </w:rPr>
         <w:br/>
       </w:r>
+      <w:proofErr w:type="gramStart"/>
       <w:r>
         <w:rPr>
           <w:rFonts w:ascii="Comic Sans MS" w:hAnsi="Comic Sans MS"/>
@@ -114,7 +131,16 @@
           <w:sz w:val="20"/>
           <w:szCs w:val="20"/>
         </w:rPr>
-        <w:t> : +358 46 5647293</w:t>
+        <w:t> :</w:t>
+      </w:r>
+      <w:proofErr w:type="gramEnd"/>
+      <w:r>
+        <w:rPr>
+          <w:rFonts w:ascii="Comic Sans MS" w:hAnsi="Comic Sans MS"/>
+          <w:sz w:val="20"/>
+          <w:szCs w:val="20"/>
+        </w:rPr>
+        <w:t xml:space="preserve"> +358 46 5647293</w:t>
       </w:r>
     </w:p>
     <w:p>
@@ -156,8 +182,30 @@
           <w:szCs w:val="20"/>
           <w:lang w:val="en-US"/>
         </w:rPr>
-        <w:t>Skype: md.khabir.uddin</w:t>
-      </w:r>
+        <w:t xml:space="preserve">Skype: </w:t>
+      </w:r>
+      <w:proofErr w:type="spellStart"/>
+      <w:proofErr w:type="gramStart"/>
+      <w:r>
+        <w:rPr>
+          <w:rFonts w:ascii="Comic Sans MS" w:hAnsi="Comic Sans MS"/>
+          <w:sz w:val="20"/>
+          <w:szCs w:val="20"/>
+          <w:lang w:val="en-US"/>
+        </w:rPr>
+        <w:t>md.khabir</w:t>
+      </w:r>
+      <w:proofErr w:type="gramEnd"/>
+      <w:r>
+        <w:rPr>
+          <w:rFonts w:ascii="Comic Sans MS" w:hAnsi="Comic Sans MS"/>
+          <w:sz w:val="20"/>
+          <w:szCs w:val="20"/>
+          <w:lang w:val="en-US"/>
+        </w:rPr>
+        <w:t>.uddin</w:t>
+      </w:r>
+      <w:proofErr w:type="spellEnd"/>
     </w:p>
     <w:p>
       <w:pPr>
@@ -170,14 +218,25 @@
           <w:lang w:val="en-US"/>
         </w:rPr>
       </w:pPr>
-      <w:r>
-        <w:rPr>
-          <w:rFonts w:ascii="Comic Sans MS" w:hAnsi="Comic Sans MS"/>
-          <w:sz w:val="20"/>
-          <w:szCs w:val="20"/>
-          <w:lang w:val="en-US"/>
-        </w:rPr>
-        <w:t xml:space="preserve">Github: https://github.com/masumndc1/zim         </w:t>
+      <w:proofErr w:type="spellStart"/>
+      <w:r>
+        <w:rPr>
+          <w:rFonts w:ascii="Comic Sans MS" w:hAnsi="Comic Sans MS"/>
+          <w:sz w:val="20"/>
+          <w:szCs w:val="20"/>
+          <w:lang w:val="en-US"/>
+        </w:rPr>
+        <w:t>Github</w:t>
+      </w:r>
+      <w:proofErr w:type="spellEnd"/>
+      <w:r>
+        <w:rPr>
+          <w:rFonts w:ascii="Comic Sans MS" w:hAnsi="Comic Sans MS"/>
+          <w:sz w:val="20"/>
+          <w:szCs w:val="20"/>
+          <w:lang w:val="en-US"/>
+        </w:rPr>
+        <w:t xml:space="preserve">: https://github.com/masumndc1/zim         </w:t>
       </w:r>
     </w:p>
     <w:p>
@@ -190,13 +249,33 @@
           <w:szCs w:val="20"/>
         </w:rPr>
       </w:pPr>
-      <w:r>
-        <w:rPr>
-          <w:rFonts w:ascii="Comic Sans MS" w:hAnsi="Comic Sans MS"/>
-          <w:sz w:val="20"/>
-          <w:szCs w:val="20"/>
-        </w:rPr>
-        <w:t>Linkedin : https://www.linkedin.com/in/mohammad-khabir-uddin-a9a67114</w:t>
+      <w:proofErr w:type="spellStart"/>
+      <w:proofErr w:type="gramStart"/>
+      <w:r>
+        <w:rPr>
+          <w:rFonts w:ascii="Comic Sans MS" w:hAnsi="Comic Sans MS"/>
+          <w:sz w:val="20"/>
+          <w:szCs w:val="20"/>
+        </w:rPr>
+        <w:t>Linkedin</w:t>
+      </w:r>
+      <w:proofErr w:type="spellEnd"/>
+      <w:r>
+        <w:rPr>
+          <w:rFonts w:ascii="Comic Sans MS" w:hAnsi="Comic Sans MS"/>
+          <w:sz w:val="20"/>
+          <w:szCs w:val="20"/>
+        </w:rPr>
+        <w:t xml:space="preserve"> :</w:t>
+      </w:r>
+      <w:proofErr w:type="gramEnd"/>
+      <w:r>
+        <w:rPr>
+          <w:rFonts w:ascii="Comic Sans MS" w:hAnsi="Comic Sans MS"/>
+          <w:sz w:val="20"/>
+          <w:szCs w:val="20"/>
+        </w:rPr>
+        <w:t xml:space="preserve"> https://www.linkedin.com/in/mohammad-khabir-uddin-a9a67114</w:t>
       </w:r>
     </w:p>
     <w:p>
@@ -245,7 +324,31 @@
           <w:szCs w:val="20"/>
           <w:lang w:val="en-US"/>
         </w:rPr>
-        <w:t>E|CSA (Eccouncil Certified Security Analyst)</w:t>
+        <w:t>E|CSA (</w:t>
+      </w:r>
+      <w:proofErr w:type="spellStart"/>
+      <w:r>
+        <w:rPr>
+          <w:rFonts w:ascii="Comic Sans MS" w:hAnsi="Comic Sans MS"/>
+          <w:b/>
+          <w:bCs/>
+          <w:sz w:val="20"/>
+          <w:szCs w:val="20"/>
+          <w:lang w:val="en-US"/>
+        </w:rPr>
+        <w:t>Eccouncil</w:t>
+      </w:r>
+      <w:proofErr w:type="spellEnd"/>
+      <w:r>
+        <w:rPr>
+          <w:rFonts w:ascii="Comic Sans MS" w:hAnsi="Comic Sans MS"/>
+          <w:b/>
+          <w:bCs/>
+          <w:sz w:val="20"/>
+          <w:szCs w:val="20"/>
+          <w:lang w:val="en-US"/>
+        </w:rPr>
+        <w:t xml:space="preserve"> Certified Security Analyst)</w:t>
       </w:r>
     </w:p>
     <w:p>
@@ -289,6 +392,7 @@
           <w:lang w:val="en-US"/>
         </w:rPr>
       </w:pPr>
+      <w:proofErr w:type="spellStart"/>
       <w:r>
         <w:rPr>
           <w:rFonts w:ascii="Comic Sans MS" w:hAnsi="Comic Sans MS"/>
@@ -296,7 +400,17 @@
           <w:szCs w:val="20"/>
           <w:lang w:val="nl-NL"/>
         </w:rPr>
-        <w:t xml:space="preserve">Exam date: </w:t>
+        <w:t>Exam</w:t>
+      </w:r>
+      <w:proofErr w:type="spellEnd"/>
+      <w:r>
+        <w:rPr>
+          <w:rFonts w:ascii="Comic Sans MS" w:hAnsi="Comic Sans MS"/>
+          <w:sz w:val="20"/>
+          <w:szCs w:val="20"/>
+          <w:lang w:val="nl-NL"/>
+        </w:rPr>
+        <w:t xml:space="preserve"> date: </w:t>
       </w:r>
       <w:r>
         <w:rPr>
@@ -391,6 +505,7 @@
           <w:lang w:val="en-US"/>
         </w:rPr>
       </w:pPr>
+      <w:proofErr w:type="spellStart"/>
       <w:r>
         <w:rPr>
           <w:rFonts w:ascii="Comic Sans MS" w:hAnsi="Comic Sans MS"/>
@@ -398,7 +513,17 @@
           <w:szCs w:val="20"/>
           <w:lang w:val="nl-NL"/>
         </w:rPr>
-        <w:t xml:space="preserve">Exam date: </w:t>
+        <w:t>Exam</w:t>
+      </w:r>
+      <w:proofErr w:type="spellEnd"/>
+      <w:r>
+        <w:rPr>
+          <w:rFonts w:ascii="Comic Sans MS" w:hAnsi="Comic Sans MS"/>
+          <w:sz w:val="20"/>
+          <w:szCs w:val="20"/>
+          <w:lang w:val="nl-NL"/>
+        </w:rPr>
+        <w:t xml:space="preserve"> date: </w:t>
       </w:r>
       <w:r>
         <w:rPr>
@@ -504,7 +629,31 @@
           <w:sz w:val="20"/>
           <w:szCs w:val="20"/>
         </w:rPr>
-        <w:t>(iptables,pf)</w:t>
+        <w:t>(</w:t>
+      </w:r>
+      <w:proofErr w:type="spellStart"/>
+      <w:proofErr w:type="gramStart"/>
+      <w:r>
+        <w:rPr>
+          <w:rFonts w:ascii="Comic Sans MS" w:hAnsi="Comic Sans MS"/>
+          <w:b/>
+          <w:bCs/>
+          <w:sz w:val="20"/>
+          <w:szCs w:val="20"/>
+        </w:rPr>
+        <w:t>iptables,pf</w:t>
+      </w:r>
+      <w:proofErr w:type="spellEnd"/>
+      <w:proofErr w:type="gramEnd"/>
+      <w:r>
+        <w:rPr>
+          <w:rFonts w:ascii="Comic Sans MS" w:hAnsi="Comic Sans MS"/>
+          <w:b/>
+          <w:bCs/>
+          <w:sz w:val="20"/>
+          <w:szCs w:val="20"/>
+        </w:rPr>
+        <w:t>)</w:t>
       </w:r>
       <w:r>
         <w:rPr>
@@ -658,6 +807,7 @@
         </w:rPr>
         <w:t xml:space="preserve">, </w:t>
       </w:r>
+      <w:proofErr w:type="spellStart"/>
       <w:r>
         <w:rPr>
           <w:rFonts w:ascii="Comic Sans MS" w:hAnsi="Comic Sans MS"/>
@@ -686,7 +836,18 @@
           <w:sz w:val="20"/>
           <w:szCs w:val="20"/>
         </w:rPr>
-        <w:t>MySQL,MariaDB,</w:t>
+        <w:t>MySQL,MariaDB</w:t>
+      </w:r>
+      <w:proofErr w:type="spellEnd"/>
+      <w:r>
+        <w:rPr>
+          <w:rFonts w:ascii="Comic Sans MS" w:hAnsi="Comic Sans MS"/>
+          <w:b/>
+          <w:bCs/>
+          <w:sz w:val="20"/>
+          <w:szCs w:val="20"/>
+        </w:rPr>
+        <w:t>,</w:t>
       </w:r>
       <w:r>
         <w:rPr>
@@ -718,15 +879,27 @@
         </w:rPr>
         <w:t xml:space="preserve"> </w:t>
       </w:r>
-      <w:r>
-        <w:rPr>
-          <w:rFonts w:ascii="Comic Sans MS" w:hAnsi="Comic Sans MS"/>
-          <w:b/>
-          <w:bCs/>
-          <w:sz w:val="20"/>
-          <w:szCs w:val="20"/>
-        </w:rPr>
-        <w:t>Openswan,</w:t>
+      <w:proofErr w:type="spellStart"/>
+      <w:r>
+        <w:rPr>
+          <w:rFonts w:ascii="Comic Sans MS" w:hAnsi="Comic Sans MS"/>
+          <w:b/>
+          <w:bCs/>
+          <w:sz w:val="20"/>
+          <w:szCs w:val="20"/>
+        </w:rPr>
+        <w:t>Openswan</w:t>
+      </w:r>
+      <w:proofErr w:type="spellEnd"/>
+      <w:r>
+        <w:rPr>
+          <w:rFonts w:ascii="Comic Sans MS" w:hAnsi="Comic Sans MS"/>
+          <w:b/>
+          <w:bCs/>
+          <w:sz w:val="20"/>
+          <w:szCs w:val="20"/>
+        </w:rPr>
+        <w:t>,</w:t>
       </w:r>
       <w:r>
         <w:rPr>
@@ -738,33 +911,75 @@
         </w:rPr>
         <w:t xml:space="preserve"> </w:t>
       </w:r>
-      <w:r>
-        <w:rPr>
-          <w:rFonts w:ascii="Comic Sans MS" w:hAnsi="Comic Sans MS"/>
-          <w:b/>
-          <w:bCs/>
-          <w:sz w:val="20"/>
-          <w:szCs w:val="20"/>
-        </w:rPr>
-        <w:t>Strongswan VPN</w:t>
-      </w:r>
-      <w:r>
-        <w:rPr>
-          <w:rFonts w:ascii="Comic Sans MS" w:hAnsi="Comic Sans MS"/>
-          <w:b/>
-          <w:bCs/>
-          <w:sz w:val="20"/>
-          <w:szCs w:val="20"/>
-        </w:rPr>
-        <w:t>, git</w:t>
-      </w:r>
-      <w:r>
-        <w:rPr>
-          <w:rFonts w:ascii="Comic Sans MS" w:hAnsi="Comic Sans MS"/>
-          <w:sz w:val="20"/>
-          <w:szCs w:val="20"/>
-        </w:rPr>
-        <w:t xml:space="preserve"> etc on </w:t>
+      <w:proofErr w:type="spellStart"/>
+      <w:r>
+        <w:rPr>
+          <w:rFonts w:ascii="Comic Sans MS" w:hAnsi="Comic Sans MS"/>
+          <w:b/>
+          <w:bCs/>
+          <w:sz w:val="20"/>
+          <w:szCs w:val="20"/>
+        </w:rPr>
+        <w:t>Strongswan</w:t>
+      </w:r>
+      <w:proofErr w:type="spellEnd"/>
+      <w:r>
+        <w:rPr>
+          <w:rFonts w:ascii="Comic Sans MS" w:hAnsi="Comic Sans MS"/>
+          <w:b/>
+          <w:bCs/>
+          <w:sz w:val="20"/>
+          <w:szCs w:val="20"/>
+        </w:rPr>
+        <w:t xml:space="preserve"> VPN</w:t>
+      </w:r>
+      <w:r>
+        <w:rPr>
+          <w:rFonts w:ascii="Comic Sans MS" w:hAnsi="Comic Sans MS"/>
+          <w:b/>
+          <w:bCs/>
+          <w:sz w:val="20"/>
+          <w:szCs w:val="20"/>
+        </w:rPr>
+        <w:t xml:space="preserve">, </w:t>
+      </w:r>
+      <w:proofErr w:type="spellStart"/>
+      <w:r>
+        <w:rPr>
+          <w:rFonts w:ascii="Comic Sans MS" w:hAnsi="Comic Sans MS"/>
+          <w:b/>
+          <w:bCs/>
+          <w:sz w:val="20"/>
+          <w:szCs w:val="20"/>
+        </w:rPr>
+        <w:t>git</w:t>
+      </w:r>
+      <w:proofErr w:type="spellEnd"/>
+      <w:r>
+        <w:rPr>
+          <w:rFonts w:ascii="Comic Sans MS" w:hAnsi="Comic Sans MS"/>
+          <w:sz w:val="20"/>
+          <w:szCs w:val="20"/>
+        </w:rPr>
+        <w:t xml:space="preserve"> </w:t>
+      </w:r>
+      <w:proofErr w:type="spellStart"/>
+      <w:r>
+        <w:rPr>
+          <w:rFonts w:ascii="Comic Sans MS" w:hAnsi="Comic Sans MS"/>
+          <w:sz w:val="20"/>
+          <w:szCs w:val="20"/>
+        </w:rPr>
+        <w:t>etc</w:t>
+      </w:r>
+      <w:proofErr w:type="spellEnd"/>
+      <w:r>
+        <w:rPr>
+          <w:rFonts w:ascii="Comic Sans MS" w:hAnsi="Comic Sans MS"/>
+          <w:sz w:val="20"/>
+          <w:szCs w:val="20"/>
+        </w:rPr>
+        <w:t xml:space="preserve"> on </w:t>
       </w:r>
       <w:r>
         <w:rPr>
@@ -810,16 +1025,29 @@
         </w:rPr>
         <w:t xml:space="preserve"> </w:t>
       </w:r>
-      <w:r>
-        <w:rPr>
-          <w:rFonts w:ascii="Comic Sans MS" w:hAnsi="Comic Sans MS"/>
-          <w:b/>
-          <w:bCs/>
-          <w:spacing w:val="-5"/>
-          <w:sz w:val="20"/>
-          <w:szCs w:val="20"/>
-        </w:rPr>
-        <w:t>Debian,</w:t>
+      <w:proofErr w:type="spellStart"/>
+      <w:r>
+        <w:rPr>
+          <w:rFonts w:ascii="Comic Sans MS" w:hAnsi="Comic Sans MS"/>
+          <w:b/>
+          <w:bCs/>
+          <w:spacing w:val="-5"/>
+          <w:sz w:val="20"/>
+          <w:szCs w:val="20"/>
+        </w:rPr>
+        <w:t>Debian</w:t>
+      </w:r>
+      <w:proofErr w:type="spellEnd"/>
+      <w:r>
+        <w:rPr>
+          <w:rFonts w:ascii="Comic Sans MS" w:hAnsi="Comic Sans MS"/>
+          <w:b/>
+          <w:bCs/>
+          <w:spacing w:val="-5"/>
+          <w:sz w:val="20"/>
+          <w:szCs w:val="20"/>
+        </w:rPr>
+        <w:t>,</w:t>
       </w:r>
       <w:r>
         <w:rPr>
@@ -854,15 +1082,27 @@
         </w:rPr>
         <w:t xml:space="preserve"> </w:t>
       </w:r>
-      <w:r>
-        <w:rPr>
-          <w:rFonts w:ascii="Comic Sans MS" w:hAnsi="Comic Sans MS"/>
-          <w:b/>
-          <w:bCs/>
-          <w:sz w:val="20"/>
-          <w:szCs w:val="20"/>
-        </w:rPr>
-        <w:t>OpenBSD,</w:t>
+      <w:proofErr w:type="spellStart"/>
+      <w:r>
+        <w:rPr>
+          <w:rFonts w:ascii="Comic Sans MS" w:hAnsi="Comic Sans MS"/>
+          <w:b/>
+          <w:bCs/>
+          <w:sz w:val="20"/>
+          <w:szCs w:val="20"/>
+        </w:rPr>
+        <w:t>OpenBSD</w:t>
+      </w:r>
+      <w:proofErr w:type="spellEnd"/>
+      <w:r>
+        <w:rPr>
+          <w:rFonts w:ascii="Comic Sans MS" w:hAnsi="Comic Sans MS"/>
+          <w:b/>
+          <w:bCs/>
+          <w:sz w:val="20"/>
+          <w:szCs w:val="20"/>
+        </w:rPr>
+        <w:t>,</w:t>
       </w:r>
       <w:r>
         <w:rPr>
@@ -904,6 +1144,7 @@
         </w:rPr>
         <w:t xml:space="preserve"> </w:t>
       </w:r>
+      <w:proofErr w:type="spellStart"/>
       <w:r>
         <w:rPr>
           <w:rFonts w:ascii="Comic Sans MS" w:hAnsi="Comic Sans MS"/>
@@ -914,6 +1155,7 @@
         </w:rPr>
         <w:t>NetBSD</w:t>
       </w:r>
+      <w:proofErr w:type="spellEnd"/>
       <w:r>
         <w:rPr>
           <w:rFonts w:ascii="Comic Sans MS" w:hAnsi="Comic Sans MS"/>
@@ -934,7 +1176,31 @@
           <w:sz w:val="20"/>
           <w:szCs w:val="20"/>
         </w:rPr>
-        <w:t xml:space="preserve">and Archlinux </w:t>
+        <w:t xml:space="preserve">and </w:t>
+      </w:r>
+      <w:proofErr w:type="spellStart"/>
+      <w:r>
+        <w:rPr>
+          <w:rFonts w:ascii="Comic Sans MS" w:hAnsi="Comic Sans MS"/>
+          <w:b/>
+          <w:bCs/>
+          <w:spacing w:val="-5"/>
+          <w:sz w:val="20"/>
+          <w:szCs w:val="20"/>
+        </w:rPr>
+        <w:t>Archlinux</w:t>
+      </w:r>
+      <w:proofErr w:type="spellEnd"/>
+      <w:r>
+        <w:rPr>
+          <w:rFonts w:ascii="Comic Sans MS" w:hAnsi="Comic Sans MS"/>
+          <w:b/>
+          <w:bCs/>
+          <w:spacing w:val="-5"/>
+          <w:sz w:val="20"/>
+          <w:szCs w:val="20"/>
+        </w:rPr>
+        <w:t xml:space="preserve"> </w:t>
       </w:r>
       <w:r>
         <w:rPr>
@@ -1059,6 +1325,7 @@
           <w:lang w:val="en-US"/>
         </w:rPr>
       </w:pPr>
+      <w:proofErr w:type="spellStart"/>
       <w:r>
         <w:rPr>
           <w:rFonts w:ascii="Comic Sans MS" w:hAnsi="Comic Sans MS"/>
@@ -1067,19 +1334,20 @@
           <w:szCs w:val="20"/>
           <w:lang w:val="it-IT"/>
         </w:rPr>
-        <w:t xml:space="preserve">Apt on limiting users and processes by </w:t>
-      </w:r>
-      <w:r>
-        <w:rPr>
-          <w:rFonts w:ascii="Comic Sans MS" w:hAnsi="Comic Sans MS"/>
-          <w:b/>
+        <w:t>Apt</w:t>
+      </w:r>
+      <w:proofErr w:type="spellEnd"/>
+      <w:r>
+        <w:rPr>
+          <w:rFonts w:ascii="Comic Sans MS" w:hAnsi="Comic Sans MS"/>
           <w:bCs/>
           <w:sz w:val="20"/>
           <w:szCs w:val="20"/>
           <w:lang w:val="it-IT"/>
         </w:rPr>
-        <w:t xml:space="preserve">Selinux </w:t>
-      </w:r>
+        <w:t xml:space="preserve"> on </w:t>
+      </w:r>
+      <w:proofErr w:type="spellStart"/>
       <w:r>
         <w:rPr>
           <w:rFonts w:ascii="Comic Sans MS" w:hAnsi="Comic Sans MS"/>
@@ -1088,8 +1356,98 @@
           <w:szCs w:val="20"/>
           <w:lang w:val="it-IT"/>
         </w:rPr>
+        <w:t>limiting</w:t>
+      </w:r>
+      <w:proofErr w:type="spellEnd"/>
+      <w:r>
+        <w:rPr>
+          <w:rFonts w:ascii="Comic Sans MS" w:hAnsi="Comic Sans MS"/>
+          <w:bCs/>
+          <w:sz w:val="20"/>
+          <w:szCs w:val="20"/>
+          <w:lang w:val="it-IT"/>
+        </w:rPr>
+        <w:t xml:space="preserve"> </w:t>
+      </w:r>
+      <w:proofErr w:type="spellStart"/>
+      <w:r>
+        <w:rPr>
+          <w:rFonts w:ascii="Comic Sans MS" w:hAnsi="Comic Sans MS"/>
+          <w:bCs/>
+          <w:sz w:val="20"/>
+          <w:szCs w:val="20"/>
+          <w:lang w:val="it-IT"/>
+        </w:rPr>
+        <w:t>users</w:t>
+      </w:r>
+      <w:proofErr w:type="spellEnd"/>
+      <w:r>
+        <w:rPr>
+          <w:rFonts w:ascii="Comic Sans MS" w:hAnsi="Comic Sans MS"/>
+          <w:bCs/>
+          <w:sz w:val="20"/>
+          <w:szCs w:val="20"/>
+          <w:lang w:val="it-IT"/>
+        </w:rPr>
+        <w:t xml:space="preserve"> and </w:t>
+      </w:r>
+      <w:proofErr w:type="spellStart"/>
+      <w:r>
+        <w:rPr>
+          <w:rFonts w:ascii="Comic Sans MS" w:hAnsi="Comic Sans MS"/>
+          <w:bCs/>
+          <w:sz w:val="20"/>
+          <w:szCs w:val="20"/>
+          <w:lang w:val="it-IT"/>
+        </w:rPr>
+        <w:t>processes</w:t>
+      </w:r>
+      <w:proofErr w:type="spellEnd"/>
+      <w:r>
+        <w:rPr>
+          <w:rFonts w:ascii="Comic Sans MS" w:hAnsi="Comic Sans MS"/>
+          <w:bCs/>
+          <w:sz w:val="20"/>
+          <w:szCs w:val="20"/>
+          <w:lang w:val="it-IT"/>
+        </w:rPr>
+        <w:t xml:space="preserve"> by </w:t>
+      </w:r>
+      <w:proofErr w:type="spellStart"/>
+      <w:r>
+        <w:rPr>
+          <w:rFonts w:ascii="Comic Sans MS" w:hAnsi="Comic Sans MS"/>
+          <w:b/>
+          <w:bCs/>
+          <w:sz w:val="20"/>
+          <w:szCs w:val="20"/>
+          <w:lang w:val="it-IT"/>
+        </w:rPr>
+        <w:t>Selinux</w:t>
+      </w:r>
+      <w:proofErr w:type="spellEnd"/>
+      <w:r>
+        <w:rPr>
+          <w:rFonts w:ascii="Comic Sans MS" w:hAnsi="Comic Sans MS"/>
+          <w:b/>
+          <w:bCs/>
+          <w:sz w:val="20"/>
+          <w:szCs w:val="20"/>
+          <w:lang w:val="it-IT"/>
+        </w:rPr>
+        <w:t xml:space="preserve"> </w:t>
+      </w:r>
+      <w:r>
+        <w:rPr>
+          <w:rFonts w:ascii="Comic Sans MS" w:hAnsi="Comic Sans MS"/>
+          <w:bCs/>
+          <w:sz w:val="20"/>
+          <w:szCs w:val="20"/>
+          <w:lang w:val="it-IT"/>
+        </w:rPr>
         <w:t xml:space="preserve">and </w:t>
       </w:r>
+      <w:proofErr w:type="spellStart"/>
       <w:r>
         <w:rPr>
           <w:rFonts w:ascii="Comic Sans MS" w:hAnsi="Comic Sans MS"/>
@@ -1101,6 +1459,7 @@
         </w:rPr>
         <w:t>AppArmor</w:t>
       </w:r>
+      <w:proofErr w:type="spellEnd"/>
       <w:r>
         <w:rPr>
           <w:rFonts w:ascii="Comic Sans MS" w:hAnsi="Comic Sans MS"/>
@@ -1147,7 +1506,31 @@
           <w:szCs w:val="20"/>
           <w:lang w:val="de-DE"/>
         </w:rPr>
-        <w:t xml:space="preserve"> Ansible </w:t>
+        <w:t xml:space="preserve"> </w:t>
+      </w:r>
+      <w:proofErr w:type="spellStart"/>
+      <w:r>
+        <w:rPr>
+          <w:rFonts w:ascii="Comic Sans MS" w:hAnsi="Comic Sans MS"/>
+          <w:b/>
+          <w:bCs/>
+          <w:sz w:val="20"/>
+          <w:szCs w:val="20"/>
+          <w:lang w:val="de-DE"/>
+        </w:rPr>
+        <w:t>Ansible</w:t>
+      </w:r>
+      <w:proofErr w:type="spellEnd"/>
+      <w:r>
+        <w:rPr>
+          <w:rFonts w:ascii="Comic Sans MS" w:hAnsi="Comic Sans MS"/>
+          <w:b/>
+          <w:bCs/>
+          <w:sz w:val="20"/>
+          <w:szCs w:val="20"/>
+          <w:lang w:val="de-DE"/>
+        </w:rPr>
+        <w:t xml:space="preserve"> </w:t>
       </w:r>
       <w:r>
         <w:rPr>
@@ -1167,7 +1550,31 @@
           <w:szCs w:val="20"/>
           <w:lang w:val="en-US"/>
         </w:rPr>
-        <w:t xml:space="preserve"> Saltstack.</w:t>
+        <w:t xml:space="preserve"> </w:t>
+      </w:r>
+      <w:proofErr w:type="spellStart"/>
+      <w:r>
+        <w:rPr>
+          <w:rFonts w:ascii="Comic Sans MS" w:hAnsi="Comic Sans MS"/>
+          <w:b/>
+          <w:bCs/>
+          <w:sz w:val="20"/>
+          <w:szCs w:val="20"/>
+          <w:lang w:val="en-US"/>
+        </w:rPr>
+        <w:t>Saltstack</w:t>
+      </w:r>
+      <w:proofErr w:type="spellEnd"/>
+      <w:r>
+        <w:rPr>
+          <w:rFonts w:ascii="Comic Sans MS" w:hAnsi="Comic Sans MS"/>
+          <w:b/>
+          <w:bCs/>
+          <w:sz w:val="20"/>
+          <w:szCs w:val="20"/>
+          <w:lang w:val="en-US"/>
+        </w:rPr>
+        <w:t>.</w:t>
       </w:r>
     </w:p>
     <w:p>
@@ -1275,25 +1682,69 @@
         </w:rPr>
         <w:t xml:space="preserve">Knowledge on cloud computing using </w:t>
       </w:r>
-      <w:r>
-        <w:rPr>
-          <w:rFonts w:ascii="Comic Sans MS" w:hAnsi="Comic Sans MS"/>
-          <w:b/>
-          <w:bCs/>
-          <w:spacing w:val="-5"/>
-          <w:sz w:val="20"/>
-          <w:szCs w:val="20"/>
-        </w:rPr>
-        <w:t xml:space="preserve">Openstack </w:t>
-      </w:r>
-      <w:r>
-        <w:rPr>
-          <w:rFonts w:ascii="Comic Sans MS" w:hAnsi="Comic Sans MS"/>
-          <w:spacing w:val="-5"/>
-          <w:sz w:val="20"/>
-          <w:szCs w:val="20"/>
-        </w:rPr>
-        <w:t>(Keystone,glance,rabbitMQ,Nova,Nova-compute and horizon)</w:t>
+      <w:proofErr w:type="spellStart"/>
+      <w:r>
+        <w:rPr>
+          <w:rFonts w:ascii="Comic Sans MS" w:hAnsi="Comic Sans MS"/>
+          <w:b/>
+          <w:bCs/>
+          <w:spacing w:val="-5"/>
+          <w:sz w:val="20"/>
+          <w:szCs w:val="20"/>
+        </w:rPr>
+        <w:t>Openstack</w:t>
+      </w:r>
+      <w:proofErr w:type="spellEnd"/>
+      <w:r>
+        <w:rPr>
+          <w:rFonts w:ascii="Comic Sans MS" w:hAnsi="Comic Sans MS"/>
+          <w:b/>
+          <w:bCs/>
+          <w:spacing w:val="-5"/>
+          <w:sz w:val="20"/>
+          <w:szCs w:val="20"/>
+        </w:rPr>
+        <w:t xml:space="preserve"> </w:t>
+      </w:r>
+      <w:r>
+        <w:rPr>
+          <w:rFonts w:ascii="Comic Sans MS" w:hAnsi="Comic Sans MS"/>
+          <w:spacing w:val="-5"/>
+          <w:sz w:val="20"/>
+          <w:szCs w:val="20"/>
+        </w:rPr>
+        <w:t>(</w:t>
+      </w:r>
+      <w:proofErr w:type="spellStart"/>
+      <w:proofErr w:type="gramStart"/>
+      <w:r>
+        <w:rPr>
+          <w:rFonts w:ascii="Comic Sans MS" w:hAnsi="Comic Sans MS"/>
+          <w:spacing w:val="-5"/>
+          <w:sz w:val="20"/>
+          <w:szCs w:val="20"/>
+        </w:rPr>
+        <w:t>Keystone,glance</w:t>
+      </w:r>
+      <w:proofErr w:type="gramEnd"/>
+      <w:r>
+        <w:rPr>
+          <w:rFonts w:ascii="Comic Sans MS" w:hAnsi="Comic Sans MS"/>
+          <w:spacing w:val="-5"/>
+          <w:sz w:val="20"/>
+          <w:szCs w:val="20"/>
+        </w:rPr>
+        <w:t>,rabbitMQ,Nova,Nova</w:t>
+      </w:r>
+      <w:proofErr w:type="spellEnd"/>
+      <w:r>
+        <w:rPr>
+          <w:rFonts w:ascii="Comic Sans MS" w:hAnsi="Comic Sans MS"/>
+          <w:spacing w:val="-5"/>
+          <w:sz w:val="20"/>
+          <w:szCs w:val="20"/>
+        </w:rPr>
+        <w:t>-compute and horizon)</w:t>
       </w:r>
       <w:r>
         <w:rPr>
@@ -1345,7 +1796,95 @@
           <w:sz w:val="20"/>
           <w:szCs w:val="20"/>
         </w:rPr>
-        <w:t>(EC2,ELB,Auto Scaling, CloudWatch, IAM, CloudFormation, CloudTrail etc).</w:t>
+        <w:t xml:space="preserve">(EC2,ELB,Auto Scaling, </w:t>
+      </w:r>
+      <w:proofErr w:type="spellStart"/>
+      <w:r>
+        <w:rPr>
+          <w:rStyle w:val="None"/>
+          <w:rFonts w:ascii="Comic Sans MS" w:hAnsi="Comic Sans MS"/>
+          <w:spacing w:val="-5"/>
+          <w:sz w:val="20"/>
+          <w:szCs w:val="20"/>
+        </w:rPr>
+        <w:t>CloudWatch</w:t>
+      </w:r>
+      <w:proofErr w:type="spellEnd"/>
+      <w:r>
+        <w:rPr>
+          <w:rStyle w:val="None"/>
+          <w:rFonts w:ascii="Comic Sans MS" w:hAnsi="Comic Sans MS"/>
+          <w:spacing w:val="-5"/>
+          <w:sz w:val="20"/>
+          <w:szCs w:val="20"/>
+        </w:rPr>
+        <w:t xml:space="preserve">, IAM, </w:t>
+      </w:r>
+      <w:proofErr w:type="spellStart"/>
+      <w:r>
+        <w:rPr>
+          <w:rStyle w:val="None"/>
+          <w:rFonts w:ascii="Comic Sans MS" w:hAnsi="Comic Sans MS"/>
+          <w:spacing w:val="-5"/>
+          <w:sz w:val="20"/>
+          <w:szCs w:val="20"/>
+        </w:rPr>
+        <w:t>CloudFormation</w:t>
+      </w:r>
+      <w:proofErr w:type="spellEnd"/>
+      <w:r>
+        <w:rPr>
+          <w:rStyle w:val="None"/>
+          <w:rFonts w:ascii="Comic Sans MS" w:hAnsi="Comic Sans MS"/>
+          <w:spacing w:val="-5"/>
+          <w:sz w:val="20"/>
+          <w:szCs w:val="20"/>
+        </w:rPr>
+        <w:t xml:space="preserve">, </w:t>
+      </w:r>
+      <w:proofErr w:type="spellStart"/>
+      <w:r>
+        <w:rPr>
+          <w:rStyle w:val="None"/>
+          <w:rFonts w:ascii="Comic Sans MS" w:hAnsi="Comic Sans MS"/>
+          <w:spacing w:val="-5"/>
+          <w:sz w:val="20"/>
+          <w:szCs w:val="20"/>
+        </w:rPr>
+        <w:t>CloudTrail</w:t>
+      </w:r>
+      <w:proofErr w:type="spellEnd"/>
+      <w:r>
+        <w:rPr>
+          <w:rStyle w:val="None"/>
+          <w:rFonts w:ascii="Comic Sans MS" w:hAnsi="Comic Sans MS"/>
+          <w:spacing w:val="-5"/>
+          <w:sz w:val="20"/>
+          <w:szCs w:val="20"/>
+        </w:rPr>
+        <w:t xml:space="preserve"> </w:t>
+      </w:r>
+      <w:proofErr w:type="spellStart"/>
+      <w:r>
+        <w:rPr>
+          <w:rStyle w:val="None"/>
+          <w:rFonts w:ascii="Comic Sans MS" w:hAnsi="Comic Sans MS"/>
+          <w:spacing w:val="-5"/>
+          <w:sz w:val="20"/>
+          <w:szCs w:val="20"/>
+        </w:rPr>
+        <w:t>etc</w:t>
+      </w:r>
+      <w:proofErr w:type="spellEnd"/>
+      <w:r>
+        <w:rPr>
+          <w:rStyle w:val="None"/>
+          <w:rFonts w:ascii="Comic Sans MS" w:hAnsi="Comic Sans MS"/>
+          <w:spacing w:val="-5"/>
+          <w:sz w:val="20"/>
+          <w:szCs w:val="20"/>
+        </w:rPr>
+        <w:t>).</w:t>
       </w:r>
     </w:p>
     <w:p>
@@ -1414,6 +1953,8 @@
         </w:rPr>
         <w:t xml:space="preserve"> and networking using </w:t>
       </w:r>
+      <w:proofErr w:type="spellStart"/>
+      <w:proofErr w:type="gramStart"/>
       <w:r>
         <w:rPr>
           <w:rStyle w:val="None"/>
@@ -1426,6 +1967,7 @@
         </w:rPr>
         <w:t>LXC,Vagrant</w:t>
       </w:r>
+      <w:proofErr w:type="gramEnd"/>
       <w:r>
         <w:rPr>
           <w:rStyle w:val="None"/>
@@ -1467,7 +2009,19 @@
           <w:sz w:val="20"/>
           <w:szCs w:val="20"/>
         </w:rPr>
-        <w:t>Docker Swarm</w:t>
+        <w:t>Docker</w:t>
+      </w:r>
+      <w:proofErr w:type="spellEnd"/>
+      <w:r>
+        <w:rPr>
+          <w:rStyle w:val="None"/>
+          <w:rFonts w:ascii="Comic Sans MS" w:hAnsi="Comic Sans MS"/>
+          <w:b/>
+          <w:spacing w:val="-5"/>
+          <w:sz w:val="20"/>
+          <w:szCs w:val="20"/>
+        </w:rPr>
+        <w:t xml:space="preserve"> Swarm</w:t>
       </w:r>
       <w:r>
         <w:rPr>
@@ -1523,31 +2077,27 @@
         </w:rPr>
         <w:t xml:space="preserve">Apt on container management using </w:t>
       </w:r>
-      <w:r>
-        <w:rPr>
-          <w:rFonts w:ascii="Comic Sans MS" w:eastAsia="Comic Sans MS" w:hAnsi="Comic Sans MS" w:cs="Comic Sans MS"/>
-          <w:b/>
-          <w:sz w:val="20"/>
-          <w:szCs w:val="20"/>
-        </w:rPr>
-        <w:t xml:space="preserve">Kubernetes,Openshift </w:t>
-      </w:r>
-      <w:r>
-        <w:rPr>
-          <w:rFonts w:ascii="Comic Sans MS" w:eastAsia="Comic Sans MS" w:hAnsi="Comic Sans MS" w:cs="Comic Sans MS"/>
-          <w:sz w:val="20"/>
-          <w:szCs w:val="20"/>
-        </w:rPr>
-        <w:t>and</w:t>
-      </w:r>
-      <w:r>
-        <w:rPr>
-          <w:rFonts w:ascii="Comic Sans MS" w:eastAsia="Comic Sans MS" w:hAnsi="Comic Sans MS" w:cs="Comic Sans MS"/>
-          <w:b/>
-          <w:sz w:val="20"/>
-          <w:szCs w:val="20"/>
-        </w:rPr>
-        <w:t xml:space="preserve"> grafana.</w:t>
+      <w:proofErr w:type="spellStart"/>
+      <w:proofErr w:type="gramStart"/>
+      <w:r>
+        <w:rPr>
+          <w:rFonts w:ascii="Comic Sans MS" w:eastAsia="Comic Sans MS" w:hAnsi="Comic Sans MS" w:cs="Comic Sans MS"/>
+          <w:b/>
+          <w:sz w:val="20"/>
+          <w:szCs w:val="20"/>
+        </w:rPr>
+        <w:t>Kubernetes,Openshift</w:t>
+      </w:r>
+      <w:proofErr w:type="spellEnd"/>
+      <w:proofErr w:type="gramEnd"/>
+      <w:r>
+        <w:rPr>
+          <w:rFonts w:ascii="Comic Sans MS" w:eastAsia="Comic Sans MS" w:hAnsi="Comic Sans MS" w:cs="Comic Sans MS"/>
+          <w:b/>
+          <w:sz w:val="20"/>
+          <w:szCs w:val="20"/>
+        </w:rPr>
+        <w:t>.</w:t>
       </w:r>
     </w:p>
     <w:p>
@@ -1585,6 +2135,7 @@
           <w:lang w:val="en-US"/>
         </w:rPr>
       </w:pPr>
+      <w:proofErr w:type="spellStart"/>
       <w:r>
         <w:rPr>
           <w:rFonts w:ascii="Comic Sans MS" w:hAnsi="Comic Sans MS"/>
@@ -1593,8 +2144,9 @@
           <w:szCs w:val="20"/>
           <w:lang w:val="it-IT"/>
         </w:rPr>
-        <w:t xml:space="preserve">Hands-on Network based Intrusion </w:t>
-      </w:r>
+        <w:t>Hands-on</w:t>
+      </w:r>
+      <w:proofErr w:type="spellEnd"/>
       <w:r>
         <w:rPr>
           <w:rFonts w:ascii="Comic Sans MS" w:hAnsi="Comic Sans MS"/>
@@ -1603,8 +2155,9 @@
           <w:szCs w:val="20"/>
           <w:lang w:val="it-IT"/>
         </w:rPr>
-        <w:t xml:space="preserve">Detection </w:t>
-      </w:r>
+        <w:t xml:space="preserve"> Network </w:t>
+      </w:r>
+      <w:proofErr w:type="spellStart"/>
       <w:r>
         <w:rPr>
           <w:rFonts w:ascii="Comic Sans MS" w:hAnsi="Comic Sans MS"/>
@@ -1613,6 +2166,71 @@
           <w:szCs w:val="20"/>
           <w:lang w:val="it-IT"/>
         </w:rPr>
+        <w:t>based</w:t>
+      </w:r>
+      <w:proofErr w:type="spellEnd"/>
+      <w:r>
+        <w:rPr>
+          <w:rFonts w:ascii="Comic Sans MS" w:hAnsi="Comic Sans MS"/>
+          <w:bCs/>
+          <w:sz w:val="20"/>
+          <w:szCs w:val="20"/>
+          <w:lang w:val="it-IT"/>
+        </w:rPr>
+        <w:t xml:space="preserve"> </w:t>
+      </w:r>
+      <w:proofErr w:type="spellStart"/>
+      <w:r>
+        <w:rPr>
+          <w:rFonts w:ascii="Comic Sans MS" w:hAnsi="Comic Sans MS"/>
+          <w:bCs/>
+          <w:sz w:val="20"/>
+          <w:szCs w:val="20"/>
+          <w:lang w:val="it-IT"/>
+        </w:rPr>
+        <w:t>Intrusion</w:t>
+      </w:r>
+      <w:proofErr w:type="spellEnd"/>
+      <w:r>
+        <w:rPr>
+          <w:rFonts w:ascii="Comic Sans MS" w:hAnsi="Comic Sans MS"/>
+          <w:bCs/>
+          <w:sz w:val="20"/>
+          <w:szCs w:val="20"/>
+          <w:lang w:val="it-IT"/>
+        </w:rPr>
+        <w:t xml:space="preserve"> </w:t>
+      </w:r>
+      <w:proofErr w:type="spellStart"/>
+      <w:r>
+        <w:rPr>
+          <w:rFonts w:ascii="Comic Sans MS" w:hAnsi="Comic Sans MS"/>
+          <w:bCs/>
+          <w:sz w:val="20"/>
+          <w:szCs w:val="20"/>
+          <w:lang w:val="it-IT"/>
+        </w:rPr>
+        <w:t>Detection</w:t>
+      </w:r>
+      <w:proofErr w:type="spellEnd"/>
+      <w:r>
+        <w:rPr>
+          <w:rFonts w:ascii="Comic Sans MS" w:hAnsi="Comic Sans MS"/>
+          <w:bCs/>
+          <w:sz w:val="20"/>
+          <w:szCs w:val="20"/>
+          <w:lang w:val="it-IT"/>
+        </w:rPr>
+        <w:t xml:space="preserve"> </w:t>
+      </w:r>
+      <w:r>
+        <w:rPr>
+          <w:rFonts w:ascii="Comic Sans MS" w:hAnsi="Comic Sans MS"/>
+          <w:bCs/>
+          <w:sz w:val="20"/>
+          <w:szCs w:val="20"/>
+          <w:lang w:val="it-IT"/>
+        </w:rPr>
         <w:t>System</w:t>
       </w:r>
       <w:r>
@@ -1626,6 +2244,7 @@
         </w:rPr>
         <w:t xml:space="preserve"> (NIDS) </w:t>
       </w:r>
+      <w:proofErr w:type="spellStart"/>
       <w:r>
         <w:rPr>
           <w:rFonts w:ascii="Comic Sans MS" w:hAnsi="Comic Sans MS"/>
@@ -1636,6 +2255,7 @@
         </w:rPr>
         <w:t>using</w:t>
       </w:r>
+      <w:proofErr w:type="spellEnd"/>
       <w:r>
         <w:rPr>
           <w:rFonts w:ascii="Comic Sans MS" w:hAnsi="Comic Sans MS"/>
@@ -1665,6 +2285,7 @@
           <w:lang w:val="en-US"/>
         </w:rPr>
       </w:pPr>
+      <w:proofErr w:type="spellStart"/>
       <w:r>
         <w:rPr>
           <w:rFonts w:ascii="Comic Sans MS" w:hAnsi="Comic Sans MS"/>
@@ -1675,6 +2296,7 @@
         </w:rPr>
         <w:t>Hands-on</w:t>
       </w:r>
+      <w:proofErr w:type="spellEnd"/>
       <w:r>
         <w:rPr>
           <w:rFonts w:ascii="Comic Sans MS" w:hAnsi="Comic Sans MS"/>
@@ -1704,8 +2326,9 @@
           <w:szCs w:val="20"/>
           <w:lang w:val="it-IT"/>
         </w:rPr>
-        <w:t xml:space="preserve"> based Intrusion </w:t>
-      </w:r>
+        <w:t xml:space="preserve"> </w:t>
+      </w:r>
+      <w:proofErr w:type="spellStart"/>
       <w:r>
         <w:rPr>
           <w:rFonts w:ascii="Comic Sans MS" w:hAnsi="Comic Sans MS"/>
@@ -1714,8 +2337,9 @@
           <w:szCs w:val="20"/>
           <w:lang w:val="it-IT"/>
         </w:rPr>
-        <w:t xml:space="preserve">Detection </w:t>
-      </w:r>
+        <w:t>based</w:t>
+      </w:r>
+      <w:proofErr w:type="spellEnd"/>
       <w:r>
         <w:rPr>
           <w:rFonts w:ascii="Comic Sans MS" w:hAnsi="Comic Sans MS"/>
@@ -1724,6 +2348,60 @@
           <w:szCs w:val="20"/>
           <w:lang w:val="it-IT"/>
         </w:rPr>
+        <w:t xml:space="preserve"> </w:t>
+      </w:r>
+      <w:proofErr w:type="spellStart"/>
+      <w:r>
+        <w:rPr>
+          <w:rFonts w:ascii="Comic Sans MS" w:hAnsi="Comic Sans MS"/>
+          <w:bCs/>
+          <w:sz w:val="20"/>
+          <w:szCs w:val="20"/>
+          <w:lang w:val="it-IT"/>
+        </w:rPr>
+        <w:t>Intrusion</w:t>
+      </w:r>
+      <w:proofErr w:type="spellEnd"/>
+      <w:r>
+        <w:rPr>
+          <w:rFonts w:ascii="Comic Sans MS" w:hAnsi="Comic Sans MS"/>
+          <w:bCs/>
+          <w:sz w:val="20"/>
+          <w:szCs w:val="20"/>
+          <w:lang w:val="it-IT"/>
+        </w:rPr>
+        <w:t xml:space="preserve"> </w:t>
+      </w:r>
+      <w:proofErr w:type="spellStart"/>
+      <w:r>
+        <w:rPr>
+          <w:rFonts w:ascii="Comic Sans MS" w:hAnsi="Comic Sans MS"/>
+          <w:bCs/>
+          <w:sz w:val="20"/>
+          <w:szCs w:val="20"/>
+          <w:lang w:val="it-IT"/>
+        </w:rPr>
+        <w:t>Detection</w:t>
+      </w:r>
+      <w:proofErr w:type="spellEnd"/>
+      <w:r>
+        <w:rPr>
+          <w:rFonts w:ascii="Comic Sans MS" w:hAnsi="Comic Sans MS"/>
+          <w:bCs/>
+          <w:sz w:val="20"/>
+          <w:szCs w:val="20"/>
+          <w:lang w:val="it-IT"/>
+        </w:rPr>
+        <w:t xml:space="preserve"> </w:t>
+      </w:r>
+      <w:r>
+        <w:rPr>
+          <w:rFonts w:ascii="Comic Sans MS" w:hAnsi="Comic Sans MS"/>
+          <w:bCs/>
+          <w:sz w:val="20"/>
+          <w:szCs w:val="20"/>
+          <w:lang w:val="it-IT"/>
+        </w:rPr>
         <w:t>System</w:t>
       </w:r>
       <w:r>
@@ -1737,6 +2415,7 @@
         </w:rPr>
         <w:t xml:space="preserve"> (HIDS) </w:t>
       </w:r>
+      <w:proofErr w:type="spellStart"/>
       <w:r>
         <w:rPr>
           <w:rFonts w:ascii="Comic Sans MS" w:hAnsi="Comic Sans MS"/>
@@ -1747,6 +2426,7 @@
         </w:rPr>
         <w:t>using</w:t>
       </w:r>
+      <w:proofErr w:type="spellEnd"/>
       <w:r>
         <w:rPr>
           <w:rFonts w:ascii="Comic Sans MS" w:hAnsi="Comic Sans MS"/>
@@ -1800,7 +2480,87 @@
           <w:sz w:val="20"/>
           <w:szCs w:val="20"/>
         </w:rPr>
-        <w:t>Apt on Vmware ESXi and Vsphere and virtualbox.</w:t>
+        <w:t xml:space="preserve">Apt on </w:t>
+      </w:r>
+      <w:proofErr w:type="spellStart"/>
+      <w:r>
+        <w:rPr>
+          <w:rFonts w:ascii="Comic Sans MS" w:eastAsia="Comic Sans MS" w:hAnsi="Comic Sans MS" w:cs="Comic Sans MS"/>
+          <w:spacing w:val="-5"/>
+          <w:sz w:val="20"/>
+          <w:szCs w:val="20"/>
+        </w:rPr>
+        <w:t>Vmware</w:t>
+      </w:r>
+      <w:proofErr w:type="spellEnd"/>
+      <w:r>
+        <w:rPr>
+          <w:rFonts w:ascii="Comic Sans MS" w:eastAsia="Comic Sans MS" w:hAnsi="Comic Sans MS" w:cs="Comic Sans MS"/>
+          <w:spacing w:val="-5"/>
+          <w:sz w:val="20"/>
+          <w:szCs w:val="20"/>
+        </w:rPr>
+        <w:t xml:space="preserve"> </w:t>
+      </w:r>
+      <w:proofErr w:type="spellStart"/>
+      <w:r>
+        <w:rPr>
+          <w:rFonts w:ascii="Comic Sans MS" w:eastAsia="Comic Sans MS" w:hAnsi="Comic Sans MS" w:cs="Comic Sans MS"/>
+          <w:spacing w:val="-5"/>
+          <w:sz w:val="20"/>
+          <w:szCs w:val="20"/>
+        </w:rPr>
+        <w:t>ESXi</w:t>
+      </w:r>
+      <w:proofErr w:type="spellEnd"/>
+      <w:r>
+        <w:rPr>
+          <w:rFonts w:ascii="Comic Sans MS" w:eastAsia="Comic Sans MS" w:hAnsi="Comic Sans MS" w:cs="Comic Sans MS"/>
+          <w:spacing w:val="-5"/>
+          <w:sz w:val="20"/>
+          <w:szCs w:val="20"/>
+        </w:rPr>
+        <w:t xml:space="preserve"> and </w:t>
+      </w:r>
+      <w:proofErr w:type="spellStart"/>
+      <w:r>
+        <w:rPr>
+          <w:rFonts w:ascii="Comic Sans MS" w:eastAsia="Comic Sans MS" w:hAnsi="Comic Sans MS" w:cs="Comic Sans MS"/>
+          <w:spacing w:val="-5"/>
+          <w:sz w:val="20"/>
+          <w:szCs w:val="20"/>
+        </w:rPr>
+        <w:t>Vsphere</w:t>
+      </w:r>
+      <w:proofErr w:type="spellEnd"/>
+      <w:r>
+        <w:rPr>
+          <w:rFonts w:ascii="Comic Sans MS" w:eastAsia="Comic Sans MS" w:hAnsi="Comic Sans MS" w:cs="Comic Sans MS"/>
+          <w:spacing w:val="-5"/>
+          <w:sz w:val="20"/>
+          <w:szCs w:val="20"/>
+        </w:rPr>
+        <w:t xml:space="preserve"> and </w:t>
+      </w:r>
+      <w:proofErr w:type="spellStart"/>
+      <w:r>
+        <w:rPr>
+          <w:rFonts w:ascii="Comic Sans MS" w:eastAsia="Comic Sans MS" w:hAnsi="Comic Sans MS" w:cs="Comic Sans MS"/>
+          <w:spacing w:val="-5"/>
+          <w:sz w:val="20"/>
+          <w:szCs w:val="20"/>
+        </w:rPr>
+        <w:t>virtualbox</w:t>
+      </w:r>
+      <w:proofErr w:type="spellEnd"/>
+      <w:r>
+        <w:rPr>
+          <w:rFonts w:ascii="Comic Sans MS" w:eastAsia="Comic Sans MS" w:hAnsi="Comic Sans MS" w:cs="Comic Sans MS"/>
+          <w:spacing w:val="-5"/>
+          <w:sz w:val="20"/>
+          <w:szCs w:val="20"/>
+        </w:rPr>
+        <w:t>.</w:t>
       </w:r>
     </w:p>
     <w:p>
@@ -1868,7 +2628,47 @@
           <w:sz w:val="20"/>
           <w:szCs w:val="20"/>
         </w:rPr>
-        <w:t>Working experience on freeradius, freeipa on Unix based OS.</w:t>
+        <w:t xml:space="preserve">Working experience on </w:t>
+      </w:r>
+      <w:proofErr w:type="spellStart"/>
+      <w:r>
+        <w:rPr>
+          <w:rFonts w:ascii="Comic Sans MS" w:eastAsia="Comic Sans MS" w:hAnsi="Comic Sans MS" w:cs="Comic Sans MS"/>
+          <w:spacing w:val="-5"/>
+          <w:sz w:val="20"/>
+          <w:szCs w:val="20"/>
+        </w:rPr>
+        <w:t>freeradius</w:t>
+      </w:r>
+      <w:proofErr w:type="spellEnd"/>
+      <w:r>
+        <w:rPr>
+          <w:rFonts w:ascii="Comic Sans MS" w:eastAsia="Comic Sans MS" w:hAnsi="Comic Sans MS" w:cs="Comic Sans MS"/>
+          <w:spacing w:val="-5"/>
+          <w:sz w:val="20"/>
+          <w:szCs w:val="20"/>
+        </w:rPr>
+        <w:t xml:space="preserve">, </w:t>
+      </w:r>
+      <w:proofErr w:type="spellStart"/>
+      <w:r>
+        <w:rPr>
+          <w:rFonts w:ascii="Comic Sans MS" w:eastAsia="Comic Sans MS" w:hAnsi="Comic Sans MS" w:cs="Comic Sans MS"/>
+          <w:spacing w:val="-5"/>
+          <w:sz w:val="20"/>
+          <w:szCs w:val="20"/>
+        </w:rPr>
+        <w:t>freeipa</w:t>
+      </w:r>
+      <w:proofErr w:type="spellEnd"/>
+      <w:r>
+        <w:rPr>
+          <w:rFonts w:ascii="Comic Sans MS" w:eastAsia="Comic Sans MS" w:hAnsi="Comic Sans MS" w:cs="Comic Sans MS"/>
+          <w:spacing w:val="-5"/>
+          <w:sz w:val="20"/>
+          <w:szCs w:val="20"/>
+        </w:rPr>
+        <w:t xml:space="preserve"> on Unix based OS.</w:t>
       </w:r>
     </w:p>
     <w:p>
@@ -1942,8 +2742,65 @@
           <w:sz w:val="20"/>
           <w:szCs w:val="20"/>
         </w:rPr>
-        <w:t xml:space="preserve">TCP/IP, packets analysis (Wireshark,Tshark,Xplico, tcpdump </w:t>
-      </w:r>
+        <w:t>TCP/IP, packets analysis (</w:t>
+      </w:r>
+      <w:proofErr w:type="spellStart"/>
+      <w:proofErr w:type="gramStart"/>
+      <w:r>
+        <w:rPr>
+          <w:rFonts w:ascii="Comic Sans MS" w:hAnsi="Comic Sans MS"/>
+          <w:b/>
+          <w:bCs/>
+          <w:sz w:val="20"/>
+          <w:szCs w:val="20"/>
+        </w:rPr>
+        <w:t>Wireshark,Tshark</w:t>
+      </w:r>
+      <w:proofErr w:type="gramEnd"/>
+      <w:r>
+        <w:rPr>
+          <w:rFonts w:ascii="Comic Sans MS" w:hAnsi="Comic Sans MS"/>
+          <w:b/>
+          <w:bCs/>
+          <w:sz w:val="20"/>
+          <w:szCs w:val="20"/>
+        </w:rPr>
+        <w:t>,Xplico</w:t>
+      </w:r>
+      <w:proofErr w:type="spellEnd"/>
+      <w:r>
+        <w:rPr>
+          <w:rFonts w:ascii="Comic Sans MS" w:hAnsi="Comic Sans MS"/>
+          <w:b/>
+          <w:bCs/>
+          <w:sz w:val="20"/>
+          <w:szCs w:val="20"/>
+        </w:rPr>
+        <w:t xml:space="preserve">, </w:t>
+      </w:r>
+      <w:proofErr w:type="spellStart"/>
+      <w:r>
+        <w:rPr>
+          <w:rFonts w:ascii="Comic Sans MS" w:hAnsi="Comic Sans MS"/>
+          <w:b/>
+          <w:bCs/>
+          <w:sz w:val="20"/>
+          <w:szCs w:val="20"/>
+        </w:rPr>
+        <w:t>tcpdump</w:t>
+      </w:r>
+      <w:proofErr w:type="spellEnd"/>
+      <w:r>
+        <w:rPr>
+          <w:rFonts w:ascii="Comic Sans MS" w:hAnsi="Comic Sans MS"/>
+          <w:b/>
+          <w:bCs/>
+          <w:sz w:val="20"/>
+          <w:szCs w:val="20"/>
+        </w:rPr>
+        <w:t xml:space="preserve"> </w:t>
+      </w:r>
+      <w:proofErr w:type="spellStart"/>
       <w:r>
         <w:rPr>
           <w:rFonts w:ascii="Comic Sans MS" w:hAnsi="Comic Sans MS"/>
@@ -1952,6 +2809,7 @@
         </w:rPr>
         <w:t>etc</w:t>
       </w:r>
+      <w:proofErr w:type="spellEnd"/>
       <w:r>
         <w:rPr>
           <w:rFonts w:ascii="Comic Sans MS" w:hAnsi="Comic Sans MS"/>
@@ -1996,7 +2854,29 @@
           <w:sz w:val="20"/>
           <w:szCs w:val="20"/>
         </w:rPr>
-        <w:t xml:space="preserve"> (Snort,psad) </w:t>
+        <w:t xml:space="preserve"> (</w:t>
+      </w:r>
+      <w:proofErr w:type="spellStart"/>
+      <w:r>
+        <w:rPr>
+          <w:rFonts w:ascii="Comic Sans MS" w:hAnsi="Comic Sans MS"/>
+          <w:b/>
+          <w:bCs/>
+          <w:sz w:val="20"/>
+          <w:szCs w:val="20"/>
+        </w:rPr>
+        <w:t>Snort,psad</w:t>
+      </w:r>
+      <w:proofErr w:type="spellEnd"/>
+      <w:r>
+        <w:rPr>
+          <w:rFonts w:ascii="Comic Sans MS" w:hAnsi="Comic Sans MS"/>
+          <w:b/>
+          <w:bCs/>
+          <w:sz w:val="20"/>
+          <w:szCs w:val="20"/>
+        </w:rPr>
+        <w:t xml:space="preserve">) </w:t>
       </w:r>
       <w:r>
         <w:rPr>
@@ -2006,34 +2886,134 @@
         </w:rPr>
         <w:t>along with other security tools (</w:t>
       </w:r>
-      <w:r>
-        <w:rPr>
-          <w:rFonts w:ascii="Comic Sans MS" w:hAnsi="Comic Sans MS"/>
-          <w:b/>
-          <w:bCs/>
-          <w:sz w:val="20"/>
-          <w:szCs w:val="20"/>
-        </w:rPr>
-        <w:t xml:space="preserve">Nmap,Nessus, Nexpose, OpenVAS, Metasploit, Burp suit </w:t>
-      </w:r>
-      <w:r>
-        <w:rPr>
-          <w:rFonts w:ascii="Comic Sans MS" w:hAnsi="Comic Sans MS"/>
-          <w:sz w:val="20"/>
-          <w:szCs w:val="20"/>
-        </w:rPr>
-        <w:t xml:space="preserve">etc) included in </w:t>
-      </w:r>
-      <w:r>
-        <w:rPr>
-          <w:rFonts w:ascii="Comic Sans MS" w:hAnsi="Comic Sans MS"/>
-          <w:b/>
-          <w:bCs/>
-          <w:sz w:val="20"/>
-          <w:szCs w:val="20"/>
-        </w:rPr>
-        <w:t>Backtrack/ KaliLinux/ Blackbuntu</w:t>
-      </w:r>
+      <w:proofErr w:type="spellStart"/>
+      <w:r>
+        <w:rPr>
+          <w:rFonts w:ascii="Comic Sans MS" w:hAnsi="Comic Sans MS"/>
+          <w:b/>
+          <w:bCs/>
+          <w:sz w:val="20"/>
+          <w:szCs w:val="20"/>
+        </w:rPr>
+        <w:t>Nmap,Nessus</w:t>
+      </w:r>
+      <w:proofErr w:type="spellEnd"/>
+      <w:r>
+        <w:rPr>
+          <w:rFonts w:ascii="Comic Sans MS" w:hAnsi="Comic Sans MS"/>
+          <w:b/>
+          <w:bCs/>
+          <w:sz w:val="20"/>
+          <w:szCs w:val="20"/>
+        </w:rPr>
+        <w:t xml:space="preserve">, </w:t>
+      </w:r>
+      <w:proofErr w:type="spellStart"/>
+      <w:r>
+        <w:rPr>
+          <w:rFonts w:ascii="Comic Sans MS" w:hAnsi="Comic Sans MS"/>
+          <w:b/>
+          <w:bCs/>
+          <w:sz w:val="20"/>
+          <w:szCs w:val="20"/>
+        </w:rPr>
+        <w:t>Nexpose</w:t>
+      </w:r>
+      <w:proofErr w:type="spellEnd"/>
+      <w:r>
+        <w:rPr>
+          <w:rFonts w:ascii="Comic Sans MS" w:hAnsi="Comic Sans MS"/>
+          <w:b/>
+          <w:bCs/>
+          <w:sz w:val="20"/>
+          <w:szCs w:val="20"/>
+        </w:rPr>
+        <w:t xml:space="preserve">, OpenVAS, </w:t>
+      </w:r>
+      <w:proofErr w:type="spellStart"/>
+      <w:r>
+        <w:rPr>
+          <w:rFonts w:ascii="Comic Sans MS" w:hAnsi="Comic Sans MS"/>
+          <w:b/>
+          <w:bCs/>
+          <w:sz w:val="20"/>
+          <w:szCs w:val="20"/>
+        </w:rPr>
+        <w:t>Metasploit</w:t>
+      </w:r>
+      <w:proofErr w:type="spellEnd"/>
+      <w:r>
+        <w:rPr>
+          <w:rFonts w:ascii="Comic Sans MS" w:hAnsi="Comic Sans MS"/>
+          <w:b/>
+          <w:bCs/>
+          <w:sz w:val="20"/>
+          <w:szCs w:val="20"/>
+        </w:rPr>
+        <w:t xml:space="preserve">, Burp suit </w:t>
+      </w:r>
+      <w:proofErr w:type="spellStart"/>
+      <w:r>
+        <w:rPr>
+          <w:rFonts w:ascii="Comic Sans MS" w:hAnsi="Comic Sans MS"/>
+          <w:sz w:val="20"/>
+          <w:szCs w:val="20"/>
+        </w:rPr>
+        <w:t>etc</w:t>
+      </w:r>
+      <w:proofErr w:type="spellEnd"/>
+      <w:r>
+        <w:rPr>
+          <w:rFonts w:ascii="Comic Sans MS" w:hAnsi="Comic Sans MS"/>
+          <w:sz w:val="20"/>
+          <w:szCs w:val="20"/>
+        </w:rPr>
+        <w:t xml:space="preserve">) included in </w:t>
+      </w:r>
+      <w:r>
+        <w:rPr>
+          <w:rFonts w:ascii="Comic Sans MS" w:hAnsi="Comic Sans MS"/>
+          <w:b/>
+          <w:bCs/>
+          <w:sz w:val="20"/>
+          <w:szCs w:val="20"/>
+        </w:rPr>
+        <w:t xml:space="preserve">Backtrack/ </w:t>
+      </w:r>
+      <w:proofErr w:type="spellStart"/>
+      <w:r>
+        <w:rPr>
+          <w:rFonts w:ascii="Comic Sans MS" w:hAnsi="Comic Sans MS"/>
+          <w:b/>
+          <w:bCs/>
+          <w:sz w:val="20"/>
+          <w:szCs w:val="20"/>
+        </w:rPr>
+        <w:t>KaliLinux</w:t>
+      </w:r>
+      <w:proofErr w:type="spellEnd"/>
+      <w:r>
+        <w:rPr>
+          <w:rFonts w:ascii="Comic Sans MS" w:hAnsi="Comic Sans MS"/>
+          <w:b/>
+          <w:bCs/>
+          <w:sz w:val="20"/>
+          <w:szCs w:val="20"/>
+        </w:rPr>
+        <w:t xml:space="preserve">/ </w:t>
+      </w:r>
+      <w:proofErr w:type="spellStart"/>
+      <w:r>
+        <w:rPr>
+          <w:rFonts w:ascii="Comic Sans MS" w:hAnsi="Comic Sans MS"/>
+          <w:b/>
+          <w:bCs/>
+          <w:sz w:val="20"/>
+          <w:szCs w:val="20"/>
+        </w:rPr>
+        <w:t>Blackbuntu</w:t>
+      </w:r>
+      <w:proofErr w:type="spellEnd"/>
       <w:r>
         <w:rPr>
           <w:rFonts w:ascii="Comic Sans MS" w:hAnsi="Comic Sans MS"/>
@@ -2066,6 +3046,7 @@
         </w:rPr>
         <w:t xml:space="preserve">Network security monitoring using security distro </w:t>
       </w:r>
+      <w:proofErr w:type="spellStart"/>
       <w:r>
         <w:rPr>
           <w:rFonts w:ascii="Comic Sans MS" w:hAnsi="Comic Sans MS"/>
@@ -2075,6 +3056,7 @@
         </w:rPr>
         <w:t>SecurityOnion</w:t>
       </w:r>
+      <w:proofErr w:type="spellEnd"/>
       <w:r>
         <w:rPr>
           <w:rFonts w:ascii="Comic Sans MS" w:hAnsi="Comic Sans MS"/>
@@ -2208,7 +3190,25 @@
           <w:sz w:val="20"/>
           <w:szCs w:val="20"/>
         </w:rPr>
-        <w:t>Apt on log management using rsyslog in Unix operating system.</w:t>
+        <w:t xml:space="preserve">Apt on log management using </w:t>
+      </w:r>
+      <w:proofErr w:type="spellStart"/>
+      <w:r>
+        <w:rPr>
+          <w:rFonts w:ascii="Comic Sans MS" w:eastAsia="Comic Sans MS" w:hAnsi="Comic Sans MS" w:cs="Comic Sans MS"/>
+          <w:sz w:val="20"/>
+          <w:szCs w:val="20"/>
+        </w:rPr>
+        <w:t>rsyslog</w:t>
+      </w:r>
+      <w:proofErr w:type="spellEnd"/>
+      <w:r>
+        <w:rPr>
+          <w:rFonts w:ascii="Comic Sans MS" w:eastAsia="Comic Sans MS" w:hAnsi="Comic Sans MS" w:cs="Comic Sans MS"/>
+          <w:sz w:val="20"/>
+          <w:szCs w:val="20"/>
+        </w:rPr>
+        <w:t xml:space="preserve"> in Unix operating system.</w:t>
       </w:r>
     </w:p>
     <w:p>
@@ -2230,7 +3230,25 @@
           <w:sz w:val="20"/>
           <w:szCs w:val="20"/>
         </w:rPr>
-        <w:t>Hands-on knowledge in Splunk.</w:t>
+        <w:t xml:space="preserve">Hands-on knowledge in </w:t>
+      </w:r>
+      <w:proofErr w:type="spellStart"/>
+      <w:r>
+        <w:rPr>
+          <w:rFonts w:ascii="Comic Sans MS" w:eastAsia="Comic Sans MS" w:hAnsi="Comic Sans MS" w:cs="Comic Sans MS"/>
+          <w:sz w:val="20"/>
+          <w:szCs w:val="20"/>
+        </w:rPr>
+        <w:t>Splunk</w:t>
+      </w:r>
+      <w:proofErr w:type="spellEnd"/>
+      <w:r>
+        <w:rPr>
+          <w:rFonts w:ascii="Comic Sans MS" w:eastAsia="Comic Sans MS" w:hAnsi="Comic Sans MS" w:cs="Comic Sans MS"/>
+          <w:sz w:val="20"/>
+          <w:szCs w:val="20"/>
+        </w:rPr>
+        <w:t>.</w:t>
       </w:r>
     </w:p>
     <w:p>
@@ -2254,14 +3272,27 @@
         </w:rPr>
         <w:t>Hands on Knowledge in ELK (</w:t>
       </w:r>
-      <w:r>
-        <w:rPr>
-          <w:rFonts w:ascii="Comic Sans MS" w:eastAsia="Comic Sans MS" w:hAnsi="Comic Sans MS" w:cs="Comic Sans MS"/>
-          <w:b/>
-          <w:sz w:val="20"/>
-          <w:szCs w:val="20"/>
-        </w:rPr>
-        <w:t xml:space="preserve">Elasticsearch,logstash </w:t>
+      <w:proofErr w:type="spellStart"/>
+      <w:proofErr w:type="gramStart"/>
+      <w:r>
+        <w:rPr>
+          <w:rFonts w:ascii="Comic Sans MS" w:eastAsia="Comic Sans MS" w:hAnsi="Comic Sans MS" w:cs="Comic Sans MS"/>
+          <w:b/>
+          <w:sz w:val="20"/>
+          <w:szCs w:val="20"/>
+        </w:rPr>
+        <w:t>Elasticsearch,logstash</w:t>
+      </w:r>
+      <w:proofErr w:type="spellEnd"/>
+      <w:proofErr w:type="gramEnd"/>
+      <w:r>
+        <w:rPr>
+          <w:rFonts w:ascii="Comic Sans MS" w:eastAsia="Comic Sans MS" w:hAnsi="Comic Sans MS" w:cs="Comic Sans MS"/>
+          <w:b/>
+          <w:sz w:val="20"/>
+          <w:szCs w:val="20"/>
+        </w:rPr>
+        <w:t xml:space="preserve"> </w:t>
       </w:r>
       <w:r>
         <w:rPr>
@@ -2278,8 +3309,19 @@
           <w:sz w:val="20"/>
           <w:szCs w:val="20"/>
         </w:rPr>
-        <w:t xml:space="preserve"> Kibana</w:t>
-      </w:r>
+        <w:t xml:space="preserve"> </w:t>
+      </w:r>
+      <w:proofErr w:type="spellStart"/>
+      <w:r>
+        <w:rPr>
+          <w:rFonts w:ascii="Comic Sans MS" w:eastAsia="Comic Sans MS" w:hAnsi="Comic Sans MS" w:cs="Comic Sans MS"/>
+          <w:b/>
+          <w:sz w:val="20"/>
+          <w:szCs w:val="20"/>
+        </w:rPr>
+        <w:t>Kibana</w:t>
+      </w:r>
+      <w:proofErr w:type="spellEnd"/>
       <w:r>
         <w:rPr>
           <w:rFonts w:ascii="Comic Sans MS" w:eastAsia="Comic Sans MS" w:hAnsi="Comic Sans MS" w:cs="Comic Sans MS"/>
@@ -2346,23 +3388,53 @@
         </w:rPr>
         <w:t>(</w:t>
       </w:r>
-      <w:r>
-        <w:rPr>
-          <w:rFonts w:ascii="Comic Sans MS" w:hAnsi="Comic Sans MS"/>
-          <w:b/>
-          <w:bCs/>
-          <w:sz w:val="20"/>
-          <w:szCs w:val="20"/>
-        </w:rPr>
-        <w:t xml:space="preserve">OSPF,RIP,EIGRP,BGP </w:t>
-      </w:r>
-      <w:r>
-        <w:rPr>
-          <w:rFonts w:ascii="Comic Sans MS" w:hAnsi="Comic Sans MS"/>
-          <w:sz w:val="20"/>
-          <w:szCs w:val="20"/>
-        </w:rPr>
-        <w:t xml:space="preserve">and static etc) and </w:t>
+      <w:proofErr w:type="gramStart"/>
+      <w:r>
+        <w:rPr>
+          <w:rFonts w:ascii="Comic Sans MS" w:hAnsi="Comic Sans MS"/>
+          <w:b/>
+          <w:bCs/>
+          <w:sz w:val="20"/>
+          <w:szCs w:val="20"/>
+        </w:rPr>
+        <w:t>OSPF,RIP</w:t>
+      </w:r>
+      <w:proofErr w:type="gramEnd"/>
+      <w:r>
+        <w:rPr>
+          <w:rFonts w:ascii="Comic Sans MS" w:hAnsi="Comic Sans MS"/>
+          <w:b/>
+          <w:bCs/>
+          <w:sz w:val="20"/>
+          <w:szCs w:val="20"/>
+        </w:rPr>
+        <w:t xml:space="preserve">,EIGRP,BGP </w:t>
+      </w:r>
+      <w:r>
+        <w:rPr>
+          <w:rFonts w:ascii="Comic Sans MS" w:hAnsi="Comic Sans MS"/>
+          <w:sz w:val="20"/>
+          <w:szCs w:val="20"/>
+        </w:rPr>
+        <w:t xml:space="preserve">and static </w:t>
+      </w:r>
+      <w:proofErr w:type="spellStart"/>
+      <w:r>
+        <w:rPr>
+          <w:rFonts w:ascii="Comic Sans MS" w:hAnsi="Comic Sans MS"/>
+          <w:sz w:val="20"/>
+          <w:szCs w:val="20"/>
+        </w:rPr>
+        <w:t>etc</w:t>
+      </w:r>
+      <w:proofErr w:type="spellEnd"/>
+      <w:r>
+        <w:rPr>
+          <w:rFonts w:ascii="Comic Sans MS" w:hAnsi="Comic Sans MS"/>
+          <w:sz w:val="20"/>
+          <w:szCs w:val="20"/>
+        </w:rPr>
+        <w:t xml:space="preserve">) and </w:t>
       </w:r>
       <w:r>
         <w:rPr>
@@ -2382,16 +3454,29 @@
         </w:rPr>
         <w:t xml:space="preserve"> using </w:t>
       </w:r>
-      <w:r>
-        <w:rPr>
-          <w:rFonts w:ascii="Comic Sans MS" w:hAnsi="Comic Sans MS"/>
-          <w:b/>
-          <w:bCs/>
-          <w:sz w:val="20"/>
-          <w:szCs w:val="20"/>
-        </w:rPr>
-        <w:t xml:space="preserve">cisco,juniper </w:t>
-      </w:r>
+      <w:proofErr w:type="spellStart"/>
+      <w:r>
+        <w:rPr>
+          <w:rFonts w:ascii="Comic Sans MS" w:hAnsi="Comic Sans MS"/>
+          <w:b/>
+          <w:bCs/>
+          <w:sz w:val="20"/>
+          <w:szCs w:val="20"/>
+        </w:rPr>
+        <w:t>cisco,juniper</w:t>
+      </w:r>
+      <w:proofErr w:type="spellEnd"/>
+      <w:r>
+        <w:rPr>
+          <w:rFonts w:ascii="Comic Sans MS" w:hAnsi="Comic Sans MS"/>
+          <w:b/>
+          <w:bCs/>
+          <w:sz w:val="20"/>
+          <w:szCs w:val="20"/>
+        </w:rPr>
+        <w:t xml:space="preserve"> </w:t>
+      </w:r>
+      <w:proofErr w:type="spellStart"/>
       <w:r>
         <w:rPr>
           <w:rFonts w:ascii="Comic Sans MS" w:hAnsi="Comic Sans MS"/>
@@ -2400,6 +3485,7 @@
         </w:rPr>
         <w:t>routers,switches</w:t>
       </w:r>
+      <w:proofErr w:type="spellEnd"/>
       <w:r>
         <w:rPr>
           <w:rFonts w:ascii="Comic Sans MS" w:hAnsi="Comic Sans MS"/>
@@ -2431,7 +3517,27 @@
           <w:sz w:val="20"/>
           <w:szCs w:val="20"/>
         </w:rPr>
-        <w:t xml:space="preserve">Apt on opensource networking systems using </w:t>
+        <w:t xml:space="preserve">Apt on </w:t>
+      </w:r>
+      <w:proofErr w:type="spellStart"/>
+      <w:r>
+        <w:rPr>
+          <w:rFonts w:ascii="Comic Sans MS" w:hAnsi="Comic Sans MS"/>
+          <w:bCs/>
+          <w:sz w:val="20"/>
+          <w:szCs w:val="20"/>
+        </w:rPr>
+        <w:t>opensource</w:t>
+      </w:r>
+      <w:proofErr w:type="spellEnd"/>
+      <w:r>
+        <w:rPr>
+          <w:rFonts w:ascii="Comic Sans MS" w:hAnsi="Comic Sans MS"/>
+          <w:bCs/>
+          <w:sz w:val="20"/>
+          <w:szCs w:val="20"/>
+        </w:rPr>
+        <w:t xml:space="preserve"> networking systems using </w:t>
       </w:r>
       <w:r>
         <w:rPr>
@@ -2451,14 +3557,25 @@
         </w:rPr>
         <w:t xml:space="preserve"> </w:t>
       </w:r>
-      <w:r>
-        <w:rPr>
-          <w:rFonts w:ascii="Comic Sans MS" w:hAnsi="Comic Sans MS"/>
-          <w:bCs/>
-          <w:sz w:val="20"/>
-          <w:szCs w:val="20"/>
-        </w:rPr>
-        <w:t>vyatta,</w:t>
+      <w:proofErr w:type="spellStart"/>
+      <w:r>
+        <w:rPr>
+          <w:rFonts w:ascii="Comic Sans MS" w:hAnsi="Comic Sans MS"/>
+          <w:bCs/>
+          <w:sz w:val="20"/>
+          <w:szCs w:val="20"/>
+        </w:rPr>
+        <w:t>vyatta</w:t>
+      </w:r>
+      <w:proofErr w:type="spellEnd"/>
+      <w:r>
+        <w:rPr>
+          <w:rFonts w:ascii="Comic Sans MS" w:hAnsi="Comic Sans MS"/>
+          <w:bCs/>
+          <w:sz w:val="20"/>
+          <w:szCs w:val="20"/>
+        </w:rPr>
+        <w:t>,</w:t>
       </w:r>
       <w:r>
         <w:rPr>
@@ -2469,22 +3586,51 @@
         </w:rPr>
         <w:t xml:space="preserve"> </w:t>
       </w:r>
-      <w:r>
-        <w:rPr>
-          <w:rFonts w:ascii="Comic Sans MS" w:hAnsi="Comic Sans MS"/>
-          <w:bCs/>
-          <w:sz w:val="20"/>
-          <w:szCs w:val="20"/>
-        </w:rPr>
-        <w:t xml:space="preserve">VyOS </w:t>
-      </w:r>
-      <w:r>
-        <w:rPr>
-          <w:rFonts w:ascii="Comic Sans MS" w:hAnsi="Comic Sans MS"/>
-          <w:sz w:val="20"/>
-          <w:szCs w:val="20"/>
-        </w:rPr>
-        <w:t>in linux.</w:t>
+      <w:proofErr w:type="spellStart"/>
+      <w:r>
+        <w:rPr>
+          <w:rFonts w:ascii="Comic Sans MS" w:hAnsi="Comic Sans MS"/>
+          <w:bCs/>
+          <w:sz w:val="20"/>
+          <w:szCs w:val="20"/>
+        </w:rPr>
+        <w:t>VyOS</w:t>
+      </w:r>
+      <w:proofErr w:type="spellEnd"/>
+      <w:r>
+        <w:rPr>
+          <w:rFonts w:ascii="Comic Sans MS" w:hAnsi="Comic Sans MS"/>
+          <w:bCs/>
+          <w:sz w:val="20"/>
+          <w:szCs w:val="20"/>
+        </w:rPr>
+        <w:t xml:space="preserve"> </w:t>
+      </w:r>
+      <w:r>
+        <w:rPr>
+          <w:rFonts w:ascii="Comic Sans MS" w:hAnsi="Comic Sans MS"/>
+          <w:sz w:val="20"/>
+          <w:szCs w:val="20"/>
+        </w:rPr>
+        <w:t xml:space="preserve">in </w:t>
+      </w:r>
+      <w:proofErr w:type="spellStart"/>
+      <w:r>
+        <w:rPr>
+          <w:rFonts w:ascii="Comic Sans MS" w:hAnsi="Comic Sans MS"/>
+          <w:sz w:val="20"/>
+          <w:szCs w:val="20"/>
+        </w:rPr>
+        <w:t>linux</w:t>
+      </w:r>
+      <w:proofErr w:type="spellEnd"/>
+      <w:r>
+        <w:rPr>
+          <w:rFonts w:ascii="Comic Sans MS" w:hAnsi="Comic Sans MS"/>
+          <w:sz w:val="20"/>
+          <w:szCs w:val="20"/>
+        </w:rPr>
+        <w:t>.</w:t>
       </w:r>
     </w:p>
     <w:p>
@@ -2526,7 +3672,67 @@
           <w:sz w:val="20"/>
           <w:szCs w:val="20"/>
         </w:rPr>
-        <w:t>) using openvswitch, openflow and opendaylight.</w:t>
+        <w:t xml:space="preserve">) using </w:t>
+      </w:r>
+      <w:proofErr w:type="spellStart"/>
+      <w:r>
+        <w:rPr>
+          <w:rFonts w:ascii="Comic Sans MS" w:hAnsi="Comic Sans MS"/>
+          <w:bCs/>
+          <w:sz w:val="20"/>
+          <w:szCs w:val="20"/>
+        </w:rPr>
+        <w:t>openvswitch</w:t>
+      </w:r>
+      <w:proofErr w:type="spellEnd"/>
+      <w:r>
+        <w:rPr>
+          <w:rFonts w:ascii="Comic Sans MS" w:hAnsi="Comic Sans MS"/>
+          <w:bCs/>
+          <w:sz w:val="20"/>
+          <w:szCs w:val="20"/>
+        </w:rPr>
+        <w:t xml:space="preserve">, </w:t>
+      </w:r>
+      <w:proofErr w:type="spellStart"/>
+      <w:r>
+        <w:rPr>
+          <w:rFonts w:ascii="Comic Sans MS" w:hAnsi="Comic Sans MS"/>
+          <w:bCs/>
+          <w:sz w:val="20"/>
+          <w:szCs w:val="20"/>
+        </w:rPr>
+        <w:t>openflow</w:t>
+      </w:r>
+      <w:proofErr w:type="spellEnd"/>
+      <w:r>
+        <w:rPr>
+          <w:rFonts w:ascii="Comic Sans MS" w:hAnsi="Comic Sans MS"/>
+          <w:bCs/>
+          <w:sz w:val="20"/>
+          <w:szCs w:val="20"/>
+        </w:rPr>
+        <w:t xml:space="preserve"> and </w:t>
+      </w:r>
+      <w:proofErr w:type="spellStart"/>
+      <w:r>
+        <w:rPr>
+          <w:rFonts w:ascii="Comic Sans MS" w:hAnsi="Comic Sans MS"/>
+          <w:bCs/>
+          <w:sz w:val="20"/>
+          <w:szCs w:val="20"/>
+        </w:rPr>
+        <w:t>opendaylight</w:t>
+      </w:r>
+      <w:proofErr w:type="spellEnd"/>
+      <w:r>
+        <w:rPr>
+          <w:rFonts w:ascii="Comic Sans MS" w:hAnsi="Comic Sans MS"/>
+          <w:bCs/>
+          <w:sz w:val="20"/>
+          <w:szCs w:val="20"/>
+        </w:rPr>
+        <w:t>.</w:t>
       </w:r>
     </w:p>
     <w:p>
@@ -2566,7 +3772,79 @@
           <w:sz w:val="20"/>
           <w:szCs w:val="20"/>
         </w:rPr>
-        <w:t xml:space="preserve">Hands on experience of providing network security, access-control, policy build-up, routing, switching, natting, filtering, User Authentication, configuring vpn (ipsec), load balancing etc using </w:t>
+        <w:t xml:space="preserve">Hands on experience of providing network security, access-control, policy build-up, routing, switching, </w:t>
+      </w:r>
+      <w:proofErr w:type="spellStart"/>
+      <w:r>
+        <w:rPr>
+          <w:rFonts w:ascii="Comic Sans MS" w:hAnsi="Comic Sans MS"/>
+          <w:sz w:val="20"/>
+          <w:szCs w:val="20"/>
+        </w:rPr>
+        <w:t>natting</w:t>
+      </w:r>
+      <w:proofErr w:type="spellEnd"/>
+      <w:r>
+        <w:rPr>
+          <w:rFonts w:ascii="Comic Sans MS" w:hAnsi="Comic Sans MS"/>
+          <w:sz w:val="20"/>
+          <w:szCs w:val="20"/>
+        </w:rPr>
+        <w:t xml:space="preserve">, filtering, User Authentication, configuring </w:t>
+      </w:r>
+      <w:proofErr w:type="spellStart"/>
+      <w:r>
+        <w:rPr>
+          <w:rFonts w:ascii="Comic Sans MS" w:hAnsi="Comic Sans MS"/>
+          <w:sz w:val="20"/>
+          <w:szCs w:val="20"/>
+        </w:rPr>
+        <w:t>vpn</w:t>
+      </w:r>
+      <w:proofErr w:type="spellEnd"/>
+      <w:r>
+        <w:rPr>
+          <w:rFonts w:ascii="Comic Sans MS" w:hAnsi="Comic Sans MS"/>
+          <w:sz w:val="20"/>
+          <w:szCs w:val="20"/>
+        </w:rPr>
+        <w:t xml:space="preserve"> (</w:t>
+      </w:r>
+      <w:proofErr w:type="spellStart"/>
+      <w:r>
+        <w:rPr>
+          <w:rFonts w:ascii="Comic Sans MS" w:hAnsi="Comic Sans MS"/>
+          <w:sz w:val="20"/>
+          <w:szCs w:val="20"/>
+        </w:rPr>
+        <w:t>ipsec</w:t>
+      </w:r>
+      <w:proofErr w:type="spellEnd"/>
+      <w:r>
+        <w:rPr>
+          <w:rFonts w:ascii="Comic Sans MS" w:hAnsi="Comic Sans MS"/>
+          <w:sz w:val="20"/>
+          <w:szCs w:val="20"/>
+        </w:rPr>
+        <w:t xml:space="preserve">), load balancing </w:t>
+      </w:r>
+      <w:proofErr w:type="spellStart"/>
+      <w:r>
+        <w:rPr>
+          <w:rFonts w:ascii="Comic Sans MS" w:hAnsi="Comic Sans MS"/>
+          <w:sz w:val="20"/>
+          <w:szCs w:val="20"/>
+        </w:rPr>
+        <w:t>etc</w:t>
+      </w:r>
+      <w:proofErr w:type="spellEnd"/>
+      <w:r>
+        <w:rPr>
+          <w:rFonts w:ascii="Comic Sans MS" w:hAnsi="Comic Sans MS"/>
+          <w:sz w:val="20"/>
+          <w:szCs w:val="20"/>
+        </w:rPr>
+        <w:t xml:space="preserve"> using </w:t>
       </w:r>
       <w:r>
         <w:rPr>
@@ -2633,7 +3911,95 @@
           <w:sz w:val="20"/>
           <w:szCs w:val="20"/>
         </w:rPr>
-        <w:t xml:space="preserve">Checkpoint, PaloAlto, fortigate, pfsense, Astaro Linux </w:t>
+        <w:t xml:space="preserve">Checkpoint, </w:t>
+      </w:r>
+      <w:proofErr w:type="spellStart"/>
+      <w:r>
+        <w:rPr>
+          <w:rFonts w:ascii="Comic Sans MS" w:hAnsi="Comic Sans MS"/>
+          <w:b/>
+          <w:bCs/>
+          <w:sz w:val="20"/>
+          <w:szCs w:val="20"/>
+        </w:rPr>
+        <w:t>PaloAlto</w:t>
+      </w:r>
+      <w:proofErr w:type="spellEnd"/>
+      <w:r>
+        <w:rPr>
+          <w:rFonts w:ascii="Comic Sans MS" w:hAnsi="Comic Sans MS"/>
+          <w:b/>
+          <w:bCs/>
+          <w:sz w:val="20"/>
+          <w:szCs w:val="20"/>
+        </w:rPr>
+        <w:t xml:space="preserve">, </w:t>
+      </w:r>
+      <w:proofErr w:type="spellStart"/>
+      <w:r>
+        <w:rPr>
+          <w:rFonts w:ascii="Comic Sans MS" w:hAnsi="Comic Sans MS"/>
+          <w:b/>
+          <w:bCs/>
+          <w:sz w:val="20"/>
+          <w:szCs w:val="20"/>
+        </w:rPr>
+        <w:t>fortigate</w:t>
+      </w:r>
+      <w:proofErr w:type="spellEnd"/>
+      <w:r>
+        <w:rPr>
+          <w:rFonts w:ascii="Comic Sans MS" w:hAnsi="Comic Sans MS"/>
+          <w:b/>
+          <w:bCs/>
+          <w:sz w:val="20"/>
+          <w:szCs w:val="20"/>
+        </w:rPr>
+        <w:t xml:space="preserve">, </w:t>
+      </w:r>
+      <w:proofErr w:type="spellStart"/>
+      <w:r>
+        <w:rPr>
+          <w:rFonts w:ascii="Comic Sans MS" w:hAnsi="Comic Sans MS"/>
+          <w:b/>
+          <w:bCs/>
+          <w:sz w:val="20"/>
+          <w:szCs w:val="20"/>
+        </w:rPr>
+        <w:t>pfsense</w:t>
+      </w:r>
+      <w:proofErr w:type="spellEnd"/>
+      <w:r>
+        <w:rPr>
+          <w:rFonts w:ascii="Comic Sans MS" w:hAnsi="Comic Sans MS"/>
+          <w:b/>
+          <w:bCs/>
+          <w:sz w:val="20"/>
+          <w:szCs w:val="20"/>
+        </w:rPr>
+        <w:t xml:space="preserve">, </w:t>
+      </w:r>
+      <w:proofErr w:type="spellStart"/>
+      <w:r>
+        <w:rPr>
+          <w:rFonts w:ascii="Comic Sans MS" w:hAnsi="Comic Sans MS"/>
+          <w:b/>
+          <w:bCs/>
+          <w:sz w:val="20"/>
+          <w:szCs w:val="20"/>
+        </w:rPr>
+        <w:t>Astaro</w:t>
+      </w:r>
+      <w:proofErr w:type="spellEnd"/>
+      <w:r>
+        <w:rPr>
+          <w:rFonts w:ascii="Comic Sans MS" w:hAnsi="Comic Sans MS"/>
+          <w:b/>
+          <w:bCs/>
+          <w:sz w:val="20"/>
+          <w:szCs w:val="20"/>
+        </w:rPr>
+        <w:t xml:space="preserve"> Linux </w:t>
       </w:r>
       <w:r>
         <w:rPr>
@@ -2643,15 +4009,27 @@
         </w:rPr>
         <w:t xml:space="preserve">and </w:t>
       </w:r>
-      <w:r>
-        <w:rPr>
-          <w:rFonts w:ascii="Comic Sans MS" w:hAnsi="Comic Sans MS"/>
-          <w:b/>
-          <w:bCs/>
-          <w:sz w:val="20"/>
-          <w:szCs w:val="20"/>
-        </w:rPr>
-        <w:t>Mikrotik.</w:t>
+      <w:proofErr w:type="spellStart"/>
+      <w:r>
+        <w:rPr>
+          <w:rFonts w:ascii="Comic Sans MS" w:hAnsi="Comic Sans MS"/>
+          <w:b/>
+          <w:bCs/>
+          <w:sz w:val="20"/>
+          <w:szCs w:val="20"/>
+        </w:rPr>
+        <w:t>Mikrotik</w:t>
+      </w:r>
+      <w:proofErr w:type="spellEnd"/>
+      <w:r>
+        <w:rPr>
+          <w:rFonts w:ascii="Comic Sans MS" w:hAnsi="Comic Sans MS"/>
+          <w:b/>
+          <w:bCs/>
+          <w:sz w:val="20"/>
+          <w:szCs w:val="20"/>
+        </w:rPr>
+        <w:t>.</w:t>
       </w:r>
     </w:p>
     <w:p>
@@ -2673,7 +4051,25 @@
           <w:sz w:val="20"/>
           <w:szCs w:val="20"/>
         </w:rPr>
-        <w:t xml:space="preserve">Hands on experience on natting, gateway, redirection, access control, traffic shaping, bandwidth management using </w:t>
+        <w:t xml:space="preserve">Hands on experience on </w:t>
+      </w:r>
+      <w:proofErr w:type="spellStart"/>
+      <w:r>
+        <w:rPr>
+          <w:rFonts w:ascii="Comic Sans MS" w:hAnsi="Comic Sans MS"/>
+          <w:sz w:val="20"/>
+          <w:szCs w:val="20"/>
+        </w:rPr>
+        <w:t>natting</w:t>
+      </w:r>
+      <w:proofErr w:type="spellEnd"/>
+      <w:r>
+        <w:rPr>
+          <w:rFonts w:ascii="Comic Sans MS" w:hAnsi="Comic Sans MS"/>
+          <w:sz w:val="20"/>
+          <w:szCs w:val="20"/>
+        </w:rPr>
+        <w:t xml:space="preserve">, gateway, redirection, access control, traffic shaping, bandwidth management using </w:t>
       </w:r>
       <w:r>
         <w:rPr>
@@ -2693,26 +4089,50 @@
         </w:rPr>
         <w:t xml:space="preserve"> on </w:t>
       </w:r>
-      <w:r>
-        <w:rPr>
-          <w:rFonts w:ascii="Comic Sans MS" w:hAnsi="Comic Sans MS"/>
-          <w:b/>
-          <w:bCs/>
-          <w:sz w:val="20"/>
-          <w:szCs w:val="20"/>
-        </w:rPr>
-        <w:t>OpenBSD, FreeBSD</w:t>
-      </w:r>
-      <w:r>
-        <w:rPr>
-          <w:rFonts w:ascii="Comic Sans MS" w:hAnsi="Comic Sans MS"/>
-          <w:b/>
-          <w:bCs/>
-          <w:sz w:val="20"/>
-          <w:szCs w:val="20"/>
-        </w:rPr>
-        <w:t>, NetBSD</w:t>
-      </w:r>
+      <w:proofErr w:type="spellStart"/>
+      <w:r>
+        <w:rPr>
+          <w:rFonts w:ascii="Comic Sans MS" w:hAnsi="Comic Sans MS"/>
+          <w:b/>
+          <w:bCs/>
+          <w:sz w:val="20"/>
+          <w:szCs w:val="20"/>
+        </w:rPr>
+        <w:t>OpenBSD</w:t>
+      </w:r>
+      <w:proofErr w:type="spellEnd"/>
+      <w:r>
+        <w:rPr>
+          <w:rFonts w:ascii="Comic Sans MS" w:hAnsi="Comic Sans MS"/>
+          <w:b/>
+          <w:bCs/>
+          <w:sz w:val="20"/>
+          <w:szCs w:val="20"/>
+        </w:rPr>
+        <w:t>, FreeBSD</w:t>
+      </w:r>
+      <w:r>
+        <w:rPr>
+          <w:rFonts w:ascii="Comic Sans MS" w:hAnsi="Comic Sans MS"/>
+          <w:b/>
+          <w:bCs/>
+          <w:sz w:val="20"/>
+          <w:szCs w:val="20"/>
+        </w:rPr>
+        <w:t xml:space="preserve">, </w:t>
+      </w:r>
+      <w:proofErr w:type="spellStart"/>
+      <w:r>
+        <w:rPr>
+          <w:rFonts w:ascii="Comic Sans MS" w:hAnsi="Comic Sans MS"/>
+          <w:b/>
+          <w:bCs/>
+          <w:sz w:val="20"/>
+          <w:szCs w:val="20"/>
+        </w:rPr>
+        <w:t>NetBSD</w:t>
+      </w:r>
+      <w:proofErr w:type="spellEnd"/>
       <w:r>
         <w:rPr>
           <w:rFonts w:ascii="Comic Sans MS" w:hAnsi="Comic Sans MS"/>
@@ -2737,8 +4157,18 @@
           <w:sz w:val="20"/>
           <w:szCs w:val="20"/>
         </w:rPr>
-        <w:t>Bandwidth Managemet</w:t>
-      </w:r>
+        <w:t xml:space="preserve">Bandwidth </w:t>
+      </w:r>
+      <w:proofErr w:type="spellStart"/>
+      <w:r>
+        <w:rPr>
+          <w:rFonts w:ascii="Comic Sans MS" w:hAnsi="Comic Sans MS"/>
+          <w:sz w:val="20"/>
+          <w:szCs w:val="20"/>
+        </w:rPr>
+        <w:t>Managemet</w:t>
+      </w:r>
+      <w:proofErr w:type="spellEnd"/>
     </w:p>
     <w:p>
       <w:pPr>
@@ -2777,7 +4207,25 @@
           <w:sz w:val="20"/>
           <w:szCs w:val="20"/>
         </w:rPr>
-        <w:t xml:space="preserve">in Mikrotik, </w:t>
+        <w:t xml:space="preserve">in </w:t>
+      </w:r>
+      <w:proofErr w:type="spellStart"/>
+      <w:r>
+        <w:rPr>
+          <w:rFonts w:ascii="Comic Sans MS" w:hAnsi="Comic Sans MS"/>
+          <w:sz w:val="20"/>
+          <w:szCs w:val="20"/>
+        </w:rPr>
+        <w:t>Mikrotik</w:t>
+      </w:r>
+      <w:proofErr w:type="spellEnd"/>
+      <w:r>
+        <w:rPr>
+          <w:rFonts w:ascii="Comic Sans MS" w:hAnsi="Comic Sans MS"/>
+          <w:sz w:val="20"/>
+          <w:szCs w:val="20"/>
+        </w:rPr>
+        <w:t xml:space="preserve">, </w:t>
       </w:r>
       <w:r>
         <w:rPr>
@@ -2871,7 +4319,25 @@
           <w:sz w:val="20"/>
           <w:szCs w:val="20"/>
         </w:rPr>
-        <w:t>configuration and WEP,WPA security techniques.</w:t>
+        <w:t xml:space="preserve">configuration and </w:t>
+      </w:r>
+      <w:proofErr w:type="gramStart"/>
+      <w:r>
+        <w:rPr>
+          <w:rFonts w:ascii="Comic Sans MS" w:hAnsi="Comic Sans MS"/>
+          <w:sz w:val="20"/>
+          <w:szCs w:val="20"/>
+        </w:rPr>
+        <w:t>WEP,WPA</w:t>
+      </w:r>
+      <w:proofErr w:type="gramEnd"/>
+      <w:r>
+        <w:rPr>
+          <w:rFonts w:ascii="Comic Sans MS" w:hAnsi="Comic Sans MS"/>
+          <w:sz w:val="20"/>
+          <w:szCs w:val="20"/>
+        </w:rPr>
+        <w:t xml:space="preserve"> security techniques.</w:t>
       </w:r>
     </w:p>
     <w:p>
@@ -2928,10 +4394,46 @@
           <w:sz w:val="20"/>
           <w:szCs w:val="20"/>
         </w:rPr>
-        <w:t>.</w:t>
+        <w:t xml:space="preserve"> </w:t>
+      </w:r>
+      <w:r>
+        <w:rPr>
+          <w:rFonts w:ascii="Comic Sans MS" w:eastAsia="Comic Sans MS" w:hAnsi="Comic Sans MS" w:cs="Comic Sans MS"/>
+          <w:sz w:val="20"/>
+          <w:szCs w:val="20"/>
+        </w:rPr>
+        <w:t>and</w:t>
+      </w:r>
+      <w:r>
+        <w:rPr>
+          <w:rFonts w:ascii="Comic Sans MS" w:eastAsia="Comic Sans MS" w:hAnsi="Comic Sans MS" w:cs="Comic Sans MS"/>
+          <w:b/>
+          <w:sz w:val="20"/>
+          <w:szCs w:val="20"/>
+        </w:rPr>
+        <w:t xml:space="preserve"> </w:t>
+      </w:r>
+      <w:proofErr w:type="spellStart"/>
+      <w:r>
+        <w:rPr>
+          <w:rFonts w:ascii="Comic Sans MS" w:eastAsia="Comic Sans MS" w:hAnsi="Comic Sans MS" w:cs="Comic Sans MS"/>
+          <w:b/>
+          <w:sz w:val="20"/>
+          <w:szCs w:val="20"/>
+        </w:rPr>
+        <w:t>grafana</w:t>
       </w:r>
       <w:bookmarkStart w:id="0" w:name="_GoBack"/>
       <w:bookmarkEnd w:id="0"/>
+      <w:proofErr w:type="spellEnd"/>
+      <w:r>
+        <w:rPr>
+          <w:rFonts w:ascii="Comic Sans MS" w:eastAsia="Comic Sans MS" w:hAnsi="Comic Sans MS" w:cs="Comic Sans MS"/>
+          <w:sz w:val="20"/>
+          <w:szCs w:val="20"/>
+        </w:rPr>
+        <w:t>.</w:t>
+      </w:r>
     </w:p>
     <w:p>
       <w:pPr>
@@ -3074,7 +4576,29 @@
           <w:szCs w:val="20"/>
           <w:lang w:val="en-US"/>
         </w:rPr>
-        <w:t>1. Working as Developer,Network Security in</w:t>
+        <w:t xml:space="preserve">1. Working as </w:t>
+      </w:r>
+      <w:proofErr w:type="spellStart"/>
+      <w:proofErr w:type="gramStart"/>
+      <w:r>
+        <w:rPr>
+          <w:rFonts w:ascii="Comic Sans MS" w:hAnsi="Comic Sans MS"/>
+          <w:sz w:val="20"/>
+          <w:szCs w:val="20"/>
+          <w:lang w:val="en-US"/>
+        </w:rPr>
+        <w:t>Developer,Network</w:t>
+      </w:r>
+      <w:proofErr w:type="spellEnd"/>
+      <w:proofErr w:type="gramEnd"/>
+      <w:r>
+        <w:rPr>
+          <w:rFonts w:ascii="Comic Sans MS" w:hAnsi="Comic Sans MS"/>
+          <w:sz w:val="20"/>
+          <w:szCs w:val="20"/>
+          <w:lang w:val="en-US"/>
+        </w:rPr>
+        <w:t xml:space="preserve"> Security in</w:t>
       </w:r>
       <w:r>
         <w:rPr>
@@ -3094,6 +4618,7 @@
         </w:rPr>
         <w:t xml:space="preserve">L M </w:t>
       </w:r>
+      <w:proofErr w:type="spellStart"/>
       <w:r>
         <w:rPr>
           <w:rFonts w:ascii="Comic Sans MS" w:hAnsi="Comic Sans MS"/>
@@ -3119,7 +4644,17 @@
           <w:szCs w:val="20"/>
           <w:lang w:val="en-US"/>
         </w:rPr>
-        <w:t>Finland from 12</w:t>
+        <w:t>Finland</w:t>
+      </w:r>
+      <w:proofErr w:type="spellEnd"/>
+      <w:r>
+        <w:rPr>
+          <w:rFonts w:ascii="Comic Sans MS" w:hAnsi="Comic Sans MS"/>
+          <w:sz w:val="20"/>
+          <w:szCs w:val="20"/>
+          <w:lang w:val="en-US"/>
+        </w:rPr>
+        <w:t xml:space="preserve"> from 12</w:t>
       </w:r>
       <w:r>
         <w:rPr>
@@ -3208,7 +4743,33 @@
           <w:szCs w:val="20"/>
           <w:lang w:val="en-US"/>
         </w:rPr>
-        <w:t>Prime Bank Limited,Dhaka, Bangladesh</w:t>
+        <w:t xml:space="preserve">Prime Bank </w:t>
+      </w:r>
+      <w:proofErr w:type="spellStart"/>
+      <w:proofErr w:type="gramStart"/>
+      <w:r>
+        <w:rPr>
+          <w:rFonts w:ascii="Comic Sans MS" w:hAnsi="Comic Sans MS"/>
+          <w:b/>
+          <w:bCs/>
+          <w:sz w:val="20"/>
+          <w:szCs w:val="20"/>
+          <w:lang w:val="en-US"/>
+        </w:rPr>
+        <w:t>Limited,Dhaka</w:t>
+      </w:r>
+      <w:proofErr w:type="spellEnd"/>
+      <w:proofErr w:type="gramEnd"/>
+      <w:r>
+        <w:rPr>
+          <w:rFonts w:ascii="Comic Sans MS" w:hAnsi="Comic Sans MS"/>
+          <w:b/>
+          <w:bCs/>
+          <w:sz w:val="20"/>
+          <w:szCs w:val="20"/>
+          <w:lang w:val="en-US"/>
+        </w:rPr>
+        <w:t>, Bangladesh</w:t>
       </w:r>
       <w:r>
         <w:rPr>
@@ -3284,16 +4845,29 @@
         </w:rPr>
         <w:t xml:space="preserve">. Worked as </w:t>
       </w:r>
-      <w:r>
-        <w:rPr>
-          <w:rFonts w:ascii="Comic Sans MS" w:hAnsi="Comic Sans MS"/>
-          <w:b/>
-          <w:bCs/>
-          <w:sz w:val="20"/>
-          <w:szCs w:val="20"/>
-          <w:lang w:val="en-US"/>
-        </w:rPr>
-        <w:t>Asst.System Administrator</w:t>
+      <w:proofErr w:type="spellStart"/>
+      <w:r>
+        <w:rPr>
+          <w:rFonts w:ascii="Comic Sans MS" w:hAnsi="Comic Sans MS"/>
+          <w:b/>
+          <w:bCs/>
+          <w:sz w:val="20"/>
+          <w:szCs w:val="20"/>
+          <w:lang w:val="en-US"/>
+        </w:rPr>
+        <w:t>Asst.System</w:t>
+      </w:r>
+      <w:proofErr w:type="spellEnd"/>
+      <w:r>
+        <w:rPr>
+          <w:rFonts w:ascii="Comic Sans MS" w:hAnsi="Comic Sans MS"/>
+          <w:b/>
+          <w:bCs/>
+          <w:sz w:val="20"/>
+          <w:szCs w:val="20"/>
+          <w:lang w:val="en-US"/>
+        </w:rPr>
+        <w:t xml:space="preserve"> Administrator</w:t>
       </w:r>
       <w:r>
         <w:rPr>
@@ -3422,7 +4996,71 @@
           <w:szCs w:val="20"/>
           <w:lang w:val="en-US"/>
         </w:rPr>
-        <w:t xml:space="preserve">I started learning Linux and Cisco Networking and switching during my B.Sc level back in 2006. Through the year I have devoted myself to learn various firewalls,routing and other linux and BSD operating systems. My </w:t>
+        <w:t xml:space="preserve">I started learning Linux and Cisco Networking and switching during my </w:t>
+      </w:r>
+      <w:proofErr w:type="spellStart"/>
+      <w:proofErr w:type="gramStart"/>
+      <w:r>
+        <w:rPr>
+          <w:rFonts w:ascii="Comic Sans MS" w:hAnsi="Comic Sans MS"/>
+          <w:sz w:val="20"/>
+          <w:szCs w:val="20"/>
+          <w:lang w:val="en-US"/>
+        </w:rPr>
+        <w:t>B.Sc</w:t>
+      </w:r>
+      <w:proofErr w:type="spellEnd"/>
+      <w:proofErr w:type="gramEnd"/>
+      <w:r>
+        <w:rPr>
+          <w:rFonts w:ascii="Comic Sans MS" w:hAnsi="Comic Sans MS"/>
+          <w:sz w:val="20"/>
+          <w:szCs w:val="20"/>
+          <w:lang w:val="en-US"/>
+        </w:rPr>
+        <w:t xml:space="preserve"> level back in 2006. Through the year I have devoted myself to learn various </w:t>
+      </w:r>
+      <w:proofErr w:type="spellStart"/>
+      <w:proofErr w:type="gramStart"/>
+      <w:r>
+        <w:rPr>
+          <w:rFonts w:ascii="Comic Sans MS" w:hAnsi="Comic Sans MS"/>
+          <w:sz w:val="20"/>
+          <w:szCs w:val="20"/>
+          <w:lang w:val="en-US"/>
+        </w:rPr>
+        <w:t>firewalls,routing</w:t>
+      </w:r>
+      <w:proofErr w:type="spellEnd"/>
+      <w:proofErr w:type="gramEnd"/>
+      <w:r>
+        <w:rPr>
+          <w:rFonts w:ascii="Comic Sans MS" w:hAnsi="Comic Sans MS"/>
+          <w:sz w:val="20"/>
+          <w:szCs w:val="20"/>
+          <w:lang w:val="en-US"/>
+        </w:rPr>
+        <w:t xml:space="preserve"> and other </w:t>
+      </w:r>
+      <w:proofErr w:type="spellStart"/>
+      <w:r>
+        <w:rPr>
+          <w:rFonts w:ascii="Comic Sans MS" w:hAnsi="Comic Sans MS"/>
+          <w:sz w:val="20"/>
+          <w:szCs w:val="20"/>
+          <w:lang w:val="en-US"/>
+        </w:rPr>
+        <w:t>linux</w:t>
+      </w:r>
+      <w:proofErr w:type="spellEnd"/>
+      <w:r>
+        <w:rPr>
+          <w:rFonts w:ascii="Comic Sans MS" w:hAnsi="Comic Sans MS"/>
+          <w:sz w:val="20"/>
+          <w:szCs w:val="20"/>
+          <w:lang w:val="en-US"/>
+        </w:rPr>
+        <w:t xml:space="preserve"> and BSD operating systems. My </w:t>
       </w:r>
       <w:r>
         <w:rPr>
@@ -3453,7 +5091,31 @@
           <w:szCs w:val="20"/>
           <w:lang w:val="en-US"/>
         </w:rPr>
-        <w:t xml:space="preserve">C|EH(Certified Ethical Hacker) </w:t>
+        <w:t>C|</w:t>
+      </w:r>
+      <w:proofErr w:type="gramStart"/>
+      <w:r>
+        <w:rPr>
+          <w:rFonts w:ascii="Comic Sans MS" w:hAnsi="Comic Sans MS"/>
+          <w:b/>
+          <w:bCs/>
+          <w:sz w:val="20"/>
+          <w:szCs w:val="20"/>
+          <w:lang w:val="en-US"/>
+        </w:rPr>
+        <w:t>EH(</w:t>
+      </w:r>
+      <w:proofErr w:type="gramEnd"/>
+      <w:r>
+        <w:rPr>
+          <w:rFonts w:ascii="Comic Sans MS" w:hAnsi="Comic Sans MS"/>
+          <w:b/>
+          <w:bCs/>
+          <w:sz w:val="20"/>
+          <w:szCs w:val="20"/>
+          <w:lang w:val="en-US"/>
+        </w:rPr>
+        <w:t xml:space="preserve">Certified Ethical Hacker) </w:t>
       </w:r>
       <w:r>
         <w:rPr>
@@ -3473,7 +5135,31 @@
           <w:szCs w:val="20"/>
           <w:lang w:val="en-US"/>
         </w:rPr>
-        <w:t xml:space="preserve">E|CSA (Eccouncil Certified Security Analyst) </w:t>
+        <w:t>E|CSA (</w:t>
+      </w:r>
+      <w:proofErr w:type="spellStart"/>
+      <w:r>
+        <w:rPr>
+          <w:rFonts w:ascii="Comic Sans MS" w:hAnsi="Comic Sans MS"/>
+          <w:b/>
+          <w:bCs/>
+          <w:sz w:val="20"/>
+          <w:szCs w:val="20"/>
+          <w:lang w:val="en-US"/>
+        </w:rPr>
+        <w:t>Eccouncil</w:t>
+      </w:r>
+      <w:proofErr w:type="spellEnd"/>
+      <w:r>
+        <w:rPr>
+          <w:rFonts w:ascii="Comic Sans MS" w:hAnsi="Comic Sans MS"/>
+          <w:b/>
+          <w:bCs/>
+          <w:sz w:val="20"/>
+          <w:szCs w:val="20"/>
+          <w:lang w:val="en-US"/>
+        </w:rPr>
+        <w:t xml:space="preserve"> Certified Security Analyst) </w:t>
       </w:r>
       <w:r>
         <w:rPr>
@@ -3562,43 +5248,307 @@
           <w:szCs w:val="20"/>
           <w:lang w:val="en-US"/>
         </w:rPr>
-        <w:t>Most of the time now, beside my job, I spend cracking vulnerable OS(Kioptrix, pWnOS etc) by tools included in Kali Linux (Metasploit, nmap, nessus, openvas etc). Firewalling(juniper, cisco AS</w:t>
-      </w:r>
-      <w:r>
-        <w:rPr>
-          <w:rFonts w:ascii="Comic Sans MS" w:hAnsi="Comic Sans MS"/>
-          <w:sz w:val="20"/>
-          <w:szCs w:val="20"/>
-          <w:lang w:val="en-US"/>
-        </w:rPr>
-        <w:t>A, paloalto</w:t>
-      </w:r>
-      <w:r>
-        <w:rPr>
-          <w:rFonts w:ascii="Comic Sans MS" w:hAnsi="Comic Sans MS"/>
-          <w:sz w:val="20"/>
-          <w:szCs w:val="20"/>
-          <w:lang w:val="en-US"/>
-        </w:rPr>
-        <w:t xml:space="preserve"> etc) and automation (shell scripting, ansible</w:t>
-      </w:r>
-      <w:r>
-        <w:rPr>
-          <w:rFonts w:ascii="Comic Sans MS" w:hAnsi="Comic Sans MS"/>
-          <w:sz w:val="20"/>
-          <w:szCs w:val="20"/>
-          <w:lang w:val="en-US"/>
-        </w:rPr>
-        <w:t>, saltstack</w:t>
-      </w:r>
-      <w:r>
-        <w:rPr>
-          <w:rFonts w:ascii="Comic Sans MS" w:hAnsi="Comic Sans MS"/>
-          <w:sz w:val="20"/>
-          <w:szCs w:val="20"/>
-          <w:lang w:val="en-US"/>
-        </w:rPr>
-        <w:t>) intrigue me also. I also like to learn new things and some of my works can be found on my github account</w:t>
+        <w:t xml:space="preserve">Most of the time now, beside my job, I spend cracking vulnerable </w:t>
+      </w:r>
+      <w:proofErr w:type="gramStart"/>
+      <w:r>
+        <w:rPr>
+          <w:rFonts w:ascii="Comic Sans MS" w:hAnsi="Comic Sans MS"/>
+          <w:sz w:val="20"/>
+          <w:szCs w:val="20"/>
+          <w:lang w:val="en-US"/>
+        </w:rPr>
+        <w:t>OS(</w:t>
+      </w:r>
+      <w:proofErr w:type="spellStart"/>
+      <w:proofErr w:type="gramEnd"/>
+      <w:r>
+        <w:rPr>
+          <w:rFonts w:ascii="Comic Sans MS" w:hAnsi="Comic Sans MS"/>
+          <w:sz w:val="20"/>
+          <w:szCs w:val="20"/>
+          <w:lang w:val="en-US"/>
+        </w:rPr>
+        <w:t>Kioptrix</w:t>
+      </w:r>
+      <w:proofErr w:type="spellEnd"/>
+      <w:r>
+        <w:rPr>
+          <w:rFonts w:ascii="Comic Sans MS" w:hAnsi="Comic Sans MS"/>
+          <w:sz w:val="20"/>
+          <w:szCs w:val="20"/>
+          <w:lang w:val="en-US"/>
+        </w:rPr>
+        <w:t xml:space="preserve">, </w:t>
+      </w:r>
+      <w:proofErr w:type="spellStart"/>
+      <w:r>
+        <w:rPr>
+          <w:rFonts w:ascii="Comic Sans MS" w:hAnsi="Comic Sans MS"/>
+          <w:sz w:val="20"/>
+          <w:szCs w:val="20"/>
+          <w:lang w:val="en-US"/>
+        </w:rPr>
+        <w:t>pWnOS</w:t>
+      </w:r>
+      <w:proofErr w:type="spellEnd"/>
+      <w:r>
+        <w:rPr>
+          <w:rFonts w:ascii="Comic Sans MS" w:hAnsi="Comic Sans MS"/>
+          <w:sz w:val="20"/>
+          <w:szCs w:val="20"/>
+          <w:lang w:val="en-US"/>
+        </w:rPr>
+        <w:t xml:space="preserve"> </w:t>
+      </w:r>
+      <w:proofErr w:type="spellStart"/>
+      <w:r>
+        <w:rPr>
+          <w:rFonts w:ascii="Comic Sans MS" w:hAnsi="Comic Sans MS"/>
+          <w:sz w:val="20"/>
+          <w:szCs w:val="20"/>
+          <w:lang w:val="en-US"/>
+        </w:rPr>
+        <w:t>etc</w:t>
+      </w:r>
+      <w:proofErr w:type="spellEnd"/>
+      <w:r>
+        <w:rPr>
+          <w:rFonts w:ascii="Comic Sans MS" w:hAnsi="Comic Sans MS"/>
+          <w:sz w:val="20"/>
+          <w:szCs w:val="20"/>
+          <w:lang w:val="en-US"/>
+        </w:rPr>
+        <w:t>) by tools included in Kali Linux (</w:t>
+      </w:r>
+      <w:proofErr w:type="spellStart"/>
+      <w:r>
+        <w:rPr>
+          <w:rFonts w:ascii="Comic Sans MS" w:hAnsi="Comic Sans MS"/>
+          <w:sz w:val="20"/>
+          <w:szCs w:val="20"/>
+          <w:lang w:val="en-US"/>
+        </w:rPr>
+        <w:t>Metasploit</w:t>
+      </w:r>
+      <w:proofErr w:type="spellEnd"/>
+      <w:r>
+        <w:rPr>
+          <w:rFonts w:ascii="Comic Sans MS" w:hAnsi="Comic Sans MS"/>
+          <w:sz w:val="20"/>
+          <w:szCs w:val="20"/>
+          <w:lang w:val="en-US"/>
+        </w:rPr>
+        <w:t xml:space="preserve">, </w:t>
+      </w:r>
+      <w:proofErr w:type="spellStart"/>
+      <w:r>
+        <w:rPr>
+          <w:rFonts w:ascii="Comic Sans MS" w:hAnsi="Comic Sans MS"/>
+          <w:sz w:val="20"/>
+          <w:szCs w:val="20"/>
+          <w:lang w:val="en-US"/>
+        </w:rPr>
+        <w:t>nmap</w:t>
+      </w:r>
+      <w:proofErr w:type="spellEnd"/>
+      <w:r>
+        <w:rPr>
+          <w:rFonts w:ascii="Comic Sans MS" w:hAnsi="Comic Sans MS"/>
+          <w:sz w:val="20"/>
+          <w:szCs w:val="20"/>
+          <w:lang w:val="en-US"/>
+        </w:rPr>
+        <w:t xml:space="preserve">, </w:t>
+      </w:r>
+      <w:proofErr w:type="spellStart"/>
+      <w:r>
+        <w:rPr>
+          <w:rFonts w:ascii="Comic Sans MS" w:hAnsi="Comic Sans MS"/>
+          <w:sz w:val="20"/>
+          <w:szCs w:val="20"/>
+          <w:lang w:val="en-US"/>
+        </w:rPr>
+        <w:t>nessus</w:t>
+      </w:r>
+      <w:proofErr w:type="spellEnd"/>
+      <w:r>
+        <w:rPr>
+          <w:rFonts w:ascii="Comic Sans MS" w:hAnsi="Comic Sans MS"/>
+          <w:sz w:val="20"/>
+          <w:szCs w:val="20"/>
+          <w:lang w:val="en-US"/>
+        </w:rPr>
+        <w:t xml:space="preserve">, </w:t>
+      </w:r>
+      <w:proofErr w:type="spellStart"/>
+      <w:r>
+        <w:rPr>
+          <w:rFonts w:ascii="Comic Sans MS" w:hAnsi="Comic Sans MS"/>
+          <w:sz w:val="20"/>
+          <w:szCs w:val="20"/>
+          <w:lang w:val="en-US"/>
+        </w:rPr>
+        <w:t>openvas</w:t>
+      </w:r>
+      <w:proofErr w:type="spellEnd"/>
+      <w:r>
+        <w:rPr>
+          <w:rFonts w:ascii="Comic Sans MS" w:hAnsi="Comic Sans MS"/>
+          <w:sz w:val="20"/>
+          <w:szCs w:val="20"/>
+          <w:lang w:val="en-US"/>
+        </w:rPr>
+        <w:t xml:space="preserve"> </w:t>
+      </w:r>
+      <w:proofErr w:type="spellStart"/>
+      <w:r>
+        <w:rPr>
+          <w:rFonts w:ascii="Comic Sans MS" w:hAnsi="Comic Sans MS"/>
+          <w:sz w:val="20"/>
+          <w:szCs w:val="20"/>
+          <w:lang w:val="en-US"/>
+        </w:rPr>
+        <w:t>etc</w:t>
+      </w:r>
+      <w:proofErr w:type="spellEnd"/>
+      <w:r>
+        <w:rPr>
+          <w:rFonts w:ascii="Comic Sans MS" w:hAnsi="Comic Sans MS"/>
+          <w:sz w:val="20"/>
+          <w:szCs w:val="20"/>
+          <w:lang w:val="en-US"/>
+        </w:rPr>
+        <w:t xml:space="preserve">). </w:t>
+      </w:r>
+      <w:proofErr w:type="gramStart"/>
+      <w:r>
+        <w:rPr>
+          <w:rFonts w:ascii="Comic Sans MS" w:hAnsi="Comic Sans MS"/>
+          <w:sz w:val="20"/>
+          <w:szCs w:val="20"/>
+          <w:lang w:val="en-US"/>
+        </w:rPr>
+        <w:t>Firewalling(</w:t>
+      </w:r>
+      <w:proofErr w:type="gramEnd"/>
+      <w:r>
+        <w:rPr>
+          <w:rFonts w:ascii="Comic Sans MS" w:hAnsi="Comic Sans MS"/>
+          <w:sz w:val="20"/>
+          <w:szCs w:val="20"/>
+          <w:lang w:val="en-US"/>
+        </w:rPr>
+        <w:t>juniper, cisco AS</w:t>
+      </w:r>
+      <w:r>
+        <w:rPr>
+          <w:rFonts w:ascii="Comic Sans MS" w:hAnsi="Comic Sans MS"/>
+          <w:sz w:val="20"/>
+          <w:szCs w:val="20"/>
+          <w:lang w:val="en-US"/>
+        </w:rPr>
+        <w:t xml:space="preserve">A, </w:t>
+      </w:r>
+      <w:proofErr w:type="spellStart"/>
+      <w:r>
+        <w:rPr>
+          <w:rFonts w:ascii="Comic Sans MS" w:hAnsi="Comic Sans MS"/>
+          <w:sz w:val="20"/>
+          <w:szCs w:val="20"/>
+          <w:lang w:val="en-US"/>
+        </w:rPr>
+        <w:t>paloalto</w:t>
+      </w:r>
+      <w:proofErr w:type="spellEnd"/>
+      <w:r>
+        <w:rPr>
+          <w:rFonts w:ascii="Comic Sans MS" w:hAnsi="Comic Sans MS"/>
+          <w:sz w:val="20"/>
+          <w:szCs w:val="20"/>
+          <w:lang w:val="en-US"/>
+        </w:rPr>
+        <w:t xml:space="preserve"> </w:t>
+      </w:r>
+      <w:proofErr w:type="spellStart"/>
+      <w:r>
+        <w:rPr>
+          <w:rFonts w:ascii="Comic Sans MS" w:hAnsi="Comic Sans MS"/>
+          <w:sz w:val="20"/>
+          <w:szCs w:val="20"/>
+          <w:lang w:val="en-US"/>
+        </w:rPr>
+        <w:t>etc</w:t>
+      </w:r>
+      <w:proofErr w:type="spellEnd"/>
+      <w:r>
+        <w:rPr>
+          <w:rFonts w:ascii="Comic Sans MS" w:hAnsi="Comic Sans MS"/>
+          <w:sz w:val="20"/>
+          <w:szCs w:val="20"/>
+          <w:lang w:val="en-US"/>
+        </w:rPr>
+        <w:t xml:space="preserve">) and automation (shell scripting, </w:t>
+      </w:r>
+      <w:proofErr w:type="spellStart"/>
+      <w:r>
+        <w:rPr>
+          <w:rFonts w:ascii="Comic Sans MS" w:hAnsi="Comic Sans MS"/>
+          <w:sz w:val="20"/>
+          <w:szCs w:val="20"/>
+          <w:lang w:val="en-US"/>
+        </w:rPr>
+        <w:t>ansible</w:t>
+      </w:r>
+      <w:proofErr w:type="spellEnd"/>
+      <w:r>
+        <w:rPr>
+          <w:rFonts w:ascii="Comic Sans MS" w:hAnsi="Comic Sans MS"/>
+          <w:sz w:val="20"/>
+          <w:szCs w:val="20"/>
+          <w:lang w:val="en-US"/>
+        </w:rPr>
+        <w:t xml:space="preserve">, </w:t>
+      </w:r>
+      <w:proofErr w:type="spellStart"/>
+      <w:r>
+        <w:rPr>
+          <w:rFonts w:ascii="Comic Sans MS" w:hAnsi="Comic Sans MS"/>
+          <w:sz w:val="20"/>
+          <w:szCs w:val="20"/>
+          <w:lang w:val="en-US"/>
+        </w:rPr>
+        <w:t>saltstack</w:t>
+      </w:r>
+      <w:proofErr w:type="spellEnd"/>
+      <w:r>
+        <w:rPr>
+          <w:rFonts w:ascii="Comic Sans MS" w:hAnsi="Comic Sans MS"/>
+          <w:sz w:val="20"/>
+          <w:szCs w:val="20"/>
+          <w:lang w:val="en-US"/>
+        </w:rPr>
+        <w:t xml:space="preserve">) intrigue me also. I also like to learn new things and some of my works can be found on my </w:t>
+      </w:r>
+      <w:proofErr w:type="spellStart"/>
+      <w:r>
+        <w:rPr>
+          <w:rFonts w:ascii="Comic Sans MS" w:hAnsi="Comic Sans MS"/>
+          <w:sz w:val="20"/>
+          <w:szCs w:val="20"/>
+          <w:lang w:val="en-US"/>
+        </w:rPr>
+        <w:t>github</w:t>
+      </w:r>
+      <w:proofErr w:type="spellEnd"/>
+      <w:r>
+        <w:rPr>
+          <w:rFonts w:ascii="Comic Sans MS" w:hAnsi="Comic Sans MS"/>
+          <w:sz w:val="20"/>
+          <w:szCs w:val="20"/>
+          <w:lang w:val="en-US"/>
+        </w:rPr>
+        <w:t xml:space="preserve"> account</w:t>
       </w:r>
       <w:r>
         <w:rPr>

</xml_diff>

<commit_message>
Sat  5 Jan 2019 02:05:32 EET
</commit_message>
<xml_diff>
--- a/CV/Resume_khabir_sec.docx
+++ b/CV/Resume_khabir_sec.docx
@@ -10,28 +10,12 @@
           <w:rFonts w:ascii="Comic Sans MS" w:eastAsia="Comic Sans MS" w:hAnsi="Comic Sans MS" w:cs="Comic Sans MS"/>
         </w:rPr>
       </w:pPr>
-      <w:proofErr w:type="spellStart"/>
-      <w:r>
-        <w:rPr>
-          <w:rFonts w:ascii="Comic Sans MS" w:hAnsi="Comic Sans MS"/>
-        </w:rPr>
-        <w:t>Mohammad</w:t>
-      </w:r>
-      <w:proofErr w:type="spellEnd"/>
-      <w:r>
-        <w:rPr>
-          <w:rFonts w:ascii="Comic Sans MS" w:hAnsi="Comic Sans MS"/>
-        </w:rPr>
-        <w:t xml:space="preserve"> Khabir </w:t>
-      </w:r>
-      <w:proofErr w:type="spellStart"/>
-      <w:r>
-        <w:rPr>
-          <w:rFonts w:ascii="Comic Sans MS" w:hAnsi="Comic Sans MS"/>
-        </w:rPr>
-        <w:t>Uddin</w:t>
-      </w:r>
-      <w:proofErr w:type="spellEnd"/>
+      <w:r>
+        <w:rPr>
+          <w:rFonts w:ascii="Comic Sans MS" w:hAnsi="Comic Sans MS"/>
+        </w:rPr>
+        <w:t>Mohammad Khabir Uddin</w:t>
+      </w:r>
     </w:p>
     <w:p>
       <w:pPr>
@@ -184,7 +168,6 @@
         </w:rPr>
         <w:t xml:space="preserve">Skype: </w:t>
       </w:r>
-      <w:proofErr w:type="spellStart"/>
       <w:proofErr w:type="gramStart"/>
       <w:r>
         <w:rPr>
@@ -205,7 +188,6 @@
         </w:rPr>
         <w:t>.uddin</w:t>
       </w:r>
-      <w:proofErr w:type="spellEnd"/>
     </w:p>
     <w:p>
       <w:pPr>
@@ -218,25 +200,14 @@
           <w:lang w:val="en-US"/>
         </w:rPr>
       </w:pPr>
-      <w:proofErr w:type="spellStart"/>
-      <w:r>
-        <w:rPr>
-          <w:rFonts w:ascii="Comic Sans MS" w:hAnsi="Comic Sans MS"/>
-          <w:sz w:val="20"/>
-          <w:szCs w:val="20"/>
-          <w:lang w:val="en-US"/>
-        </w:rPr>
-        <w:t>Github</w:t>
-      </w:r>
-      <w:proofErr w:type="spellEnd"/>
-      <w:r>
-        <w:rPr>
-          <w:rFonts w:ascii="Comic Sans MS" w:hAnsi="Comic Sans MS"/>
-          <w:sz w:val="20"/>
-          <w:szCs w:val="20"/>
-          <w:lang w:val="en-US"/>
-        </w:rPr>
-        <w:t xml:space="preserve">: https://github.com/masumndc1/zim         </w:t>
+      <w:r>
+        <w:rPr>
+          <w:rFonts w:ascii="Comic Sans MS" w:hAnsi="Comic Sans MS"/>
+          <w:sz w:val="20"/>
+          <w:szCs w:val="20"/>
+          <w:lang w:val="en-US"/>
+        </w:rPr>
+        <w:t xml:space="preserve">Github: https://github.com/masumndc1/zim         </w:t>
       </w:r>
     </w:p>
     <w:p>
@@ -249,7 +220,6 @@
           <w:szCs w:val="20"/>
         </w:rPr>
       </w:pPr>
-      <w:proofErr w:type="spellStart"/>
       <w:proofErr w:type="gramStart"/>
       <w:r>
         <w:rPr>
@@ -257,16 +227,7 @@
           <w:sz w:val="20"/>
           <w:szCs w:val="20"/>
         </w:rPr>
-        <w:t>Linkedin</w:t>
-      </w:r>
-      <w:proofErr w:type="spellEnd"/>
-      <w:r>
-        <w:rPr>
-          <w:rFonts w:ascii="Comic Sans MS" w:hAnsi="Comic Sans MS"/>
-          <w:sz w:val="20"/>
-          <w:szCs w:val="20"/>
-        </w:rPr>
-        <w:t xml:space="preserve"> :</w:t>
+        <w:t>Linkedin :</w:t>
       </w:r>
       <w:proofErr w:type="gramEnd"/>
       <w:r>
@@ -324,31 +285,7 @@
           <w:szCs w:val="20"/>
           <w:lang w:val="en-US"/>
         </w:rPr>
-        <w:t>E|CSA (</w:t>
-      </w:r>
-      <w:proofErr w:type="spellStart"/>
-      <w:r>
-        <w:rPr>
-          <w:rFonts w:ascii="Comic Sans MS" w:hAnsi="Comic Sans MS"/>
-          <w:b/>
-          <w:bCs/>
-          <w:sz w:val="20"/>
-          <w:szCs w:val="20"/>
-          <w:lang w:val="en-US"/>
-        </w:rPr>
-        <w:t>Eccouncil</w:t>
-      </w:r>
-      <w:proofErr w:type="spellEnd"/>
-      <w:r>
-        <w:rPr>
-          <w:rFonts w:ascii="Comic Sans MS" w:hAnsi="Comic Sans MS"/>
-          <w:b/>
-          <w:bCs/>
-          <w:sz w:val="20"/>
-          <w:szCs w:val="20"/>
-          <w:lang w:val="en-US"/>
-        </w:rPr>
-        <w:t xml:space="preserve"> Certified Security Analyst)</w:t>
+        <w:t>E|CSA (Eccouncil Certified Security Analyst)</w:t>
       </w:r>
     </w:p>
     <w:p>
@@ -392,7 +329,6 @@
           <w:lang w:val="en-US"/>
         </w:rPr>
       </w:pPr>
-      <w:proofErr w:type="spellStart"/>
       <w:r>
         <w:rPr>
           <w:rFonts w:ascii="Comic Sans MS" w:hAnsi="Comic Sans MS"/>
@@ -400,9 +336,101 @@
           <w:szCs w:val="20"/>
           <w:lang w:val="nl-NL"/>
         </w:rPr>
-        <w:t>Exam</w:t>
-      </w:r>
-      <w:proofErr w:type="spellEnd"/>
+        <w:t xml:space="preserve">Exam date: </w:t>
+      </w:r>
+      <w:r>
+        <w:rPr>
+          <w:rFonts w:ascii="Comic Sans MS" w:hAnsi="Comic Sans MS"/>
+          <w:b/>
+          <w:bCs/>
+          <w:sz w:val="20"/>
+          <w:szCs w:val="20"/>
+          <w:lang w:val="en-US"/>
+        </w:rPr>
+        <w:t>21th December,2013</w:t>
+      </w:r>
+    </w:p>
+    <w:p>
+      <w:pPr>
+        <w:pStyle w:val="BodyA"/>
+        <w:rPr>
+          <w:rFonts w:ascii="Comic Sans MS" w:eastAsia="Comic Sans MS" w:hAnsi="Comic Sans MS" w:cs="Comic Sans MS"/>
+          <w:sz w:val="20"/>
+          <w:szCs w:val="20"/>
+          <w:lang w:val="en-US"/>
+        </w:rPr>
+      </w:pPr>
+      <w:r>
+        <w:rPr>
+          <w:rFonts w:ascii="Comic Sans MS" w:hAnsi="Comic Sans MS"/>
+          <w:sz w:val="20"/>
+          <w:szCs w:val="20"/>
+          <w:lang w:val="en-US"/>
+        </w:rPr>
+        <w:t xml:space="preserve">2. </w:t>
+      </w:r>
+      <w:r>
+        <w:rPr>
+          <w:rFonts w:ascii="Comic Sans MS" w:hAnsi="Comic Sans MS"/>
+          <w:b/>
+          <w:bCs/>
+          <w:sz w:val="20"/>
+          <w:szCs w:val="20"/>
+          <w:lang w:val="en-US"/>
+        </w:rPr>
+        <w:t>C|EH (Certified Ethical Hacker)</w:t>
+      </w:r>
+      <w:r>
+        <w:rPr>
+          <w:rFonts w:ascii="Comic Sans MS" w:hAnsi="Comic Sans MS"/>
+          <w:sz w:val="20"/>
+          <w:szCs w:val="20"/>
+          <w:lang w:val="en-US"/>
+        </w:rPr>
+        <w:t xml:space="preserve"> </w:t>
+      </w:r>
+    </w:p>
+    <w:p>
+      <w:pPr>
+        <w:pStyle w:val="BodyA"/>
+        <w:rPr>
+          <w:rFonts w:ascii="Comic Sans MS" w:eastAsia="Comic Sans MS" w:hAnsi="Comic Sans MS" w:cs="Comic Sans MS"/>
+          <w:sz w:val="20"/>
+          <w:szCs w:val="20"/>
+          <w:lang w:val="en-US"/>
+        </w:rPr>
+      </w:pPr>
+      <w:r>
+        <w:rPr>
+          <w:rFonts w:ascii="Comic Sans MS" w:hAnsi="Comic Sans MS"/>
+          <w:sz w:val="20"/>
+          <w:szCs w:val="20"/>
+          <w:lang w:val="en-US"/>
+        </w:rPr>
+        <w:t xml:space="preserve">Certification Number: </w:t>
+      </w:r>
+      <w:r>
+        <w:rPr>
+          <w:rFonts w:ascii="Comic Sans MS" w:hAnsi="Comic Sans MS"/>
+          <w:b/>
+          <w:bCs/>
+          <w:sz w:val="20"/>
+          <w:szCs w:val="20"/>
+          <w:lang w:val="en-US"/>
+        </w:rPr>
+        <w:t>ECC961022</w:t>
+      </w:r>
+    </w:p>
+    <w:p>
+      <w:pPr>
+        <w:pStyle w:val="BodyA"/>
+        <w:rPr>
+          <w:rFonts w:ascii="Comic Sans MS" w:eastAsia="Comic Sans MS" w:hAnsi="Comic Sans MS" w:cs="Comic Sans MS"/>
+          <w:sz w:val="20"/>
+          <w:szCs w:val="20"/>
+          <w:lang w:val="en-US"/>
+        </w:rPr>
+      </w:pPr>
       <w:r>
         <w:rPr>
           <w:rFonts w:ascii="Comic Sans MS" w:hAnsi="Comic Sans MS"/>
@@ -410,120 +438,7 @@
           <w:szCs w:val="20"/>
           <w:lang w:val="nl-NL"/>
         </w:rPr>
-        <w:t xml:space="preserve"> date: </w:t>
-      </w:r>
-      <w:r>
-        <w:rPr>
-          <w:rFonts w:ascii="Comic Sans MS" w:hAnsi="Comic Sans MS"/>
-          <w:b/>
-          <w:bCs/>
-          <w:sz w:val="20"/>
-          <w:szCs w:val="20"/>
-          <w:lang w:val="en-US"/>
-        </w:rPr>
-        <w:t>21th December,2013</w:t>
-      </w:r>
-    </w:p>
-    <w:p>
-      <w:pPr>
-        <w:pStyle w:val="BodyA"/>
-        <w:rPr>
-          <w:rFonts w:ascii="Comic Sans MS" w:eastAsia="Comic Sans MS" w:hAnsi="Comic Sans MS" w:cs="Comic Sans MS"/>
-          <w:sz w:val="20"/>
-          <w:szCs w:val="20"/>
-          <w:lang w:val="en-US"/>
-        </w:rPr>
-      </w:pPr>
-      <w:r>
-        <w:rPr>
-          <w:rFonts w:ascii="Comic Sans MS" w:hAnsi="Comic Sans MS"/>
-          <w:sz w:val="20"/>
-          <w:szCs w:val="20"/>
-          <w:lang w:val="en-US"/>
-        </w:rPr>
-        <w:t xml:space="preserve">2. </w:t>
-      </w:r>
-      <w:r>
-        <w:rPr>
-          <w:rFonts w:ascii="Comic Sans MS" w:hAnsi="Comic Sans MS"/>
-          <w:b/>
-          <w:bCs/>
-          <w:sz w:val="20"/>
-          <w:szCs w:val="20"/>
-          <w:lang w:val="en-US"/>
-        </w:rPr>
-        <w:t>C|EH (Certified Ethical Hacker)</w:t>
-      </w:r>
-      <w:r>
-        <w:rPr>
-          <w:rFonts w:ascii="Comic Sans MS" w:hAnsi="Comic Sans MS"/>
-          <w:sz w:val="20"/>
-          <w:szCs w:val="20"/>
-          <w:lang w:val="en-US"/>
-        </w:rPr>
-        <w:t xml:space="preserve"> </w:t>
-      </w:r>
-    </w:p>
-    <w:p>
-      <w:pPr>
-        <w:pStyle w:val="BodyA"/>
-        <w:rPr>
-          <w:rFonts w:ascii="Comic Sans MS" w:eastAsia="Comic Sans MS" w:hAnsi="Comic Sans MS" w:cs="Comic Sans MS"/>
-          <w:sz w:val="20"/>
-          <w:szCs w:val="20"/>
-          <w:lang w:val="en-US"/>
-        </w:rPr>
-      </w:pPr>
-      <w:r>
-        <w:rPr>
-          <w:rFonts w:ascii="Comic Sans MS" w:hAnsi="Comic Sans MS"/>
-          <w:sz w:val="20"/>
-          <w:szCs w:val="20"/>
-          <w:lang w:val="en-US"/>
-        </w:rPr>
-        <w:t xml:space="preserve">Certification Number: </w:t>
-      </w:r>
-      <w:r>
-        <w:rPr>
-          <w:rFonts w:ascii="Comic Sans MS" w:hAnsi="Comic Sans MS"/>
-          <w:b/>
-          <w:bCs/>
-          <w:sz w:val="20"/>
-          <w:szCs w:val="20"/>
-          <w:lang w:val="en-US"/>
-        </w:rPr>
-        <w:t>ECC961022</w:t>
-      </w:r>
-    </w:p>
-    <w:p>
-      <w:pPr>
-        <w:pStyle w:val="BodyA"/>
-        <w:rPr>
-          <w:rFonts w:ascii="Comic Sans MS" w:eastAsia="Comic Sans MS" w:hAnsi="Comic Sans MS" w:cs="Comic Sans MS"/>
-          <w:sz w:val="20"/>
-          <w:szCs w:val="20"/>
-          <w:lang w:val="en-US"/>
-        </w:rPr>
-      </w:pPr>
-      <w:proofErr w:type="spellStart"/>
-      <w:r>
-        <w:rPr>
-          <w:rFonts w:ascii="Comic Sans MS" w:hAnsi="Comic Sans MS"/>
-          <w:sz w:val="20"/>
-          <w:szCs w:val="20"/>
-          <w:lang w:val="nl-NL"/>
-        </w:rPr>
-        <w:t>Exam</w:t>
-      </w:r>
-      <w:proofErr w:type="spellEnd"/>
-      <w:r>
-        <w:rPr>
-          <w:rFonts w:ascii="Comic Sans MS" w:hAnsi="Comic Sans MS"/>
-          <w:sz w:val="20"/>
-          <w:szCs w:val="20"/>
-          <w:lang w:val="nl-NL"/>
-        </w:rPr>
-        <w:t xml:space="preserve"> date: </w:t>
+        <w:t xml:space="preserve">Exam date: </w:t>
       </w:r>
       <w:r>
         <w:rPr>
@@ -631,7 +546,6 @@
         </w:rPr>
         <w:t>(</w:t>
       </w:r>
-      <w:proofErr w:type="spellStart"/>
       <w:proofErr w:type="gramStart"/>
       <w:r>
         <w:rPr>
@@ -643,7 +557,6 @@
         </w:rPr>
         <w:t>iptables,pf</w:t>
       </w:r>
-      <w:proofErr w:type="spellEnd"/>
       <w:proofErr w:type="gramEnd"/>
       <w:r>
         <w:rPr>
@@ -807,7 +720,6 @@
         </w:rPr>
         <w:t xml:space="preserve">, </w:t>
       </w:r>
-      <w:proofErr w:type="spellStart"/>
       <w:r>
         <w:rPr>
           <w:rFonts w:ascii="Comic Sans MS" w:hAnsi="Comic Sans MS"/>
@@ -836,9 +748,204 @@
           <w:sz w:val="20"/>
           <w:szCs w:val="20"/>
         </w:rPr>
-        <w:t>MySQL,MariaDB</w:t>
-      </w:r>
-      <w:proofErr w:type="spellEnd"/>
+        <w:t>MySQL,MariaDB,</w:t>
+      </w:r>
+      <w:r>
+        <w:rPr>
+          <w:rFonts w:ascii="Comic Sans MS" w:hAnsi="Comic Sans MS"/>
+          <w:b/>
+          <w:bCs/>
+          <w:sz w:val="20"/>
+          <w:szCs w:val="20"/>
+        </w:rPr>
+        <w:t xml:space="preserve"> </w:t>
+      </w:r>
+      <w:r>
+        <w:rPr>
+          <w:rFonts w:ascii="Comic Sans MS" w:hAnsi="Comic Sans MS"/>
+          <w:b/>
+          <w:bCs/>
+          <w:sz w:val="20"/>
+          <w:szCs w:val="20"/>
+        </w:rPr>
+        <w:t>OpenSSL,</w:t>
+      </w:r>
+      <w:r>
+        <w:rPr>
+          <w:rFonts w:ascii="Comic Sans MS" w:hAnsi="Comic Sans MS"/>
+          <w:b/>
+          <w:bCs/>
+          <w:sz w:val="20"/>
+          <w:szCs w:val="20"/>
+        </w:rPr>
+        <w:t xml:space="preserve"> </w:t>
+      </w:r>
+      <w:r>
+        <w:rPr>
+          <w:rFonts w:ascii="Comic Sans MS" w:hAnsi="Comic Sans MS"/>
+          <w:b/>
+          <w:bCs/>
+          <w:sz w:val="20"/>
+          <w:szCs w:val="20"/>
+        </w:rPr>
+        <w:t>Openswan,</w:t>
+      </w:r>
+      <w:r>
+        <w:rPr>
+          <w:rFonts w:ascii="Comic Sans MS" w:hAnsi="Comic Sans MS"/>
+          <w:b/>
+          <w:bCs/>
+          <w:sz w:val="20"/>
+          <w:szCs w:val="20"/>
+        </w:rPr>
+        <w:t xml:space="preserve"> </w:t>
+      </w:r>
+      <w:r>
+        <w:rPr>
+          <w:rFonts w:ascii="Comic Sans MS" w:hAnsi="Comic Sans MS"/>
+          <w:b/>
+          <w:bCs/>
+          <w:sz w:val="20"/>
+          <w:szCs w:val="20"/>
+        </w:rPr>
+        <w:t>Strongswan VPN</w:t>
+      </w:r>
+      <w:r>
+        <w:rPr>
+          <w:rFonts w:ascii="Comic Sans MS" w:hAnsi="Comic Sans MS"/>
+          <w:b/>
+          <w:bCs/>
+          <w:sz w:val="20"/>
+          <w:szCs w:val="20"/>
+        </w:rPr>
+        <w:t>, git</w:t>
+      </w:r>
+      <w:r>
+        <w:rPr>
+          <w:rFonts w:ascii="Comic Sans MS" w:hAnsi="Comic Sans MS"/>
+          <w:sz w:val="20"/>
+          <w:szCs w:val="20"/>
+        </w:rPr>
+        <w:t xml:space="preserve"> etc on </w:t>
+      </w:r>
+      <w:r>
+        <w:rPr>
+          <w:rFonts w:ascii="Comic Sans MS" w:hAnsi="Comic Sans MS"/>
+          <w:b/>
+          <w:bCs/>
+          <w:spacing w:val="-5"/>
+          <w:sz w:val="20"/>
+          <w:szCs w:val="20"/>
+        </w:rPr>
+        <w:t>Red hat Linux,</w:t>
+      </w:r>
+      <w:r>
+        <w:rPr>
+          <w:rFonts w:ascii="Comic Sans MS" w:hAnsi="Comic Sans MS"/>
+          <w:b/>
+          <w:bCs/>
+          <w:spacing w:val="-5"/>
+          <w:sz w:val="20"/>
+          <w:szCs w:val="20"/>
+        </w:rPr>
+        <w:t xml:space="preserve"> </w:t>
+      </w:r>
+      <w:r>
+        <w:rPr>
+          <w:rFonts w:ascii="Comic Sans MS" w:hAnsi="Comic Sans MS"/>
+          <w:b/>
+          <w:bCs/>
+          <w:spacing w:val="-5"/>
+          <w:sz w:val="20"/>
+          <w:szCs w:val="20"/>
+        </w:rPr>
+        <w:t>CentOS,</w:t>
+      </w:r>
+      <w:r>
+        <w:rPr>
+          <w:rFonts w:ascii="Comic Sans MS" w:hAnsi="Comic Sans MS"/>
+          <w:b/>
+          <w:bCs/>
+          <w:spacing w:val="-5"/>
+          <w:sz w:val="20"/>
+          <w:szCs w:val="20"/>
+        </w:rPr>
+        <w:t xml:space="preserve"> </w:t>
+      </w:r>
+      <w:r>
+        <w:rPr>
+          <w:rFonts w:ascii="Comic Sans MS" w:hAnsi="Comic Sans MS"/>
+          <w:b/>
+          <w:bCs/>
+          <w:spacing w:val="-5"/>
+          <w:sz w:val="20"/>
+          <w:szCs w:val="20"/>
+        </w:rPr>
+        <w:t>Debian,</w:t>
+      </w:r>
+      <w:r>
+        <w:rPr>
+          <w:rFonts w:ascii="Comic Sans MS" w:hAnsi="Comic Sans MS"/>
+          <w:b/>
+          <w:bCs/>
+          <w:spacing w:val="-5"/>
+          <w:sz w:val="20"/>
+          <w:szCs w:val="20"/>
+        </w:rPr>
+        <w:t xml:space="preserve"> </w:t>
+      </w:r>
+      <w:r>
+        <w:rPr>
+          <w:rFonts w:ascii="Comic Sans MS" w:hAnsi="Comic Sans MS"/>
+          <w:b/>
+          <w:bCs/>
+          <w:spacing w:val="-5"/>
+          <w:sz w:val="20"/>
+          <w:szCs w:val="20"/>
+        </w:rPr>
+        <w:t>Ubuntu,</w:t>
+      </w:r>
+      <w:r>
+        <w:rPr>
+          <w:rFonts w:ascii="Comic Sans MS" w:hAnsi="Comic Sans MS"/>
+          <w:b/>
+          <w:bCs/>
+          <w:spacing w:val="-5"/>
+          <w:sz w:val="20"/>
+          <w:szCs w:val="20"/>
+        </w:rPr>
+        <w:t xml:space="preserve"> </w:t>
+      </w:r>
+      <w:r>
+        <w:rPr>
+          <w:rFonts w:ascii="Comic Sans MS" w:hAnsi="Comic Sans MS"/>
+          <w:b/>
+          <w:bCs/>
+          <w:sz w:val="20"/>
+          <w:szCs w:val="20"/>
+        </w:rPr>
+        <w:t>OpenBSD,</w:t>
+      </w:r>
+      <w:r>
+        <w:rPr>
+          <w:rFonts w:ascii="Comic Sans MS" w:hAnsi="Comic Sans MS"/>
+          <w:b/>
+          <w:bCs/>
+          <w:sz w:val="20"/>
+          <w:szCs w:val="20"/>
+        </w:rPr>
+        <w:t xml:space="preserve"> </w:t>
+      </w:r>
+      <w:r>
+        <w:rPr>
+          <w:rFonts w:ascii="Comic Sans MS" w:hAnsi="Comic Sans MS"/>
+          <w:b/>
+          <w:bCs/>
+          <w:sz w:val="20"/>
+          <w:szCs w:val="20"/>
+        </w:rPr>
+        <w:t>FreeBSD</w:t>
+      </w:r>
       <w:r>
         <w:rPr>
           <w:rFonts w:ascii="Comic Sans MS" w:hAnsi="Comic Sans MS"/>
@@ -867,120 +974,19 @@
           <w:sz w:val="20"/>
           <w:szCs w:val="20"/>
         </w:rPr>
-        <w:t>OpenSSL,</w:t>
-      </w:r>
-      <w:r>
-        <w:rPr>
-          <w:rFonts w:ascii="Comic Sans MS" w:hAnsi="Comic Sans MS"/>
-          <w:b/>
-          <w:bCs/>
+        <w:t>NetBSD</w:t>
+      </w:r>
+      <w:r>
+        <w:rPr>
+          <w:rFonts w:ascii="Comic Sans MS" w:hAnsi="Comic Sans MS"/>
+          <w:b/>
+          <w:bCs/>
+          <w:spacing w:val="-5"/>
           <w:sz w:val="20"/>
           <w:szCs w:val="20"/>
         </w:rPr>
         <w:t xml:space="preserve"> </w:t>
       </w:r>
-      <w:proofErr w:type="spellStart"/>
-      <w:r>
-        <w:rPr>
-          <w:rFonts w:ascii="Comic Sans MS" w:hAnsi="Comic Sans MS"/>
-          <w:b/>
-          <w:bCs/>
-          <w:sz w:val="20"/>
-          <w:szCs w:val="20"/>
-        </w:rPr>
-        <w:t>Openswan</w:t>
-      </w:r>
-      <w:proofErr w:type="spellEnd"/>
-      <w:r>
-        <w:rPr>
-          <w:rFonts w:ascii="Comic Sans MS" w:hAnsi="Comic Sans MS"/>
-          <w:b/>
-          <w:bCs/>
-          <w:sz w:val="20"/>
-          <w:szCs w:val="20"/>
-        </w:rPr>
-        <w:t>,</w:t>
-      </w:r>
-      <w:r>
-        <w:rPr>
-          <w:rFonts w:ascii="Comic Sans MS" w:hAnsi="Comic Sans MS"/>
-          <w:b/>
-          <w:bCs/>
-          <w:sz w:val="20"/>
-          <w:szCs w:val="20"/>
-        </w:rPr>
-        <w:t xml:space="preserve"> </w:t>
-      </w:r>
-      <w:proofErr w:type="spellStart"/>
-      <w:r>
-        <w:rPr>
-          <w:rFonts w:ascii="Comic Sans MS" w:hAnsi="Comic Sans MS"/>
-          <w:b/>
-          <w:bCs/>
-          <w:sz w:val="20"/>
-          <w:szCs w:val="20"/>
-        </w:rPr>
-        <w:t>Strongswan</w:t>
-      </w:r>
-      <w:proofErr w:type="spellEnd"/>
-      <w:r>
-        <w:rPr>
-          <w:rFonts w:ascii="Comic Sans MS" w:hAnsi="Comic Sans MS"/>
-          <w:b/>
-          <w:bCs/>
-          <w:sz w:val="20"/>
-          <w:szCs w:val="20"/>
-        </w:rPr>
-        <w:t xml:space="preserve"> VPN</w:t>
-      </w:r>
-      <w:r>
-        <w:rPr>
-          <w:rFonts w:ascii="Comic Sans MS" w:hAnsi="Comic Sans MS"/>
-          <w:b/>
-          <w:bCs/>
-          <w:sz w:val="20"/>
-          <w:szCs w:val="20"/>
-        </w:rPr>
-        <w:t xml:space="preserve">, </w:t>
-      </w:r>
-      <w:proofErr w:type="spellStart"/>
-      <w:r>
-        <w:rPr>
-          <w:rFonts w:ascii="Comic Sans MS" w:hAnsi="Comic Sans MS"/>
-          <w:b/>
-          <w:bCs/>
-          <w:sz w:val="20"/>
-          <w:szCs w:val="20"/>
-        </w:rPr>
-        <w:t>git</w:t>
-      </w:r>
-      <w:proofErr w:type="spellEnd"/>
-      <w:r>
-        <w:rPr>
-          <w:rFonts w:ascii="Comic Sans MS" w:hAnsi="Comic Sans MS"/>
-          <w:sz w:val="20"/>
-          <w:szCs w:val="20"/>
-        </w:rPr>
-        <w:t xml:space="preserve"> </w:t>
-      </w:r>
-      <w:proofErr w:type="spellStart"/>
-      <w:r>
-        <w:rPr>
-          <w:rFonts w:ascii="Comic Sans MS" w:hAnsi="Comic Sans MS"/>
-          <w:sz w:val="20"/>
-          <w:szCs w:val="20"/>
-        </w:rPr>
-        <w:t>etc</w:t>
-      </w:r>
-      <w:proofErr w:type="spellEnd"/>
-      <w:r>
-        <w:rPr>
-          <w:rFonts w:ascii="Comic Sans MS" w:hAnsi="Comic Sans MS"/>
-          <w:sz w:val="20"/>
-          <w:szCs w:val="20"/>
-        </w:rPr>
-        <w:t xml:space="preserve"> on </w:t>
-      </w:r>
       <w:r>
         <w:rPr>
           <w:rFonts w:ascii="Comic Sans MS" w:hAnsi="Comic Sans MS"/>
@@ -990,217 +996,7 @@
           <w:sz w:val="20"/>
           <w:szCs w:val="20"/>
         </w:rPr>
-        <w:t>Red hat Linux,</w:t>
-      </w:r>
-      <w:r>
-        <w:rPr>
-          <w:rFonts w:ascii="Comic Sans MS" w:hAnsi="Comic Sans MS"/>
-          <w:b/>
-          <w:bCs/>
-          <w:spacing w:val="-5"/>
-          <w:sz w:val="20"/>
-          <w:szCs w:val="20"/>
-        </w:rPr>
-        <w:t xml:space="preserve"> </w:t>
-      </w:r>
-      <w:r>
-        <w:rPr>
-          <w:rFonts w:ascii="Comic Sans MS" w:hAnsi="Comic Sans MS"/>
-          <w:b/>
-          <w:bCs/>
-          <w:spacing w:val="-5"/>
-          <w:sz w:val="20"/>
-          <w:szCs w:val="20"/>
-        </w:rPr>
-        <w:t>CentOS,</w:t>
-      </w:r>
-      <w:r>
-        <w:rPr>
-          <w:rFonts w:ascii="Comic Sans MS" w:hAnsi="Comic Sans MS"/>
-          <w:b/>
-          <w:bCs/>
-          <w:spacing w:val="-5"/>
-          <w:sz w:val="20"/>
-          <w:szCs w:val="20"/>
-        </w:rPr>
-        <w:t xml:space="preserve"> </w:t>
-      </w:r>
-      <w:proofErr w:type="spellStart"/>
-      <w:r>
-        <w:rPr>
-          <w:rFonts w:ascii="Comic Sans MS" w:hAnsi="Comic Sans MS"/>
-          <w:b/>
-          <w:bCs/>
-          <w:spacing w:val="-5"/>
-          <w:sz w:val="20"/>
-          <w:szCs w:val="20"/>
-        </w:rPr>
-        <w:t>Debian</w:t>
-      </w:r>
-      <w:proofErr w:type="spellEnd"/>
-      <w:r>
-        <w:rPr>
-          <w:rFonts w:ascii="Comic Sans MS" w:hAnsi="Comic Sans MS"/>
-          <w:b/>
-          <w:bCs/>
-          <w:spacing w:val="-5"/>
-          <w:sz w:val="20"/>
-          <w:szCs w:val="20"/>
-        </w:rPr>
-        <w:t>,</w:t>
-      </w:r>
-      <w:r>
-        <w:rPr>
-          <w:rFonts w:ascii="Comic Sans MS" w:hAnsi="Comic Sans MS"/>
-          <w:b/>
-          <w:bCs/>
-          <w:spacing w:val="-5"/>
-          <w:sz w:val="20"/>
-          <w:szCs w:val="20"/>
-        </w:rPr>
-        <w:t xml:space="preserve"> </w:t>
-      </w:r>
-      <w:r>
-        <w:rPr>
-          <w:rFonts w:ascii="Comic Sans MS" w:hAnsi="Comic Sans MS"/>
-          <w:b/>
-          <w:bCs/>
-          <w:spacing w:val="-5"/>
-          <w:sz w:val="20"/>
-          <w:szCs w:val="20"/>
-        </w:rPr>
-        <w:t>Ubuntu,</w:t>
-      </w:r>
-      <w:r>
-        <w:rPr>
-          <w:rFonts w:ascii="Comic Sans MS" w:hAnsi="Comic Sans MS"/>
-          <w:b/>
-          <w:bCs/>
-          <w:spacing w:val="-5"/>
-          <w:sz w:val="20"/>
-          <w:szCs w:val="20"/>
-        </w:rPr>
-        <w:t xml:space="preserve"> </w:t>
-      </w:r>
-      <w:proofErr w:type="spellStart"/>
-      <w:r>
-        <w:rPr>
-          <w:rFonts w:ascii="Comic Sans MS" w:hAnsi="Comic Sans MS"/>
-          <w:b/>
-          <w:bCs/>
-          <w:sz w:val="20"/>
-          <w:szCs w:val="20"/>
-        </w:rPr>
-        <w:t>OpenBSD</w:t>
-      </w:r>
-      <w:proofErr w:type="spellEnd"/>
-      <w:r>
-        <w:rPr>
-          <w:rFonts w:ascii="Comic Sans MS" w:hAnsi="Comic Sans MS"/>
-          <w:b/>
-          <w:bCs/>
-          <w:sz w:val="20"/>
-          <w:szCs w:val="20"/>
-        </w:rPr>
-        <w:t>,</w:t>
-      </w:r>
-      <w:r>
-        <w:rPr>
-          <w:rFonts w:ascii="Comic Sans MS" w:hAnsi="Comic Sans MS"/>
-          <w:b/>
-          <w:bCs/>
-          <w:sz w:val="20"/>
-          <w:szCs w:val="20"/>
-        </w:rPr>
-        <w:t xml:space="preserve"> </w:t>
-      </w:r>
-      <w:r>
-        <w:rPr>
-          <w:rFonts w:ascii="Comic Sans MS" w:hAnsi="Comic Sans MS"/>
-          <w:b/>
-          <w:bCs/>
-          <w:sz w:val="20"/>
-          <w:szCs w:val="20"/>
-        </w:rPr>
-        <w:t>FreeBSD</w:t>
-      </w:r>
-      <w:r>
-        <w:rPr>
-          <w:rFonts w:ascii="Comic Sans MS" w:hAnsi="Comic Sans MS"/>
-          <w:b/>
-          <w:bCs/>
-          <w:sz w:val="20"/>
-          <w:szCs w:val="20"/>
-        </w:rPr>
-        <w:t>,</w:t>
-      </w:r>
-      <w:r>
-        <w:rPr>
-          <w:rFonts w:ascii="Comic Sans MS" w:hAnsi="Comic Sans MS"/>
-          <w:b/>
-          <w:bCs/>
-          <w:sz w:val="20"/>
-          <w:szCs w:val="20"/>
-        </w:rPr>
-        <w:t xml:space="preserve"> </w:t>
-      </w:r>
-      <w:proofErr w:type="spellStart"/>
-      <w:r>
-        <w:rPr>
-          <w:rFonts w:ascii="Comic Sans MS" w:hAnsi="Comic Sans MS"/>
-          <w:b/>
-          <w:bCs/>
-          <w:sz w:val="20"/>
-          <w:szCs w:val="20"/>
-        </w:rPr>
-        <w:t>NetBSD</w:t>
-      </w:r>
-      <w:proofErr w:type="spellEnd"/>
-      <w:r>
-        <w:rPr>
-          <w:rFonts w:ascii="Comic Sans MS" w:hAnsi="Comic Sans MS"/>
-          <w:b/>
-          <w:bCs/>
-          <w:spacing w:val="-5"/>
-          <w:sz w:val="20"/>
-          <w:szCs w:val="20"/>
-        </w:rPr>
-        <w:t xml:space="preserve"> </w:t>
-      </w:r>
-      <w:r>
-        <w:rPr>
-          <w:rFonts w:ascii="Comic Sans MS" w:hAnsi="Comic Sans MS"/>
-          <w:b/>
-          <w:bCs/>
-          <w:spacing w:val="-5"/>
-          <w:sz w:val="20"/>
-          <w:szCs w:val="20"/>
-        </w:rPr>
-        <w:t xml:space="preserve">and </w:t>
-      </w:r>
-      <w:proofErr w:type="spellStart"/>
-      <w:r>
-        <w:rPr>
-          <w:rFonts w:ascii="Comic Sans MS" w:hAnsi="Comic Sans MS"/>
-          <w:b/>
-          <w:bCs/>
-          <w:spacing w:val="-5"/>
-          <w:sz w:val="20"/>
-          <w:szCs w:val="20"/>
-        </w:rPr>
-        <w:t>Archlinux</w:t>
-      </w:r>
-      <w:proofErr w:type="spellEnd"/>
-      <w:r>
-        <w:rPr>
-          <w:rFonts w:ascii="Comic Sans MS" w:hAnsi="Comic Sans MS"/>
-          <w:b/>
-          <w:bCs/>
-          <w:spacing w:val="-5"/>
-          <w:sz w:val="20"/>
-          <w:szCs w:val="20"/>
-        </w:rPr>
-        <w:t xml:space="preserve"> </w:t>
+        <w:t xml:space="preserve">and Archlinux </w:t>
       </w:r>
       <w:r>
         <w:rPr>
@@ -1325,7 +1121,6 @@
           <w:lang w:val="en-US"/>
         </w:rPr>
       </w:pPr>
-      <w:proofErr w:type="spellStart"/>
       <w:r>
         <w:rPr>
           <w:rFonts w:ascii="Comic Sans MS" w:hAnsi="Comic Sans MS"/>
@@ -1334,20 +1129,19 @@
           <w:szCs w:val="20"/>
           <w:lang w:val="it-IT"/>
         </w:rPr>
-        <w:t>Apt</w:t>
-      </w:r>
-      <w:proofErr w:type="spellEnd"/>
-      <w:r>
-        <w:rPr>
-          <w:rFonts w:ascii="Comic Sans MS" w:hAnsi="Comic Sans MS"/>
+        <w:t xml:space="preserve">Apt on limiting users and processes by </w:t>
+      </w:r>
+      <w:r>
+        <w:rPr>
+          <w:rFonts w:ascii="Comic Sans MS" w:hAnsi="Comic Sans MS"/>
+          <w:b/>
           <w:bCs/>
           <w:sz w:val="20"/>
           <w:szCs w:val="20"/>
           <w:lang w:val="it-IT"/>
         </w:rPr>
-        <w:t xml:space="preserve"> on </w:t>
-      </w:r>
-      <w:proofErr w:type="spellStart"/>
+        <w:t xml:space="preserve">Selinux </w:t>
+      </w:r>
       <w:r>
         <w:rPr>
           <w:rFonts w:ascii="Comic Sans MS" w:hAnsi="Comic Sans MS"/>
@@ -1356,110 +1150,19 @@
           <w:szCs w:val="20"/>
           <w:lang w:val="it-IT"/>
         </w:rPr>
-        <w:t>limiting</w:t>
-      </w:r>
-      <w:proofErr w:type="spellEnd"/>
-      <w:r>
-        <w:rPr>
-          <w:rFonts w:ascii="Comic Sans MS" w:hAnsi="Comic Sans MS"/>
+        <w:t xml:space="preserve">and </w:t>
+      </w:r>
+      <w:r>
+        <w:rPr>
+          <w:rFonts w:ascii="Comic Sans MS" w:hAnsi="Comic Sans MS"/>
+          <w:b/>
           <w:bCs/>
           <w:sz w:val="20"/>
           <w:szCs w:val="20"/>
           <w:lang w:val="it-IT"/>
         </w:rPr>
-        <w:t xml:space="preserve"> </w:t>
-      </w:r>
-      <w:proofErr w:type="spellStart"/>
-      <w:r>
-        <w:rPr>
-          <w:rFonts w:ascii="Comic Sans MS" w:hAnsi="Comic Sans MS"/>
-          <w:bCs/>
-          <w:sz w:val="20"/>
-          <w:szCs w:val="20"/>
-          <w:lang w:val="it-IT"/>
-        </w:rPr>
-        <w:t>users</w:t>
-      </w:r>
-      <w:proofErr w:type="spellEnd"/>
-      <w:r>
-        <w:rPr>
-          <w:rFonts w:ascii="Comic Sans MS" w:hAnsi="Comic Sans MS"/>
-          <w:bCs/>
-          <w:sz w:val="20"/>
-          <w:szCs w:val="20"/>
-          <w:lang w:val="it-IT"/>
-        </w:rPr>
-        <w:t xml:space="preserve"> and </w:t>
-      </w:r>
-      <w:proofErr w:type="spellStart"/>
-      <w:r>
-        <w:rPr>
-          <w:rFonts w:ascii="Comic Sans MS" w:hAnsi="Comic Sans MS"/>
-          <w:bCs/>
-          <w:sz w:val="20"/>
-          <w:szCs w:val="20"/>
-          <w:lang w:val="it-IT"/>
-        </w:rPr>
-        <w:t>processes</w:t>
-      </w:r>
-      <w:proofErr w:type="spellEnd"/>
-      <w:r>
-        <w:rPr>
-          <w:rFonts w:ascii="Comic Sans MS" w:hAnsi="Comic Sans MS"/>
-          <w:bCs/>
-          <w:sz w:val="20"/>
-          <w:szCs w:val="20"/>
-          <w:lang w:val="it-IT"/>
-        </w:rPr>
-        <w:t xml:space="preserve"> by </w:t>
-      </w:r>
-      <w:proofErr w:type="spellStart"/>
-      <w:r>
-        <w:rPr>
-          <w:rFonts w:ascii="Comic Sans MS" w:hAnsi="Comic Sans MS"/>
-          <w:b/>
-          <w:bCs/>
-          <w:sz w:val="20"/>
-          <w:szCs w:val="20"/>
-          <w:lang w:val="it-IT"/>
-        </w:rPr>
-        <w:t>Selinux</w:t>
-      </w:r>
-      <w:proofErr w:type="spellEnd"/>
-      <w:r>
-        <w:rPr>
-          <w:rFonts w:ascii="Comic Sans MS" w:hAnsi="Comic Sans MS"/>
-          <w:b/>
-          <w:bCs/>
-          <w:sz w:val="20"/>
-          <w:szCs w:val="20"/>
-          <w:lang w:val="it-IT"/>
-        </w:rPr>
-        <w:t xml:space="preserve"> </w:t>
-      </w:r>
-      <w:r>
-        <w:rPr>
-          <w:rFonts w:ascii="Comic Sans MS" w:hAnsi="Comic Sans MS"/>
-          <w:bCs/>
-          <w:sz w:val="20"/>
-          <w:szCs w:val="20"/>
-          <w:lang w:val="it-IT"/>
-        </w:rPr>
-        <w:t xml:space="preserve">and </w:t>
-      </w:r>
-      <w:proofErr w:type="spellStart"/>
-      <w:r>
-        <w:rPr>
-          <w:rFonts w:ascii="Comic Sans MS" w:hAnsi="Comic Sans MS"/>
-          <w:b/>
-          <w:bCs/>
-          <w:sz w:val="20"/>
-          <w:szCs w:val="20"/>
-          <w:lang w:val="it-IT"/>
-        </w:rPr>
         <w:t>AppArmor</w:t>
       </w:r>
-      <w:proofErr w:type="spellEnd"/>
       <w:r>
         <w:rPr>
           <w:rFonts w:ascii="Comic Sans MS" w:hAnsi="Comic Sans MS"/>
@@ -1506,31 +1209,7 @@
           <w:szCs w:val="20"/>
           <w:lang w:val="de-DE"/>
         </w:rPr>
-        <w:t xml:space="preserve"> </w:t>
-      </w:r>
-      <w:proofErr w:type="spellStart"/>
-      <w:r>
-        <w:rPr>
-          <w:rFonts w:ascii="Comic Sans MS" w:hAnsi="Comic Sans MS"/>
-          <w:b/>
-          <w:bCs/>
-          <w:sz w:val="20"/>
-          <w:szCs w:val="20"/>
-          <w:lang w:val="de-DE"/>
-        </w:rPr>
-        <w:t>Ansible</w:t>
-      </w:r>
-      <w:proofErr w:type="spellEnd"/>
-      <w:r>
-        <w:rPr>
-          <w:rFonts w:ascii="Comic Sans MS" w:hAnsi="Comic Sans MS"/>
-          <w:b/>
-          <w:bCs/>
-          <w:sz w:val="20"/>
-          <w:szCs w:val="20"/>
-          <w:lang w:val="de-DE"/>
-        </w:rPr>
-        <w:t xml:space="preserve"> </w:t>
+        <w:t xml:space="preserve"> Ansible </w:t>
       </w:r>
       <w:r>
         <w:rPr>
@@ -1550,31 +1229,7 @@
           <w:szCs w:val="20"/>
           <w:lang w:val="en-US"/>
         </w:rPr>
-        <w:t xml:space="preserve"> </w:t>
-      </w:r>
-      <w:proofErr w:type="spellStart"/>
-      <w:r>
-        <w:rPr>
-          <w:rFonts w:ascii="Comic Sans MS" w:hAnsi="Comic Sans MS"/>
-          <w:b/>
-          <w:bCs/>
-          <w:sz w:val="20"/>
-          <w:szCs w:val="20"/>
-          <w:lang w:val="en-US"/>
-        </w:rPr>
-        <w:t>Saltstack</w:t>
-      </w:r>
-      <w:proofErr w:type="spellEnd"/>
-      <w:r>
-        <w:rPr>
-          <w:rFonts w:ascii="Comic Sans MS" w:hAnsi="Comic Sans MS"/>
-          <w:b/>
-          <w:bCs/>
-          <w:sz w:val="20"/>
-          <w:szCs w:val="20"/>
-          <w:lang w:val="en-US"/>
-        </w:rPr>
-        <w:t>.</w:t>
+        <w:t xml:space="preserve"> Saltstack.</w:t>
       </w:r>
     </w:p>
     <w:p>
@@ -1682,7 +1337,6 @@
         </w:rPr>
         <w:t xml:space="preserve">Knowledge on cloud computing using </w:t>
       </w:r>
-      <w:proofErr w:type="spellStart"/>
       <w:r>
         <w:rPr>
           <w:rFonts w:ascii="Comic Sans MS" w:hAnsi="Comic Sans MS"/>
@@ -1692,199 +1346,88 @@
           <w:sz w:val="20"/>
           <w:szCs w:val="20"/>
         </w:rPr>
-        <w:t>Openstack</w:t>
-      </w:r>
-      <w:proofErr w:type="spellEnd"/>
-      <w:r>
-        <w:rPr>
-          <w:rFonts w:ascii="Comic Sans MS" w:hAnsi="Comic Sans MS"/>
-          <w:b/>
-          <w:bCs/>
+        <w:t xml:space="preserve">Openstack </w:t>
+      </w:r>
+      <w:r>
+        <w:rPr>
+          <w:rFonts w:ascii="Comic Sans MS" w:hAnsi="Comic Sans MS"/>
           <w:spacing w:val="-5"/>
           <w:sz w:val="20"/>
           <w:szCs w:val="20"/>
         </w:rPr>
+        <w:t>(</w:t>
+      </w:r>
+      <w:proofErr w:type="gramStart"/>
+      <w:r>
+        <w:rPr>
+          <w:rFonts w:ascii="Comic Sans MS" w:hAnsi="Comic Sans MS"/>
+          <w:spacing w:val="-5"/>
+          <w:sz w:val="20"/>
+          <w:szCs w:val="20"/>
+        </w:rPr>
+        <w:t>Keystone,glance</w:t>
+      </w:r>
+      <w:proofErr w:type="gramEnd"/>
+      <w:r>
+        <w:rPr>
+          <w:rFonts w:ascii="Comic Sans MS" w:hAnsi="Comic Sans MS"/>
+          <w:spacing w:val="-5"/>
+          <w:sz w:val="20"/>
+          <w:szCs w:val="20"/>
+        </w:rPr>
+        <w:t>,rabbitMQ,Nova,Nova-compute and horizon)</w:t>
+      </w:r>
+      <w:r>
+        <w:rPr>
+          <w:rStyle w:val="None"/>
+          <w:rFonts w:ascii="Comic Sans MS" w:hAnsi="Comic Sans MS"/>
+          <w:spacing w:val="-5"/>
+          <w:sz w:val="20"/>
+          <w:szCs w:val="20"/>
+        </w:rPr>
         <w:t xml:space="preserve"> </w:t>
       </w:r>
       <w:r>
         <w:rPr>
+          <w:rStyle w:val="None"/>
           <w:rFonts w:ascii="Comic Sans MS" w:hAnsi="Comic Sans MS"/>
           <w:spacing w:val="-5"/>
           <w:sz w:val="20"/>
           <w:szCs w:val="20"/>
         </w:rPr>
-        <w:t>(</w:t>
-      </w:r>
-      <w:proofErr w:type="spellStart"/>
-      <w:proofErr w:type="gramStart"/>
-      <w:r>
-        <w:rPr>
-          <w:rFonts w:ascii="Comic Sans MS" w:hAnsi="Comic Sans MS"/>
+        <w:t xml:space="preserve">and Amazon web service </w:t>
+      </w:r>
+      <w:r>
+        <w:rPr>
+          <w:rStyle w:val="None"/>
+          <w:rFonts w:ascii="Comic Sans MS" w:hAnsi="Comic Sans MS"/>
+          <w:b/>
           <w:spacing w:val="-5"/>
           <w:sz w:val="20"/>
           <w:szCs w:val="20"/>
         </w:rPr>
-        <w:t>Keystone,glance</w:t>
-      </w:r>
-      <w:proofErr w:type="gramEnd"/>
-      <w:r>
-        <w:rPr>
-          <w:rFonts w:ascii="Comic Sans MS" w:hAnsi="Comic Sans MS"/>
+        <w:t>AWS</w:t>
+      </w:r>
+      <w:r>
+        <w:rPr>
+          <w:rStyle w:val="None"/>
+          <w:rFonts w:ascii="Comic Sans MS" w:hAnsi="Comic Sans MS"/>
+          <w:b/>
           <w:spacing w:val="-5"/>
           <w:sz w:val="20"/>
           <w:szCs w:val="20"/>
         </w:rPr>
-        <w:t>,rabbitMQ,Nova,Nova</w:t>
-      </w:r>
-      <w:proofErr w:type="spellEnd"/>
-      <w:r>
-        <w:rPr>
+        <w:t xml:space="preserve"> </w:t>
+      </w:r>
+      <w:r>
+        <w:rPr>
+          <w:rStyle w:val="None"/>
           <w:rFonts w:ascii="Comic Sans MS" w:hAnsi="Comic Sans MS"/>
           <w:spacing w:val="-5"/>
           <w:sz w:val="20"/>
           <w:szCs w:val="20"/>
         </w:rPr>
-        <w:t>-compute and horizon)</w:t>
-      </w:r>
-      <w:r>
-        <w:rPr>
-          <w:rStyle w:val="None"/>
-          <w:rFonts w:ascii="Comic Sans MS" w:hAnsi="Comic Sans MS"/>
-          <w:spacing w:val="-5"/>
-          <w:sz w:val="20"/>
-          <w:szCs w:val="20"/>
-        </w:rPr>
-        <w:t xml:space="preserve"> </w:t>
-      </w:r>
-      <w:r>
-        <w:rPr>
-          <w:rStyle w:val="None"/>
-          <w:rFonts w:ascii="Comic Sans MS" w:hAnsi="Comic Sans MS"/>
-          <w:spacing w:val="-5"/>
-          <w:sz w:val="20"/>
-          <w:szCs w:val="20"/>
-        </w:rPr>
-        <w:t xml:space="preserve">and Amazon web service </w:t>
-      </w:r>
-      <w:r>
-        <w:rPr>
-          <w:rStyle w:val="None"/>
-          <w:rFonts w:ascii="Comic Sans MS" w:hAnsi="Comic Sans MS"/>
-          <w:b/>
-          <w:spacing w:val="-5"/>
-          <w:sz w:val="20"/>
-          <w:szCs w:val="20"/>
-        </w:rPr>
-        <w:t>AWS</w:t>
-      </w:r>
-      <w:r>
-        <w:rPr>
-          <w:rStyle w:val="None"/>
-          <w:rFonts w:ascii="Comic Sans MS" w:hAnsi="Comic Sans MS"/>
-          <w:b/>
-          <w:spacing w:val="-5"/>
-          <w:sz w:val="20"/>
-          <w:szCs w:val="20"/>
-        </w:rPr>
-        <w:t xml:space="preserve"> </w:t>
-      </w:r>
-      <w:r>
-        <w:rPr>
-          <w:rStyle w:val="None"/>
-          <w:rFonts w:ascii="Comic Sans MS" w:hAnsi="Comic Sans MS"/>
-          <w:spacing w:val="-5"/>
-          <w:sz w:val="20"/>
-          <w:szCs w:val="20"/>
-        </w:rPr>
-        <w:t xml:space="preserve">(EC2,ELB,Auto Scaling, </w:t>
-      </w:r>
-      <w:proofErr w:type="spellStart"/>
-      <w:r>
-        <w:rPr>
-          <w:rStyle w:val="None"/>
-          <w:rFonts w:ascii="Comic Sans MS" w:hAnsi="Comic Sans MS"/>
-          <w:spacing w:val="-5"/>
-          <w:sz w:val="20"/>
-          <w:szCs w:val="20"/>
-        </w:rPr>
-        <w:t>CloudWatch</w:t>
-      </w:r>
-      <w:proofErr w:type="spellEnd"/>
-      <w:r>
-        <w:rPr>
-          <w:rStyle w:val="None"/>
-          <w:rFonts w:ascii="Comic Sans MS" w:hAnsi="Comic Sans MS"/>
-          <w:spacing w:val="-5"/>
-          <w:sz w:val="20"/>
-          <w:szCs w:val="20"/>
-        </w:rPr>
-        <w:t xml:space="preserve">, IAM, </w:t>
-      </w:r>
-      <w:proofErr w:type="spellStart"/>
-      <w:r>
-        <w:rPr>
-          <w:rStyle w:val="None"/>
-          <w:rFonts w:ascii="Comic Sans MS" w:hAnsi="Comic Sans MS"/>
-          <w:spacing w:val="-5"/>
-          <w:sz w:val="20"/>
-          <w:szCs w:val="20"/>
-        </w:rPr>
-        <w:t>CloudFormation</w:t>
-      </w:r>
-      <w:proofErr w:type="spellEnd"/>
-      <w:r>
-        <w:rPr>
-          <w:rStyle w:val="None"/>
-          <w:rFonts w:ascii="Comic Sans MS" w:hAnsi="Comic Sans MS"/>
-          <w:spacing w:val="-5"/>
-          <w:sz w:val="20"/>
-          <w:szCs w:val="20"/>
-        </w:rPr>
-        <w:t xml:space="preserve">, </w:t>
-      </w:r>
-      <w:proofErr w:type="spellStart"/>
-      <w:r>
-        <w:rPr>
-          <w:rStyle w:val="None"/>
-          <w:rFonts w:ascii="Comic Sans MS" w:hAnsi="Comic Sans MS"/>
-          <w:spacing w:val="-5"/>
-          <w:sz w:val="20"/>
-          <w:szCs w:val="20"/>
-        </w:rPr>
-        <w:t>CloudTrail</w:t>
-      </w:r>
-      <w:proofErr w:type="spellEnd"/>
-      <w:r>
-        <w:rPr>
-          <w:rStyle w:val="None"/>
-          <w:rFonts w:ascii="Comic Sans MS" w:hAnsi="Comic Sans MS"/>
-          <w:spacing w:val="-5"/>
-          <w:sz w:val="20"/>
-          <w:szCs w:val="20"/>
-        </w:rPr>
-        <w:t xml:space="preserve"> </w:t>
-      </w:r>
-      <w:proofErr w:type="spellStart"/>
-      <w:r>
-        <w:rPr>
-          <w:rStyle w:val="None"/>
-          <w:rFonts w:ascii="Comic Sans MS" w:hAnsi="Comic Sans MS"/>
-          <w:spacing w:val="-5"/>
-          <w:sz w:val="20"/>
-          <w:szCs w:val="20"/>
-        </w:rPr>
-        <w:t>etc</w:t>
-      </w:r>
-      <w:proofErr w:type="spellEnd"/>
-      <w:r>
-        <w:rPr>
-          <w:rStyle w:val="None"/>
-          <w:rFonts w:ascii="Comic Sans MS" w:hAnsi="Comic Sans MS"/>
-          <w:spacing w:val="-5"/>
-          <w:sz w:val="20"/>
-          <w:szCs w:val="20"/>
-        </w:rPr>
-        <w:t>).</w:t>
+        <w:t>(EC2,ELB,Auto Scaling, CloudWatch, IAM, CloudFormation, CloudTrail etc).</w:t>
       </w:r>
     </w:p>
     <w:p>
@@ -1953,7 +1496,6 @@
         </w:rPr>
         <w:t xml:space="preserve"> and networking using </w:t>
       </w:r>
-      <w:proofErr w:type="spellStart"/>
       <w:proofErr w:type="gramStart"/>
       <w:r>
         <w:rPr>
@@ -2009,19 +1551,7 @@
           <w:sz w:val="20"/>
           <w:szCs w:val="20"/>
         </w:rPr>
-        <w:t>Docker</w:t>
-      </w:r>
-      <w:proofErr w:type="spellEnd"/>
-      <w:r>
-        <w:rPr>
-          <w:rStyle w:val="None"/>
-          <w:rFonts w:ascii="Comic Sans MS" w:hAnsi="Comic Sans MS"/>
-          <w:b/>
-          <w:spacing w:val="-5"/>
-          <w:sz w:val="20"/>
-          <w:szCs w:val="20"/>
-        </w:rPr>
-        <w:t xml:space="preserve"> Swarm</w:t>
+        <w:t>Docker Swarm</w:t>
       </w:r>
       <w:r>
         <w:rPr>
@@ -2077,7 +1607,6 @@
         </w:rPr>
         <w:t xml:space="preserve">Apt on container management using </w:t>
       </w:r>
-      <w:proofErr w:type="spellStart"/>
       <w:proofErr w:type="gramStart"/>
       <w:r>
         <w:rPr>
@@ -2088,7 +1617,6 @@
         </w:rPr>
         <w:t>Kubernetes,Openshift</w:t>
       </w:r>
-      <w:proofErr w:type="spellEnd"/>
       <w:proofErr w:type="gramEnd"/>
       <w:r>
         <w:rPr>
@@ -2135,7 +1663,6 @@
           <w:lang w:val="en-US"/>
         </w:rPr>
       </w:pPr>
-      <w:proofErr w:type="spellStart"/>
       <w:r>
         <w:rPr>
           <w:rFonts w:ascii="Comic Sans MS" w:hAnsi="Comic Sans MS"/>
@@ -2144,9 +1671,8 @@
           <w:szCs w:val="20"/>
           <w:lang w:val="it-IT"/>
         </w:rPr>
-        <w:t>Hands-on</w:t>
-      </w:r>
-      <w:proofErr w:type="spellEnd"/>
+        <w:t xml:space="preserve">Hands-on Network based Intrusion </w:t>
+      </w:r>
       <w:r>
         <w:rPr>
           <w:rFonts w:ascii="Comic Sans MS" w:hAnsi="Comic Sans MS"/>
@@ -2155,9 +1681,8 @@
           <w:szCs w:val="20"/>
           <w:lang w:val="it-IT"/>
         </w:rPr>
-        <w:t xml:space="preserve"> Network </w:t>
-      </w:r>
-      <w:proofErr w:type="spellStart"/>
+        <w:t xml:space="preserve">Detection </w:t>
+      </w:r>
       <w:r>
         <w:rPr>
           <w:rFonts w:ascii="Comic Sans MS" w:hAnsi="Comic Sans MS"/>
@@ -2166,20 +1691,19 @@
           <w:szCs w:val="20"/>
           <w:lang w:val="it-IT"/>
         </w:rPr>
-        <w:t>based</w:t>
-      </w:r>
-      <w:proofErr w:type="spellEnd"/>
-      <w:r>
-        <w:rPr>
-          <w:rFonts w:ascii="Comic Sans MS" w:hAnsi="Comic Sans MS"/>
+        <w:t>System</w:t>
+      </w:r>
+      <w:r>
+        <w:rPr>
+          <w:rFonts w:ascii="Comic Sans MS" w:hAnsi="Comic Sans MS"/>
+          <w:b/>
           <w:bCs/>
           <w:sz w:val="20"/>
           <w:szCs w:val="20"/>
           <w:lang w:val="it-IT"/>
         </w:rPr>
-        <w:t xml:space="preserve"> </w:t>
-      </w:r>
-      <w:proofErr w:type="spellStart"/>
+        <w:t xml:space="preserve"> (NIDS) </w:t>
+      </w:r>
       <w:r>
         <w:rPr>
           <w:rFonts w:ascii="Comic Sans MS" w:hAnsi="Comic Sans MS"/>
@@ -2188,74 +1712,8 @@
           <w:szCs w:val="20"/>
           <w:lang w:val="it-IT"/>
         </w:rPr>
-        <w:t>Intrusion</w:t>
-      </w:r>
-      <w:proofErr w:type="spellEnd"/>
-      <w:r>
-        <w:rPr>
-          <w:rFonts w:ascii="Comic Sans MS" w:hAnsi="Comic Sans MS"/>
-          <w:bCs/>
-          <w:sz w:val="20"/>
-          <w:szCs w:val="20"/>
-          <w:lang w:val="it-IT"/>
-        </w:rPr>
-        <w:t xml:space="preserve"> </w:t>
-      </w:r>
-      <w:proofErr w:type="spellStart"/>
-      <w:r>
-        <w:rPr>
-          <w:rFonts w:ascii="Comic Sans MS" w:hAnsi="Comic Sans MS"/>
-          <w:bCs/>
-          <w:sz w:val="20"/>
-          <w:szCs w:val="20"/>
-          <w:lang w:val="it-IT"/>
-        </w:rPr>
-        <w:t>Detection</w:t>
-      </w:r>
-      <w:proofErr w:type="spellEnd"/>
-      <w:r>
-        <w:rPr>
-          <w:rFonts w:ascii="Comic Sans MS" w:hAnsi="Comic Sans MS"/>
-          <w:bCs/>
-          <w:sz w:val="20"/>
-          <w:szCs w:val="20"/>
-          <w:lang w:val="it-IT"/>
-        </w:rPr>
-        <w:t xml:space="preserve"> </w:t>
-      </w:r>
-      <w:r>
-        <w:rPr>
-          <w:rFonts w:ascii="Comic Sans MS" w:hAnsi="Comic Sans MS"/>
-          <w:bCs/>
-          <w:sz w:val="20"/>
-          <w:szCs w:val="20"/>
-          <w:lang w:val="it-IT"/>
-        </w:rPr>
-        <w:t>System</w:t>
-      </w:r>
-      <w:r>
-        <w:rPr>
-          <w:rFonts w:ascii="Comic Sans MS" w:hAnsi="Comic Sans MS"/>
-          <w:b/>
-          <w:bCs/>
-          <w:sz w:val="20"/>
-          <w:szCs w:val="20"/>
-          <w:lang w:val="it-IT"/>
-        </w:rPr>
-        <w:t xml:space="preserve"> (NIDS) </w:t>
-      </w:r>
-      <w:proofErr w:type="spellStart"/>
-      <w:r>
-        <w:rPr>
-          <w:rFonts w:ascii="Comic Sans MS" w:hAnsi="Comic Sans MS"/>
-          <w:bCs/>
-          <w:sz w:val="20"/>
-          <w:szCs w:val="20"/>
-          <w:lang w:val="it-IT"/>
-        </w:rPr>
         <w:t>using</w:t>
       </w:r>
-      <w:proofErr w:type="spellEnd"/>
       <w:r>
         <w:rPr>
           <w:rFonts w:ascii="Comic Sans MS" w:hAnsi="Comic Sans MS"/>
@@ -2285,7 +1743,6 @@
           <w:lang w:val="en-US"/>
         </w:rPr>
       </w:pPr>
-      <w:proofErr w:type="spellStart"/>
       <w:r>
         <w:rPr>
           <w:rFonts w:ascii="Comic Sans MS" w:hAnsi="Comic Sans MS"/>
@@ -2296,7 +1753,6 @@
         </w:rPr>
         <w:t>Hands-on</w:t>
       </w:r>
-      <w:proofErr w:type="spellEnd"/>
       <w:r>
         <w:rPr>
           <w:rFonts w:ascii="Comic Sans MS" w:hAnsi="Comic Sans MS"/>
@@ -2326,9 +1782,8 @@
           <w:szCs w:val="20"/>
           <w:lang w:val="it-IT"/>
         </w:rPr>
-        <w:t xml:space="preserve"> </w:t>
-      </w:r>
-      <w:proofErr w:type="spellStart"/>
+        <w:t xml:space="preserve"> based Intrusion </w:t>
+      </w:r>
       <w:r>
         <w:rPr>
           <w:rFonts w:ascii="Comic Sans MS" w:hAnsi="Comic Sans MS"/>
@@ -2337,9 +1792,8 @@
           <w:szCs w:val="20"/>
           <w:lang w:val="it-IT"/>
         </w:rPr>
-        <w:t>based</w:t>
-      </w:r>
-      <w:proofErr w:type="spellEnd"/>
+        <w:t xml:space="preserve">Detection </w:t>
+      </w:r>
       <w:r>
         <w:rPr>
           <w:rFonts w:ascii="Comic Sans MS" w:hAnsi="Comic Sans MS"/>
@@ -2348,20 +1802,19 @@
           <w:szCs w:val="20"/>
           <w:lang w:val="it-IT"/>
         </w:rPr>
-        <w:t xml:space="preserve"> </w:t>
-      </w:r>
-      <w:proofErr w:type="spellStart"/>
-      <w:r>
-        <w:rPr>
-          <w:rFonts w:ascii="Comic Sans MS" w:hAnsi="Comic Sans MS"/>
+        <w:t>System</w:t>
+      </w:r>
+      <w:r>
+        <w:rPr>
+          <w:rFonts w:ascii="Comic Sans MS" w:hAnsi="Comic Sans MS"/>
+          <w:b/>
           <w:bCs/>
           <w:sz w:val="20"/>
           <w:szCs w:val="20"/>
           <w:lang w:val="it-IT"/>
         </w:rPr>
-        <w:t>Intrusion</w:t>
-      </w:r>
-      <w:proofErr w:type="spellEnd"/>
+        <w:t xml:space="preserve"> (HIDS) </w:t>
+      </w:r>
       <w:r>
         <w:rPr>
           <w:rFonts w:ascii="Comic Sans MS" w:hAnsi="Comic Sans MS"/>
@@ -2370,63 +1823,8 @@
           <w:szCs w:val="20"/>
           <w:lang w:val="it-IT"/>
         </w:rPr>
-        <w:t xml:space="preserve"> </w:t>
-      </w:r>
-      <w:proofErr w:type="spellStart"/>
-      <w:r>
-        <w:rPr>
-          <w:rFonts w:ascii="Comic Sans MS" w:hAnsi="Comic Sans MS"/>
-          <w:bCs/>
-          <w:sz w:val="20"/>
-          <w:szCs w:val="20"/>
-          <w:lang w:val="it-IT"/>
-        </w:rPr>
-        <w:t>Detection</w:t>
-      </w:r>
-      <w:proofErr w:type="spellEnd"/>
-      <w:r>
-        <w:rPr>
-          <w:rFonts w:ascii="Comic Sans MS" w:hAnsi="Comic Sans MS"/>
-          <w:bCs/>
-          <w:sz w:val="20"/>
-          <w:szCs w:val="20"/>
-          <w:lang w:val="it-IT"/>
-        </w:rPr>
-        <w:t xml:space="preserve"> </w:t>
-      </w:r>
-      <w:r>
-        <w:rPr>
-          <w:rFonts w:ascii="Comic Sans MS" w:hAnsi="Comic Sans MS"/>
-          <w:bCs/>
-          <w:sz w:val="20"/>
-          <w:szCs w:val="20"/>
-          <w:lang w:val="it-IT"/>
-        </w:rPr>
-        <w:t>System</w:t>
-      </w:r>
-      <w:r>
-        <w:rPr>
-          <w:rFonts w:ascii="Comic Sans MS" w:hAnsi="Comic Sans MS"/>
-          <w:b/>
-          <w:bCs/>
-          <w:sz w:val="20"/>
-          <w:szCs w:val="20"/>
-          <w:lang w:val="it-IT"/>
-        </w:rPr>
-        <w:t xml:space="preserve"> (HIDS) </w:t>
-      </w:r>
-      <w:proofErr w:type="spellStart"/>
-      <w:r>
-        <w:rPr>
-          <w:rFonts w:ascii="Comic Sans MS" w:hAnsi="Comic Sans MS"/>
-          <w:bCs/>
-          <w:sz w:val="20"/>
-          <w:szCs w:val="20"/>
-          <w:lang w:val="it-IT"/>
-        </w:rPr>
         <w:t>using</w:t>
       </w:r>
-      <w:proofErr w:type="spellEnd"/>
       <w:r>
         <w:rPr>
           <w:rFonts w:ascii="Comic Sans MS" w:hAnsi="Comic Sans MS"/>
@@ -2480,87 +1878,7 @@
           <w:sz w:val="20"/>
           <w:szCs w:val="20"/>
         </w:rPr>
-        <w:t xml:space="preserve">Apt on </w:t>
-      </w:r>
-      <w:proofErr w:type="spellStart"/>
-      <w:r>
-        <w:rPr>
-          <w:rFonts w:ascii="Comic Sans MS" w:eastAsia="Comic Sans MS" w:hAnsi="Comic Sans MS" w:cs="Comic Sans MS"/>
-          <w:spacing w:val="-5"/>
-          <w:sz w:val="20"/>
-          <w:szCs w:val="20"/>
-        </w:rPr>
-        <w:t>Vmware</w:t>
-      </w:r>
-      <w:proofErr w:type="spellEnd"/>
-      <w:r>
-        <w:rPr>
-          <w:rFonts w:ascii="Comic Sans MS" w:eastAsia="Comic Sans MS" w:hAnsi="Comic Sans MS" w:cs="Comic Sans MS"/>
-          <w:spacing w:val="-5"/>
-          <w:sz w:val="20"/>
-          <w:szCs w:val="20"/>
-        </w:rPr>
-        <w:t xml:space="preserve"> </w:t>
-      </w:r>
-      <w:proofErr w:type="spellStart"/>
-      <w:r>
-        <w:rPr>
-          <w:rFonts w:ascii="Comic Sans MS" w:eastAsia="Comic Sans MS" w:hAnsi="Comic Sans MS" w:cs="Comic Sans MS"/>
-          <w:spacing w:val="-5"/>
-          <w:sz w:val="20"/>
-          <w:szCs w:val="20"/>
-        </w:rPr>
-        <w:t>ESXi</w:t>
-      </w:r>
-      <w:proofErr w:type="spellEnd"/>
-      <w:r>
-        <w:rPr>
-          <w:rFonts w:ascii="Comic Sans MS" w:eastAsia="Comic Sans MS" w:hAnsi="Comic Sans MS" w:cs="Comic Sans MS"/>
-          <w:spacing w:val="-5"/>
-          <w:sz w:val="20"/>
-          <w:szCs w:val="20"/>
-        </w:rPr>
-        <w:t xml:space="preserve"> and </w:t>
-      </w:r>
-      <w:proofErr w:type="spellStart"/>
-      <w:r>
-        <w:rPr>
-          <w:rFonts w:ascii="Comic Sans MS" w:eastAsia="Comic Sans MS" w:hAnsi="Comic Sans MS" w:cs="Comic Sans MS"/>
-          <w:spacing w:val="-5"/>
-          <w:sz w:val="20"/>
-          <w:szCs w:val="20"/>
-        </w:rPr>
-        <w:t>Vsphere</w:t>
-      </w:r>
-      <w:proofErr w:type="spellEnd"/>
-      <w:r>
-        <w:rPr>
-          <w:rFonts w:ascii="Comic Sans MS" w:eastAsia="Comic Sans MS" w:hAnsi="Comic Sans MS" w:cs="Comic Sans MS"/>
-          <w:spacing w:val="-5"/>
-          <w:sz w:val="20"/>
-          <w:szCs w:val="20"/>
-        </w:rPr>
-        <w:t xml:space="preserve"> and </w:t>
-      </w:r>
-      <w:proofErr w:type="spellStart"/>
-      <w:r>
-        <w:rPr>
-          <w:rFonts w:ascii="Comic Sans MS" w:eastAsia="Comic Sans MS" w:hAnsi="Comic Sans MS" w:cs="Comic Sans MS"/>
-          <w:spacing w:val="-5"/>
-          <w:sz w:val="20"/>
-          <w:szCs w:val="20"/>
-        </w:rPr>
-        <w:t>virtualbox</w:t>
-      </w:r>
-      <w:proofErr w:type="spellEnd"/>
-      <w:r>
-        <w:rPr>
-          <w:rFonts w:ascii="Comic Sans MS" w:eastAsia="Comic Sans MS" w:hAnsi="Comic Sans MS" w:cs="Comic Sans MS"/>
-          <w:spacing w:val="-5"/>
-          <w:sz w:val="20"/>
-          <w:szCs w:val="20"/>
-        </w:rPr>
-        <w:t>.</w:t>
+        <w:t>Apt on Vmware ESXi and Vsphere and virtualbox.</w:t>
       </w:r>
     </w:p>
     <w:p>
@@ -2628,47 +1946,7 @@
           <w:sz w:val="20"/>
           <w:szCs w:val="20"/>
         </w:rPr>
-        <w:t xml:space="preserve">Working experience on </w:t>
-      </w:r>
-      <w:proofErr w:type="spellStart"/>
-      <w:r>
-        <w:rPr>
-          <w:rFonts w:ascii="Comic Sans MS" w:eastAsia="Comic Sans MS" w:hAnsi="Comic Sans MS" w:cs="Comic Sans MS"/>
-          <w:spacing w:val="-5"/>
-          <w:sz w:val="20"/>
-          <w:szCs w:val="20"/>
-        </w:rPr>
-        <w:t>freeradius</w:t>
-      </w:r>
-      <w:proofErr w:type="spellEnd"/>
-      <w:r>
-        <w:rPr>
-          <w:rFonts w:ascii="Comic Sans MS" w:eastAsia="Comic Sans MS" w:hAnsi="Comic Sans MS" w:cs="Comic Sans MS"/>
-          <w:spacing w:val="-5"/>
-          <w:sz w:val="20"/>
-          <w:szCs w:val="20"/>
-        </w:rPr>
-        <w:t xml:space="preserve">, </w:t>
-      </w:r>
-      <w:proofErr w:type="spellStart"/>
-      <w:r>
-        <w:rPr>
-          <w:rFonts w:ascii="Comic Sans MS" w:eastAsia="Comic Sans MS" w:hAnsi="Comic Sans MS" w:cs="Comic Sans MS"/>
-          <w:spacing w:val="-5"/>
-          <w:sz w:val="20"/>
-          <w:szCs w:val="20"/>
-        </w:rPr>
-        <w:t>freeipa</w:t>
-      </w:r>
-      <w:proofErr w:type="spellEnd"/>
-      <w:r>
-        <w:rPr>
-          <w:rFonts w:ascii="Comic Sans MS" w:eastAsia="Comic Sans MS" w:hAnsi="Comic Sans MS" w:cs="Comic Sans MS"/>
-          <w:spacing w:val="-5"/>
-          <w:sz w:val="20"/>
-          <w:szCs w:val="20"/>
-        </w:rPr>
-        <w:t xml:space="preserve"> on Unix based OS.</w:t>
+        <w:t>Working experience on freeradius, freeipa on Unix based OS.</w:t>
       </w:r>
     </w:p>
     <w:p>
@@ -2744,7 +2022,6 @@
         </w:rPr>
         <w:t>TCP/IP, packets analysis (</w:t>
       </w:r>
-      <w:proofErr w:type="spellStart"/>
       <w:proofErr w:type="gramStart"/>
       <w:r>
         <w:rPr>
@@ -2765,42 +2042,8 @@
           <w:sz w:val="20"/>
           <w:szCs w:val="20"/>
         </w:rPr>
-        <w:t>,Xplico</w:t>
-      </w:r>
-      <w:proofErr w:type="spellEnd"/>
-      <w:r>
-        <w:rPr>
-          <w:rFonts w:ascii="Comic Sans MS" w:hAnsi="Comic Sans MS"/>
-          <w:b/>
-          <w:bCs/>
-          <w:sz w:val="20"/>
-          <w:szCs w:val="20"/>
-        </w:rPr>
-        <w:t xml:space="preserve">, </w:t>
-      </w:r>
-      <w:proofErr w:type="spellStart"/>
-      <w:r>
-        <w:rPr>
-          <w:rFonts w:ascii="Comic Sans MS" w:hAnsi="Comic Sans MS"/>
-          <w:b/>
-          <w:bCs/>
-          <w:sz w:val="20"/>
-          <w:szCs w:val="20"/>
-        </w:rPr>
-        <w:t>tcpdump</w:t>
-      </w:r>
-      <w:proofErr w:type="spellEnd"/>
-      <w:r>
-        <w:rPr>
-          <w:rFonts w:ascii="Comic Sans MS" w:hAnsi="Comic Sans MS"/>
-          <w:b/>
-          <w:bCs/>
-          <w:sz w:val="20"/>
-          <w:szCs w:val="20"/>
-        </w:rPr>
-        <w:t xml:space="preserve"> </w:t>
-      </w:r>
-      <w:proofErr w:type="spellStart"/>
+        <w:t xml:space="preserve">,Xplico, tcpdump </w:t>
+      </w:r>
       <w:r>
         <w:rPr>
           <w:rFonts w:ascii="Comic Sans MS" w:hAnsi="Comic Sans MS"/>
@@ -2809,7 +2052,6 @@
         </w:rPr>
         <w:t>etc</w:t>
       </w:r>
-      <w:proofErr w:type="spellEnd"/>
       <w:r>
         <w:rPr>
           <w:rFonts w:ascii="Comic Sans MS" w:hAnsi="Comic Sans MS"/>
@@ -2854,29 +2096,7 @@
           <w:sz w:val="20"/>
           <w:szCs w:val="20"/>
         </w:rPr>
-        <w:t xml:space="preserve"> (</w:t>
-      </w:r>
-      <w:proofErr w:type="spellStart"/>
-      <w:r>
-        <w:rPr>
-          <w:rFonts w:ascii="Comic Sans MS" w:hAnsi="Comic Sans MS"/>
-          <w:b/>
-          <w:bCs/>
-          <w:sz w:val="20"/>
-          <w:szCs w:val="20"/>
-        </w:rPr>
-        <w:t>Snort,psad</w:t>
-      </w:r>
-      <w:proofErr w:type="spellEnd"/>
-      <w:r>
-        <w:rPr>
-          <w:rFonts w:ascii="Comic Sans MS" w:hAnsi="Comic Sans MS"/>
-          <w:b/>
-          <w:bCs/>
-          <w:sz w:val="20"/>
-          <w:szCs w:val="20"/>
-        </w:rPr>
-        <w:t xml:space="preserve">) </w:t>
+        <w:t xml:space="preserve"> (Snort,psad) </w:t>
       </w:r>
       <w:r>
         <w:rPr>
@@ -2886,134 +2106,34 @@
         </w:rPr>
         <w:t>along with other security tools (</w:t>
       </w:r>
-      <w:proofErr w:type="spellStart"/>
-      <w:r>
-        <w:rPr>
-          <w:rFonts w:ascii="Comic Sans MS" w:hAnsi="Comic Sans MS"/>
-          <w:b/>
-          <w:bCs/>
-          <w:sz w:val="20"/>
-          <w:szCs w:val="20"/>
-        </w:rPr>
-        <w:t>Nmap,Nessus</w:t>
-      </w:r>
-      <w:proofErr w:type="spellEnd"/>
-      <w:r>
-        <w:rPr>
-          <w:rFonts w:ascii="Comic Sans MS" w:hAnsi="Comic Sans MS"/>
-          <w:b/>
-          <w:bCs/>
-          <w:sz w:val="20"/>
-          <w:szCs w:val="20"/>
-        </w:rPr>
-        <w:t xml:space="preserve">, </w:t>
-      </w:r>
-      <w:proofErr w:type="spellStart"/>
-      <w:r>
-        <w:rPr>
-          <w:rFonts w:ascii="Comic Sans MS" w:hAnsi="Comic Sans MS"/>
-          <w:b/>
-          <w:bCs/>
-          <w:sz w:val="20"/>
-          <w:szCs w:val="20"/>
-        </w:rPr>
-        <w:t>Nexpose</w:t>
-      </w:r>
-      <w:proofErr w:type="spellEnd"/>
-      <w:r>
-        <w:rPr>
-          <w:rFonts w:ascii="Comic Sans MS" w:hAnsi="Comic Sans MS"/>
-          <w:b/>
-          <w:bCs/>
-          <w:sz w:val="20"/>
-          <w:szCs w:val="20"/>
-        </w:rPr>
-        <w:t xml:space="preserve">, OpenVAS, </w:t>
-      </w:r>
-      <w:proofErr w:type="spellStart"/>
-      <w:r>
-        <w:rPr>
-          <w:rFonts w:ascii="Comic Sans MS" w:hAnsi="Comic Sans MS"/>
-          <w:b/>
-          <w:bCs/>
-          <w:sz w:val="20"/>
-          <w:szCs w:val="20"/>
-        </w:rPr>
-        <w:t>Metasploit</w:t>
-      </w:r>
-      <w:proofErr w:type="spellEnd"/>
-      <w:r>
-        <w:rPr>
-          <w:rFonts w:ascii="Comic Sans MS" w:hAnsi="Comic Sans MS"/>
-          <w:b/>
-          <w:bCs/>
-          <w:sz w:val="20"/>
-          <w:szCs w:val="20"/>
-        </w:rPr>
-        <w:t xml:space="preserve">, Burp suit </w:t>
-      </w:r>
-      <w:proofErr w:type="spellStart"/>
-      <w:r>
-        <w:rPr>
-          <w:rFonts w:ascii="Comic Sans MS" w:hAnsi="Comic Sans MS"/>
-          <w:sz w:val="20"/>
-          <w:szCs w:val="20"/>
-        </w:rPr>
-        <w:t>etc</w:t>
-      </w:r>
-      <w:proofErr w:type="spellEnd"/>
-      <w:r>
-        <w:rPr>
-          <w:rFonts w:ascii="Comic Sans MS" w:hAnsi="Comic Sans MS"/>
-          <w:sz w:val="20"/>
-          <w:szCs w:val="20"/>
-        </w:rPr>
-        <w:t xml:space="preserve">) included in </w:t>
-      </w:r>
-      <w:r>
-        <w:rPr>
-          <w:rFonts w:ascii="Comic Sans MS" w:hAnsi="Comic Sans MS"/>
-          <w:b/>
-          <w:bCs/>
-          <w:sz w:val="20"/>
-          <w:szCs w:val="20"/>
-        </w:rPr>
-        <w:t xml:space="preserve">Backtrack/ </w:t>
-      </w:r>
-      <w:proofErr w:type="spellStart"/>
-      <w:r>
-        <w:rPr>
-          <w:rFonts w:ascii="Comic Sans MS" w:hAnsi="Comic Sans MS"/>
-          <w:b/>
-          <w:bCs/>
-          <w:sz w:val="20"/>
-          <w:szCs w:val="20"/>
-        </w:rPr>
-        <w:t>KaliLinux</w:t>
-      </w:r>
-      <w:proofErr w:type="spellEnd"/>
-      <w:r>
-        <w:rPr>
-          <w:rFonts w:ascii="Comic Sans MS" w:hAnsi="Comic Sans MS"/>
-          <w:b/>
-          <w:bCs/>
-          <w:sz w:val="20"/>
-          <w:szCs w:val="20"/>
-        </w:rPr>
-        <w:t xml:space="preserve">/ </w:t>
-      </w:r>
-      <w:proofErr w:type="spellStart"/>
-      <w:r>
-        <w:rPr>
-          <w:rFonts w:ascii="Comic Sans MS" w:hAnsi="Comic Sans MS"/>
-          <w:b/>
-          <w:bCs/>
-          <w:sz w:val="20"/>
-          <w:szCs w:val="20"/>
-        </w:rPr>
-        <w:t>Blackbuntu</w:t>
-      </w:r>
-      <w:proofErr w:type="spellEnd"/>
+      <w:r>
+        <w:rPr>
+          <w:rFonts w:ascii="Comic Sans MS" w:hAnsi="Comic Sans MS"/>
+          <w:b/>
+          <w:bCs/>
+          <w:sz w:val="20"/>
+          <w:szCs w:val="20"/>
+        </w:rPr>
+        <w:t xml:space="preserve">Nmap,Nessus, Nexpose, OpenVAS, Metasploit, Burp suit </w:t>
+      </w:r>
+      <w:r>
+        <w:rPr>
+          <w:rFonts w:ascii="Comic Sans MS" w:hAnsi="Comic Sans MS"/>
+          <w:sz w:val="20"/>
+          <w:szCs w:val="20"/>
+        </w:rPr>
+        <w:t xml:space="preserve">etc) included in </w:t>
+      </w:r>
+      <w:r>
+        <w:rPr>
+          <w:rFonts w:ascii="Comic Sans MS" w:hAnsi="Comic Sans MS"/>
+          <w:b/>
+          <w:bCs/>
+          <w:sz w:val="20"/>
+          <w:szCs w:val="20"/>
+        </w:rPr>
+        <w:t>Backtrack/ KaliLinux/ Blackbuntu</w:t>
+      </w:r>
       <w:r>
         <w:rPr>
           <w:rFonts w:ascii="Comic Sans MS" w:hAnsi="Comic Sans MS"/>
@@ -3046,7 +2166,6 @@
         </w:rPr>
         <w:t xml:space="preserve">Network security monitoring using security distro </w:t>
       </w:r>
-      <w:proofErr w:type="spellStart"/>
       <w:r>
         <w:rPr>
           <w:rFonts w:ascii="Comic Sans MS" w:hAnsi="Comic Sans MS"/>
@@ -3056,7 +2175,6 @@
         </w:rPr>
         <w:t>SecurityOnion</w:t>
       </w:r>
-      <w:proofErr w:type="spellEnd"/>
       <w:r>
         <w:rPr>
           <w:rFonts w:ascii="Comic Sans MS" w:hAnsi="Comic Sans MS"/>
@@ -3190,25 +2308,7 @@
           <w:sz w:val="20"/>
           <w:szCs w:val="20"/>
         </w:rPr>
-        <w:t xml:space="preserve">Apt on log management using </w:t>
-      </w:r>
-      <w:proofErr w:type="spellStart"/>
-      <w:r>
-        <w:rPr>
-          <w:rFonts w:ascii="Comic Sans MS" w:eastAsia="Comic Sans MS" w:hAnsi="Comic Sans MS" w:cs="Comic Sans MS"/>
-          <w:sz w:val="20"/>
-          <w:szCs w:val="20"/>
-        </w:rPr>
-        <w:t>rsyslog</w:t>
-      </w:r>
-      <w:proofErr w:type="spellEnd"/>
-      <w:r>
-        <w:rPr>
-          <w:rFonts w:ascii="Comic Sans MS" w:eastAsia="Comic Sans MS" w:hAnsi="Comic Sans MS" w:cs="Comic Sans MS"/>
-          <w:sz w:val="20"/>
-          <w:szCs w:val="20"/>
-        </w:rPr>
-        <w:t xml:space="preserve"> in Unix operating system.</w:t>
+        <w:t>Apt on log management using rsyslog in Unix operating system.</w:t>
       </w:r>
     </w:p>
     <w:p>
@@ -3230,25 +2330,7 @@
           <w:sz w:val="20"/>
           <w:szCs w:val="20"/>
         </w:rPr>
-        <w:t xml:space="preserve">Hands-on knowledge in </w:t>
-      </w:r>
-      <w:proofErr w:type="spellStart"/>
-      <w:r>
-        <w:rPr>
-          <w:rFonts w:ascii="Comic Sans MS" w:eastAsia="Comic Sans MS" w:hAnsi="Comic Sans MS" w:cs="Comic Sans MS"/>
-          <w:sz w:val="20"/>
-          <w:szCs w:val="20"/>
-        </w:rPr>
-        <w:t>Splunk</w:t>
-      </w:r>
-      <w:proofErr w:type="spellEnd"/>
-      <w:r>
-        <w:rPr>
-          <w:rFonts w:ascii="Comic Sans MS" w:eastAsia="Comic Sans MS" w:hAnsi="Comic Sans MS" w:cs="Comic Sans MS"/>
-          <w:sz w:val="20"/>
-          <w:szCs w:val="20"/>
-        </w:rPr>
-        <w:t>.</w:t>
+        <w:t>Hands-on knowledge in Splunk.</w:t>
       </w:r>
     </w:p>
     <w:p>
@@ -3272,7 +2354,6 @@
         </w:rPr>
         <w:t>Hands on Knowledge in ELK (</w:t>
       </w:r>
-      <w:proofErr w:type="spellStart"/>
       <w:proofErr w:type="gramStart"/>
       <w:r>
         <w:rPr>
@@ -3283,7 +2364,6 @@
         </w:rPr>
         <w:t>Elasticsearch,logstash</w:t>
       </w:r>
-      <w:proofErr w:type="spellEnd"/>
       <w:proofErr w:type="gramEnd"/>
       <w:r>
         <w:rPr>
@@ -3309,19 +2389,8 @@
           <w:sz w:val="20"/>
           <w:szCs w:val="20"/>
         </w:rPr>
-        <w:t xml:space="preserve"> </w:t>
-      </w:r>
-      <w:proofErr w:type="spellStart"/>
-      <w:r>
-        <w:rPr>
-          <w:rFonts w:ascii="Comic Sans MS" w:eastAsia="Comic Sans MS" w:hAnsi="Comic Sans MS" w:cs="Comic Sans MS"/>
-          <w:b/>
-          <w:sz w:val="20"/>
-          <w:szCs w:val="20"/>
-        </w:rPr>
-        <w:t>Kibana</w:t>
-      </w:r>
-      <w:proofErr w:type="spellEnd"/>
+        <w:t xml:space="preserve"> Kibana</w:t>
+      </w:r>
       <w:r>
         <w:rPr>
           <w:rFonts w:ascii="Comic Sans MS" w:eastAsia="Comic Sans MS" w:hAnsi="Comic Sans MS" w:cs="Comic Sans MS"/>
@@ -3416,25 +2485,7 @@
           <w:sz w:val="20"/>
           <w:szCs w:val="20"/>
         </w:rPr>
-        <w:t xml:space="preserve">and static </w:t>
-      </w:r>
-      <w:proofErr w:type="spellStart"/>
-      <w:r>
-        <w:rPr>
-          <w:rFonts w:ascii="Comic Sans MS" w:hAnsi="Comic Sans MS"/>
-          <w:sz w:val="20"/>
-          <w:szCs w:val="20"/>
-        </w:rPr>
-        <w:t>etc</w:t>
-      </w:r>
-      <w:proofErr w:type="spellEnd"/>
-      <w:r>
-        <w:rPr>
-          <w:rFonts w:ascii="Comic Sans MS" w:hAnsi="Comic Sans MS"/>
-          <w:sz w:val="20"/>
-          <w:szCs w:val="20"/>
-        </w:rPr>
-        <w:t xml:space="preserve">) and </w:t>
+        <w:t xml:space="preserve">and static etc) and </w:t>
       </w:r>
       <w:r>
         <w:rPr>
@@ -3454,29 +2505,16 @@
         </w:rPr>
         <w:t xml:space="preserve"> using </w:t>
       </w:r>
-      <w:proofErr w:type="spellStart"/>
-      <w:r>
-        <w:rPr>
-          <w:rFonts w:ascii="Comic Sans MS" w:hAnsi="Comic Sans MS"/>
-          <w:b/>
-          <w:bCs/>
-          <w:sz w:val="20"/>
-          <w:szCs w:val="20"/>
-        </w:rPr>
-        <w:t>cisco,juniper</w:t>
-      </w:r>
-      <w:proofErr w:type="spellEnd"/>
-      <w:r>
-        <w:rPr>
-          <w:rFonts w:ascii="Comic Sans MS" w:hAnsi="Comic Sans MS"/>
-          <w:b/>
-          <w:bCs/>
-          <w:sz w:val="20"/>
-          <w:szCs w:val="20"/>
-        </w:rPr>
-        <w:t xml:space="preserve"> </w:t>
-      </w:r>
-      <w:proofErr w:type="spellStart"/>
+      <w:r>
+        <w:rPr>
+          <w:rFonts w:ascii="Comic Sans MS" w:hAnsi="Comic Sans MS"/>
+          <w:b/>
+          <w:bCs/>
+          <w:sz w:val="20"/>
+          <w:szCs w:val="20"/>
+        </w:rPr>
+        <w:t xml:space="preserve">cisco,juniper </w:t>
+      </w:r>
       <w:r>
         <w:rPr>
           <w:rFonts w:ascii="Comic Sans MS" w:hAnsi="Comic Sans MS"/>
@@ -3485,7 +2523,6 @@
         </w:rPr>
         <w:t>routers,switches</w:t>
       </w:r>
-      <w:proofErr w:type="spellEnd"/>
       <w:r>
         <w:rPr>
           <w:rFonts w:ascii="Comic Sans MS" w:hAnsi="Comic Sans MS"/>
@@ -3517,27 +2554,7 @@
           <w:sz w:val="20"/>
           <w:szCs w:val="20"/>
         </w:rPr>
-        <w:t xml:space="preserve">Apt on </w:t>
-      </w:r>
-      <w:proofErr w:type="spellStart"/>
-      <w:r>
-        <w:rPr>
-          <w:rFonts w:ascii="Comic Sans MS" w:hAnsi="Comic Sans MS"/>
-          <w:bCs/>
-          <w:sz w:val="20"/>
-          <w:szCs w:val="20"/>
-        </w:rPr>
-        <w:t>opensource</w:t>
-      </w:r>
-      <w:proofErr w:type="spellEnd"/>
-      <w:r>
-        <w:rPr>
-          <w:rFonts w:ascii="Comic Sans MS" w:hAnsi="Comic Sans MS"/>
-          <w:bCs/>
-          <w:sz w:val="20"/>
-          <w:szCs w:val="20"/>
-        </w:rPr>
-        <w:t xml:space="preserve"> networking systems using </w:t>
+        <w:t xml:space="preserve">Apt on opensource networking systems using </w:t>
       </w:r>
       <w:r>
         <w:rPr>
@@ -3557,25 +2574,14 @@
         </w:rPr>
         <w:t xml:space="preserve"> </w:t>
       </w:r>
-      <w:proofErr w:type="spellStart"/>
-      <w:r>
-        <w:rPr>
-          <w:rFonts w:ascii="Comic Sans MS" w:hAnsi="Comic Sans MS"/>
-          <w:bCs/>
-          <w:sz w:val="20"/>
-          <w:szCs w:val="20"/>
-        </w:rPr>
-        <w:t>vyatta</w:t>
-      </w:r>
-      <w:proofErr w:type="spellEnd"/>
-      <w:r>
-        <w:rPr>
-          <w:rFonts w:ascii="Comic Sans MS" w:hAnsi="Comic Sans MS"/>
-          <w:bCs/>
-          <w:sz w:val="20"/>
-          <w:szCs w:val="20"/>
-        </w:rPr>
-        <w:t>,</w:t>
+      <w:r>
+        <w:rPr>
+          <w:rFonts w:ascii="Comic Sans MS" w:hAnsi="Comic Sans MS"/>
+          <w:bCs/>
+          <w:sz w:val="20"/>
+          <w:szCs w:val="20"/>
+        </w:rPr>
+        <w:t>vyatta,</w:t>
       </w:r>
       <w:r>
         <w:rPr>
@@ -3586,51 +2592,22 @@
         </w:rPr>
         <w:t xml:space="preserve"> </w:t>
       </w:r>
-      <w:proofErr w:type="spellStart"/>
-      <w:r>
-        <w:rPr>
-          <w:rFonts w:ascii="Comic Sans MS" w:hAnsi="Comic Sans MS"/>
-          <w:bCs/>
-          <w:sz w:val="20"/>
-          <w:szCs w:val="20"/>
-        </w:rPr>
-        <w:t>VyOS</w:t>
-      </w:r>
-      <w:proofErr w:type="spellEnd"/>
-      <w:r>
-        <w:rPr>
-          <w:rFonts w:ascii="Comic Sans MS" w:hAnsi="Comic Sans MS"/>
-          <w:bCs/>
-          <w:sz w:val="20"/>
-          <w:szCs w:val="20"/>
-        </w:rPr>
-        <w:t xml:space="preserve"> </w:t>
-      </w:r>
-      <w:r>
-        <w:rPr>
-          <w:rFonts w:ascii="Comic Sans MS" w:hAnsi="Comic Sans MS"/>
-          <w:sz w:val="20"/>
-          <w:szCs w:val="20"/>
-        </w:rPr>
-        <w:t xml:space="preserve">in </w:t>
-      </w:r>
-      <w:proofErr w:type="spellStart"/>
-      <w:r>
-        <w:rPr>
-          <w:rFonts w:ascii="Comic Sans MS" w:hAnsi="Comic Sans MS"/>
-          <w:sz w:val="20"/>
-          <w:szCs w:val="20"/>
-        </w:rPr>
-        <w:t>linux</w:t>
-      </w:r>
-      <w:proofErr w:type="spellEnd"/>
-      <w:r>
-        <w:rPr>
-          <w:rFonts w:ascii="Comic Sans MS" w:hAnsi="Comic Sans MS"/>
-          <w:sz w:val="20"/>
-          <w:szCs w:val="20"/>
-        </w:rPr>
-        <w:t>.</w:t>
+      <w:r>
+        <w:rPr>
+          <w:rFonts w:ascii="Comic Sans MS" w:hAnsi="Comic Sans MS"/>
+          <w:bCs/>
+          <w:sz w:val="20"/>
+          <w:szCs w:val="20"/>
+        </w:rPr>
+        <w:t xml:space="preserve">VyOS </w:t>
+      </w:r>
+      <w:r>
+        <w:rPr>
+          <w:rFonts w:ascii="Comic Sans MS" w:hAnsi="Comic Sans MS"/>
+          <w:sz w:val="20"/>
+          <w:szCs w:val="20"/>
+        </w:rPr>
+        <w:t>in linux.</w:t>
       </w:r>
     </w:p>
     <w:p>
@@ -3672,67 +2649,7 @@
           <w:sz w:val="20"/>
           <w:szCs w:val="20"/>
         </w:rPr>
-        <w:t xml:space="preserve">) using </w:t>
-      </w:r>
-      <w:proofErr w:type="spellStart"/>
-      <w:r>
-        <w:rPr>
-          <w:rFonts w:ascii="Comic Sans MS" w:hAnsi="Comic Sans MS"/>
-          <w:bCs/>
-          <w:sz w:val="20"/>
-          <w:szCs w:val="20"/>
-        </w:rPr>
-        <w:t>openvswitch</w:t>
-      </w:r>
-      <w:proofErr w:type="spellEnd"/>
-      <w:r>
-        <w:rPr>
-          <w:rFonts w:ascii="Comic Sans MS" w:hAnsi="Comic Sans MS"/>
-          <w:bCs/>
-          <w:sz w:val="20"/>
-          <w:szCs w:val="20"/>
-        </w:rPr>
-        <w:t xml:space="preserve">, </w:t>
-      </w:r>
-      <w:proofErr w:type="spellStart"/>
-      <w:r>
-        <w:rPr>
-          <w:rFonts w:ascii="Comic Sans MS" w:hAnsi="Comic Sans MS"/>
-          <w:bCs/>
-          <w:sz w:val="20"/>
-          <w:szCs w:val="20"/>
-        </w:rPr>
-        <w:t>openflow</w:t>
-      </w:r>
-      <w:proofErr w:type="spellEnd"/>
-      <w:r>
-        <w:rPr>
-          <w:rFonts w:ascii="Comic Sans MS" w:hAnsi="Comic Sans MS"/>
-          <w:bCs/>
-          <w:sz w:val="20"/>
-          <w:szCs w:val="20"/>
-        </w:rPr>
-        <w:t xml:space="preserve"> and </w:t>
-      </w:r>
-      <w:proofErr w:type="spellStart"/>
-      <w:r>
-        <w:rPr>
-          <w:rFonts w:ascii="Comic Sans MS" w:hAnsi="Comic Sans MS"/>
-          <w:bCs/>
-          <w:sz w:val="20"/>
-          <w:szCs w:val="20"/>
-        </w:rPr>
-        <w:t>opendaylight</w:t>
-      </w:r>
-      <w:proofErr w:type="spellEnd"/>
-      <w:r>
-        <w:rPr>
-          <w:rFonts w:ascii="Comic Sans MS" w:hAnsi="Comic Sans MS"/>
-          <w:bCs/>
-          <w:sz w:val="20"/>
-          <w:szCs w:val="20"/>
-        </w:rPr>
-        <w:t>.</w:t>
+        <w:t>) using openvswitch, openflow and opendaylight.</w:t>
       </w:r>
     </w:p>
     <w:p>
@@ -3772,79 +2689,7 @@
           <w:sz w:val="20"/>
           <w:szCs w:val="20"/>
         </w:rPr>
-        <w:t xml:space="preserve">Hands on experience of providing network security, access-control, policy build-up, routing, switching, </w:t>
-      </w:r>
-      <w:proofErr w:type="spellStart"/>
-      <w:r>
-        <w:rPr>
-          <w:rFonts w:ascii="Comic Sans MS" w:hAnsi="Comic Sans MS"/>
-          <w:sz w:val="20"/>
-          <w:szCs w:val="20"/>
-        </w:rPr>
-        <w:t>natting</w:t>
-      </w:r>
-      <w:proofErr w:type="spellEnd"/>
-      <w:r>
-        <w:rPr>
-          <w:rFonts w:ascii="Comic Sans MS" w:hAnsi="Comic Sans MS"/>
-          <w:sz w:val="20"/>
-          <w:szCs w:val="20"/>
-        </w:rPr>
-        <w:t xml:space="preserve">, filtering, User Authentication, configuring </w:t>
-      </w:r>
-      <w:proofErr w:type="spellStart"/>
-      <w:r>
-        <w:rPr>
-          <w:rFonts w:ascii="Comic Sans MS" w:hAnsi="Comic Sans MS"/>
-          <w:sz w:val="20"/>
-          <w:szCs w:val="20"/>
-        </w:rPr>
-        <w:t>vpn</w:t>
-      </w:r>
-      <w:proofErr w:type="spellEnd"/>
-      <w:r>
-        <w:rPr>
-          <w:rFonts w:ascii="Comic Sans MS" w:hAnsi="Comic Sans MS"/>
-          <w:sz w:val="20"/>
-          <w:szCs w:val="20"/>
-        </w:rPr>
-        <w:t xml:space="preserve"> (</w:t>
-      </w:r>
-      <w:proofErr w:type="spellStart"/>
-      <w:r>
-        <w:rPr>
-          <w:rFonts w:ascii="Comic Sans MS" w:hAnsi="Comic Sans MS"/>
-          <w:sz w:val="20"/>
-          <w:szCs w:val="20"/>
-        </w:rPr>
-        <w:t>ipsec</w:t>
-      </w:r>
-      <w:proofErr w:type="spellEnd"/>
-      <w:r>
-        <w:rPr>
-          <w:rFonts w:ascii="Comic Sans MS" w:hAnsi="Comic Sans MS"/>
-          <w:sz w:val="20"/>
-          <w:szCs w:val="20"/>
-        </w:rPr>
-        <w:t xml:space="preserve">), load balancing </w:t>
-      </w:r>
-      <w:proofErr w:type="spellStart"/>
-      <w:r>
-        <w:rPr>
-          <w:rFonts w:ascii="Comic Sans MS" w:hAnsi="Comic Sans MS"/>
-          <w:sz w:val="20"/>
-          <w:szCs w:val="20"/>
-        </w:rPr>
-        <w:t>etc</w:t>
-      </w:r>
-      <w:proofErr w:type="spellEnd"/>
-      <w:r>
-        <w:rPr>
-          <w:rFonts w:ascii="Comic Sans MS" w:hAnsi="Comic Sans MS"/>
-          <w:sz w:val="20"/>
-          <w:szCs w:val="20"/>
-        </w:rPr>
-        <w:t xml:space="preserve"> using </w:t>
+        <w:t xml:space="preserve">Hands on experience of providing network security, access-control, policy build-up, routing, switching, natting, filtering, User Authentication, configuring vpn (ipsec), load balancing etc using </w:t>
       </w:r>
       <w:r>
         <w:rPr>
@@ -3911,95 +2756,7 @@
           <w:sz w:val="20"/>
           <w:szCs w:val="20"/>
         </w:rPr>
-        <w:t xml:space="preserve">Checkpoint, </w:t>
-      </w:r>
-      <w:proofErr w:type="spellStart"/>
-      <w:r>
-        <w:rPr>
-          <w:rFonts w:ascii="Comic Sans MS" w:hAnsi="Comic Sans MS"/>
-          <w:b/>
-          <w:bCs/>
-          <w:sz w:val="20"/>
-          <w:szCs w:val="20"/>
-        </w:rPr>
-        <w:t>PaloAlto</w:t>
-      </w:r>
-      <w:proofErr w:type="spellEnd"/>
-      <w:r>
-        <w:rPr>
-          <w:rFonts w:ascii="Comic Sans MS" w:hAnsi="Comic Sans MS"/>
-          <w:b/>
-          <w:bCs/>
-          <w:sz w:val="20"/>
-          <w:szCs w:val="20"/>
-        </w:rPr>
-        <w:t xml:space="preserve">, </w:t>
-      </w:r>
-      <w:proofErr w:type="spellStart"/>
-      <w:r>
-        <w:rPr>
-          <w:rFonts w:ascii="Comic Sans MS" w:hAnsi="Comic Sans MS"/>
-          <w:b/>
-          <w:bCs/>
-          <w:sz w:val="20"/>
-          <w:szCs w:val="20"/>
-        </w:rPr>
-        <w:t>fortigate</w:t>
-      </w:r>
-      <w:proofErr w:type="spellEnd"/>
-      <w:r>
-        <w:rPr>
-          <w:rFonts w:ascii="Comic Sans MS" w:hAnsi="Comic Sans MS"/>
-          <w:b/>
-          <w:bCs/>
-          <w:sz w:val="20"/>
-          <w:szCs w:val="20"/>
-        </w:rPr>
-        <w:t xml:space="preserve">, </w:t>
-      </w:r>
-      <w:proofErr w:type="spellStart"/>
-      <w:r>
-        <w:rPr>
-          <w:rFonts w:ascii="Comic Sans MS" w:hAnsi="Comic Sans MS"/>
-          <w:b/>
-          <w:bCs/>
-          <w:sz w:val="20"/>
-          <w:szCs w:val="20"/>
-        </w:rPr>
-        <w:t>pfsense</w:t>
-      </w:r>
-      <w:proofErr w:type="spellEnd"/>
-      <w:r>
-        <w:rPr>
-          <w:rFonts w:ascii="Comic Sans MS" w:hAnsi="Comic Sans MS"/>
-          <w:b/>
-          <w:bCs/>
-          <w:sz w:val="20"/>
-          <w:szCs w:val="20"/>
-        </w:rPr>
-        <w:t xml:space="preserve">, </w:t>
-      </w:r>
-      <w:proofErr w:type="spellStart"/>
-      <w:r>
-        <w:rPr>
-          <w:rFonts w:ascii="Comic Sans MS" w:hAnsi="Comic Sans MS"/>
-          <w:b/>
-          <w:bCs/>
-          <w:sz w:val="20"/>
-          <w:szCs w:val="20"/>
-        </w:rPr>
-        <w:t>Astaro</w:t>
-      </w:r>
-      <w:proofErr w:type="spellEnd"/>
-      <w:r>
-        <w:rPr>
-          <w:rFonts w:ascii="Comic Sans MS" w:hAnsi="Comic Sans MS"/>
-          <w:b/>
-          <w:bCs/>
-          <w:sz w:val="20"/>
-          <w:szCs w:val="20"/>
-        </w:rPr>
-        <w:t xml:space="preserve"> Linux </w:t>
+        <w:t xml:space="preserve">Checkpoint, PaloAlto, fortigate, pfsense, Astaro Linux </w:t>
       </w:r>
       <w:r>
         <w:rPr>
@@ -4009,27 +2766,15 @@
         </w:rPr>
         <w:t xml:space="preserve">and </w:t>
       </w:r>
-      <w:proofErr w:type="spellStart"/>
-      <w:r>
-        <w:rPr>
-          <w:rFonts w:ascii="Comic Sans MS" w:hAnsi="Comic Sans MS"/>
-          <w:b/>
-          <w:bCs/>
-          <w:sz w:val="20"/>
-          <w:szCs w:val="20"/>
-        </w:rPr>
-        <w:t>Mikrotik</w:t>
-      </w:r>
-      <w:proofErr w:type="spellEnd"/>
-      <w:r>
-        <w:rPr>
-          <w:rFonts w:ascii="Comic Sans MS" w:hAnsi="Comic Sans MS"/>
-          <w:b/>
-          <w:bCs/>
-          <w:sz w:val="20"/>
-          <w:szCs w:val="20"/>
-        </w:rPr>
-        <w:t>.</w:t>
+      <w:r>
+        <w:rPr>
+          <w:rFonts w:ascii="Comic Sans MS" w:hAnsi="Comic Sans MS"/>
+          <w:b/>
+          <w:bCs/>
+          <w:sz w:val="20"/>
+          <w:szCs w:val="20"/>
+        </w:rPr>
+        <w:t>Mikrotik.</w:t>
       </w:r>
     </w:p>
     <w:p>
@@ -4051,25 +2796,7 @@
           <w:sz w:val="20"/>
           <w:szCs w:val="20"/>
         </w:rPr>
-        <w:t xml:space="preserve">Hands on experience on </w:t>
-      </w:r>
-      <w:proofErr w:type="spellStart"/>
-      <w:r>
-        <w:rPr>
-          <w:rFonts w:ascii="Comic Sans MS" w:hAnsi="Comic Sans MS"/>
-          <w:sz w:val="20"/>
-          <w:szCs w:val="20"/>
-        </w:rPr>
-        <w:t>natting</w:t>
-      </w:r>
-      <w:proofErr w:type="spellEnd"/>
-      <w:r>
-        <w:rPr>
-          <w:rFonts w:ascii="Comic Sans MS" w:hAnsi="Comic Sans MS"/>
-          <w:sz w:val="20"/>
-          <w:szCs w:val="20"/>
-        </w:rPr>
-        <w:t xml:space="preserve">, gateway, redirection, access control, traffic shaping, bandwidth management using </w:t>
+        <w:t xml:space="preserve">Hands on experience on natting, gateway, redirection, access control, traffic shaping, bandwidth management using </w:t>
       </w:r>
       <w:r>
         <w:rPr>
@@ -4089,50 +2816,26 @@
         </w:rPr>
         <w:t xml:space="preserve"> on </w:t>
       </w:r>
-      <w:proofErr w:type="spellStart"/>
-      <w:r>
-        <w:rPr>
-          <w:rFonts w:ascii="Comic Sans MS" w:hAnsi="Comic Sans MS"/>
-          <w:b/>
-          <w:bCs/>
-          <w:sz w:val="20"/>
-          <w:szCs w:val="20"/>
-        </w:rPr>
-        <w:t>OpenBSD</w:t>
-      </w:r>
-      <w:proofErr w:type="spellEnd"/>
-      <w:r>
-        <w:rPr>
-          <w:rFonts w:ascii="Comic Sans MS" w:hAnsi="Comic Sans MS"/>
-          <w:b/>
-          <w:bCs/>
-          <w:sz w:val="20"/>
-          <w:szCs w:val="20"/>
-        </w:rPr>
-        <w:t>, FreeBSD</w:t>
-      </w:r>
-      <w:r>
-        <w:rPr>
-          <w:rFonts w:ascii="Comic Sans MS" w:hAnsi="Comic Sans MS"/>
-          <w:b/>
-          <w:bCs/>
-          <w:sz w:val="20"/>
-          <w:szCs w:val="20"/>
-        </w:rPr>
-        <w:t xml:space="preserve">, </w:t>
-      </w:r>
-      <w:proofErr w:type="spellStart"/>
-      <w:r>
-        <w:rPr>
-          <w:rFonts w:ascii="Comic Sans MS" w:hAnsi="Comic Sans MS"/>
-          <w:b/>
-          <w:bCs/>
-          <w:sz w:val="20"/>
-          <w:szCs w:val="20"/>
-        </w:rPr>
-        <w:t>NetBSD</w:t>
-      </w:r>
-      <w:proofErr w:type="spellEnd"/>
+      <w:r>
+        <w:rPr>
+          <w:rFonts w:ascii="Comic Sans MS" w:hAnsi="Comic Sans MS"/>
+          <w:b/>
+          <w:bCs/>
+          <w:sz w:val="20"/>
+          <w:szCs w:val="20"/>
+        </w:rPr>
+        <w:t>OpenBSD, FreeBSD</w:t>
+      </w:r>
+      <w:r>
+        <w:rPr>
+          <w:rFonts w:ascii="Comic Sans MS" w:hAnsi="Comic Sans MS"/>
+          <w:b/>
+          <w:bCs/>
+          <w:sz w:val="20"/>
+          <w:szCs w:val="20"/>
+        </w:rPr>
+        <w:t>, NetBSD</w:t>
+      </w:r>
       <w:r>
         <w:rPr>
           <w:rFonts w:ascii="Comic Sans MS" w:hAnsi="Comic Sans MS"/>
@@ -4157,18 +2860,8 @@
           <w:sz w:val="20"/>
           <w:szCs w:val="20"/>
         </w:rPr>
-        <w:t xml:space="preserve">Bandwidth </w:t>
-      </w:r>
-      <w:proofErr w:type="spellStart"/>
-      <w:r>
-        <w:rPr>
-          <w:rFonts w:ascii="Comic Sans MS" w:hAnsi="Comic Sans MS"/>
-          <w:sz w:val="20"/>
-          <w:szCs w:val="20"/>
-        </w:rPr>
-        <w:t>Managemet</w:t>
-      </w:r>
-      <w:proofErr w:type="spellEnd"/>
+        <w:t>Bandwidth Managemet</w:t>
+      </w:r>
     </w:p>
     <w:p>
       <w:pPr>
@@ -4207,25 +2900,7 @@
           <w:sz w:val="20"/>
           <w:szCs w:val="20"/>
         </w:rPr>
-        <w:t xml:space="preserve">in </w:t>
-      </w:r>
-      <w:proofErr w:type="spellStart"/>
-      <w:r>
-        <w:rPr>
-          <w:rFonts w:ascii="Comic Sans MS" w:hAnsi="Comic Sans MS"/>
-          <w:sz w:val="20"/>
-          <w:szCs w:val="20"/>
-        </w:rPr>
-        <w:t>Mikrotik</w:t>
-      </w:r>
-      <w:proofErr w:type="spellEnd"/>
-      <w:r>
-        <w:rPr>
-          <w:rFonts w:ascii="Comic Sans MS" w:hAnsi="Comic Sans MS"/>
-          <w:sz w:val="20"/>
-          <w:szCs w:val="20"/>
-        </w:rPr>
-        <w:t xml:space="preserve">, </w:t>
+        <w:t xml:space="preserve">in Mikrotik, </w:t>
       </w:r>
       <w:r>
         <w:rPr>
@@ -4411,21 +3086,8 @@
           <w:sz w:val="20"/>
           <w:szCs w:val="20"/>
         </w:rPr>
-        <w:t xml:space="preserve"> </w:t>
-      </w:r>
-      <w:proofErr w:type="spellStart"/>
-      <w:r>
-        <w:rPr>
-          <w:rFonts w:ascii="Comic Sans MS" w:eastAsia="Comic Sans MS" w:hAnsi="Comic Sans MS" w:cs="Comic Sans MS"/>
-          <w:b/>
-          <w:sz w:val="20"/>
-          <w:szCs w:val="20"/>
-        </w:rPr>
-        <w:t>grafana</w:t>
-      </w:r>
-      <w:bookmarkStart w:id="0" w:name="_GoBack"/>
-      <w:bookmarkEnd w:id="0"/>
-      <w:proofErr w:type="spellEnd"/>
+        <w:t xml:space="preserve"> grafana</w:t>
+      </w:r>
       <w:r>
         <w:rPr>
           <w:rFonts w:ascii="Comic Sans MS" w:eastAsia="Comic Sans MS" w:hAnsi="Comic Sans MS" w:cs="Comic Sans MS"/>
@@ -4578,27 +3240,36 @@
         </w:rPr>
         <w:t xml:space="preserve">1. Working as </w:t>
       </w:r>
-      <w:proofErr w:type="spellStart"/>
       <w:proofErr w:type="gramStart"/>
       <w:r>
         <w:rPr>
           <w:rFonts w:ascii="Comic Sans MS" w:hAnsi="Comic Sans MS"/>
+          <w:b/>
           <w:sz w:val="20"/>
           <w:szCs w:val="20"/>
           <w:lang w:val="en-US"/>
         </w:rPr>
         <w:t>Developer,Network</w:t>
       </w:r>
-      <w:proofErr w:type="spellEnd"/>
       <w:proofErr w:type="gramEnd"/>
       <w:r>
         <w:rPr>
           <w:rFonts w:ascii="Comic Sans MS" w:hAnsi="Comic Sans MS"/>
-          <w:sz w:val="20"/>
-          <w:szCs w:val="20"/>
-          <w:lang w:val="en-US"/>
-        </w:rPr>
-        <w:t xml:space="preserve"> Security in</w:t>
+          <w:b/>
+          <w:sz w:val="20"/>
+          <w:szCs w:val="20"/>
+          <w:lang w:val="en-US"/>
+        </w:rPr>
+        <w:t xml:space="preserve"> Security</w:t>
+      </w:r>
+      <w:r>
+        <w:rPr>
+          <w:rFonts w:ascii="Comic Sans MS" w:hAnsi="Comic Sans MS"/>
+          <w:sz w:val="20"/>
+          <w:szCs w:val="20"/>
+          <w:lang w:val="en-US"/>
+        </w:rPr>
+        <w:t xml:space="preserve"> in</w:t>
       </w:r>
       <w:r>
         <w:rPr>
@@ -4609,19 +3280,21 @@
         </w:rPr>
         <w:t xml:space="preserve"> </w:t>
       </w:r>
-      <w:r>
-        <w:rPr>
-          <w:rFonts w:ascii="Comic Sans MS" w:hAnsi="Comic Sans MS"/>
+      <w:bookmarkStart w:id="0" w:name="_GoBack"/>
+      <w:r>
+        <w:rPr>
+          <w:rFonts w:ascii="Comic Sans MS" w:hAnsi="Comic Sans MS"/>
+          <w:b/>
           <w:sz w:val="20"/>
           <w:szCs w:val="20"/>
           <w:lang w:val="en-US"/>
         </w:rPr>
         <w:t xml:space="preserve">L M </w:t>
       </w:r>
-      <w:proofErr w:type="spellStart"/>
-      <w:r>
-        <w:rPr>
-          <w:rFonts w:ascii="Comic Sans MS" w:hAnsi="Comic Sans MS"/>
+      <w:r>
+        <w:rPr>
+          <w:rFonts w:ascii="Comic Sans MS" w:hAnsi="Comic Sans MS"/>
+          <w:b/>
           <w:sz w:val="20"/>
           <w:szCs w:val="20"/>
           <w:lang w:val="en-US"/>
@@ -4631,6 +3304,7 @@
       <w:r>
         <w:rPr>
           <w:rFonts w:ascii="Comic Sans MS" w:hAnsi="Comic Sans MS"/>
+          <w:b/>
           <w:sz w:val="20"/>
           <w:szCs w:val="20"/>
           <w:lang w:val="en-US"/>
@@ -4640,21 +3314,31 @@
       <w:r>
         <w:rPr>
           <w:rFonts w:ascii="Comic Sans MS" w:hAnsi="Comic Sans MS"/>
+          <w:b/>
           <w:sz w:val="20"/>
           <w:szCs w:val="20"/>
           <w:lang w:val="en-US"/>
         </w:rPr>
         <w:t>Finland</w:t>
       </w:r>
-      <w:proofErr w:type="spellEnd"/>
-      <w:r>
-        <w:rPr>
-          <w:rFonts w:ascii="Comic Sans MS" w:hAnsi="Comic Sans MS"/>
-          <w:sz w:val="20"/>
-          <w:szCs w:val="20"/>
-          <w:lang w:val="en-US"/>
-        </w:rPr>
-        <w:t xml:space="preserve"> from 12</w:t>
+      <w:r>
+        <w:rPr>
+          <w:rFonts w:ascii="Comic Sans MS" w:hAnsi="Comic Sans MS"/>
+          <w:sz w:val="20"/>
+          <w:szCs w:val="20"/>
+          <w:lang w:val="en-US"/>
+        </w:rPr>
+        <w:t xml:space="preserve"> </w:t>
+      </w:r>
+      <w:bookmarkEnd w:id="0"/>
+      <w:r>
+        <w:rPr>
+          <w:rFonts w:ascii="Comic Sans MS" w:hAnsi="Comic Sans MS"/>
+          <w:sz w:val="20"/>
+          <w:szCs w:val="20"/>
+          <w:lang w:val="en-US"/>
+        </w:rPr>
+        <w:t>from 12</w:t>
       </w:r>
       <w:r>
         <w:rPr>
@@ -4745,7 +3429,6 @@
         </w:rPr>
         <w:t xml:space="preserve">Prime Bank </w:t>
       </w:r>
-      <w:proofErr w:type="spellStart"/>
       <w:proofErr w:type="gramStart"/>
       <w:r>
         <w:rPr>
@@ -4758,7 +3441,6 @@
         </w:rPr>
         <w:t>Limited,Dhaka</w:t>
       </w:r>
-      <w:proofErr w:type="spellEnd"/>
       <w:proofErr w:type="gramEnd"/>
       <w:r>
         <w:rPr>
@@ -4845,29 +3527,16 @@
         </w:rPr>
         <w:t xml:space="preserve">. Worked as </w:t>
       </w:r>
-      <w:proofErr w:type="spellStart"/>
-      <w:r>
-        <w:rPr>
-          <w:rFonts w:ascii="Comic Sans MS" w:hAnsi="Comic Sans MS"/>
-          <w:b/>
-          <w:bCs/>
-          <w:sz w:val="20"/>
-          <w:szCs w:val="20"/>
-          <w:lang w:val="en-US"/>
-        </w:rPr>
-        <w:t>Asst.System</w:t>
-      </w:r>
-      <w:proofErr w:type="spellEnd"/>
-      <w:r>
-        <w:rPr>
-          <w:rFonts w:ascii="Comic Sans MS" w:hAnsi="Comic Sans MS"/>
-          <w:b/>
-          <w:bCs/>
-          <w:sz w:val="20"/>
-          <w:szCs w:val="20"/>
-          <w:lang w:val="en-US"/>
-        </w:rPr>
-        <w:t xml:space="preserve"> Administrator</w:t>
+      <w:r>
+        <w:rPr>
+          <w:rFonts w:ascii="Comic Sans MS" w:hAnsi="Comic Sans MS"/>
+          <w:b/>
+          <w:bCs/>
+          <w:sz w:val="20"/>
+          <w:szCs w:val="20"/>
+          <w:lang w:val="en-US"/>
+        </w:rPr>
+        <w:t>Asst.System Administrator</w:t>
       </w:r>
       <w:r>
         <w:rPr>
@@ -4998,7 +3667,6 @@
         </w:rPr>
         <w:t xml:space="preserve">I started learning Linux and Cisco Networking and switching during my </w:t>
       </w:r>
-      <w:proofErr w:type="spellStart"/>
       <w:proofErr w:type="gramStart"/>
       <w:r>
         <w:rPr>
@@ -5009,7 +3677,6 @@
         </w:rPr>
         <w:t>B.Sc</w:t>
       </w:r>
-      <w:proofErr w:type="spellEnd"/>
       <w:proofErr w:type="gramEnd"/>
       <w:r>
         <w:rPr>
@@ -5020,7 +3687,6 @@
         </w:rPr>
         <w:t xml:space="preserve"> level back in 2006. Through the year I have devoted myself to learn various </w:t>
       </w:r>
-      <w:proofErr w:type="spellStart"/>
       <w:proofErr w:type="gramStart"/>
       <w:r>
         <w:rPr>
@@ -5031,7 +3697,6 @@
         </w:rPr>
         <w:t>firewalls,routing</w:t>
       </w:r>
-      <w:proofErr w:type="spellEnd"/>
       <w:proofErr w:type="gramEnd"/>
       <w:r>
         <w:rPr>
@@ -5040,27 +3705,7 @@
           <w:szCs w:val="20"/>
           <w:lang w:val="en-US"/>
         </w:rPr>
-        <w:t xml:space="preserve"> and other </w:t>
-      </w:r>
-      <w:proofErr w:type="spellStart"/>
-      <w:r>
-        <w:rPr>
-          <w:rFonts w:ascii="Comic Sans MS" w:hAnsi="Comic Sans MS"/>
-          <w:sz w:val="20"/>
-          <w:szCs w:val="20"/>
-          <w:lang w:val="en-US"/>
-        </w:rPr>
-        <w:t>linux</w:t>
-      </w:r>
-      <w:proofErr w:type="spellEnd"/>
-      <w:r>
-        <w:rPr>
-          <w:rFonts w:ascii="Comic Sans MS" w:hAnsi="Comic Sans MS"/>
-          <w:sz w:val="20"/>
-          <w:szCs w:val="20"/>
-          <w:lang w:val="en-US"/>
-        </w:rPr>
-        <w:t xml:space="preserve"> and BSD operating systems. My </w:t>
+        <w:t xml:space="preserve"> and other linux and BSD operating systems. My </w:t>
       </w:r>
       <w:r>
         <w:rPr>
@@ -5135,31 +3780,7 @@
           <w:szCs w:val="20"/>
           <w:lang w:val="en-US"/>
         </w:rPr>
-        <w:t>E|CSA (</w:t>
-      </w:r>
-      <w:proofErr w:type="spellStart"/>
-      <w:r>
-        <w:rPr>
-          <w:rFonts w:ascii="Comic Sans MS" w:hAnsi="Comic Sans MS"/>
-          <w:b/>
-          <w:bCs/>
-          <w:sz w:val="20"/>
-          <w:szCs w:val="20"/>
-          <w:lang w:val="en-US"/>
-        </w:rPr>
-        <w:t>Eccouncil</w:t>
-      </w:r>
-      <w:proofErr w:type="spellEnd"/>
-      <w:r>
-        <w:rPr>
-          <w:rFonts w:ascii="Comic Sans MS" w:hAnsi="Comic Sans MS"/>
-          <w:b/>
-          <w:bCs/>
-          <w:sz w:val="20"/>
-          <w:szCs w:val="20"/>
-          <w:lang w:val="en-US"/>
-        </w:rPr>
-        <w:t xml:space="preserve"> Certified Security Analyst) </w:t>
+        <w:t xml:space="preserve">E|CSA (Eccouncil Certified Security Analyst) </w:t>
       </w:r>
       <w:r>
         <w:rPr>
@@ -5260,7 +3881,6 @@
         </w:rPr>
         <w:t>OS(</w:t>
       </w:r>
-      <w:proofErr w:type="spellStart"/>
       <w:proofErr w:type="gramEnd"/>
       <w:r>
         <w:rPr>
@@ -5269,157 +3889,7 @@
           <w:szCs w:val="20"/>
           <w:lang w:val="en-US"/>
         </w:rPr>
-        <w:t>Kioptrix</w:t>
-      </w:r>
-      <w:proofErr w:type="spellEnd"/>
-      <w:r>
-        <w:rPr>
-          <w:rFonts w:ascii="Comic Sans MS" w:hAnsi="Comic Sans MS"/>
-          <w:sz w:val="20"/>
-          <w:szCs w:val="20"/>
-          <w:lang w:val="en-US"/>
-        </w:rPr>
-        <w:t xml:space="preserve">, </w:t>
-      </w:r>
-      <w:proofErr w:type="spellStart"/>
-      <w:r>
-        <w:rPr>
-          <w:rFonts w:ascii="Comic Sans MS" w:hAnsi="Comic Sans MS"/>
-          <w:sz w:val="20"/>
-          <w:szCs w:val="20"/>
-          <w:lang w:val="en-US"/>
-        </w:rPr>
-        <w:t>pWnOS</w:t>
-      </w:r>
-      <w:proofErr w:type="spellEnd"/>
-      <w:r>
-        <w:rPr>
-          <w:rFonts w:ascii="Comic Sans MS" w:hAnsi="Comic Sans MS"/>
-          <w:sz w:val="20"/>
-          <w:szCs w:val="20"/>
-          <w:lang w:val="en-US"/>
-        </w:rPr>
-        <w:t xml:space="preserve"> </w:t>
-      </w:r>
-      <w:proofErr w:type="spellStart"/>
-      <w:r>
-        <w:rPr>
-          <w:rFonts w:ascii="Comic Sans MS" w:hAnsi="Comic Sans MS"/>
-          <w:sz w:val="20"/>
-          <w:szCs w:val="20"/>
-          <w:lang w:val="en-US"/>
-        </w:rPr>
-        <w:t>etc</w:t>
-      </w:r>
-      <w:proofErr w:type="spellEnd"/>
-      <w:r>
-        <w:rPr>
-          <w:rFonts w:ascii="Comic Sans MS" w:hAnsi="Comic Sans MS"/>
-          <w:sz w:val="20"/>
-          <w:szCs w:val="20"/>
-          <w:lang w:val="en-US"/>
-        </w:rPr>
-        <w:t>) by tools included in Kali Linux (</w:t>
-      </w:r>
-      <w:proofErr w:type="spellStart"/>
-      <w:r>
-        <w:rPr>
-          <w:rFonts w:ascii="Comic Sans MS" w:hAnsi="Comic Sans MS"/>
-          <w:sz w:val="20"/>
-          <w:szCs w:val="20"/>
-          <w:lang w:val="en-US"/>
-        </w:rPr>
-        <w:t>Metasploit</w:t>
-      </w:r>
-      <w:proofErr w:type="spellEnd"/>
-      <w:r>
-        <w:rPr>
-          <w:rFonts w:ascii="Comic Sans MS" w:hAnsi="Comic Sans MS"/>
-          <w:sz w:val="20"/>
-          <w:szCs w:val="20"/>
-          <w:lang w:val="en-US"/>
-        </w:rPr>
-        <w:t xml:space="preserve">, </w:t>
-      </w:r>
-      <w:proofErr w:type="spellStart"/>
-      <w:r>
-        <w:rPr>
-          <w:rFonts w:ascii="Comic Sans MS" w:hAnsi="Comic Sans MS"/>
-          <w:sz w:val="20"/>
-          <w:szCs w:val="20"/>
-          <w:lang w:val="en-US"/>
-        </w:rPr>
-        <w:t>nmap</w:t>
-      </w:r>
-      <w:proofErr w:type="spellEnd"/>
-      <w:r>
-        <w:rPr>
-          <w:rFonts w:ascii="Comic Sans MS" w:hAnsi="Comic Sans MS"/>
-          <w:sz w:val="20"/>
-          <w:szCs w:val="20"/>
-          <w:lang w:val="en-US"/>
-        </w:rPr>
-        <w:t xml:space="preserve">, </w:t>
-      </w:r>
-      <w:proofErr w:type="spellStart"/>
-      <w:r>
-        <w:rPr>
-          <w:rFonts w:ascii="Comic Sans MS" w:hAnsi="Comic Sans MS"/>
-          <w:sz w:val="20"/>
-          <w:szCs w:val="20"/>
-          <w:lang w:val="en-US"/>
-        </w:rPr>
-        <w:t>nessus</w:t>
-      </w:r>
-      <w:proofErr w:type="spellEnd"/>
-      <w:r>
-        <w:rPr>
-          <w:rFonts w:ascii="Comic Sans MS" w:hAnsi="Comic Sans MS"/>
-          <w:sz w:val="20"/>
-          <w:szCs w:val="20"/>
-          <w:lang w:val="en-US"/>
-        </w:rPr>
-        <w:t xml:space="preserve">, </w:t>
-      </w:r>
-      <w:proofErr w:type="spellStart"/>
-      <w:r>
-        <w:rPr>
-          <w:rFonts w:ascii="Comic Sans MS" w:hAnsi="Comic Sans MS"/>
-          <w:sz w:val="20"/>
-          <w:szCs w:val="20"/>
-          <w:lang w:val="en-US"/>
-        </w:rPr>
-        <w:t>openvas</w:t>
-      </w:r>
-      <w:proofErr w:type="spellEnd"/>
-      <w:r>
-        <w:rPr>
-          <w:rFonts w:ascii="Comic Sans MS" w:hAnsi="Comic Sans MS"/>
-          <w:sz w:val="20"/>
-          <w:szCs w:val="20"/>
-          <w:lang w:val="en-US"/>
-        </w:rPr>
-        <w:t xml:space="preserve"> </w:t>
-      </w:r>
-      <w:proofErr w:type="spellStart"/>
-      <w:r>
-        <w:rPr>
-          <w:rFonts w:ascii="Comic Sans MS" w:hAnsi="Comic Sans MS"/>
-          <w:sz w:val="20"/>
-          <w:szCs w:val="20"/>
-          <w:lang w:val="en-US"/>
-        </w:rPr>
-        <w:t>etc</w:t>
-      </w:r>
-      <w:proofErr w:type="spellEnd"/>
-      <w:r>
-        <w:rPr>
-          <w:rFonts w:ascii="Comic Sans MS" w:hAnsi="Comic Sans MS"/>
-          <w:sz w:val="20"/>
-          <w:szCs w:val="20"/>
-          <w:lang w:val="en-US"/>
-        </w:rPr>
-        <w:t xml:space="preserve">). </w:t>
+        <w:t xml:space="preserve">Kioptrix, pWnOS etc) by tools included in Kali Linux (Metasploit, nmap, nessus, openvas etc). </w:t>
       </w:r>
       <w:proofErr w:type="gramStart"/>
       <w:r>
@@ -5448,107 +3918,34 @@
           <w:szCs w:val="20"/>
           <w:lang w:val="en-US"/>
         </w:rPr>
-        <w:t xml:space="preserve">A, </w:t>
-      </w:r>
-      <w:proofErr w:type="spellStart"/>
-      <w:r>
-        <w:rPr>
-          <w:rFonts w:ascii="Comic Sans MS" w:hAnsi="Comic Sans MS"/>
-          <w:sz w:val="20"/>
-          <w:szCs w:val="20"/>
-          <w:lang w:val="en-US"/>
-        </w:rPr>
-        <w:t>paloalto</w:t>
-      </w:r>
-      <w:proofErr w:type="spellEnd"/>
-      <w:r>
-        <w:rPr>
-          <w:rFonts w:ascii="Comic Sans MS" w:hAnsi="Comic Sans MS"/>
-          <w:sz w:val="20"/>
-          <w:szCs w:val="20"/>
-          <w:lang w:val="en-US"/>
-        </w:rPr>
-        <w:t xml:space="preserve"> </w:t>
-      </w:r>
-      <w:proofErr w:type="spellStart"/>
-      <w:r>
-        <w:rPr>
-          <w:rFonts w:ascii="Comic Sans MS" w:hAnsi="Comic Sans MS"/>
-          <w:sz w:val="20"/>
-          <w:szCs w:val="20"/>
-          <w:lang w:val="en-US"/>
-        </w:rPr>
-        <w:t>etc</w:t>
-      </w:r>
-      <w:proofErr w:type="spellEnd"/>
-      <w:r>
-        <w:rPr>
-          <w:rFonts w:ascii="Comic Sans MS" w:hAnsi="Comic Sans MS"/>
-          <w:sz w:val="20"/>
-          <w:szCs w:val="20"/>
-          <w:lang w:val="en-US"/>
-        </w:rPr>
-        <w:t xml:space="preserve">) and automation (shell scripting, </w:t>
-      </w:r>
-      <w:proofErr w:type="spellStart"/>
-      <w:r>
-        <w:rPr>
-          <w:rFonts w:ascii="Comic Sans MS" w:hAnsi="Comic Sans MS"/>
-          <w:sz w:val="20"/>
-          <w:szCs w:val="20"/>
-          <w:lang w:val="en-US"/>
-        </w:rPr>
-        <w:t>ansible</w:t>
-      </w:r>
-      <w:proofErr w:type="spellEnd"/>
-      <w:r>
-        <w:rPr>
-          <w:rFonts w:ascii="Comic Sans MS" w:hAnsi="Comic Sans MS"/>
-          <w:sz w:val="20"/>
-          <w:szCs w:val="20"/>
-          <w:lang w:val="en-US"/>
-        </w:rPr>
-        <w:t xml:space="preserve">, </w:t>
-      </w:r>
-      <w:proofErr w:type="spellStart"/>
-      <w:r>
-        <w:rPr>
-          <w:rFonts w:ascii="Comic Sans MS" w:hAnsi="Comic Sans MS"/>
-          <w:sz w:val="20"/>
-          <w:szCs w:val="20"/>
-          <w:lang w:val="en-US"/>
-        </w:rPr>
-        <w:t>saltstack</w:t>
-      </w:r>
-      <w:proofErr w:type="spellEnd"/>
-      <w:r>
-        <w:rPr>
-          <w:rFonts w:ascii="Comic Sans MS" w:hAnsi="Comic Sans MS"/>
-          <w:sz w:val="20"/>
-          <w:szCs w:val="20"/>
-          <w:lang w:val="en-US"/>
-        </w:rPr>
-        <w:t xml:space="preserve">) intrigue me also. I also like to learn new things and some of my works can be found on my </w:t>
-      </w:r>
-      <w:proofErr w:type="spellStart"/>
-      <w:r>
-        <w:rPr>
-          <w:rFonts w:ascii="Comic Sans MS" w:hAnsi="Comic Sans MS"/>
-          <w:sz w:val="20"/>
-          <w:szCs w:val="20"/>
-          <w:lang w:val="en-US"/>
-        </w:rPr>
-        <w:t>github</w:t>
-      </w:r>
-      <w:proofErr w:type="spellEnd"/>
-      <w:r>
-        <w:rPr>
-          <w:rFonts w:ascii="Comic Sans MS" w:hAnsi="Comic Sans MS"/>
-          <w:sz w:val="20"/>
-          <w:szCs w:val="20"/>
-          <w:lang w:val="en-US"/>
-        </w:rPr>
-        <w:t xml:space="preserve"> account</w:t>
+        <w:t>A, paloalto</w:t>
+      </w:r>
+      <w:r>
+        <w:rPr>
+          <w:rFonts w:ascii="Comic Sans MS" w:hAnsi="Comic Sans MS"/>
+          <w:sz w:val="20"/>
+          <w:szCs w:val="20"/>
+          <w:lang w:val="en-US"/>
+        </w:rPr>
+        <w:t xml:space="preserve"> etc) and automation (shell scripting, ansible</w:t>
+      </w:r>
+      <w:r>
+        <w:rPr>
+          <w:rFonts w:ascii="Comic Sans MS" w:hAnsi="Comic Sans MS"/>
+          <w:sz w:val="20"/>
+          <w:szCs w:val="20"/>
+          <w:lang w:val="en-US"/>
+        </w:rPr>
+        <w:t>, saltstack</w:t>
+      </w:r>
+      <w:r>
+        <w:rPr>
+          <w:rFonts w:ascii="Comic Sans MS" w:hAnsi="Comic Sans MS"/>
+          <w:sz w:val="20"/>
+          <w:szCs w:val="20"/>
+          <w:lang w:val="en-US"/>
+        </w:rPr>
+        <w:t>) intrigue me also. I also like to learn new things and some of my works can be found on my github account</w:t>
       </w:r>
       <w:r>
         <w:rPr>

</xml_diff>

<commit_message>
Sun 27 Jan 2019 20:23:00 EET
</commit_message>
<xml_diff>
--- a/CV/Resume_khabir_sec.docx
+++ b/CV/Resume_khabir_sec.docx
@@ -10,12 +10,28 @@
           <w:rFonts w:ascii="Comic Sans MS" w:eastAsia="Comic Sans MS" w:hAnsi="Comic Sans MS" w:cs="Comic Sans MS"/>
         </w:rPr>
       </w:pPr>
-      <w:r>
-        <w:rPr>
-          <w:rFonts w:ascii="Comic Sans MS" w:hAnsi="Comic Sans MS"/>
-        </w:rPr>
-        <w:t>Mohammad Khabir Uddin</w:t>
-      </w:r>
+      <w:proofErr w:type="spellStart"/>
+      <w:r>
+        <w:rPr>
+          <w:rFonts w:ascii="Comic Sans MS" w:hAnsi="Comic Sans MS"/>
+        </w:rPr>
+        <w:t>Mohammad</w:t>
+      </w:r>
+      <w:proofErr w:type="spellEnd"/>
+      <w:r>
+        <w:rPr>
+          <w:rFonts w:ascii="Comic Sans MS" w:hAnsi="Comic Sans MS"/>
+        </w:rPr>
+        <w:t xml:space="preserve"> Khabir </w:t>
+      </w:r>
+      <w:proofErr w:type="spellStart"/>
+      <w:r>
+        <w:rPr>
+          <w:rFonts w:ascii="Comic Sans MS" w:hAnsi="Comic Sans MS"/>
+        </w:rPr>
+        <w:t>Uddin</w:t>
+      </w:r>
+      <w:proofErr w:type="spellEnd"/>
     </w:p>
     <w:p>
       <w:pPr>
@@ -168,6 +184,7 @@
         </w:rPr>
         <w:t xml:space="preserve">Skype: </w:t>
       </w:r>
+      <w:proofErr w:type="spellStart"/>
       <w:proofErr w:type="gramStart"/>
       <w:r>
         <w:rPr>
@@ -188,6 +205,7 @@
         </w:rPr>
         <w:t>.uddin</w:t>
       </w:r>
+      <w:proofErr w:type="spellEnd"/>
     </w:p>
     <w:p>
       <w:pPr>
@@ -200,14 +218,25 @@
           <w:lang w:val="en-US"/>
         </w:rPr>
       </w:pPr>
-      <w:r>
-        <w:rPr>
-          <w:rFonts w:ascii="Comic Sans MS" w:hAnsi="Comic Sans MS"/>
-          <w:sz w:val="20"/>
-          <w:szCs w:val="20"/>
-          <w:lang w:val="en-US"/>
-        </w:rPr>
-        <w:t xml:space="preserve">Github: https://github.com/masumndc1/zim         </w:t>
+      <w:proofErr w:type="spellStart"/>
+      <w:r>
+        <w:rPr>
+          <w:rFonts w:ascii="Comic Sans MS" w:hAnsi="Comic Sans MS"/>
+          <w:sz w:val="20"/>
+          <w:szCs w:val="20"/>
+          <w:lang w:val="en-US"/>
+        </w:rPr>
+        <w:t>Github</w:t>
+      </w:r>
+      <w:proofErr w:type="spellEnd"/>
+      <w:r>
+        <w:rPr>
+          <w:rFonts w:ascii="Comic Sans MS" w:hAnsi="Comic Sans MS"/>
+          <w:sz w:val="20"/>
+          <w:szCs w:val="20"/>
+          <w:lang w:val="en-US"/>
+        </w:rPr>
+        <w:t xml:space="preserve">: https://github.com/masumndc1/zim         </w:t>
       </w:r>
     </w:p>
     <w:p>
@@ -220,6 +249,7 @@
           <w:szCs w:val="20"/>
         </w:rPr>
       </w:pPr>
+      <w:proofErr w:type="spellStart"/>
       <w:proofErr w:type="gramStart"/>
       <w:r>
         <w:rPr>
@@ -227,7 +257,16 @@
           <w:sz w:val="20"/>
           <w:szCs w:val="20"/>
         </w:rPr>
-        <w:t>Linkedin :</w:t>
+        <w:t>Linkedin</w:t>
+      </w:r>
+      <w:proofErr w:type="spellEnd"/>
+      <w:r>
+        <w:rPr>
+          <w:rFonts w:ascii="Comic Sans MS" w:hAnsi="Comic Sans MS"/>
+          <w:sz w:val="20"/>
+          <w:szCs w:val="20"/>
+        </w:rPr>
+        <w:t xml:space="preserve"> :</w:t>
       </w:r>
       <w:proofErr w:type="gramEnd"/>
       <w:r>
@@ -285,7 +324,31 @@
           <w:szCs w:val="20"/>
           <w:lang w:val="en-US"/>
         </w:rPr>
-        <w:t>E|CSA (Eccouncil Certified Security Analyst)</w:t>
+        <w:t>E|CSA (</w:t>
+      </w:r>
+      <w:proofErr w:type="spellStart"/>
+      <w:r>
+        <w:rPr>
+          <w:rFonts w:ascii="Comic Sans MS" w:hAnsi="Comic Sans MS"/>
+          <w:b/>
+          <w:bCs/>
+          <w:sz w:val="20"/>
+          <w:szCs w:val="20"/>
+          <w:lang w:val="en-US"/>
+        </w:rPr>
+        <w:t>Eccouncil</w:t>
+      </w:r>
+      <w:proofErr w:type="spellEnd"/>
+      <w:r>
+        <w:rPr>
+          <w:rFonts w:ascii="Comic Sans MS" w:hAnsi="Comic Sans MS"/>
+          <w:b/>
+          <w:bCs/>
+          <w:sz w:val="20"/>
+          <w:szCs w:val="20"/>
+          <w:lang w:val="en-US"/>
+        </w:rPr>
+        <w:t xml:space="preserve"> Certified Security Analyst)</w:t>
       </w:r>
     </w:p>
     <w:p>
@@ -329,6 +392,7 @@
           <w:lang w:val="en-US"/>
         </w:rPr>
       </w:pPr>
+      <w:proofErr w:type="spellStart"/>
       <w:r>
         <w:rPr>
           <w:rFonts w:ascii="Comic Sans MS" w:hAnsi="Comic Sans MS"/>
@@ -336,7 +400,17 @@
           <w:szCs w:val="20"/>
           <w:lang w:val="nl-NL"/>
         </w:rPr>
-        <w:t xml:space="preserve">Exam date: </w:t>
+        <w:t>Exam</w:t>
+      </w:r>
+      <w:proofErr w:type="spellEnd"/>
+      <w:r>
+        <w:rPr>
+          <w:rFonts w:ascii="Comic Sans MS" w:hAnsi="Comic Sans MS"/>
+          <w:sz w:val="20"/>
+          <w:szCs w:val="20"/>
+          <w:lang w:val="nl-NL"/>
+        </w:rPr>
+        <w:t xml:space="preserve"> date: </w:t>
       </w:r>
       <w:r>
         <w:rPr>
@@ -431,6 +505,7 @@
           <w:lang w:val="en-US"/>
         </w:rPr>
       </w:pPr>
+      <w:proofErr w:type="spellStart"/>
       <w:r>
         <w:rPr>
           <w:rFonts w:ascii="Comic Sans MS" w:hAnsi="Comic Sans MS"/>
@@ -438,7 +513,17 @@
           <w:szCs w:val="20"/>
           <w:lang w:val="nl-NL"/>
         </w:rPr>
-        <w:t xml:space="preserve">Exam date: </w:t>
+        <w:t>Exam</w:t>
+      </w:r>
+      <w:proofErr w:type="spellEnd"/>
+      <w:r>
+        <w:rPr>
+          <w:rFonts w:ascii="Comic Sans MS" w:hAnsi="Comic Sans MS"/>
+          <w:sz w:val="20"/>
+          <w:szCs w:val="20"/>
+          <w:lang w:val="nl-NL"/>
+        </w:rPr>
+        <w:t xml:space="preserve"> date: </w:t>
       </w:r>
       <w:r>
         <w:rPr>
@@ -546,6 +631,7 @@
         </w:rPr>
         <w:t>(</w:t>
       </w:r>
+      <w:proofErr w:type="spellStart"/>
       <w:proofErr w:type="gramStart"/>
       <w:r>
         <w:rPr>
@@ -557,6 +643,7 @@
         </w:rPr>
         <w:t>iptables,pf</w:t>
       </w:r>
+      <w:proofErr w:type="spellEnd"/>
       <w:proofErr w:type="gramEnd"/>
       <w:r>
         <w:rPr>
@@ -720,6 +807,7 @@
         </w:rPr>
         <w:t xml:space="preserve">, </w:t>
       </w:r>
+      <w:proofErr w:type="spellStart"/>
       <w:r>
         <w:rPr>
           <w:rFonts w:ascii="Comic Sans MS" w:hAnsi="Comic Sans MS"/>
@@ -748,7 +836,18 @@
           <w:sz w:val="20"/>
           <w:szCs w:val="20"/>
         </w:rPr>
-        <w:t>MySQL,MariaDB,</w:t>
+        <w:t>MySQL,MariaDB</w:t>
+      </w:r>
+      <w:proofErr w:type="spellEnd"/>
+      <w:r>
+        <w:rPr>
+          <w:rFonts w:ascii="Comic Sans MS" w:hAnsi="Comic Sans MS"/>
+          <w:b/>
+          <w:bCs/>
+          <w:sz w:val="20"/>
+          <w:szCs w:val="20"/>
+        </w:rPr>
+        <w:t>,</w:t>
       </w:r>
       <w:r>
         <w:rPr>
@@ -780,15 +879,27 @@
         </w:rPr>
         <w:t xml:space="preserve"> </w:t>
       </w:r>
-      <w:r>
-        <w:rPr>
-          <w:rFonts w:ascii="Comic Sans MS" w:hAnsi="Comic Sans MS"/>
-          <w:b/>
-          <w:bCs/>
-          <w:sz w:val="20"/>
-          <w:szCs w:val="20"/>
-        </w:rPr>
-        <w:t>Openswan,</w:t>
+      <w:proofErr w:type="spellStart"/>
+      <w:r>
+        <w:rPr>
+          <w:rFonts w:ascii="Comic Sans MS" w:hAnsi="Comic Sans MS"/>
+          <w:b/>
+          <w:bCs/>
+          <w:sz w:val="20"/>
+          <w:szCs w:val="20"/>
+        </w:rPr>
+        <w:t>Openswan</w:t>
+      </w:r>
+      <w:proofErr w:type="spellEnd"/>
+      <w:r>
+        <w:rPr>
+          <w:rFonts w:ascii="Comic Sans MS" w:hAnsi="Comic Sans MS"/>
+          <w:b/>
+          <w:bCs/>
+          <w:sz w:val="20"/>
+          <w:szCs w:val="20"/>
+        </w:rPr>
+        <w:t>,</w:t>
       </w:r>
       <w:r>
         <w:rPr>
@@ -800,33 +911,75 @@
         </w:rPr>
         <w:t xml:space="preserve"> </w:t>
       </w:r>
-      <w:r>
-        <w:rPr>
-          <w:rFonts w:ascii="Comic Sans MS" w:hAnsi="Comic Sans MS"/>
-          <w:b/>
-          <w:bCs/>
-          <w:sz w:val="20"/>
-          <w:szCs w:val="20"/>
-        </w:rPr>
-        <w:t>Strongswan VPN</w:t>
-      </w:r>
-      <w:r>
-        <w:rPr>
-          <w:rFonts w:ascii="Comic Sans MS" w:hAnsi="Comic Sans MS"/>
-          <w:b/>
-          <w:bCs/>
-          <w:sz w:val="20"/>
-          <w:szCs w:val="20"/>
-        </w:rPr>
-        <w:t>, git</w:t>
-      </w:r>
-      <w:r>
-        <w:rPr>
-          <w:rFonts w:ascii="Comic Sans MS" w:hAnsi="Comic Sans MS"/>
-          <w:sz w:val="20"/>
-          <w:szCs w:val="20"/>
-        </w:rPr>
-        <w:t xml:space="preserve"> etc on </w:t>
+      <w:proofErr w:type="spellStart"/>
+      <w:r>
+        <w:rPr>
+          <w:rFonts w:ascii="Comic Sans MS" w:hAnsi="Comic Sans MS"/>
+          <w:b/>
+          <w:bCs/>
+          <w:sz w:val="20"/>
+          <w:szCs w:val="20"/>
+        </w:rPr>
+        <w:t>Strongswan</w:t>
+      </w:r>
+      <w:proofErr w:type="spellEnd"/>
+      <w:r>
+        <w:rPr>
+          <w:rFonts w:ascii="Comic Sans MS" w:hAnsi="Comic Sans MS"/>
+          <w:b/>
+          <w:bCs/>
+          <w:sz w:val="20"/>
+          <w:szCs w:val="20"/>
+        </w:rPr>
+        <w:t xml:space="preserve"> VPN</w:t>
+      </w:r>
+      <w:r>
+        <w:rPr>
+          <w:rFonts w:ascii="Comic Sans MS" w:hAnsi="Comic Sans MS"/>
+          <w:b/>
+          <w:bCs/>
+          <w:sz w:val="20"/>
+          <w:szCs w:val="20"/>
+        </w:rPr>
+        <w:t xml:space="preserve">, </w:t>
+      </w:r>
+      <w:proofErr w:type="spellStart"/>
+      <w:r>
+        <w:rPr>
+          <w:rFonts w:ascii="Comic Sans MS" w:hAnsi="Comic Sans MS"/>
+          <w:b/>
+          <w:bCs/>
+          <w:sz w:val="20"/>
+          <w:szCs w:val="20"/>
+        </w:rPr>
+        <w:t>git</w:t>
+      </w:r>
+      <w:proofErr w:type="spellEnd"/>
+      <w:r>
+        <w:rPr>
+          <w:rFonts w:ascii="Comic Sans MS" w:hAnsi="Comic Sans MS"/>
+          <w:sz w:val="20"/>
+          <w:szCs w:val="20"/>
+        </w:rPr>
+        <w:t xml:space="preserve"> </w:t>
+      </w:r>
+      <w:proofErr w:type="spellStart"/>
+      <w:r>
+        <w:rPr>
+          <w:rFonts w:ascii="Comic Sans MS" w:hAnsi="Comic Sans MS"/>
+          <w:sz w:val="20"/>
+          <w:szCs w:val="20"/>
+        </w:rPr>
+        <w:t>etc</w:t>
+      </w:r>
+      <w:proofErr w:type="spellEnd"/>
+      <w:r>
+        <w:rPr>
+          <w:rFonts w:ascii="Comic Sans MS" w:hAnsi="Comic Sans MS"/>
+          <w:sz w:val="20"/>
+          <w:szCs w:val="20"/>
+        </w:rPr>
+        <w:t xml:space="preserve"> on </w:t>
       </w:r>
       <w:r>
         <w:rPr>
@@ -872,16 +1025,29 @@
         </w:rPr>
         <w:t xml:space="preserve"> </w:t>
       </w:r>
-      <w:r>
-        <w:rPr>
-          <w:rFonts w:ascii="Comic Sans MS" w:hAnsi="Comic Sans MS"/>
-          <w:b/>
-          <w:bCs/>
-          <w:spacing w:val="-5"/>
-          <w:sz w:val="20"/>
-          <w:szCs w:val="20"/>
-        </w:rPr>
-        <w:t>Debian,</w:t>
+      <w:proofErr w:type="spellStart"/>
+      <w:r>
+        <w:rPr>
+          <w:rFonts w:ascii="Comic Sans MS" w:hAnsi="Comic Sans MS"/>
+          <w:b/>
+          <w:bCs/>
+          <w:spacing w:val="-5"/>
+          <w:sz w:val="20"/>
+          <w:szCs w:val="20"/>
+        </w:rPr>
+        <w:t>Debian</w:t>
+      </w:r>
+      <w:proofErr w:type="spellEnd"/>
+      <w:r>
+        <w:rPr>
+          <w:rFonts w:ascii="Comic Sans MS" w:hAnsi="Comic Sans MS"/>
+          <w:b/>
+          <w:bCs/>
+          <w:spacing w:val="-5"/>
+          <w:sz w:val="20"/>
+          <w:szCs w:val="20"/>
+        </w:rPr>
+        <w:t>,</w:t>
       </w:r>
       <w:r>
         <w:rPr>
@@ -916,15 +1082,27 @@
         </w:rPr>
         <w:t xml:space="preserve"> </w:t>
       </w:r>
-      <w:r>
-        <w:rPr>
-          <w:rFonts w:ascii="Comic Sans MS" w:hAnsi="Comic Sans MS"/>
-          <w:b/>
-          <w:bCs/>
-          <w:sz w:val="20"/>
-          <w:szCs w:val="20"/>
-        </w:rPr>
-        <w:t>OpenBSD,</w:t>
+      <w:proofErr w:type="spellStart"/>
+      <w:r>
+        <w:rPr>
+          <w:rFonts w:ascii="Comic Sans MS" w:hAnsi="Comic Sans MS"/>
+          <w:b/>
+          <w:bCs/>
+          <w:sz w:val="20"/>
+          <w:szCs w:val="20"/>
+        </w:rPr>
+        <w:t>OpenBSD</w:t>
+      </w:r>
+      <w:proofErr w:type="spellEnd"/>
+      <w:r>
+        <w:rPr>
+          <w:rFonts w:ascii="Comic Sans MS" w:hAnsi="Comic Sans MS"/>
+          <w:b/>
+          <w:bCs/>
+          <w:sz w:val="20"/>
+          <w:szCs w:val="20"/>
+        </w:rPr>
+        <w:t>,</w:t>
       </w:r>
       <w:r>
         <w:rPr>
@@ -966,6 +1144,7 @@
         </w:rPr>
         <w:t xml:space="preserve"> </w:t>
       </w:r>
+      <w:proofErr w:type="spellStart"/>
       <w:r>
         <w:rPr>
           <w:rFonts w:ascii="Comic Sans MS" w:hAnsi="Comic Sans MS"/>
@@ -976,6 +1155,7 @@
         </w:rPr>
         <w:t>NetBSD</w:t>
       </w:r>
+      <w:proofErr w:type="spellEnd"/>
       <w:r>
         <w:rPr>
           <w:rFonts w:ascii="Comic Sans MS" w:hAnsi="Comic Sans MS"/>
@@ -996,7 +1176,31 @@
           <w:sz w:val="20"/>
           <w:szCs w:val="20"/>
         </w:rPr>
-        <w:t xml:space="preserve">and Archlinux </w:t>
+        <w:t xml:space="preserve">and </w:t>
+      </w:r>
+      <w:proofErr w:type="spellStart"/>
+      <w:r>
+        <w:rPr>
+          <w:rFonts w:ascii="Comic Sans MS" w:hAnsi="Comic Sans MS"/>
+          <w:b/>
+          <w:bCs/>
+          <w:spacing w:val="-5"/>
+          <w:sz w:val="20"/>
+          <w:szCs w:val="20"/>
+        </w:rPr>
+        <w:t>Archlinux</w:t>
+      </w:r>
+      <w:proofErr w:type="spellEnd"/>
+      <w:r>
+        <w:rPr>
+          <w:rFonts w:ascii="Comic Sans MS" w:hAnsi="Comic Sans MS"/>
+          <w:b/>
+          <w:bCs/>
+          <w:spacing w:val="-5"/>
+          <w:sz w:val="20"/>
+          <w:szCs w:val="20"/>
+        </w:rPr>
+        <w:t xml:space="preserve"> </w:t>
       </w:r>
       <w:r>
         <w:rPr>
@@ -1121,6 +1325,7 @@
           <w:lang w:val="en-US"/>
         </w:rPr>
       </w:pPr>
+      <w:proofErr w:type="spellStart"/>
       <w:r>
         <w:rPr>
           <w:rFonts w:ascii="Comic Sans MS" w:hAnsi="Comic Sans MS"/>
@@ -1129,19 +1334,20 @@
           <w:szCs w:val="20"/>
           <w:lang w:val="it-IT"/>
         </w:rPr>
-        <w:t xml:space="preserve">Apt on limiting users and processes by </w:t>
-      </w:r>
-      <w:r>
-        <w:rPr>
-          <w:rFonts w:ascii="Comic Sans MS" w:hAnsi="Comic Sans MS"/>
-          <w:b/>
+        <w:t>Apt</w:t>
+      </w:r>
+      <w:proofErr w:type="spellEnd"/>
+      <w:r>
+        <w:rPr>
+          <w:rFonts w:ascii="Comic Sans MS" w:hAnsi="Comic Sans MS"/>
           <w:bCs/>
           <w:sz w:val="20"/>
           <w:szCs w:val="20"/>
           <w:lang w:val="it-IT"/>
         </w:rPr>
-        <w:t xml:space="preserve">Selinux </w:t>
-      </w:r>
+        <w:t xml:space="preserve"> on </w:t>
+      </w:r>
+      <w:proofErr w:type="spellStart"/>
       <w:r>
         <w:rPr>
           <w:rFonts w:ascii="Comic Sans MS" w:hAnsi="Comic Sans MS"/>
@@ -1150,8 +1356,98 @@
           <w:szCs w:val="20"/>
           <w:lang w:val="it-IT"/>
         </w:rPr>
+        <w:t>limiting</w:t>
+      </w:r>
+      <w:proofErr w:type="spellEnd"/>
+      <w:r>
+        <w:rPr>
+          <w:rFonts w:ascii="Comic Sans MS" w:hAnsi="Comic Sans MS"/>
+          <w:bCs/>
+          <w:sz w:val="20"/>
+          <w:szCs w:val="20"/>
+          <w:lang w:val="it-IT"/>
+        </w:rPr>
+        <w:t xml:space="preserve"> </w:t>
+      </w:r>
+      <w:proofErr w:type="spellStart"/>
+      <w:r>
+        <w:rPr>
+          <w:rFonts w:ascii="Comic Sans MS" w:hAnsi="Comic Sans MS"/>
+          <w:bCs/>
+          <w:sz w:val="20"/>
+          <w:szCs w:val="20"/>
+          <w:lang w:val="it-IT"/>
+        </w:rPr>
+        <w:t>users</w:t>
+      </w:r>
+      <w:proofErr w:type="spellEnd"/>
+      <w:r>
+        <w:rPr>
+          <w:rFonts w:ascii="Comic Sans MS" w:hAnsi="Comic Sans MS"/>
+          <w:bCs/>
+          <w:sz w:val="20"/>
+          <w:szCs w:val="20"/>
+          <w:lang w:val="it-IT"/>
+        </w:rPr>
+        <w:t xml:space="preserve"> and </w:t>
+      </w:r>
+      <w:proofErr w:type="spellStart"/>
+      <w:r>
+        <w:rPr>
+          <w:rFonts w:ascii="Comic Sans MS" w:hAnsi="Comic Sans MS"/>
+          <w:bCs/>
+          <w:sz w:val="20"/>
+          <w:szCs w:val="20"/>
+          <w:lang w:val="it-IT"/>
+        </w:rPr>
+        <w:t>processes</w:t>
+      </w:r>
+      <w:proofErr w:type="spellEnd"/>
+      <w:r>
+        <w:rPr>
+          <w:rFonts w:ascii="Comic Sans MS" w:hAnsi="Comic Sans MS"/>
+          <w:bCs/>
+          <w:sz w:val="20"/>
+          <w:szCs w:val="20"/>
+          <w:lang w:val="it-IT"/>
+        </w:rPr>
+        <w:t xml:space="preserve"> by </w:t>
+      </w:r>
+      <w:proofErr w:type="spellStart"/>
+      <w:r>
+        <w:rPr>
+          <w:rFonts w:ascii="Comic Sans MS" w:hAnsi="Comic Sans MS"/>
+          <w:b/>
+          <w:bCs/>
+          <w:sz w:val="20"/>
+          <w:szCs w:val="20"/>
+          <w:lang w:val="it-IT"/>
+        </w:rPr>
+        <w:t>Selinux</w:t>
+      </w:r>
+      <w:proofErr w:type="spellEnd"/>
+      <w:r>
+        <w:rPr>
+          <w:rFonts w:ascii="Comic Sans MS" w:hAnsi="Comic Sans MS"/>
+          <w:b/>
+          <w:bCs/>
+          <w:sz w:val="20"/>
+          <w:szCs w:val="20"/>
+          <w:lang w:val="it-IT"/>
+        </w:rPr>
+        <w:t xml:space="preserve"> </w:t>
+      </w:r>
+      <w:r>
+        <w:rPr>
+          <w:rFonts w:ascii="Comic Sans MS" w:hAnsi="Comic Sans MS"/>
+          <w:bCs/>
+          <w:sz w:val="20"/>
+          <w:szCs w:val="20"/>
+          <w:lang w:val="it-IT"/>
+        </w:rPr>
         <w:t xml:space="preserve">and </w:t>
       </w:r>
+      <w:proofErr w:type="spellStart"/>
       <w:r>
         <w:rPr>
           <w:rFonts w:ascii="Comic Sans MS" w:hAnsi="Comic Sans MS"/>
@@ -1163,6 +1459,7 @@
         </w:rPr>
         <w:t>AppArmor</w:t>
       </w:r>
+      <w:proofErr w:type="spellEnd"/>
       <w:r>
         <w:rPr>
           <w:rFonts w:ascii="Comic Sans MS" w:hAnsi="Comic Sans MS"/>
@@ -1209,7 +1506,31 @@
           <w:szCs w:val="20"/>
           <w:lang w:val="de-DE"/>
         </w:rPr>
-        <w:t xml:space="preserve"> Ansible </w:t>
+        <w:t xml:space="preserve"> </w:t>
+      </w:r>
+      <w:proofErr w:type="spellStart"/>
+      <w:r>
+        <w:rPr>
+          <w:rFonts w:ascii="Comic Sans MS" w:hAnsi="Comic Sans MS"/>
+          <w:b/>
+          <w:bCs/>
+          <w:sz w:val="20"/>
+          <w:szCs w:val="20"/>
+          <w:lang w:val="de-DE"/>
+        </w:rPr>
+        <w:t>Ansible</w:t>
+      </w:r>
+      <w:proofErr w:type="spellEnd"/>
+      <w:r>
+        <w:rPr>
+          <w:rFonts w:ascii="Comic Sans MS" w:hAnsi="Comic Sans MS"/>
+          <w:b/>
+          <w:bCs/>
+          <w:sz w:val="20"/>
+          <w:szCs w:val="20"/>
+          <w:lang w:val="de-DE"/>
+        </w:rPr>
+        <w:t xml:space="preserve"> </w:t>
       </w:r>
       <w:r>
         <w:rPr>
@@ -1229,7 +1550,31 @@
           <w:szCs w:val="20"/>
           <w:lang w:val="en-US"/>
         </w:rPr>
-        <w:t xml:space="preserve"> Saltstack.</w:t>
+        <w:t xml:space="preserve"> </w:t>
+      </w:r>
+      <w:proofErr w:type="spellStart"/>
+      <w:r>
+        <w:rPr>
+          <w:rFonts w:ascii="Comic Sans MS" w:hAnsi="Comic Sans MS"/>
+          <w:b/>
+          <w:bCs/>
+          <w:sz w:val="20"/>
+          <w:szCs w:val="20"/>
+          <w:lang w:val="en-US"/>
+        </w:rPr>
+        <w:t>Saltstack</w:t>
+      </w:r>
+      <w:proofErr w:type="spellEnd"/>
+      <w:r>
+        <w:rPr>
+          <w:rFonts w:ascii="Comic Sans MS" w:hAnsi="Comic Sans MS"/>
+          <w:b/>
+          <w:bCs/>
+          <w:sz w:val="20"/>
+          <w:szCs w:val="20"/>
+          <w:lang w:val="en-US"/>
+        </w:rPr>
+        <w:t>.</w:t>
       </w:r>
     </w:p>
     <w:p>
@@ -1337,16 +1682,29 @@
         </w:rPr>
         <w:t xml:space="preserve">Knowledge on cloud computing using </w:t>
       </w:r>
-      <w:r>
-        <w:rPr>
-          <w:rFonts w:ascii="Comic Sans MS" w:hAnsi="Comic Sans MS"/>
-          <w:b/>
-          <w:bCs/>
-          <w:spacing w:val="-5"/>
-          <w:sz w:val="20"/>
-          <w:szCs w:val="20"/>
-        </w:rPr>
-        <w:t xml:space="preserve">Openstack </w:t>
+      <w:proofErr w:type="spellStart"/>
+      <w:r>
+        <w:rPr>
+          <w:rFonts w:ascii="Comic Sans MS" w:hAnsi="Comic Sans MS"/>
+          <w:b/>
+          <w:bCs/>
+          <w:spacing w:val="-5"/>
+          <w:sz w:val="20"/>
+          <w:szCs w:val="20"/>
+        </w:rPr>
+        <w:t>Openstack</w:t>
+      </w:r>
+      <w:proofErr w:type="spellEnd"/>
+      <w:r>
+        <w:rPr>
+          <w:rFonts w:ascii="Comic Sans MS" w:hAnsi="Comic Sans MS"/>
+          <w:b/>
+          <w:bCs/>
+          <w:spacing w:val="-5"/>
+          <w:sz w:val="20"/>
+          <w:szCs w:val="20"/>
+        </w:rPr>
+        <w:t xml:space="preserve"> </w:t>
       </w:r>
       <w:r>
         <w:rPr>
@@ -1357,6 +1715,7 @@
         </w:rPr>
         <w:t>(</w:t>
       </w:r>
+      <w:proofErr w:type="spellStart"/>
       <w:proofErr w:type="gramStart"/>
       <w:r>
         <w:rPr>
@@ -1375,7 +1734,17 @@
           <w:sz w:val="20"/>
           <w:szCs w:val="20"/>
         </w:rPr>
-        <w:t>,rabbitMQ,Nova,Nova-compute and horizon)</w:t>
+        <w:t>,rabbitMQ,Nova,Nova</w:t>
+      </w:r>
+      <w:proofErr w:type="spellEnd"/>
+      <w:r>
+        <w:rPr>
+          <w:rFonts w:ascii="Comic Sans MS" w:hAnsi="Comic Sans MS"/>
+          <w:spacing w:val="-5"/>
+          <w:sz w:val="20"/>
+          <w:szCs w:val="20"/>
+        </w:rPr>
+        <w:t>-compute and horizon)</w:t>
       </w:r>
       <w:r>
         <w:rPr>
@@ -1427,7 +1796,95 @@
           <w:sz w:val="20"/>
           <w:szCs w:val="20"/>
         </w:rPr>
-        <w:t>(EC2,ELB,Auto Scaling, CloudWatch, IAM, CloudFormation, CloudTrail etc).</w:t>
+        <w:t xml:space="preserve">(EC2,ELB,Auto Scaling, </w:t>
+      </w:r>
+      <w:proofErr w:type="spellStart"/>
+      <w:r>
+        <w:rPr>
+          <w:rStyle w:val="None"/>
+          <w:rFonts w:ascii="Comic Sans MS" w:hAnsi="Comic Sans MS"/>
+          <w:spacing w:val="-5"/>
+          <w:sz w:val="20"/>
+          <w:szCs w:val="20"/>
+        </w:rPr>
+        <w:t>CloudWatch</w:t>
+      </w:r>
+      <w:proofErr w:type="spellEnd"/>
+      <w:r>
+        <w:rPr>
+          <w:rStyle w:val="None"/>
+          <w:rFonts w:ascii="Comic Sans MS" w:hAnsi="Comic Sans MS"/>
+          <w:spacing w:val="-5"/>
+          <w:sz w:val="20"/>
+          <w:szCs w:val="20"/>
+        </w:rPr>
+        <w:t xml:space="preserve">, IAM, </w:t>
+      </w:r>
+      <w:proofErr w:type="spellStart"/>
+      <w:r>
+        <w:rPr>
+          <w:rStyle w:val="None"/>
+          <w:rFonts w:ascii="Comic Sans MS" w:hAnsi="Comic Sans MS"/>
+          <w:spacing w:val="-5"/>
+          <w:sz w:val="20"/>
+          <w:szCs w:val="20"/>
+        </w:rPr>
+        <w:t>CloudFormation</w:t>
+      </w:r>
+      <w:proofErr w:type="spellEnd"/>
+      <w:r>
+        <w:rPr>
+          <w:rStyle w:val="None"/>
+          <w:rFonts w:ascii="Comic Sans MS" w:hAnsi="Comic Sans MS"/>
+          <w:spacing w:val="-5"/>
+          <w:sz w:val="20"/>
+          <w:szCs w:val="20"/>
+        </w:rPr>
+        <w:t xml:space="preserve">, </w:t>
+      </w:r>
+      <w:proofErr w:type="spellStart"/>
+      <w:r>
+        <w:rPr>
+          <w:rStyle w:val="None"/>
+          <w:rFonts w:ascii="Comic Sans MS" w:hAnsi="Comic Sans MS"/>
+          <w:spacing w:val="-5"/>
+          <w:sz w:val="20"/>
+          <w:szCs w:val="20"/>
+        </w:rPr>
+        <w:t>CloudTrail</w:t>
+      </w:r>
+      <w:proofErr w:type="spellEnd"/>
+      <w:r>
+        <w:rPr>
+          <w:rStyle w:val="None"/>
+          <w:rFonts w:ascii="Comic Sans MS" w:hAnsi="Comic Sans MS"/>
+          <w:spacing w:val="-5"/>
+          <w:sz w:val="20"/>
+          <w:szCs w:val="20"/>
+        </w:rPr>
+        <w:t xml:space="preserve"> </w:t>
+      </w:r>
+      <w:proofErr w:type="spellStart"/>
+      <w:r>
+        <w:rPr>
+          <w:rStyle w:val="None"/>
+          <w:rFonts w:ascii="Comic Sans MS" w:hAnsi="Comic Sans MS"/>
+          <w:spacing w:val="-5"/>
+          <w:sz w:val="20"/>
+          <w:szCs w:val="20"/>
+        </w:rPr>
+        <w:t>etc</w:t>
+      </w:r>
+      <w:proofErr w:type="spellEnd"/>
+      <w:r>
+        <w:rPr>
+          <w:rStyle w:val="None"/>
+          <w:rFonts w:ascii="Comic Sans MS" w:hAnsi="Comic Sans MS"/>
+          <w:spacing w:val="-5"/>
+          <w:sz w:val="20"/>
+          <w:szCs w:val="20"/>
+        </w:rPr>
+        <w:t>).</w:t>
       </w:r>
     </w:p>
     <w:p>
@@ -1496,6 +1953,7 @@
         </w:rPr>
         <w:t xml:space="preserve"> and networking using </w:t>
       </w:r>
+      <w:proofErr w:type="spellStart"/>
       <w:proofErr w:type="gramStart"/>
       <w:r>
         <w:rPr>
@@ -1551,7 +2009,19 @@
           <w:sz w:val="20"/>
           <w:szCs w:val="20"/>
         </w:rPr>
-        <w:t>Docker Swarm</w:t>
+        <w:t>Docker</w:t>
+      </w:r>
+      <w:proofErr w:type="spellEnd"/>
+      <w:r>
+        <w:rPr>
+          <w:rStyle w:val="None"/>
+          <w:rFonts w:ascii="Comic Sans MS" w:hAnsi="Comic Sans MS"/>
+          <w:b/>
+          <w:spacing w:val="-5"/>
+          <w:sz w:val="20"/>
+          <w:szCs w:val="20"/>
+        </w:rPr>
+        <w:t xml:space="preserve"> Swarm</w:t>
       </w:r>
       <w:r>
         <w:rPr>
@@ -1607,21 +2077,78 @@
         </w:rPr>
         <w:t xml:space="preserve">Apt on container management using </w:t>
       </w:r>
-      <w:proofErr w:type="gramStart"/>
-      <w:r>
-        <w:rPr>
-          <w:rFonts w:ascii="Comic Sans MS" w:eastAsia="Comic Sans MS" w:hAnsi="Comic Sans MS" w:cs="Comic Sans MS"/>
-          <w:b/>
-          <w:sz w:val="20"/>
-          <w:szCs w:val="20"/>
-        </w:rPr>
-        <w:t>Kubernetes,Openshift</w:t>
-      </w:r>
-      <w:proofErr w:type="gramEnd"/>
-      <w:r>
-        <w:rPr>
-          <w:rFonts w:ascii="Comic Sans MS" w:eastAsia="Comic Sans MS" w:hAnsi="Comic Sans MS" w:cs="Comic Sans MS"/>
-          <w:b/>
+      <w:r>
+        <w:rPr>
+          <w:rFonts w:ascii="Comic Sans MS" w:eastAsia="Comic Sans MS" w:hAnsi="Comic Sans MS" w:cs="Comic Sans MS"/>
+          <w:b/>
+          <w:sz w:val="20"/>
+          <w:szCs w:val="20"/>
+        </w:rPr>
+        <w:t>Kubernetes</w:t>
+      </w:r>
+      <w:r>
+        <w:rPr>
+          <w:rFonts w:ascii="Comic Sans MS" w:eastAsia="Comic Sans MS" w:hAnsi="Comic Sans MS" w:cs="Comic Sans MS"/>
+          <w:b/>
+          <w:sz w:val="20"/>
+          <w:szCs w:val="20"/>
+        </w:rPr>
+        <w:t>.</w:t>
+      </w:r>
+    </w:p>
+    <w:p>
+      <w:pPr>
+        <w:pStyle w:val="NoSpacing"/>
+        <w:numPr>
+          <w:ilvl w:val="0"/>
+          <w:numId w:val="5"/>
+        </w:numPr>
+        <w:rPr>
+          <w:rFonts w:ascii="Comic Sans MS" w:eastAsia="Comic Sans MS" w:hAnsi="Comic Sans MS" w:cs="Comic Sans MS"/>
+          <w:b/>
+          <w:sz w:val="20"/>
+          <w:szCs w:val="20"/>
+        </w:rPr>
+      </w:pPr>
+      <w:r>
+        <w:rPr>
+          <w:rFonts w:ascii="Comic Sans MS" w:eastAsia="Comic Sans MS" w:hAnsi="Comic Sans MS" w:cs="Comic Sans MS"/>
+          <w:sz w:val="20"/>
+          <w:szCs w:val="20"/>
+        </w:rPr>
+        <w:t xml:space="preserve">Apt on cloud deployment and management using </w:t>
+      </w:r>
+      <w:bookmarkStart w:id="0" w:name="_GoBack"/>
+      <w:r>
+        <w:rPr>
+          <w:rFonts w:ascii="Comic Sans MS" w:eastAsia="Comic Sans MS" w:hAnsi="Comic Sans MS" w:cs="Comic Sans MS"/>
+          <w:b/>
+          <w:sz w:val="20"/>
+          <w:szCs w:val="20"/>
+        </w:rPr>
+        <w:t>Packer</w:t>
+      </w:r>
+      <w:bookmarkEnd w:id="0"/>
+      <w:r>
+        <w:rPr>
+          <w:rFonts w:ascii="Comic Sans MS" w:eastAsia="Comic Sans MS" w:hAnsi="Comic Sans MS" w:cs="Comic Sans MS"/>
+          <w:sz w:val="20"/>
+          <w:szCs w:val="20"/>
+        </w:rPr>
+        <w:t xml:space="preserve"> and </w:t>
+      </w:r>
+      <w:r>
+        <w:rPr>
+          <w:rFonts w:ascii="Comic Sans MS" w:eastAsia="Comic Sans MS" w:hAnsi="Comic Sans MS" w:cs="Comic Sans MS"/>
+          <w:b/>
+          <w:sz w:val="20"/>
+          <w:szCs w:val="20"/>
+        </w:rPr>
+        <w:t>Terraform</w:t>
+      </w:r>
+      <w:r>
+        <w:rPr>
+          <w:rFonts w:ascii="Comic Sans MS" w:eastAsia="Comic Sans MS" w:hAnsi="Comic Sans MS" w:cs="Comic Sans MS"/>
           <w:sz w:val="20"/>
           <w:szCs w:val="20"/>
         </w:rPr>
@@ -1663,6 +2190,7 @@
           <w:lang w:val="en-US"/>
         </w:rPr>
       </w:pPr>
+      <w:proofErr w:type="spellStart"/>
       <w:r>
         <w:rPr>
           <w:rFonts w:ascii="Comic Sans MS" w:hAnsi="Comic Sans MS"/>
@@ -1671,8 +2199,9 @@
           <w:szCs w:val="20"/>
           <w:lang w:val="it-IT"/>
         </w:rPr>
-        <w:t xml:space="preserve">Hands-on Network based Intrusion </w:t>
-      </w:r>
+        <w:t>Hands-on</w:t>
+      </w:r>
+      <w:proofErr w:type="spellEnd"/>
       <w:r>
         <w:rPr>
           <w:rFonts w:ascii="Comic Sans MS" w:hAnsi="Comic Sans MS"/>
@@ -1681,8 +2210,9 @@
           <w:szCs w:val="20"/>
           <w:lang w:val="it-IT"/>
         </w:rPr>
-        <w:t xml:space="preserve">Detection </w:t>
-      </w:r>
+        <w:t xml:space="preserve"> Network </w:t>
+      </w:r>
+      <w:proofErr w:type="spellStart"/>
       <w:r>
         <w:rPr>
           <w:rFonts w:ascii="Comic Sans MS" w:hAnsi="Comic Sans MS"/>
@@ -1691,6 +2221,71 @@
           <w:szCs w:val="20"/>
           <w:lang w:val="it-IT"/>
         </w:rPr>
+        <w:t>based</w:t>
+      </w:r>
+      <w:proofErr w:type="spellEnd"/>
+      <w:r>
+        <w:rPr>
+          <w:rFonts w:ascii="Comic Sans MS" w:hAnsi="Comic Sans MS"/>
+          <w:bCs/>
+          <w:sz w:val="20"/>
+          <w:szCs w:val="20"/>
+          <w:lang w:val="it-IT"/>
+        </w:rPr>
+        <w:t xml:space="preserve"> </w:t>
+      </w:r>
+      <w:proofErr w:type="spellStart"/>
+      <w:r>
+        <w:rPr>
+          <w:rFonts w:ascii="Comic Sans MS" w:hAnsi="Comic Sans MS"/>
+          <w:bCs/>
+          <w:sz w:val="20"/>
+          <w:szCs w:val="20"/>
+          <w:lang w:val="it-IT"/>
+        </w:rPr>
+        <w:t>Intrusion</w:t>
+      </w:r>
+      <w:proofErr w:type="spellEnd"/>
+      <w:r>
+        <w:rPr>
+          <w:rFonts w:ascii="Comic Sans MS" w:hAnsi="Comic Sans MS"/>
+          <w:bCs/>
+          <w:sz w:val="20"/>
+          <w:szCs w:val="20"/>
+          <w:lang w:val="it-IT"/>
+        </w:rPr>
+        <w:t xml:space="preserve"> </w:t>
+      </w:r>
+      <w:proofErr w:type="spellStart"/>
+      <w:r>
+        <w:rPr>
+          <w:rFonts w:ascii="Comic Sans MS" w:hAnsi="Comic Sans MS"/>
+          <w:bCs/>
+          <w:sz w:val="20"/>
+          <w:szCs w:val="20"/>
+          <w:lang w:val="it-IT"/>
+        </w:rPr>
+        <w:t>Detection</w:t>
+      </w:r>
+      <w:proofErr w:type="spellEnd"/>
+      <w:r>
+        <w:rPr>
+          <w:rFonts w:ascii="Comic Sans MS" w:hAnsi="Comic Sans MS"/>
+          <w:bCs/>
+          <w:sz w:val="20"/>
+          <w:szCs w:val="20"/>
+          <w:lang w:val="it-IT"/>
+        </w:rPr>
+        <w:t xml:space="preserve"> </w:t>
+      </w:r>
+      <w:r>
+        <w:rPr>
+          <w:rFonts w:ascii="Comic Sans MS" w:hAnsi="Comic Sans MS"/>
+          <w:bCs/>
+          <w:sz w:val="20"/>
+          <w:szCs w:val="20"/>
+          <w:lang w:val="it-IT"/>
+        </w:rPr>
         <w:t>System</w:t>
       </w:r>
       <w:r>
@@ -1704,6 +2299,7 @@
         </w:rPr>
         <w:t xml:space="preserve"> (NIDS) </w:t>
       </w:r>
+      <w:proofErr w:type="spellStart"/>
       <w:r>
         <w:rPr>
           <w:rFonts w:ascii="Comic Sans MS" w:hAnsi="Comic Sans MS"/>
@@ -1714,6 +2310,7 @@
         </w:rPr>
         <w:t>using</w:t>
       </w:r>
+      <w:proofErr w:type="spellEnd"/>
       <w:r>
         <w:rPr>
           <w:rFonts w:ascii="Comic Sans MS" w:hAnsi="Comic Sans MS"/>
@@ -1743,6 +2340,7 @@
           <w:lang w:val="en-US"/>
         </w:rPr>
       </w:pPr>
+      <w:proofErr w:type="spellStart"/>
       <w:r>
         <w:rPr>
           <w:rFonts w:ascii="Comic Sans MS" w:hAnsi="Comic Sans MS"/>
@@ -1753,6 +2351,7 @@
         </w:rPr>
         <w:t>Hands-on</w:t>
       </w:r>
+      <w:proofErr w:type="spellEnd"/>
       <w:r>
         <w:rPr>
           <w:rFonts w:ascii="Comic Sans MS" w:hAnsi="Comic Sans MS"/>
@@ -1782,8 +2381,9 @@
           <w:szCs w:val="20"/>
           <w:lang w:val="it-IT"/>
         </w:rPr>
-        <w:t xml:space="preserve"> based Intrusion </w:t>
-      </w:r>
+        <w:t xml:space="preserve"> </w:t>
+      </w:r>
+      <w:proofErr w:type="spellStart"/>
       <w:r>
         <w:rPr>
           <w:rFonts w:ascii="Comic Sans MS" w:hAnsi="Comic Sans MS"/>
@@ -1792,8 +2392,9 @@
           <w:szCs w:val="20"/>
           <w:lang w:val="it-IT"/>
         </w:rPr>
-        <w:t xml:space="preserve">Detection </w:t>
-      </w:r>
+        <w:t>based</w:t>
+      </w:r>
+      <w:proofErr w:type="spellEnd"/>
       <w:r>
         <w:rPr>
           <w:rFonts w:ascii="Comic Sans MS" w:hAnsi="Comic Sans MS"/>
@@ -1802,6 +2403,60 @@
           <w:szCs w:val="20"/>
           <w:lang w:val="it-IT"/>
         </w:rPr>
+        <w:t xml:space="preserve"> </w:t>
+      </w:r>
+      <w:proofErr w:type="spellStart"/>
+      <w:r>
+        <w:rPr>
+          <w:rFonts w:ascii="Comic Sans MS" w:hAnsi="Comic Sans MS"/>
+          <w:bCs/>
+          <w:sz w:val="20"/>
+          <w:szCs w:val="20"/>
+          <w:lang w:val="it-IT"/>
+        </w:rPr>
+        <w:t>Intrusion</w:t>
+      </w:r>
+      <w:proofErr w:type="spellEnd"/>
+      <w:r>
+        <w:rPr>
+          <w:rFonts w:ascii="Comic Sans MS" w:hAnsi="Comic Sans MS"/>
+          <w:bCs/>
+          <w:sz w:val="20"/>
+          <w:szCs w:val="20"/>
+          <w:lang w:val="it-IT"/>
+        </w:rPr>
+        <w:t xml:space="preserve"> </w:t>
+      </w:r>
+      <w:proofErr w:type="spellStart"/>
+      <w:r>
+        <w:rPr>
+          <w:rFonts w:ascii="Comic Sans MS" w:hAnsi="Comic Sans MS"/>
+          <w:bCs/>
+          <w:sz w:val="20"/>
+          <w:szCs w:val="20"/>
+          <w:lang w:val="it-IT"/>
+        </w:rPr>
+        <w:t>Detection</w:t>
+      </w:r>
+      <w:proofErr w:type="spellEnd"/>
+      <w:r>
+        <w:rPr>
+          <w:rFonts w:ascii="Comic Sans MS" w:hAnsi="Comic Sans MS"/>
+          <w:bCs/>
+          <w:sz w:val="20"/>
+          <w:szCs w:val="20"/>
+          <w:lang w:val="it-IT"/>
+        </w:rPr>
+        <w:t xml:space="preserve"> </w:t>
+      </w:r>
+      <w:r>
+        <w:rPr>
+          <w:rFonts w:ascii="Comic Sans MS" w:hAnsi="Comic Sans MS"/>
+          <w:bCs/>
+          <w:sz w:val="20"/>
+          <w:szCs w:val="20"/>
+          <w:lang w:val="it-IT"/>
+        </w:rPr>
         <w:t>System</w:t>
       </w:r>
       <w:r>
@@ -1815,6 +2470,7 @@
         </w:rPr>
         <w:t xml:space="preserve"> (HIDS) </w:t>
       </w:r>
+      <w:proofErr w:type="spellStart"/>
       <w:r>
         <w:rPr>
           <w:rFonts w:ascii="Comic Sans MS" w:hAnsi="Comic Sans MS"/>
@@ -1825,6 +2481,7 @@
         </w:rPr>
         <w:t>using</w:t>
       </w:r>
+      <w:proofErr w:type="spellEnd"/>
       <w:r>
         <w:rPr>
           <w:rFonts w:ascii="Comic Sans MS" w:hAnsi="Comic Sans MS"/>
@@ -1878,7 +2535,87 @@
           <w:sz w:val="20"/>
           <w:szCs w:val="20"/>
         </w:rPr>
-        <w:t>Apt on Vmware ESXi and Vsphere and virtualbox.</w:t>
+        <w:t xml:space="preserve">Apt on </w:t>
+      </w:r>
+      <w:proofErr w:type="spellStart"/>
+      <w:r>
+        <w:rPr>
+          <w:rFonts w:ascii="Comic Sans MS" w:eastAsia="Comic Sans MS" w:hAnsi="Comic Sans MS" w:cs="Comic Sans MS"/>
+          <w:spacing w:val="-5"/>
+          <w:sz w:val="20"/>
+          <w:szCs w:val="20"/>
+        </w:rPr>
+        <w:t>Vmware</w:t>
+      </w:r>
+      <w:proofErr w:type="spellEnd"/>
+      <w:r>
+        <w:rPr>
+          <w:rFonts w:ascii="Comic Sans MS" w:eastAsia="Comic Sans MS" w:hAnsi="Comic Sans MS" w:cs="Comic Sans MS"/>
+          <w:spacing w:val="-5"/>
+          <w:sz w:val="20"/>
+          <w:szCs w:val="20"/>
+        </w:rPr>
+        <w:t xml:space="preserve"> </w:t>
+      </w:r>
+      <w:proofErr w:type="spellStart"/>
+      <w:r>
+        <w:rPr>
+          <w:rFonts w:ascii="Comic Sans MS" w:eastAsia="Comic Sans MS" w:hAnsi="Comic Sans MS" w:cs="Comic Sans MS"/>
+          <w:spacing w:val="-5"/>
+          <w:sz w:val="20"/>
+          <w:szCs w:val="20"/>
+        </w:rPr>
+        <w:t>ESXi</w:t>
+      </w:r>
+      <w:proofErr w:type="spellEnd"/>
+      <w:r>
+        <w:rPr>
+          <w:rFonts w:ascii="Comic Sans MS" w:eastAsia="Comic Sans MS" w:hAnsi="Comic Sans MS" w:cs="Comic Sans MS"/>
+          <w:spacing w:val="-5"/>
+          <w:sz w:val="20"/>
+          <w:szCs w:val="20"/>
+        </w:rPr>
+        <w:t xml:space="preserve"> and </w:t>
+      </w:r>
+      <w:proofErr w:type="spellStart"/>
+      <w:r>
+        <w:rPr>
+          <w:rFonts w:ascii="Comic Sans MS" w:eastAsia="Comic Sans MS" w:hAnsi="Comic Sans MS" w:cs="Comic Sans MS"/>
+          <w:spacing w:val="-5"/>
+          <w:sz w:val="20"/>
+          <w:szCs w:val="20"/>
+        </w:rPr>
+        <w:t>Vsphere</w:t>
+      </w:r>
+      <w:proofErr w:type="spellEnd"/>
+      <w:r>
+        <w:rPr>
+          <w:rFonts w:ascii="Comic Sans MS" w:eastAsia="Comic Sans MS" w:hAnsi="Comic Sans MS" w:cs="Comic Sans MS"/>
+          <w:spacing w:val="-5"/>
+          <w:sz w:val="20"/>
+          <w:szCs w:val="20"/>
+        </w:rPr>
+        <w:t xml:space="preserve"> and </w:t>
+      </w:r>
+      <w:proofErr w:type="spellStart"/>
+      <w:r>
+        <w:rPr>
+          <w:rFonts w:ascii="Comic Sans MS" w:eastAsia="Comic Sans MS" w:hAnsi="Comic Sans MS" w:cs="Comic Sans MS"/>
+          <w:spacing w:val="-5"/>
+          <w:sz w:val="20"/>
+          <w:szCs w:val="20"/>
+        </w:rPr>
+        <w:t>virtualbox</w:t>
+      </w:r>
+      <w:proofErr w:type="spellEnd"/>
+      <w:r>
+        <w:rPr>
+          <w:rFonts w:ascii="Comic Sans MS" w:eastAsia="Comic Sans MS" w:hAnsi="Comic Sans MS" w:cs="Comic Sans MS"/>
+          <w:spacing w:val="-5"/>
+          <w:sz w:val="20"/>
+          <w:szCs w:val="20"/>
+        </w:rPr>
+        <w:t>.</w:t>
       </w:r>
     </w:p>
     <w:p>
@@ -1946,7 +2683,47 @@
           <w:sz w:val="20"/>
           <w:szCs w:val="20"/>
         </w:rPr>
-        <w:t>Working experience on freeradius, freeipa on Unix based OS.</w:t>
+        <w:t xml:space="preserve">Working experience on </w:t>
+      </w:r>
+      <w:proofErr w:type="spellStart"/>
+      <w:r>
+        <w:rPr>
+          <w:rFonts w:ascii="Comic Sans MS" w:eastAsia="Comic Sans MS" w:hAnsi="Comic Sans MS" w:cs="Comic Sans MS"/>
+          <w:spacing w:val="-5"/>
+          <w:sz w:val="20"/>
+          <w:szCs w:val="20"/>
+        </w:rPr>
+        <w:t>freeradius</w:t>
+      </w:r>
+      <w:proofErr w:type="spellEnd"/>
+      <w:r>
+        <w:rPr>
+          <w:rFonts w:ascii="Comic Sans MS" w:eastAsia="Comic Sans MS" w:hAnsi="Comic Sans MS" w:cs="Comic Sans MS"/>
+          <w:spacing w:val="-5"/>
+          <w:sz w:val="20"/>
+          <w:szCs w:val="20"/>
+        </w:rPr>
+        <w:t xml:space="preserve">, </w:t>
+      </w:r>
+      <w:proofErr w:type="spellStart"/>
+      <w:r>
+        <w:rPr>
+          <w:rFonts w:ascii="Comic Sans MS" w:eastAsia="Comic Sans MS" w:hAnsi="Comic Sans MS" w:cs="Comic Sans MS"/>
+          <w:spacing w:val="-5"/>
+          <w:sz w:val="20"/>
+          <w:szCs w:val="20"/>
+        </w:rPr>
+        <w:t>freeipa</w:t>
+      </w:r>
+      <w:proofErr w:type="spellEnd"/>
+      <w:r>
+        <w:rPr>
+          <w:rFonts w:ascii="Comic Sans MS" w:eastAsia="Comic Sans MS" w:hAnsi="Comic Sans MS" w:cs="Comic Sans MS"/>
+          <w:spacing w:val="-5"/>
+          <w:sz w:val="20"/>
+          <w:szCs w:val="20"/>
+        </w:rPr>
+        <w:t xml:space="preserve"> on Unix based OS.</w:t>
       </w:r>
     </w:p>
     <w:p>
@@ -2022,6 +2799,7 @@
         </w:rPr>
         <w:t>TCP/IP, packets analysis (</w:t>
       </w:r>
+      <w:proofErr w:type="spellStart"/>
       <w:proofErr w:type="gramStart"/>
       <w:r>
         <w:rPr>
@@ -2042,8 +2820,42 @@
           <w:sz w:val="20"/>
           <w:szCs w:val="20"/>
         </w:rPr>
-        <w:t xml:space="preserve">,Xplico, tcpdump </w:t>
-      </w:r>
+        <w:t>,Xplico</w:t>
+      </w:r>
+      <w:proofErr w:type="spellEnd"/>
+      <w:r>
+        <w:rPr>
+          <w:rFonts w:ascii="Comic Sans MS" w:hAnsi="Comic Sans MS"/>
+          <w:b/>
+          <w:bCs/>
+          <w:sz w:val="20"/>
+          <w:szCs w:val="20"/>
+        </w:rPr>
+        <w:t xml:space="preserve">, </w:t>
+      </w:r>
+      <w:proofErr w:type="spellStart"/>
+      <w:r>
+        <w:rPr>
+          <w:rFonts w:ascii="Comic Sans MS" w:hAnsi="Comic Sans MS"/>
+          <w:b/>
+          <w:bCs/>
+          <w:sz w:val="20"/>
+          <w:szCs w:val="20"/>
+        </w:rPr>
+        <w:t>tcpdump</w:t>
+      </w:r>
+      <w:proofErr w:type="spellEnd"/>
+      <w:r>
+        <w:rPr>
+          <w:rFonts w:ascii="Comic Sans MS" w:hAnsi="Comic Sans MS"/>
+          <w:b/>
+          <w:bCs/>
+          <w:sz w:val="20"/>
+          <w:szCs w:val="20"/>
+        </w:rPr>
+        <w:t xml:space="preserve"> </w:t>
+      </w:r>
+      <w:proofErr w:type="spellStart"/>
       <w:r>
         <w:rPr>
           <w:rFonts w:ascii="Comic Sans MS" w:hAnsi="Comic Sans MS"/>
@@ -2052,6 +2864,7 @@
         </w:rPr>
         <w:t>etc</w:t>
       </w:r>
+      <w:proofErr w:type="spellEnd"/>
       <w:r>
         <w:rPr>
           <w:rFonts w:ascii="Comic Sans MS" w:hAnsi="Comic Sans MS"/>
@@ -2096,7 +2909,29 @@
           <w:sz w:val="20"/>
           <w:szCs w:val="20"/>
         </w:rPr>
-        <w:t xml:space="preserve"> (Snort,psad) </w:t>
+        <w:t xml:space="preserve"> (</w:t>
+      </w:r>
+      <w:proofErr w:type="spellStart"/>
+      <w:r>
+        <w:rPr>
+          <w:rFonts w:ascii="Comic Sans MS" w:hAnsi="Comic Sans MS"/>
+          <w:b/>
+          <w:bCs/>
+          <w:sz w:val="20"/>
+          <w:szCs w:val="20"/>
+        </w:rPr>
+        <w:t>Snort,psad</w:t>
+      </w:r>
+      <w:proofErr w:type="spellEnd"/>
+      <w:r>
+        <w:rPr>
+          <w:rFonts w:ascii="Comic Sans MS" w:hAnsi="Comic Sans MS"/>
+          <w:b/>
+          <w:bCs/>
+          <w:sz w:val="20"/>
+          <w:szCs w:val="20"/>
+        </w:rPr>
+        <w:t xml:space="preserve">) </w:t>
       </w:r>
       <w:r>
         <w:rPr>
@@ -2106,34 +2941,134 @@
         </w:rPr>
         <w:t>along with other security tools (</w:t>
       </w:r>
-      <w:r>
-        <w:rPr>
-          <w:rFonts w:ascii="Comic Sans MS" w:hAnsi="Comic Sans MS"/>
-          <w:b/>
-          <w:bCs/>
-          <w:sz w:val="20"/>
-          <w:szCs w:val="20"/>
-        </w:rPr>
-        <w:t xml:space="preserve">Nmap,Nessus, Nexpose, OpenVAS, Metasploit, Burp suit </w:t>
-      </w:r>
-      <w:r>
-        <w:rPr>
-          <w:rFonts w:ascii="Comic Sans MS" w:hAnsi="Comic Sans MS"/>
-          <w:sz w:val="20"/>
-          <w:szCs w:val="20"/>
-        </w:rPr>
-        <w:t xml:space="preserve">etc) included in </w:t>
-      </w:r>
-      <w:r>
-        <w:rPr>
-          <w:rFonts w:ascii="Comic Sans MS" w:hAnsi="Comic Sans MS"/>
-          <w:b/>
-          <w:bCs/>
-          <w:sz w:val="20"/>
-          <w:szCs w:val="20"/>
-        </w:rPr>
-        <w:t>Backtrack/ KaliLinux/ Blackbuntu</w:t>
-      </w:r>
+      <w:proofErr w:type="spellStart"/>
+      <w:r>
+        <w:rPr>
+          <w:rFonts w:ascii="Comic Sans MS" w:hAnsi="Comic Sans MS"/>
+          <w:b/>
+          <w:bCs/>
+          <w:sz w:val="20"/>
+          <w:szCs w:val="20"/>
+        </w:rPr>
+        <w:t>Nmap,Nessus</w:t>
+      </w:r>
+      <w:proofErr w:type="spellEnd"/>
+      <w:r>
+        <w:rPr>
+          <w:rFonts w:ascii="Comic Sans MS" w:hAnsi="Comic Sans MS"/>
+          <w:b/>
+          <w:bCs/>
+          <w:sz w:val="20"/>
+          <w:szCs w:val="20"/>
+        </w:rPr>
+        <w:t xml:space="preserve">, </w:t>
+      </w:r>
+      <w:proofErr w:type="spellStart"/>
+      <w:r>
+        <w:rPr>
+          <w:rFonts w:ascii="Comic Sans MS" w:hAnsi="Comic Sans MS"/>
+          <w:b/>
+          <w:bCs/>
+          <w:sz w:val="20"/>
+          <w:szCs w:val="20"/>
+        </w:rPr>
+        <w:t>Nexpose</w:t>
+      </w:r>
+      <w:proofErr w:type="spellEnd"/>
+      <w:r>
+        <w:rPr>
+          <w:rFonts w:ascii="Comic Sans MS" w:hAnsi="Comic Sans MS"/>
+          <w:b/>
+          <w:bCs/>
+          <w:sz w:val="20"/>
+          <w:szCs w:val="20"/>
+        </w:rPr>
+        <w:t xml:space="preserve">, OpenVAS, </w:t>
+      </w:r>
+      <w:proofErr w:type="spellStart"/>
+      <w:r>
+        <w:rPr>
+          <w:rFonts w:ascii="Comic Sans MS" w:hAnsi="Comic Sans MS"/>
+          <w:b/>
+          <w:bCs/>
+          <w:sz w:val="20"/>
+          <w:szCs w:val="20"/>
+        </w:rPr>
+        <w:t>Metasploit</w:t>
+      </w:r>
+      <w:proofErr w:type="spellEnd"/>
+      <w:r>
+        <w:rPr>
+          <w:rFonts w:ascii="Comic Sans MS" w:hAnsi="Comic Sans MS"/>
+          <w:b/>
+          <w:bCs/>
+          <w:sz w:val="20"/>
+          <w:szCs w:val="20"/>
+        </w:rPr>
+        <w:t xml:space="preserve">, Burp suit </w:t>
+      </w:r>
+      <w:proofErr w:type="spellStart"/>
+      <w:r>
+        <w:rPr>
+          <w:rFonts w:ascii="Comic Sans MS" w:hAnsi="Comic Sans MS"/>
+          <w:sz w:val="20"/>
+          <w:szCs w:val="20"/>
+        </w:rPr>
+        <w:t>etc</w:t>
+      </w:r>
+      <w:proofErr w:type="spellEnd"/>
+      <w:r>
+        <w:rPr>
+          <w:rFonts w:ascii="Comic Sans MS" w:hAnsi="Comic Sans MS"/>
+          <w:sz w:val="20"/>
+          <w:szCs w:val="20"/>
+        </w:rPr>
+        <w:t xml:space="preserve">) included in </w:t>
+      </w:r>
+      <w:r>
+        <w:rPr>
+          <w:rFonts w:ascii="Comic Sans MS" w:hAnsi="Comic Sans MS"/>
+          <w:b/>
+          <w:bCs/>
+          <w:sz w:val="20"/>
+          <w:szCs w:val="20"/>
+        </w:rPr>
+        <w:t xml:space="preserve">Backtrack/ </w:t>
+      </w:r>
+      <w:proofErr w:type="spellStart"/>
+      <w:r>
+        <w:rPr>
+          <w:rFonts w:ascii="Comic Sans MS" w:hAnsi="Comic Sans MS"/>
+          <w:b/>
+          <w:bCs/>
+          <w:sz w:val="20"/>
+          <w:szCs w:val="20"/>
+        </w:rPr>
+        <w:t>KaliLinux</w:t>
+      </w:r>
+      <w:proofErr w:type="spellEnd"/>
+      <w:r>
+        <w:rPr>
+          <w:rFonts w:ascii="Comic Sans MS" w:hAnsi="Comic Sans MS"/>
+          <w:b/>
+          <w:bCs/>
+          <w:sz w:val="20"/>
+          <w:szCs w:val="20"/>
+        </w:rPr>
+        <w:t xml:space="preserve">/ </w:t>
+      </w:r>
+      <w:proofErr w:type="spellStart"/>
+      <w:r>
+        <w:rPr>
+          <w:rFonts w:ascii="Comic Sans MS" w:hAnsi="Comic Sans MS"/>
+          <w:b/>
+          <w:bCs/>
+          <w:sz w:val="20"/>
+          <w:szCs w:val="20"/>
+        </w:rPr>
+        <w:t>Blackbuntu</w:t>
+      </w:r>
+      <w:proofErr w:type="spellEnd"/>
       <w:r>
         <w:rPr>
           <w:rFonts w:ascii="Comic Sans MS" w:hAnsi="Comic Sans MS"/>
@@ -2166,6 +3101,7 @@
         </w:rPr>
         <w:t xml:space="preserve">Network security monitoring using security distro </w:t>
       </w:r>
+      <w:proofErr w:type="spellStart"/>
       <w:r>
         <w:rPr>
           <w:rFonts w:ascii="Comic Sans MS" w:hAnsi="Comic Sans MS"/>
@@ -2175,6 +3111,7 @@
         </w:rPr>
         <w:t>SecurityOnion</w:t>
       </w:r>
+      <w:proofErr w:type="spellEnd"/>
       <w:r>
         <w:rPr>
           <w:rFonts w:ascii="Comic Sans MS" w:hAnsi="Comic Sans MS"/>
@@ -2308,7 +3245,25 @@
           <w:sz w:val="20"/>
           <w:szCs w:val="20"/>
         </w:rPr>
-        <w:t>Apt on log management using rsyslog in Unix operating system.</w:t>
+        <w:t xml:space="preserve">Apt on log management using </w:t>
+      </w:r>
+      <w:proofErr w:type="spellStart"/>
+      <w:r>
+        <w:rPr>
+          <w:rFonts w:ascii="Comic Sans MS" w:eastAsia="Comic Sans MS" w:hAnsi="Comic Sans MS" w:cs="Comic Sans MS"/>
+          <w:sz w:val="20"/>
+          <w:szCs w:val="20"/>
+        </w:rPr>
+        <w:t>rsyslog</w:t>
+      </w:r>
+      <w:proofErr w:type="spellEnd"/>
+      <w:r>
+        <w:rPr>
+          <w:rFonts w:ascii="Comic Sans MS" w:eastAsia="Comic Sans MS" w:hAnsi="Comic Sans MS" w:cs="Comic Sans MS"/>
+          <w:sz w:val="20"/>
+          <w:szCs w:val="20"/>
+        </w:rPr>
+        <w:t xml:space="preserve"> in Unix operating system.</w:t>
       </w:r>
     </w:p>
     <w:p>
@@ -2330,7 +3285,25 @@
           <w:sz w:val="20"/>
           <w:szCs w:val="20"/>
         </w:rPr>
-        <w:t>Hands-on knowledge in Splunk.</w:t>
+        <w:t xml:space="preserve">Hands-on knowledge in </w:t>
+      </w:r>
+      <w:proofErr w:type="spellStart"/>
+      <w:r>
+        <w:rPr>
+          <w:rFonts w:ascii="Comic Sans MS" w:eastAsia="Comic Sans MS" w:hAnsi="Comic Sans MS" w:cs="Comic Sans MS"/>
+          <w:sz w:val="20"/>
+          <w:szCs w:val="20"/>
+        </w:rPr>
+        <w:t>Splunk</w:t>
+      </w:r>
+      <w:proofErr w:type="spellEnd"/>
+      <w:r>
+        <w:rPr>
+          <w:rFonts w:ascii="Comic Sans MS" w:eastAsia="Comic Sans MS" w:hAnsi="Comic Sans MS" w:cs="Comic Sans MS"/>
+          <w:sz w:val="20"/>
+          <w:szCs w:val="20"/>
+        </w:rPr>
+        <w:t>.</w:t>
       </w:r>
     </w:p>
     <w:p>
@@ -2354,6 +3327,7 @@
         </w:rPr>
         <w:t>Hands on Knowledge in ELK (</w:t>
       </w:r>
+      <w:proofErr w:type="spellStart"/>
       <w:proofErr w:type="gramStart"/>
       <w:r>
         <w:rPr>
@@ -2364,6 +3338,7 @@
         </w:rPr>
         <w:t>Elasticsearch,logstash</w:t>
       </w:r>
+      <w:proofErr w:type="spellEnd"/>
       <w:proofErr w:type="gramEnd"/>
       <w:r>
         <w:rPr>
@@ -2389,8 +3364,19 @@
           <w:sz w:val="20"/>
           <w:szCs w:val="20"/>
         </w:rPr>
-        <w:t xml:space="preserve"> Kibana</w:t>
-      </w:r>
+        <w:t xml:space="preserve"> </w:t>
+      </w:r>
+      <w:proofErr w:type="spellStart"/>
+      <w:r>
+        <w:rPr>
+          <w:rFonts w:ascii="Comic Sans MS" w:eastAsia="Comic Sans MS" w:hAnsi="Comic Sans MS" w:cs="Comic Sans MS"/>
+          <w:b/>
+          <w:sz w:val="20"/>
+          <w:szCs w:val="20"/>
+        </w:rPr>
+        <w:t>Kibana</w:t>
+      </w:r>
+      <w:proofErr w:type="spellEnd"/>
       <w:r>
         <w:rPr>
           <w:rFonts w:ascii="Comic Sans MS" w:eastAsia="Comic Sans MS" w:hAnsi="Comic Sans MS" w:cs="Comic Sans MS"/>
@@ -2485,7 +3471,25 @@
           <w:sz w:val="20"/>
           <w:szCs w:val="20"/>
         </w:rPr>
-        <w:t xml:space="preserve">and static etc) and </w:t>
+        <w:t xml:space="preserve">and static </w:t>
+      </w:r>
+      <w:proofErr w:type="spellStart"/>
+      <w:r>
+        <w:rPr>
+          <w:rFonts w:ascii="Comic Sans MS" w:hAnsi="Comic Sans MS"/>
+          <w:sz w:val="20"/>
+          <w:szCs w:val="20"/>
+        </w:rPr>
+        <w:t>etc</w:t>
+      </w:r>
+      <w:proofErr w:type="spellEnd"/>
+      <w:r>
+        <w:rPr>
+          <w:rFonts w:ascii="Comic Sans MS" w:hAnsi="Comic Sans MS"/>
+          <w:sz w:val="20"/>
+          <w:szCs w:val="20"/>
+        </w:rPr>
+        <w:t xml:space="preserve">) and </w:t>
       </w:r>
       <w:r>
         <w:rPr>
@@ -2505,16 +3509,29 @@
         </w:rPr>
         <w:t xml:space="preserve"> using </w:t>
       </w:r>
-      <w:r>
-        <w:rPr>
-          <w:rFonts w:ascii="Comic Sans MS" w:hAnsi="Comic Sans MS"/>
-          <w:b/>
-          <w:bCs/>
-          <w:sz w:val="20"/>
-          <w:szCs w:val="20"/>
-        </w:rPr>
-        <w:t xml:space="preserve">cisco,juniper </w:t>
-      </w:r>
+      <w:proofErr w:type="spellStart"/>
+      <w:r>
+        <w:rPr>
+          <w:rFonts w:ascii="Comic Sans MS" w:hAnsi="Comic Sans MS"/>
+          <w:b/>
+          <w:bCs/>
+          <w:sz w:val="20"/>
+          <w:szCs w:val="20"/>
+        </w:rPr>
+        <w:t>cisco,juniper</w:t>
+      </w:r>
+      <w:proofErr w:type="spellEnd"/>
+      <w:r>
+        <w:rPr>
+          <w:rFonts w:ascii="Comic Sans MS" w:hAnsi="Comic Sans MS"/>
+          <w:b/>
+          <w:bCs/>
+          <w:sz w:val="20"/>
+          <w:szCs w:val="20"/>
+        </w:rPr>
+        <w:t xml:space="preserve"> </w:t>
+      </w:r>
+      <w:proofErr w:type="spellStart"/>
       <w:r>
         <w:rPr>
           <w:rFonts w:ascii="Comic Sans MS" w:hAnsi="Comic Sans MS"/>
@@ -2523,6 +3540,7 @@
         </w:rPr>
         <w:t>routers,switches</w:t>
       </w:r>
+      <w:proofErr w:type="spellEnd"/>
       <w:r>
         <w:rPr>
           <w:rFonts w:ascii="Comic Sans MS" w:hAnsi="Comic Sans MS"/>
@@ -2554,7 +3572,27 @@
           <w:sz w:val="20"/>
           <w:szCs w:val="20"/>
         </w:rPr>
-        <w:t xml:space="preserve">Apt on opensource networking systems using </w:t>
+        <w:t xml:space="preserve">Apt on </w:t>
+      </w:r>
+      <w:proofErr w:type="spellStart"/>
+      <w:r>
+        <w:rPr>
+          <w:rFonts w:ascii="Comic Sans MS" w:hAnsi="Comic Sans MS"/>
+          <w:bCs/>
+          <w:sz w:val="20"/>
+          <w:szCs w:val="20"/>
+        </w:rPr>
+        <w:t>opensource</w:t>
+      </w:r>
+      <w:proofErr w:type="spellEnd"/>
+      <w:r>
+        <w:rPr>
+          <w:rFonts w:ascii="Comic Sans MS" w:hAnsi="Comic Sans MS"/>
+          <w:bCs/>
+          <w:sz w:val="20"/>
+          <w:szCs w:val="20"/>
+        </w:rPr>
+        <w:t xml:space="preserve"> networking systems using </w:t>
       </w:r>
       <w:r>
         <w:rPr>
@@ -2574,14 +3612,25 @@
         </w:rPr>
         <w:t xml:space="preserve"> </w:t>
       </w:r>
-      <w:r>
-        <w:rPr>
-          <w:rFonts w:ascii="Comic Sans MS" w:hAnsi="Comic Sans MS"/>
-          <w:bCs/>
-          <w:sz w:val="20"/>
-          <w:szCs w:val="20"/>
-        </w:rPr>
-        <w:t>vyatta,</w:t>
+      <w:proofErr w:type="spellStart"/>
+      <w:r>
+        <w:rPr>
+          <w:rFonts w:ascii="Comic Sans MS" w:hAnsi="Comic Sans MS"/>
+          <w:bCs/>
+          <w:sz w:val="20"/>
+          <w:szCs w:val="20"/>
+        </w:rPr>
+        <w:t>vyatta</w:t>
+      </w:r>
+      <w:proofErr w:type="spellEnd"/>
+      <w:r>
+        <w:rPr>
+          <w:rFonts w:ascii="Comic Sans MS" w:hAnsi="Comic Sans MS"/>
+          <w:bCs/>
+          <w:sz w:val="20"/>
+          <w:szCs w:val="20"/>
+        </w:rPr>
+        <w:t>,</w:t>
       </w:r>
       <w:r>
         <w:rPr>
@@ -2592,22 +3641,51 @@
         </w:rPr>
         <w:t xml:space="preserve"> </w:t>
       </w:r>
-      <w:r>
-        <w:rPr>
-          <w:rFonts w:ascii="Comic Sans MS" w:hAnsi="Comic Sans MS"/>
-          <w:bCs/>
-          <w:sz w:val="20"/>
-          <w:szCs w:val="20"/>
-        </w:rPr>
-        <w:t xml:space="preserve">VyOS </w:t>
-      </w:r>
-      <w:r>
-        <w:rPr>
-          <w:rFonts w:ascii="Comic Sans MS" w:hAnsi="Comic Sans MS"/>
-          <w:sz w:val="20"/>
-          <w:szCs w:val="20"/>
-        </w:rPr>
-        <w:t>in linux.</w:t>
+      <w:proofErr w:type="spellStart"/>
+      <w:r>
+        <w:rPr>
+          <w:rFonts w:ascii="Comic Sans MS" w:hAnsi="Comic Sans MS"/>
+          <w:bCs/>
+          <w:sz w:val="20"/>
+          <w:szCs w:val="20"/>
+        </w:rPr>
+        <w:t>VyOS</w:t>
+      </w:r>
+      <w:proofErr w:type="spellEnd"/>
+      <w:r>
+        <w:rPr>
+          <w:rFonts w:ascii="Comic Sans MS" w:hAnsi="Comic Sans MS"/>
+          <w:bCs/>
+          <w:sz w:val="20"/>
+          <w:szCs w:val="20"/>
+        </w:rPr>
+        <w:t xml:space="preserve"> </w:t>
+      </w:r>
+      <w:r>
+        <w:rPr>
+          <w:rFonts w:ascii="Comic Sans MS" w:hAnsi="Comic Sans MS"/>
+          <w:sz w:val="20"/>
+          <w:szCs w:val="20"/>
+        </w:rPr>
+        <w:t xml:space="preserve">in </w:t>
+      </w:r>
+      <w:proofErr w:type="spellStart"/>
+      <w:r>
+        <w:rPr>
+          <w:rFonts w:ascii="Comic Sans MS" w:hAnsi="Comic Sans MS"/>
+          <w:sz w:val="20"/>
+          <w:szCs w:val="20"/>
+        </w:rPr>
+        <w:t>linux</w:t>
+      </w:r>
+      <w:proofErr w:type="spellEnd"/>
+      <w:r>
+        <w:rPr>
+          <w:rFonts w:ascii="Comic Sans MS" w:hAnsi="Comic Sans MS"/>
+          <w:sz w:val="20"/>
+          <w:szCs w:val="20"/>
+        </w:rPr>
+        <w:t>.</w:t>
       </w:r>
     </w:p>
     <w:p>
@@ -2649,7 +3727,67 @@
           <w:sz w:val="20"/>
           <w:szCs w:val="20"/>
         </w:rPr>
-        <w:t>) using openvswitch, openflow and opendaylight.</w:t>
+        <w:t xml:space="preserve">) using </w:t>
+      </w:r>
+      <w:proofErr w:type="spellStart"/>
+      <w:r>
+        <w:rPr>
+          <w:rFonts w:ascii="Comic Sans MS" w:hAnsi="Comic Sans MS"/>
+          <w:bCs/>
+          <w:sz w:val="20"/>
+          <w:szCs w:val="20"/>
+        </w:rPr>
+        <w:t>openvswitch</w:t>
+      </w:r>
+      <w:proofErr w:type="spellEnd"/>
+      <w:r>
+        <w:rPr>
+          <w:rFonts w:ascii="Comic Sans MS" w:hAnsi="Comic Sans MS"/>
+          <w:bCs/>
+          <w:sz w:val="20"/>
+          <w:szCs w:val="20"/>
+        </w:rPr>
+        <w:t xml:space="preserve">, </w:t>
+      </w:r>
+      <w:proofErr w:type="spellStart"/>
+      <w:r>
+        <w:rPr>
+          <w:rFonts w:ascii="Comic Sans MS" w:hAnsi="Comic Sans MS"/>
+          <w:bCs/>
+          <w:sz w:val="20"/>
+          <w:szCs w:val="20"/>
+        </w:rPr>
+        <w:t>openflow</w:t>
+      </w:r>
+      <w:proofErr w:type="spellEnd"/>
+      <w:r>
+        <w:rPr>
+          <w:rFonts w:ascii="Comic Sans MS" w:hAnsi="Comic Sans MS"/>
+          <w:bCs/>
+          <w:sz w:val="20"/>
+          <w:szCs w:val="20"/>
+        </w:rPr>
+        <w:t xml:space="preserve"> and </w:t>
+      </w:r>
+      <w:proofErr w:type="spellStart"/>
+      <w:r>
+        <w:rPr>
+          <w:rFonts w:ascii="Comic Sans MS" w:hAnsi="Comic Sans MS"/>
+          <w:bCs/>
+          <w:sz w:val="20"/>
+          <w:szCs w:val="20"/>
+        </w:rPr>
+        <w:t>opendaylight</w:t>
+      </w:r>
+      <w:proofErr w:type="spellEnd"/>
+      <w:r>
+        <w:rPr>
+          <w:rFonts w:ascii="Comic Sans MS" w:hAnsi="Comic Sans MS"/>
+          <w:bCs/>
+          <w:sz w:val="20"/>
+          <w:szCs w:val="20"/>
+        </w:rPr>
+        <w:t>.</w:t>
       </w:r>
     </w:p>
     <w:p>
@@ -2689,7 +3827,79 @@
           <w:sz w:val="20"/>
           <w:szCs w:val="20"/>
         </w:rPr>
-        <w:t xml:space="preserve">Hands on experience of providing network security, access-control, policy build-up, routing, switching, natting, filtering, User Authentication, configuring vpn (ipsec), load balancing etc using </w:t>
+        <w:t xml:space="preserve">Hands on experience of providing network security, access-control, policy build-up, routing, switching, </w:t>
+      </w:r>
+      <w:proofErr w:type="spellStart"/>
+      <w:r>
+        <w:rPr>
+          <w:rFonts w:ascii="Comic Sans MS" w:hAnsi="Comic Sans MS"/>
+          <w:sz w:val="20"/>
+          <w:szCs w:val="20"/>
+        </w:rPr>
+        <w:t>natting</w:t>
+      </w:r>
+      <w:proofErr w:type="spellEnd"/>
+      <w:r>
+        <w:rPr>
+          <w:rFonts w:ascii="Comic Sans MS" w:hAnsi="Comic Sans MS"/>
+          <w:sz w:val="20"/>
+          <w:szCs w:val="20"/>
+        </w:rPr>
+        <w:t xml:space="preserve">, filtering, User Authentication, configuring </w:t>
+      </w:r>
+      <w:proofErr w:type="spellStart"/>
+      <w:r>
+        <w:rPr>
+          <w:rFonts w:ascii="Comic Sans MS" w:hAnsi="Comic Sans MS"/>
+          <w:sz w:val="20"/>
+          <w:szCs w:val="20"/>
+        </w:rPr>
+        <w:t>vpn</w:t>
+      </w:r>
+      <w:proofErr w:type="spellEnd"/>
+      <w:r>
+        <w:rPr>
+          <w:rFonts w:ascii="Comic Sans MS" w:hAnsi="Comic Sans MS"/>
+          <w:sz w:val="20"/>
+          <w:szCs w:val="20"/>
+        </w:rPr>
+        <w:t xml:space="preserve"> (</w:t>
+      </w:r>
+      <w:proofErr w:type="spellStart"/>
+      <w:r>
+        <w:rPr>
+          <w:rFonts w:ascii="Comic Sans MS" w:hAnsi="Comic Sans MS"/>
+          <w:sz w:val="20"/>
+          <w:szCs w:val="20"/>
+        </w:rPr>
+        <w:t>ipsec</w:t>
+      </w:r>
+      <w:proofErr w:type="spellEnd"/>
+      <w:r>
+        <w:rPr>
+          <w:rFonts w:ascii="Comic Sans MS" w:hAnsi="Comic Sans MS"/>
+          <w:sz w:val="20"/>
+          <w:szCs w:val="20"/>
+        </w:rPr>
+        <w:t xml:space="preserve">), load balancing </w:t>
+      </w:r>
+      <w:proofErr w:type="spellStart"/>
+      <w:r>
+        <w:rPr>
+          <w:rFonts w:ascii="Comic Sans MS" w:hAnsi="Comic Sans MS"/>
+          <w:sz w:val="20"/>
+          <w:szCs w:val="20"/>
+        </w:rPr>
+        <w:t>etc</w:t>
+      </w:r>
+      <w:proofErr w:type="spellEnd"/>
+      <w:r>
+        <w:rPr>
+          <w:rFonts w:ascii="Comic Sans MS" w:hAnsi="Comic Sans MS"/>
+          <w:sz w:val="20"/>
+          <w:szCs w:val="20"/>
+        </w:rPr>
+        <w:t xml:space="preserve"> using </w:t>
       </w:r>
       <w:r>
         <w:rPr>
@@ -2756,7 +3966,95 @@
           <w:sz w:val="20"/>
           <w:szCs w:val="20"/>
         </w:rPr>
-        <w:t xml:space="preserve">Checkpoint, PaloAlto, fortigate, pfsense, Astaro Linux </w:t>
+        <w:t xml:space="preserve">Checkpoint, </w:t>
+      </w:r>
+      <w:proofErr w:type="spellStart"/>
+      <w:r>
+        <w:rPr>
+          <w:rFonts w:ascii="Comic Sans MS" w:hAnsi="Comic Sans MS"/>
+          <w:b/>
+          <w:bCs/>
+          <w:sz w:val="20"/>
+          <w:szCs w:val="20"/>
+        </w:rPr>
+        <w:t>PaloAlto</w:t>
+      </w:r>
+      <w:proofErr w:type="spellEnd"/>
+      <w:r>
+        <w:rPr>
+          <w:rFonts w:ascii="Comic Sans MS" w:hAnsi="Comic Sans MS"/>
+          <w:b/>
+          <w:bCs/>
+          <w:sz w:val="20"/>
+          <w:szCs w:val="20"/>
+        </w:rPr>
+        <w:t xml:space="preserve">, </w:t>
+      </w:r>
+      <w:proofErr w:type="spellStart"/>
+      <w:r>
+        <w:rPr>
+          <w:rFonts w:ascii="Comic Sans MS" w:hAnsi="Comic Sans MS"/>
+          <w:b/>
+          <w:bCs/>
+          <w:sz w:val="20"/>
+          <w:szCs w:val="20"/>
+        </w:rPr>
+        <w:t>fortigate</w:t>
+      </w:r>
+      <w:proofErr w:type="spellEnd"/>
+      <w:r>
+        <w:rPr>
+          <w:rFonts w:ascii="Comic Sans MS" w:hAnsi="Comic Sans MS"/>
+          <w:b/>
+          <w:bCs/>
+          <w:sz w:val="20"/>
+          <w:szCs w:val="20"/>
+        </w:rPr>
+        <w:t xml:space="preserve">, </w:t>
+      </w:r>
+      <w:proofErr w:type="spellStart"/>
+      <w:r>
+        <w:rPr>
+          <w:rFonts w:ascii="Comic Sans MS" w:hAnsi="Comic Sans MS"/>
+          <w:b/>
+          <w:bCs/>
+          <w:sz w:val="20"/>
+          <w:szCs w:val="20"/>
+        </w:rPr>
+        <w:t>pfsense</w:t>
+      </w:r>
+      <w:proofErr w:type="spellEnd"/>
+      <w:r>
+        <w:rPr>
+          <w:rFonts w:ascii="Comic Sans MS" w:hAnsi="Comic Sans MS"/>
+          <w:b/>
+          <w:bCs/>
+          <w:sz w:val="20"/>
+          <w:szCs w:val="20"/>
+        </w:rPr>
+        <w:t xml:space="preserve">, </w:t>
+      </w:r>
+      <w:proofErr w:type="spellStart"/>
+      <w:r>
+        <w:rPr>
+          <w:rFonts w:ascii="Comic Sans MS" w:hAnsi="Comic Sans MS"/>
+          <w:b/>
+          <w:bCs/>
+          <w:sz w:val="20"/>
+          <w:szCs w:val="20"/>
+        </w:rPr>
+        <w:t>Astaro</w:t>
+      </w:r>
+      <w:proofErr w:type="spellEnd"/>
+      <w:r>
+        <w:rPr>
+          <w:rFonts w:ascii="Comic Sans MS" w:hAnsi="Comic Sans MS"/>
+          <w:b/>
+          <w:bCs/>
+          <w:sz w:val="20"/>
+          <w:szCs w:val="20"/>
+        </w:rPr>
+        <w:t xml:space="preserve"> Linux </w:t>
       </w:r>
       <w:r>
         <w:rPr>
@@ -2766,15 +4064,27 @@
         </w:rPr>
         <w:t xml:space="preserve">and </w:t>
       </w:r>
-      <w:r>
-        <w:rPr>
-          <w:rFonts w:ascii="Comic Sans MS" w:hAnsi="Comic Sans MS"/>
-          <w:b/>
-          <w:bCs/>
-          <w:sz w:val="20"/>
-          <w:szCs w:val="20"/>
-        </w:rPr>
-        <w:t>Mikrotik.</w:t>
+      <w:proofErr w:type="spellStart"/>
+      <w:r>
+        <w:rPr>
+          <w:rFonts w:ascii="Comic Sans MS" w:hAnsi="Comic Sans MS"/>
+          <w:b/>
+          <w:bCs/>
+          <w:sz w:val="20"/>
+          <w:szCs w:val="20"/>
+        </w:rPr>
+        <w:t>Mikrotik</w:t>
+      </w:r>
+      <w:proofErr w:type="spellEnd"/>
+      <w:r>
+        <w:rPr>
+          <w:rFonts w:ascii="Comic Sans MS" w:hAnsi="Comic Sans MS"/>
+          <w:b/>
+          <w:bCs/>
+          <w:sz w:val="20"/>
+          <w:szCs w:val="20"/>
+        </w:rPr>
+        <w:t>.</w:t>
       </w:r>
     </w:p>
     <w:p>
@@ -2796,7 +4106,25 @@
           <w:sz w:val="20"/>
           <w:szCs w:val="20"/>
         </w:rPr>
-        <w:t xml:space="preserve">Hands on experience on natting, gateway, redirection, access control, traffic shaping, bandwidth management using </w:t>
+        <w:t xml:space="preserve">Hands on experience on </w:t>
+      </w:r>
+      <w:proofErr w:type="spellStart"/>
+      <w:r>
+        <w:rPr>
+          <w:rFonts w:ascii="Comic Sans MS" w:hAnsi="Comic Sans MS"/>
+          <w:sz w:val="20"/>
+          <w:szCs w:val="20"/>
+        </w:rPr>
+        <w:t>natting</w:t>
+      </w:r>
+      <w:proofErr w:type="spellEnd"/>
+      <w:r>
+        <w:rPr>
+          <w:rFonts w:ascii="Comic Sans MS" w:hAnsi="Comic Sans MS"/>
+          <w:sz w:val="20"/>
+          <w:szCs w:val="20"/>
+        </w:rPr>
+        <w:t xml:space="preserve">, gateway, redirection, access control, traffic shaping, bandwidth management using </w:t>
       </w:r>
       <w:r>
         <w:rPr>
@@ -2816,26 +4144,50 @@
         </w:rPr>
         <w:t xml:space="preserve"> on </w:t>
       </w:r>
-      <w:r>
-        <w:rPr>
-          <w:rFonts w:ascii="Comic Sans MS" w:hAnsi="Comic Sans MS"/>
-          <w:b/>
-          <w:bCs/>
-          <w:sz w:val="20"/>
-          <w:szCs w:val="20"/>
-        </w:rPr>
-        <w:t>OpenBSD, FreeBSD</w:t>
-      </w:r>
-      <w:r>
-        <w:rPr>
-          <w:rFonts w:ascii="Comic Sans MS" w:hAnsi="Comic Sans MS"/>
-          <w:b/>
-          <w:bCs/>
-          <w:sz w:val="20"/>
-          <w:szCs w:val="20"/>
-        </w:rPr>
-        <w:t>, NetBSD</w:t>
-      </w:r>
+      <w:proofErr w:type="spellStart"/>
+      <w:r>
+        <w:rPr>
+          <w:rFonts w:ascii="Comic Sans MS" w:hAnsi="Comic Sans MS"/>
+          <w:b/>
+          <w:bCs/>
+          <w:sz w:val="20"/>
+          <w:szCs w:val="20"/>
+        </w:rPr>
+        <w:t>OpenBSD</w:t>
+      </w:r>
+      <w:proofErr w:type="spellEnd"/>
+      <w:r>
+        <w:rPr>
+          <w:rFonts w:ascii="Comic Sans MS" w:hAnsi="Comic Sans MS"/>
+          <w:b/>
+          <w:bCs/>
+          <w:sz w:val="20"/>
+          <w:szCs w:val="20"/>
+        </w:rPr>
+        <w:t>, FreeBSD</w:t>
+      </w:r>
+      <w:r>
+        <w:rPr>
+          <w:rFonts w:ascii="Comic Sans MS" w:hAnsi="Comic Sans MS"/>
+          <w:b/>
+          <w:bCs/>
+          <w:sz w:val="20"/>
+          <w:szCs w:val="20"/>
+        </w:rPr>
+        <w:t xml:space="preserve">, </w:t>
+      </w:r>
+      <w:proofErr w:type="spellStart"/>
+      <w:r>
+        <w:rPr>
+          <w:rFonts w:ascii="Comic Sans MS" w:hAnsi="Comic Sans MS"/>
+          <w:b/>
+          <w:bCs/>
+          <w:sz w:val="20"/>
+          <w:szCs w:val="20"/>
+        </w:rPr>
+        <w:t>NetBSD</w:t>
+      </w:r>
+      <w:proofErr w:type="spellEnd"/>
       <w:r>
         <w:rPr>
           <w:rFonts w:ascii="Comic Sans MS" w:hAnsi="Comic Sans MS"/>
@@ -2860,8 +4212,18 @@
           <w:sz w:val="20"/>
           <w:szCs w:val="20"/>
         </w:rPr>
-        <w:t>Bandwidth Managemet</w:t>
-      </w:r>
+        <w:t xml:space="preserve">Bandwidth </w:t>
+      </w:r>
+      <w:proofErr w:type="spellStart"/>
+      <w:r>
+        <w:rPr>
+          <w:rFonts w:ascii="Comic Sans MS" w:hAnsi="Comic Sans MS"/>
+          <w:sz w:val="20"/>
+          <w:szCs w:val="20"/>
+        </w:rPr>
+        <w:t>Managemet</w:t>
+      </w:r>
+      <w:proofErr w:type="spellEnd"/>
     </w:p>
     <w:p>
       <w:pPr>
@@ -2900,7 +4262,25 @@
           <w:sz w:val="20"/>
           <w:szCs w:val="20"/>
         </w:rPr>
-        <w:t xml:space="preserve">in Mikrotik, </w:t>
+        <w:t xml:space="preserve">in </w:t>
+      </w:r>
+      <w:proofErr w:type="spellStart"/>
+      <w:r>
+        <w:rPr>
+          <w:rFonts w:ascii="Comic Sans MS" w:hAnsi="Comic Sans MS"/>
+          <w:sz w:val="20"/>
+          <w:szCs w:val="20"/>
+        </w:rPr>
+        <w:t>Mikrotik</w:t>
+      </w:r>
+      <w:proofErr w:type="spellEnd"/>
+      <w:r>
+        <w:rPr>
+          <w:rFonts w:ascii="Comic Sans MS" w:hAnsi="Comic Sans MS"/>
+          <w:sz w:val="20"/>
+          <w:szCs w:val="20"/>
+        </w:rPr>
+        <w:t xml:space="preserve">, </w:t>
       </w:r>
       <w:r>
         <w:rPr>
@@ -3086,8 +4466,19 @@
           <w:sz w:val="20"/>
           <w:szCs w:val="20"/>
         </w:rPr>
-        <w:t xml:space="preserve"> grafana</w:t>
-      </w:r>
+        <w:t xml:space="preserve"> </w:t>
+      </w:r>
+      <w:proofErr w:type="spellStart"/>
+      <w:r>
+        <w:rPr>
+          <w:rFonts w:ascii="Comic Sans MS" w:eastAsia="Comic Sans MS" w:hAnsi="Comic Sans MS" w:cs="Comic Sans MS"/>
+          <w:b/>
+          <w:sz w:val="20"/>
+          <w:szCs w:val="20"/>
+        </w:rPr>
+        <w:t>grafana</w:t>
+      </w:r>
+      <w:proofErr w:type="spellEnd"/>
       <w:r>
         <w:rPr>
           <w:rFonts w:ascii="Comic Sans MS" w:eastAsia="Comic Sans MS" w:hAnsi="Comic Sans MS" w:cs="Comic Sans MS"/>
@@ -3240,6 +4631,7 @@
         </w:rPr>
         <w:t xml:space="preserve">1. Working as </w:t>
       </w:r>
+      <w:proofErr w:type="spellStart"/>
       <w:proofErr w:type="gramStart"/>
       <w:r>
         <w:rPr>
@@ -3251,6 +4643,7 @@
         </w:rPr>
         <w:t>Developer,Network</w:t>
       </w:r>
+      <w:proofErr w:type="spellEnd"/>
       <w:proofErr w:type="gramEnd"/>
       <w:r>
         <w:rPr>
@@ -3280,7 +4673,6 @@
         </w:rPr>
         <w:t xml:space="preserve"> </w:t>
       </w:r>
-      <w:bookmarkStart w:id="0" w:name="_GoBack"/>
       <w:r>
         <w:rPr>
           <w:rFonts w:ascii="Comic Sans MS" w:hAnsi="Comic Sans MS"/>
@@ -3291,6 +4683,7 @@
         </w:rPr>
         <w:t xml:space="preserve">L M </w:t>
       </w:r>
+      <w:proofErr w:type="spellStart"/>
       <w:r>
         <w:rPr>
           <w:rFonts w:ascii="Comic Sans MS" w:hAnsi="Comic Sans MS"/>
@@ -3321,24 +4714,15 @@
         </w:rPr>
         <w:t>Finland</w:t>
       </w:r>
-      <w:r>
-        <w:rPr>
-          <w:rFonts w:ascii="Comic Sans MS" w:hAnsi="Comic Sans MS"/>
-          <w:sz w:val="20"/>
-          <w:szCs w:val="20"/>
-          <w:lang w:val="en-US"/>
-        </w:rPr>
-        <w:t xml:space="preserve"> </w:t>
-      </w:r>
-      <w:bookmarkEnd w:id="0"/>
-      <w:r>
-        <w:rPr>
-          <w:rFonts w:ascii="Comic Sans MS" w:hAnsi="Comic Sans MS"/>
-          <w:sz w:val="20"/>
-          <w:szCs w:val="20"/>
-          <w:lang w:val="en-US"/>
-        </w:rPr>
-        <w:t>from 12</w:t>
+      <w:proofErr w:type="spellEnd"/>
+      <w:r>
+        <w:rPr>
+          <w:rFonts w:ascii="Comic Sans MS" w:hAnsi="Comic Sans MS"/>
+          <w:sz w:val="20"/>
+          <w:szCs w:val="20"/>
+          <w:lang w:val="en-US"/>
+        </w:rPr>
+        <w:t xml:space="preserve"> from 12</w:t>
       </w:r>
       <w:r>
         <w:rPr>
@@ -3429,6 +4813,7 @@
         </w:rPr>
         <w:t xml:space="preserve">Prime Bank </w:t>
       </w:r>
+      <w:proofErr w:type="spellStart"/>
       <w:proofErr w:type="gramStart"/>
       <w:r>
         <w:rPr>
@@ -3441,6 +4826,7 @@
         </w:rPr>
         <w:t>Limited,Dhaka</w:t>
       </w:r>
+      <w:proofErr w:type="spellEnd"/>
       <w:proofErr w:type="gramEnd"/>
       <w:r>
         <w:rPr>
@@ -3527,16 +4913,29 @@
         </w:rPr>
         <w:t xml:space="preserve">. Worked as </w:t>
       </w:r>
-      <w:r>
-        <w:rPr>
-          <w:rFonts w:ascii="Comic Sans MS" w:hAnsi="Comic Sans MS"/>
-          <w:b/>
-          <w:bCs/>
-          <w:sz w:val="20"/>
-          <w:szCs w:val="20"/>
-          <w:lang w:val="en-US"/>
-        </w:rPr>
-        <w:t>Asst.System Administrator</w:t>
+      <w:proofErr w:type="spellStart"/>
+      <w:r>
+        <w:rPr>
+          <w:rFonts w:ascii="Comic Sans MS" w:hAnsi="Comic Sans MS"/>
+          <w:b/>
+          <w:bCs/>
+          <w:sz w:val="20"/>
+          <w:szCs w:val="20"/>
+          <w:lang w:val="en-US"/>
+        </w:rPr>
+        <w:t>Asst.System</w:t>
+      </w:r>
+      <w:proofErr w:type="spellEnd"/>
+      <w:r>
+        <w:rPr>
+          <w:rFonts w:ascii="Comic Sans MS" w:hAnsi="Comic Sans MS"/>
+          <w:b/>
+          <w:bCs/>
+          <w:sz w:val="20"/>
+          <w:szCs w:val="20"/>
+          <w:lang w:val="en-US"/>
+        </w:rPr>
+        <w:t xml:space="preserve"> Administrator</w:t>
       </w:r>
       <w:r>
         <w:rPr>
@@ -3667,6 +5066,7 @@
         </w:rPr>
         <w:t xml:space="preserve">I started learning Linux and Cisco Networking and switching during my </w:t>
       </w:r>
+      <w:proofErr w:type="spellStart"/>
       <w:proofErr w:type="gramStart"/>
       <w:r>
         <w:rPr>
@@ -3677,6 +5077,7 @@
         </w:rPr>
         <w:t>B.Sc</w:t>
       </w:r>
+      <w:proofErr w:type="spellEnd"/>
       <w:proofErr w:type="gramEnd"/>
       <w:r>
         <w:rPr>
@@ -3687,6 +5088,7 @@
         </w:rPr>
         <w:t xml:space="preserve"> level back in 2006. Through the year I have devoted myself to learn various </w:t>
       </w:r>
+      <w:proofErr w:type="spellStart"/>
       <w:proofErr w:type="gramStart"/>
       <w:r>
         <w:rPr>
@@ -3697,6 +5099,7 @@
         </w:rPr>
         <w:t>firewalls,routing</w:t>
       </w:r>
+      <w:proofErr w:type="spellEnd"/>
       <w:proofErr w:type="gramEnd"/>
       <w:r>
         <w:rPr>
@@ -3705,7 +5108,27 @@
           <w:szCs w:val="20"/>
           <w:lang w:val="en-US"/>
         </w:rPr>
-        <w:t xml:space="preserve"> and other linux and BSD operating systems. My </w:t>
+        <w:t xml:space="preserve"> and other </w:t>
+      </w:r>
+      <w:proofErr w:type="spellStart"/>
+      <w:r>
+        <w:rPr>
+          <w:rFonts w:ascii="Comic Sans MS" w:hAnsi="Comic Sans MS"/>
+          <w:sz w:val="20"/>
+          <w:szCs w:val="20"/>
+          <w:lang w:val="en-US"/>
+        </w:rPr>
+        <w:t>linux</w:t>
+      </w:r>
+      <w:proofErr w:type="spellEnd"/>
+      <w:r>
+        <w:rPr>
+          <w:rFonts w:ascii="Comic Sans MS" w:hAnsi="Comic Sans MS"/>
+          <w:sz w:val="20"/>
+          <w:szCs w:val="20"/>
+          <w:lang w:val="en-US"/>
+        </w:rPr>
+        <w:t xml:space="preserve"> and BSD operating systems. My </w:t>
       </w:r>
       <w:r>
         <w:rPr>
@@ -3780,7 +5203,31 @@
           <w:szCs w:val="20"/>
           <w:lang w:val="en-US"/>
         </w:rPr>
-        <w:t xml:space="preserve">E|CSA (Eccouncil Certified Security Analyst) </w:t>
+        <w:t>E|CSA (</w:t>
+      </w:r>
+      <w:proofErr w:type="spellStart"/>
+      <w:r>
+        <w:rPr>
+          <w:rFonts w:ascii="Comic Sans MS" w:hAnsi="Comic Sans MS"/>
+          <w:b/>
+          <w:bCs/>
+          <w:sz w:val="20"/>
+          <w:szCs w:val="20"/>
+          <w:lang w:val="en-US"/>
+        </w:rPr>
+        <w:t>Eccouncil</w:t>
+      </w:r>
+      <w:proofErr w:type="spellEnd"/>
+      <w:r>
+        <w:rPr>
+          <w:rFonts w:ascii="Comic Sans MS" w:hAnsi="Comic Sans MS"/>
+          <w:b/>
+          <w:bCs/>
+          <w:sz w:val="20"/>
+          <w:szCs w:val="20"/>
+          <w:lang w:val="en-US"/>
+        </w:rPr>
+        <w:t xml:space="preserve"> Certified Security Analyst) </w:t>
       </w:r>
       <w:r>
         <w:rPr>
@@ -3881,6 +5328,7 @@
         </w:rPr>
         <w:t>OS(</w:t>
       </w:r>
+      <w:proofErr w:type="spellStart"/>
       <w:proofErr w:type="gramEnd"/>
       <w:r>
         <w:rPr>
@@ -3889,7 +5337,157 @@
           <w:szCs w:val="20"/>
           <w:lang w:val="en-US"/>
         </w:rPr>
-        <w:t xml:space="preserve">Kioptrix, pWnOS etc) by tools included in Kali Linux (Metasploit, nmap, nessus, openvas etc). </w:t>
+        <w:t>Kioptrix</w:t>
+      </w:r>
+      <w:proofErr w:type="spellEnd"/>
+      <w:r>
+        <w:rPr>
+          <w:rFonts w:ascii="Comic Sans MS" w:hAnsi="Comic Sans MS"/>
+          <w:sz w:val="20"/>
+          <w:szCs w:val="20"/>
+          <w:lang w:val="en-US"/>
+        </w:rPr>
+        <w:t xml:space="preserve">, </w:t>
+      </w:r>
+      <w:proofErr w:type="spellStart"/>
+      <w:r>
+        <w:rPr>
+          <w:rFonts w:ascii="Comic Sans MS" w:hAnsi="Comic Sans MS"/>
+          <w:sz w:val="20"/>
+          <w:szCs w:val="20"/>
+          <w:lang w:val="en-US"/>
+        </w:rPr>
+        <w:t>pWnOS</w:t>
+      </w:r>
+      <w:proofErr w:type="spellEnd"/>
+      <w:r>
+        <w:rPr>
+          <w:rFonts w:ascii="Comic Sans MS" w:hAnsi="Comic Sans MS"/>
+          <w:sz w:val="20"/>
+          <w:szCs w:val="20"/>
+          <w:lang w:val="en-US"/>
+        </w:rPr>
+        <w:t xml:space="preserve"> </w:t>
+      </w:r>
+      <w:proofErr w:type="spellStart"/>
+      <w:r>
+        <w:rPr>
+          <w:rFonts w:ascii="Comic Sans MS" w:hAnsi="Comic Sans MS"/>
+          <w:sz w:val="20"/>
+          <w:szCs w:val="20"/>
+          <w:lang w:val="en-US"/>
+        </w:rPr>
+        <w:t>etc</w:t>
+      </w:r>
+      <w:proofErr w:type="spellEnd"/>
+      <w:r>
+        <w:rPr>
+          <w:rFonts w:ascii="Comic Sans MS" w:hAnsi="Comic Sans MS"/>
+          <w:sz w:val="20"/>
+          <w:szCs w:val="20"/>
+          <w:lang w:val="en-US"/>
+        </w:rPr>
+        <w:t>) by tools included in Kali Linux (</w:t>
+      </w:r>
+      <w:proofErr w:type="spellStart"/>
+      <w:r>
+        <w:rPr>
+          <w:rFonts w:ascii="Comic Sans MS" w:hAnsi="Comic Sans MS"/>
+          <w:sz w:val="20"/>
+          <w:szCs w:val="20"/>
+          <w:lang w:val="en-US"/>
+        </w:rPr>
+        <w:t>Metasploit</w:t>
+      </w:r>
+      <w:proofErr w:type="spellEnd"/>
+      <w:r>
+        <w:rPr>
+          <w:rFonts w:ascii="Comic Sans MS" w:hAnsi="Comic Sans MS"/>
+          <w:sz w:val="20"/>
+          <w:szCs w:val="20"/>
+          <w:lang w:val="en-US"/>
+        </w:rPr>
+        <w:t xml:space="preserve">, </w:t>
+      </w:r>
+      <w:proofErr w:type="spellStart"/>
+      <w:r>
+        <w:rPr>
+          <w:rFonts w:ascii="Comic Sans MS" w:hAnsi="Comic Sans MS"/>
+          <w:sz w:val="20"/>
+          <w:szCs w:val="20"/>
+          <w:lang w:val="en-US"/>
+        </w:rPr>
+        <w:t>nmap</w:t>
+      </w:r>
+      <w:proofErr w:type="spellEnd"/>
+      <w:r>
+        <w:rPr>
+          <w:rFonts w:ascii="Comic Sans MS" w:hAnsi="Comic Sans MS"/>
+          <w:sz w:val="20"/>
+          <w:szCs w:val="20"/>
+          <w:lang w:val="en-US"/>
+        </w:rPr>
+        <w:t xml:space="preserve">, </w:t>
+      </w:r>
+      <w:proofErr w:type="spellStart"/>
+      <w:r>
+        <w:rPr>
+          <w:rFonts w:ascii="Comic Sans MS" w:hAnsi="Comic Sans MS"/>
+          <w:sz w:val="20"/>
+          <w:szCs w:val="20"/>
+          <w:lang w:val="en-US"/>
+        </w:rPr>
+        <w:t>nessus</w:t>
+      </w:r>
+      <w:proofErr w:type="spellEnd"/>
+      <w:r>
+        <w:rPr>
+          <w:rFonts w:ascii="Comic Sans MS" w:hAnsi="Comic Sans MS"/>
+          <w:sz w:val="20"/>
+          <w:szCs w:val="20"/>
+          <w:lang w:val="en-US"/>
+        </w:rPr>
+        <w:t xml:space="preserve">, </w:t>
+      </w:r>
+      <w:proofErr w:type="spellStart"/>
+      <w:r>
+        <w:rPr>
+          <w:rFonts w:ascii="Comic Sans MS" w:hAnsi="Comic Sans MS"/>
+          <w:sz w:val="20"/>
+          <w:szCs w:val="20"/>
+          <w:lang w:val="en-US"/>
+        </w:rPr>
+        <w:t>openvas</w:t>
+      </w:r>
+      <w:proofErr w:type="spellEnd"/>
+      <w:r>
+        <w:rPr>
+          <w:rFonts w:ascii="Comic Sans MS" w:hAnsi="Comic Sans MS"/>
+          <w:sz w:val="20"/>
+          <w:szCs w:val="20"/>
+          <w:lang w:val="en-US"/>
+        </w:rPr>
+        <w:t xml:space="preserve"> </w:t>
+      </w:r>
+      <w:proofErr w:type="spellStart"/>
+      <w:r>
+        <w:rPr>
+          <w:rFonts w:ascii="Comic Sans MS" w:hAnsi="Comic Sans MS"/>
+          <w:sz w:val="20"/>
+          <w:szCs w:val="20"/>
+          <w:lang w:val="en-US"/>
+        </w:rPr>
+        <w:t>etc</w:t>
+      </w:r>
+      <w:proofErr w:type="spellEnd"/>
+      <w:r>
+        <w:rPr>
+          <w:rFonts w:ascii="Comic Sans MS" w:hAnsi="Comic Sans MS"/>
+          <w:sz w:val="20"/>
+          <w:szCs w:val="20"/>
+          <w:lang w:val="en-US"/>
+        </w:rPr>
+        <w:t xml:space="preserve">). </w:t>
       </w:r>
       <w:proofErr w:type="gramStart"/>
       <w:r>
@@ -3918,34 +5516,107 @@
           <w:szCs w:val="20"/>
           <w:lang w:val="en-US"/>
         </w:rPr>
-        <w:t>A, paloalto</w:t>
-      </w:r>
-      <w:r>
-        <w:rPr>
-          <w:rFonts w:ascii="Comic Sans MS" w:hAnsi="Comic Sans MS"/>
-          <w:sz w:val="20"/>
-          <w:szCs w:val="20"/>
-          <w:lang w:val="en-US"/>
-        </w:rPr>
-        <w:t xml:space="preserve"> etc) and automation (shell scripting, ansible</w:t>
-      </w:r>
-      <w:r>
-        <w:rPr>
-          <w:rFonts w:ascii="Comic Sans MS" w:hAnsi="Comic Sans MS"/>
-          <w:sz w:val="20"/>
-          <w:szCs w:val="20"/>
-          <w:lang w:val="en-US"/>
-        </w:rPr>
-        <w:t>, saltstack</w:t>
-      </w:r>
-      <w:r>
-        <w:rPr>
-          <w:rFonts w:ascii="Comic Sans MS" w:hAnsi="Comic Sans MS"/>
-          <w:sz w:val="20"/>
-          <w:szCs w:val="20"/>
-          <w:lang w:val="en-US"/>
-        </w:rPr>
-        <w:t>) intrigue me also. I also like to learn new things and some of my works can be found on my github account</w:t>
+        <w:t xml:space="preserve">A, </w:t>
+      </w:r>
+      <w:proofErr w:type="spellStart"/>
+      <w:r>
+        <w:rPr>
+          <w:rFonts w:ascii="Comic Sans MS" w:hAnsi="Comic Sans MS"/>
+          <w:sz w:val="20"/>
+          <w:szCs w:val="20"/>
+          <w:lang w:val="en-US"/>
+        </w:rPr>
+        <w:t>paloalto</w:t>
+      </w:r>
+      <w:proofErr w:type="spellEnd"/>
+      <w:r>
+        <w:rPr>
+          <w:rFonts w:ascii="Comic Sans MS" w:hAnsi="Comic Sans MS"/>
+          <w:sz w:val="20"/>
+          <w:szCs w:val="20"/>
+          <w:lang w:val="en-US"/>
+        </w:rPr>
+        <w:t xml:space="preserve"> </w:t>
+      </w:r>
+      <w:proofErr w:type="spellStart"/>
+      <w:r>
+        <w:rPr>
+          <w:rFonts w:ascii="Comic Sans MS" w:hAnsi="Comic Sans MS"/>
+          <w:sz w:val="20"/>
+          <w:szCs w:val="20"/>
+          <w:lang w:val="en-US"/>
+        </w:rPr>
+        <w:t>etc</w:t>
+      </w:r>
+      <w:proofErr w:type="spellEnd"/>
+      <w:r>
+        <w:rPr>
+          <w:rFonts w:ascii="Comic Sans MS" w:hAnsi="Comic Sans MS"/>
+          <w:sz w:val="20"/>
+          <w:szCs w:val="20"/>
+          <w:lang w:val="en-US"/>
+        </w:rPr>
+        <w:t xml:space="preserve">) and automation (shell scripting, </w:t>
+      </w:r>
+      <w:proofErr w:type="spellStart"/>
+      <w:r>
+        <w:rPr>
+          <w:rFonts w:ascii="Comic Sans MS" w:hAnsi="Comic Sans MS"/>
+          <w:sz w:val="20"/>
+          <w:szCs w:val="20"/>
+          <w:lang w:val="en-US"/>
+        </w:rPr>
+        <w:t>ansible</w:t>
+      </w:r>
+      <w:proofErr w:type="spellEnd"/>
+      <w:r>
+        <w:rPr>
+          <w:rFonts w:ascii="Comic Sans MS" w:hAnsi="Comic Sans MS"/>
+          <w:sz w:val="20"/>
+          <w:szCs w:val="20"/>
+          <w:lang w:val="en-US"/>
+        </w:rPr>
+        <w:t xml:space="preserve">, </w:t>
+      </w:r>
+      <w:proofErr w:type="spellStart"/>
+      <w:r>
+        <w:rPr>
+          <w:rFonts w:ascii="Comic Sans MS" w:hAnsi="Comic Sans MS"/>
+          <w:sz w:val="20"/>
+          <w:szCs w:val="20"/>
+          <w:lang w:val="en-US"/>
+        </w:rPr>
+        <w:t>saltstack</w:t>
+      </w:r>
+      <w:proofErr w:type="spellEnd"/>
+      <w:r>
+        <w:rPr>
+          <w:rFonts w:ascii="Comic Sans MS" w:hAnsi="Comic Sans MS"/>
+          <w:sz w:val="20"/>
+          <w:szCs w:val="20"/>
+          <w:lang w:val="en-US"/>
+        </w:rPr>
+        <w:t xml:space="preserve">) intrigue me also. I also like to learn new things and some of my works can be found on my </w:t>
+      </w:r>
+      <w:proofErr w:type="spellStart"/>
+      <w:r>
+        <w:rPr>
+          <w:rFonts w:ascii="Comic Sans MS" w:hAnsi="Comic Sans MS"/>
+          <w:sz w:val="20"/>
+          <w:szCs w:val="20"/>
+          <w:lang w:val="en-US"/>
+        </w:rPr>
+        <w:t>github</w:t>
+      </w:r>
+      <w:proofErr w:type="spellEnd"/>
+      <w:r>
+        <w:rPr>
+          <w:rFonts w:ascii="Comic Sans MS" w:hAnsi="Comic Sans MS"/>
+          <w:sz w:val="20"/>
+          <w:szCs w:val="20"/>
+          <w:lang w:val="en-US"/>
+        </w:rPr>
+        <w:t xml:space="preserve"> account</w:t>
       </w:r>
       <w:r>
         <w:rPr>

</xml_diff>

<commit_message>
Sun 27 Jan 2019 20:26:23 EET
</commit_message>
<xml_diff>
--- a/CV/Resume_khabir_sec.docx
+++ b/CV/Resume_khabir_sec.docx
@@ -10,28 +10,12 @@
           <w:rFonts w:ascii="Comic Sans MS" w:eastAsia="Comic Sans MS" w:hAnsi="Comic Sans MS" w:cs="Comic Sans MS"/>
         </w:rPr>
       </w:pPr>
-      <w:proofErr w:type="spellStart"/>
-      <w:r>
-        <w:rPr>
-          <w:rFonts w:ascii="Comic Sans MS" w:hAnsi="Comic Sans MS"/>
-        </w:rPr>
-        <w:t>Mohammad</w:t>
-      </w:r>
-      <w:proofErr w:type="spellEnd"/>
-      <w:r>
-        <w:rPr>
-          <w:rFonts w:ascii="Comic Sans MS" w:hAnsi="Comic Sans MS"/>
-        </w:rPr>
-        <w:t xml:space="preserve"> Khabir </w:t>
-      </w:r>
-      <w:proofErr w:type="spellStart"/>
-      <w:r>
-        <w:rPr>
-          <w:rFonts w:ascii="Comic Sans MS" w:hAnsi="Comic Sans MS"/>
-        </w:rPr>
-        <w:t>Uddin</w:t>
-      </w:r>
-      <w:proofErr w:type="spellEnd"/>
+      <w:r>
+        <w:rPr>
+          <w:rFonts w:ascii="Comic Sans MS" w:hAnsi="Comic Sans MS"/>
+        </w:rPr>
+        <w:t>Mohammad Khabir Uddin</w:t>
+      </w:r>
     </w:p>
     <w:p>
       <w:pPr>
@@ -115,7 +99,6 @@
         </w:rPr>
         <w:br/>
       </w:r>
-      <w:proofErr w:type="gramStart"/>
       <w:r>
         <w:rPr>
           <w:rFonts w:ascii="Comic Sans MS" w:hAnsi="Comic Sans MS"/>
@@ -131,16 +114,7 @@
           <w:sz w:val="20"/>
           <w:szCs w:val="20"/>
         </w:rPr>
-        <w:t> :</w:t>
-      </w:r>
-      <w:proofErr w:type="gramEnd"/>
-      <w:r>
-        <w:rPr>
-          <w:rFonts w:ascii="Comic Sans MS" w:hAnsi="Comic Sans MS"/>
-          <w:sz w:val="20"/>
-          <w:szCs w:val="20"/>
-        </w:rPr>
-        <w:t xml:space="preserve"> +358 46 5647293</w:t>
+        <w:t> : +358 46 5647293</w:t>
       </w:r>
     </w:p>
     <w:p>
@@ -182,30 +156,8 @@
           <w:szCs w:val="20"/>
           <w:lang w:val="en-US"/>
         </w:rPr>
-        <w:t xml:space="preserve">Skype: </w:t>
-      </w:r>
-      <w:proofErr w:type="spellStart"/>
-      <w:proofErr w:type="gramStart"/>
-      <w:r>
-        <w:rPr>
-          <w:rFonts w:ascii="Comic Sans MS" w:hAnsi="Comic Sans MS"/>
-          <w:sz w:val="20"/>
-          <w:szCs w:val="20"/>
-          <w:lang w:val="en-US"/>
-        </w:rPr>
-        <w:t>md.khabir</w:t>
-      </w:r>
-      <w:proofErr w:type="gramEnd"/>
-      <w:r>
-        <w:rPr>
-          <w:rFonts w:ascii="Comic Sans MS" w:hAnsi="Comic Sans MS"/>
-          <w:sz w:val="20"/>
-          <w:szCs w:val="20"/>
-          <w:lang w:val="en-US"/>
-        </w:rPr>
-        <w:t>.uddin</w:t>
-      </w:r>
-      <w:proofErr w:type="spellEnd"/>
+        <w:t>Skype: md.khabir.uddin</w:t>
+      </w:r>
     </w:p>
     <w:p>
       <w:pPr>
@@ -218,25 +170,14 @@
           <w:lang w:val="en-US"/>
         </w:rPr>
       </w:pPr>
-      <w:proofErr w:type="spellStart"/>
-      <w:r>
-        <w:rPr>
-          <w:rFonts w:ascii="Comic Sans MS" w:hAnsi="Comic Sans MS"/>
-          <w:sz w:val="20"/>
-          <w:szCs w:val="20"/>
-          <w:lang w:val="en-US"/>
-        </w:rPr>
-        <w:t>Github</w:t>
-      </w:r>
-      <w:proofErr w:type="spellEnd"/>
-      <w:r>
-        <w:rPr>
-          <w:rFonts w:ascii="Comic Sans MS" w:hAnsi="Comic Sans MS"/>
-          <w:sz w:val="20"/>
-          <w:szCs w:val="20"/>
-          <w:lang w:val="en-US"/>
-        </w:rPr>
-        <w:t xml:space="preserve">: https://github.com/masumndc1/zim         </w:t>
+      <w:r>
+        <w:rPr>
+          <w:rFonts w:ascii="Comic Sans MS" w:hAnsi="Comic Sans MS"/>
+          <w:sz w:val="20"/>
+          <w:szCs w:val="20"/>
+          <w:lang w:val="en-US"/>
+        </w:rPr>
+        <w:t xml:space="preserve">Github: https://github.com/masumndc1/zim         </w:t>
       </w:r>
     </w:p>
     <w:p>
@@ -249,33 +190,13 @@
           <w:szCs w:val="20"/>
         </w:rPr>
       </w:pPr>
-      <w:proofErr w:type="spellStart"/>
-      <w:proofErr w:type="gramStart"/>
-      <w:r>
-        <w:rPr>
-          <w:rFonts w:ascii="Comic Sans MS" w:hAnsi="Comic Sans MS"/>
-          <w:sz w:val="20"/>
-          <w:szCs w:val="20"/>
-        </w:rPr>
-        <w:t>Linkedin</w:t>
-      </w:r>
-      <w:proofErr w:type="spellEnd"/>
-      <w:r>
-        <w:rPr>
-          <w:rFonts w:ascii="Comic Sans MS" w:hAnsi="Comic Sans MS"/>
-          <w:sz w:val="20"/>
-          <w:szCs w:val="20"/>
-        </w:rPr>
-        <w:t xml:space="preserve"> :</w:t>
-      </w:r>
-      <w:proofErr w:type="gramEnd"/>
-      <w:r>
-        <w:rPr>
-          <w:rFonts w:ascii="Comic Sans MS" w:hAnsi="Comic Sans MS"/>
-          <w:sz w:val="20"/>
-          <w:szCs w:val="20"/>
-        </w:rPr>
-        <w:t xml:space="preserve"> https://www.linkedin.com/in/mohammad-khabir-uddin-a9a67114</w:t>
+      <w:r>
+        <w:rPr>
+          <w:rFonts w:ascii="Comic Sans MS" w:hAnsi="Comic Sans MS"/>
+          <w:sz w:val="20"/>
+          <w:szCs w:val="20"/>
+        </w:rPr>
+        <w:t>Linkedin : https://www.linkedin.com/in/mohammad-khabir-uddin-a9a67114</w:t>
       </w:r>
     </w:p>
     <w:p>
@@ -324,31 +245,7 @@
           <w:szCs w:val="20"/>
           <w:lang w:val="en-US"/>
         </w:rPr>
-        <w:t>E|CSA (</w:t>
-      </w:r>
-      <w:proofErr w:type="spellStart"/>
-      <w:r>
-        <w:rPr>
-          <w:rFonts w:ascii="Comic Sans MS" w:hAnsi="Comic Sans MS"/>
-          <w:b/>
-          <w:bCs/>
-          <w:sz w:val="20"/>
-          <w:szCs w:val="20"/>
-          <w:lang w:val="en-US"/>
-        </w:rPr>
-        <w:t>Eccouncil</w:t>
-      </w:r>
-      <w:proofErr w:type="spellEnd"/>
-      <w:r>
-        <w:rPr>
-          <w:rFonts w:ascii="Comic Sans MS" w:hAnsi="Comic Sans MS"/>
-          <w:b/>
-          <w:bCs/>
-          <w:sz w:val="20"/>
-          <w:szCs w:val="20"/>
-          <w:lang w:val="en-US"/>
-        </w:rPr>
-        <w:t xml:space="preserve"> Certified Security Analyst)</w:t>
+        <w:t>E|CSA (Eccouncil Certified Security Analyst)</w:t>
       </w:r>
     </w:p>
     <w:p>
@@ -392,7 +289,6 @@
           <w:lang w:val="en-US"/>
         </w:rPr>
       </w:pPr>
-      <w:proofErr w:type="spellStart"/>
       <w:r>
         <w:rPr>
           <w:rFonts w:ascii="Comic Sans MS" w:hAnsi="Comic Sans MS"/>
@@ -400,9 +296,101 @@
           <w:szCs w:val="20"/>
           <w:lang w:val="nl-NL"/>
         </w:rPr>
-        <w:t>Exam</w:t>
-      </w:r>
-      <w:proofErr w:type="spellEnd"/>
+        <w:t xml:space="preserve">Exam date: </w:t>
+      </w:r>
+      <w:r>
+        <w:rPr>
+          <w:rFonts w:ascii="Comic Sans MS" w:hAnsi="Comic Sans MS"/>
+          <w:b/>
+          <w:bCs/>
+          <w:sz w:val="20"/>
+          <w:szCs w:val="20"/>
+          <w:lang w:val="en-US"/>
+        </w:rPr>
+        <w:t>21th December,2013</w:t>
+      </w:r>
+    </w:p>
+    <w:p>
+      <w:pPr>
+        <w:pStyle w:val="BodyA"/>
+        <w:rPr>
+          <w:rFonts w:ascii="Comic Sans MS" w:eastAsia="Comic Sans MS" w:hAnsi="Comic Sans MS" w:cs="Comic Sans MS"/>
+          <w:sz w:val="20"/>
+          <w:szCs w:val="20"/>
+          <w:lang w:val="en-US"/>
+        </w:rPr>
+      </w:pPr>
+      <w:r>
+        <w:rPr>
+          <w:rFonts w:ascii="Comic Sans MS" w:hAnsi="Comic Sans MS"/>
+          <w:sz w:val="20"/>
+          <w:szCs w:val="20"/>
+          <w:lang w:val="en-US"/>
+        </w:rPr>
+        <w:t xml:space="preserve">2. </w:t>
+      </w:r>
+      <w:r>
+        <w:rPr>
+          <w:rFonts w:ascii="Comic Sans MS" w:hAnsi="Comic Sans MS"/>
+          <w:b/>
+          <w:bCs/>
+          <w:sz w:val="20"/>
+          <w:szCs w:val="20"/>
+          <w:lang w:val="en-US"/>
+        </w:rPr>
+        <w:t>C|EH (Certified Ethical Hacker)</w:t>
+      </w:r>
+      <w:r>
+        <w:rPr>
+          <w:rFonts w:ascii="Comic Sans MS" w:hAnsi="Comic Sans MS"/>
+          <w:sz w:val="20"/>
+          <w:szCs w:val="20"/>
+          <w:lang w:val="en-US"/>
+        </w:rPr>
+        <w:t xml:space="preserve"> </w:t>
+      </w:r>
+    </w:p>
+    <w:p>
+      <w:pPr>
+        <w:pStyle w:val="BodyA"/>
+        <w:rPr>
+          <w:rFonts w:ascii="Comic Sans MS" w:eastAsia="Comic Sans MS" w:hAnsi="Comic Sans MS" w:cs="Comic Sans MS"/>
+          <w:sz w:val="20"/>
+          <w:szCs w:val="20"/>
+          <w:lang w:val="en-US"/>
+        </w:rPr>
+      </w:pPr>
+      <w:r>
+        <w:rPr>
+          <w:rFonts w:ascii="Comic Sans MS" w:hAnsi="Comic Sans MS"/>
+          <w:sz w:val="20"/>
+          <w:szCs w:val="20"/>
+          <w:lang w:val="en-US"/>
+        </w:rPr>
+        <w:t xml:space="preserve">Certification Number: </w:t>
+      </w:r>
+      <w:r>
+        <w:rPr>
+          <w:rFonts w:ascii="Comic Sans MS" w:hAnsi="Comic Sans MS"/>
+          <w:b/>
+          <w:bCs/>
+          <w:sz w:val="20"/>
+          <w:szCs w:val="20"/>
+          <w:lang w:val="en-US"/>
+        </w:rPr>
+        <w:t>ECC961022</w:t>
+      </w:r>
+    </w:p>
+    <w:p>
+      <w:pPr>
+        <w:pStyle w:val="BodyA"/>
+        <w:rPr>
+          <w:rFonts w:ascii="Comic Sans MS" w:eastAsia="Comic Sans MS" w:hAnsi="Comic Sans MS" w:cs="Comic Sans MS"/>
+          <w:sz w:val="20"/>
+          <w:szCs w:val="20"/>
+          <w:lang w:val="en-US"/>
+        </w:rPr>
+      </w:pPr>
       <w:r>
         <w:rPr>
           <w:rFonts w:ascii="Comic Sans MS" w:hAnsi="Comic Sans MS"/>
@@ -410,120 +398,7 @@
           <w:szCs w:val="20"/>
           <w:lang w:val="nl-NL"/>
         </w:rPr>
-        <w:t xml:space="preserve"> date: </w:t>
-      </w:r>
-      <w:r>
-        <w:rPr>
-          <w:rFonts w:ascii="Comic Sans MS" w:hAnsi="Comic Sans MS"/>
-          <w:b/>
-          <w:bCs/>
-          <w:sz w:val="20"/>
-          <w:szCs w:val="20"/>
-          <w:lang w:val="en-US"/>
-        </w:rPr>
-        <w:t>21th December,2013</w:t>
-      </w:r>
-    </w:p>
-    <w:p>
-      <w:pPr>
-        <w:pStyle w:val="BodyA"/>
-        <w:rPr>
-          <w:rFonts w:ascii="Comic Sans MS" w:eastAsia="Comic Sans MS" w:hAnsi="Comic Sans MS" w:cs="Comic Sans MS"/>
-          <w:sz w:val="20"/>
-          <w:szCs w:val="20"/>
-          <w:lang w:val="en-US"/>
-        </w:rPr>
-      </w:pPr>
-      <w:r>
-        <w:rPr>
-          <w:rFonts w:ascii="Comic Sans MS" w:hAnsi="Comic Sans MS"/>
-          <w:sz w:val="20"/>
-          <w:szCs w:val="20"/>
-          <w:lang w:val="en-US"/>
-        </w:rPr>
-        <w:t xml:space="preserve">2. </w:t>
-      </w:r>
-      <w:r>
-        <w:rPr>
-          <w:rFonts w:ascii="Comic Sans MS" w:hAnsi="Comic Sans MS"/>
-          <w:b/>
-          <w:bCs/>
-          <w:sz w:val="20"/>
-          <w:szCs w:val="20"/>
-          <w:lang w:val="en-US"/>
-        </w:rPr>
-        <w:t>C|EH (Certified Ethical Hacker)</w:t>
-      </w:r>
-      <w:r>
-        <w:rPr>
-          <w:rFonts w:ascii="Comic Sans MS" w:hAnsi="Comic Sans MS"/>
-          <w:sz w:val="20"/>
-          <w:szCs w:val="20"/>
-          <w:lang w:val="en-US"/>
-        </w:rPr>
-        <w:t xml:space="preserve"> </w:t>
-      </w:r>
-    </w:p>
-    <w:p>
-      <w:pPr>
-        <w:pStyle w:val="BodyA"/>
-        <w:rPr>
-          <w:rFonts w:ascii="Comic Sans MS" w:eastAsia="Comic Sans MS" w:hAnsi="Comic Sans MS" w:cs="Comic Sans MS"/>
-          <w:sz w:val="20"/>
-          <w:szCs w:val="20"/>
-          <w:lang w:val="en-US"/>
-        </w:rPr>
-      </w:pPr>
-      <w:r>
-        <w:rPr>
-          <w:rFonts w:ascii="Comic Sans MS" w:hAnsi="Comic Sans MS"/>
-          <w:sz w:val="20"/>
-          <w:szCs w:val="20"/>
-          <w:lang w:val="en-US"/>
-        </w:rPr>
-        <w:t xml:space="preserve">Certification Number: </w:t>
-      </w:r>
-      <w:r>
-        <w:rPr>
-          <w:rFonts w:ascii="Comic Sans MS" w:hAnsi="Comic Sans MS"/>
-          <w:b/>
-          <w:bCs/>
-          <w:sz w:val="20"/>
-          <w:szCs w:val="20"/>
-          <w:lang w:val="en-US"/>
-        </w:rPr>
-        <w:t>ECC961022</w:t>
-      </w:r>
-    </w:p>
-    <w:p>
-      <w:pPr>
-        <w:pStyle w:val="BodyA"/>
-        <w:rPr>
-          <w:rFonts w:ascii="Comic Sans MS" w:eastAsia="Comic Sans MS" w:hAnsi="Comic Sans MS" w:cs="Comic Sans MS"/>
-          <w:sz w:val="20"/>
-          <w:szCs w:val="20"/>
-          <w:lang w:val="en-US"/>
-        </w:rPr>
-      </w:pPr>
-      <w:proofErr w:type="spellStart"/>
-      <w:r>
-        <w:rPr>
-          <w:rFonts w:ascii="Comic Sans MS" w:hAnsi="Comic Sans MS"/>
-          <w:sz w:val="20"/>
-          <w:szCs w:val="20"/>
-          <w:lang w:val="nl-NL"/>
-        </w:rPr>
-        <w:t>Exam</w:t>
-      </w:r>
-      <w:proofErr w:type="spellEnd"/>
-      <w:r>
-        <w:rPr>
-          <w:rFonts w:ascii="Comic Sans MS" w:hAnsi="Comic Sans MS"/>
-          <w:sz w:val="20"/>
-          <w:szCs w:val="20"/>
-          <w:lang w:val="nl-NL"/>
-        </w:rPr>
-        <w:t xml:space="preserve"> date: </w:t>
+        <w:t xml:space="preserve">Exam date: </w:t>
       </w:r>
       <w:r>
         <w:rPr>
@@ -629,31 +504,7 @@
           <w:sz w:val="20"/>
           <w:szCs w:val="20"/>
         </w:rPr>
-        <w:t>(</w:t>
-      </w:r>
-      <w:proofErr w:type="spellStart"/>
-      <w:proofErr w:type="gramStart"/>
-      <w:r>
-        <w:rPr>
-          <w:rFonts w:ascii="Comic Sans MS" w:hAnsi="Comic Sans MS"/>
-          <w:b/>
-          <w:bCs/>
-          <w:sz w:val="20"/>
-          <w:szCs w:val="20"/>
-        </w:rPr>
-        <w:t>iptables,pf</w:t>
-      </w:r>
-      <w:proofErr w:type="spellEnd"/>
-      <w:proofErr w:type="gramEnd"/>
-      <w:r>
-        <w:rPr>
-          <w:rFonts w:ascii="Comic Sans MS" w:hAnsi="Comic Sans MS"/>
-          <w:b/>
-          <w:bCs/>
-          <w:sz w:val="20"/>
-          <w:szCs w:val="20"/>
-        </w:rPr>
-        <w:t>)</w:t>
+        <w:t>(iptables,pf)</w:t>
       </w:r>
       <w:r>
         <w:rPr>
@@ -807,7 +658,6 @@
         </w:rPr>
         <w:t xml:space="preserve">, </w:t>
       </w:r>
-      <w:proofErr w:type="spellStart"/>
       <w:r>
         <w:rPr>
           <w:rFonts w:ascii="Comic Sans MS" w:hAnsi="Comic Sans MS"/>
@@ -836,9 +686,204 @@
           <w:sz w:val="20"/>
           <w:szCs w:val="20"/>
         </w:rPr>
-        <w:t>MySQL,MariaDB</w:t>
-      </w:r>
-      <w:proofErr w:type="spellEnd"/>
+        <w:t>MySQL,MariaDB,</w:t>
+      </w:r>
+      <w:r>
+        <w:rPr>
+          <w:rFonts w:ascii="Comic Sans MS" w:hAnsi="Comic Sans MS"/>
+          <w:b/>
+          <w:bCs/>
+          <w:sz w:val="20"/>
+          <w:szCs w:val="20"/>
+        </w:rPr>
+        <w:t xml:space="preserve"> </w:t>
+      </w:r>
+      <w:r>
+        <w:rPr>
+          <w:rFonts w:ascii="Comic Sans MS" w:hAnsi="Comic Sans MS"/>
+          <w:b/>
+          <w:bCs/>
+          <w:sz w:val="20"/>
+          <w:szCs w:val="20"/>
+        </w:rPr>
+        <w:t>OpenSSL,</w:t>
+      </w:r>
+      <w:r>
+        <w:rPr>
+          <w:rFonts w:ascii="Comic Sans MS" w:hAnsi="Comic Sans MS"/>
+          <w:b/>
+          <w:bCs/>
+          <w:sz w:val="20"/>
+          <w:szCs w:val="20"/>
+        </w:rPr>
+        <w:t xml:space="preserve"> </w:t>
+      </w:r>
+      <w:r>
+        <w:rPr>
+          <w:rFonts w:ascii="Comic Sans MS" w:hAnsi="Comic Sans MS"/>
+          <w:b/>
+          <w:bCs/>
+          <w:sz w:val="20"/>
+          <w:szCs w:val="20"/>
+        </w:rPr>
+        <w:t>Openswan,</w:t>
+      </w:r>
+      <w:r>
+        <w:rPr>
+          <w:rFonts w:ascii="Comic Sans MS" w:hAnsi="Comic Sans MS"/>
+          <w:b/>
+          <w:bCs/>
+          <w:sz w:val="20"/>
+          <w:szCs w:val="20"/>
+        </w:rPr>
+        <w:t xml:space="preserve"> </w:t>
+      </w:r>
+      <w:r>
+        <w:rPr>
+          <w:rFonts w:ascii="Comic Sans MS" w:hAnsi="Comic Sans MS"/>
+          <w:b/>
+          <w:bCs/>
+          <w:sz w:val="20"/>
+          <w:szCs w:val="20"/>
+        </w:rPr>
+        <w:t>Strongswan VPN</w:t>
+      </w:r>
+      <w:r>
+        <w:rPr>
+          <w:rFonts w:ascii="Comic Sans MS" w:hAnsi="Comic Sans MS"/>
+          <w:b/>
+          <w:bCs/>
+          <w:sz w:val="20"/>
+          <w:szCs w:val="20"/>
+        </w:rPr>
+        <w:t>, git</w:t>
+      </w:r>
+      <w:r>
+        <w:rPr>
+          <w:rFonts w:ascii="Comic Sans MS" w:hAnsi="Comic Sans MS"/>
+          <w:sz w:val="20"/>
+          <w:szCs w:val="20"/>
+        </w:rPr>
+        <w:t xml:space="preserve"> etc on </w:t>
+      </w:r>
+      <w:r>
+        <w:rPr>
+          <w:rFonts w:ascii="Comic Sans MS" w:hAnsi="Comic Sans MS"/>
+          <w:b/>
+          <w:bCs/>
+          <w:spacing w:val="-5"/>
+          <w:sz w:val="20"/>
+          <w:szCs w:val="20"/>
+        </w:rPr>
+        <w:t>Red hat Linux,</w:t>
+      </w:r>
+      <w:r>
+        <w:rPr>
+          <w:rFonts w:ascii="Comic Sans MS" w:hAnsi="Comic Sans MS"/>
+          <w:b/>
+          <w:bCs/>
+          <w:spacing w:val="-5"/>
+          <w:sz w:val="20"/>
+          <w:szCs w:val="20"/>
+        </w:rPr>
+        <w:t xml:space="preserve"> </w:t>
+      </w:r>
+      <w:r>
+        <w:rPr>
+          <w:rFonts w:ascii="Comic Sans MS" w:hAnsi="Comic Sans MS"/>
+          <w:b/>
+          <w:bCs/>
+          <w:spacing w:val="-5"/>
+          <w:sz w:val="20"/>
+          <w:szCs w:val="20"/>
+        </w:rPr>
+        <w:t>CentOS,</w:t>
+      </w:r>
+      <w:r>
+        <w:rPr>
+          <w:rFonts w:ascii="Comic Sans MS" w:hAnsi="Comic Sans MS"/>
+          <w:b/>
+          <w:bCs/>
+          <w:spacing w:val="-5"/>
+          <w:sz w:val="20"/>
+          <w:szCs w:val="20"/>
+        </w:rPr>
+        <w:t xml:space="preserve"> </w:t>
+      </w:r>
+      <w:r>
+        <w:rPr>
+          <w:rFonts w:ascii="Comic Sans MS" w:hAnsi="Comic Sans MS"/>
+          <w:b/>
+          <w:bCs/>
+          <w:spacing w:val="-5"/>
+          <w:sz w:val="20"/>
+          <w:szCs w:val="20"/>
+        </w:rPr>
+        <w:t>Debian,</w:t>
+      </w:r>
+      <w:r>
+        <w:rPr>
+          <w:rFonts w:ascii="Comic Sans MS" w:hAnsi="Comic Sans MS"/>
+          <w:b/>
+          <w:bCs/>
+          <w:spacing w:val="-5"/>
+          <w:sz w:val="20"/>
+          <w:szCs w:val="20"/>
+        </w:rPr>
+        <w:t xml:space="preserve"> </w:t>
+      </w:r>
+      <w:r>
+        <w:rPr>
+          <w:rFonts w:ascii="Comic Sans MS" w:hAnsi="Comic Sans MS"/>
+          <w:b/>
+          <w:bCs/>
+          <w:spacing w:val="-5"/>
+          <w:sz w:val="20"/>
+          <w:szCs w:val="20"/>
+        </w:rPr>
+        <w:t>Ubuntu,</w:t>
+      </w:r>
+      <w:r>
+        <w:rPr>
+          <w:rFonts w:ascii="Comic Sans MS" w:hAnsi="Comic Sans MS"/>
+          <w:b/>
+          <w:bCs/>
+          <w:spacing w:val="-5"/>
+          <w:sz w:val="20"/>
+          <w:szCs w:val="20"/>
+        </w:rPr>
+        <w:t xml:space="preserve"> </w:t>
+      </w:r>
+      <w:r>
+        <w:rPr>
+          <w:rFonts w:ascii="Comic Sans MS" w:hAnsi="Comic Sans MS"/>
+          <w:b/>
+          <w:bCs/>
+          <w:sz w:val="20"/>
+          <w:szCs w:val="20"/>
+        </w:rPr>
+        <w:t>OpenBSD,</w:t>
+      </w:r>
+      <w:r>
+        <w:rPr>
+          <w:rFonts w:ascii="Comic Sans MS" w:hAnsi="Comic Sans MS"/>
+          <w:b/>
+          <w:bCs/>
+          <w:sz w:val="20"/>
+          <w:szCs w:val="20"/>
+        </w:rPr>
+        <w:t xml:space="preserve"> </w:t>
+      </w:r>
+      <w:r>
+        <w:rPr>
+          <w:rFonts w:ascii="Comic Sans MS" w:hAnsi="Comic Sans MS"/>
+          <w:b/>
+          <w:bCs/>
+          <w:sz w:val="20"/>
+          <w:szCs w:val="20"/>
+        </w:rPr>
+        <w:t>FreeBSD</w:t>
+      </w:r>
       <w:r>
         <w:rPr>
           <w:rFonts w:ascii="Comic Sans MS" w:hAnsi="Comic Sans MS"/>
@@ -867,120 +912,19 @@
           <w:sz w:val="20"/>
           <w:szCs w:val="20"/>
         </w:rPr>
-        <w:t>OpenSSL,</w:t>
-      </w:r>
-      <w:r>
-        <w:rPr>
-          <w:rFonts w:ascii="Comic Sans MS" w:hAnsi="Comic Sans MS"/>
-          <w:b/>
-          <w:bCs/>
+        <w:t>NetBSD</w:t>
+      </w:r>
+      <w:r>
+        <w:rPr>
+          <w:rFonts w:ascii="Comic Sans MS" w:hAnsi="Comic Sans MS"/>
+          <w:b/>
+          <w:bCs/>
+          <w:spacing w:val="-5"/>
           <w:sz w:val="20"/>
           <w:szCs w:val="20"/>
         </w:rPr>
         <w:t xml:space="preserve"> </w:t>
       </w:r>
-      <w:proofErr w:type="spellStart"/>
-      <w:r>
-        <w:rPr>
-          <w:rFonts w:ascii="Comic Sans MS" w:hAnsi="Comic Sans MS"/>
-          <w:b/>
-          <w:bCs/>
-          <w:sz w:val="20"/>
-          <w:szCs w:val="20"/>
-        </w:rPr>
-        <w:t>Openswan</w:t>
-      </w:r>
-      <w:proofErr w:type="spellEnd"/>
-      <w:r>
-        <w:rPr>
-          <w:rFonts w:ascii="Comic Sans MS" w:hAnsi="Comic Sans MS"/>
-          <w:b/>
-          <w:bCs/>
-          <w:sz w:val="20"/>
-          <w:szCs w:val="20"/>
-        </w:rPr>
-        <w:t>,</w:t>
-      </w:r>
-      <w:r>
-        <w:rPr>
-          <w:rFonts w:ascii="Comic Sans MS" w:hAnsi="Comic Sans MS"/>
-          <w:b/>
-          <w:bCs/>
-          <w:sz w:val="20"/>
-          <w:szCs w:val="20"/>
-        </w:rPr>
-        <w:t xml:space="preserve"> </w:t>
-      </w:r>
-      <w:proofErr w:type="spellStart"/>
-      <w:r>
-        <w:rPr>
-          <w:rFonts w:ascii="Comic Sans MS" w:hAnsi="Comic Sans MS"/>
-          <w:b/>
-          <w:bCs/>
-          <w:sz w:val="20"/>
-          <w:szCs w:val="20"/>
-        </w:rPr>
-        <w:t>Strongswan</w:t>
-      </w:r>
-      <w:proofErr w:type="spellEnd"/>
-      <w:r>
-        <w:rPr>
-          <w:rFonts w:ascii="Comic Sans MS" w:hAnsi="Comic Sans MS"/>
-          <w:b/>
-          <w:bCs/>
-          <w:sz w:val="20"/>
-          <w:szCs w:val="20"/>
-        </w:rPr>
-        <w:t xml:space="preserve"> VPN</w:t>
-      </w:r>
-      <w:r>
-        <w:rPr>
-          <w:rFonts w:ascii="Comic Sans MS" w:hAnsi="Comic Sans MS"/>
-          <w:b/>
-          <w:bCs/>
-          <w:sz w:val="20"/>
-          <w:szCs w:val="20"/>
-        </w:rPr>
-        <w:t xml:space="preserve">, </w:t>
-      </w:r>
-      <w:proofErr w:type="spellStart"/>
-      <w:r>
-        <w:rPr>
-          <w:rFonts w:ascii="Comic Sans MS" w:hAnsi="Comic Sans MS"/>
-          <w:b/>
-          <w:bCs/>
-          <w:sz w:val="20"/>
-          <w:szCs w:val="20"/>
-        </w:rPr>
-        <w:t>git</w:t>
-      </w:r>
-      <w:proofErr w:type="spellEnd"/>
-      <w:r>
-        <w:rPr>
-          <w:rFonts w:ascii="Comic Sans MS" w:hAnsi="Comic Sans MS"/>
-          <w:sz w:val="20"/>
-          <w:szCs w:val="20"/>
-        </w:rPr>
-        <w:t xml:space="preserve"> </w:t>
-      </w:r>
-      <w:proofErr w:type="spellStart"/>
-      <w:r>
-        <w:rPr>
-          <w:rFonts w:ascii="Comic Sans MS" w:hAnsi="Comic Sans MS"/>
-          <w:sz w:val="20"/>
-          <w:szCs w:val="20"/>
-        </w:rPr>
-        <w:t>etc</w:t>
-      </w:r>
-      <w:proofErr w:type="spellEnd"/>
-      <w:r>
-        <w:rPr>
-          <w:rFonts w:ascii="Comic Sans MS" w:hAnsi="Comic Sans MS"/>
-          <w:sz w:val="20"/>
-          <w:szCs w:val="20"/>
-        </w:rPr>
-        <w:t xml:space="preserve"> on </w:t>
-      </w:r>
       <w:r>
         <w:rPr>
           <w:rFonts w:ascii="Comic Sans MS" w:hAnsi="Comic Sans MS"/>
@@ -990,217 +934,7 @@
           <w:sz w:val="20"/>
           <w:szCs w:val="20"/>
         </w:rPr>
-        <w:t>Red hat Linux,</w:t>
-      </w:r>
-      <w:r>
-        <w:rPr>
-          <w:rFonts w:ascii="Comic Sans MS" w:hAnsi="Comic Sans MS"/>
-          <w:b/>
-          <w:bCs/>
-          <w:spacing w:val="-5"/>
-          <w:sz w:val="20"/>
-          <w:szCs w:val="20"/>
-        </w:rPr>
-        <w:t xml:space="preserve"> </w:t>
-      </w:r>
-      <w:r>
-        <w:rPr>
-          <w:rFonts w:ascii="Comic Sans MS" w:hAnsi="Comic Sans MS"/>
-          <w:b/>
-          <w:bCs/>
-          <w:spacing w:val="-5"/>
-          <w:sz w:val="20"/>
-          <w:szCs w:val="20"/>
-        </w:rPr>
-        <w:t>CentOS,</w:t>
-      </w:r>
-      <w:r>
-        <w:rPr>
-          <w:rFonts w:ascii="Comic Sans MS" w:hAnsi="Comic Sans MS"/>
-          <w:b/>
-          <w:bCs/>
-          <w:spacing w:val="-5"/>
-          <w:sz w:val="20"/>
-          <w:szCs w:val="20"/>
-        </w:rPr>
-        <w:t xml:space="preserve"> </w:t>
-      </w:r>
-      <w:proofErr w:type="spellStart"/>
-      <w:r>
-        <w:rPr>
-          <w:rFonts w:ascii="Comic Sans MS" w:hAnsi="Comic Sans MS"/>
-          <w:b/>
-          <w:bCs/>
-          <w:spacing w:val="-5"/>
-          <w:sz w:val="20"/>
-          <w:szCs w:val="20"/>
-        </w:rPr>
-        <w:t>Debian</w:t>
-      </w:r>
-      <w:proofErr w:type="spellEnd"/>
-      <w:r>
-        <w:rPr>
-          <w:rFonts w:ascii="Comic Sans MS" w:hAnsi="Comic Sans MS"/>
-          <w:b/>
-          <w:bCs/>
-          <w:spacing w:val="-5"/>
-          <w:sz w:val="20"/>
-          <w:szCs w:val="20"/>
-        </w:rPr>
-        <w:t>,</w:t>
-      </w:r>
-      <w:r>
-        <w:rPr>
-          <w:rFonts w:ascii="Comic Sans MS" w:hAnsi="Comic Sans MS"/>
-          <w:b/>
-          <w:bCs/>
-          <w:spacing w:val="-5"/>
-          <w:sz w:val="20"/>
-          <w:szCs w:val="20"/>
-        </w:rPr>
-        <w:t xml:space="preserve"> </w:t>
-      </w:r>
-      <w:r>
-        <w:rPr>
-          <w:rFonts w:ascii="Comic Sans MS" w:hAnsi="Comic Sans MS"/>
-          <w:b/>
-          <w:bCs/>
-          <w:spacing w:val="-5"/>
-          <w:sz w:val="20"/>
-          <w:szCs w:val="20"/>
-        </w:rPr>
-        <w:t>Ubuntu,</w:t>
-      </w:r>
-      <w:r>
-        <w:rPr>
-          <w:rFonts w:ascii="Comic Sans MS" w:hAnsi="Comic Sans MS"/>
-          <w:b/>
-          <w:bCs/>
-          <w:spacing w:val="-5"/>
-          <w:sz w:val="20"/>
-          <w:szCs w:val="20"/>
-        </w:rPr>
-        <w:t xml:space="preserve"> </w:t>
-      </w:r>
-      <w:proofErr w:type="spellStart"/>
-      <w:r>
-        <w:rPr>
-          <w:rFonts w:ascii="Comic Sans MS" w:hAnsi="Comic Sans MS"/>
-          <w:b/>
-          <w:bCs/>
-          <w:sz w:val="20"/>
-          <w:szCs w:val="20"/>
-        </w:rPr>
-        <w:t>OpenBSD</w:t>
-      </w:r>
-      <w:proofErr w:type="spellEnd"/>
-      <w:r>
-        <w:rPr>
-          <w:rFonts w:ascii="Comic Sans MS" w:hAnsi="Comic Sans MS"/>
-          <w:b/>
-          <w:bCs/>
-          <w:sz w:val="20"/>
-          <w:szCs w:val="20"/>
-        </w:rPr>
-        <w:t>,</w:t>
-      </w:r>
-      <w:r>
-        <w:rPr>
-          <w:rFonts w:ascii="Comic Sans MS" w:hAnsi="Comic Sans MS"/>
-          <w:b/>
-          <w:bCs/>
-          <w:sz w:val="20"/>
-          <w:szCs w:val="20"/>
-        </w:rPr>
-        <w:t xml:space="preserve"> </w:t>
-      </w:r>
-      <w:r>
-        <w:rPr>
-          <w:rFonts w:ascii="Comic Sans MS" w:hAnsi="Comic Sans MS"/>
-          <w:b/>
-          <w:bCs/>
-          <w:sz w:val="20"/>
-          <w:szCs w:val="20"/>
-        </w:rPr>
-        <w:t>FreeBSD</w:t>
-      </w:r>
-      <w:r>
-        <w:rPr>
-          <w:rFonts w:ascii="Comic Sans MS" w:hAnsi="Comic Sans MS"/>
-          <w:b/>
-          <w:bCs/>
-          <w:sz w:val="20"/>
-          <w:szCs w:val="20"/>
-        </w:rPr>
-        <w:t>,</w:t>
-      </w:r>
-      <w:r>
-        <w:rPr>
-          <w:rFonts w:ascii="Comic Sans MS" w:hAnsi="Comic Sans MS"/>
-          <w:b/>
-          <w:bCs/>
-          <w:sz w:val="20"/>
-          <w:szCs w:val="20"/>
-        </w:rPr>
-        <w:t xml:space="preserve"> </w:t>
-      </w:r>
-      <w:proofErr w:type="spellStart"/>
-      <w:r>
-        <w:rPr>
-          <w:rFonts w:ascii="Comic Sans MS" w:hAnsi="Comic Sans MS"/>
-          <w:b/>
-          <w:bCs/>
-          <w:sz w:val="20"/>
-          <w:szCs w:val="20"/>
-        </w:rPr>
-        <w:t>NetBSD</w:t>
-      </w:r>
-      <w:proofErr w:type="spellEnd"/>
-      <w:r>
-        <w:rPr>
-          <w:rFonts w:ascii="Comic Sans MS" w:hAnsi="Comic Sans MS"/>
-          <w:b/>
-          <w:bCs/>
-          <w:spacing w:val="-5"/>
-          <w:sz w:val="20"/>
-          <w:szCs w:val="20"/>
-        </w:rPr>
-        <w:t xml:space="preserve"> </w:t>
-      </w:r>
-      <w:r>
-        <w:rPr>
-          <w:rFonts w:ascii="Comic Sans MS" w:hAnsi="Comic Sans MS"/>
-          <w:b/>
-          <w:bCs/>
-          <w:spacing w:val="-5"/>
-          <w:sz w:val="20"/>
-          <w:szCs w:val="20"/>
-        </w:rPr>
-        <w:t xml:space="preserve">and </w:t>
-      </w:r>
-      <w:proofErr w:type="spellStart"/>
-      <w:r>
-        <w:rPr>
-          <w:rFonts w:ascii="Comic Sans MS" w:hAnsi="Comic Sans MS"/>
-          <w:b/>
-          <w:bCs/>
-          <w:spacing w:val="-5"/>
-          <w:sz w:val="20"/>
-          <w:szCs w:val="20"/>
-        </w:rPr>
-        <w:t>Archlinux</w:t>
-      </w:r>
-      <w:proofErr w:type="spellEnd"/>
-      <w:r>
-        <w:rPr>
-          <w:rFonts w:ascii="Comic Sans MS" w:hAnsi="Comic Sans MS"/>
-          <w:b/>
-          <w:bCs/>
-          <w:spacing w:val="-5"/>
-          <w:sz w:val="20"/>
-          <w:szCs w:val="20"/>
-        </w:rPr>
-        <w:t xml:space="preserve"> </w:t>
+        <w:t xml:space="preserve">and Archlinux </w:t>
       </w:r>
       <w:r>
         <w:rPr>
@@ -1325,7 +1059,6 @@
           <w:lang w:val="en-US"/>
         </w:rPr>
       </w:pPr>
-      <w:proofErr w:type="spellStart"/>
       <w:r>
         <w:rPr>
           <w:rFonts w:ascii="Comic Sans MS" w:hAnsi="Comic Sans MS"/>
@@ -1334,20 +1067,19 @@
           <w:szCs w:val="20"/>
           <w:lang w:val="it-IT"/>
         </w:rPr>
-        <w:t>Apt</w:t>
-      </w:r>
-      <w:proofErr w:type="spellEnd"/>
-      <w:r>
-        <w:rPr>
-          <w:rFonts w:ascii="Comic Sans MS" w:hAnsi="Comic Sans MS"/>
+        <w:t xml:space="preserve">Apt on limiting users and processes by </w:t>
+      </w:r>
+      <w:r>
+        <w:rPr>
+          <w:rFonts w:ascii="Comic Sans MS" w:hAnsi="Comic Sans MS"/>
+          <w:b/>
           <w:bCs/>
           <w:sz w:val="20"/>
           <w:szCs w:val="20"/>
           <w:lang w:val="it-IT"/>
         </w:rPr>
-        <w:t xml:space="preserve"> on </w:t>
-      </w:r>
-      <w:proofErr w:type="spellStart"/>
+        <w:t xml:space="preserve">Selinux </w:t>
+      </w:r>
       <w:r>
         <w:rPr>
           <w:rFonts w:ascii="Comic Sans MS" w:hAnsi="Comic Sans MS"/>
@@ -1356,110 +1088,19 @@
           <w:szCs w:val="20"/>
           <w:lang w:val="it-IT"/>
         </w:rPr>
-        <w:t>limiting</w:t>
-      </w:r>
-      <w:proofErr w:type="spellEnd"/>
-      <w:r>
-        <w:rPr>
-          <w:rFonts w:ascii="Comic Sans MS" w:hAnsi="Comic Sans MS"/>
+        <w:t xml:space="preserve">and </w:t>
+      </w:r>
+      <w:r>
+        <w:rPr>
+          <w:rFonts w:ascii="Comic Sans MS" w:hAnsi="Comic Sans MS"/>
+          <w:b/>
           <w:bCs/>
           <w:sz w:val="20"/>
           <w:szCs w:val="20"/>
           <w:lang w:val="it-IT"/>
         </w:rPr>
-        <w:t xml:space="preserve"> </w:t>
-      </w:r>
-      <w:proofErr w:type="spellStart"/>
-      <w:r>
-        <w:rPr>
-          <w:rFonts w:ascii="Comic Sans MS" w:hAnsi="Comic Sans MS"/>
-          <w:bCs/>
-          <w:sz w:val="20"/>
-          <w:szCs w:val="20"/>
-          <w:lang w:val="it-IT"/>
-        </w:rPr>
-        <w:t>users</w:t>
-      </w:r>
-      <w:proofErr w:type="spellEnd"/>
-      <w:r>
-        <w:rPr>
-          <w:rFonts w:ascii="Comic Sans MS" w:hAnsi="Comic Sans MS"/>
-          <w:bCs/>
-          <w:sz w:val="20"/>
-          <w:szCs w:val="20"/>
-          <w:lang w:val="it-IT"/>
-        </w:rPr>
-        <w:t xml:space="preserve"> and </w:t>
-      </w:r>
-      <w:proofErr w:type="spellStart"/>
-      <w:r>
-        <w:rPr>
-          <w:rFonts w:ascii="Comic Sans MS" w:hAnsi="Comic Sans MS"/>
-          <w:bCs/>
-          <w:sz w:val="20"/>
-          <w:szCs w:val="20"/>
-          <w:lang w:val="it-IT"/>
-        </w:rPr>
-        <w:t>processes</w:t>
-      </w:r>
-      <w:proofErr w:type="spellEnd"/>
-      <w:r>
-        <w:rPr>
-          <w:rFonts w:ascii="Comic Sans MS" w:hAnsi="Comic Sans MS"/>
-          <w:bCs/>
-          <w:sz w:val="20"/>
-          <w:szCs w:val="20"/>
-          <w:lang w:val="it-IT"/>
-        </w:rPr>
-        <w:t xml:space="preserve"> by </w:t>
-      </w:r>
-      <w:proofErr w:type="spellStart"/>
-      <w:r>
-        <w:rPr>
-          <w:rFonts w:ascii="Comic Sans MS" w:hAnsi="Comic Sans MS"/>
-          <w:b/>
-          <w:bCs/>
-          <w:sz w:val="20"/>
-          <w:szCs w:val="20"/>
-          <w:lang w:val="it-IT"/>
-        </w:rPr>
-        <w:t>Selinux</w:t>
-      </w:r>
-      <w:proofErr w:type="spellEnd"/>
-      <w:r>
-        <w:rPr>
-          <w:rFonts w:ascii="Comic Sans MS" w:hAnsi="Comic Sans MS"/>
-          <w:b/>
-          <w:bCs/>
-          <w:sz w:val="20"/>
-          <w:szCs w:val="20"/>
-          <w:lang w:val="it-IT"/>
-        </w:rPr>
-        <w:t xml:space="preserve"> </w:t>
-      </w:r>
-      <w:r>
-        <w:rPr>
-          <w:rFonts w:ascii="Comic Sans MS" w:hAnsi="Comic Sans MS"/>
-          <w:bCs/>
-          <w:sz w:val="20"/>
-          <w:szCs w:val="20"/>
-          <w:lang w:val="it-IT"/>
-        </w:rPr>
-        <w:t xml:space="preserve">and </w:t>
-      </w:r>
-      <w:proofErr w:type="spellStart"/>
-      <w:r>
-        <w:rPr>
-          <w:rFonts w:ascii="Comic Sans MS" w:hAnsi="Comic Sans MS"/>
-          <w:b/>
-          <w:bCs/>
-          <w:sz w:val="20"/>
-          <w:szCs w:val="20"/>
-          <w:lang w:val="it-IT"/>
-        </w:rPr>
         <w:t>AppArmor</w:t>
       </w:r>
-      <w:proofErr w:type="spellEnd"/>
       <w:r>
         <w:rPr>
           <w:rFonts w:ascii="Comic Sans MS" w:hAnsi="Comic Sans MS"/>
@@ -1506,31 +1147,7 @@
           <w:szCs w:val="20"/>
           <w:lang w:val="de-DE"/>
         </w:rPr>
-        <w:t xml:space="preserve"> </w:t>
-      </w:r>
-      <w:proofErr w:type="spellStart"/>
-      <w:r>
-        <w:rPr>
-          <w:rFonts w:ascii="Comic Sans MS" w:hAnsi="Comic Sans MS"/>
-          <w:b/>
-          <w:bCs/>
-          <w:sz w:val="20"/>
-          <w:szCs w:val="20"/>
-          <w:lang w:val="de-DE"/>
-        </w:rPr>
-        <w:t>Ansible</w:t>
-      </w:r>
-      <w:proofErr w:type="spellEnd"/>
-      <w:r>
-        <w:rPr>
-          <w:rFonts w:ascii="Comic Sans MS" w:hAnsi="Comic Sans MS"/>
-          <w:b/>
-          <w:bCs/>
-          <w:sz w:val="20"/>
-          <w:szCs w:val="20"/>
-          <w:lang w:val="de-DE"/>
-        </w:rPr>
-        <w:t xml:space="preserve"> </w:t>
+        <w:t xml:space="preserve"> Ansible </w:t>
       </w:r>
       <w:r>
         <w:rPr>
@@ -1550,31 +1167,7 @@
           <w:szCs w:val="20"/>
           <w:lang w:val="en-US"/>
         </w:rPr>
-        <w:t xml:space="preserve"> </w:t>
-      </w:r>
-      <w:proofErr w:type="spellStart"/>
-      <w:r>
-        <w:rPr>
-          <w:rFonts w:ascii="Comic Sans MS" w:hAnsi="Comic Sans MS"/>
-          <w:b/>
-          <w:bCs/>
-          <w:sz w:val="20"/>
-          <w:szCs w:val="20"/>
-          <w:lang w:val="en-US"/>
-        </w:rPr>
-        <w:t>Saltstack</w:t>
-      </w:r>
-      <w:proofErr w:type="spellEnd"/>
-      <w:r>
-        <w:rPr>
-          <w:rFonts w:ascii="Comic Sans MS" w:hAnsi="Comic Sans MS"/>
-          <w:b/>
-          <w:bCs/>
-          <w:sz w:val="20"/>
-          <w:szCs w:val="20"/>
-          <w:lang w:val="en-US"/>
-        </w:rPr>
-        <w:t>.</w:t>
+        <w:t xml:space="preserve"> Saltstack.</w:t>
       </w:r>
     </w:p>
     <w:p>
@@ -1682,7 +1275,6 @@
         </w:rPr>
         <w:t xml:space="preserve">Knowledge on cloud computing using </w:t>
       </w:r>
-      <w:proofErr w:type="spellStart"/>
       <w:r>
         <w:rPr>
           <w:rFonts w:ascii="Comic Sans MS" w:hAnsi="Comic Sans MS"/>
@@ -1692,219 +1284,68 @@
           <w:sz w:val="20"/>
           <w:szCs w:val="20"/>
         </w:rPr>
-        <w:t>Openstack</w:t>
-      </w:r>
-      <w:proofErr w:type="spellEnd"/>
-      <w:r>
-        <w:rPr>
-          <w:rFonts w:ascii="Comic Sans MS" w:hAnsi="Comic Sans MS"/>
-          <w:b/>
-          <w:bCs/>
+        <w:t xml:space="preserve">Openstack </w:t>
+      </w:r>
+      <w:r>
+        <w:rPr>
+          <w:rFonts w:ascii="Comic Sans MS" w:hAnsi="Comic Sans MS"/>
           <w:spacing w:val="-5"/>
           <w:sz w:val="20"/>
           <w:szCs w:val="20"/>
         </w:rPr>
+        <w:t>(Keystone,glance,rabbitMQ,Nova,Nova-compute and horizon)</w:t>
+      </w:r>
+      <w:r>
+        <w:rPr>
+          <w:rStyle w:val="None"/>
+          <w:rFonts w:ascii="Comic Sans MS" w:hAnsi="Comic Sans MS"/>
+          <w:spacing w:val="-5"/>
+          <w:sz w:val="20"/>
+          <w:szCs w:val="20"/>
+        </w:rPr>
         <w:t xml:space="preserve"> </w:t>
       </w:r>
       <w:r>
         <w:rPr>
+          <w:rStyle w:val="None"/>
           <w:rFonts w:ascii="Comic Sans MS" w:hAnsi="Comic Sans MS"/>
           <w:spacing w:val="-5"/>
           <w:sz w:val="20"/>
           <w:szCs w:val="20"/>
         </w:rPr>
-        <w:t>(</w:t>
-      </w:r>
-      <w:proofErr w:type="spellStart"/>
-      <w:proofErr w:type="gramStart"/>
-      <w:r>
-        <w:rPr>
-          <w:rFonts w:ascii="Comic Sans MS" w:hAnsi="Comic Sans MS"/>
+        <w:t xml:space="preserve">and Amazon web service </w:t>
+      </w:r>
+      <w:r>
+        <w:rPr>
+          <w:rStyle w:val="None"/>
+          <w:rFonts w:ascii="Comic Sans MS" w:hAnsi="Comic Sans MS"/>
+          <w:b/>
           <w:spacing w:val="-5"/>
           <w:sz w:val="20"/>
           <w:szCs w:val="20"/>
         </w:rPr>
-        <w:t>Keystone,glance</w:t>
-      </w:r>
-      <w:proofErr w:type="gramEnd"/>
-      <w:r>
-        <w:rPr>
-          <w:rFonts w:ascii="Comic Sans MS" w:hAnsi="Comic Sans MS"/>
+        <w:t>AWS</w:t>
+      </w:r>
+      <w:r>
+        <w:rPr>
+          <w:rStyle w:val="None"/>
+          <w:rFonts w:ascii="Comic Sans MS" w:hAnsi="Comic Sans MS"/>
+          <w:b/>
           <w:spacing w:val="-5"/>
           <w:sz w:val="20"/>
           <w:szCs w:val="20"/>
         </w:rPr>
-        <w:t>,rabbitMQ,Nova,Nova</w:t>
-      </w:r>
-      <w:proofErr w:type="spellEnd"/>
-      <w:r>
-        <w:rPr>
+        <w:t xml:space="preserve"> </w:t>
+      </w:r>
+      <w:r>
+        <w:rPr>
+          <w:rStyle w:val="None"/>
           <w:rFonts w:ascii="Comic Sans MS" w:hAnsi="Comic Sans MS"/>
           <w:spacing w:val="-5"/>
           <w:sz w:val="20"/>
           <w:szCs w:val="20"/>
         </w:rPr>
-        <w:t>-compute and horizon)</w:t>
-      </w:r>
-      <w:r>
-        <w:rPr>
-          <w:rStyle w:val="None"/>
-          <w:rFonts w:ascii="Comic Sans MS" w:hAnsi="Comic Sans MS"/>
-          <w:spacing w:val="-5"/>
-          <w:sz w:val="20"/>
-          <w:szCs w:val="20"/>
-        </w:rPr>
-        <w:t xml:space="preserve"> </w:t>
-      </w:r>
-      <w:r>
-        <w:rPr>
-          <w:rStyle w:val="None"/>
-          <w:rFonts w:ascii="Comic Sans MS" w:hAnsi="Comic Sans MS"/>
-          <w:spacing w:val="-5"/>
-          <w:sz w:val="20"/>
-          <w:szCs w:val="20"/>
-        </w:rPr>
-        <w:t xml:space="preserve">and Amazon web service </w:t>
-      </w:r>
-      <w:r>
-        <w:rPr>
-          <w:rStyle w:val="None"/>
-          <w:rFonts w:ascii="Comic Sans MS" w:hAnsi="Comic Sans MS"/>
-          <w:b/>
-          <w:spacing w:val="-5"/>
-          <w:sz w:val="20"/>
-          <w:szCs w:val="20"/>
-        </w:rPr>
-        <w:t>AWS</w:t>
-      </w:r>
-      <w:r>
-        <w:rPr>
-          <w:rStyle w:val="None"/>
-          <w:rFonts w:ascii="Comic Sans MS" w:hAnsi="Comic Sans MS"/>
-          <w:b/>
-          <w:spacing w:val="-5"/>
-          <w:sz w:val="20"/>
-          <w:szCs w:val="20"/>
-        </w:rPr>
-        <w:t xml:space="preserve"> </w:t>
-      </w:r>
-      <w:r>
-        <w:rPr>
-          <w:rStyle w:val="None"/>
-          <w:rFonts w:ascii="Comic Sans MS" w:hAnsi="Comic Sans MS"/>
-          <w:spacing w:val="-5"/>
-          <w:sz w:val="20"/>
-          <w:szCs w:val="20"/>
-        </w:rPr>
-        <w:t xml:space="preserve">(EC2,ELB,Auto Scaling, </w:t>
-      </w:r>
-      <w:proofErr w:type="spellStart"/>
-      <w:r>
-        <w:rPr>
-          <w:rStyle w:val="None"/>
-          <w:rFonts w:ascii="Comic Sans MS" w:hAnsi="Comic Sans MS"/>
-          <w:spacing w:val="-5"/>
-          <w:sz w:val="20"/>
-          <w:szCs w:val="20"/>
-        </w:rPr>
-        <w:t>CloudWatch</w:t>
-      </w:r>
-      <w:proofErr w:type="spellEnd"/>
-      <w:r>
-        <w:rPr>
-          <w:rStyle w:val="None"/>
-          <w:rFonts w:ascii="Comic Sans MS" w:hAnsi="Comic Sans MS"/>
-          <w:spacing w:val="-5"/>
-          <w:sz w:val="20"/>
-          <w:szCs w:val="20"/>
-        </w:rPr>
-        <w:t xml:space="preserve">, IAM, </w:t>
-      </w:r>
-      <w:proofErr w:type="spellStart"/>
-      <w:r>
-        <w:rPr>
-          <w:rStyle w:val="None"/>
-          <w:rFonts w:ascii="Comic Sans MS" w:hAnsi="Comic Sans MS"/>
-          <w:spacing w:val="-5"/>
-          <w:sz w:val="20"/>
-          <w:szCs w:val="20"/>
-        </w:rPr>
-        <w:t>CloudFormation</w:t>
-      </w:r>
-      <w:proofErr w:type="spellEnd"/>
-      <w:r>
-        <w:rPr>
-          <w:rStyle w:val="None"/>
-          <w:rFonts w:ascii="Comic Sans MS" w:hAnsi="Comic Sans MS"/>
-          <w:spacing w:val="-5"/>
-          <w:sz w:val="20"/>
-          <w:szCs w:val="20"/>
-        </w:rPr>
-        <w:t xml:space="preserve">, </w:t>
-      </w:r>
-      <w:proofErr w:type="spellStart"/>
-      <w:r>
-        <w:rPr>
-          <w:rStyle w:val="None"/>
-          <w:rFonts w:ascii="Comic Sans MS" w:hAnsi="Comic Sans MS"/>
-          <w:spacing w:val="-5"/>
-          <w:sz w:val="20"/>
-          <w:szCs w:val="20"/>
-        </w:rPr>
-        <w:t>CloudTrail</w:t>
-      </w:r>
-      <w:proofErr w:type="spellEnd"/>
-      <w:r>
-        <w:rPr>
-          <w:rStyle w:val="None"/>
-          <w:rFonts w:ascii="Comic Sans MS" w:hAnsi="Comic Sans MS"/>
-          <w:spacing w:val="-5"/>
-          <w:sz w:val="20"/>
-          <w:szCs w:val="20"/>
-        </w:rPr>
-        <w:t xml:space="preserve"> </w:t>
-      </w:r>
-      <w:proofErr w:type="spellStart"/>
-      <w:r>
-        <w:rPr>
-          <w:rStyle w:val="None"/>
-          <w:rFonts w:ascii="Comic Sans MS" w:hAnsi="Comic Sans MS"/>
-          <w:spacing w:val="-5"/>
-          <w:sz w:val="20"/>
-          <w:szCs w:val="20"/>
-        </w:rPr>
-        <w:t>etc</w:t>
-      </w:r>
-      <w:proofErr w:type="spellEnd"/>
-      <w:r>
-        <w:rPr>
-          <w:rStyle w:val="None"/>
-          <w:rFonts w:ascii="Comic Sans MS" w:hAnsi="Comic Sans MS"/>
-          <w:spacing w:val="-5"/>
-          <w:sz w:val="20"/>
-          <w:szCs w:val="20"/>
-        </w:rPr>
-        <w:t>).</w:t>
-      </w:r>
-    </w:p>
-    <w:p>
-      <w:pPr>
-        <w:pStyle w:val="NoSpacing"/>
-        <w:rPr>
-          <w:rFonts w:ascii="Comic Sans MS" w:hAnsi="Comic Sans MS"/>
-          <w:spacing w:val="-5"/>
-          <w:sz w:val="20"/>
-          <w:szCs w:val="20"/>
-        </w:rPr>
-      </w:pPr>
-      <w:r>
-        <w:rPr>
-          <w:rFonts w:ascii="Comic Sans MS" w:hAnsi="Comic Sans MS"/>
-          <w:spacing w:val="-5"/>
-          <w:sz w:val="20"/>
-          <w:szCs w:val="20"/>
-        </w:rPr>
-        <w:t>Containers and orchestration</w:t>
+        <w:t>(EC2,ELB,Auto Scaling, CloudWatch, IAM, CloudFormation, CloudTrail etc).</w:t>
       </w:r>
     </w:p>
     <w:p>
@@ -1917,142 +1358,74 @@
         <w:rPr>
           <w:rStyle w:val="None"/>
           <w:rFonts w:ascii="Comic Sans MS" w:eastAsia="Comic Sans MS" w:hAnsi="Comic Sans MS" w:cs="Comic Sans MS"/>
-          <w:sz w:val="20"/>
-          <w:szCs w:val="20"/>
-        </w:rPr>
-      </w:pPr>
-      <w:r>
-        <w:rPr>
-          <w:rStyle w:val="None"/>
+          <w:b/>
+          <w:sz w:val="20"/>
+          <w:szCs w:val="20"/>
+        </w:rPr>
+      </w:pPr>
+      <w:r>
+        <w:rPr>
+          <w:rFonts w:ascii="Comic Sans MS" w:eastAsia="Comic Sans MS" w:hAnsi="Comic Sans MS" w:cs="Comic Sans MS"/>
+          <w:sz w:val="20"/>
+          <w:szCs w:val="20"/>
+        </w:rPr>
+        <w:t xml:space="preserve">Apt on cloud deployment and management using </w:t>
+      </w:r>
+      <w:r>
+        <w:rPr>
+          <w:rFonts w:ascii="Comic Sans MS" w:eastAsia="Comic Sans MS" w:hAnsi="Comic Sans MS" w:cs="Comic Sans MS"/>
+          <w:b/>
+          <w:sz w:val="20"/>
+          <w:szCs w:val="20"/>
+        </w:rPr>
+        <w:t>Packer</w:t>
+      </w:r>
+      <w:r>
+        <w:rPr>
+          <w:rFonts w:ascii="Comic Sans MS" w:eastAsia="Comic Sans MS" w:hAnsi="Comic Sans MS" w:cs="Comic Sans MS"/>
+          <w:sz w:val="20"/>
+          <w:szCs w:val="20"/>
+        </w:rPr>
+        <w:t xml:space="preserve"> and </w:t>
+      </w:r>
+      <w:r>
+        <w:rPr>
+          <w:rFonts w:ascii="Comic Sans MS" w:eastAsia="Comic Sans MS" w:hAnsi="Comic Sans MS" w:cs="Comic Sans MS"/>
+          <w:b/>
+          <w:sz w:val="20"/>
+          <w:szCs w:val="20"/>
+        </w:rPr>
+        <w:t>Terraform</w:t>
+      </w:r>
+      <w:r>
+        <w:rPr>
+          <w:rFonts w:ascii="Comic Sans MS" w:eastAsia="Comic Sans MS" w:hAnsi="Comic Sans MS" w:cs="Comic Sans MS"/>
+          <w:sz w:val="20"/>
+          <w:szCs w:val="20"/>
+        </w:rPr>
+        <w:t>.</w:t>
+      </w:r>
+      <w:bookmarkStart w:id="0" w:name="_GoBack"/>
+      <w:bookmarkEnd w:id="0"/>
+    </w:p>
+    <w:p>
+      <w:pPr>
+        <w:pStyle w:val="NoSpacing"/>
+        <w:rPr>
           <w:rFonts w:ascii="Comic Sans MS" w:hAnsi="Comic Sans MS"/>
           <w:spacing w:val="-5"/>
           <w:sz w:val="20"/>
           <w:szCs w:val="20"/>
         </w:rPr>
-        <w:t xml:space="preserve">Working knowledge on </w:t>
-      </w:r>
-      <w:r>
-        <w:rPr>
-          <w:rStyle w:val="None"/>
-          <w:rFonts w:ascii="Comic Sans MS" w:hAnsi="Comic Sans MS"/>
-          <w:b/>
-          <w:bCs/>
+      </w:pPr>
+      <w:r>
+        <w:rPr>
+          <w:rFonts w:ascii="Comic Sans MS" w:hAnsi="Comic Sans MS"/>
           <w:spacing w:val="-5"/>
           <w:sz w:val="20"/>
           <w:szCs w:val="20"/>
         </w:rPr>
-        <w:t>Linux container</w:t>
-      </w:r>
-      <w:r>
-        <w:rPr>
-          <w:rStyle w:val="None"/>
-          <w:rFonts w:ascii="Comic Sans MS" w:hAnsi="Comic Sans MS"/>
-          <w:spacing w:val="-5"/>
-          <w:sz w:val="20"/>
-          <w:szCs w:val="20"/>
-        </w:rPr>
-        <w:t xml:space="preserve"> and networking using </w:t>
-      </w:r>
-      <w:proofErr w:type="spellStart"/>
-      <w:proofErr w:type="gramStart"/>
-      <w:r>
-        <w:rPr>
-          <w:rStyle w:val="None"/>
-          <w:rFonts w:ascii="Comic Sans MS" w:hAnsi="Comic Sans MS"/>
-          <w:b/>
-          <w:bCs/>
-          <w:spacing w:val="-5"/>
-          <w:sz w:val="20"/>
-          <w:szCs w:val="20"/>
-        </w:rPr>
-        <w:t>LXC,Vagrant</w:t>
-      </w:r>
-      <w:proofErr w:type="gramEnd"/>
-      <w:r>
-        <w:rPr>
-          <w:rStyle w:val="None"/>
-          <w:rFonts w:ascii="Comic Sans MS" w:hAnsi="Comic Sans MS"/>
-          <w:spacing w:val="-5"/>
-          <w:sz w:val="20"/>
-          <w:szCs w:val="20"/>
-        </w:rPr>
-        <w:t>,</w:t>
-      </w:r>
-      <w:r>
-        <w:rPr>
-          <w:rStyle w:val="None"/>
-          <w:rFonts w:ascii="Comic Sans MS" w:hAnsi="Comic Sans MS"/>
-          <w:b/>
-          <w:bCs/>
-          <w:spacing w:val="-5"/>
-          <w:sz w:val="20"/>
-          <w:szCs w:val="20"/>
-        </w:rPr>
-        <w:t>Docker</w:t>
-      </w:r>
-      <w:r>
-        <w:rPr>
-          <w:rStyle w:val="None"/>
-          <w:rFonts w:ascii="Comic Sans MS" w:hAnsi="Comic Sans MS"/>
-          <w:spacing w:val="-5"/>
-          <w:sz w:val="20"/>
-          <w:szCs w:val="20"/>
-        </w:rPr>
-        <w:t>,</w:t>
-      </w:r>
-      <w:r>
-        <w:rPr>
-          <w:rStyle w:val="None"/>
-          <w:rFonts w:ascii="Comic Sans MS" w:hAnsi="Comic Sans MS"/>
-          <w:b/>
-          <w:spacing w:val="-5"/>
-          <w:sz w:val="20"/>
-          <w:szCs w:val="20"/>
-        </w:rPr>
-        <w:t>Docker</w:t>
-      </w:r>
-      <w:proofErr w:type="spellEnd"/>
-      <w:r>
-        <w:rPr>
-          <w:rStyle w:val="None"/>
-          <w:rFonts w:ascii="Comic Sans MS" w:hAnsi="Comic Sans MS"/>
-          <w:b/>
-          <w:spacing w:val="-5"/>
-          <w:sz w:val="20"/>
-          <w:szCs w:val="20"/>
-        </w:rPr>
-        <w:t xml:space="preserve"> Swarm</w:t>
-      </w:r>
-      <w:r>
-        <w:rPr>
-          <w:rStyle w:val="None"/>
-          <w:rFonts w:ascii="Comic Sans MS" w:hAnsi="Comic Sans MS"/>
-          <w:spacing w:val="-5"/>
-          <w:sz w:val="20"/>
-          <w:szCs w:val="20"/>
-        </w:rPr>
-        <w:t xml:space="preserve"> and </w:t>
-      </w:r>
-      <w:r>
-        <w:rPr>
-          <w:rStyle w:val="None"/>
-          <w:rFonts w:ascii="Comic Sans MS" w:hAnsi="Comic Sans MS"/>
-          <w:b/>
-          <w:spacing w:val="-5"/>
-          <w:sz w:val="20"/>
-          <w:szCs w:val="20"/>
-        </w:rPr>
-        <w:t>Docker Compose</w:t>
-      </w:r>
-      <w:r>
-        <w:rPr>
-          <w:rStyle w:val="None"/>
-          <w:rFonts w:ascii="Comic Sans MS" w:hAnsi="Comic Sans MS"/>
-          <w:spacing w:val="-5"/>
-          <w:sz w:val="20"/>
-          <w:szCs w:val="20"/>
-        </w:rPr>
-        <w:t>.</w:t>
+        <w:t>Containers and orchestration</w:t>
       </w:r>
     </w:p>
     <w:p>
@@ -2063,33 +1436,125 @@
           <w:numId w:val="5"/>
         </w:numPr>
         <w:rPr>
-          <w:rFonts w:ascii="Comic Sans MS" w:eastAsia="Comic Sans MS" w:hAnsi="Comic Sans MS" w:cs="Comic Sans MS"/>
-          <w:b/>
-          <w:sz w:val="20"/>
-          <w:szCs w:val="20"/>
-        </w:rPr>
-      </w:pPr>
-      <w:r>
-        <w:rPr>
-          <w:rFonts w:ascii="Comic Sans MS" w:eastAsia="Comic Sans MS" w:hAnsi="Comic Sans MS" w:cs="Comic Sans MS"/>
-          <w:sz w:val="20"/>
-          <w:szCs w:val="20"/>
-        </w:rPr>
-        <w:t xml:space="preserve">Apt on container management using </w:t>
-      </w:r>
-      <w:r>
-        <w:rPr>
-          <w:rFonts w:ascii="Comic Sans MS" w:eastAsia="Comic Sans MS" w:hAnsi="Comic Sans MS" w:cs="Comic Sans MS"/>
-          <w:b/>
-          <w:sz w:val="20"/>
-          <w:szCs w:val="20"/>
-        </w:rPr>
-        <w:t>Kubernetes</w:t>
-      </w:r>
-      <w:r>
-        <w:rPr>
-          <w:rFonts w:ascii="Comic Sans MS" w:eastAsia="Comic Sans MS" w:hAnsi="Comic Sans MS" w:cs="Comic Sans MS"/>
-          <w:b/>
+          <w:rStyle w:val="None"/>
+          <w:rFonts w:ascii="Comic Sans MS" w:eastAsia="Comic Sans MS" w:hAnsi="Comic Sans MS" w:cs="Comic Sans MS"/>
+          <w:sz w:val="20"/>
+          <w:szCs w:val="20"/>
+        </w:rPr>
+      </w:pPr>
+      <w:r>
+        <w:rPr>
+          <w:rStyle w:val="None"/>
+          <w:rFonts w:ascii="Comic Sans MS" w:hAnsi="Comic Sans MS"/>
+          <w:spacing w:val="-5"/>
+          <w:sz w:val="20"/>
+          <w:szCs w:val="20"/>
+        </w:rPr>
+        <w:t xml:space="preserve">Working knowledge on </w:t>
+      </w:r>
+      <w:r>
+        <w:rPr>
+          <w:rStyle w:val="None"/>
+          <w:rFonts w:ascii="Comic Sans MS" w:hAnsi="Comic Sans MS"/>
+          <w:b/>
+          <w:bCs/>
+          <w:spacing w:val="-5"/>
+          <w:sz w:val="20"/>
+          <w:szCs w:val="20"/>
+        </w:rPr>
+        <w:t>Linux container</w:t>
+      </w:r>
+      <w:r>
+        <w:rPr>
+          <w:rStyle w:val="None"/>
+          <w:rFonts w:ascii="Comic Sans MS" w:hAnsi="Comic Sans MS"/>
+          <w:spacing w:val="-5"/>
+          <w:sz w:val="20"/>
+          <w:szCs w:val="20"/>
+        </w:rPr>
+        <w:t xml:space="preserve"> and networking using </w:t>
+      </w:r>
+      <w:r>
+        <w:rPr>
+          <w:rStyle w:val="None"/>
+          <w:rFonts w:ascii="Comic Sans MS" w:hAnsi="Comic Sans MS"/>
+          <w:b/>
+          <w:bCs/>
+          <w:spacing w:val="-5"/>
+          <w:sz w:val="20"/>
+          <w:szCs w:val="20"/>
+        </w:rPr>
+        <w:t>LXC,Vagrant</w:t>
+      </w:r>
+      <w:r>
+        <w:rPr>
+          <w:rStyle w:val="None"/>
+          <w:rFonts w:ascii="Comic Sans MS" w:hAnsi="Comic Sans MS"/>
+          <w:spacing w:val="-5"/>
+          <w:sz w:val="20"/>
+          <w:szCs w:val="20"/>
+        </w:rPr>
+        <w:t>,</w:t>
+      </w:r>
+      <w:r>
+        <w:rPr>
+          <w:rStyle w:val="None"/>
+          <w:rFonts w:ascii="Comic Sans MS" w:hAnsi="Comic Sans MS"/>
+          <w:b/>
+          <w:bCs/>
+          <w:spacing w:val="-5"/>
+          <w:sz w:val="20"/>
+          <w:szCs w:val="20"/>
+        </w:rPr>
+        <w:t>Docker</w:t>
+      </w:r>
+      <w:r>
+        <w:rPr>
+          <w:rStyle w:val="None"/>
+          <w:rFonts w:ascii="Comic Sans MS" w:hAnsi="Comic Sans MS"/>
+          <w:spacing w:val="-5"/>
+          <w:sz w:val="20"/>
+          <w:szCs w:val="20"/>
+        </w:rPr>
+        <w:t>,</w:t>
+      </w:r>
+      <w:r>
+        <w:rPr>
+          <w:rStyle w:val="None"/>
+          <w:rFonts w:ascii="Comic Sans MS" w:hAnsi="Comic Sans MS"/>
+          <w:b/>
+          <w:spacing w:val="-5"/>
+          <w:sz w:val="20"/>
+          <w:szCs w:val="20"/>
+        </w:rPr>
+        <w:t>Docker Swarm</w:t>
+      </w:r>
+      <w:r>
+        <w:rPr>
+          <w:rStyle w:val="None"/>
+          <w:rFonts w:ascii="Comic Sans MS" w:hAnsi="Comic Sans MS"/>
+          <w:spacing w:val="-5"/>
+          <w:sz w:val="20"/>
+          <w:szCs w:val="20"/>
+        </w:rPr>
+        <w:t xml:space="preserve"> and </w:t>
+      </w:r>
+      <w:r>
+        <w:rPr>
+          <w:rStyle w:val="None"/>
+          <w:rFonts w:ascii="Comic Sans MS" w:hAnsi="Comic Sans MS"/>
+          <w:b/>
+          <w:spacing w:val="-5"/>
+          <w:sz w:val="20"/>
+          <w:szCs w:val="20"/>
+        </w:rPr>
+        <w:t>Docker Compose</w:t>
+      </w:r>
+      <w:r>
+        <w:rPr>
+          <w:rStyle w:val="None"/>
+          <w:rFonts w:ascii="Comic Sans MS" w:hAnsi="Comic Sans MS"/>
+          <w:spacing w:val="-5"/>
           <w:sz w:val="20"/>
           <w:szCs w:val="20"/>
         </w:rPr>
@@ -2116,39 +1581,21 @@
           <w:sz w:val="20"/>
           <w:szCs w:val="20"/>
         </w:rPr>
-        <w:t xml:space="preserve">Apt on cloud deployment and management using </w:t>
-      </w:r>
-      <w:bookmarkStart w:id="0" w:name="_GoBack"/>
-      <w:r>
-        <w:rPr>
-          <w:rFonts w:ascii="Comic Sans MS" w:eastAsia="Comic Sans MS" w:hAnsi="Comic Sans MS" w:cs="Comic Sans MS"/>
-          <w:b/>
-          <w:sz w:val="20"/>
-          <w:szCs w:val="20"/>
-        </w:rPr>
-        <w:t>Packer</w:t>
-      </w:r>
-      <w:bookmarkEnd w:id="0"/>
-      <w:r>
-        <w:rPr>
-          <w:rFonts w:ascii="Comic Sans MS" w:eastAsia="Comic Sans MS" w:hAnsi="Comic Sans MS" w:cs="Comic Sans MS"/>
-          <w:sz w:val="20"/>
-          <w:szCs w:val="20"/>
-        </w:rPr>
-        <w:t xml:space="preserve"> and </w:t>
-      </w:r>
-      <w:r>
-        <w:rPr>
-          <w:rFonts w:ascii="Comic Sans MS" w:eastAsia="Comic Sans MS" w:hAnsi="Comic Sans MS" w:cs="Comic Sans MS"/>
-          <w:b/>
-          <w:sz w:val="20"/>
-          <w:szCs w:val="20"/>
-        </w:rPr>
-        <w:t>Terraform</w:t>
-      </w:r>
-      <w:r>
-        <w:rPr>
-          <w:rFonts w:ascii="Comic Sans MS" w:eastAsia="Comic Sans MS" w:hAnsi="Comic Sans MS" w:cs="Comic Sans MS"/>
+        <w:t xml:space="preserve">Apt on container management using </w:t>
+      </w:r>
+      <w:r>
+        <w:rPr>
+          <w:rFonts w:ascii="Comic Sans MS" w:eastAsia="Comic Sans MS" w:hAnsi="Comic Sans MS" w:cs="Comic Sans MS"/>
+          <w:b/>
+          <w:sz w:val="20"/>
+          <w:szCs w:val="20"/>
+        </w:rPr>
+        <w:t>Kubernetes</w:t>
+      </w:r>
+      <w:r>
+        <w:rPr>
+          <w:rFonts w:ascii="Comic Sans MS" w:eastAsia="Comic Sans MS" w:hAnsi="Comic Sans MS" w:cs="Comic Sans MS"/>
+          <w:b/>
           <w:sz w:val="20"/>
           <w:szCs w:val="20"/>
         </w:rPr>
@@ -2190,7 +1637,6 @@
           <w:lang w:val="en-US"/>
         </w:rPr>
       </w:pPr>
-      <w:proofErr w:type="spellStart"/>
       <w:r>
         <w:rPr>
           <w:rFonts w:ascii="Comic Sans MS" w:hAnsi="Comic Sans MS"/>
@@ -2199,9 +1645,8 @@
           <w:szCs w:val="20"/>
           <w:lang w:val="it-IT"/>
         </w:rPr>
-        <w:t>Hands-on</w:t>
-      </w:r>
-      <w:proofErr w:type="spellEnd"/>
+        <w:t xml:space="preserve">Hands-on Network based Intrusion </w:t>
+      </w:r>
       <w:r>
         <w:rPr>
           <w:rFonts w:ascii="Comic Sans MS" w:hAnsi="Comic Sans MS"/>
@@ -2210,9 +1655,8 @@
           <w:szCs w:val="20"/>
           <w:lang w:val="it-IT"/>
         </w:rPr>
-        <w:t xml:space="preserve"> Network </w:t>
-      </w:r>
-      <w:proofErr w:type="spellStart"/>
+        <w:t xml:space="preserve">Detection </w:t>
+      </w:r>
       <w:r>
         <w:rPr>
           <w:rFonts w:ascii="Comic Sans MS" w:hAnsi="Comic Sans MS"/>
@@ -2221,20 +1665,19 @@
           <w:szCs w:val="20"/>
           <w:lang w:val="it-IT"/>
         </w:rPr>
-        <w:t>based</w:t>
-      </w:r>
-      <w:proofErr w:type="spellEnd"/>
-      <w:r>
-        <w:rPr>
-          <w:rFonts w:ascii="Comic Sans MS" w:hAnsi="Comic Sans MS"/>
+        <w:t>System</w:t>
+      </w:r>
+      <w:r>
+        <w:rPr>
+          <w:rFonts w:ascii="Comic Sans MS" w:hAnsi="Comic Sans MS"/>
+          <w:b/>
           <w:bCs/>
           <w:sz w:val="20"/>
           <w:szCs w:val="20"/>
           <w:lang w:val="it-IT"/>
         </w:rPr>
-        <w:t xml:space="preserve"> </w:t>
-      </w:r>
-      <w:proofErr w:type="spellStart"/>
+        <w:t xml:space="preserve"> (NIDS) </w:t>
+      </w:r>
       <w:r>
         <w:rPr>
           <w:rFonts w:ascii="Comic Sans MS" w:hAnsi="Comic Sans MS"/>
@@ -2243,74 +1686,8 @@
           <w:szCs w:val="20"/>
           <w:lang w:val="it-IT"/>
         </w:rPr>
-        <w:t>Intrusion</w:t>
-      </w:r>
-      <w:proofErr w:type="spellEnd"/>
-      <w:r>
-        <w:rPr>
-          <w:rFonts w:ascii="Comic Sans MS" w:hAnsi="Comic Sans MS"/>
-          <w:bCs/>
-          <w:sz w:val="20"/>
-          <w:szCs w:val="20"/>
-          <w:lang w:val="it-IT"/>
-        </w:rPr>
-        <w:t xml:space="preserve"> </w:t>
-      </w:r>
-      <w:proofErr w:type="spellStart"/>
-      <w:r>
-        <w:rPr>
-          <w:rFonts w:ascii="Comic Sans MS" w:hAnsi="Comic Sans MS"/>
-          <w:bCs/>
-          <w:sz w:val="20"/>
-          <w:szCs w:val="20"/>
-          <w:lang w:val="it-IT"/>
-        </w:rPr>
-        <w:t>Detection</w:t>
-      </w:r>
-      <w:proofErr w:type="spellEnd"/>
-      <w:r>
-        <w:rPr>
-          <w:rFonts w:ascii="Comic Sans MS" w:hAnsi="Comic Sans MS"/>
-          <w:bCs/>
-          <w:sz w:val="20"/>
-          <w:szCs w:val="20"/>
-          <w:lang w:val="it-IT"/>
-        </w:rPr>
-        <w:t xml:space="preserve"> </w:t>
-      </w:r>
-      <w:r>
-        <w:rPr>
-          <w:rFonts w:ascii="Comic Sans MS" w:hAnsi="Comic Sans MS"/>
-          <w:bCs/>
-          <w:sz w:val="20"/>
-          <w:szCs w:val="20"/>
-          <w:lang w:val="it-IT"/>
-        </w:rPr>
-        <w:t>System</w:t>
-      </w:r>
-      <w:r>
-        <w:rPr>
-          <w:rFonts w:ascii="Comic Sans MS" w:hAnsi="Comic Sans MS"/>
-          <w:b/>
-          <w:bCs/>
-          <w:sz w:val="20"/>
-          <w:szCs w:val="20"/>
-          <w:lang w:val="it-IT"/>
-        </w:rPr>
-        <w:t xml:space="preserve"> (NIDS) </w:t>
-      </w:r>
-      <w:proofErr w:type="spellStart"/>
-      <w:r>
-        <w:rPr>
-          <w:rFonts w:ascii="Comic Sans MS" w:hAnsi="Comic Sans MS"/>
-          <w:bCs/>
-          <w:sz w:val="20"/>
-          <w:szCs w:val="20"/>
-          <w:lang w:val="it-IT"/>
-        </w:rPr>
         <w:t>using</w:t>
       </w:r>
-      <w:proofErr w:type="spellEnd"/>
       <w:r>
         <w:rPr>
           <w:rFonts w:ascii="Comic Sans MS" w:hAnsi="Comic Sans MS"/>
@@ -2340,7 +1717,6 @@
           <w:lang w:val="en-US"/>
         </w:rPr>
       </w:pPr>
-      <w:proofErr w:type="spellStart"/>
       <w:r>
         <w:rPr>
           <w:rFonts w:ascii="Comic Sans MS" w:hAnsi="Comic Sans MS"/>
@@ -2351,7 +1727,6 @@
         </w:rPr>
         <w:t>Hands-on</w:t>
       </w:r>
-      <w:proofErr w:type="spellEnd"/>
       <w:r>
         <w:rPr>
           <w:rFonts w:ascii="Comic Sans MS" w:hAnsi="Comic Sans MS"/>
@@ -2381,9 +1756,8 @@
           <w:szCs w:val="20"/>
           <w:lang w:val="it-IT"/>
         </w:rPr>
-        <w:t xml:space="preserve"> </w:t>
-      </w:r>
-      <w:proofErr w:type="spellStart"/>
+        <w:t xml:space="preserve"> based Intrusion </w:t>
+      </w:r>
       <w:r>
         <w:rPr>
           <w:rFonts w:ascii="Comic Sans MS" w:hAnsi="Comic Sans MS"/>
@@ -2392,9 +1766,8 @@
           <w:szCs w:val="20"/>
           <w:lang w:val="it-IT"/>
         </w:rPr>
-        <w:t>based</w:t>
-      </w:r>
-      <w:proofErr w:type="spellEnd"/>
+        <w:t xml:space="preserve">Detection </w:t>
+      </w:r>
       <w:r>
         <w:rPr>
           <w:rFonts w:ascii="Comic Sans MS" w:hAnsi="Comic Sans MS"/>
@@ -2403,20 +1776,19 @@
           <w:szCs w:val="20"/>
           <w:lang w:val="it-IT"/>
         </w:rPr>
-        <w:t xml:space="preserve"> </w:t>
-      </w:r>
-      <w:proofErr w:type="spellStart"/>
-      <w:r>
-        <w:rPr>
-          <w:rFonts w:ascii="Comic Sans MS" w:hAnsi="Comic Sans MS"/>
+        <w:t>System</w:t>
+      </w:r>
+      <w:r>
+        <w:rPr>
+          <w:rFonts w:ascii="Comic Sans MS" w:hAnsi="Comic Sans MS"/>
+          <w:b/>
           <w:bCs/>
           <w:sz w:val="20"/>
           <w:szCs w:val="20"/>
           <w:lang w:val="it-IT"/>
         </w:rPr>
-        <w:t>Intrusion</w:t>
-      </w:r>
-      <w:proofErr w:type="spellEnd"/>
+        <w:t xml:space="preserve"> (HIDS) </w:t>
+      </w:r>
       <w:r>
         <w:rPr>
           <w:rFonts w:ascii="Comic Sans MS" w:hAnsi="Comic Sans MS"/>
@@ -2425,63 +1797,8 @@
           <w:szCs w:val="20"/>
           <w:lang w:val="it-IT"/>
         </w:rPr>
-        <w:t xml:space="preserve"> </w:t>
-      </w:r>
-      <w:proofErr w:type="spellStart"/>
-      <w:r>
-        <w:rPr>
-          <w:rFonts w:ascii="Comic Sans MS" w:hAnsi="Comic Sans MS"/>
-          <w:bCs/>
-          <w:sz w:val="20"/>
-          <w:szCs w:val="20"/>
-          <w:lang w:val="it-IT"/>
-        </w:rPr>
-        <w:t>Detection</w:t>
-      </w:r>
-      <w:proofErr w:type="spellEnd"/>
-      <w:r>
-        <w:rPr>
-          <w:rFonts w:ascii="Comic Sans MS" w:hAnsi="Comic Sans MS"/>
-          <w:bCs/>
-          <w:sz w:val="20"/>
-          <w:szCs w:val="20"/>
-          <w:lang w:val="it-IT"/>
-        </w:rPr>
-        <w:t xml:space="preserve"> </w:t>
-      </w:r>
-      <w:r>
-        <w:rPr>
-          <w:rFonts w:ascii="Comic Sans MS" w:hAnsi="Comic Sans MS"/>
-          <w:bCs/>
-          <w:sz w:val="20"/>
-          <w:szCs w:val="20"/>
-          <w:lang w:val="it-IT"/>
-        </w:rPr>
-        <w:t>System</w:t>
-      </w:r>
-      <w:r>
-        <w:rPr>
-          <w:rFonts w:ascii="Comic Sans MS" w:hAnsi="Comic Sans MS"/>
-          <w:b/>
-          <w:bCs/>
-          <w:sz w:val="20"/>
-          <w:szCs w:val="20"/>
-          <w:lang w:val="it-IT"/>
-        </w:rPr>
-        <w:t xml:space="preserve"> (HIDS) </w:t>
-      </w:r>
-      <w:proofErr w:type="spellStart"/>
-      <w:r>
-        <w:rPr>
-          <w:rFonts w:ascii="Comic Sans MS" w:hAnsi="Comic Sans MS"/>
-          <w:bCs/>
-          <w:sz w:val="20"/>
-          <w:szCs w:val="20"/>
-          <w:lang w:val="it-IT"/>
-        </w:rPr>
         <w:t>using</w:t>
       </w:r>
-      <w:proofErr w:type="spellEnd"/>
       <w:r>
         <w:rPr>
           <w:rFonts w:ascii="Comic Sans MS" w:hAnsi="Comic Sans MS"/>
@@ -2535,87 +1852,7 @@
           <w:sz w:val="20"/>
           <w:szCs w:val="20"/>
         </w:rPr>
-        <w:t xml:space="preserve">Apt on </w:t>
-      </w:r>
-      <w:proofErr w:type="spellStart"/>
-      <w:r>
-        <w:rPr>
-          <w:rFonts w:ascii="Comic Sans MS" w:eastAsia="Comic Sans MS" w:hAnsi="Comic Sans MS" w:cs="Comic Sans MS"/>
-          <w:spacing w:val="-5"/>
-          <w:sz w:val="20"/>
-          <w:szCs w:val="20"/>
-        </w:rPr>
-        <w:t>Vmware</w:t>
-      </w:r>
-      <w:proofErr w:type="spellEnd"/>
-      <w:r>
-        <w:rPr>
-          <w:rFonts w:ascii="Comic Sans MS" w:eastAsia="Comic Sans MS" w:hAnsi="Comic Sans MS" w:cs="Comic Sans MS"/>
-          <w:spacing w:val="-5"/>
-          <w:sz w:val="20"/>
-          <w:szCs w:val="20"/>
-        </w:rPr>
-        <w:t xml:space="preserve"> </w:t>
-      </w:r>
-      <w:proofErr w:type="spellStart"/>
-      <w:r>
-        <w:rPr>
-          <w:rFonts w:ascii="Comic Sans MS" w:eastAsia="Comic Sans MS" w:hAnsi="Comic Sans MS" w:cs="Comic Sans MS"/>
-          <w:spacing w:val="-5"/>
-          <w:sz w:val="20"/>
-          <w:szCs w:val="20"/>
-        </w:rPr>
-        <w:t>ESXi</w:t>
-      </w:r>
-      <w:proofErr w:type="spellEnd"/>
-      <w:r>
-        <w:rPr>
-          <w:rFonts w:ascii="Comic Sans MS" w:eastAsia="Comic Sans MS" w:hAnsi="Comic Sans MS" w:cs="Comic Sans MS"/>
-          <w:spacing w:val="-5"/>
-          <w:sz w:val="20"/>
-          <w:szCs w:val="20"/>
-        </w:rPr>
-        <w:t xml:space="preserve"> and </w:t>
-      </w:r>
-      <w:proofErr w:type="spellStart"/>
-      <w:r>
-        <w:rPr>
-          <w:rFonts w:ascii="Comic Sans MS" w:eastAsia="Comic Sans MS" w:hAnsi="Comic Sans MS" w:cs="Comic Sans MS"/>
-          <w:spacing w:val="-5"/>
-          <w:sz w:val="20"/>
-          <w:szCs w:val="20"/>
-        </w:rPr>
-        <w:t>Vsphere</w:t>
-      </w:r>
-      <w:proofErr w:type="spellEnd"/>
-      <w:r>
-        <w:rPr>
-          <w:rFonts w:ascii="Comic Sans MS" w:eastAsia="Comic Sans MS" w:hAnsi="Comic Sans MS" w:cs="Comic Sans MS"/>
-          <w:spacing w:val="-5"/>
-          <w:sz w:val="20"/>
-          <w:szCs w:val="20"/>
-        </w:rPr>
-        <w:t xml:space="preserve"> and </w:t>
-      </w:r>
-      <w:proofErr w:type="spellStart"/>
-      <w:r>
-        <w:rPr>
-          <w:rFonts w:ascii="Comic Sans MS" w:eastAsia="Comic Sans MS" w:hAnsi="Comic Sans MS" w:cs="Comic Sans MS"/>
-          <w:spacing w:val="-5"/>
-          <w:sz w:val="20"/>
-          <w:szCs w:val="20"/>
-        </w:rPr>
-        <w:t>virtualbox</w:t>
-      </w:r>
-      <w:proofErr w:type="spellEnd"/>
-      <w:r>
-        <w:rPr>
-          <w:rFonts w:ascii="Comic Sans MS" w:eastAsia="Comic Sans MS" w:hAnsi="Comic Sans MS" w:cs="Comic Sans MS"/>
-          <w:spacing w:val="-5"/>
-          <w:sz w:val="20"/>
-          <w:szCs w:val="20"/>
-        </w:rPr>
-        <w:t>.</w:t>
+        <w:t>Apt on Vmware ESXi and Vsphere and virtualbox.</w:t>
       </w:r>
     </w:p>
     <w:p>
@@ -2683,47 +1920,7 @@
           <w:sz w:val="20"/>
           <w:szCs w:val="20"/>
         </w:rPr>
-        <w:t xml:space="preserve">Working experience on </w:t>
-      </w:r>
-      <w:proofErr w:type="spellStart"/>
-      <w:r>
-        <w:rPr>
-          <w:rFonts w:ascii="Comic Sans MS" w:eastAsia="Comic Sans MS" w:hAnsi="Comic Sans MS" w:cs="Comic Sans MS"/>
-          <w:spacing w:val="-5"/>
-          <w:sz w:val="20"/>
-          <w:szCs w:val="20"/>
-        </w:rPr>
-        <w:t>freeradius</w:t>
-      </w:r>
-      <w:proofErr w:type="spellEnd"/>
-      <w:r>
-        <w:rPr>
-          <w:rFonts w:ascii="Comic Sans MS" w:eastAsia="Comic Sans MS" w:hAnsi="Comic Sans MS" w:cs="Comic Sans MS"/>
-          <w:spacing w:val="-5"/>
-          <w:sz w:val="20"/>
-          <w:szCs w:val="20"/>
-        </w:rPr>
-        <w:t xml:space="preserve">, </w:t>
-      </w:r>
-      <w:proofErr w:type="spellStart"/>
-      <w:r>
-        <w:rPr>
-          <w:rFonts w:ascii="Comic Sans MS" w:eastAsia="Comic Sans MS" w:hAnsi="Comic Sans MS" w:cs="Comic Sans MS"/>
-          <w:spacing w:val="-5"/>
-          <w:sz w:val="20"/>
-          <w:szCs w:val="20"/>
-        </w:rPr>
-        <w:t>freeipa</w:t>
-      </w:r>
-      <w:proofErr w:type="spellEnd"/>
-      <w:r>
-        <w:rPr>
-          <w:rFonts w:ascii="Comic Sans MS" w:eastAsia="Comic Sans MS" w:hAnsi="Comic Sans MS" w:cs="Comic Sans MS"/>
-          <w:spacing w:val="-5"/>
-          <w:sz w:val="20"/>
-          <w:szCs w:val="20"/>
-        </w:rPr>
-        <w:t xml:space="preserve"> on Unix based OS.</w:t>
+        <w:t>Working experience on freeradius, freeipa on Unix based OS.</w:t>
       </w:r>
     </w:p>
     <w:p>
@@ -2797,65 +1994,8 @@
           <w:sz w:val="20"/>
           <w:szCs w:val="20"/>
         </w:rPr>
-        <w:t>TCP/IP, packets analysis (</w:t>
-      </w:r>
-      <w:proofErr w:type="spellStart"/>
-      <w:proofErr w:type="gramStart"/>
-      <w:r>
-        <w:rPr>
-          <w:rFonts w:ascii="Comic Sans MS" w:hAnsi="Comic Sans MS"/>
-          <w:b/>
-          <w:bCs/>
-          <w:sz w:val="20"/>
-          <w:szCs w:val="20"/>
-        </w:rPr>
-        <w:t>Wireshark,Tshark</w:t>
-      </w:r>
-      <w:proofErr w:type="gramEnd"/>
-      <w:r>
-        <w:rPr>
-          <w:rFonts w:ascii="Comic Sans MS" w:hAnsi="Comic Sans MS"/>
-          <w:b/>
-          <w:bCs/>
-          <w:sz w:val="20"/>
-          <w:szCs w:val="20"/>
-        </w:rPr>
-        <w:t>,Xplico</w:t>
-      </w:r>
-      <w:proofErr w:type="spellEnd"/>
-      <w:r>
-        <w:rPr>
-          <w:rFonts w:ascii="Comic Sans MS" w:hAnsi="Comic Sans MS"/>
-          <w:b/>
-          <w:bCs/>
-          <w:sz w:val="20"/>
-          <w:szCs w:val="20"/>
-        </w:rPr>
-        <w:t xml:space="preserve">, </w:t>
-      </w:r>
-      <w:proofErr w:type="spellStart"/>
-      <w:r>
-        <w:rPr>
-          <w:rFonts w:ascii="Comic Sans MS" w:hAnsi="Comic Sans MS"/>
-          <w:b/>
-          <w:bCs/>
-          <w:sz w:val="20"/>
-          <w:szCs w:val="20"/>
-        </w:rPr>
-        <w:t>tcpdump</w:t>
-      </w:r>
-      <w:proofErr w:type="spellEnd"/>
-      <w:r>
-        <w:rPr>
-          <w:rFonts w:ascii="Comic Sans MS" w:hAnsi="Comic Sans MS"/>
-          <w:b/>
-          <w:bCs/>
-          <w:sz w:val="20"/>
-          <w:szCs w:val="20"/>
-        </w:rPr>
-        <w:t xml:space="preserve"> </w:t>
-      </w:r>
-      <w:proofErr w:type="spellStart"/>
+        <w:t xml:space="preserve">TCP/IP, packets analysis (Wireshark,Tshark,Xplico, tcpdump </w:t>
+      </w:r>
       <w:r>
         <w:rPr>
           <w:rFonts w:ascii="Comic Sans MS" w:hAnsi="Comic Sans MS"/>
@@ -2864,7 +2004,6 @@
         </w:rPr>
         <w:t>etc</w:t>
       </w:r>
-      <w:proofErr w:type="spellEnd"/>
       <w:r>
         <w:rPr>
           <w:rFonts w:ascii="Comic Sans MS" w:hAnsi="Comic Sans MS"/>
@@ -2909,29 +2048,7 @@
           <w:sz w:val="20"/>
           <w:szCs w:val="20"/>
         </w:rPr>
-        <w:t xml:space="preserve"> (</w:t>
-      </w:r>
-      <w:proofErr w:type="spellStart"/>
-      <w:r>
-        <w:rPr>
-          <w:rFonts w:ascii="Comic Sans MS" w:hAnsi="Comic Sans MS"/>
-          <w:b/>
-          <w:bCs/>
-          <w:sz w:val="20"/>
-          <w:szCs w:val="20"/>
-        </w:rPr>
-        <w:t>Snort,psad</w:t>
-      </w:r>
-      <w:proofErr w:type="spellEnd"/>
-      <w:r>
-        <w:rPr>
-          <w:rFonts w:ascii="Comic Sans MS" w:hAnsi="Comic Sans MS"/>
-          <w:b/>
-          <w:bCs/>
-          <w:sz w:val="20"/>
-          <w:szCs w:val="20"/>
-        </w:rPr>
-        <w:t xml:space="preserve">) </w:t>
+        <w:t xml:space="preserve"> (Snort,psad) </w:t>
       </w:r>
       <w:r>
         <w:rPr>
@@ -2941,134 +2058,34 @@
         </w:rPr>
         <w:t>along with other security tools (</w:t>
       </w:r>
-      <w:proofErr w:type="spellStart"/>
-      <w:r>
-        <w:rPr>
-          <w:rFonts w:ascii="Comic Sans MS" w:hAnsi="Comic Sans MS"/>
-          <w:b/>
-          <w:bCs/>
-          <w:sz w:val="20"/>
-          <w:szCs w:val="20"/>
-        </w:rPr>
-        <w:t>Nmap,Nessus</w:t>
-      </w:r>
-      <w:proofErr w:type="spellEnd"/>
-      <w:r>
-        <w:rPr>
-          <w:rFonts w:ascii="Comic Sans MS" w:hAnsi="Comic Sans MS"/>
-          <w:b/>
-          <w:bCs/>
-          <w:sz w:val="20"/>
-          <w:szCs w:val="20"/>
-        </w:rPr>
-        <w:t xml:space="preserve">, </w:t>
-      </w:r>
-      <w:proofErr w:type="spellStart"/>
-      <w:r>
-        <w:rPr>
-          <w:rFonts w:ascii="Comic Sans MS" w:hAnsi="Comic Sans MS"/>
-          <w:b/>
-          <w:bCs/>
-          <w:sz w:val="20"/>
-          <w:szCs w:val="20"/>
-        </w:rPr>
-        <w:t>Nexpose</w:t>
-      </w:r>
-      <w:proofErr w:type="spellEnd"/>
-      <w:r>
-        <w:rPr>
-          <w:rFonts w:ascii="Comic Sans MS" w:hAnsi="Comic Sans MS"/>
-          <w:b/>
-          <w:bCs/>
-          <w:sz w:val="20"/>
-          <w:szCs w:val="20"/>
-        </w:rPr>
-        <w:t xml:space="preserve">, OpenVAS, </w:t>
-      </w:r>
-      <w:proofErr w:type="spellStart"/>
-      <w:r>
-        <w:rPr>
-          <w:rFonts w:ascii="Comic Sans MS" w:hAnsi="Comic Sans MS"/>
-          <w:b/>
-          <w:bCs/>
-          <w:sz w:val="20"/>
-          <w:szCs w:val="20"/>
-        </w:rPr>
-        <w:t>Metasploit</w:t>
-      </w:r>
-      <w:proofErr w:type="spellEnd"/>
-      <w:r>
-        <w:rPr>
-          <w:rFonts w:ascii="Comic Sans MS" w:hAnsi="Comic Sans MS"/>
-          <w:b/>
-          <w:bCs/>
-          <w:sz w:val="20"/>
-          <w:szCs w:val="20"/>
-        </w:rPr>
-        <w:t xml:space="preserve">, Burp suit </w:t>
-      </w:r>
-      <w:proofErr w:type="spellStart"/>
-      <w:r>
-        <w:rPr>
-          <w:rFonts w:ascii="Comic Sans MS" w:hAnsi="Comic Sans MS"/>
-          <w:sz w:val="20"/>
-          <w:szCs w:val="20"/>
-        </w:rPr>
-        <w:t>etc</w:t>
-      </w:r>
-      <w:proofErr w:type="spellEnd"/>
-      <w:r>
-        <w:rPr>
-          <w:rFonts w:ascii="Comic Sans MS" w:hAnsi="Comic Sans MS"/>
-          <w:sz w:val="20"/>
-          <w:szCs w:val="20"/>
-        </w:rPr>
-        <w:t xml:space="preserve">) included in </w:t>
-      </w:r>
-      <w:r>
-        <w:rPr>
-          <w:rFonts w:ascii="Comic Sans MS" w:hAnsi="Comic Sans MS"/>
-          <w:b/>
-          <w:bCs/>
-          <w:sz w:val="20"/>
-          <w:szCs w:val="20"/>
-        </w:rPr>
-        <w:t xml:space="preserve">Backtrack/ </w:t>
-      </w:r>
-      <w:proofErr w:type="spellStart"/>
-      <w:r>
-        <w:rPr>
-          <w:rFonts w:ascii="Comic Sans MS" w:hAnsi="Comic Sans MS"/>
-          <w:b/>
-          <w:bCs/>
-          <w:sz w:val="20"/>
-          <w:szCs w:val="20"/>
-        </w:rPr>
-        <w:t>KaliLinux</w:t>
-      </w:r>
-      <w:proofErr w:type="spellEnd"/>
-      <w:r>
-        <w:rPr>
-          <w:rFonts w:ascii="Comic Sans MS" w:hAnsi="Comic Sans MS"/>
-          <w:b/>
-          <w:bCs/>
-          <w:sz w:val="20"/>
-          <w:szCs w:val="20"/>
-        </w:rPr>
-        <w:t xml:space="preserve">/ </w:t>
-      </w:r>
-      <w:proofErr w:type="spellStart"/>
-      <w:r>
-        <w:rPr>
-          <w:rFonts w:ascii="Comic Sans MS" w:hAnsi="Comic Sans MS"/>
-          <w:b/>
-          <w:bCs/>
-          <w:sz w:val="20"/>
-          <w:szCs w:val="20"/>
-        </w:rPr>
-        <w:t>Blackbuntu</w:t>
-      </w:r>
-      <w:proofErr w:type="spellEnd"/>
+      <w:r>
+        <w:rPr>
+          <w:rFonts w:ascii="Comic Sans MS" w:hAnsi="Comic Sans MS"/>
+          <w:b/>
+          <w:bCs/>
+          <w:sz w:val="20"/>
+          <w:szCs w:val="20"/>
+        </w:rPr>
+        <w:t xml:space="preserve">Nmap,Nessus, Nexpose, OpenVAS, Metasploit, Burp suit </w:t>
+      </w:r>
+      <w:r>
+        <w:rPr>
+          <w:rFonts w:ascii="Comic Sans MS" w:hAnsi="Comic Sans MS"/>
+          <w:sz w:val="20"/>
+          <w:szCs w:val="20"/>
+        </w:rPr>
+        <w:t xml:space="preserve">etc) included in </w:t>
+      </w:r>
+      <w:r>
+        <w:rPr>
+          <w:rFonts w:ascii="Comic Sans MS" w:hAnsi="Comic Sans MS"/>
+          <w:b/>
+          <w:bCs/>
+          <w:sz w:val="20"/>
+          <w:szCs w:val="20"/>
+        </w:rPr>
+        <w:t>Backtrack/ KaliLinux/ Blackbuntu</w:t>
+      </w:r>
       <w:r>
         <w:rPr>
           <w:rFonts w:ascii="Comic Sans MS" w:hAnsi="Comic Sans MS"/>
@@ -3101,7 +2118,6 @@
         </w:rPr>
         <w:t xml:space="preserve">Network security monitoring using security distro </w:t>
       </w:r>
-      <w:proofErr w:type="spellStart"/>
       <w:r>
         <w:rPr>
           <w:rFonts w:ascii="Comic Sans MS" w:hAnsi="Comic Sans MS"/>
@@ -3111,7 +2127,6 @@
         </w:rPr>
         <w:t>SecurityOnion</w:t>
       </w:r>
-      <w:proofErr w:type="spellEnd"/>
       <w:r>
         <w:rPr>
           <w:rFonts w:ascii="Comic Sans MS" w:hAnsi="Comic Sans MS"/>
@@ -3245,25 +2260,7 @@
           <w:sz w:val="20"/>
           <w:szCs w:val="20"/>
         </w:rPr>
-        <w:t xml:space="preserve">Apt on log management using </w:t>
-      </w:r>
-      <w:proofErr w:type="spellStart"/>
-      <w:r>
-        <w:rPr>
-          <w:rFonts w:ascii="Comic Sans MS" w:eastAsia="Comic Sans MS" w:hAnsi="Comic Sans MS" w:cs="Comic Sans MS"/>
-          <w:sz w:val="20"/>
-          <w:szCs w:val="20"/>
-        </w:rPr>
-        <w:t>rsyslog</w:t>
-      </w:r>
-      <w:proofErr w:type="spellEnd"/>
-      <w:r>
-        <w:rPr>
-          <w:rFonts w:ascii="Comic Sans MS" w:eastAsia="Comic Sans MS" w:hAnsi="Comic Sans MS" w:cs="Comic Sans MS"/>
-          <w:sz w:val="20"/>
-          <w:szCs w:val="20"/>
-        </w:rPr>
-        <w:t xml:space="preserve"> in Unix operating system.</w:t>
+        <w:t>Apt on log management using rsyslog in Unix operating system.</w:t>
       </w:r>
     </w:p>
     <w:p>
@@ -3285,25 +2282,7 @@
           <w:sz w:val="20"/>
           <w:szCs w:val="20"/>
         </w:rPr>
-        <w:t xml:space="preserve">Hands-on knowledge in </w:t>
-      </w:r>
-      <w:proofErr w:type="spellStart"/>
-      <w:r>
-        <w:rPr>
-          <w:rFonts w:ascii="Comic Sans MS" w:eastAsia="Comic Sans MS" w:hAnsi="Comic Sans MS" w:cs="Comic Sans MS"/>
-          <w:sz w:val="20"/>
-          <w:szCs w:val="20"/>
-        </w:rPr>
-        <w:t>Splunk</w:t>
-      </w:r>
-      <w:proofErr w:type="spellEnd"/>
-      <w:r>
-        <w:rPr>
-          <w:rFonts w:ascii="Comic Sans MS" w:eastAsia="Comic Sans MS" w:hAnsi="Comic Sans MS" w:cs="Comic Sans MS"/>
-          <w:sz w:val="20"/>
-          <w:szCs w:val="20"/>
-        </w:rPr>
-        <w:t>.</w:t>
+        <w:t>Hands-on knowledge in Splunk.</w:t>
       </w:r>
     </w:p>
     <w:p>
@@ -3327,27 +2306,14 @@
         </w:rPr>
         <w:t>Hands on Knowledge in ELK (</w:t>
       </w:r>
-      <w:proofErr w:type="spellStart"/>
-      <w:proofErr w:type="gramStart"/>
-      <w:r>
-        <w:rPr>
-          <w:rFonts w:ascii="Comic Sans MS" w:eastAsia="Comic Sans MS" w:hAnsi="Comic Sans MS" w:cs="Comic Sans MS"/>
-          <w:b/>
-          <w:sz w:val="20"/>
-          <w:szCs w:val="20"/>
-        </w:rPr>
-        <w:t>Elasticsearch,logstash</w:t>
-      </w:r>
-      <w:proofErr w:type="spellEnd"/>
-      <w:proofErr w:type="gramEnd"/>
-      <w:r>
-        <w:rPr>
-          <w:rFonts w:ascii="Comic Sans MS" w:eastAsia="Comic Sans MS" w:hAnsi="Comic Sans MS" w:cs="Comic Sans MS"/>
-          <w:b/>
-          <w:sz w:val="20"/>
-          <w:szCs w:val="20"/>
-        </w:rPr>
-        <w:t xml:space="preserve"> </w:t>
+      <w:r>
+        <w:rPr>
+          <w:rFonts w:ascii="Comic Sans MS" w:eastAsia="Comic Sans MS" w:hAnsi="Comic Sans MS" w:cs="Comic Sans MS"/>
+          <w:b/>
+          <w:sz w:val="20"/>
+          <w:szCs w:val="20"/>
+        </w:rPr>
+        <w:t xml:space="preserve">Elasticsearch,logstash </w:t>
       </w:r>
       <w:r>
         <w:rPr>
@@ -3364,19 +2330,8 @@
           <w:sz w:val="20"/>
           <w:szCs w:val="20"/>
         </w:rPr>
-        <w:t xml:space="preserve"> </w:t>
-      </w:r>
-      <w:proofErr w:type="spellStart"/>
-      <w:r>
-        <w:rPr>
-          <w:rFonts w:ascii="Comic Sans MS" w:eastAsia="Comic Sans MS" w:hAnsi="Comic Sans MS" w:cs="Comic Sans MS"/>
-          <w:b/>
-          <w:sz w:val="20"/>
-          <w:szCs w:val="20"/>
-        </w:rPr>
-        <w:t>Kibana</w:t>
-      </w:r>
-      <w:proofErr w:type="spellEnd"/>
+        <w:t xml:space="preserve"> Kibana</w:t>
+      </w:r>
       <w:r>
         <w:rPr>
           <w:rFonts w:ascii="Comic Sans MS" w:eastAsia="Comic Sans MS" w:hAnsi="Comic Sans MS" w:cs="Comic Sans MS"/>
@@ -3443,53 +2398,23 @@
         </w:rPr>
         <w:t>(</w:t>
       </w:r>
-      <w:proofErr w:type="gramStart"/>
-      <w:r>
-        <w:rPr>
-          <w:rFonts w:ascii="Comic Sans MS" w:hAnsi="Comic Sans MS"/>
-          <w:b/>
-          <w:bCs/>
-          <w:sz w:val="20"/>
-          <w:szCs w:val="20"/>
-        </w:rPr>
-        <w:t>OSPF,RIP</w:t>
-      </w:r>
-      <w:proofErr w:type="gramEnd"/>
-      <w:r>
-        <w:rPr>
-          <w:rFonts w:ascii="Comic Sans MS" w:hAnsi="Comic Sans MS"/>
-          <w:b/>
-          <w:bCs/>
-          <w:sz w:val="20"/>
-          <w:szCs w:val="20"/>
-        </w:rPr>
-        <w:t xml:space="preserve">,EIGRP,BGP </w:t>
-      </w:r>
-      <w:r>
-        <w:rPr>
-          <w:rFonts w:ascii="Comic Sans MS" w:hAnsi="Comic Sans MS"/>
-          <w:sz w:val="20"/>
-          <w:szCs w:val="20"/>
-        </w:rPr>
-        <w:t xml:space="preserve">and static </w:t>
-      </w:r>
-      <w:proofErr w:type="spellStart"/>
-      <w:r>
-        <w:rPr>
-          <w:rFonts w:ascii="Comic Sans MS" w:hAnsi="Comic Sans MS"/>
-          <w:sz w:val="20"/>
-          <w:szCs w:val="20"/>
-        </w:rPr>
-        <w:t>etc</w:t>
-      </w:r>
-      <w:proofErr w:type="spellEnd"/>
-      <w:r>
-        <w:rPr>
-          <w:rFonts w:ascii="Comic Sans MS" w:hAnsi="Comic Sans MS"/>
-          <w:sz w:val="20"/>
-          <w:szCs w:val="20"/>
-        </w:rPr>
-        <w:t xml:space="preserve">) and </w:t>
+      <w:r>
+        <w:rPr>
+          <w:rFonts w:ascii="Comic Sans MS" w:hAnsi="Comic Sans MS"/>
+          <w:b/>
+          <w:bCs/>
+          <w:sz w:val="20"/>
+          <w:szCs w:val="20"/>
+        </w:rPr>
+        <w:t xml:space="preserve">OSPF,RIP,EIGRP,BGP </w:t>
+      </w:r>
+      <w:r>
+        <w:rPr>
+          <w:rFonts w:ascii="Comic Sans MS" w:hAnsi="Comic Sans MS"/>
+          <w:sz w:val="20"/>
+          <w:szCs w:val="20"/>
+        </w:rPr>
+        <w:t xml:space="preserve">and static etc) and </w:t>
       </w:r>
       <w:r>
         <w:rPr>
@@ -3509,29 +2434,16 @@
         </w:rPr>
         <w:t xml:space="preserve"> using </w:t>
       </w:r>
-      <w:proofErr w:type="spellStart"/>
-      <w:r>
-        <w:rPr>
-          <w:rFonts w:ascii="Comic Sans MS" w:hAnsi="Comic Sans MS"/>
-          <w:b/>
-          <w:bCs/>
-          <w:sz w:val="20"/>
-          <w:szCs w:val="20"/>
-        </w:rPr>
-        <w:t>cisco,juniper</w:t>
-      </w:r>
-      <w:proofErr w:type="spellEnd"/>
-      <w:r>
-        <w:rPr>
-          <w:rFonts w:ascii="Comic Sans MS" w:hAnsi="Comic Sans MS"/>
-          <w:b/>
-          <w:bCs/>
-          <w:sz w:val="20"/>
-          <w:szCs w:val="20"/>
-        </w:rPr>
-        <w:t xml:space="preserve"> </w:t>
-      </w:r>
-      <w:proofErr w:type="spellStart"/>
+      <w:r>
+        <w:rPr>
+          <w:rFonts w:ascii="Comic Sans MS" w:hAnsi="Comic Sans MS"/>
+          <w:b/>
+          <w:bCs/>
+          <w:sz w:val="20"/>
+          <w:szCs w:val="20"/>
+        </w:rPr>
+        <w:t xml:space="preserve">cisco,juniper </w:t>
+      </w:r>
       <w:r>
         <w:rPr>
           <w:rFonts w:ascii="Comic Sans MS" w:hAnsi="Comic Sans MS"/>
@@ -3540,7 +2452,6 @@
         </w:rPr>
         <w:t>routers,switches</w:t>
       </w:r>
-      <w:proofErr w:type="spellEnd"/>
       <w:r>
         <w:rPr>
           <w:rFonts w:ascii="Comic Sans MS" w:hAnsi="Comic Sans MS"/>
@@ -3572,27 +2483,7 @@
           <w:sz w:val="20"/>
           <w:szCs w:val="20"/>
         </w:rPr>
-        <w:t xml:space="preserve">Apt on </w:t>
-      </w:r>
-      <w:proofErr w:type="spellStart"/>
-      <w:r>
-        <w:rPr>
-          <w:rFonts w:ascii="Comic Sans MS" w:hAnsi="Comic Sans MS"/>
-          <w:bCs/>
-          <w:sz w:val="20"/>
-          <w:szCs w:val="20"/>
-        </w:rPr>
-        <w:t>opensource</w:t>
-      </w:r>
-      <w:proofErr w:type="spellEnd"/>
-      <w:r>
-        <w:rPr>
-          <w:rFonts w:ascii="Comic Sans MS" w:hAnsi="Comic Sans MS"/>
-          <w:bCs/>
-          <w:sz w:val="20"/>
-          <w:szCs w:val="20"/>
-        </w:rPr>
-        <w:t xml:space="preserve"> networking systems using </w:t>
+        <w:t xml:space="preserve">Apt on opensource networking systems using </w:t>
       </w:r>
       <w:r>
         <w:rPr>
@@ -3612,25 +2503,14 @@
         </w:rPr>
         <w:t xml:space="preserve"> </w:t>
       </w:r>
-      <w:proofErr w:type="spellStart"/>
-      <w:r>
-        <w:rPr>
-          <w:rFonts w:ascii="Comic Sans MS" w:hAnsi="Comic Sans MS"/>
-          <w:bCs/>
-          <w:sz w:val="20"/>
-          <w:szCs w:val="20"/>
-        </w:rPr>
-        <w:t>vyatta</w:t>
-      </w:r>
-      <w:proofErr w:type="spellEnd"/>
-      <w:r>
-        <w:rPr>
-          <w:rFonts w:ascii="Comic Sans MS" w:hAnsi="Comic Sans MS"/>
-          <w:bCs/>
-          <w:sz w:val="20"/>
-          <w:szCs w:val="20"/>
-        </w:rPr>
-        <w:t>,</w:t>
+      <w:r>
+        <w:rPr>
+          <w:rFonts w:ascii="Comic Sans MS" w:hAnsi="Comic Sans MS"/>
+          <w:bCs/>
+          <w:sz w:val="20"/>
+          <w:szCs w:val="20"/>
+        </w:rPr>
+        <w:t>vyatta,</w:t>
       </w:r>
       <w:r>
         <w:rPr>
@@ -3641,51 +2521,22 @@
         </w:rPr>
         <w:t xml:space="preserve"> </w:t>
       </w:r>
-      <w:proofErr w:type="spellStart"/>
-      <w:r>
-        <w:rPr>
-          <w:rFonts w:ascii="Comic Sans MS" w:hAnsi="Comic Sans MS"/>
-          <w:bCs/>
-          <w:sz w:val="20"/>
-          <w:szCs w:val="20"/>
-        </w:rPr>
-        <w:t>VyOS</w:t>
-      </w:r>
-      <w:proofErr w:type="spellEnd"/>
-      <w:r>
-        <w:rPr>
-          <w:rFonts w:ascii="Comic Sans MS" w:hAnsi="Comic Sans MS"/>
-          <w:bCs/>
-          <w:sz w:val="20"/>
-          <w:szCs w:val="20"/>
-        </w:rPr>
-        <w:t xml:space="preserve"> </w:t>
-      </w:r>
-      <w:r>
-        <w:rPr>
-          <w:rFonts w:ascii="Comic Sans MS" w:hAnsi="Comic Sans MS"/>
-          <w:sz w:val="20"/>
-          <w:szCs w:val="20"/>
-        </w:rPr>
-        <w:t xml:space="preserve">in </w:t>
-      </w:r>
-      <w:proofErr w:type="spellStart"/>
-      <w:r>
-        <w:rPr>
-          <w:rFonts w:ascii="Comic Sans MS" w:hAnsi="Comic Sans MS"/>
-          <w:sz w:val="20"/>
-          <w:szCs w:val="20"/>
-        </w:rPr>
-        <w:t>linux</w:t>
-      </w:r>
-      <w:proofErr w:type="spellEnd"/>
-      <w:r>
-        <w:rPr>
-          <w:rFonts w:ascii="Comic Sans MS" w:hAnsi="Comic Sans MS"/>
-          <w:sz w:val="20"/>
-          <w:szCs w:val="20"/>
-        </w:rPr>
-        <w:t>.</w:t>
+      <w:r>
+        <w:rPr>
+          <w:rFonts w:ascii="Comic Sans MS" w:hAnsi="Comic Sans MS"/>
+          <w:bCs/>
+          <w:sz w:val="20"/>
+          <w:szCs w:val="20"/>
+        </w:rPr>
+        <w:t xml:space="preserve">VyOS </w:t>
+      </w:r>
+      <w:r>
+        <w:rPr>
+          <w:rFonts w:ascii="Comic Sans MS" w:hAnsi="Comic Sans MS"/>
+          <w:sz w:val="20"/>
+          <w:szCs w:val="20"/>
+        </w:rPr>
+        <w:t>in linux.</w:t>
       </w:r>
     </w:p>
     <w:p>
@@ -3727,67 +2578,7 @@
           <w:sz w:val="20"/>
           <w:szCs w:val="20"/>
         </w:rPr>
-        <w:t xml:space="preserve">) using </w:t>
-      </w:r>
-      <w:proofErr w:type="spellStart"/>
-      <w:r>
-        <w:rPr>
-          <w:rFonts w:ascii="Comic Sans MS" w:hAnsi="Comic Sans MS"/>
-          <w:bCs/>
-          <w:sz w:val="20"/>
-          <w:szCs w:val="20"/>
-        </w:rPr>
-        <w:t>openvswitch</w:t>
-      </w:r>
-      <w:proofErr w:type="spellEnd"/>
-      <w:r>
-        <w:rPr>
-          <w:rFonts w:ascii="Comic Sans MS" w:hAnsi="Comic Sans MS"/>
-          <w:bCs/>
-          <w:sz w:val="20"/>
-          <w:szCs w:val="20"/>
-        </w:rPr>
-        <w:t xml:space="preserve">, </w:t>
-      </w:r>
-      <w:proofErr w:type="spellStart"/>
-      <w:r>
-        <w:rPr>
-          <w:rFonts w:ascii="Comic Sans MS" w:hAnsi="Comic Sans MS"/>
-          <w:bCs/>
-          <w:sz w:val="20"/>
-          <w:szCs w:val="20"/>
-        </w:rPr>
-        <w:t>openflow</w:t>
-      </w:r>
-      <w:proofErr w:type="spellEnd"/>
-      <w:r>
-        <w:rPr>
-          <w:rFonts w:ascii="Comic Sans MS" w:hAnsi="Comic Sans MS"/>
-          <w:bCs/>
-          <w:sz w:val="20"/>
-          <w:szCs w:val="20"/>
-        </w:rPr>
-        <w:t xml:space="preserve"> and </w:t>
-      </w:r>
-      <w:proofErr w:type="spellStart"/>
-      <w:r>
-        <w:rPr>
-          <w:rFonts w:ascii="Comic Sans MS" w:hAnsi="Comic Sans MS"/>
-          <w:bCs/>
-          <w:sz w:val="20"/>
-          <w:szCs w:val="20"/>
-        </w:rPr>
-        <w:t>opendaylight</w:t>
-      </w:r>
-      <w:proofErr w:type="spellEnd"/>
-      <w:r>
-        <w:rPr>
-          <w:rFonts w:ascii="Comic Sans MS" w:hAnsi="Comic Sans MS"/>
-          <w:bCs/>
-          <w:sz w:val="20"/>
-          <w:szCs w:val="20"/>
-        </w:rPr>
-        <w:t>.</w:t>
+        <w:t>) using openvswitch, openflow and opendaylight.</w:t>
       </w:r>
     </w:p>
     <w:p>
@@ -3827,79 +2618,7 @@
           <w:sz w:val="20"/>
           <w:szCs w:val="20"/>
         </w:rPr>
-        <w:t xml:space="preserve">Hands on experience of providing network security, access-control, policy build-up, routing, switching, </w:t>
-      </w:r>
-      <w:proofErr w:type="spellStart"/>
-      <w:r>
-        <w:rPr>
-          <w:rFonts w:ascii="Comic Sans MS" w:hAnsi="Comic Sans MS"/>
-          <w:sz w:val="20"/>
-          <w:szCs w:val="20"/>
-        </w:rPr>
-        <w:t>natting</w:t>
-      </w:r>
-      <w:proofErr w:type="spellEnd"/>
-      <w:r>
-        <w:rPr>
-          <w:rFonts w:ascii="Comic Sans MS" w:hAnsi="Comic Sans MS"/>
-          <w:sz w:val="20"/>
-          <w:szCs w:val="20"/>
-        </w:rPr>
-        <w:t xml:space="preserve">, filtering, User Authentication, configuring </w:t>
-      </w:r>
-      <w:proofErr w:type="spellStart"/>
-      <w:r>
-        <w:rPr>
-          <w:rFonts w:ascii="Comic Sans MS" w:hAnsi="Comic Sans MS"/>
-          <w:sz w:val="20"/>
-          <w:szCs w:val="20"/>
-        </w:rPr>
-        <w:t>vpn</w:t>
-      </w:r>
-      <w:proofErr w:type="spellEnd"/>
-      <w:r>
-        <w:rPr>
-          <w:rFonts w:ascii="Comic Sans MS" w:hAnsi="Comic Sans MS"/>
-          <w:sz w:val="20"/>
-          <w:szCs w:val="20"/>
-        </w:rPr>
-        <w:t xml:space="preserve"> (</w:t>
-      </w:r>
-      <w:proofErr w:type="spellStart"/>
-      <w:r>
-        <w:rPr>
-          <w:rFonts w:ascii="Comic Sans MS" w:hAnsi="Comic Sans MS"/>
-          <w:sz w:val="20"/>
-          <w:szCs w:val="20"/>
-        </w:rPr>
-        <w:t>ipsec</w:t>
-      </w:r>
-      <w:proofErr w:type="spellEnd"/>
-      <w:r>
-        <w:rPr>
-          <w:rFonts w:ascii="Comic Sans MS" w:hAnsi="Comic Sans MS"/>
-          <w:sz w:val="20"/>
-          <w:szCs w:val="20"/>
-        </w:rPr>
-        <w:t xml:space="preserve">), load balancing </w:t>
-      </w:r>
-      <w:proofErr w:type="spellStart"/>
-      <w:r>
-        <w:rPr>
-          <w:rFonts w:ascii="Comic Sans MS" w:hAnsi="Comic Sans MS"/>
-          <w:sz w:val="20"/>
-          <w:szCs w:val="20"/>
-        </w:rPr>
-        <w:t>etc</w:t>
-      </w:r>
-      <w:proofErr w:type="spellEnd"/>
-      <w:r>
-        <w:rPr>
-          <w:rFonts w:ascii="Comic Sans MS" w:hAnsi="Comic Sans MS"/>
-          <w:sz w:val="20"/>
-          <w:szCs w:val="20"/>
-        </w:rPr>
-        <w:t xml:space="preserve"> using </w:t>
+        <w:t xml:space="preserve">Hands on experience of providing network security, access-control, policy build-up, routing, switching, natting, filtering, User Authentication, configuring vpn (ipsec), load balancing etc using </w:t>
       </w:r>
       <w:r>
         <w:rPr>
@@ -3966,95 +2685,7 @@
           <w:sz w:val="20"/>
           <w:szCs w:val="20"/>
         </w:rPr>
-        <w:t xml:space="preserve">Checkpoint, </w:t>
-      </w:r>
-      <w:proofErr w:type="spellStart"/>
-      <w:r>
-        <w:rPr>
-          <w:rFonts w:ascii="Comic Sans MS" w:hAnsi="Comic Sans MS"/>
-          <w:b/>
-          <w:bCs/>
-          <w:sz w:val="20"/>
-          <w:szCs w:val="20"/>
-        </w:rPr>
-        <w:t>PaloAlto</w:t>
-      </w:r>
-      <w:proofErr w:type="spellEnd"/>
-      <w:r>
-        <w:rPr>
-          <w:rFonts w:ascii="Comic Sans MS" w:hAnsi="Comic Sans MS"/>
-          <w:b/>
-          <w:bCs/>
-          <w:sz w:val="20"/>
-          <w:szCs w:val="20"/>
-        </w:rPr>
-        <w:t xml:space="preserve">, </w:t>
-      </w:r>
-      <w:proofErr w:type="spellStart"/>
-      <w:r>
-        <w:rPr>
-          <w:rFonts w:ascii="Comic Sans MS" w:hAnsi="Comic Sans MS"/>
-          <w:b/>
-          <w:bCs/>
-          <w:sz w:val="20"/>
-          <w:szCs w:val="20"/>
-        </w:rPr>
-        <w:t>fortigate</w:t>
-      </w:r>
-      <w:proofErr w:type="spellEnd"/>
-      <w:r>
-        <w:rPr>
-          <w:rFonts w:ascii="Comic Sans MS" w:hAnsi="Comic Sans MS"/>
-          <w:b/>
-          <w:bCs/>
-          <w:sz w:val="20"/>
-          <w:szCs w:val="20"/>
-        </w:rPr>
-        <w:t xml:space="preserve">, </w:t>
-      </w:r>
-      <w:proofErr w:type="spellStart"/>
-      <w:r>
-        <w:rPr>
-          <w:rFonts w:ascii="Comic Sans MS" w:hAnsi="Comic Sans MS"/>
-          <w:b/>
-          <w:bCs/>
-          <w:sz w:val="20"/>
-          <w:szCs w:val="20"/>
-        </w:rPr>
-        <w:t>pfsense</w:t>
-      </w:r>
-      <w:proofErr w:type="spellEnd"/>
-      <w:r>
-        <w:rPr>
-          <w:rFonts w:ascii="Comic Sans MS" w:hAnsi="Comic Sans MS"/>
-          <w:b/>
-          <w:bCs/>
-          <w:sz w:val="20"/>
-          <w:szCs w:val="20"/>
-        </w:rPr>
-        <w:t xml:space="preserve">, </w:t>
-      </w:r>
-      <w:proofErr w:type="spellStart"/>
-      <w:r>
-        <w:rPr>
-          <w:rFonts w:ascii="Comic Sans MS" w:hAnsi="Comic Sans MS"/>
-          <w:b/>
-          <w:bCs/>
-          <w:sz w:val="20"/>
-          <w:szCs w:val="20"/>
-        </w:rPr>
-        <w:t>Astaro</w:t>
-      </w:r>
-      <w:proofErr w:type="spellEnd"/>
-      <w:r>
-        <w:rPr>
-          <w:rFonts w:ascii="Comic Sans MS" w:hAnsi="Comic Sans MS"/>
-          <w:b/>
-          <w:bCs/>
-          <w:sz w:val="20"/>
-          <w:szCs w:val="20"/>
-        </w:rPr>
-        <w:t xml:space="preserve"> Linux </w:t>
+        <w:t xml:space="preserve">Checkpoint, PaloAlto, fortigate, pfsense, Astaro Linux </w:t>
       </w:r>
       <w:r>
         <w:rPr>
@@ -4064,27 +2695,15 @@
         </w:rPr>
         <w:t xml:space="preserve">and </w:t>
       </w:r>
-      <w:proofErr w:type="spellStart"/>
-      <w:r>
-        <w:rPr>
-          <w:rFonts w:ascii="Comic Sans MS" w:hAnsi="Comic Sans MS"/>
-          <w:b/>
-          <w:bCs/>
-          <w:sz w:val="20"/>
-          <w:szCs w:val="20"/>
-        </w:rPr>
-        <w:t>Mikrotik</w:t>
-      </w:r>
-      <w:proofErr w:type="spellEnd"/>
-      <w:r>
-        <w:rPr>
-          <w:rFonts w:ascii="Comic Sans MS" w:hAnsi="Comic Sans MS"/>
-          <w:b/>
-          <w:bCs/>
-          <w:sz w:val="20"/>
-          <w:szCs w:val="20"/>
-        </w:rPr>
-        <w:t>.</w:t>
+      <w:r>
+        <w:rPr>
+          <w:rFonts w:ascii="Comic Sans MS" w:hAnsi="Comic Sans MS"/>
+          <w:b/>
+          <w:bCs/>
+          <w:sz w:val="20"/>
+          <w:szCs w:val="20"/>
+        </w:rPr>
+        <w:t>Mikrotik.</w:t>
       </w:r>
     </w:p>
     <w:p>
@@ -4106,25 +2725,7 @@
           <w:sz w:val="20"/>
           <w:szCs w:val="20"/>
         </w:rPr>
-        <w:t xml:space="preserve">Hands on experience on </w:t>
-      </w:r>
-      <w:proofErr w:type="spellStart"/>
-      <w:r>
-        <w:rPr>
-          <w:rFonts w:ascii="Comic Sans MS" w:hAnsi="Comic Sans MS"/>
-          <w:sz w:val="20"/>
-          <w:szCs w:val="20"/>
-        </w:rPr>
-        <w:t>natting</w:t>
-      </w:r>
-      <w:proofErr w:type="spellEnd"/>
-      <w:r>
-        <w:rPr>
-          <w:rFonts w:ascii="Comic Sans MS" w:hAnsi="Comic Sans MS"/>
-          <w:sz w:val="20"/>
-          <w:szCs w:val="20"/>
-        </w:rPr>
-        <w:t xml:space="preserve">, gateway, redirection, access control, traffic shaping, bandwidth management using </w:t>
+        <w:t xml:space="preserve">Hands on experience on natting, gateway, redirection, access control, traffic shaping, bandwidth management using </w:t>
       </w:r>
       <w:r>
         <w:rPr>
@@ -4144,50 +2745,26 @@
         </w:rPr>
         <w:t xml:space="preserve"> on </w:t>
       </w:r>
-      <w:proofErr w:type="spellStart"/>
-      <w:r>
-        <w:rPr>
-          <w:rFonts w:ascii="Comic Sans MS" w:hAnsi="Comic Sans MS"/>
-          <w:b/>
-          <w:bCs/>
-          <w:sz w:val="20"/>
-          <w:szCs w:val="20"/>
-        </w:rPr>
-        <w:t>OpenBSD</w:t>
-      </w:r>
-      <w:proofErr w:type="spellEnd"/>
-      <w:r>
-        <w:rPr>
-          <w:rFonts w:ascii="Comic Sans MS" w:hAnsi="Comic Sans MS"/>
-          <w:b/>
-          <w:bCs/>
-          <w:sz w:val="20"/>
-          <w:szCs w:val="20"/>
-        </w:rPr>
-        <w:t>, FreeBSD</w:t>
-      </w:r>
-      <w:r>
-        <w:rPr>
-          <w:rFonts w:ascii="Comic Sans MS" w:hAnsi="Comic Sans MS"/>
-          <w:b/>
-          <w:bCs/>
-          <w:sz w:val="20"/>
-          <w:szCs w:val="20"/>
-        </w:rPr>
-        <w:t xml:space="preserve">, </w:t>
-      </w:r>
-      <w:proofErr w:type="spellStart"/>
-      <w:r>
-        <w:rPr>
-          <w:rFonts w:ascii="Comic Sans MS" w:hAnsi="Comic Sans MS"/>
-          <w:b/>
-          <w:bCs/>
-          <w:sz w:val="20"/>
-          <w:szCs w:val="20"/>
-        </w:rPr>
-        <w:t>NetBSD</w:t>
-      </w:r>
-      <w:proofErr w:type="spellEnd"/>
+      <w:r>
+        <w:rPr>
+          <w:rFonts w:ascii="Comic Sans MS" w:hAnsi="Comic Sans MS"/>
+          <w:b/>
+          <w:bCs/>
+          <w:sz w:val="20"/>
+          <w:szCs w:val="20"/>
+        </w:rPr>
+        <w:t>OpenBSD, FreeBSD</w:t>
+      </w:r>
+      <w:r>
+        <w:rPr>
+          <w:rFonts w:ascii="Comic Sans MS" w:hAnsi="Comic Sans MS"/>
+          <w:b/>
+          <w:bCs/>
+          <w:sz w:val="20"/>
+          <w:szCs w:val="20"/>
+        </w:rPr>
+        <w:t>, NetBSD</w:t>
+      </w:r>
       <w:r>
         <w:rPr>
           <w:rFonts w:ascii="Comic Sans MS" w:hAnsi="Comic Sans MS"/>
@@ -4212,18 +2789,8 @@
           <w:sz w:val="20"/>
           <w:szCs w:val="20"/>
         </w:rPr>
-        <w:t xml:space="preserve">Bandwidth </w:t>
-      </w:r>
-      <w:proofErr w:type="spellStart"/>
-      <w:r>
-        <w:rPr>
-          <w:rFonts w:ascii="Comic Sans MS" w:hAnsi="Comic Sans MS"/>
-          <w:sz w:val="20"/>
-          <w:szCs w:val="20"/>
-        </w:rPr>
-        <w:t>Managemet</w:t>
-      </w:r>
-      <w:proofErr w:type="spellEnd"/>
+        <w:t>Bandwidth Managemet</w:t>
+      </w:r>
     </w:p>
     <w:p>
       <w:pPr>
@@ -4262,25 +2829,7 @@
           <w:sz w:val="20"/>
           <w:szCs w:val="20"/>
         </w:rPr>
-        <w:t xml:space="preserve">in </w:t>
-      </w:r>
-      <w:proofErr w:type="spellStart"/>
-      <w:r>
-        <w:rPr>
-          <w:rFonts w:ascii="Comic Sans MS" w:hAnsi="Comic Sans MS"/>
-          <w:sz w:val="20"/>
-          <w:szCs w:val="20"/>
-        </w:rPr>
-        <w:t>Mikrotik</w:t>
-      </w:r>
-      <w:proofErr w:type="spellEnd"/>
-      <w:r>
-        <w:rPr>
-          <w:rFonts w:ascii="Comic Sans MS" w:hAnsi="Comic Sans MS"/>
-          <w:sz w:val="20"/>
-          <w:szCs w:val="20"/>
-        </w:rPr>
-        <w:t xml:space="preserve">, </w:t>
+        <w:t xml:space="preserve">in Mikrotik, </w:t>
       </w:r>
       <w:r>
         <w:rPr>
@@ -4374,25 +2923,7 @@
           <w:sz w:val="20"/>
           <w:szCs w:val="20"/>
         </w:rPr>
-        <w:t xml:space="preserve">configuration and </w:t>
-      </w:r>
-      <w:proofErr w:type="gramStart"/>
-      <w:r>
-        <w:rPr>
-          <w:rFonts w:ascii="Comic Sans MS" w:hAnsi="Comic Sans MS"/>
-          <w:sz w:val="20"/>
-          <w:szCs w:val="20"/>
-        </w:rPr>
-        <w:t>WEP,WPA</w:t>
-      </w:r>
-      <w:proofErr w:type="gramEnd"/>
-      <w:r>
-        <w:rPr>
-          <w:rFonts w:ascii="Comic Sans MS" w:hAnsi="Comic Sans MS"/>
-          <w:sz w:val="20"/>
-          <w:szCs w:val="20"/>
-        </w:rPr>
-        <w:t xml:space="preserve"> security techniques.</w:t>
+        <w:t>configuration and WEP,WPA security techniques.</w:t>
       </w:r>
     </w:p>
     <w:p>
@@ -4466,19 +2997,8 @@
           <w:sz w:val="20"/>
           <w:szCs w:val="20"/>
         </w:rPr>
-        <w:t xml:space="preserve"> </w:t>
-      </w:r>
-      <w:proofErr w:type="spellStart"/>
-      <w:r>
-        <w:rPr>
-          <w:rFonts w:ascii="Comic Sans MS" w:eastAsia="Comic Sans MS" w:hAnsi="Comic Sans MS" w:cs="Comic Sans MS"/>
-          <w:b/>
-          <w:sz w:val="20"/>
-          <w:szCs w:val="20"/>
-        </w:rPr>
-        <w:t>grafana</w:t>
-      </w:r>
-      <w:proofErr w:type="spellEnd"/>
+        <w:t xml:space="preserve"> grafana</w:t>
+      </w:r>
       <w:r>
         <w:rPr>
           <w:rFonts w:ascii="Comic Sans MS" w:eastAsia="Comic Sans MS" w:hAnsi="Comic Sans MS" w:cs="Comic Sans MS"/>
@@ -4631,29 +3151,15 @@
         </w:rPr>
         <w:t xml:space="preserve">1. Working as </w:t>
       </w:r>
-      <w:proofErr w:type="spellStart"/>
-      <w:proofErr w:type="gramStart"/>
-      <w:r>
-        <w:rPr>
-          <w:rFonts w:ascii="Comic Sans MS" w:hAnsi="Comic Sans MS"/>
-          <w:b/>
-          <w:sz w:val="20"/>
-          <w:szCs w:val="20"/>
-          <w:lang w:val="en-US"/>
-        </w:rPr>
-        <w:t>Developer,Network</w:t>
-      </w:r>
-      <w:proofErr w:type="spellEnd"/>
-      <w:proofErr w:type="gramEnd"/>
-      <w:r>
-        <w:rPr>
-          <w:rFonts w:ascii="Comic Sans MS" w:hAnsi="Comic Sans MS"/>
-          <w:b/>
-          <w:sz w:val="20"/>
-          <w:szCs w:val="20"/>
-          <w:lang w:val="en-US"/>
-        </w:rPr>
-        <w:t xml:space="preserve"> Security</w:t>
+      <w:r>
+        <w:rPr>
+          <w:rFonts w:ascii="Comic Sans MS" w:hAnsi="Comic Sans MS"/>
+          <w:b/>
+          <w:sz w:val="20"/>
+          <w:szCs w:val="20"/>
+          <w:lang w:val="en-US"/>
+        </w:rPr>
+        <w:t>Developer,Network Security</w:t>
       </w:r>
       <w:r>
         <w:rPr>
@@ -4683,7 +3189,6 @@
         </w:rPr>
         <w:t xml:space="preserve">L M </w:t>
       </w:r>
-      <w:proofErr w:type="spellStart"/>
       <w:r>
         <w:rPr>
           <w:rFonts w:ascii="Comic Sans MS" w:hAnsi="Comic Sans MS"/>
@@ -4714,7 +3219,6 @@
         </w:rPr>
         <w:t>Finland</w:t>
       </w:r>
-      <w:proofErr w:type="spellEnd"/>
       <w:r>
         <w:rPr>
           <w:rFonts w:ascii="Comic Sans MS" w:hAnsi="Comic Sans MS"/>
@@ -4811,33 +3315,7 @@
           <w:szCs w:val="20"/>
           <w:lang w:val="en-US"/>
         </w:rPr>
-        <w:t xml:space="preserve">Prime Bank </w:t>
-      </w:r>
-      <w:proofErr w:type="spellStart"/>
-      <w:proofErr w:type="gramStart"/>
-      <w:r>
-        <w:rPr>
-          <w:rFonts w:ascii="Comic Sans MS" w:hAnsi="Comic Sans MS"/>
-          <w:b/>
-          <w:bCs/>
-          <w:sz w:val="20"/>
-          <w:szCs w:val="20"/>
-          <w:lang w:val="en-US"/>
-        </w:rPr>
-        <w:t>Limited,Dhaka</w:t>
-      </w:r>
-      <w:proofErr w:type="spellEnd"/>
-      <w:proofErr w:type="gramEnd"/>
-      <w:r>
-        <w:rPr>
-          <w:rFonts w:ascii="Comic Sans MS" w:hAnsi="Comic Sans MS"/>
-          <w:b/>
-          <w:bCs/>
-          <w:sz w:val="20"/>
-          <w:szCs w:val="20"/>
-          <w:lang w:val="en-US"/>
-        </w:rPr>
-        <w:t>, Bangladesh</w:t>
+        <w:t>Prime Bank Limited,Dhaka, Bangladesh</w:t>
       </w:r>
       <w:r>
         <w:rPr>
@@ -4913,29 +3391,16 @@
         </w:rPr>
         <w:t xml:space="preserve">. Worked as </w:t>
       </w:r>
-      <w:proofErr w:type="spellStart"/>
-      <w:r>
-        <w:rPr>
-          <w:rFonts w:ascii="Comic Sans MS" w:hAnsi="Comic Sans MS"/>
-          <w:b/>
-          <w:bCs/>
-          <w:sz w:val="20"/>
-          <w:szCs w:val="20"/>
-          <w:lang w:val="en-US"/>
-        </w:rPr>
-        <w:t>Asst.System</w:t>
-      </w:r>
-      <w:proofErr w:type="spellEnd"/>
-      <w:r>
-        <w:rPr>
-          <w:rFonts w:ascii="Comic Sans MS" w:hAnsi="Comic Sans MS"/>
-          <w:b/>
-          <w:bCs/>
-          <w:sz w:val="20"/>
-          <w:szCs w:val="20"/>
-          <w:lang w:val="en-US"/>
-        </w:rPr>
-        <w:t xml:space="preserve"> Administrator</w:t>
+      <w:r>
+        <w:rPr>
+          <w:rFonts w:ascii="Comic Sans MS" w:hAnsi="Comic Sans MS"/>
+          <w:b/>
+          <w:bCs/>
+          <w:sz w:val="20"/>
+          <w:szCs w:val="20"/>
+          <w:lang w:val="en-US"/>
+        </w:rPr>
+        <w:t>Asst.System Administrator</w:t>
       </w:r>
       <w:r>
         <w:rPr>
@@ -5064,71 +3529,7 @@
           <w:szCs w:val="20"/>
           <w:lang w:val="en-US"/>
         </w:rPr>
-        <w:t xml:space="preserve">I started learning Linux and Cisco Networking and switching during my </w:t>
-      </w:r>
-      <w:proofErr w:type="spellStart"/>
-      <w:proofErr w:type="gramStart"/>
-      <w:r>
-        <w:rPr>
-          <w:rFonts w:ascii="Comic Sans MS" w:hAnsi="Comic Sans MS"/>
-          <w:sz w:val="20"/>
-          <w:szCs w:val="20"/>
-          <w:lang w:val="en-US"/>
-        </w:rPr>
-        <w:t>B.Sc</w:t>
-      </w:r>
-      <w:proofErr w:type="spellEnd"/>
-      <w:proofErr w:type="gramEnd"/>
-      <w:r>
-        <w:rPr>
-          <w:rFonts w:ascii="Comic Sans MS" w:hAnsi="Comic Sans MS"/>
-          <w:sz w:val="20"/>
-          <w:szCs w:val="20"/>
-          <w:lang w:val="en-US"/>
-        </w:rPr>
-        <w:t xml:space="preserve"> level back in 2006. Through the year I have devoted myself to learn various </w:t>
-      </w:r>
-      <w:proofErr w:type="spellStart"/>
-      <w:proofErr w:type="gramStart"/>
-      <w:r>
-        <w:rPr>
-          <w:rFonts w:ascii="Comic Sans MS" w:hAnsi="Comic Sans MS"/>
-          <w:sz w:val="20"/>
-          <w:szCs w:val="20"/>
-          <w:lang w:val="en-US"/>
-        </w:rPr>
-        <w:t>firewalls,routing</w:t>
-      </w:r>
-      <w:proofErr w:type="spellEnd"/>
-      <w:proofErr w:type="gramEnd"/>
-      <w:r>
-        <w:rPr>
-          <w:rFonts w:ascii="Comic Sans MS" w:hAnsi="Comic Sans MS"/>
-          <w:sz w:val="20"/>
-          <w:szCs w:val="20"/>
-          <w:lang w:val="en-US"/>
-        </w:rPr>
-        <w:t xml:space="preserve"> and other </w:t>
-      </w:r>
-      <w:proofErr w:type="spellStart"/>
-      <w:r>
-        <w:rPr>
-          <w:rFonts w:ascii="Comic Sans MS" w:hAnsi="Comic Sans MS"/>
-          <w:sz w:val="20"/>
-          <w:szCs w:val="20"/>
-          <w:lang w:val="en-US"/>
-        </w:rPr>
-        <w:t>linux</w:t>
-      </w:r>
-      <w:proofErr w:type="spellEnd"/>
-      <w:r>
-        <w:rPr>
-          <w:rFonts w:ascii="Comic Sans MS" w:hAnsi="Comic Sans MS"/>
-          <w:sz w:val="20"/>
-          <w:szCs w:val="20"/>
-          <w:lang w:val="en-US"/>
-        </w:rPr>
-        <w:t xml:space="preserve"> and BSD operating systems. My </w:t>
+        <w:t xml:space="preserve">I started learning Linux and Cisco Networking and switching during my B.Sc level back in 2006. Through the year I have devoted myself to learn various firewalls,routing and other linux and BSD operating systems. My </w:t>
       </w:r>
       <w:r>
         <w:rPr>
@@ -5159,31 +3560,7 @@
           <w:szCs w:val="20"/>
           <w:lang w:val="en-US"/>
         </w:rPr>
-        <w:t>C|</w:t>
-      </w:r>
-      <w:proofErr w:type="gramStart"/>
-      <w:r>
-        <w:rPr>
-          <w:rFonts w:ascii="Comic Sans MS" w:hAnsi="Comic Sans MS"/>
-          <w:b/>
-          <w:bCs/>
-          <w:sz w:val="20"/>
-          <w:szCs w:val="20"/>
-          <w:lang w:val="en-US"/>
-        </w:rPr>
-        <w:t>EH(</w:t>
-      </w:r>
-      <w:proofErr w:type="gramEnd"/>
-      <w:r>
-        <w:rPr>
-          <w:rFonts w:ascii="Comic Sans MS" w:hAnsi="Comic Sans MS"/>
-          <w:b/>
-          <w:bCs/>
-          <w:sz w:val="20"/>
-          <w:szCs w:val="20"/>
-          <w:lang w:val="en-US"/>
-        </w:rPr>
-        <w:t xml:space="preserve">Certified Ethical Hacker) </w:t>
+        <w:t xml:space="preserve">C|EH(Certified Ethical Hacker) </w:t>
       </w:r>
       <w:r>
         <w:rPr>
@@ -5203,31 +3580,7 @@
           <w:szCs w:val="20"/>
           <w:lang w:val="en-US"/>
         </w:rPr>
-        <w:t>E|CSA (</w:t>
-      </w:r>
-      <w:proofErr w:type="spellStart"/>
-      <w:r>
-        <w:rPr>
-          <w:rFonts w:ascii="Comic Sans MS" w:hAnsi="Comic Sans MS"/>
-          <w:b/>
-          <w:bCs/>
-          <w:sz w:val="20"/>
-          <w:szCs w:val="20"/>
-          <w:lang w:val="en-US"/>
-        </w:rPr>
-        <w:t>Eccouncil</w:t>
-      </w:r>
-      <w:proofErr w:type="spellEnd"/>
-      <w:r>
-        <w:rPr>
-          <w:rFonts w:ascii="Comic Sans MS" w:hAnsi="Comic Sans MS"/>
-          <w:b/>
-          <w:bCs/>
-          <w:sz w:val="20"/>
-          <w:szCs w:val="20"/>
-          <w:lang w:val="en-US"/>
-        </w:rPr>
-        <w:t xml:space="preserve"> Certified Security Analyst) </w:t>
+        <w:t xml:space="preserve">E|CSA (Eccouncil Certified Security Analyst) </w:t>
       </w:r>
       <w:r>
         <w:rPr>
@@ -5316,307 +3669,43 @@
           <w:szCs w:val="20"/>
           <w:lang w:val="en-US"/>
         </w:rPr>
-        <w:t xml:space="preserve">Most of the time now, beside my job, I spend cracking vulnerable </w:t>
-      </w:r>
-      <w:proofErr w:type="gramStart"/>
-      <w:r>
-        <w:rPr>
-          <w:rFonts w:ascii="Comic Sans MS" w:hAnsi="Comic Sans MS"/>
-          <w:sz w:val="20"/>
-          <w:szCs w:val="20"/>
-          <w:lang w:val="en-US"/>
-        </w:rPr>
-        <w:t>OS(</w:t>
-      </w:r>
-      <w:proofErr w:type="spellStart"/>
-      <w:proofErr w:type="gramEnd"/>
-      <w:r>
-        <w:rPr>
-          <w:rFonts w:ascii="Comic Sans MS" w:hAnsi="Comic Sans MS"/>
-          <w:sz w:val="20"/>
-          <w:szCs w:val="20"/>
-          <w:lang w:val="en-US"/>
-        </w:rPr>
-        <w:t>Kioptrix</w:t>
-      </w:r>
-      <w:proofErr w:type="spellEnd"/>
-      <w:r>
-        <w:rPr>
-          <w:rFonts w:ascii="Comic Sans MS" w:hAnsi="Comic Sans MS"/>
-          <w:sz w:val="20"/>
-          <w:szCs w:val="20"/>
-          <w:lang w:val="en-US"/>
-        </w:rPr>
-        <w:t xml:space="preserve">, </w:t>
-      </w:r>
-      <w:proofErr w:type="spellStart"/>
-      <w:r>
-        <w:rPr>
-          <w:rFonts w:ascii="Comic Sans MS" w:hAnsi="Comic Sans MS"/>
-          <w:sz w:val="20"/>
-          <w:szCs w:val="20"/>
-          <w:lang w:val="en-US"/>
-        </w:rPr>
-        <w:t>pWnOS</w:t>
-      </w:r>
-      <w:proofErr w:type="spellEnd"/>
-      <w:r>
-        <w:rPr>
-          <w:rFonts w:ascii="Comic Sans MS" w:hAnsi="Comic Sans MS"/>
-          <w:sz w:val="20"/>
-          <w:szCs w:val="20"/>
-          <w:lang w:val="en-US"/>
-        </w:rPr>
-        <w:t xml:space="preserve"> </w:t>
-      </w:r>
-      <w:proofErr w:type="spellStart"/>
-      <w:r>
-        <w:rPr>
-          <w:rFonts w:ascii="Comic Sans MS" w:hAnsi="Comic Sans MS"/>
-          <w:sz w:val="20"/>
-          <w:szCs w:val="20"/>
-          <w:lang w:val="en-US"/>
-        </w:rPr>
-        <w:t>etc</w:t>
-      </w:r>
-      <w:proofErr w:type="spellEnd"/>
-      <w:r>
-        <w:rPr>
-          <w:rFonts w:ascii="Comic Sans MS" w:hAnsi="Comic Sans MS"/>
-          <w:sz w:val="20"/>
-          <w:szCs w:val="20"/>
-          <w:lang w:val="en-US"/>
-        </w:rPr>
-        <w:t>) by tools included in Kali Linux (</w:t>
-      </w:r>
-      <w:proofErr w:type="spellStart"/>
-      <w:r>
-        <w:rPr>
-          <w:rFonts w:ascii="Comic Sans MS" w:hAnsi="Comic Sans MS"/>
-          <w:sz w:val="20"/>
-          <w:szCs w:val="20"/>
-          <w:lang w:val="en-US"/>
-        </w:rPr>
-        <w:t>Metasploit</w:t>
-      </w:r>
-      <w:proofErr w:type="spellEnd"/>
-      <w:r>
-        <w:rPr>
-          <w:rFonts w:ascii="Comic Sans MS" w:hAnsi="Comic Sans MS"/>
-          <w:sz w:val="20"/>
-          <w:szCs w:val="20"/>
-          <w:lang w:val="en-US"/>
-        </w:rPr>
-        <w:t xml:space="preserve">, </w:t>
-      </w:r>
-      <w:proofErr w:type="spellStart"/>
-      <w:r>
-        <w:rPr>
-          <w:rFonts w:ascii="Comic Sans MS" w:hAnsi="Comic Sans MS"/>
-          <w:sz w:val="20"/>
-          <w:szCs w:val="20"/>
-          <w:lang w:val="en-US"/>
-        </w:rPr>
-        <w:t>nmap</w:t>
-      </w:r>
-      <w:proofErr w:type="spellEnd"/>
-      <w:r>
-        <w:rPr>
-          <w:rFonts w:ascii="Comic Sans MS" w:hAnsi="Comic Sans MS"/>
-          <w:sz w:val="20"/>
-          <w:szCs w:val="20"/>
-          <w:lang w:val="en-US"/>
-        </w:rPr>
-        <w:t xml:space="preserve">, </w:t>
-      </w:r>
-      <w:proofErr w:type="spellStart"/>
-      <w:r>
-        <w:rPr>
-          <w:rFonts w:ascii="Comic Sans MS" w:hAnsi="Comic Sans MS"/>
-          <w:sz w:val="20"/>
-          <w:szCs w:val="20"/>
-          <w:lang w:val="en-US"/>
-        </w:rPr>
-        <w:t>nessus</w:t>
-      </w:r>
-      <w:proofErr w:type="spellEnd"/>
-      <w:r>
-        <w:rPr>
-          <w:rFonts w:ascii="Comic Sans MS" w:hAnsi="Comic Sans MS"/>
-          <w:sz w:val="20"/>
-          <w:szCs w:val="20"/>
-          <w:lang w:val="en-US"/>
-        </w:rPr>
-        <w:t xml:space="preserve">, </w:t>
-      </w:r>
-      <w:proofErr w:type="spellStart"/>
-      <w:r>
-        <w:rPr>
-          <w:rFonts w:ascii="Comic Sans MS" w:hAnsi="Comic Sans MS"/>
-          <w:sz w:val="20"/>
-          <w:szCs w:val="20"/>
-          <w:lang w:val="en-US"/>
-        </w:rPr>
-        <w:t>openvas</w:t>
-      </w:r>
-      <w:proofErr w:type="spellEnd"/>
-      <w:r>
-        <w:rPr>
-          <w:rFonts w:ascii="Comic Sans MS" w:hAnsi="Comic Sans MS"/>
-          <w:sz w:val="20"/>
-          <w:szCs w:val="20"/>
-          <w:lang w:val="en-US"/>
-        </w:rPr>
-        <w:t xml:space="preserve"> </w:t>
-      </w:r>
-      <w:proofErr w:type="spellStart"/>
-      <w:r>
-        <w:rPr>
-          <w:rFonts w:ascii="Comic Sans MS" w:hAnsi="Comic Sans MS"/>
-          <w:sz w:val="20"/>
-          <w:szCs w:val="20"/>
-          <w:lang w:val="en-US"/>
-        </w:rPr>
-        <w:t>etc</w:t>
-      </w:r>
-      <w:proofErr w:type="spellEnd"/>
-      <w:r>
-        <w:rPr>
-          <w:rFonts w:ascii="Comic Sans MS" w:hAnsi="Comic Sans MS"/>
-          <w:sz w:val="20"/>
-          <w:szCs w:val="20"/>
-          <w:lang w:val="en-US"/>
-        </w:rPr>
-        <w:t xml:space="preserve">). </w:t>
-      </w:r>
-      <w:proofErr w:type="gramStart"/>
-      <w:r>
-        <w:rPr>
-          <w:rFonts w:ascii="Comic Sans MS" w:hAnsi="Comic Sans MS"/>
-          <w:sz w:val="20"/>
-          <w:szCs w:val="20"/>
-          <w:lang w:val="en-US"/>
-        </w:rPr>
-        <w:t>Firewalling(</w:t>
-      </w:r>
-      <w:proofErr w:type="gramEnd"/>
-      <w:r>
-        <w:rPr>
-          <w:rFonts w:ascii="Comic Sans MS" w:hAnsi="Comic Sans MS"/>
-          <w:sz w:val="20"/>
-          <w:szCs w:val="20"/>
-          <w:lang w:val="en-US"/>
-        </w:rPr>
-        <w:t>juniper, cisco AS</w:t>
-      </w:r>
-      <w:r>
-        <w:rPr>
-          <w:rFonts w:ascii="Comic Sans MS" w:hAnsi="Comic Sans MS"/>
-          <w:sz w:val="20"/>
-          <w:szCs w:val="20"/>
-          <w:lang w:val="en-US"/>
-        </w:rPr>
-        <w:t xml:space="preserve">A, </w:t>
-      </w:r>
-      <w:proofErr w:type="spellStart"/>
-      <w:r>
-        <w:rPr>
-          <w:rFonts w:ascii="Comic Sans MS" w:hAnsi="Comic Sans MS"/>
-          <w:sz w:val="20"/>
-          <w:szCs w:val="20"/>
-          <w:lang w:val="en-US"/>
-        </w:rPr>
-        <w:t>paloalto</w:t>
-      </w:r>
-      <w:proofErr w:type="spellEnd"/>
-      <w:r>
-        <w:rPr>
-          <w:rFonts w:ascii="Comic Sans MS" w:hAnsi="Comic Sans MS"/>
-          <w:sz w:val="20"/>
-          <w:szCs w:val="20"/>
-          <w:lang w:val="en-US"/>
-        </w:rPr>
-        <w:t xml:space="preserve"> </w:t>
-      </w:r>
-      <w:proofErr w:type="spellStart"/>
-      <w:r>
-        <w:rPr>
-          <w:rFonts w:ascii="Comic Sans MS" w:hAnsi="Comic Sans MS"/>
-          <w:sz w:val="20"/>
-          <w:szCs w:val="20"/>
-          <w:lang w:val="en-US"/>
-        </w:rPr>
-        <w:t>etc</w:t>
-      </w:r>
-      <w:proofErr w:type="spellEnd"/>
-      <w:r>
-        <w:rPr>
-          <w:rFonts w:ascii="Comic Sans MS" w:hAnsi="Comic Sans MS"/>
-          <w:sz w:val="20"/>
-          <w:szCs w:val="20"/>
-          <w:lang w:val="en-US"/>
-        </w:rPr>
-        <w:t xml:space="preserve">) and automation (shell scripting, </w:t>
-      </w:r>
-      <w:proofErr w:type="spellStart"/>
-      <w:r>
-        <w:rPr>
-          <w:rFonts w:ascii="Comic Sans MS" w:hAnsi="Comic Sans MS"/>
-          <w:sz w:val="20"/>
-          <w:szCs w:val="20"/>
-          <w:lang w:val="en-US"/>
-        </w:rPr>
-        <w:t>ansible</w:t>
-      </w:r>
-      <w:proofErr w:type="spellEnd"/>
-      <w:r>
-        <w:rPr>
-          <w:rFonts w:ascii="Comic Sans MS" w:hAnsi="Comic Sans MS"/>
-          <w:sz w:val="20"/>
-          <w:szCs w:val="20"/>
-          <w:lang w:val="en-US"/>
-        </w:rPr>
-        <w:t xml:space="preserve">, </w:t>
-      </w:r>
-      <w:proofErr w:type="spellStart"/>
-      <w:r>
-        <w:rPr>
-          <w:rFonts w:ascii="Comic Sans MS" w:hAnsi="Comic Sans MS"/>
-          <w:sz w:val="20"/>
-          <w:szCs w:val="20"/>
-          <w:lang w:val="en-US"/>
-        </w:rPr>
-        <w:t>saltstack</w:t>
-      </w:r>
-      <w:proofErr w:type="spellEnd"/>
-      <w:r>
-        <w:rPr>
-          <w:rFonts w:ascii="Comic Sans MS" w:hAnsi="Comic Sans MS"/>
-          <w:sz w:val="20"/>
-          <w:szCs w:val="20"/>
-          <w:lang w:val="en-US"/>
-        </w:rPr>
-        <w:t xml:space="preserve">) intrigue me also. I also like to learn new things and some of my works can be found on my </w:t>
-      </w:r>
-      <w:proofErr w:type="spellStart"/>
-      <w:r>
-        <w:rPr>
-          <w:rFonts w:ascii="Comic Sans MS" w:hAnsi="Comic Sans MS"/>
-          <w:sz w:val="20"/>
-          <w:szCs w:val="20"/>
-          <w:lang w:val="en-US"/>
-        </w:rPr>
-        <w:t>github</w:t>
-      </w:r>
-      <w:proofErr w:type="spellEnd"/>
-      <w:r>
-        <w:rPr>
-          <w:rFonts w:ascii="Comic Sans MS" w:hAnsi="Comic Sans MS"/>
-          <w:sz w:val="20"/>
-          <w:szCs w:val="20"/>
-          <w:lang w:val="en-US"/>
-        </w:rPr>
-        <w:t xml:space="preserve"> account</w:t>
+        <w:t>Most of the time now, beside my job, I spend cracking vulnerable OS(Kioptrix, pWnOS etc) by tools included in Kali Linux (Metasploit, nmap, nessus, openvas etc). Firewalling(juniper, cisco AS</w:t>
+      </w:r>
+      <w:r>
+        <w:rPr>
+          <w:rFonts w:ascii="Comic Sans MS" w:hAnsi="Comic Sans MS"/>
+          <w:sz w:val="20"/>
+          <w:szCs w:val="20"/>
+          <w:lang w:val="en-US"/>
+        </w:rPr>
+        <w:t>A, paloalto</w:t>
+      </w:r>
+      <w:r>
+        <w:rPr>
+          <w:rFonts w:ascii="Comic Sans MS" w:hAnsi="Comic Sans MS"/>
+          <w:sz w:val="20"/>
+          <w:szCs w:val="20"/>
+          <w:lang w:val="en-US"/>
+        </w:rPr>
+        <w:t xml:space="preserve"> etc) and automation (shell scripting, ansible</w:t>
+      </w:r>
+      <w:r>
+        <w:rPr>
+          <w:rFonts w:ascii="Comic Sans MS" w:hAnsi="Comic Sans MS"/>
+          <w:sz w:val="20"/>
+          <w:szCs w:val="20"/>
+          <w:lang w:val="en-US"/>
+        </w:rPr>
+        <w:t>, saltstack</w:t>
+      </w:r>
+      <w:r>
+        <w:rPr>
+          <w:rFonts w:ascii="Comic Sans MS" w:hAnsi="Comic Sans MS"/>
+          <w:sz w:val="20"/>
+          <w:szCs w:val="20"/>
+          <w:lang w:val="en-US"/>
+        </w:rPr>
+        <w:t>) intrigue me also. I also like to learn new things and some of my works can be found on my github account</w:t>
       </w:r>
       <w:r>
         <w:rPr>

</xml_diff>

<commit_message>
Thu 21 Feb 2019 21:36:26 EET
</commit_message>
<xml_diff>
--- a/CV/Resume_khabir_sec.docx
+++ b/CV/Resume_khabir_sec.docx
@@ -18,12 +18,28 @@
         </w:rPr>
         <w:t xml:space="preserve"> </w:t>
       </w:r>
-      <w:r>
-        <w:rPr>
-          <w:rFonts w:ascii="Comic Sans MS" w:hAnsi="Comic Sans MS"/>
-        </w:rPr>
-        <w:t>Mohammad Khabir Uddin</w:t>
-      </w:r>
+      <w:proofErr w:type="spellStart"/>
+      <w:r>
+        <w:rPr>
+          <w:rFonts w:ascii="Comic Sans MS" w:hAnsi="Comic Sans MS"/>
+        </w:rPr>
+        <w:t>Mohammad</w:t>
+      </w:r>
+      <w:proofErr w:type="spellEnd"/>
+      <w:r>
+        <w:rPr>
+          <w:rFonts w:ascii="Comic Sans MS" w:hAnsi="Comic Sans MS"/>
+        </w:rPr>
+        <w:t xml:space="preserve"> Khabir </w:t>
+      </w:r>
+      <w:proofErr w:type="spellStart"/>
+      <w:r>
+        <w:rPr>
+          <w:rFonts w:ascii="Comic Sans MS" w:hAnsi="Comic Sans MS"/>
+        </w:rPr>
+        <w:t>Uddin</w:t>
+      </w:r>
+      <w:proofErr w:type="spellEnd"/>
     </w:p>
     <w:tbl>
       <w:tblPr>
@@ -99,6 +115,7 @@
               </w:rPr>
               <w:br/>
             </w:r>
+            <w:proofErr w:type="gramStart"/>
             <w:r>
               <w:rPr>
                 <w:rFonts w:ascii="Comic Sans MS" w:hAnsi="Comic Sans MS"/>
@@ -114,7 +131,24 @@
                 <w:sz w:val="20"/>
                 <w:szCs w:val="20"/>
               </w:rPr>
-              <w:t> : +358 46 5647293</w:t>
+              <w:t> :</w:t>
+            </w:r>
+            <w:proofErr w:type="gramEnd"/>
+            <w:r>
+              <w:rPr>
+                <w:rFonts w:ascii="Comic Sans MS" w:hAnsi="Comic Sans MS"/>
+                <w:sz w:val="20"/>
+                <w:szCs w:val="20"/>
+              </w:rPr>
+              <w:t xml:space="preserve"> +358 4</w:t>
+            </w:r>
+            <w:r>
+              <w:rPr>
+                <w:rFonts w:ascii="Comic Sans MS" w:hAnsi="Comic Sans MS"/>
+                <w:sz w:val="20"/>
+                <w:szCs w:val="20"/>
+              </w:rPr>
+              <w:t>4 2992642</w:t>
             </w:r>
           </w:p>
         </w:tc>
@@ -167,8 +201,30 @@
                 <w:szCs w:val="20"/>
                 <w:lang w:val="en-US"/>
               </w:rPr>
-              <w:t>Skype: md.khabir.uddin</w:t>
+              <w:t xml:space="preserve">Skype: </w:t>
             </w:r>
+            <w:proofErr w:type="spellStart"/>
+            <w:proofErr w:type="gramStart"/>
+            <w:r>
+              <w:rPr>
+                <w:rFonts w:ascii="Comic Sans MS" w:hAnsi="Comic Sans MS"/>
+                <w:sz w:val="20"/>
+                <w:szCs w:val="20"/>
+                <w:lang w:val="en-US"/>
+              </w:rPr>
+              <w:t>md.khabir</w:t>
+            </w:r>
+            <w:proofErr w:type="gramEnd"/>
+            <w:r>
+              <w:rPr>
+                <w:rFonts w:ascii="Comic Sans MS" w:hAnsi="Comic Sans MS"/>
+                <w:sz w:val="20"/>
+                <w:szCs w:val="20"/>
+                <w:lang w:val="en-US"/>
+              </w:rPr>
+              <w:t>.uddin</w:t>
+            </w:r>
+            <w:proofErr w:type="spellEnd"/>
           </w:p>
           <w:p>
             <w:pPr>
@@ -181,6 +237,7 @@
                 <w:lang w:val="en-US"/>
               </w:rPr>
             </w:pPr>
+            <w:proofErr w:type="spellStart"/>
             <w:r>
               <w:rPr>
                 <w:rFonts w:ascii="Comic Sans MS" w:hAnsi="Comic Sans MS"/>
@@ -188,7 +245,17 @@
                 <w:szCs w:val="20"/>
                 <w:lang w:val="en-US"/>
               </w:rPr>
-              <w:t xml:space="preserve">Github: https://github.com/masumndc1/zim         </w:t>
+              <w:t>Github</w:t>
+            </w:r>
+            <w:proofErr w:type="spellEnd"/>
+            <w:r>
+              <w:rPr>
+                <w:rFonts w:ascii="Comic Sans MS" w:hAnsi="Comic Sans MS"/>
+                <w:sz w:val="20"/>
+                <w:szCs w:val="20"/>
+                <w:lang w:val="en-US"/>
+              </w:rPr>
+              <w:t xml:space="preserve">: https://github.com/masumndc1/zim         </w:t>
             </w:r>
           </w:p>
         </w:tc>
@@ -204,13 +271,33 @@
           <w:szCs w:val="20"/>
         </w:rPr>
       </w:pPr>
-      <w:r>
-        <w:rPr>
-          <w:rFonts w:ascii="Comic Sans MS" w:hAnsi="Comic Sans MS"/>
-          <w:sz w:val="20"/>
-          <w:szCs w:val="20"/>
-        </w:rPr>
-        <w:t>Linkedin : https://www.linkedin.com/in/mohammad-khabir-uddin-a9a67114</w:t>
+      <w:proofErr w:type="spellStart"/>
+      <w:proofErr w:type="gramStart"/>
+      <w:r>
+        <w:rPr>
+          <w:rFonts w:ascii="Comic Sans MS" w:hAnsi="Comic Sans MS"/>
+          <w:sz w:val="20"/>
+          <w:szCs w:val="20"/>
+        </w:rPr>
+        <w:t>Linkedin</w:t>
+      </w:r>
+      <w:proofErr w:type="spellEnd"/>
+      <w:r>
+        <w:rPr>
+          <w:rFonts w:ascii="Comic Sans MS" w:hAnsi="Comic Sans MS"/>
+          <w:sz w:val="20"/>
+          <w:szCs w:val="20"/>
+        </w:rPr>
+        <w:t xml:space="preserve"> :</w:t>
+      </w:r>
+      <w:proofErr w:type="gramEnd"/>
+      <w:r>
+        <w:rPr>
+          <w:rFonts w:ascii="Comic Sans MS" w:hAnsi="Comic Sans MS"/>
+          <w:sz w:val="20"/>
+          <w:szCs w:val="20"/>
+        </w:rPr>
+        <w:t xml:space="preserve"> https://www.linkedin.com/in/mohammad-khabir-uddin-a9a67114</w:t>
       </w:r>
     </w:p>
     <w:p>
@@ -259,7 +346,31 @@
           <w:szCs w:val="20"/>
           <w:lang w:val="en-US"/>
         </w:rPr>
-        <w:t>E|CSA (Eccouncil Certified Security Analyst)</w:t>
+        <w:t>E|CSA (</w:t>
+      </w:r>
+      <w:proofErr w:type="spellStart"/>
+      <w:r>
+        <w:rPr>
+          <w:rFonts w:ascii="Comic Sans MS" w:hAnsi="Comic Sans MS"/>
+          <w:b/>
+          <w:bCs/>
+          <w:sz w:val="20"/>
+          <w:szCs w:val="20"/>
+          <w:lang w:val="en-US"/>
+        </w:rPr>
+        <w:t>Eccouncil</w:t>
+      </w:r>
+      <w:proofErr w:type="spellEnd"/>
+      <w:r>
+        <w:rPr>
+          <w:rFonts w:ascii="Comic Sans MS" w:hAnsi="Comic Sans MS"/>
+          <w:b/>
+          <w:bCs/>
+          <w:sz w:val="20"/>
+          <w:szCs w:val="20"/>
+          <w:lang w:val="en-US"/>
+        </w:rPr>
+        <w:t xml:space="preserve"> Certified Security Analyst)</w:t>
       </w:r>
     </w:p>
     <w:p>
@@ -303,6 +414,7 @@
           <w:lang w:val="en-US"/>
         </w:rPr>
       </w:pPr>
+      <w:proofErr w:type="spellStart"/>
       <w:r>
         <w:rPr>
           <w:rFonts w:ascii="Comic Sans MS" w:hAnsi="Comic Sans MS"/>
@@ -310,7 +422,17 @@
           <w:szCs w:val="20"/>
           <w:lang w:val="nl-NL"/>
         </w:rPr>
-        <w:t xml:space="preserve">Exam date: </w:t>
+        <w:t>Exam</w:t>
+      </w:r>
+      <w:proofErr w:type="spellEnd"/>
+      <w:r>
+        <w:rPr>
+          <w:rFonts w:ascii="Comic Sans MS" w:hAnsi="Comic Sans MS"/>
+          <w:sz w:val="20"/>
+          <w:szCs w:val="20"/>
+          <w:lang w:val="nl-NL"/>
+        </w:rPr>
+        <w:t xml:space="preserve"> date: </w:t>
       </w:r>
       <w:r>
         <w:rPr>
@@ -405,6 +527,7 @@
           <w:lang w:val="en-US"/>
         </w:rPr>
       </w:pPr>
+      <w:proofErr w:type="spellStart"/>
       <w:r>
         <w:rPr>
           <w:rFonts w:ascii="Comic Sans MS" w:hAnsi="Comic Sans MS"/>
@@ -412,7 +535,17 @@
           <w:szCs w:val="20"/>
           <w:lang w:val="nl-NL"/>
         </w:rPr>
-        <w:t xml:space="preserve">Exam date: </w:t>
+        <w:t>Exam</w:t>
+      </w:r>
+      <w:proofErr w:type="spellEnd"/>
+      <w:r>
+        <w:rPr>
+          <w:rFonts w:ascii="Comic Sans MS" w:hAnsi="Comic Sans MS"/>
+          <w:sz w:val="20"/>
+          <w:szCs w:val="20"/>
+          <w:lang w:val="nl-NL"/>
+        </w:rPr>
+        <w:t xml:space="preserve"> date: </w:t>
       </w:r>
       <w:r>
         <w:rPr>
@@ -464,15 +597,29 @@
         </w:rPr>
         <w:t xml:space="preserve">1. Working as </w:t>
       </w:r>
-      <w:r>
-        <w:rPr>
-          <w:rFonts w:ascii="Comic Sans MS" w:hAnsi="Comic Sans MS"/>
-          <w:b/>
-          <w:sz w:val="20"/>
-          <w:szCs w:val="20"/>
-          <w:lang w:val="en-US"/>
-        </w:rPr>
-        <w:t>Developer,Network Security</w:t>
+      <w:proofErr w:type="spellStart"/>
+      <w:proofErr w:type="gramStart"/>
+      <w:r>
+        <w:rPr>
+          <w:rFonts w:ascii="Comic Sans MS" w:hAnsi="Comic Sans MS"/>
+          <w:b/>
+          <w:sz w:val="20"/>
+          <w:szCs w:val="20"/>
+          <w:lang w:val="en-US"/>
+        </w:rPr>
+        <w:t>Developer,Network</w:t>
+      </w:r>
+      <w:proofErr w:type="spellEnd"/>
+      <w:proofErr w:type="gramEnd"/>
+      <w:r>
+        <w:rPr>
+          <w:rFonts w:ascii="Comic Sans MS" w:hAnsi="Comic Sans MS"/>
+          <w:b/>
+          <w:sz w:val="20"/>
+          <w:szCs w:val="20"/>
+          <w:lang w:val="en-US"/>
+        </w:rPr>
+        <w:t xml:space="preserve"> Security</w:t>
       </w:r>
       <w:r>
         <w:rPr>
@@ -491,8 +638,20 @@
           <w:szCs w:val="20"/>
           <w:lang w:val="en-US"/>
         </w:rPr>
-        <w:t>L M Ericsson,Jorvas,Finland</w:t>
-      </w:r>
+        <w:t xml:space="preserve">L M </w:t>
+      </w:r>
+      <w:proofErr w:type="spellStart"/>
+      <w:r>
+        <w:rPr>
+          <w:rFonts w:ascii="Comic Sans MS" w:hAnsi="Comic Sans MS"/>
+          <w:b/>
+          <w:sz w:val="20"/>
+          <w:szCs w:val="20"/>
+          <w:lang w:val="en-US"/>
+        </w:rPr>
+        <w:t>Ericsson,Jorvas,Finland</w:t>
+      </w:r>
+      <w:proofErr w:type="spellEnd"/>
       <w:r>
         <w:rPr>
           <w:rFonts w:ascii="Comic Sans MS" w:hAnsi="Comic Sans MS"/>
@@ -553,25 +712,51 @@
         </w:rPr>
         <w:t xml:space="preserve">Senior Officer </w:t>
       </w:r>
-      <w:r>
-        <w:rPr>
-          <w:rFonts w:ascii="Comic Sans MS" w:hAnsi="Comic Sans MS"/>
-          <w:sz w:val="20"/>
-          <w:szCs w:val="20"/>
-          <w:lang w:val="en-US"/>
-        </w:rPr>
-        <w:t xml:space="preserve">(promoted from Officer) at Information Technology Department in </w:t>
-      </w:r>
-      <w:r>
-        <w:rPr>
-          <w:rFonts w:ascii="Comic Sans MS" w:hAnsi="Comic Sans MS"/>
-          <w:b/>
-          <w:bCs/>
-          <w:sz w:val="20"/>
-          <w:szCs w:val="20"/>
-          <w:lang w:val="en-US"/>
-        </w:rPr>
-        <w:t>Prime Bank Limited,Dhaka, Bangladesh</w:t>
+      <w:bookmarkStart w:id="0" w:name="_GoBack"/>
+      <w:bookmarkEnd w:id="0"/>
+      <w:r>
+        <w:rPr>
+          <w:rFonts w:ascii="Comic Sans MS" w:hAnsi="Comic Sans MS"/>
+          <w:sz w:val="20"/>
+          <w:szCs w:val="20"/>
+          <w:lang w:val="en-US"/>
+        </w:rPr>
+        <w:t xml:space="preserve">at Information Technology Department in </w:t>
+      </w:r>
+      <w:r>
+        <w:rPr>
+          <w:rFonts w:ascii="Comic Sans MS" w:hAnsi="Comic Sans MS"/>
+          <w:b/>
+          <w:bCs/>
+          <w:sz w:val="20"/>
+          <w:szCs w:val="20"/>
+          <w:lang w:val="en-US"/>
+        </w:rPr>
+        <w:t xml:space="preserve">Prime Bank </w:t>
+      </w:r>
+      <w:proofErr w:type="spellStart"/>
+      <w:r>
+        <w:rPr>
+          <w:rFonts w:ascii="Comic Sans MS" w:hAnsi="Comic Sans MS"/>
+          <w:b/>
+          <w:bCs/>
+          <w:sz w:val="20"/>
+          <w:szCs w:val="20"/>
+          <w:lang w:val="en-US"/>
+        </w:rPr>
+        <w:t>Limited,Dhaka</w:t>
+      </w:r>
+      <w:proofErr w:type="spellEnd"/>
+      <w:r>
+        <w:rPr>
+          <w:rFonts w:ascii="Comic Sans MS" w:hAnsi="Comic Sans MS"/>
+          <w:b/>
+          <w:bCs/>
+          <w:sz w:val="20"/>
+          <w:szCs w:val="20"/>
+          <w:lang w:val="en-US"/>
+        </w:rPr>
+        <w:t>, Bangladesh</w:t>
       </w:r>
       <w:r>
         <w:rPr>
@@ -641,16 +826,29 @@
         </w:rPr>
         <w:t xml:space="preserve">3. Worked as </w:t>
       </w:r>
-      <w:r>
-        <w:rPr>
-          <w:rFonts w:ascii="Comic Sans MS" w:hAnsi="Comic Sans MS"/>
-          <w:b/>
-          <w:bCs/>
-          <w:sz w:val="20"/>
-          <w:szCs w:val="20"/>
-          <w:lang w:val="en-US"/>
-        </w:rPr>
-        <w:t>Asst.System Administrator</w:t>
+      <w:proofErr w:type="spellStart"/>
+      <w:r>
+        <w:rPr>
+          <w:rFonts w:ascii="Comic Sans MS" w:hAnsi="Comic Sans MS"/>
+          <w:b/>
+          <w:bCs/>
+          <w:sz w:val="20"/>
+          <w:szCs w:val="20"/>
+          <w:lang w:val="en-US"/>
+        </w:rPr>
+        <w:t>Asst.System</w:t>
+      </w:r>
+      <w:proofErr w:type="spellEnd"/>
+      <w:r>
+        <w:rPr>
+          <w:rFonts w:ascii="Comic Sans MS" w:hAnsi="Comic Sans MS"/>
+          <w:b/>
+          <w:bCs/>
+          <w:sz w:val="20"/>
+          <w:szCs w:val="20"/>
+          <w:lang w:val="en-US"/>
+        </w:rPr>
+        <w:t xml:space="preserve"> Administrator</w:t>
       </w:r>
       <w:r>
         <w:rPr>
@@ -771,8 +969,21 @@
           <w:szCs w:val="20"/>
           <w:lang w:val="en-US"/>
         </w:rPr>
-        <w:t xml:space="preserve"> Enginering</w:t>
-      </w:r>
+        <w:t xml:space="preserve"> </w:t>
+      </w:r>
+      <w:proofErr w:type="spellStart"/>
+      <w:r>
+        <w:rPr>
+          <w:rFonts w:ascii="Comic Sans MS" w:hAnsi="Comic Sans MS"/>
+          <w:b/>
+          <w:bCs/>
+          <w:sz w:val="20"/>
+          <w:szCs w:val="20"/>
+          <w:lang w:val="en-US"/>
+        </w:rPr>
+        <w:t>Enginering</w:t>
+      </w:r>
+      <w:proofErr w:type="spellEnd"/>
       <w:r>
         <w:rPr>
           <w:rFonts w:ascii="Comic Sans MS" w:hAnsi="Comic Sans MS"/>
@@ -957,7 +1168,31 @@
           <w:sz w:val="20"/>
           <w:szCs w:val="20"/>
         </w:rPr>
-        <w:t>(iptables,pf)</w:t>
+        <w:t>(</w:t>
+      </w:r>
+      <w:proofErr w:type="spellStart"/>
+      <w:proofErr w:type="gramStart"/>
+      <w:r>
+        <w:rPr>
+          <w:rFonts w:ascii="Comic Sans MS" w:hAnsi="Comic Sans MS"/>
+          <w:b/>
+          <w:bCs/>
+          <w:sz w:val="20"/>
+          <w:szCs w:val="20"/>
+        </w:rPr>
+        <w:t>iptables,pf</w:t>
+      </w:r>
+      <w:proofErr w:type="spellEnd"/>
+      <w:proofErr w:type="gramEnd"/>
+      <w:r>
+        <w:rPr>
+          <w:rFonts w:ascii="Comic Sans MS" w:hAnsi="Comic Sans MS"/>
+          <w:b/>
+          <w:bCs/>
+          <w:sz w:val="20"/>
+          <w:szCs w:val="20"/>
+        </w:rPr>
+        <w:t>)</w:t>
       </w:r>
       <w:r>
         <w:rPr>
@@ -1058,16 +1293,29 @@
         </w:rPr>
         <w:t xml:space="preserve"> </w:t>
       </w:r>
-      <w:r>
-        <w:rPr>
-          <w:rFonts w:ascii="Comic Sans MS" w:hAnsi="Comic Sans MS"/>
-          <w:b/>
-          <w:bCs/>
-          <w:spacing w:val="-5"/>
-          <w:sz w:val="20"/>
-          <w:szCs w:val="20"/>
-        </w:rPr>
-        <w:t>Debian,</w:t>
+      <w:proofErr w:type="spellStart"/>
+      <w:r>
+        <w:rPr>
+          <w:rFonts w:ascii="Comic Sans MS" w:hAnsi="Comic Sans MS"/>
+          <w:b/>
+          <w:bCs/>
+          <w:spacing w:val="-5"/>
+          <w:sz w:val="20"/>
+          <w:szCs w:val="20"/>
+        </w:rPr>
+        <w:t>Debian</w:t>
+      </w:r>
+      <w:proofErr w:type="spellEnd"/>
+      <w:r>
+        <w:rPr>
+          <w:rFonts w:ascii="Comic Sans MS" w:hAnsi="Comic Sans MS"/>
+          <w:b/>
+          <w:bCs/>
+          <w:spacing w:val="-5"/>
+          <w:sz w:val="20"/>
+          <w:szCs w:val="20"/>
+        </w:rPr>
+        <w:t>,</w:t>
       </w:r>
       <w:r>
         <w:rPr>
@@ -1102,15 +1350,27 @@
         </w:rPr>
         <w:t xml:space="preserve"> </w:t>
       </w:r>
-      <w:r>
-        <w:rPr>
-          <w:rFonts w:ascii="Comic Sans MS" w:hAnsi="Comic Sans MS"/>
-          <w:b/>
-          <w:bCs/>
-          <w:sz w:val="20"/>
-          <w:szCs w:val="20"/>
-        </w:rPr>
-        <w:t>OpenBSD,</w:t>
+      <w:proofErr w:type="spellStart"/>
+      <w:r>
+        <w:rPr>
+          <w:rFonts w:ascii="Comic Sans MS" w:hAnsi="Comic Sans MS"/>
+          <w:b/>
+          <w:bCs/>
+          <w:sz w:val="20"/>
+          <w:szCs w:val="20"/>
+        </w:rPr>
+        <w:t>OpenBSD</w:t>
+      </w:r>
+      <w:proofErr w:type="spellEnd"/>
+      <w:r>
+        <w:rPr>
+          <w:rFonts w:ascii="Comic Sans MS" w:hAnsi="Comic Sans MS"/>
+          <w:b/>
+          <w:bCs/>
+          <w:sz w:val="20"/>
+          <w:szCs w:val="20"/>
+        </w:rPr>
+        <w:t>,</w:t>
       </w:r>
       <w:r>
         <w:rPr>
@@ -1152,6 +1412,7 @@
         </w:rPr>
         <w:t xml:space="preserve"> </w:t>
       </w:r>
+      <w:proofErr w:type="spellStart"/>
       <w:r>
         <w:rPr>
           <w:rFonts w:ascii="Comic Sans MS" w:hAnsi="Comic Sans MS"/>
@@ -1163,6 +1424,7 @@
         </w:rPr>
         <w:t>Archlinux</w:t>
       </w:r>
+      <w:proofErr w:type="spellEnd"/>
       <w:r>
         <w:rPr>
           <w:rFonts w:ascii="Comic Sans MS" w:hAnsi="Comic Sans MS"/>
@@ -1298,13 +1560,46 @@
       <w:r>
         <w:rPr>
           <w:rFonts w:ascii="Comic Sans MS" w:hAnsi="Comic Sans MS"/>
+          <w:sz w:val="20"/>
+          <w:szCs w:val="20"/>
+          <w:lang w:val="en-US"/>
+        </w:rPr>
+        <w:t>s</w:t>
+      </w:r>
+      <w:r>
+        <w:rPr>
+          <w:rFonts w:ascii="Comic Sans MS" w:hAnsi="Comic Sans MS"/>
           <w:b/>
           <w:bCs/>
           <w:sz w:val="20"/>
           <w:szCs w:val="20"/>
           <w:lang w:val="de-DE"/>
         </w:rPr>
-        <w:t xml:space="preserve"> Ansible </w:t>
+        <w:t xml:space="preserve"> </w:t>
+      </w:r>
+      <w:proofErr w:type="spellStart"/>
+      <w:r>
+        <w:rPr>
+          <w:rFonts w:ascii="Comic Sans MS" w:hAnsi="Comic Sans MS"/>
+          <w:b/>
+          <w:bCs/>
+          <w:sz w:val="20"/>
+          <w:szCs w:val="20"/>
+          <w:lang w:val="de-DE"/>
+        </w:rPr>
+        <w:t>Ansible</w:t>
+      </w:r>
+      <w:proofErr w:type="spellEnd"/>
+      <w:r>
+        <w:rPr>
+          <w:rFonts w:ascii="Comic Sans MS" w:hAnsi="Comic Sans MS"/>
+          <w:b/>
+          <w:bCs/>
+          <w:sz w:val="20"/>
+          <w:szCs w:val="20"/>
+          <w:lang w:val="de-DE"/>
+        </w:rPr>
+        <w:t xml:space="preserve"> </w:t>
       </w:r>
       <w:r>
         <w:rPr>
@@ -1324,7 +1619,31 @@
           <w:szCs w:val="20"/>
           <w:lang w:val="en-US"/>
         </w:rPr>
-        <w:t xml:space="preserve"> Saltstack.</w:t>
+        <w:t xml:space="preserve"> </w:t>
+      </w:r>
+      <w:proofErr w:type="spellStart"/>
+      <w:r>
+        <w:rPr>
+          <w:rFonts w:ascii="Comic Sans MS" w:hAnsi="Comic Sans MS"/>
+          <w:b/>
+          <w:bCs/>
+          <w:sz w:val="20"/>
+          <w:szCs w:val="20"/>
+          <w:lang w:val="en-US"/>
+        </w:rPr>
+        <w:t>Saltstack</w:t>
+      </w:r>
+      <w:proofErr w:type="spellEnd"/>
+      <w:r>
+        <w:rPr>
+          <w:rFonts w:ascii="Comic Sans MS" w:hAnsi="Comic Sans MS"/>
+          <w:b/>
+          <w:bCs/>
+          <w:sz w:val="20"/>
+          <w:szCs w:val="20"/>
+          <w:lang w:val="en-US"/>
+        </w:rPr>
+        <w:t>.</w:t>
       </w:r>
     </w:p>
     <w:p>
@@ -1441,25 +1760,69 @@
         </w:rPr>
         <w:t xml:space="preserve">Knowledge on cloud computing using </w:t>
       </w:r>
-      <w:r>
-        <w:rPr>
-          <w:rFonts w:ascii="Comic Sans MS" w:hAnsi="Comic Sans MS"/>
-          <w:b/>
-          <w:bCs/>
-          <w:spacing w:val="-5"/>
-          <w:sz w:val="20"/>
-          <w:szCs w:val="20"/>
-        </w:rPr>
-        <w:t xml:space="preserve">Openstack </w:t>
-      </w:r>
-      <w:r>
-        <w:rPr>
-          <w:rFonts w:ascii="Comic Sans MS" w:hAnsi="Comic Sans MS"/>
-          <w:spacing w:val="-5"/>
-          <w:sz w:val="20"/>
-          <w:szCs w:val="20"/>
-        </w:rPr>
-        <w:t>(Keystone,glance,rabbitMQ,Nova,Nova-compute and horizon)</w:t>
+      <w:proofErr w:type="spellStart"/>
+      <w:r>
+        <w:rPr>
+          <w:rFonts w:ascii="Comic Sans MS" w:hAnsi="Comic Sans MS"/>
+          <w:b/>
+          <w:bCs/>
+          <w:spacing w:val="-5"/>
+          <w:sz w:val="20"/>
+          <w:szCs w:val="20"/>
+        </w:rPr>
+        <w:t>Openstack</w:t>
+      </w:r>
+      <w:proofErr w:type="spellEnd"/>
+      <w:r>
+        <w:rPr>
+          <w:rFonts w:ascii="Comic Sans MS" w:hAnsi="Comic Sans MS"/>
+          <w:b/>
+          <w:bCs/>
+          <w:spacing w:val="-5"/>
+          <w:sz w:val="20"/>
+          <w:szCs w:val="20"/>
+        </w:rPr>
+        <w:t xml:space="preserve"> </w:t>
+      </w:r>
+      <w:r>
+        <w:rPr>
+          <w:rFonts w:ascii="Comic Sans MS" w:hAnsi="Comic Sans MS"/>
+          <w:spacing w:val="-5"/>
+          <w:sz w:val="20"/>
+          <w:szCs w:val="20"/>
+        </w:rPr>
+        <w:t>(</w:t>
+      </w:r>
+      <w:proofErr w:type="spellStart"/>
+      <w:proofErr w:type="gramStart"/>
+      <w:r>
+        <w:rPr>
+          <w:rFonts w:ascii="Comic Sans MS" w:hAnsi="Comic Sans MS"/>
+          <w:spacing w:val="-5"/>
+          <w:sz w:val="20"/>
+          <w:szCs w:val="20"/>
+        </w:rPr>
+        <w:t>Keystone,glance</w:t>
+      </w:r>
+      <w:proofErr w:type="gramEnd"/>
+      <w:r>
+        <w:rPr>
+          <w:rFonts w:ascii="Comic Sans MS" w:hAnsi="Comic Sans MS"/>
+          <w:spacing w:val="-5"/>
+          <w:sz w:val="20"/>
+          <w:szCs w:val="20"/>
+        </w:rPr>
+        <w:t>,rabbitMQ,Nova,Nova</w:t>
+      </w:r>
+      <w:proofErr w:type="spellEnd"/>
+      <w:r>
+        <w:rPr>
+          <w:rFonts w:ascii="Comic Sans MS" w:hAnsi="Comic Sans MS"/>
+          <w:spacing w:val="-5"/>
+          <w:sz w:val="20"/>
+          <w:szCs w:val="20"/>
+        </w:rPr>
+        <w:t>-compute and horizon)</w:t>
       </w:r>
       <w:r>
         <w:rPr>
@@ -1534,23 +1897,6 @@
           <w:sz w:val="20"/>
           <w:szCs w:val="20"/>
         </w:rPr>
-        <w:t>Packer</w:t>
-      </w:r>
-      <w:r>
-        <w:rPr>
-          <w:rFonts w:ascii="Comic Sans MS" w:eastAsia="Comic Sans MS" w:hAnsi="Comic Sans MS" w:cs="Comic Sans MS"/>
-          <w:sz w:val="20"/>
-          <w:szCs w:val="20"/>
-        </w:rPr>
-        <w:t xml:space="preserve"> and </w:t>
-      </w:r>
-      <w:r>
-        <w:rPr>
-          <w:rFonts w:ascii="Comic Sans MS" w:eastAsia="Comic Sans MS" w:hAnsi="Comic Sans MS" w:cs="Comic Sans MS"/>
-          <w:b/>
-          <w:sz w:val="20"/>
-          <w:szCs w:val="20"/>
-        </w:rPr>
         <w:t>Terraform</w:t>
       </w:r>
       <w:r>
@@ -1628,6 +1974,8 @@
         </w:rPr>
         <w:t xml:space="preserve"> and networking using </w:t>
       </w:r>
+      <w:proofErr w:type="spellStart"/>
+      <w:proofErr w:type="gramStart"/>
       <w:r>
         <w:rPr>
           <w:rStyle w:val="None"/>
@@ -1659,7 +2007,20 @@
           <w:sz w:val="20"/>
           <w:szCs w:val="20"/>
         </w:rPr>
-        <w:t>Docker Swarm</w:t>
+        <w:t>Docker</w:t>
+      </w:r>
+      <w:proofErr w:type="spellEnd"/>
+      <w:proofErr w:type="gramEnd"/>
+      <w:r>
+        <w:rPr>
+          <w:rStyle w:val="None"/>
+          <w:rFonts w:ascii="Comic Sans MS" w:hAnsi="Comic Sans MS"/>
+          <w:b/>
+          <w:spacing w:val="-5"/>
+          <w:sz w:val="20"/>
+          <w:szCs w:val="20"/>
+        </w:rPr>
+        <w:t xml:space="preserve"> Swarm</w:t>
       </w:r>
       <w:r>
         <w:rPr>
@@ -1713,8 +2074,9 @@
           <w:sz w:val="20"/>
           <w:szCs w:val="20"/>
         </w:rPr>
-        <w:t>Apt on Vmware</w:t>
-      </w:r>
+        <w:t xml:space="preserve">Apt on </w:t>
+      </w:r>
+      <w:proofErr w:type="spellStart"/>
       <w:r>
         <w:rPr>
           <w:rFonts w:ascii="Comic Sans MS" w:eastAsia="Comic Sans MS" w:hAnsi="Comic Sans MS" w:cs="Comic Sans MS"/>
@@ -1722,8 +2084,49 @@
           <w:sz w:val="20"/>
           <w:szCs w:val="20"/>
         </w:rPr>
-        <w:t xml:space="preserve"> ESXi and Vsphere</w:t>
-      </w:r>
+        <w:t>Vmware</w:t>
+      </w:r>
+      <w:proofErr w:type="spellEnd"/>
+      <w:r>
+        <w:rPr>
+          <w:rFonts w:ascii="Comic Sans MS" w:eastAsia="Comic Sans MS" w:hAnsi="Comic Sans MS" w:cs="Comic Sans MS"/>
+          <w:spacing w:val="-5"/>
+          <w:sz w:val="20"/>
+          <w:szCs w:val="20"/>
+        </w:rPr>
+        <w:t xml:space="preserve"> </w:t>
+      </w:r>
+      <w:proofErr w:type="spellStart"/>
+      <w:r>
+        <w:rPr>
+          <w:rFonts w:ascii="Comic Sans MS" w:eastAsia="Comic Sans MS" w:hAnsi="Comic Sans MS" w:cs="Comic Sans MS"/>
+          <w:spacing w:val="-5"/>
+          <w:sz w:val="20"/>
+          <w:szCs w:val="20"/>
+        </w:rPr>
+        <w:t>ESXi</w:t>
+      </w:r>
+      <w:proofErr w:type="spellEnd"/>
+      <w:r>
+        <w:rPr>
+          <w:rFonts w:ascii="Comic Sans MS" w:eastAsia="Comic Sans MS" w:hAnsi="Comic Sans MS" w:cs="Comic Sans MS"/>
+          <w:spacing w:val="-5"/>
+          <w:sz w:val="20"/>
+          <w:szCs w:val="20"/>
+        </w:rPr>
+        <w:t xml:space="preserve"> and </w:t>
+      </w:r>
+      <w:proofErr w:type="spellStart"/>
+      <w:r>
+        <w:rPr>
+          <w:rFonts w:ascii="Comic Sans MS" w:eastAsia="Comic Sans MS" w:hAnsi="Comic Sans MS" w:cs="Comic Sans MS"/>
+          <w:spacing w:val="-5"/>
+          <w:sz w:val="20"/>
+          <w:szCs w:val="20"/>
+        </w:rPr>
+        <w:t>Vsphere</w:t>
+      </w:r>
+      <w:proofErr w:type="spellEnd"/>
       <w:r>
         <w:rPr>
           <w:rFonts w:ascii="Comic Sans MS" w:eastAsia="Comic Sans MS" w:hAnsi="Comic Sans MS" w:cs="Comic Sans MS"/>
@@ -1818,16 +2221,31 @@
         </w:rPr>
         <w:t xml:space="preserve"> using </w:t>
       </w:r>
-      <w:r>
-        <w:rPr>
-          <w:rFonts w:ascii="Comic Sans MS" w:hAnsi="Comic Sans MS"/>
-          <w:b/>
-          <w:bCs/>
-          <w:sz w:val="20"/>
-          <w:szCs w:val="20"/>
-        </w:rPr>
-        <w:t xml:space="preserve">cisco,juniper </w:t>
-      </w:r>
+      <w:proofErr w:type="spellStart"/>
+      <w:proofErr w:type="gramStart"/>
+      <w:r>
+        <w:rPr>
+          <w:rFonts w:ascii="Comic Sans MS" w:hAnsi="Comic Sans MS"/>
+          <w:b/>
+          <w:bCs/>
+          <w:sz w:val="20"/>
+          <w:szCs w:val="20"/>
+        </w:rPr>
+        <w:t>cisco,juniper</w:t>
+      </w:r>
+      <w:proofErr w:type="spellEnd"/>
+      <w:proofErr w:type="gramEnd"/>
+      <w:r>
+        <w:rPr>
+          <w:rFonts w:ascii="Comic Sans MS" w:hAnsi="Comic Sans MS"/>
+          <w:b/>
+          <w:bCs/>
+          <w:sz w:val="20"/>
+          <w:szCs w:val="20"/>
+        </w:rPr>
+        <w:t xml:space="preserve"> </w:t>
+      </w:r>
+      <w:proofErr w:type="spellStart"/>
       <w:r>
         <w:rPr>
           <w:rFonts w:ascii="Comic Sans MS" w:hAnsi="Comic Sans MS"/>
@@ -1836,6 +2254,7 @@
         </w:rPr>
         <w:t>routers,switches</w:t>
       </w:r>
+      <w:proofErr w:type="spellEnd"/>
       <w:r>
         <w:rPr>
           <w:rFonts w:ascii="Comic Sans MS" w:hAnsi="Comic Sans MS"/>
@@ -1867,7 +2286,27 @@
           <w:sz w:val="20"/>
           <w:szCs w:val="20"/>
         </w:rPr>
-        <w:t xml:space="preserve">Apt on opensource networking systems using </w:t>
+        <w:t xml:space="preserve">Apt on </w:t>
+      </w:r>
+      <w:proofErr w:type="spellStart"/>
+      <w:r>
+        <w:rPr>
+          <w:rFonts w:ascii="Comic Sans MS" w:hAnsi="Comic Sans MS"/>
+          <w:bCs/>
+          <w:sz w:val="20"/>
+          <w:szCs w:val="20"/>
+        </w:rPr>
+        <w:t>opensource</w:t>
+      </w:r>
+      <w:proofErr w:type="spellEnd"/>
+      <w:r>
+        <w:rPr>
+          <w:rFonts w:ascii="Comic Sans MS" w:hAnsi="Comic Sans MS"/>
+          <w:bCs/>
+          <w:sz w:val="20"/>
+          <w:szCs w:val="20"/>
+        </w:rPr>
+        <w:t xml:space="preserve"> networking systems using </w:t>
       </w:r>
       <w:r>
         <w:rPr>
@@ -1887,14 +2326,25 @@
         </w:rPr>
         <w:t xml:space="preserve"> </w:t>
       </w:r>
-      <w:r>
-        <w:rPr>
-          <w:rFonts w:ascii="Comic Sans MS" w:hAnsi="Comic Sans MS"/>
-          <w:bCs/>
-          <w:sz w:val="20"/>
-          <w:szCs w:val="20"/>
-        </w:rPr>
-        <w:t>vyatta,</w:t>
+      <w:proofErr w:type="spellStart"/>
+      <w:r>
+        <w:rPr>
+          <w:rFonts w:ascii="Comic Sans MS" w:hAnsi="Comic Sans MS"/>
+          <w:bCs/>
+          <w:sz w:val="20"/>
+          <w:szCs w:val="20"/>
+        </w:rPr>
+        <w:t>vyatta</w:t>
+      </w:r>
+      <w:proofErr w:type="spellEnd"/>
+      <w:r>
+        <w:rPr>
+          <w:rFonts w:ascii="Comic Sans MS" w:hAnsi="Comic Sans MS"/>
+          <w:bCs/>
+          <w:sz w:val="20"/>
+          <w:szCs w:val="20"/>
+        </w:rPr>
+        <w:t>,</w:t>
       </w:r>
       <w:r>
         <w:rPr>
@@ -1905,22 +2355,51 @@
         </w:rPr>
         <w:t xml:space="preserve"> </w:t>
       </w:r>
-      <w:r>
-        <w:rPr>
-          <w:rFonts w:ascii="Comic Sans MS" w:hAnsi="Comic Sans MS"/>
-          <w:bCs/>
-          <w:sz w:val="20"/>
-          <w:szCs w:val="20"/>
-        </w:rPr>
-        <w:t xml:space="preserve">VyOS </w:t>
-      </w:r>
-      <w:r>
-        <w:rPr>
-          <w:rFonts w:ascii="Comic Sans MS" w:hAnsi="Comic Sans MS"/>
-          <w:sz w:val="20"/>
-          <w:szCs w:val="20"/>
-        </w:rPr>
-        <w:t>in linux.</w:t>
+      <w:proofErr w:type="spellStart"/>
+      <w:r>
+        <w:rPr>
+          <w:rFonts w:ascii="Comic Sans MS" w:hAnsi="Comic Sans MS"/>
+          <w:bCs/>
+          <w:sz w:val="20"/>
+          <w:szCs w:val="20"/>
+        </w:rPr>
+        <w:t>VyOS</w:t>
+      </w:r>
+      <w:proofErr w:type="spellEnd"/>
+      <w:r>
+        <w:rPr>
+          <w:rFonts w:ascii="Comic Sans MS" w:hAnsi="Comic Sans MS"/>
+          <w:bCs/>
+          <w:sz w:val="20"/>
+          <w:szCs w:val="20"/>
+        </w:rPr>
+        <w:t xml:space="preserve"> </w:t>
+      </w:r>
+      <w:r>
+        <w:rPr>
+          <w:rFonts w:ascii="Comic Sans MS" w:hAnsi="Comic Sans MS"/>
+          <w:sz w:val="20"/>
+          <w:szCs w:val="20"/>
+        </w:rPr>
+        <w:t xml:space="preserve">in </w:t>
+      </w:r>
+      <w:proofErr w:type="spellStart"/>
+      <w:r>
+        <w:rPr>
+          <w:rFonts w:ascii="Comic Sans MS" w:hAnsi="Comic Sans MS"/>
+          <w:sz w:val="20"/>
+          <w:szCs w:val="20"/>
+        </w:rPr>
+        <w:t>linux</w:t>
+      </w:r>
+      <w:proofErr w:type="spellEnd"/>
+      <w:r>
+        <w:rPr>
+          <w:rFonts w:ascii="Comic Sans MS" w:hAnsi="Comic Sans MS"/>
+          <w:sz w:val="20"/>
+          <w:szCs w:val="20"/>
+        </w:rPr>
+        <w:t>.</w:t>
       </w:r>
     </w:p>
     <w:p>
@@ -2020,18 +2499,53 @@
           <w:sz w:val="20"/>
           <w:szCs w:val="20"/>
         </w:rPr>
-        <w:t>lysis (Wireshark,Tshark,Xplico,</w:t>
-      </w:r>
-      <w:r>
-        <w:rPr>
-          <w:rFonts w:ascii="Comic Sans MS" w:hAnsi="Comic Sans MS"/>
-          <w:b/>
-          <w:bCs/>
-          <w:sz w:val="20"/>
-          <w:szCs w:val="20"/>
-        </w:rPr>
-        <w:t xml:space="preserve">tcpdump </w:t>
-      </w:r>
+        <w:t>lysis (</w:t>
+      </w:r>
+      <w:proofErr w:type="spellStart"/>
+      <w:proofErr w:type="gramStart"/>
+      <w:r>
+        <w:rPr>
+          <w:rFonts w:ascii="Comic Sans MS" w:hAnsi="Comic Sans MS"/>
+          <w:b/>
+          <w:bCs/>
+          <w:sz w:val="20"/>
+          <w:szCs w:val="20"/>
+        </w:rPr>
+        <w:t>Wireshark,Tshark</w:t>
+      </w:r>
+      <w:proofErr w:type="gramEnd"/>
+      <w:r>
+        <w:rPr>
+          <w:rFonts w:ascii="Comic Sans MS" w:hAnsi="Comic Sans MS"/>
+          <w:b/>
+          <w:bCs/>
+          <w:sz w:val="20"/>
+          <w:szCs w:val="20"/>
+        </w:rPr>
+        <w:t>,Xplico,</w:t>
+      </w:r>
+      <w:r>
+        <w:rPr>
+          <w:rFonts w:ascii="Comic Sans MS" w:hAnsi="Comic Sans MS"/>
+          <w:b/>
+          <w:bCs/>
+          <w:sz w:val="20"/>
+          <w:szCs w:val="20"/>
+        </w:rPr>
+        <w:t>tcpdump</w:t>
+      </w:r>
+      <w:proofErr w:type="spellEnd"/>
+      <w:r>
+        <w:rPr>
+          <w:rFonts w:ascii="Comic Sans MS" w:hAnsi="Comic Sans MS"/>
+          <w:b/>
+          <w:bCs/>
+          <w:sz w:val="20"/>
+          <w:szCs w:val="20"/>
+        </w:rPr>
+        <w:t xml:space="preserve"> </w:t>
+      </w:r>
+      <w:proofErr w:type="spellStart"/>
       <w:r>
         <w:rPr>
           <w:rFonts w:ascii="Comic Sans MS" w:hAnsi="Comic Sans MS"/>
@@ -2040,6 +2554,7 @@
         </w:rPr>
         <w:t>etc</w:t>
       </w:r>
+      <w:proofErr w:type="spellEnd"/>
       <w:r>
         <w:rPr>
           <w:rFonts w:ascii="Comic Sans MS" w:hAnsi="Comic Sans MS"/>
@@ -2066,19 +2581,29 @@
           <w:sz w:val="20"/>
           <w:szCs w:val="20"/>
         </w:rPr>
-        <w:t xml:space="preserve">IPS/IDS </w:t>
-      </w:r>
-      <w:bookmarkStart w:id="0" w:name="_GoBack"/>
-      <w:bookmarkEnd w:id="0"/>
-      <w:r>
-        <w:rPr>
-          <w:rFonts w:ascii="Comic Sans MS" w:hAnsi="Comic Sans MS"/>
-          <w:b/>
-          <w:bCs/>
-          <w:sz w:val="20"/>
-          <w:szCs w:val="20"/>
-        </w:rPr>
-        <w:t xml:space="preserve">(Snort,psad) </w:t>
+        <w:t>IPS/IDS (</w:t>
+      </w:r>
+      <w:proofErr w:type="spellStart"/>
+      <w:r>
+        <w:rPr>
+          <w:rFonts w:ascii="Comic Sans MS" w:hAnsi="Comic Sans MS"/>
+          <w:b/>
+          <w:bCs/>
+          <w:sz w:val="20"/>
+          <w:szCs w:val="20"/>
+        </w:rPr>
+        <w:t>Snort,psad</w:t>
+      </w:r>
+      <w:proofErr w:type="spellEnd"/>
+      <w:r>
+        <w:rPr>
+          <w:rFonts w:ascii="Comic Sans MS" w:hAnsi="Comic Sans MS"/>
+          <w:b/>
+          <w:bCs/>
+          <w:sz w:val="20"/>
+          <w:szCs w:val="20"/>
+        </w:rPr>
+        <w:t xml:space="preserve">) </w:t>
       </w:r>
       <w:r>
         <w:rPr>
@@ -2096,6 +2621,7 @@
         </w:rPr>
         <w:t xml:space="preserve"> other security tools (</w:t>
       </w:r>
+      <w:proofErr w:type="spellStart"/>
       <w:r>
         <w:rPr>
           <w:rFonts w:ascii="Comic Sans MS" w:hAnsi="Comic Sans MS"/>
@@ -2114,25 +2640,58 @@
           <w:sz w:val="20"/>
           <w:szCs w:val="20"/>
         </w:rPr>
-        <w:t xml:space="preserve">Burp suit </w:t>
-      </w:r>
-      <w:r>
-        <w:rPr>
-          <w:rFonts w:ascii="Comic Sans MS" w:hAnsi="Comic Sans MS"/>
-          <w:sz w:val="20"/>
-          <w:szCs w:val="20"/>
-        </w:rPr>
-        <w:t xml:space="preserve">etc) included in </w:t>
-      </w:r>
-      <w:r>
-        <w:rPr>
-          <w:rFonts w:ascii="Comic Sans MS" w:hAnsi="Comic Sans MS"/>
-          <w:b/>
-          <w:bCs/>
-          <w:sz w:val="20"/>
-          <w:szCs w:val="20"/>
-        </w:rPr>
-        <w:t>KaliLinux/Parrot</w:t>
+        <w:t>Burp</w:t>
+      </w:r>
+      <w:proofErr w:type="spellEnd"/>
+      <w:r>
+        <w:rPr>
+          <w:rFonts w:ascii="Comic Sans MS" w:hAnsi="Comic Sans MS"/>
+          <w:b/>
+          <w:bCs/>
+          <w:sz w:val="20"/>
+          <w:szCs w:val="20"/>
+        </w:rPr>
+        <w:t xml:space="preserve"> suit </w:t>
+      </w:r>
+      <w:proofErr w:type="spellStart"/>
+      <w:r>
+        <w:rPr>
+          <w:rFonts w:ascii="Comic Sans MS" w:hAnsi="Comic Sans MS"/>
+          <w:sz w:val="20"/>
+          <w:szCs w:val="20"/>
+        </w:rPr>
+        <w:t>etc</w:t>
+      </w:r>
+      <w:proofErr w:type="spellEnd"/>
+      <w:r>
+        <w:rPr>
+          <w:rFonts w:ascii="Comic Sans MS" w:hAnsi="Comic Sans MS"/>
+          <w:sz w:val="20"/>
+          <w:szCs w:val="20"/>
+        </w:rPr>
+        <w:t xml:space="preserve">) included in </w:t>
+      </w:r>
+      <w:proofErr w:type="spellStart"/>
+      <w:r>
+        <w:rPr>
+          <w:rFonts w:ascii="Comic Sans MS" w:hAnsi="Comic Sans MS"/>
+          <w:b/>
+          <w:bCs/>
+          <w:sz w:val="20"/>
+          <w:szCs w:val="20"/>
+        </w:rPr>
+        <w:t>KaliLinux</w:t>
+      </w:r>
+      <w:proofErr w:type="spellEnd"/>
+      <w:r>
+        <w:rPr>
+          <w:rFonts w:ascii="Comic Sans MS" w:hAnsi="Comic Sans MS"/>
+          <w:b/>
+          <w:bCs/>
+          <w:sz w:val="20"/>
+          <w:szCs w:val="20"/>
+        </w:rPr>
+        <w:t>/Parrot</w:t>
       </w:r>
       <w:r>
         <w:rPr>

</xml_diff>

<commit_message>
Changes made in My resume_sec
</commit_message>
<xml_diff>
--- a/CV/Resume_khabir_sec.docx
+++ b/CV/Resume_khabir_sec.docx
@@ -18,28 +18,12 @@
         </w:rPr>
         <w:t xml:space="preserve"> </w:t>
       </w:r>
-      <w:proofErr w:type="spellStart"/>
-      <w:r>
-        <w:rPr>
-          <w:rFonts w:ascii="Comic Sans MS" w:hAnsi="Comic Sans MS"/>
-        </w:rPr>
-        <w:t>Mohammad</w:t>
-      </w:r>
-      <w:proofErr w:type="spellEnd"/>
-      <w:r>
-        <w:rPr>
-          <w:rFonts w:ascii="Comic Sans MS" w:hAnsi="Comic Sans MS"/>
-        </w:rPr>
-        <w:t xml:space="preserve"> Khabir </w:t>
-      </w:r>
-      <w:proofErr w:type="spellStart"/>
-      <w:r>
-        <w:rPr>
-          <w:rFonts w:ascii="Comic Sans MS" w:hAnsi="Comic Sans MS"/>
-        </w:rPr>
-        <w:t>Uddin</w:t>
-      </w:r>
-      <w:proofErr w:type="spellEnd"/>
+      <w:r>
+        <w:rPr>
+          <w:rFonts w:ascii="Comic Sans MS" w:hAnsi="Comic Sans MS"/>
+        </w:rPr>
+        <w:t>Mohammad Khabir Uddin</w:t>
+      </w:r>
     </w:p>
     <w:tbl>
       <w:tblPr>
@@ -115,7 +99,6 @@
               </w:rPr>
               <w:br/>
             </w:r>
-            <w:proofErr w:type="gramStart"/>
             <w:r>
               <w:rPr>
                 <w:rFonts w:ascii="Comic Sans MS" w:hAnsi="Comic Sans MS"/>
@@ -131,16 +114,7 @@
                 <w:sz w:val="20"/>
                 <w:szCs w:val="20"/>
               </w:rPr>
-              <w:t> :</w:t>
-            </w:r>
-            <w:proofErr w:type="gramEnd"/>
-            <w:r>
-              <w:rPr>
-                <w:rFonts w:ascii="Comic Sans MS" w:hAnsi="Comic Sans MS"/>
-                <w:sz w:val="20"/>
-                <w:szCs w:val="20"/>
-              </w:rPr>
-              <w:t xml:space="preserve"> +358 4</w:t>
+              <w:t> : +358 4</w:t>
             </w:r>
             <w:r>
               <w:rPr>
@@ -148,7 +122,7 @@
                 <w:sz w:val="20"/>
                 <w:szCs w:val="20"/>
               </w:rPr>
-              <w:t>4 2992642</w:t>
+              <w:t>65647293</w:t>
             </w:r>
           </w:p>
         </w:tc>
@@ -201,30 +175,8 @@
                 <w:szCs w:val="20"/>
                 <w:lang w:val="en-US"/>
               </w:rPr>
-              <w:t xml:space="preserve">Skype: </w:t>
+              <w:t>Skype: md.khabir.uddin</w:t>
             </w:r>
-            <w:proofErr w:type="spellStart"/>
-            <w:proofErr w:type="gramStart"/>
-            <w:r>
-              <w:rPr>
-                <w:rFonts w:ascii="Comic Sans MS" w:hAnsi="Comic Sans MS"/>
-                <w:sz w:val="20"/>
-                <w:szCs w:val="20"/>
-                <w:lang w:val="en-US"/>
-              </w:rPr>
-              <w:t>md.khabir</w:t>
-            </w:r>
-            <w:proofErr w:type="gramEnd"/>
-            <w:r>
-              <w:rPr>
-                <w:rFonts w:ascii="Comic Sans MS" w:hAnsi="Comic Sans MS"/>
-                <w:sz w:val="20"/>
-                <w:szCs w:val="20"/>
-                <w:lang w:val="en-US"/>
-              </w:rPr>
-              <w:t>.uddin</w:t>
-            </w:r>
-            <w:proofErr w:type="spellEnd"/>
           </w:p>
           <w:p>
             <w:pPr>
@@ -237,7 +189,6 @@
                 <w:lang w:val="en-US"/>
               </w:rPr>
             </w:pPr>
-            <w:proofErr w:type="spellStart"/>
             <w:r>
               <w:rPr>
                 <w:rFonts w:ascii="Comic Sans MS" w:hAnsi="Comic Sans MS"/>
@@ -245,17 +196,7 @@
                 <w:szCs w:val="20"/>
                 <w:lang w:val="en-US"/>
               </w:rPr>
-              <w:t>Github</w:t>
-            </w:r>
-            <w:proofErr w:type="spellEnd"/>
-            <w:r>
-              <w:rPr>
-                <w:rFonts w:ascii="Comic Sans MS" w:hAnsi="Comic Sans MS"/>
-                <w:sz w:val="20"/>
-                <w:szCs w:val="20"/>
-                <w:lang w:val="en-US"/>
-              </w:rPr>
-              <w:t xml:space="preserve">: https://github.com/masumndc1/zim         </w:t>
+              <w:t xml:space="preserve">Github: https://github.com/masumndc1/zim         </w:t>
             </w:r>
           </w:p>
         </w:tc>
@@ -271,33 +212,13 @@
           <w:szCs w:val="20"/>
         </w:rPr>
       </w:pPr>
-      <w:proofErr w:type="spellStart"/>
-      <w:proofErr w:type="gramStart"/>
-      <w:r>
-        <w:rPr>
-          <w:rFonts w:ascii="Comic Sans MS" w:hAnsi="Comic Sans MS"/>
-          <w:sz w:val="20"/>
-          <w:szCs w:val="20"/>
-        </w:rPr>
-        <w:t>Linkedin</w:t>
-      </w:r>
-      <w:proofErr w:type="spellEnd"/>
-      <w:r>
-        <w:rPr>
-          <w:rFonts w:ascii="Comic Sans MS" w:hAnsi="Comic Sans MS"/>
-          <w:sz w:val="20"/>
-          <w:szCs w:val="20"/>
-        </w:rPr>
-        <w:t xml:space="preserve"> :</w:t>
-      </w:r>
-      <w:proofErr w:type="gramEnd"/>
-      <w:r>
-        <w:rPr>
-          <w:rFonts w:ascii="Comic Sans MS" w:hAnsi="Comic Sans MS"/>
-          <w:sz w:val="20"/>
-          <w:szCs w:val="20"/>
-        </w:rPr>
-        <w:t xml:space="preserve"> https://www.linkedin.com/in/mohammad-khabir-uddin-a9a67114</w:t>
+      <w:r>
+        <w:rPr>
+          <w:rFonts w:ascii="Comic Sans MS" w:hAnsi="Comic Sans MS"/>
+          <w:sz w:val="20"/>
+          <w:szCs w:val="20"/>
+        </w:rPr>
+        <w:t>Linkedin : https://www.linkedin.com/in/mohammad-khabir-uddin-a9a67114</w:t>
       </w:r>
     </w:p>
     <w:p>
@@ -346,31 +267,7 @@
           <w:szCs w:val="20"/>
           <w:lang w:val="en-US"/>
         </w:rPr>
-        <w:t>E|CSA (</w:t>
-      </w:r>
-      <w:proofErr w:type="spellStart"/>
-      <w:r>
-        <w:rPr>
-          <w:rFonts w:ascii="Comic Sans MS" w:hAnsi="Comic Sans MS"/>
-          <w:b/>
-          <w:bCs/>
-          <w:sz w:val="20"/>
-          <w:szCs w:val="20"/>
-          <w:lang w:val="en-US"/>
-        </w:rPr>
-        <w:t>Eccouncil</w:t>
-      </w:r>
-      <w:proofErr w:type="spellEnd"/>
-      <w:r>
-        <w:rPr>
-          <w:rFonts w:ascii="Comic Sans MS" w:hAnsi="Comic Sans MS"/>
-          <w:b/>
-          <w:bCs/>
-          <w:sz w:val="20"/>
-          <w:szCs w:val="20"/>
-          <w:lang w:val="en-US"/>
-        </w:rPr>
-        <w:t xml:space="preserve"> Certified Security Analyst)</w:t>
+        <w:t>E|CSA (Eccouncil Certified Security Analyst)</w:t>
       </w:r>
     </w:p>
     <w:p>
@@ -414,7 +311,6 @@
           <w:lang w:val="en-US"/>
         </w:rPr>
       </w:pPr>
-      <w:proofErr w:type="spellStart"/>
       <w:r>
         <w:rPr>
           <w:rFonts w:ascii="Comic Sans MS" w:hAnsi="Comic Sans MS"/>
@@ -422,17 +318,7 @@
           <w:szCs w:val="20"/>
           <w:lang w:val="nl-NL"/>
         </w:rPr>
-        <w:t>Exam</w:t>
-      </w:r>
-      <w:proofErr w:type="spellEnd"/>
-      <w:r>
-        <w:rPr>
-          <w:rFonts w:ascii="Comic Sans MS" w:hAnsi="Comic Sans MS"/>
-          <w:sz w:val="20"/>
-          <w:szCs w:val="20"/>
-          <w:lang w:val="nl-NL"/>
-        </w:rPr>
-        <w:t xml:space="preserve"> date: </w:t>
+        <w:t xml:space="preserve">Exam date: </w:t>
       </w:r>
       <w:r>
         <w:rPr>
@@ -527,7 +413,6 @@
           <w:lang w:val="en-US"/>
         </w:rPr>
       </w:pPr>
-      <w:proofErr w:type="spellStart"/>
       <w:r>
         <w:rPr>
           <w:rFonts w:ascii="Comic Sans MS" w:hAnsi="Comic Sans MS"/>
@@ -535,17 +420,7 @@
           <w:szCs w:val="20"/>
           <w:lang w:val="nl-NL"/>
         </w:rPr>
-        <w:t>Exam</w:t>
-      </w:r>
-      <w:proofErr w:type="spellEnd"/>
-      <w:r>
-        <w:rPr>
-          <w:rFonts w:ascii="Comic Sans MS" w:hAnsi="Comic Sans MS"/>
-          <w:sz w:val="20"/>
-          <w:szCs w:val="20"/>
-          <w:lang w:val="nl-NL"/>
-        </w:rPr>
-        <w:t xml:space="preserve"> date: </w:t>
+        <w:t xml:space="preserve">Exam date: </w:t>
       </w:r>
       <w:r>
         <w:rPr>
@@ -597,29 +472,15 @@
         </w:rPr>
         <w:t xml:space="preserve">1. Working as </w:t>
       </w:r>
-      <w:proofErr w:type="spellStart"/>
-      <w:proofErr w:type="gramStart"/>
-      <w:r>
-        <w:rPr>
-          <w:rFonts w:ascii="Comic Sans MS" w:hAnsi="Comic Sans MS"/>
-          <w:b/>
-          <w:sz w:val="20"/>
-          <w:szCs w:val="20"/>
-          <w:lang w:val="en-US"/>
-        </w:rPr>
-        <w:t>Developer,Network</w:t>
-      </w:r>
-      <w:proofErr w:type="spellEnd"/>
-      <w:proofErr w:type="gramEnd"/>
-      <w:r>
-        <w:rPr>
-          <w:rFonts w:ascii="Comic Sans MS" w:hAnsi="Comic Sans MS"/>
-          <w:b/>
-          <w:sz w:val="20"/>
-          <w:szCs w:val="20"/>
-          <w:lang w:val="en-US"/>
-        </w:rPr>
-        <w:t xml:space="preserve"> Security</w:t>
+      <w:r>
+        <w:rPr>
+          <w:rFonts w:ascii="Comic Sans MS" w:hAnsi="Comic Sans MS"/>
+          <w:b/>
+          <w:sz w:val="20"/>
+          <w:szCs w:val="20"/>
+          <w:lang w:val="en-US"/>
+        </w:rPr>
+        <w:t>Systems Specialist</w:t>
       </w:r>
       <w:r>
         <w:rPr>
@@ -638,28 +499,35 @@
           <w:szCs w:val="20"/>
           <w:lang w:val="en-US"/>
         </w:rPr>
-        <w:t xml:space="preserve">L M </w:t>
-      </w:r>
-      <w:proofErr w:type="spellStart"/>
-      <w:r>
-        <w:rPr>
-          <w:rFonts w:ascii="Comic Sans MS" w:hAnsi="Comic Sans MS"/>
-          <w:b/>
-          <w:sz w:val="20"/>
-          <w:szCs w:val="20"/>
-          <w:lang w:val="en-US"/>
-        </w:rPr>
-        <w:t>Ericsson,Jorvas,Finland</w:t>
-      </w:r>
-      <w:proofErr w:type="spellEnd"/>
-      <w:r>
-        <w:rPr>
-          <w:rFonts w:ascii="Comic Sans MS" w:hAnsi="Comic Sans MS"/>
-          <w:sz w:val="20"/>
-          <w:szCs w:val="20"/>
-          <w:lang w:val="en-US"/>
-        </w:rPr>
-        <w:t xml:space="preserve"> from 12</w:t>
+        <w:t>CSC</w:t>
+      </w:r>
+      <w:r>
+        <w:rPr>
+          <w:rFonts w:ascii="Comic Sans MS" w:hAnsi="Comic Sans MS"/>
+          <w:sz w:val="20"/>
+          <w:szCs w:val="20"/>
+          <w:lang w:val="en-US"/>
+        </w:rPr>
+        <w:t xml:space="preserve"> (IT center for science) in </w:t>
+      </w:r>
+      <w:r>
+        <w:rPr>
+          <w:rFonts w:ascii="Comic Sans MS" w:hAnsi="Comic Sans MS"/>
+          <w:b/>
+          <w:sz w:val="20"/>
+          <w:szCs w:val="20"/>
+          <w:lang w:val="en-US"/>
+        </w:rPr>
+        <w:t>Keilaniemi,Finland</w:t>
+      </w:r>
+      <w:r>
+        <w:rPr>
+          <w:rFonts w:ascii="Comic Sans MS" w:hAnsi="Comic Sans MS"/>
+          <w:sz w:val="20"/>
+          <w:szCs w:val="20"/>
+          <w:lang w:val="en-US"/>
+        </w:rPr>
+        <w:t xml:space="preserve"> from 29</w:t>
       </w:r>
       <w:r>
         <w:rPr>
@@ -678,7 +546,7 @@
           <w:szCs w:val="20"/>
           <w:lang w:val="en-US"/>
         </w:rPr>
-        <w:t xml:space="preserve"> of march,2018.</w:t>
+        <w:t xml:space="preserve"> of April, 2019 to till date.</w:t>
       </w:r>
     </w:p>
     <w:p>
@@ -686,77 +554,67 @@
         <w:pStyle w:val="BodyA"/>
         <w:jc w:val="both"/>
         <w:rPr>
-          <w:rFonts w:ascii="Comic Sans MS" w:eastAsia="Comic Sans MS" w:hAnsi="Comic Sans MS" w:cs="Comic Sans MS"/>
-          <w:sz w:val="20"/>
-          <w:szCs w:val="20"/>
-          <w:lang w:val="en-US"/>
-        </w:rPr>
-      </w:pPr>
-      <w:r>
-        <w:rPr>
-          <w:rFonts w:ascii="Comic Sans MS" w:hAnsi="Comic Sans MS"/>
-          <w:sz w:val="20"/>
-          <w:szCs w:val="20"/>
-          <w:lang w:val="en-US"/>
-        </w:rPr>
-        <w:t xml:space="preserve">2. Worked as </w:t>
-      </w:r>
-      <w:r>
-        <w:rPr>
-          <w:rFonts w:ascii="Comic Sans MS" w:hAnsi="Comic Sans MS"/>
-          <w:b/>
-          <w:bCs/>
-          <w:sz w:val="20"/>
-          <w:szCs w:val="20"/>
-          <w:lang w:val="en-US"/>
-        </w:rPr>
-        <w:t xml:space="preserve">Senior Officer </w:t>
-      </w:r>
-      <w:bookmarkStart w:id="0" w:name="_GoBack"/>
-      <w:bookmarkEnd w:id="0"/>
-      <w:r>
-        <w:rPr>
-          <w:rFonts w:ascii="Comic Sans MS" w:hAnsi="Comic Sans MS"/>
-          <w:sz w:val="20"/>
-          <w:szCs w:val="20"/>
-          <w:lang w:val="en-US"/>
-        </w:rPr>
-        <w:t xml:space="preserve">at Information Technology Department in </w:t>
-      </w:r>
-      <w:r>
-        <w:rPr>
-          <w:rFonts w:ascii="Comic Sans MS" w:hAnsi="Comic Sans MS"/>
-          <w:b/>
-          <w:bCs/>
-          <w:sz w:val="20"/>
-          <w:szCs w:val="20"/>
-          <w:lang w:val="en-US"/>
-        </w:rPr>
-        <w:t xml:space="preserve">Prime Bank </w:t>
-      </w:r>
-      <w:proofErr w:type="spellStart"/>
-      <w:r>
-        <w:rPr>
-          <w:rFonts w:ascii="Comic Sans MS" w:hAnsi="Comic Sans MS"/>
-          <w:b/>
-          <w:bCs/>
-          <w:sz w:val="20"/>
-          <w:szCs w:val="20"/>
-          <w:lang w:val="en-US"/>
-        </w:rPr>
-        <w:t>Limited,Dhaka</w:t>
-      </w:r>
-      <w:proofErr w:type="spellEnd"/>
-      <w:r>
-        <w:rPr>
-          <w:rFonts w:ascii="Comic Sans MS" w:hAnsi="Comic Sans MS"/>
-          <w:b/>
-          <w:bCs/>
-          <w:sz w:val="20"/>
-          <w:szCs w:val="20"/>
-          <w:lang w:val="en-US"/>
-        </w:rPr>
-        <w:t>, Bangladesh</w:t>
+          <w:rFonts w:ascii="Comic Sans MS" w:hAnsi="Comic Sans MS"/>
+          <w:sz w:val="20"/>
+          <w:szCs w:val="20"/>
+          <w:lang w:val="en-US"/>
+        </w:rPr>
+      </w:pPr>
+      <w:r>
+        <w:rPr>
+          <w:rFonts w:ascii="Comic Sans MS" w:hAnsi="Comic Sans MS"/>
+          <w:sz w:val="20"/>
+          <w:szCs w:val="20"/>
+          <w:lang w:val="en-US"/>
+        </w:rPr>
+        <w:t>2</w:t>
+      </w:r>
+      <w:r>
+        <w:rPr>
+          <w:rFonts w:ascii="Comic Sans MS" w:hAnsi="Comic Sans MS"/>
+          <w:sz w:val="20"/>
+          <w:szCs w:val="20"/>
+          <w:lang w:val="en-US"/>
+        </w:rPr>
+        <w:t>. Worked</w:t>
+      </w:r>
+      <w:r>
+        <w:rPr>
+          <w:rFonts w:ascii="Comic Sans MS" w:hAnsi="Comic Sans MS"/>
+          <w:sz w:val="20"/>
+          <w:szCs w:val="20"/>
+          <w:lang w:val="en-US"/>
+        </w:rPr>
+        <w:t xml:space="preserve"> as </w:t>
+      </w:r>
+      <w:r>
+        <w:rPr>
+          <w:rFonts w:ascii="Comic Sans MS" w:hAnsi="Comic Sans MS"/>
+          <w:b/>
+          <w:sz w:val="20"/>
+          <w:szCs w:val="20"/>
+          <w:lang w:val="en-US"/>
+        </w:rPr>
+        <w:t>Developer,Network Security</w:t>
+      </w:r>
+      <w:r>
+        <w:rPr>
+          <w:rFonts w:ascii="Comic Sans MS" w:hAnsi="Comic Sans MS"/>
+          <w:sz w:val="20"/>
+          <w:szCs w:val="20"/>
+          <w:lang w:val="en-US"/>
+        </w:rPr>
+        <w:t xml:space="preserve"> in </w:t>
+      </w:r>
+      <w:r>
+        <w:rPr>
+          <w:rFonts w:ascii="Comic Sans MS" w:hAnsi="Comic Sans MS"/>
+          <w:b/>
+          <w:sz w:val="20"/>
+          <w:szCs w:val="20"/>
+          <w:lang w:val="en-US"/>
+        </w:rPr>
+        <w:t>L M Ericsson,Jorvas,Finland</w:t>
       </w:r>
       <w:r>
         <w:rPr>
@@ -784,7 +642,25 @@
           <w:szCs w:val="20"/>
           <w:lang w:val="en-US"/>
         </w:rPr>
-        <w:t xml:space="preserve"> May, 2010 to 15</w:t>
+        <w:t xml:space="preserve"> of M</w:t>
+      </w:r>
+      <w:r>
+        <w:rPr>
+          <w:rFonts w:ascii="Comic Sans MS" w:hAnsi="Comic Sans MS"/>
+          <w:sz w:val="20"/>
+          <w:szCs w:val="20"/>
+          <w:lang w:val="en-US"/>
+        </w:rPr>
+        <w:t>arch,2018</w:t>
+      </w:r>
+      <w:r>
+        <w:rPr>
+          <w:rFonts w:ascii="Comic Sans MS" w:hAnsi="Comic Sans MS"/>
+          <w:sz w:val="20"/>
+          <w:szCs w:val="20"/>
+          <w:lang w:val="en-US"/>
+        </w:rPr>
+        <w:t xml:space="preserve"> to 26</w:t>
       </w:r>
       <w:r>
         <w:rPr>
@@ -803,7 +679,25 @@
           <w:szCs w:val="20"/>
           <w:lang w:val="en-US"/>
         </w:rPr>
-        <w:t xml:space="preserve"> May, 2016. Duration: 6 years.</w:t>
+        <w:t xml:space="preserve"> of April, 2019</w:t>
+      </w:r>
+      <w:r>
+        <w:rPr>
+          <w:rFonts w:ascii="Comic Sans MS" w:hAnsi="Comic Sans MS"/>
+          <w:sz w:val="20"/>
+          <w:szCs w:val="20"/>
+          <w:lang w:val="en-US"/>
+        </w:rPr>
+        <w:t>.</w:t>
+      </w:r>
+      <w:r>
+        <w:rPr>
+          <w:rFonts w:ascii="Comic Sans MS" w:hAnsi="Comic Sans MS"/>
+          <w:sz w:val="20"/>
+          <w:szCs w:val="20"/>
+          <w:lang w:val="en-US"/>
+        </w:rPr>
+        <w:t xml:space="preserve"> Duration: 1 year 1 month.</w:t>
       </w:r>
     </w:p>
     <w:p>
@@ -811,93 +705,69 @@
         <w:pStyle w:val="BodyA"/>
         <w:jc w:val="both"/>
         <w:rPr>
-          <w:rFonts w:ascii="Comic Sans MS" w:hAnsi="Comic Sans MS"/>
-          <w:sz w:val="20"/>
-          <w:szCs w:val="20"/>
-          <w:lang w:val="en-US"/>
-        </w:rPr>
-      </w:pPr>
-      <w:r>
-        <w:rPr>
-          <w:rFonts w:ascii="Comic Sans MS" w:hAnsi="Comic Sans MS"/>
-          <w:sz w:val="20"/>
-          <w:szCs w:val="20"/>
-          <w:lang w:val="en-US"/>
-        </w:rPr>
-        <w:t xml:space="preserve">3. Worked as </w:t>
-      </w:r>
-      <w:proofErr w:type="spellStart"/>
-      <w:r>
-        <w:rPr>
-          <w:rFonts w:ascii="Comic Sans MS" w:hAnsi="Comic Sans MS"/>
-          <w:b/>
-          <w:bCs/>
-          <w:sz w:val="20"/>
-          <w:szCs w:val="20"/>
-          <w:lang w:val="en-US"/>
-        </w:rPr>
-        <w:t>Asst.System</w:t>
-      </w:r>
-      <w:proofErr w:type="spellEnd"/>
-      <w:r>
-        <w:rPr>
-          <w:rFonts w:ascii="Comic Sans MS" w:hAnsi="Comic Sans MS"/>
-          <w:b/>
-          <w:bCs/>
-          <w:sz w:val="20"/>
-          <w:szCs w:val="20"/>
-          <w:lang w:val="en-US"/>
-        </w:rPr>
-        <w:t xml:space="preserve"> Administrator</w:t>
-      </w:r>
-      <w:r>
-        <w:rPr>
-          <w:rFonts w:ascii="Comic Sans MS" w:hAnsi="Comic Sans MS"/>
-          <w:sz w:val="20"/>
-          <w:szCs w:val="20"/>
-          <w:lang w:val="en-US"/>
-        </w:rPr>
-        <w:t xml:space="preserve"> in </w:t>
-      </w:r>
-      <w:r>
-        <w:rPr>
-          <w:rFonts w:ascii="Comic Sans MS" w:hAnsi="Comic Sans MS"/>
-          <w:b/>
-          <w:bCs/>
-          <w:sz w:val="20"/>
-          <w:szCs w:val="20"/>
-          <w:lang w:val="it-IT"/>
-        </w:rPr>
-        <w:t>Media &amp; Multimedia</w:t>
-      </w:r>
-      <w:r>
-        <w:rPr>
-          <w:rFonts w:ascii="Comic Sans MS" w:hAnsi="Comic Sans MS"/>
-          <w:sz w:val="20"/>
-          <w:szCs w:val="20"/>
-          <w:lang w:val="en-US"/>
-        </w:rPr>
-        <w:t xml:space="preserve">, </w:t>
-      </w:r>
-      <w:r>
-        <w:rPr>
-          <w:rFonts w:ascii="Comic Sans MS" w:hAnsi="Comic Sans MS"/>
-          <w:b/>
-          <w:bCs/>
-          <w:sz w:val="20"/>
-          <w:szCs w:val="20"/>
-          <w:lang w:val="en-US"/>
-        </w:rPr>
-        <w:t>Dhaka, Bangladesh</w:t>
-      </w:r>
-      <w:r>
-        <w:rPr>
-          <w:rFonts w:ascii="Comic Sans MS" w:hAnsi="Comic Sans MS"/>
-          <w:sz w:val="20"/>
-          <w:szCs w:val="20"/>
-          <w:lang w:val="en-US"/>
-        </w:rPr>
-        <w:t xml:space="preserve"> one of the fastest growing ISP in Bangladesh from 15th April,2008 to 5</w:t>
+          <w:rFonts w:ascii="Comic Sans MS" w:eastAsia="Comic Sans MS" w:hAnsi="Comic Sans MS" w:cs="Comic Sans MS"/>
+          <w:sz w:val="20"/>
+          <w:szCs w:val="20"/>
+          <w:lang w:val="en-US"/>
+        </w:rPr>
+      </w:pPr>
+      <w:r>
+        <w:rPr>
+          <w:rFonts w:ascii="Comic Sans MS" w:hAnsi="Comic Sans MS"/>
+          <w:sz w:val="20"/>
+          <w:szCs w:val="20"/>
+          <w:lang w:val="en-US"/>
+        </w:rPr>
+        <w:t>3</w:t>
+      </w:r>
+      <w:r>
+        <w:rPr>
+          <w:rFonts w:ascii="Comic Sans MS" w:hAnsi="Comic Sans MS"/>
+          <w:sz w:val="20"/>
+          <w:szCs w:val="20"/>
+          <w:lang w:val="en-US"/>
+        </w:rPr>
+        <w:t xml:space="preserve">. Worked as </w:t>
+      </w:r>
+      <w:r>
+        <w:rPr>
+          <w:rFonts w:ascii="Comic Sans MS" w:hAnsi="Comic Sans MS"/>
+          <w:b/>
+          <w:bCs/>
+          <w:sz w:val="20"/>
+          <w:szCs w:val="20"/>
+          <w:lang w:val="en-US"/>
+        </w:rPr>
+        <w:t xml:space="preserve">Senior Officer </w:t>
+      </w:r>
+      <w:r>
+        <w:rPr>
+          <w:rFonts w:ascii="Comic Sans MS" w:hAnsi="Comic Sans MS"/>
+          <w:sz w:val="20"/>
+          <w:szCs w:val="20"/>
+          <w:lang w:val="en-US"/>
+        </w:rPr>
+        <w:t xml:space="preserve">at Information Technology Department in </w:t>
+      </w:r>
+      <w:r>
+        <w:rPr>
+          <w:rFonts w:ascii="Comic Sans MS" w:hAnsi="Comic Sans MS"/>
+          <w:b/>
+          <w:bCs/>
+          <w:sz w:val="20"/>
+          <w:szCs w:val="20"/>
+          <w:lang w:val="en-US"/>
+        </w:rPr>
+        <w:t>Prime Bank Limited,Dhaka, Bangladesh</w:t>
+      </w:r>
+      <w:r>
+        <w:rPr>
+          <w:rFonts w:ascii="Comic Sans MS" w:hAnsi="Comic Sans MS"/>
+          <w:sz w:val="20"/>
+          <w:szCs w:val="20"/>
+          <w:lang w:val="en-US"/>
+        </w:rPr>
+        <w:t xml:space="preserve"> from 12</w:t>
       </w:r>
       <w:r>
         <w:rPr>
@@ -916,126 +786,275 @@
           <w:szCs w:val="20"/>
           <w:lang w:val="en-US"/>
         </w:rPr>
-        <w:t xml:space="preserve"> May, 2010. Duration: 2 years.</w:t>
+        <w:t xml:space="preserve"> May, 2010 to 15</w:t>
+      </w:r>
+      <w:r>
+        <w:rPr>
+          <w:rFonts w:ascii="Comic Sans MS" w:hAnsi="Comic Sans MS"/>
+          <w:sz w:val="20"/>
+          <w:szCs w:val="20"/>
+          <w:vertAlign w:val="superscript"/>
+          <w:lang w:val="en-US"/>
+        </w:rPr>
+        <w:t>th</w:t>
+      </w:r>
+      <w:r>
+        <w:rPr>
+          <w:rFonts w:ascii="Comic Sans MS" w:hAnsi="Comic Sans MS"/>
+          <w:sz w:val="20"/>
+          <w:szCs w:val="20"/>
+          <w:lang w:val="en-US"/>
+        </w:rPr>
+        <w:t xml:space="preserve"> May, 2016. Duration: 6 years.</w:t>
       </w:r>
     </w:p>
     <w:p>
       <w:pPr>
-        <w:pStyle w:val="Caption"/>
-        <w:rPr>
-          <w:rFonts w:ascii="Comic Sans MS" w:eastAsia="Comic Sans MS" w:hAnsi="Comic Sans MS" w:cs="Comic Sans MS"/>
-          <w:sz w:val="20"/>
-          <w:szCs w:val="20"/>
-        </w:rPr>
-      </w:pPr>
-      <w:r>
-        <w:rPr>
-          <w:rFonts w:ascii="Comic Sans MS" w:hAnsi="Comic Sans MS"/>
-          <w:sz w:val="20"/>
-          <w:szCs w:val="20"/>
-        </w:rPr>
-        <w:t>Academic Qualifications</w:t>
+        <w:pStyle w:val="BodyA"/>
+        <w:jc w:val="both"/>
+        <w:rPr>
+          <w:rFonts w:ascii="Comic Sans MS" w:hAnsi="Comic Sans MS"/>
+          <w:sz w:val="20"/>
+          <w:szCs w:val="20"/>
+          <w:lang w:val="en-US"/>
+        </w:rPr>
+      </w:pPr>
+      <w:r>
+        <w:rPr>
+          <w:rFonts w:ascii="Comic Sans MS" w:hAnsi="Comic Sans MS"/>
+          <w:sz w:val="20"/>
+          <w:szCs w:val="20"/>
+          <w:lang w:val="en-US"/>
+        </w:rPr>
+        <w:t>4</w:t>
+      </w:r>
+      <w:r>
+        <w:rPr>
+          <w:rFonts w:ascii="Comic Sans MS" w:hAnsi="Comic Sans MS"/>
+          <w:sz w:val="20"/>
+          <w:szCs w:val="20"/>
+          <w:lang w:val="en-US"/>
+        </w:rPr>
+        <w:t xml:space="preserve">. Worked as </w:t>
+      </w:r>
+      <w:r>
+        <w:rPr>
+          <w:rFonts w:ascii="Comic Sans MS" w:hAnsi="Comic Sans MS"/>
+          <w:b/>
+          <w:bCs/>
+          <w:sz w:val="20"/>
+          <w:szCs w:val="20"/>
+          <w:lang w:val="en-US"/>
+        </w:rPr>
+        <w:t>Asst.System Administrator</w:t>
+      </w:r>
+      <w:r>
+        <w:rPr>
+          <w:rFonts w:ascii="Comic Sans MS" w:hAnsi="Comic Sans MS"/>
+          <w:sz w:val="20"/>
+          <w:szCs w:val="20"/>
+          <w:lang w:val="en-US"/>
+        </w:rPr>
+        <w:t xml:space="preserve"> in </w:t>
+      </w:r>
+      <w:r>
+        <w:rPr>
+          <w:rFonts w:ascii="Comic Sans MS" w:hAnsi="Comic Sans MS"/>
+          <w:b/>
+          <w:bCs/>
+          <w:sz w:val="20"/>
+          <w:szCs w:val="20"/>
+          <w:lang w:val="it-IT"/>
+        </w:rPr>
+        <w:t>Media &amp; Multimedia</w:t>
+      </w:r>
+      <w:r>
+        <w:rPr>
+          <w:rFonts w:ascii="Comic Sans MS" w:hAnsi="Comic Sans MS"/>
+          <w:sz w:val="20"/>
+          <w:szCs w:val="20"/>
+          <w:lang w:val="en-US"/>
+        </w:rPr>
+        <w:t xml:space="preserve">, </w:t>
+      </w:r>
+      <w:r>
+        <w:rPr>
+          <w:rFonts w:ascii="Comic Sans MS" w:hAnsi="Comic Sans MS"/>
+          <w:b/>
+          <w:bCs/>
+          <w:sz w:val="20"/>
+          <w:szCs w:val="20"/>
+          <w:lang w:val="en-US"/>
+        </w:rPr>
+        <w:t>Dhaka, Bangladesh</w:t>
+      </w:r>
+      <w:r>
+        <w:rPr>
+          <w:rFonts w:ascii="Comic Sans MS" w:hAnsi="Comic Sans MS"/>
+          <w:sz w:val="20"/>
+          <w:szCs w:val="20"/>
+          <w:lang w:val="en-US"/>
+        </w:rPr>
+        <w:t xml:space="preserve"> one of the fastest growing ISP in Bangladesh from 15th April,2008 to 5</w:t>
+      </w:r>
+      <w:r>
+        <w:rPr>
+          <w:rFonts w:ascii="Comic Sans MS" w:hAnsi="Comic Sans MS"/>
+          <w:sz w:val="20"/>
+          <w:szCs w:val="20"/>
+          <w:vertAlign w:val="superscript"/>
+          <w:lang w:val="en-US"/>
+        </w:rPr>
+        <w:t>th</w:t>
+      </w:r>
+      <w:r>
+        <w:rPr>
+          <w:rFonts w:ascii="Comic Sans MS" w:hAnsi="Comic Sans MS"/>
+          <w:sz w:val="20"/>
+          <w:szCs w:val="20"/>
+          <w:lang w:val="en-US"/>
+        </w:rPr>
+        <w:t xml:space="preserve"> May, 2010. Duration: 2 years.</w:t>
       </w:r>
     </w:p>
     <w:p>
       <w:pPr>
-        <w:pStyle w:val="BodyA"/>
+        <w:pStyle w:val="Caption"/>
         <w:rPr>
           <w:rFonts w:ascii="Comic Sans MS" w:eastAsia="Comic Sans MS" w:hAnsi="Comic Sans MS" w:cs="Comic Sans MS"/>
-          <w:b/>
-          <w:bCs/>
-          <w:sz w:val="20"/>
-          <w:szCs w:val="20"/>
-          <w:lang w:val="en-US"/>
-        </w:rPr>
-      </w:pPr>
-      <w:r>
-        <w:rPr>
-          <w:rFonts w:ascii="Comic Sans MS" w:hAnsi="Comic Sans MS"/>
-          <w:b/>
-          <w:bCs/>
-          <w:sz w:val="20"/>
-          <w:szCs w:val="20"/>
-          <w:lang w:val="en-US"/>
-        </w:rPr>
-        <w:t>Session 2003-2007: B.Sc.</w:t>
-      </w:r>
-      <w:r>
-        <w:rPr>
-          <w:rFonts w:ascii="Comic Sans MS" w:hAnsi="Comic Sans MS"/>
-          <w:b/>
-          <w:bCs/>
-          <w:sz w:val="20"/>
-          <w:szCs w:val="20"/>
-          <w:lang w:val="en-US"/>
-        </w:rPr>
-        <w:t xml:space="preserve"> </w:t>
-      </w:r>
-      <w:proofErr w:type="spellStart"/>
-      <w:r>
-        <w:rPr>
-          <w:rFonts w:ascii="Comic Sans MS" w:hAnsi="Comic Sans MS"/>
-          <w:b/>
-          <w:bCs/>
-          <w:sz w:val="20"/>
-          <w:szCs w:val="20"/>
-          <w:lang w:val="en-US"/>
-        </w:rPr>
-        <w:t>Enginering</w:t>
-      </w:r>
-      <w:proofErr w:type="spellEnd"/>
-      <w:r>
-        <w:rPr>
-          <w:rFonts w:ascii="Comic Sans MS" w:hAnsi="Comic Sans MS"/>
-          <w:b/>
-          <w:bCs/>
-          <w:sz w:val="20"/>
-          <w:szCs w:val="20"/>
-          <w:lang w:val="en-US"/>
-        </w:rPr>
-        <w:t xml:space="preserve"> in Electronics and Communication Engineering </w:t>
+          <w:sz w:val="20"/>
+          <w:szCs w:val="20"/>
+        </w:rPr>
+      </w:pPr>
+      <w:r>
+        <w:rPr>
+          <w:rFonts w:ascii="Comic Sans MS" w:hAnsi="Comic Sans MS"/>
+          <w:sz w:val="20"/>
+          <w:szCs w:val="20"/>
+        </w:rPr>
+        <w:t>Academic Qualifications</w:t>
       </w:r>
     </w:p>
     <w:p>
       <w:pPr>
         <w:pStyle w:val="BodyA"/>
-        <w:jc w:val="both"/>
-        <w:rPr>
-          <w:rFonts w:ascii="Comic Sans MS" w:eastAsia="Comic Sans MS" w:hAnsi="Comic Sans MS" w:cs="Comic Sans MS"/>
-          <w:sz w:val="20"/>
-          <w:szCs w:val="20"/>
-          <w:lang w:val="en-US"/>
-        </w:rPr>
-      </w:pPr>
-      <w:r>
-        <w:rPr>
-          <w:rFonts w:ascii="Comic Sans MS" w:hAnsi="Comic Sans MS"/>
-          <w:sz w:val="20"/>
-          <w:szCs w:val="20"/>
-          <w:lang w:val="en-US"/>
-        </w:rPr>
-        <w:t>Khulna University, Khulna, Bangladesh.</w:t>
+        <w:rPr>
+          <w:rFonts w:ascii="Comic Sans MS" w:hAnsi="Comic Sans MS"/>
+          <w:b/>
+          <w:bCs/>
+          <w:sz w:val="20"/>
+          <w:szCs w:val="20"/>
+          <w:lang w:val="en-US"/>
+        </w:rPr>
+      </w:pPr>
+      <w:r>
+        <w:rPr>
+          <w:rFonts w:ascii="Comic Sans MS" w:hAnsi="Comic Sans MS"/>
+          <w:b/>
+          <w:bCs/>
+          <w:sz w:val="20"/>
+          <w:szCs w:val="20"/>
+          <w:lang w:val="en-US"/>
+        </w:rPr>
+        <w:t>September 2019-: Masters in Cyber Security.</w:t>
       </w:r>
     </w:p>
     <w:p>
       <w:pPr>
+        <w:pBdr>
+          <w:top w:val="none" w:sz="0" w:space="0" w:color="auto"/>
+          <w:left w:val="none" w:sz="0" w:space="0" w:color="auto"/>
+          <w:bottom w:val="none" w:sz="0" w:space="0" w:color="auto"/>
+          <w:right w:val="none" w:sz="0" w:space="0" w:color="auto"/>
+          <w:between w:val="none" w:sz="0" w:space="0" w:color="auto"/>
+          <w:bar w:val="none" w:sz="0" w:color="auto"/>
+        </w:pBdr>
+        <w:shd w:val="clear" w:color="auto" w:fill="FFFFFF"/>
+        <w:outlineLvl w:val="0"/>
+        <w:rPr>
+          <w:rFonts w:ascii="mija" w:eastAsia="Times New Roman" w:hAnsi="mija"/>
+          <w:color w:val="00467D"/>
+          <w:kern w:val="36"/>
+          <w:sz w:val="66"/>
+          <w:szCs w:val="66"/>
+          <w:bdr w:val="none" w:sz="0" w:space="0" w:color="auto"/>
+          <w:lang w:val="en-GB" w:eastAsia="en-GB"/>
+        </w:rPr>
+      </w:pPr>
+      <w:r>
+        <w:rPr>
+          <w:rFonts w:ascii="Comic Sans MS" w:hAnsi="Comic Sans MS"/>
+          <w:sz w:val="20"/>
+          <w:szCs w:val="20"/>
+        </w:rPr>
+        <w:t>Jamk University of Applied Sciences, Jyvaskyla, Finland.</w:t>
+      </w:r>
+    </w:p>
+    <w:p>
+      <w:pPr>
+        <w:pStyle w:val="BodyA"/>
+        <w:rPr>
+          <w:rFonts w:ascii="Comic Sans MS" w:eastAsia="Comic Sans MS" w:hAnsi="Comic Sans MS" w:cs="Comic Sans MS"/>
+          <w:b/>
+          <w:bCs/>
+          <w:sz w:val="20"/>
+          <w:szCs w:val="20"/>
+          <w:lang w:val="en-US"/>
+        </w:rPr>
+      </w:pPr>
+      <w:r>
+        <w:rPr>
+          <w:rFonts w:ascii="Comic Sans MS" w:hAnsi="Comic Sans MS"/>
+          <w:b/>
+          <w:bCs/>
+          <w:sz w:val="20"/>
+          <w:szCs w:val="20"/>
+          <w:lang w:val="en-US"/>
+        </w:rPr>
+        <w:t>Session 2003-2007: B.Sc.</w:t>
+      </w:r>
+      <w:r>
+        <w:rPr>
+          <w:rFonts w:ascii="Comic Sans MS" w:hAnsi="Comic Sans MS"/>
+          <w:b/>
+          <w:bCs/>
+          <w:sz w:val="20"/>
+          <w:szCs w:val="20"/>
+          <w:lang w:val="en-US"/>
+        </w:rPr>
+        <w:t xml:space="preserve"> Enginering</w:t>
+      </w:r>
+      <w:r>
+        <w:rPr>
+          <w:rFonts w:ascii="Comic Sans MS" w:hAnsi="Comic Sans MS"/>
+          <w:b/>
+          <w:bCs/>
+          <w:sz w:val="20"/>
+          <w:szCs w:val="20"/>
+          <w:lang w:val="en-US"/>
+        </w:rPr>
+        <w:t xml:space="preserve"> in Electronics and Communication Engineering </w:t>
+      </w:r>
+    </w:p>
+    <w:p>
+      <w:pPr>
         <w:pStyle w:val="BodyA"/>
         <w:jc w:val="both"/>
         <w:rPr>
-          <w:rFonts w:ascii="Comic Sans MS" w:hAnsi="Comic Sans MS"/>
-          <w:sz w:val="20"/>
-          <w:szCs w:val="20"/>
-          <w:lang w:val="en-US"/>
-        </w:rPr>
-      </w:pPr>
-      <w:r>
-        <w:rPr>
-          <w:rFonts w:ascii="Comic Sans MS" w:hAnsi="Comic Sans MS"/>
-          <w:sz w:val="20"/>
-          <w:szCs w:val="20"/>
-          <w:lang w:val="en-US"/>
-        </w:rPr>
-        <w:t>Secured 3.37 CGPA out of 4.00 with Telecommunication major.</w:t>
+          <w:rFonts w:ascii="Comic Sans MS" w:eastAsia="Comic Sans MS" w:hAnsi="Comic Sans MS" w:cs="Comic Sans MS"/>
+          <w:sz w:val="20"/>
+          <w:szCs w:val="20"/>
+          <w:lang w:val="en-US"/>
+        </w:rPr>
+      </w:pPr>
+      <w:r>
+        <w:rPr>
+          <w:rFonts w:ascii="Comic Sans MS" w:hAnsi="Comic Sans MS"/>
+          <w:sz w:val="20"/>
+          <w:szCs w:val="20"/>
+          <w:lang w:val="en-US"/>
+        </w:rPr>
+        <w:t>Khulna University, Khulna, Bangladesh.</w:t>
       </w:r>
     </w:p>
     <w:p>
@@ -1043,12 +1062,21 @@
         <w:pStyle w:val="BodyA"/>
         <w:jc w:val="both"/>
         <w:rPr>
-          <w:rFonts w:ascii="Comic Sans MS" w:eastAsia="Comic Sans MS" w:hAnsi="Comic Sans MS" w:cs="Comic Sans MS"/>
-          <w:sz w:val="6"/>
-          <w:szCs w:val="6"/>
-          <w:lang w:val="en-US"/>
-        </w:rPr>
-      </w:pPr>
+          <w:rFonts w:ascii="Comic Sans MS" w:hAnsi="Comic Sans MS"/>
+          <w:sz w:val="20"/>
+          <w:szCs w:val="20"/>
+          <w:lang w:val="en-US"/>
+        </w:rPr>
+      </w:pPr>
+      <w:r>
+        <w:rPr>
+          <w:rFonts w:ascii="Comic Sans MS" w:hAnsi="Comic Sans MS"/>
+          <w:sz w:val="20"/>
+          <w:szCs w:val="20"/>
+          <w:lang w:val="en-US"/>
+        </w:rPr>
+        <w:t>Secured 3.37 CGPA out of 4.00 with Telecommunication major.</w:t>
+      </w:r>
     </w:p>
     <w:p>
       <w:pPr>
@@ -1168,22 +1196,8 @@
           <w:sz w:val="20"/>
           <w:szCs w:val="20"/>
         </w:rPr>
-        <w:t>(</w:t>
-      </w:r>
-      <w:proofErr w:type="spellStart"/>
-      <w:proofErr w:type="gramStart"/>
-      <w:r>
-        <w:rPr>
-          <w:rFonts w:ascii="Comic Sans MS" w:hAnsi="Comic Sans MS"/>
-          <w:b/>
-          <w:bCs/>
-          <w:sz w:val="20"/>
-          <w:szCs w:val="20"/>
-        </w:rPr>
-        <w:t>iptables,pf</w:t>
-      </w:r>
-      <w:proofErr w:type="spellEnd"/>
-      <w:proofErr w:type="gramEnd"/>
+        <w:t>(iptables</w:t>
+      </w:r>
       <w:r>
         <w:rPr>
           <w:rFonts w:ascii="Comic Sans MS" w:hAnsi="Comic Sans MS"/>
@@ -1269,6 +1283,17 @@
           <w:sz w:val="20"/>
           <w:szCs w:val="20"/>
         </w:rPr>
+        <w:t>CentOS,Debian,</w:t>
+      </w:r>
+      <w:r>
+        <w:rPr>
+          <w:rFonts w:ascii="Comic Sans MS" w:hAnsi="Comic Sans MS"/>
+          <w:b/>
+          <w:bCs/>
+          <w:spacing w:val="-5"/>
+          <w:sz w:val="20"/>
+          <w:szCs w:val="20"/>
+        </w:rPr>
         <w:t xml:space="preserve"> </w:t>
       </w:r>
       <w:r>
@@ -1280,7 +1305,27 @@
           <w:sz w:val="20"/>
           <w:szCs w:val="20"/>
         </w:rPr>
-        <w:t>CentOS,</w:t>
+        <w:t>Ubuntu,</w:t>
+      </w:r>
+      <w:r>
+        <w:rPr>
+          <w:rFonts w:ascii="Comic Sans MS" w:hAnsi="Comic Sans MS"/>
+          <w:b/>
+          <w:bCs/>
+          <w:sz w:val="20"/>
+          <w:szCs w:val="20"/>
+        </w:rPr>
+        <w:t>FreeBSD</w:t>
+      </w:r>
+      <w:r>
+        <w:rPr>
+          <w:rFonts w:ascii="Comic Sans MS" w:hAnsi="Comic Sans MS"/>
+          <w:b/>
+          <w:bCs/>
+          <w:sz w:val="20"/>
+          <w:szCs w:val="20"/>
+        </w:rPr>
+        <w:t>,</w:t>
       </w:r>
       <w:r>
         <w:rPr>
@@ -1291,9 +1336,8 @@
           <w:sz w:val="20"/>
           <w:szCs w:val="20"/>
         </w:rPr>
-        <w:t xml:space="preserve"> </w:t>
-      </w:r>
-      <w:proofErr w:type="spellStart"/>
+        <w:t>Archlinux</w:t>
+      </w:r>
       <w:r>
         <w:rPr>
           <w:rFonts w:ascii="Comic Sans MS" w:hAnsi="Comic Sans MS"/>
@@ -1303,232 +1347,7 @@
           <w:sz w:val="20"/>
           <w:szCs w:val="20"/>
         </w:rPr>
-        <w:t>Debian</w:t>
-      </w:r>
-      <w:proofErr w:type="spellEnd"/>
-      <w:r>
-        <w:rPr>
-          <w:rFonts w:ascii="Comic Sans MS" w:hAnsi="Comic Sans MS"/>
-          <w:b/>
-          <w:bCs/>
-          <w:spacing w:val="-5"/>
-          <w:sz w:val="20"/>
-          <w:szCs w:val="20"/>
-        </w:rPr>
-        <w:t>,</w:t>
-      </w:r>
-      <w:r>
-        <w:rPr>
-          <w:rFonts w:ascii="Comic Sans MS" w:hAnsi="Comic Sans MS"/>
-          <w:b/>
-          <w:bCs/>
-          <w:spacing w:val="-5"/>
-          <w:sz w:val="20"/>
-          <w:szCs w:val="20"/>
-        </w:rPr>
-        <w:t xml:space="preserve"> </w:t>
-      </w:r>
-      <w:r>
-        <w:rPr>
-          <w:rFonts w:ascii="Comic Sans MS" w:hAnsi="Comic Sans MS"/>
-          <w:b/>
-          <w:bCs/>
-          <w:spacing w:val="-5"/>
-          <w:sz w:val="20"/>
-          <w:szCs w:val="20"/>
-        </w:rPr>
-        <w:t>Ubuntu,</w:t>
-      </w:r>
-      <w:r>
-        <w:rPr>
-          <w:rFonts w:ascii="Comic Sans MS" w:hAnsi="Comic Sans MS"/>
-          <w:b/>
-          <w:bCs/>
-          <w:spacing w:val="-5"/>
-          <w:sz w:val="20"/>
-          <w:szCs w:val="20"/>
-        </w:rPr>
-        <w:t xml:space="preserve"> </w:t>
-      </w:r>
-      <w:proofErr w:type="spellStart"/>
-      <w:r>
-        <w:rPr>
-          <w:rFonts w:ascii="Comic Sans MS" w:hAnsi="Comic Sans MS"/>
-          <w:b/>
-          <w:bCs/>
-          <w:sz w:val="20"/>
-          <w:szCs w:val="20"/>
-        </w:rPr>
-        <w:t>OpenBSD</w:t>
-      </w:r>
-      <w:proofErr w:type="spellEnd"/>
-      <w:r>
-        <w:rPr>
-          <w:rFonts w:ascii="Comic Sans MS" w:hAnsi="Comic Sans MS"/>
-          <w:b/>
-          <w:bCs/>
-          <w:sz w:val="20"/>
-          <w:szCs w:val="20"/>
-        </w:rPr>
-        <w:t>,</w:t>
-      </w:r>
-      <w:r>
-        <w:rPr>
-          <w:rFonts w:ascii="Comic Sans MS" w:hAnsi="Comic Sans MS"/>
-          <w:b/>
-          <w:bCs/>
-          <w:sz w:val="20"/>
-          <w:szCs w:val="20"/>
-        </w:rPr>
-        <w:t xml:space="preserve"> </w:t>
-      </w:r>
-      <w:r>
-        <w:rPr>
-          <w:rFonts w:ascii="Comic Sans MS" w:hAnsi="Comic Sans MS"/>
-          <w:b/>
-          <w:bCs/>
-          <w:sz w:val="20"/>
-          <w:szCs w:val="20"/>
-        </w:rPr>
-        <w:t>FreeBSD</w:t>
-      </w:r>
-      <w:r>
-        <w:rPr>
-          <w:rFonts w:ascii="Comic Sans MS" w:hAnsi="Comic Sans MS"/>
-          <w:b/>
-          <w:bCs/>
-          <w:sz w:val="20"/>
-          <w:szCs w:val="20"/>
-        </w:rPr>
-        <w:t>,</w:t>
-      </w:r>
-      <w:r>
-        <w:rPr>
-          <w:rFonts w:ascii="Comic Sans MS" w:hAnsi="Comic Sans MS"/>
-          <w:b/>
-          <w:bCs/>
-          <w:sz w:val="20"/>
-          <w:szCs w:val="20"/>
-        </w:rPr>
-        <w:t xml:space="preserve"> </w:t>
-      </w:r>
-      <w:proofErr w:type="spellStart"/>
-      <w:r>
-        <w:rPr>
-          <w:rFonts w:ascii="Comic Sans MS" w:hAnsi="Comic Sans MS"/>
-          <w:b/>
-          <w:bCs/>
-          <w:spacing w:val="-5"/>
-          <w:sz w:val="20"/>
-          <w:szCs w:val="20"/>
-        </w:rPr>
-        <w:t>Archlinux</w:t>
-      </w:r>
-      <w:proofErr w:type="spellEnd"/>
-      <w:r>
-        <w:rPr>
-          <w:rFonts w:ascii="Comic Sans MS" w:hAnsi="Comic Sans MS"/>
-          <w:b/>
-          <w:bCs/>
-          <w:spacing w:val="-5"/>
-          <w:sz w:val="20"/>
-          <w:szCs w:val="20"/>
-        </w:rPr>
         <w:t>)</w:t>
-      </w:r>
-    </w:p>
-    <w:p>
-      <w:pPr>
-        <w:pStyle w:val="NoSpacing"/>
-        <w:numPr>
-          <w:ilvl w:val="0"/>
-          <w:numId w:val="2"/>
-        </w:numPr>
-        <w:rPr>
-          <w:rFonts w:ascii="Comic Sans MS" w:eastAsia="Comic Sans MS" w:hAnsi="Comic Sans MS" w:cs="Comic Sans MS"/>
-          <w:sz w:val="20"/>
-          <w:szCs w:val="20"/>
-        </w:rPr>
-      </w:pPr>
-      <w:r>
-        <w:rPr>
-          <w:rFonts w:ascii="Comic Sans MS" w:hAnsi="Comic Sans MS"/>
-          <w:spacing w:val="-5"/>
-          <w:sz w:val="20"/>
-          <w:szCs w:val="20"/>
-        </w:rPr>
-        <w:t>Knowledge on</w:t>
-      </w:r>
-      <w:r>
-        <w:rPr>
-          <w:rFonts w:ascii="Comic Sans MS" w:hAnsi="Comic Sans MS"/>
-          <w:b/>
-          <w:bCs/>
-          <w:spacing w:val="-5"/>
-          <w:sz w:val="20"/>
-          <w:szCs w:val="20"/>
-        </w:rPr>
-        <w:t xml:space="preserve"> Networking </w:t>
-      </w:r>
-      <w:r>
-        <w:rPr>
-          <w:rFonts w:ascii="Comic Sans MS" w:hAnsi="Comic Sans MS"/>
-          <w:spacing w:val="-5"/>
-          <w:sz w:val="20"/>
-          <w:szCs w:val="20"/>
-        </w:rPr>
-        <w:t>and</w:t>
-      </w:r>
-      <w:r>
-        <w:rPr>
-          <w:rFonts w:ascii="Comic Sans MS" w:hAnsi="Comic Sans MS"/>
-          <w:b/>
-          <w:bCs/>
-          <w:spacing w:val="-5"/>
-          <w:sz w:val="20"/>
-          <w:szCs w:val="20"/>
-        </w:rPr>
-        <w:t xml:space="preserve"> package management </w:t>
-      </w:r>
-      <w:r>
-        <w:rPr>
-          <w:rFonts w:ascii="Comic Sans MS" w:hAnsi="Comic Sans MS"/>
-          <w:spacing w:val="-5"/>
-          <w:sz w:val="20"/>
-          <w:szCs w:val="20"/>
-        </w:rPr>
-        <w:t xml:space="preserve">on </w:t>
-      </w:r>
-      <w:r>
-        <w:rPr>
-          <w:rFonts w:ascii="Comic Sans MS" w:hAnsi="Comic Sans MS"/>
-          <w:b/>
-          <w:bCs/>
-          <w:spacing w:val="-5"/>
-          <w:sz w:val="20"/>
-          <w:szCs w:val="20"/>
-        </w:rPr>
-        <w:t>Solaris 10</w:t>
-      </w:r>
-      <w:r>
-        <w:rPr>
-          <w:rFonts w:ascii="Comic Sans MS" w:hAnsi="Comic Sans MS"/>
-          <w:spacing w:val="-5"/>
-          <w:sz w:val="20"/>
-          <w:szCs w:val="20"/>
-        </w:rPr>
-        <w:t xml:space="preserve"> OS</w:t>
-      </w:r>
-      <w:r>
-        <w:rPr>
-          <w:rFonts w:ascii="Comic Sans MS" w:hAnsi="Comic Sans MS"/>
-          <w:b/>
-          <w:bCs/>
-          <w:spacing w:val="-5"/>
-          <w:sz w:val="20"/>
-          <w:szCs w:val="20"/>
-        </w:rPr>
-        <w:t>.</w:t>
       </w:r>
     </w:p>
     <w:p>
@@ -1575,31 +1394,7 @@
           <w:szCs w:val="20"/>
           <w:lang w:val="de-DE"/>
         </w:rPr>
-        <w:t xml:space="preserve"> </w:t>
-      </w:r>
-      <w:proofErr w:type="spellStart"/>
-      <w:r>
-        <w:rPr>
-          <w:rFonts w:ascii="Comic Sans MS" w:hAnsi="Comic Sans MS"/>
-          <w:b/>
-          <w:bCs/>
-          <w:sz w:val="20"/>
-          <w:szCs w:val="20"/>
-          <w:lang w:val="de-DE"/>
-        </w:rPr>
-        <w:t>Ansible</w:t>
-      </w:r>
-      <w:proofErr w:type="spellEnd"/>
-      <w:r>
-        <w:rPr>
-          <w:rFonts w:ascii="Comic Sans MS" w:hAnsi="Comic Sans MS"/>
-          <w:b/>
-          <w:bCs/>
-          <w:sz w:val="20"/>
-          <w:szCs w:val="20"/>
-          <w:lang w:val="de-DE"/>
-        </w:rPr>
-        <w:t xml:space="preserve"> </w:t>
+        <w:t xml:space="preserve"> Ansible </w:t>
       </w:r>
       <w:r>
         <w:rPr>
@@ -1619,31 +1414,7 @@
           <w:szCs w:val="20"/>
           <w:lang w:val="en-US"/>
         </w:rPr>
-        <w:t xml:space="preserve"> </w:t>
-      </w:r>
-      <w:proofErr w:type="spellStart"/>
-      <w:r>
-        <w:rPr>
-          <w:rFonts w:ascii="Comic Sans MS" w:hAnsi="Comic Sans MS"/>
-          <w:b/>
-          <w:bCs/>
-          <w:sz w:val="20"/>
-          <w:szCs w:val="20"/>
-          <w:lang w:val="en-US"/>
-        </w:rPr>
-        <w:t>Saltstack</w:t>
-      </w:r>
-      <w:proofErr w:type="spellEnd"/>
-      <w:r>
-        <w:rPr>
-          <w:rFonts w:ascii="Comic Sans MS" w:hAnsi="Comic Sans MS"/>
-          <w:b/>
-          <w:bCs/>
-          <w:sz w:val="20"/>
-          <w:szCs w:val="20"/>
-          <w:lang w:val="en-US"/>
-        </w:rPr>
-        <w:t>.</w:t>
+        <w:t xml:space="preserve"> Saltstack.</w:t>
       </w:r>
     </w:p>
     <w:p>
@@ -1760,7 +1531,6 @@
         </w:rPr>
         <w:t xml:space="preserve">Knowledge on cloud computing using </w:t>
       </w:r>
-      <w:proofErr w:type="spellStart"/>
       <w:r>
         <w:rPr>
           <w:rFonts w:ascii="Comic Sans MS" w:hAnsi="Comic Sans MS"/>
@@ -1770,59 +1540,16 @@
           <w:sz w:val="20"/>
           <w:szCs w:val="20"/>
         </w:rPr>
-        <w:t>Openstack</w:t>
-      </w:r>
-      <w:proofErr w:type="spellEnd"/>
-      <w:r>
-        <w:rPr>
-          <w:rFonts w:ascii="Comic Sans MS" w:hAnsi="Comic Sans MS"/>
-          <w:b/>
-          <w:bCs/>
+        <w:t xml:space="preserve">Openstack </w:t>
+      </w:r>
+      <w:r>
+        <w:rPr>
+          <w:rFonts w:ascii="Comic Sans MS" w:hAnsi="Comic Sans MS"/>
           <w:spacing w:val="-5"/>
           <w:sz w:val="20"/>
           <w:szCs w:val="20"/>
         </w:rPr>
-        <w:t xml:space="preserve"> </w:t>
-      </w:r>
-      <w:r>
-        <w:rPr>
-          <w:rFonts w:ascii="Comic Sans MS" w:hAnsi="Comic Sans MS"/>
-          <w:spacing w:val="-5"/>
-          <w:sz w:val="20"/>
-          <w:szCs w:val="20"/>
-        </w:rPr>
-        <w:t>(</w:t>
-      </w:r>
-      <w:proofErr w:type="spellStart"/>
-      <w:proofErr w:type="gramStart"/>
-      <w:r>
-        <w:rPr>
-          <w:rFonts w:ascii="Comic Sans MS" w:hAnsi="Comic Sans MS"/>
-          <w:spacing w:val="-5"/>
-          <w:sz w:val="20"/>
-          <w:szCs w:val="20"/>
-        </w:rPr>
-        <w:t>Keystone,glance</w:t>
-      </w:r>
-      <w:proofErr w:type="gramEnd"/>
-      <w:r>
-        <w:rPr>
-          <w:rFonts w:ascii="Comic Sans MS" w:hAnsi="Comic Sans MS"/>
-          <w:spacing w:val="-5"/>
-          <w:sz w:val="20"/>
-          <w:szCs w:val="20"/>
-        </w:rPr>
-        <w:t>,rabbitMQ,Nova,Nova</w:t>
-      </w:r>
-      <w:proofErr w:type="spellEnd"/>
-      <w:r>
-        <w:rPr>
-          <w:rFonts w:ascii="Comic Sans MS" w:hAnsi="Comic Sans MS"/>
-          <w:spacing w:val="-5"/>
-          <w:sz w:val="20"/>
-          <w:szCs w:val="20"/>
-        </w:rPr>
-        <w:t>-compute and horizon)</w:t>
+        <w:t>(Keystone,glance,rabbitMQ,Nova,Nova-compute and horizon)</w:t>
       </w:r>
       <w:r>
         <w:rPr>
@@ -1974,8 +1701,6 @@
         </w:rPr>
         <w:t xml:space="preserve"> and networking using </w:t>
       </w:r>
-      <w:proofErr w:type="spellStart"/>
-      <w:proofErr w:type="gramStart"/>
       <w:r>
         <w:rPr>
           <w:rStyle w:val="None"/>
@@ -2007,10 +1732,8 @@
           <w:sz w:val="20"/>
           <w:szCs w:val="20"/>
         </w:rPr>
-        <w:t>Docker</w:t>
-      </w:r>
-      <w:proofErr w:type="spellEnd"/>
-      <w:proofErr w:type="gramEnd"/>
+        <w:t>Docker Swarm</w:t>
+      </w:r>
       <w:r>
         <w:rPr>
           <w:rStyle w:val="None"/>
@@ -2020,7 +1743,7 @@
           <w:sz w:val="20"/>
           <w:szCs w:val="20"/>
         </w:rPr>
-        <w:t xml:space="preserve"> Swarm</w:t>
+        <w:t>,lxc and lxd</w:t>
       </w:r>
       <w:r>
         <w:rPr>
@@ -2074,9 +1797,8 @@
           <w:sz w:val="20"/>
           <w:szCs w:val="20"/>
         </w:rPr>
-        <w:t xml:space="preserve">Apt on </w:t>
-      </w:r>
-      <w:proofErr w:type="spellStart"/>
+        <w:t>Apt on Vmware</w:t>
+      </w:r>
       <w:r>
         <w:rPr>
           <w:rFonts w:ascii="Comic Sans MS" w:eastAsia="Comic Sans MS" w:hAnsi="Comic Sans MS" w:cs="Comic Sans MS"/>
@@ -2084,49 +1806,8 @@
           <w:sz w:val="20"/>
           <w:szCs w:val="20"/>
         </w:rPr>
-        <w:t>Vmware</w:t>
-      </w:r>
-      <w:proofErr w:type="spellEnd"/>
-      <w:r>
-        <w:rPr>
-          <w:rFonts w:ascii="Comic Sans MS" w:eastAsia="Comic Sans MS" w:hAnsi="Comic Sans MS" w:cs="Comic Sans MS"/>
-          <w:spacing w:val="-5"/>
-          <w:sz w:val="20"/>
-          <w:szCs w:val="20"/>
-        </w:rPr>
-        <w:t xml:space="preserve"> </w:t>
-      </w:r>
-      <w:proofErr w:type="spellStart"/>
-      <w:r>
-        <w:rPr>
-          <w:rFonts w:ascii="Comic Sans MS" w:eastAsia="Comic Sans MS" w:hAnsi="Comic Sans MS" w:cs="Comic Sans MS"/>
-          <w:spacing w:val="-5"/>
-          <w:sz w:val="20"/>
-          <w:szCs w:val="20"/>
-        </w:rPr>
-        <w:t>ESXi</w:t>
-      </w:r>
-      <w:proofErr w:type="spellEnd"/>
-      <w:r>
-        <w:rPr>
-          <w:rFonts w:ascii="Comic Sans MS" w:eastAsia="Comic Sans MS" w:hAnsi="Comic Sans MS" w:cs="Comic Sans MS"/>
-          <w:spacing w:val="-5"/>
-          <w:sz w:val="20"/>
-          <w:szCs w:val="20"/>
-        </w:rPr>
-        <w:t xml:space="preserve"> and </w:t>
-      </w:r>
-      <w:proofErr w:type="spellStart"/>
-      <w:r>
-        <w:rPr>
-          <w:rFonts w:ascii="Comic Sans MS" w:eastAsia="Comic Sans MS" w:hAnsi="Comic Sans MS" w:cs="Comic Sans MS"/>
-          <w:spacing w:val="-5"/>
-          <w:sz w:val="20"/>
-          <w:szCs w:val="20"/>
-        </w:rPr>
-        <w:t>Vsphere</w:t>
-      </w:r>
-      <w:proofErr w:type="spellEnd"/>
+        <w:t xml:space="preserve"> ESXi and Vsphere</w:t>
+      </w:r>
       <w:r>
         <w:rPr>
           <w:rFonts w:ascii="Comic Sans MS" w:eastAsia="Comic Sans MS" w:hAnsi="Comic Sans MS" w:cs="Comic Sans MS"/>
@@ -2221,31 +1902,16 @@
         </w:rPr>
         <w:t xml:space="preserve"> using </w:t>
       </w:r>
-      <w:proofErr w:type="spellStart"/>
-      <w:proofErr w:type="gramStart"/>
-      <w:r>
-        <w:rPr>
-          <w:rFonts w:ascii="Comic Sans MS" w:hAnsi="Comic Sans MS"/>
-          <w:b/>
-          <w:bCs/>
-          <w:sz w:val="20"/>
-          <w:szCs w:val="20"/>
-        </w:rPr>
-        <w:t>cisco,juniper</w:t>
-      </w:r>
-      <w:proofErr w:type="spellEnd"/>
-      <w:proofErr w:type="gramEnd"/>
-      <w:r>
-        <w:rPr>
-          <w:rFonts w:ascii="Comic Sans MS" w:hAnsi="Comic Sans MS"/>
-          <w:b/>
-          <w:bCs/>
-          <w:sz w:val="20"/>
-          <w:szCs w:val="20"/>
-        </w:rPr>
-        <w:t xml:space="preserve"> </w:t>
-      </w:r>
-      <w:proofErr w:type="spellStart"/>
+      <w:r>
+        <w:rPr>
+          <w:rFonts w:ascii="Comic Sans MS" w:hAnsi="Comic Sans MS"/>
+          <w:b/>
+          <w:bCs/>
+          <w:sz w:val="20"/>
+          <w:szCs w:val="20"/>
+        </w:rPr>
+        <w:t xml:space="preserve">cisco,juniper </w:t>
+      </w:r>
       <w:r>
         <w:rPr>
           <w:rFonts w:ascii="Comic Sans MS" w:hAnsi="Comic Sans MS"/>
@@ -2254,7 +1920,6 @@
         </w:rPr>
         <w:t>routers,switches</w:t>
       </w:r>
-      <w:proofErr w:type="spellEnd"/>
       <w:r>
         <w:rPr>
           <w:rFonts w:ascii="Comic Sans MS" w:hAnsi="Comic Sans MS"/>
@@ -2286,27 +1951,7 @@
           <w:sz w:val="20"/>
           <w:szCs w:val="20"/>
         </w:rPr>
-        <w:t xml:space="preserve">Apt on </w:t>
-      </w:r>
-      <w:proofErr w:type="spellStart"/>
-      <w:r>
-        <w:rPr>
-          <w:rFonts w:ascii="Comic Sans MS" w:hAnsi="Comic Sans MS"/>
-          <w:bCs/>
-          <w:sz w:val="20"/>
-          <w:szCs w:val="20"/>
-        </w:rPr>
-        <w:t>opensource</w:t>
-      </w:r>
-      <w:proofErr w:type="spellEnd"/>
-      <w:r>
-        <w:rPr>
-          <w:rFonts w:ascii="Comic Sans MS" w:hAnsi="Comic Sans MS"/>
-          <w:bCs/>
-          <w:sz w:val="20"/>
-          <w:szCs w:val="20"/>
-        </w:rPr>
-        <w:t xml:space="preserve"> networking systems using </w:t>
+        <w:t xml:space="preserve">Apt on opensource networking systems using </w:t>
       </w:r>
       <w:r>
         <w:rPr>
@@ -2326,25 +1971,14 @@
         </w:rPr>
         <w:t xml:space="preserve"> </w:t>
       </w:r>
-      <w:proofErr w:type="spellStart"/>
-      <w:r>
-        <w:rPr>
-          <w:rFonts w:ascii="Comic Sans MS" w:hAnsi="Comic Sans MS"/>
-          <w:bCs/>
-          <w:sz w:val="20"/>
-          <w:szCs w:val="20"/>
-        </w:rPr>
-        <w:t>vyatta</w:t>
-      </w:r>
-      <w:proofErr w:type="spellEnd"/>
-      <w:r>
-        <w:rPr>
-          <w:rFonts w:ascii="Comic Sans MS" w:hAnsi="Comic Sans MS"/>
-          <w:bCs/>
-          <w:sz w:val="20"/>
-          <w:szCs w:val="20"/>
-        </w:rPr>
-        <w:t>,</w:t>
+      <w:r>
+        <w:rPr>
+          <w:rFonts w:ascii="Comic Sans MS" w:hAnsi="Comic Sans MS"/>
+          <w:bCs/>
+          <w:sz w:val="20"/>
+          <w:szCs w:val="20"/>
+        </w:rPr>
+        <w:t>vyatta,</w:t>
       </w:r>
       <w:r>
         <w:rPr>
@@ -2355,51 +1989,30 @@
         </w:rPr>
         <w:t xml:space="preserve"> </w:t>
       </w:r>
-      <w:proofErr w:type="spellStart"/>
-      <w:r>
-        <w:rPr>
-          <w:rFonts w:ascii="Comic Sans MS" w:hAnsi="Comic Sans MS"/>
-          <w:bCs/>
-          <w:sz w:val="20"/>
-          <w:szCs w:val="20"/>
-        </w:rPr>
-        <w:t>VyOS</w:t>
-      </w:r>
-      <w:proofErr w:type="spellEnd"/>
-      <w:r>
-        <w:rPr>
-          <w:rFonts w:ascii="Comic Sans MS" w:hAnsi="Comic Sans MS"/>
-          <w:bCs/>
-          <w:sz w:val="20"/>
-          <w:szCs w:val="20"/>
-        </w:rPr>
-        <w:t xml:space="preserve"> </w:t>
-      </w:r>
-      <w:r>
-        <w:rPr>
-          <w:rFonts w:ascii="Comic Sans MS" w:hAnsi="Comic Sans MS"/>
-          <w:sz w:val="20"/>
-          <w:szCs w:val="20"/>
-        </w:rPr>
-        <w:t xml:space="preserve">in </w:t>
-      </w:r>
-      <w:proofErr w:type="spellStart"/>
-      <w:r>
-        <w:rPr>
-          <w:rFonts w:ascii="Comic Sans MS" w:hAnsi="Comic Sans MS"/>
-          <w:sz w:val="20"/>
-          <w:szCs w:val="20"/>
-        </w:rPr>
-        <w:t>linux</w:t>
-      </w:r>
-      <w:proofErr w:type="spellEnd"/>
-      <w:r>
-        <w:rPr>
-          <w:rFonts w:ascii="Comic Sans MS" w:hAnsi="Comic Sans MS"/>
-          <w:sz w:val="20"/>
-          <w:szCs w:val="20"/>
-        </w:rPr>
-        <w:t>.</w:t>
+      <w:r>
+        <w:rPr>
+          <w:rFonts w:ascii="Comic Sans MS" w:hAnsi="Comic Sans MS"/>
+          <w:bCs/>
+          <w:sz w:val="20"/>
+          <w:szCs w:val="20"/>
+        </w:rPr>
+        <w:t xml:space="preserve">VyOS </w:t>
+      </w:r>
+      <w:r>
+        <w:rPr>
+          <w:rFonts w:ascii="Comic Sans MS" w:hAnsi="Comic Sans MS"/>
+          <w:sz w:val="20"/>
+          <w:szCs w:val="20"/>
+        </w:rPr>
+        <w:t>in L</w:t>
+      </w:r>
+      <w:r>
+        <w:rPr>
+          <w:rFonts w:ascii="Comic Sans MS" w:hAnsi="Comic Sans MS"/>
+          <w:sz w:val="20"/>
+          <w:szCs w:val="20"/>
+        </w:rPr>
+        <w:t>inux.</w:t>
       </w:r>
     </w:p>
     <w:p>
@@ -2471,7 +2084,17 @@
           <w:sz w:val="20"/>
           <w:szCs w:val="20"/>
         </w:rPr>
-        <w:t>Network Security operations</w:t>
+        <w:t>Network Security O</w:t>
+      </w:r>
+      <w:r>
+        <w:rPr>
+          <w:rFonts w:ascii="Comic Sans MS" w:hAnsi="Comic Sans MS"/>
+          <w:b/>
+          <w:bCs/>
+          <w:sz w:val="20"/>
+          <w:szCs w:val="20"/>
+        </w:rPr>
+        <w:t>perations</w:t>
       </w:r>
       <w:r>
         <w:rPr>
@@ -2499,53 +2122,18 @@
           <w:sz w:val="20"/>
           <w:szCs w:val="20"/>
         </w:rPr>
-        <w:t>lysis (</w:t>
-      </w:r>
-      <w:proofErr w:type="spellStart"/>
-      <w:proofErr w:type="gramStart"/>
-      <w:r>
-        <w:rPr>
-          <w:rFonts w:ascii="Comic Sans MS" w:hAnsi="Comic Sans MS"/>
-          <w:b/>
-          <w:bCs/>
-          <w:sz w:val="20"/>
-          <w:szCs w:val="20"/>
-        </w:rPr>
-        <w:t>Wireshark,Tshark</w:t>
-      </w:r>
-      <w:proofErr w:type="gramEnd"/>
-      <w:r>
-        <w:rPr>
-          <w:rFonts w:ascii="Comic Sans MS" w:hAnsi="Comic Sans MS"/>
-          <w:b/>
-          <w:bCs/>
-          <w:sz w:val="20"/>
-          <w:szCs w:val="20"/>
-        </w:rPr>
-        <w:t>,Xplico,</w:t>
-      </w:r>
-      <w:r>
-        <w:rPr>
-          <w:rFonts w:ascii="Comic Sans MS" w:hAnsi="Comic Sans MS"/>
-          <w:b/>
-          <w:bCs/>
-          <w:sz w:val="20"/>
-          <w:szCs w:val="20"/>
-        </w:rPr>
-        <w:t>tcpdump</w:t>
-      </w:r>
-      <w:proofErr w:type="spellEnd"/>
-      <w:r>
-        <w:rPr>
-          <w:rFonts w:ascii="Comic Sans MS" w:hAnsi="Comic Sans MS"/>
-          <w:b/>
-          <w:bCs/>
-          <w:sz w:val="20"/>
-          <w:szCs w:val="20"/>
-        </w:rPr>
-        <w:t xml:space="preserve"> </w:t>
-      </w:r>
-      <w:proofErr w:type="spellStart"/>
+        <w:t>lysis (Wireshark,Tshark,Xplico,</w:t>
+      </w:r>
+      <w:r>
+        <w:rPr>
+          <w:rFonts w:ascii="Comic Sans MS" w:hAnsi="Comic Sans MS"/>
+          <w:b/>
+          <w:bCs/>
+          <w:sz w:val="20"/>
+          <w:szCs w:val="20"/>
+        </w:rPr>
+        <w:t xml:space="preserve">tcpdump </w:t>
+      </w:r>
       <w:r>
         <w:rPr>
           <w:rFonts w:ascii="Comic Sans MS" w:hAnsi="Comic Sans MS"/>
@@ -2554,7 +2142,6 @@
         </w:rPr>
         <w:t>etc</w:t>
       </w:r>
-      <w:proofErr w:type="spellEnd"/>
       <w:r>
         <w:rPr>
           <w:rFonts w:ascii="Comic Sans MS" w:hAnsi="Comic Sans MS"/>
@@ -2581,20 +2168,8 @@
           <w:sz w:val="20"/>
           <w:szCs w:val="20"/>
         </w:rPr>
-        <w:t>IPS/IDS (</w:t>
-      </w:r>
-      <w:proofErr w:type="spellStart"/>
-      <w:r>
-        <w:rPr>
-          <w:rFonts w:ascii="Comic Sans MS" w:hAnsi="Comic Sans MS"/>
-          <w:b/>
-          <w:bCs/>
-          <w:sz w:val="20"/>
-          <w:szCs w:val="20"/>
-        </w:rPr>
-        <w:t>Snort,psad</w:t>
-      </w:r>
-      <w:proofErr w:type="spellEnd"/>
+        <w:t>IPS/IDS (Snort</w:t>
+      </w:r>
       <w:r>
         <w:rPr>
           <w:rFonts w:ascii="Comic Sans MS" w:hAnsi="Comic Sans MS"/>
@@ -2621,7 +2196,6 @@
         </w:rPr>
         <w:t xml:space="preserve"> other security tools (</w:t>
       </w:r>
-      <w:proofErr w:type="spellStart"/>
       <w:r>
         <w:rPr>
           <w:rFonts w:ascii="Comic Sans MS" w:hAnsi="Comic Sans MS"/>
@@ -2642,56 +2216,35 @@
         </w:rPr>
         <w:t>Burp</w:t>
       </w:r>
-      <w:proofErr w:type="spellEnd"/>
-      <w:r>
-        <w:rPr>
-          <w:rFonts w:ascii="Comic Sans MS" w:hAnsi="Comic Sans MS"/>
-          <w:b/>
-          <w:bCs/>
-          <w:sz w:val="20"/>
-          <w:szCs w:val="20"/>
-        </w:rPr>
-        <w:t xml:space="preserve"> suit </w:t>
-      </w:r>
-      <w:proofErr w:type="spellStart"/>
-      <w:r>
-        <w:rPr>
-          <w:rFonts w:ascii="Comic Sans MS" w:hAnsi="Comic Sans MS"/>
-          <w:sz w:val="20"/>
-          <w:szCs w:val="20"/>
-        </w:rPr>
-        <w:t>etc</w:t>
-      </w:r>
-      <w:proofErr w:type="spellEnd"/>
-      <w:r>
-        <w:rPr>
-          <w:rFonts w:ascii="Comic Sans MS" w:hAnsi="Comic Sans MS"/>
-          <w:sz w:val="20"/>
-          <w:szCs w:val="20"/>
-        </w:rPr>
-        <w:t xml:space="preserve">) included in </w:t>
-      </w:r>
-      <w:proofErr w:type="spellStart"/>
-      <w:r>
-        <w:rPr>
-          <w:rFonts w:ascii="Comic Sans MS" w:hAnsi="Comic Sans MS"/>
-          <w:b/>
-          <w:bCs/>
-          <w:sz w:val="20"/>
-          <w:szCs w:val="20"/>
-        </w:rPr>
-        <w:t>KaliLinux</w:t>
-      </w:r>
-      <w:proofErr w:type="spellEnd"/>
-      <w:r>
-        <w:rPr>
-          <w:rFonts w:ascii="Comic Sans MS" w:hAnsi="Comic Sans MS"/>
-          <w:b/>
-          <w:bCs/>
-          <w:sz w:val="20"/>
-          <w:szCs w:val="20"/>
-        </w:rPr>
-        <w:t>/Parrot</w:t>
+      <w:bookmarkStart w:id="0" w:name="_GoBack"/>
+      <w:bookmarkEnd w:id="0"/>
+      <w:r>
+        <w:rPr>
+          <w:rFonts w:ascii="Comic Sans MS" w:hAnsi="Comic Sans MS"/>
+          <w:b/>
+          <w:bCs/>
+          <w:sz w:val="20"/>
+          <w:szCs w:val="20"/>
+        </w:rPr>
+        <w:t xml:space="preserve">suit </w:t>
+      </w:r>
+      <w:r>
+        <w:rPr>
+          <w:rFonts w:ascii="Comic Sans MS" w:hAnsi="Comic Sans MS"/>
+          <w:sz w:val="20"/>
+          <w:szCs w:val="20"/>
+        </w:rPr>
+        <w:t xml:space="preserve">etc) included in </w:t>
+      </w:r>
+      <w:r>
+        <w:rPr>
+          <w:rFonts w:ascii="Comic Sans MS" w:hAnsi="Comic Sans MS"/>
+          <w:b/>
+          <w:bCs/>
+          <w:sz w:val="20"/>
+          <w:szCs w:val="20"/>
+        </w:rPr>
+        <w:t>KaliLinux/Parrot</w:t>
       </w:r>
       <w:r>
         <w:rPr>
@@ -2701,28 +2254,6 @@
         </w:rPr>
         <w:t xml:space="preserve"> security distro.</w:t>
       </w:r>
-    </w:p>
-    <w:p>
-      <w:pPr>
-        <w:pStyle w:val="BodyA"/>
-        <w:rPr>
-          <w:rFonts w:ascii="Comic Sans MS" w:eastAsia="Comic Sans MS" w:hAnsi="Comic Sans MS" w:cs="Comic Sans MS"/>
-          <w:b/>
-          <w:bCs/>
-          <w:sz w:val="10"/>
-          <w:szCs w:val="10"/>
-          <w:lang w:val="en-US"/>
-        </w:rPr>
-      </w:pPr>
-    </w:p>
-    <w:p>
-      <w:pPr>
-        <w:pStyle w:val="BodyA"/>
-        <w:jc w:val="both"/>
-        <w:rPr>
-          <w:lang w:val="en-US"/>
-        </w:rPr>
-      </w:pPr>
     </w:p>
     <w:p>
       <w:pPr>
@@ -4235,6 +3766,35 @@
       <w:lang w:val="en-US" w:eastAsia="en-US"/>
     </w:rPr>
   </w:style>
+  <w:style w:type="paragraph" w:styleId="Heading1">
+    <w:name w:val="heading 1"/>
+    <w:basedOn w:val="Normal"/>
+    <w:link w:val="Heading1Char"/>
+    <w:uiPriority w:val="9"/>
+    <w:qFormat/>
+    <w:rsid w:val="002213F6"/>
+    <w:pPr>
+      <w:pBdr>
+        <w:top w:val="none" w:sz="0" w:space="0" w:color="auto"/>
+        <w:left w:val="none" w:sz="0" w:space="0" w:color="auto"/>
+        <w:bottom w:val="none" w:sz="0" w:space="0" w:color="auto"/>
+        <w:right w:val="none" w:sz="0" w:space="0" w:color="auto"/>
+        <w:between w:val="none" w:sz="0" w:space="0" w:color="auto"/>
+        <w:bar w:val="none" w:sz="0" w:color="auto"/>
+      </w:pBdr>
+      <w:spacing w:before="100" w:beforeAutospacing="1" w:after="100" w:afterAutospacing="1"/>
+      <w:outlineLvl w:val="0"/>
+    </w:pPr>
+    <w:rPr>
+      <w:b/>
+      <w:bCs/>
+      <w:kern w:val="36"/>
+      <w:sz w:val="48"/>
+      <w:szCs w:val="48"/>
+      <w:bdr w:val="none" w:sz="0" w:space="0" w:color="auto"/>
+      <w:lang w:val="en-GB" w:eastAsia="en-GB"/>
+    </w:rPr>
+  </w:style>
   <w:style w:type="character" w:default="1" w:styleId="DefaultParagraphFont">
     <w:name w:val="Default Paragraph Font"/>
     <w:uiPriority w:val="1"/>
@@ -4385,6 +3945,22 @@
         <w:right w:w="108" w:type="dxa"/>
       </w:tblCellMar>
     </w:tblPr>
+  </w:style>
+  <w:style w:type="character" w:customStyle="1" w:styleId="Heading1Char">
+    <w:name w:val="Heading 1 Char"/>
+    <w:basedOn w:val="DefaultParagraphFont"/>
+    <w:link w:val="Heading1"/>
+    <w:uiPriority w:val="9"/>
+    <w:rsid w:val="002213F6"/>
+    <w:rPr>
+      <w:b/>
+      <w:bCs/>
+      <w:kern w:val="36"/>
+      <w:sz w:val="48"/>
+      <w:szCs w:val="48"/>
+      <w:bdr w:val="none" w:sz="0" w:space="0" w:color="auto"/>
+      <w:lang w:val="en-GB" w:eastAsia="en-GB"/>
+    </w:rPr>
   </w:style>
 </w:styles>
 </file>

</xml_diff>

<commit_message>
CV updated with new address
</commit_message>
<xml_diff>
--- a/CV/Resume_khabir_sec.docx
+++ b/CV/Resume_khabir_sec.docx
@@ -73,7 +73,17 @@
                 <w:sz w:val="20"/>
                 <w:szCs w:val="20"/>
               </w:rPr>
-              <w:t>Merivalkama 1H as 72,</w:t>
+              <w:t>Puosunrinne 4B as 41</w:t>
+            </w:r>
+            <w:bookmarkStart w:id="0" w:name="_GoBack"/>
+            <w:bookmarkEnd w:id="0"/>
+            <w:r>
+              <w:rPr>
+                <w:rFonts w:ascii="Comic Sans MS" w:hAnsi="Comic Sans MS"/>
+                <w:sz w:val="20"/>
+                <w:szCs w:val="20"/>
+              </w:rPr>
+              <w:t>,</w:t>
             </w:r>
             <w:r>
               <w:rPr>
@@ -2216,8 +2226,6 @@
         </w:rPr>
         <w:t>Burp</w:t>
       </w:r>
-      <w:bookmarkStart w:id="0" w:name="_GoBack"/>
-      <w:bookmarkEnd w:id="0"/>
       <w:r>
         <w:rPr>
           <w:rFonts w:ascii="Comic Sans MS" w:hAnsi="Comic Sans MS"/>

</xml_diff>

<commit_message>
SOme nEw work which I thought never could finish
</commit_message>
<xml_diff>
--- a/CV/Resume_khabir_sec.docx
+++ b/CV/Resume_khabir_sec.docx
@@ -75,8 +75,6 @@
               </w:rPr>
               <w:t>Puosunrinne 4B as 41</w:t>
             </w:r>
-            <w:bookmarkStart w:id="0" w:name="_GoBack"/>
-            <w:bookmarkEnd w:id="0"/>
             <w:r>
               <w:rPr>
                 <w:rFonts w:ascii="Comic Sans MS" w:hAnsi="Comic Sans MS"/>
@@ -2262,28 +2260,8 @@
         </w:rPr>
         <w:t xml:space="preserve"> security distro.</w:t>
       </w:r>
-    </w:p>
-    <w:p>
-      <w:pPr>
-        <w:pStyle w:val="NoSpacing"/>
-        <w:ind w:left="720"/>
-        <w:rPr>
-          <w:rFonts w:ascii="Comic Sans MS" w:eastAsia="Comic Sans MS" w:hAnsi="Comic Sans MS" w:cs="Comic Sans MS"/>
-          <w:b/>
-          <w:bCs/>
-          <w:sz w:val="6"/>
-          <w:szCs w:val="6"/>
-        </w:rPr>
-      </w:pPr>
-    </w:p>
-    <w:p>
-      <w:pPr>
-        <w:pStyle w:val="BodyA"/>
-        <w:jc w:val="both"/>
-        <w:rPr>
-          <w:lang w:val="en-US"/>
-        </w:rPr>
-      </w:pPr>
+      <w:bookmarkStart w:id="0" w:name="_GoBack"/>
+      <w:bookmarkEnd w:id="0"/>
     </w:p>
     <w:sectPr>
       <w:pgSz w:w="11900" w:h="16840"/>

</xml_diff>

<commit_message>
AWS skills are fizzling out
</commit_message>
<xml_diff>
--- a/CV/Resume_khabir_sec.docx
+++ b/CV/Resume_khabir_sec.docx
@@ -72,6 +72,7 @@
                 <w:rFonts w:ascii="Comic Sans MS" w:hAnsi="Comic Sans MS"/>
                 <w:sz w:val="20"/>
                 <w:szCs w:val="20"/>
+                <w:lang w:val="en-GB"/>
               </w:rPr>
               <w:t>Puosunrinne 4B as 41</w:t>
             </w:r>
@@ -80,6 +81,7 @@
                 <w:rFonts w:ascii="Comic Sans MS" w:hAnsi="Comic Sans MS"/>
                 <w:sz w:val="20"/>
                 <w:szCs w:val="20"/>
+                <w:lang w:val="en-GB"/>
               </w:rPr>
               <w:t>,</w:t>
             </w:r>
@@ -88,6 +90,7 @@
                 <w:rFonts w:ascii="Arial Unicode MS" w:hAnsi="Arial Unicode MS"/>
                 <w:sz w:val="20"/>
                 <w:szCs w:val="20"/>
+                <w:lang w:val="en-GB"/>
               </w:rPr>
               <w:br/>
             </w:r>
@@ -96,6 +99,7 @@
                 <w:rFonts w:ascii="Comic Sans MS" w:hAnsi="Comic Sans MS"/>
                 <w:sz w:val="20"/>
                 <w:szCs w:val="20"/>
+                <w:lang w:val="en-GB"/>
               </w:rPr>
               <w:t>02320 Espoo, Finland.</w:t>
             </w:r>
@@ -104,6 +108,7 @@
                 <w:rFonts w:ascii="Arial Unicode MS" w:hAnsi="Arial Unicode MS"/>
                 <w:sz w:val="20"/>
                 <w:szCs w:val="20"/>
+                <w:lang w:val="en-GB"/>
               </w:rPr>
               <w:br/>
             </w:r>
@@ -1559,37 +1564,8 @@
         </w:rPr>
         <w:t>(Keystone,glance,rabbitMQ,Nova,Nova-compute and horizon)</w:t>
       </w:r>
-      <w:r>
-        <w:rPr>
-          <w:rStyle w:val="None"/>
-          <w:rFonts w:ascii="Comic Sans MS" w:hAnsi="Comic Sans MS"/>
-          <w:spacing w:val="-5"/>
-          <w:sz w:val="20"/>
-          <w:szCs w:val="20"/>
-        </w:rPr>
-        <w:t xml:space="preserve"> </w:t>
-      </w:r>
-      <w:r>
-        <w:rPr>
-          <w:rStyle w:val="None"/>
-          <w:rFonts w:ascii="Comic Sans MS" w:hAnsi="Comic Sans MS"/>
-          <w:spacing w:val="-5"/>
-          <w:sz w:val="20"/>
-          <w:szCs w:val="20"/>
-        </w:rPr>
-        <w:t xml:space="preserve">and Amazon web service </w:t>
-      </w:r>
-      <w:r>
-        <w:rPr>
-          <w:rStyle w:val="None"/>
-          <w:rFonts w:ascii="Comic Sans MS" w:hAnsi="Comic Sans MS"/>
-          <w:b/>
-          <w:spacing w:val="-5"/>
-          <w:sz w:val="20"/>
-          <w:szCs w:val="20"/>
-        </w:rPr>
-        <w:t>AWS</w:t>
-      </w:r>
+      <w:bookmarkStart w:id="0" w:name="_GoBack"/>
+      <w:bookmarkEnd w:id="0"/>
       <w:r>
         <w:rPr>
           <w:rStyle w:val="None"/>
@@ -2260,8 +2236,6 @@
         </w:rPr>
         <w:t xml:space="preserve"> security distro.</w:t>
       </w:r>
-      <w:bookmarkStart w:id="0" w:name="_GoBack"/>
-      <w:bookmarkEnd w:id="0"/>
     </w:p>
     <w:sectPr>
       <w:pgSz w:w="11900" w:h="16840"/>

</xml_diff>

<commit_message>
CV: formatting, some skills fizzled out
</commit_message>
<xml_diff>
--- a/CV/Resume_khabir_sec.docx
+++ b/CV/Resume_khabir_sec.docx
@@ -1,6 +1,6 @@
 
 <file path=word/document.xml><?xml version="1.0" encoding="utf-8"?>
-<w:document xmlns:wpc="http://schemas.microsoft.com/office/word/2010/wordprocessingCanvas" xmlns:mo="http://schemas.microsoft.com/office/mac/office/2008/main" xmlns:mc="http://schemas.openxmlformats.org/markup-compatibility/2006" xmlns:mv="urn:schemas-microsoft-com:mac:vml" xmlns:o="urn:schemas-microsoft-com:office:office" xmlns:r="http://schemas.openxmlformats.org/officeDocument/2006/relationships" xmlns:m="http://schemas.openxmlformats.org/officeDocument/2006/math" xmlns:v="urn:schemas-microsoft-com:vml" xmlns:wp14="http://schemas.microsoft.com/office/word/2010/wordprocessingDrawing" xmlns:wp="http://schemas.openxmlformats.org/drawingml/2006/wordprocessingDrawing" xmlns:w10="urn:schemas-microsoft-com:office:word" xmlns:w="http://schemas.openxmlformats.org/wordprocessingml/2006/main" xmlns:w14="http://schemas.microsoft.com/office/word/2010/wordml" xmlns:w15="http://schemas.microsoft.com/office/word/2012/wordml" xmlns:wpg="http://schemas.microsoft.com/office/word/2010/wordprocessingGroup" xmlns:wpi="http://schemas.microsoft.com/office/word/2010/wordprocessingInk" xmlns:wne="http://schemas.microsoft.com/office/word/2006/wordml" xmlns:wps="http://schemas.microsoft.com/office/word/2010/wordprocessingShape" mc:Ignorable="w14 w15 wp14">
+<w:document xmlns:wpc="http://schemas.microsoft.com/office/word/2010/wordprocessingCanvas" xmlns:cx="http://schemas.microsoft.com/office/drawing/2014/chartex" xmlns:cx1="http://schemas.microsoft.com/office/drawing/2015/9/8/chartex" xmlns:cx2="http://schemas.microsoft.com/office/drawing/2015/10/21/chartex" xmlns:cx3="http://schemas.microsoft.com/office/drawing/2016/5/9/chartex" xmlns:cx4="http://schemas.microsoft.com/office/drawing/2016/5/10/chartex" xmlns:cx5="http://schemas.microsoft.com/office/drawing/2016/5/11/chartex" xmlns:cx6="http://schemas.microsoft.com/office/drawing/2016/5/12/chartex" xmlns:cx7="http://schemas.microsoft.com/office/drawing/2016/5/13/chartex" xmlns:cx8="http://schemas.microsoft.com/office/drawing/2016/5/14/chartex" xmlns:mc="http://schemas.openxmlformats.org/markup-compatibility/2006" xmlns:aink="http://schemas.microsoft.com/office/drawing/2016/ink" xmlns:am3d="http://schemas.microsoft.com/office/drawing/2017/model3d" xmlns:o="urn:schemas-microsoft-com:office:office" xmlns:r="http://schemas.openxmlformats.org/officeDocument/2006/relationships" xmlns:m="http://schemas.openxmlformats.org/officeDocument/2006/math" xmlns:v="urn:schemas-microsoft-com:vml" xmlns:wp14="http://schemas.microsoft.com/office/word/2010/wordprocessingDrawing" xmlns:wp="http://schemas.openxmlformats.org/drawingml/2006/wordprocessingDrawing" xmlns:w10="urn:schemas-microsoft-com:office:word" xmlns:w="http://schemas.openxmlformats.org/wordprocessingml/2006/main" xmlns:w14="http://schemas.microsoft.com/office/word/2010/wordml" xmlns:w15="http://schemas.microsoft.com/office/word/2012/wordml" xmlns:w16cex="http://schemas.microsoft.com/office/word/2018/wordml/cex" xmlns:w16cid="http://schemas.microsoft.com/office/word/2016/wordml/cid" xmlns:w16="http://schemas.microsoft.com/office/word/2018/wordml" xmlns:w16se="http://schemas.microsoft.com/office/word/2015/wordml/symex" xmlns:wpg="http://schemas.microsoft.com/office/word/2010/wordprocessingGroup" xmlns:wpi="http://schemas.microsoft.com/office/word/2010/wordprocessingInk" xmlns:wne="http://schemas.microsoft.com/office/word/2006/wordml" xmlns:wps="http://schemas.microsoft.com/office/word/2010/wordprocessingShape" mc:Ignorable="w14 w15 w16se w16cid w16 w16cex wp14">
   <w:body>
     <w:p>
       <w:pPr>
@@ -18,12 +18,28 @@
         </w:rPr>
         <w:t xml:space="preserve"> </w:t>
       </w:r>
-      <w:r>
-        <w:rPr>
-          <w:rFonts w:ascii="Comic Sans MS" w:hAnsi="Comic Sans MS"/>
-        </w:rPr>
-        <w:t>Mohammad Khabir Uddin</w:t>
-      </w:r>
+      <w:proofErr w:type="spellStart"/>
+      <w:r>
+        <w:rPr>
+          <w:rFonts w:ascii="Comic Sans MS" w:hAnsi="Comic Sans MS"/>
+        </w:rPr>
+        <w:t>Mohammad</w:t>
+      </w:r>
+      <w:proofErr w:type="spellEnd"/>
+      <w:r>
+        <w:rPr>
+          <w:rFonts w:ascii="Comic Sans MS" w:hAnsi="Comic Sans MS"/>
+        </w:rPr>
+        <w:t xml:space="preserve"> Khabir </w:t>
+      </w:r>
+      <w:proofErr w:type="spellStart"/>
+      <w:r>
+        <w:rPr>
+          <w:rFonts w:ascii="Comic Sans MS" w:hAnsi="Comic Sans MS"/>
+        </w:rPr>
+        <w:t>Uddin</w:t>
+      </w:r>
+      <w:proofErr w:type="spellEnd"/>
     </w:p>
     <w:tbl>
       <w:tblPr>
@@ -65,8 +81,10 @@
                 <w:rFonts w:ascii="Comic Sans MS" w:eastAsia="Comic Sans MS" w:hAnsi="Comic Sans MS" w:cs="Comic Sans MS"/>
                 <w:sz w:val="20"/>
                 <w:szCs w:val="20"/>
+                <w:lang w:val="en-US"/>
               </w:rPr>
             </w:pPr>
+            <w:proofErr w:type="spellStart"/>
             <w:r>
               <w:rPr>
                 <w:rFonts w:ascii="Comic Sans MS" w:hAnsi="Comic Sans MS"/>
@@ -74,7 +92,17 @@
                 <w:szCs w:val="20"/>
                 <w:lang w:val="en-GB"/>
               </w:rPr>
-              <w:t>Puosunrinne 4B as 41</w:t>
+              <w:t>Sokinsuontie</w:t>
+            </w:r>
+            <w:proofErr w:type="spellEnd"/>
+            <w:r>
+              <w:rPr>
+                <w:rFonts w:ascii="Comic Sans MS" w:hAnsi="Comic Sans MS"/>
+                <w:sz w:val="20"/>
+                <w:szCs w:val="20"/>
+                <w:lang w:val="en-GB"/>
+              </w:rPr>
+              <w:t xml:space="preserve"> 7a 13</w:t>
             </w:r>
             <w:r>
               <w:rPr>
@@ -101,7 +129,25 @@
                 <w:szCs w:val="20"/>
                 <w:lang w:val="en-GB"/>
               </w:rPr>
-              <w:t>02320 Espoo, Finland.</w:t>
+              <w:t>02</w:t>
+            </w:r>
+            <w:r>
+              <w:rPr>
+                <w:rFonts w:ascii="Comic Sans MS" w:hAnsi="Comic Sans MS"/>
+                <w:sz w:val="20"/>
+                <w:szCs w:val="20"/>
+                <w:lang w:val="en-GB"/>
+              </w:rPr>
+              <w:t>76</w:t>
+            </w:r>
+            <w:r>
+              <w:rPr>
+                <w:rFonts w:ascii="Comic Sans MS" w:hAnsi="Comic Sans MS"/>
+                <w:sz w:val="20"/>
+                <w:szCs w:val="20"/>
+                <w:lang w:val="en-GB"/>
+              </w:rPr>
+              <w:t>0 Espoo, Finland.</w:t>
             </w:r>
             <w:r>
               <w:rPr>
@@ -126,6 +172,7 @@
                 <w:rFonts w:ascii="Comic Sans MS" w:hAnsi="Comic Sans MS"/>
                 <w:sz w:val="20"/>
                 <w:szCs w:val="20"/>
+                <w:lang w:val="en-US"/>
               </w:rPr>
               <w:t> : +358 4</w:t>
             </w:r>
@@ -134,6 +181,7 @@
                 <w:rFonts w:ascii="Comic Sans MS" w:hAnsi="Comic Sans MS"/>
                 <w:sz w:val="20"/>
                 <w:szCs w:val="20"/>
+                <w:lang w:val="en-US"/>
               </w:rPr>
               <w:t>65647293</w:t>
             </w:r>
@@ -188,13 +236,134 @@
                 <w:szCs w:val="20"/>
                 <w:lang w:val="en-US"/>
               </w:rPr>
-              <w:t>Skype: md.khabir.uddin</w:t>
+              <w:t xml:space="preserve">Skype: </w:t>
             </w:r>
+            <w:proofErr w:type="spellStart"/>
+            <w:r>
+              <w:rPr>
+                <w:rFonts w:ascii="Comic Sans MS" w:hAnsi="Comic Sans MS"/>
+                <w:sz w:val="20"/>
+                <w:szCs w:val="20"/>
+                <w:lang w:val="en-US"/>
+              </w:rPr>
+              <w:t>md.khabir.uddin</w:t>
+            </w:r>
+            <w:proofErr w:type="spellEnd"/>
           </w:p>
           <w:p>
             <w:pPr>
               <w:pStyle w:val="BodyA"/>
               <w:widowControl w:val="0"/>
+              <w:rPr>
+                <w:rFonts w:ascii="Comic Sans MS" w:eastAsia="Comic Sans MS" w:hAnsi="Comic Sans MS" w:cs="Comic Sans MS"/>
+                <w:sz w:val="20"/>
+                <w:szCs w:val="20"/>
+                <w:lang w:val="en-US"/>
+              </w:rPr>
+            </w:pPr>
+            <w:proofErr w:type="spellStart"/>
+            <w:r>
+              <w:rPr>
+                <w:rFonts w:ascii="Comic Sans MS" w:hAnsi="Comic Sans MS"/>
+                <w:sz w:val="20"/>
+                <w:szCs w:val="20"/>
+                <w:lang w:val="en-US"/>
+              </w:rPr>
+              <w:t>Github</w:t>
+            </w:r>
+            <w:proofErr w:type="spellEnd"/>
+            <w:r>
+              <w:rPr>
+                <w:rFonts w:ascii="Comic Sans MS" w:hAnsi="Comic Sans MS"/>
+                <w:sz w:val="20"/>
+                <w:szCs w:val="20"/>
+                <w:lang w:val="en-US"/>
+              </w:rPr>
+              <w:t xml:space="preserve">: https://github.com/masumndc1/zim         </w:t>
+            </w:r>
+          </w:p>
+        </w:tc>
+      </w:tr>
+    </w:tbl>
+    <w:p>
+      <w:pPr>
+        <w:pStyle w:val="BodyA"/>
+        <w:widowControl w:val="0"/>
+        <w:rPr>
+          <w:rFonts w:ascii="Comic Sans MS" w:hAnsi="Comic Sans MS"/>
+          <w:sz w:val="20"/>
+          <w:szCs w:val="20"/>
+        </w:rPr>
+      </w:pPr>
+      <w:proofErr w:type="spellStart"/>
+      <w:r>
+        <w:rPr>
+          <w:rFonts w:ascii="Comic Sans MS" w:hAnsi="Comic Sans MS"/>
+          <w:sz w:val="20"/>
+          <w:szCs w:val="20"/>
+        </w:rPr>
+        <w:t>Linkedin</w:t>
+      </w:r>
+      <w:proofErr w:type="spellEnd"/>
+      <w:r>
+        <w:rPr>
+          <w:rFonts w:ascii="Comic Sans MS" w:hAnsi="Comic Sans MS"/>
+          <w:sz w:val="20"/>
+          <w:szCs w:val="20"/>
+        </w:rPr>
+        <w:t xml:space="preserve"> : https://www.linkedin.com/in/mohammad-khabir-uddin-a9a67114</w:t>
+      </w:r>
+    </w:p>
+    <w:p>
+      <w:pPr>
+        <w:pStyle w:val="Caption"/>
+        <w:rPr>
+          <w:rFonts w:ascii="Comic Sans MS" w:eastAsia="Comic Sans MS" w:hAnsi="Comic Sans MS" w:cs="Comic Sans MS"/>
+          <w:sz w:val="20"/>
+          <w:szCs w:val="20"/>
+        </w:rPr>
+      </w:pPr>
+      <w:r>
+        <w:rPr>
+          <w:rFonts w:ascii="Comic Sans MS" w:hAnsi="Comic Sans MS"/>
+          <w:sz w:val="20"/>
+          <w:szCs w:val="20"/>
+        </w:rPr>
+        <w:t>Professional Certification</w:t>
+      </w:r>
+    </w:p>
+    <w:tbl>
+      <w:tblPr>
+        <w:tblStyle w:val="TableGrid"/>
+        <w:tblW w:w="0" w:type="auto"/>
+        <w:tblLook w:val="04A0" w:firstRow="1" w:lastRow="0" w:firstColumn="1" w:lastColumn="0" w:noHBand="0" w:noVBand="1"/>
+      </w:tblPr>
+      <w:tblGrid>
+        <w:gridCol w:w="4649"/>
+        <w:gridCol w:w="4649"/>
+      </w:tblGrid>
+      <w:tr>
+        <w:tc>
+          <w:tcPr>
+            <w:tcW w:w="4649" w:type="dxa"/>
+            <w:tcBorders>
+              <w:top w:val="nil"/>
+              <w:left w:val="nil"/>
+              <w:bottom w:val="nil"/>
+              <w:right w:val="nil"/>
+            </w:tcBorders>
+          </w:tcPr>
+          <w:p>
+            <w:pPr>
+              <w:pStyle w:val="BodyA"/>
+              <w:pBdr>
+                <w:top w:val="none" w:sz="0" w:space="0" w:color="auto"/>
+                <w:left w:val="none" w:sz="0" w:space="0" w:color="auto"/>
+                <w:bottom w:val="none" w:sz="0" w:space="0" w:color="auto"/>
+                <w:right w:val="none" w:sz="0" w:space="0" w:color="auto"/>
+                <w:between w:val="none" w:sz="0" w:space="0" w:color="auto"/>
+                <w:bar w:val="none" w:sz="0" w:color="auto"/>
+              </w:pBdr>
               <w:rPr>
                 <w:rFonts w:ascii="Comic Sans MS" w:eastAsia="Comic Sans MS" w:hAnsi="Comic Sans MS" w:cs="Comic Sans MS"/>
                 <w:sz w:val="20"/>
@@ -209,7 +378,263 @@
                 <w:szCs w:val="20"/>
                 <w:lang w:val="en-US"/>
               </w:rPr>
-              <w:t xml:space="preserve">Github: https://github.com/masumndc1/zim         </w:t>
+              <w:t xml:space="preserve">1. </w:t>
+            </w:r>
+            <w:r>
+              <w:rPr>
+                <w:rFonts w:ascii="Comic Sans MS" w:hAnsi="Comic Sans MS"/>
+                <w:b/>
+                <w:bCs/>
+                <w:sz w:val="20"/>
+                <w:szCs w:val="20"/>
+                <w:lang w:val="en-US"/>
+              </w:rPr>
+              <w:t>E|CSA (</w:t>
+            </w:r>
+            <w:proofErr w:type="spellStart"/>
+            <w:r>
+              <w:rPr>
+                <w:rFonts w:ascii="Comic Sans MS" w:hAnsi="Comic Sans MS"/>
+                <w:b/>
+                <w:bCs/>
+                <w:sz w:val="20"/>
+                <w:szCs w:val="20"/>
+                <w:lang w:val="en-US"/>
+              </w:rPr>
+              <w:t>Eccouncil</w:t>
+            </w:r>
+            <w:proofErr w:type="spellEnd"/>
+            <w:r>
+              <w:rPr>
+                <w:rFonts w:ascii="Comic Sans MS" w:hAnsi="Comic Sans MS"/>
+                <w:b/>
+                <w:bCs/>
+                <w:sz w:val="20"/>
+                <w:szCs w:val="20"/>
+                <w:lang w:val="en-US"/>
+              </w:rPr>
+              <w:t xml:space="preserve"> Certified Security Analyst)</w:t>
+            </w:r>
+          </w:p>
+          <w:p>
+            <w:pPr>
+              <w:pStyle w:val="BodyA"/>
+              <w:pBdr>
+                <w:top w:val="none" w:sz="0" w:space="0" w:color="auto"/>
+                <w:left w:val="none" w:sz="0" w:space="0" w:color="auto"/>
+                <w:bottom w:val="none" w:sz="0" w:space="0" w:color="auto"/>
+                <w:right w:val="none" w:sz="0" w:space="0" w:color="auto"/>
+                <w:between w:val="none" w:sz="0" w:space="0" w:color="auto"/>
+                <w:bar w:val="none" w:sz="0" w:color="auto"/>
+              </w:pBdr>
+              <w:rPr>
+                <w:rFonts w:ascii="Comic Sans MS" w:eastAsia="Comic Sans MS" w:hAnsi="Comic Sans MS" w:cs="Comic Sans MS"/>
+                <w:sz w:val="20"/>
+                <w:szCs w:val="20"/>
+                <w:lang w:val="en-US"/>
+              </w:rPr>
+            </w:pPr>
+            <w:r>
+              <w:rPr>
+                <w:rFonts w:ascii="Comic Sans MS" w:hAnsi="Comic Sans MS"/>
+                <w:sz w:val="20"/>
+                <w:szCs w:val="20"/>
+                <w:lang w:val="en-US"/>
+              </w:rPr>
+              <w:t xml:space="preserve">Certification Number: </w:t>
+            </w:r>
+            <w:r>
+              <w:rPr>
+                <w:rFonts w:ascii="Comic Sans MS" w:hAnsi="Comic Sans MS"/>
+                <w:b/>
+                <w:bCs/>
+                <w:sz w:val="20"/>
+                <w:szCs w:val="20"/>
+                <w:lang w:val="en-US"/>
+              </w:rPr>
+              <w:t>ECC93298374538</w:t>
+            </w:r>
+          </w:p>
+          <w:p>
+            <w:pPr>
+              <w:pStyle w:val="BodyA"/>
+              <w:pBdr>
+                <w:top w:val="none" w:sz="0" w:space="0" w:color="auto"/>
+                <w:left w:val="none" w:sz="0" w:space="0" w:color="auto"/>
+                <w:bottom w:val="none" w:sz="0" w:space="0" w:color="auto"/>
+                <w:right w:val="none" w:sz="0" w:space="0" w:color="auto"/>
+                <w:between w:val="none" w:sz="0" w:space="0" w:color="auto"/>
+                <w:bar w:val="none" w:sz="0" w:color="auto"/>
+              </w:pBdr>
+              <w:rPr>
+                <w:rFonts w:ascii="Comic Sans MS" w:eastAsia="Comic Sans MS" w:hAnsi="Comic Sans MS" w:cs="Comic Sans MS"/>
+                <w:sz w:val="20"/>
+                <w:szCs w:val="20"/>
+                <w:lang w:val="en-US"/>
+              </w:rPr>
+            </w:pPr>
+            <w:proofErr w:type="spellStart"/>
+            <w:r>
+              <w:rPr>
+                <w:rFonts w:ascii="Comic Sans MS" w:hAnsi="Comic Sans MS"/>
+                <w:sz w:val="20"/>
+                <w:szCs w:val="20"/>
+                <w:lang w:val="nl-NL"/>
+              </w:rPr>
+              <w:t>Exam</w:t>
+            </w:r>
+            <w:proofErr w:type="spellEnd"/>
+            <w:r>
+              <w:rPr>
+                <w:rFonts w:ascii="Comic Sans MS" w:hAnsi="Comic Sans MS"/>
+                <w:sz w:val="20"/>
+                <w:szCs w:val="20"/>
+                <w:lang w:val="nl-NL"/>
+              </w:rPr>
+              <w:t xml:space="preserve"> date: </w:t>
+            </w:r>
+            <w:r>
+              <w:rPr>
+                <w:rFonts w:ascii="Comic Sans MS" w:hAnsi="Comic Sans MS"/>
+                <w:b/>
+                <w:bCs/>
+                <w:sz w:val="20"/>
+                <w:szCs w:val="20"/>
+                <w:lang w:val="en-US"/>
+              </w:rPr>
+              <w:t>21th December,2013</w:t>
+            </w:r>
+          </w:p>
+        </w:tc>
+        <w:tc>
+          <w:tcPr>
+            <w:tcW w:w="4649" w:type="dxa"/>
+            <w:tcBorders>
+              <w:top w:val="nil"/>
+              <w:left w:val="nil"/>
+              <w:bottom w:val="nil"/>
+              <w:right w:val="nil"/>
+            </w:tcBorders>
+          </w:tcPr>
+          <w:p>
+            <w:pPr>
+              <w:pStyle w:val="BodyA"/>
+              <w:rPr>
+                <w:rFonts w:ascii="Comic Sans MS" w:eastAsia="Comic Sans MS" w:hAnsi="Comic Sans MS" w:cs="Comic Sans MS"/>
+                <w:sz w:val="20"/>
+                <w:szCs w:val="20"/>
+                <w:lang w:val="en-US"/>
+              </w:rPr>
+            </w:pPr>
+            <w:r>
+              <w:rPr>
+                <w:rFonts w:ascii="Comic Sans MS" w:hAnsi="Comic Sans MS"/>
+                <w:sz w:val="20"/>
+                <w:szCs w:val="20"/>
+                <w:lang w:val="en-US"/>
+              </w:rPr>
+              <w:t xml:space="preserve">2. </w:t>
+            </w:r>
+            <w:r>
+              <w:rPr>
+                <w:rFonts w:ascii="Comic Sans MS" w:hAnsi="Comic Sans MS"/>
+                <w:b/>
+                <w:bCs/>
+                <w:sz w:val="20"/>
+                <w:szCs w:val="20"/>
+                <w:lang w:val="en-US"/>
+              </w:rPr>
+              <w:t>C|EH (Certified Ethical Hacker)</w:t>
+            </w:r>
+            <w:r>
+              <w:rPr>
+                <w:rFonts w:ascii="Comic Sans MS" w:hAnsi="Comic Sans MS"/>
+                <w:sz w:val="20"/>
+                <w:szCs w:val="20"/>
+                <w:lang w:val="en-US"/>
+              </w:rPr>
+              <w:t xml:space="preserve"> </w:t>
+            </w:r>
+          </w:p>
+          <w:p>
+            <w:pPr>
+              <w:pStyle w:val="BodyA"/>
+              <w:rPr>
+                <w:rFonts w:ascii="Comic Sans MS" w:eastAsia="Comic Sans MS" w:hAnsi="Comic Sans MS" w:cs="Comic Sans MS"/>
+                <w:sz w:val="20"/>
+                <w:szCs w:val="20"/>
+                <w:lang w:val="en-US"/>
+              </w:rPr>
+            </w:pPr>
+            <w:r>
+              <w:rPr>
+                <w:rFonts w:ascii="Comic Sans MS" w:hAnsi="Comic Sans MS"/>
+                <w:sz w:val="20"/>
+                <w:szCs w:val="20"/>
+                <w:lang w:val="en-US"/>
+              </w:rPr>
+              <w:t xml:space="preserve">Certification Number: </w:t>
+            </w:r>
+            <w:r>
+              <w:rPr>
+                <w:rFonts w:ascii="Comic Sans MS" w:hAnsi="Comic Sans MS"/>
+                <w:b/>
+                <w:bCs/>
+                <w:sz w:val="20"/>
+                <w:szCs w:val="20"/>
+                <w:lang w:val="en-US"/>
+              </w:rPr>
+              <w:t>ECC961022</w:t>
+            </w:r>
+          </w:p>
+          <w:p>
+            <w:pPr>
+              <w:pStyle w:val="BodyA"/>
+              <w:pBdr>
+                <w:top w:val="none" w:sz="0" w:space="0" w:color="auto"/>
+                <w:left w:val="none" w:sz="0" w:space="0" w:color="auto"/>
+                <w:bottom w:val="none" w:sz="0" w:space="0" w:color="auto"/>
+                <w:right w:val="none" w:sz="0" w:space="0" w:color="auto"/>
+                <w:between w:val="none" w:sz="0" w:space="0" w:color="auto"/>
+                <w:bar w:val="none" w:sz="0" w:color="auto"/>
+              </w:pBdr>
+              <w:rPr>
+                <w:rFonts w:ascii="Comic Sans MS" w:eastAsia="Comic Sans MS" w:hAnsi="Comic Sans MS" w:cs="Comic Sans MS"/>
+                <w:sz w:val="20"/>
+                <w:szCs w:val="20"/>
+                <w:lang w:val="en-US"/>
+              </w:rPr>
+            </w:pPr>
+            <w:proofErr w:type="spellStart"/>
+            <w:r>
+              <w:rPr>
+                <w:rFonts w:ascii="Comic Sans MS" w:hAnsi="Comic Sans MS"/>
+                <w:sz w:val="20"/>
+                <w:szCs w:val="20"/>
+                <w:lang w:val="nl-NL"/>
+              </w:rPr>
+              <w:t>Exam</w:t>
+            </w:r>
+            <w:proofErr w:type="spellEnd"/>
+            <w:r>
+              <w:rPr>
+                <w:rFonts w:ascii="Comic Sans MS" w:hAnsi="Comic Sans MS"/>
+                <w:sz w:val="20"/>
+                <w:szCs w:val="20"/>
+                <w:lang w:val="nl-NL"/>
+              </w:rPr>
+              <w:t xml:space="preserve"> date: </w:t>
+            </w:r>
+            <w:r>
+              <w:rPr>
+                <w:rFonts w:ascii="Comic Sans MS" w:hAnsi="Comic Sans MS"/>
+                <w:b/>
+                <w:bCs/>
+                <w:sz w:val="20"/>
+                <w:szCs w:val="20"/>
+                <w:lang w:val="en-US"/>
+              </w:rPr>
+              <w:t>22th of April,2011</w:t>
             </w:r>
           </w:p>
         </w:tc>
@@ -217,75 +642,356 @@
     </w:tbl>
     <w:p>
       <w:pPr>
-        <w:pStyle w:val="BodyA"/>
-        <w:widowControl w:val="0"/>
-        <w:rPr>
-          <w:rFonts w:ascii="Comic Sans MS" w:hAnsi="Comic Sans MS"/>
-          <w:sz w:val="20"/>
-          <w:szCs w:val="20"/>
-        </w:rPr>
-      </w:pPr>
-      <w:r>
-        <w:rPr>
-          <w:rFonts w:ascii="Comic Sans MS" w:hAnsi="Comic Sans MS"/>
-          <w:sz w:val="20"/>
-          <w:szCs w:val="20"/>
-        </w:rPr>
-        <w:t>Linkedin : https://www.linkedin.com/in/mohammad-khabir-uddin-a9a67114</w:t>
+        <w:pStyle w:val="Caption"/>
+        <w:rPr>
+          <w:rFonts w:ascii="Comic Sans MS" w:eastAsia="Comic Sans MS" w:hAnsi="Comic Sans MS" w:cs="Comic Sans MS"/>
+          <w:sz w:val="20"/>
+          <w:szCs w:val="20"/>
+        </w:rPr>
+      </w:pPr>
+      <w:r>
+        <w:rPr>
+          <w:rFonts w:ascii="Comic Sans MS" w:hAnsi="Comic Sans MS"/>
+          <w:sz w:val="20"/>
+          <w:szCs w:val="20"/>
+        </w:rPr>
+        <w:t>Working experience</w:t>
       </w:r>
     </w:p>
     <w:p>
       <w:pPr>
-        <w:pStyle w:val="Caption"/>
-        <w:rPr>
-          <w:rFonts w:ascii="Comic Sans MS" w:eastAsia="Comic Sans MS" w:hAnsi="Comic Sans MS" w:cs="Comic Sans MS"/>
-          <w:sz w:val="20"/>
-          <w:szCs w:val="20"/>
-        </w:rPr>
-      </w:pPr>
-      <w:r>
-        <w:rPr>
-          <w:rFonts w:ascii="Comic Sans MS" w:hAnsi="Comic Sans MS"/>
-          <w:sz w:val="20"/>
-          <w:szCs w:val="20"/>
-        </w:rPr>
-        <w:t>Professional Certification</w:t>
+        <w:pStyle w:val="BodyA"/>
+        <w:jc w:val="both"/>
+        <w:rPr>
+          <w:rFonts w:ascii="Comic Sans MS" w:hAnsi="Comic Sans MS"/>
+          <w:sz w:val="20"/>
+          <w:szCs w:val="20"/>
+          <w:lang w:val="en-US"/>
+        </w:rPr>
+      </w:pPr>
+      <w:r>
+        <w:rPr>
+          <w:rFonts w:ascii="Comic Sans MS" w:hAnsi="Comic Sans MS"/>
+          <w:sz w:val="20"/>
+          <w:szCs w:val="20"/>
+          <w:lang w:val="en-US"/>
+        </w:rPr>
+        <w:t xml:space="preserve">1. Working as </w:t>
+      </w:r>
+      <w:r>
+        <w:rPr>
+          <w:rFonts w:ascii="Comic Sans MS" w:hAnsi="Comic Sans MS"/>
+          <w:b/>
+          <w:sz w:val="20"/>
+          <w:szCs w:val="20"/>
+          <w:lang w:val="en-US"/>
+        </w:rPr>
+        <w:t>Systems Specialist</w:t>
+      </w:r>
+      <w:r>
+        <w:rPr>
+          <w:rFonts w:ascii="Comic Sans MS" w:hAnsi="Comic Sans MS"/>
+          <w:sz w:val="20"/>
+          <w:szCs w:val="20"/>
+          <w:lang w:val="en-US"/>
+        </w:rPr>
+        <w:t xml:space="preserve"> in </w:t>
+      </w:r>
+      <w:r>
+        <w:rPr>
+          <w:rFonts w:ascii="Comic Sans MS" w:hAnsi="Comic Sans MS"/>
+          <w:b/>
+          <w:sz w:val="20"/>
+          <w:szCs w:val="20"/>
+          <w:lang w:val="en-US"/>
+        </w:rPr>
+        <w:t>CSC</w:t>
+      </w:r>
+      <w:r>
+        <w:rPr>
+          <w:rFonts w:ascii="Comic Sans MS" w:hAnsi="Comic Sans MS"/>
+          <w:b/>
+          <w:sz w:val="20"/>
+          <w:szCs w:val="20"/>
+          <w:lang w:val="en-US"/>
+        </w:rPr>
+        <w:t>-</w:t>
+      </w:r>
+      <w:r>
+        <w:rPr>
+          <w:rFonts w:ascii="Comic Sans MS" w:hAnsi="Comic Sans MS"/>
+          <w:b/>
+          <w:sz w:val="20"/>
+          <w:szCs w:val="20"/>
+          <w:lang w:val="en-US"/>
+        </w:rPr>
+        <w:t>IT center for science</w:t>
+      </w:r>
+      <w:r>
+        <w:rPr>
+          <w:rFonts w:ascii="Comic Sans MS" w:hAnsi="Comic Sans MS"/>
+          <w:sz w:val="20"/>
+          <w:szCs w:val="20"/>
+          <w:lang w:val="en-US"/>
+        </w:rPr>
+        <w:t xml:space="preserve"> in </w:t>
+      </w:r>
+      <w:proofErr w:type="spellStart"/>
+      <w:r>
+        <w:rPr>
+          <w:rFonts w:ascii="Comic Sans MS" w:hAnsi="Comic Sans MS"/>
+          <w:b/>
+          <w:sz w:val="20"/>
+          <w:szCs w:val="20"/>
+          <w:lang w:val="en-US"/>
+        </w:rPr>
+        <w:t>Keilaniemi,Finland</w:t>
+      </w:r>
+      <w:proofErr w:type="spellEnd"/>
+      <w:r>
+        <w:rPr>
+          <w:rFonts w:ascii="Comic Sans MS" w:hAnsi="Comic Sans MS"/>
+          <w:sz w:val="20"/>
+          <w:szCs w:val="20"/>
+          <w:lang w:val="en-US"/>
+        </w:rPr>
+        <w:t xml:space="preserve"> from 29</w:t>
+      </w:r>
+      <w:r>
+        <w:rPr>
+          <w:rFonts w:ascii="Comic Sans MS" w:hAnsi="Comic Sans MS"/>
+          <w:sz w:val="20"/>
+          <w:szCs w:val="20"/>
+          <w:vertAlign w:val="superscript"/>
+          <w:lang w:val="en-US"/>
+        </w:rPr>
+        <w:t>th</w:t>
+      </w:r>
+      <w:r>
+        <w:rPr>
+          <w:rFonts w:ascii="Comic Sans MS" w:hAnsi="Comic Sans MS"/>
+          <w:sz w:val="20"/>
+          <w:szCs w:val="20"/>
+          <w:lang w:val="en-US"/>
+        </w:rPr>
+        <w:t xml:space="preserve"> of April, 2019 to till date.</w:t>
       </w:r>
     </w:p>
     <w:p>
       <w:pPr>
         <w:pStyle w:val="BodyA"/>
-        <w:rPr>
-          <w:rFonts w:ascii="Comic Sans MS" w:eastAsia="Comic Sans MS" w:hAnsi="Comic Sans MS" w:cs="Comic Sans MS"/>
-          <w:sz w:val="20"/>
-          <w:szCs w:val="20"/>
-          <w:lang w:val="en-US"/>
-        </w:rPr>
-      </w:pPr>
-      <w:r>
-        <w:rPr>
-          <w:rFonts w:ascii="Comic Sans MS" w:hAnsi="Comic Sans MS"/>
-          <w:sz w:val="20"/>
-          <w:szCs w:val="20"/>
-          <w:lang w:val="en-US"/>
-        </w:rPr>
-        <w:t xml:space="preserve">1. </w:t>
-      </w:r>
-      <w:r>
-        <w:rPr>
-          <w:rFonts w:ascii="Comic Sans MS" w:hAnsi="Comic Sans MS"/>
-          <w:b/>
-          <w:bCs/>
-          <w:sz w:val="20"/>
-          <w:szCs w:val="20"/>
-          <w:lang w:val="en-US"/>
-        </w:rPr>
-        <w:t>E|CSA (Eccouncil Certified Security Analyst)</w:t>
+        <w:jc w:val="both"/>
+        <w:rPr>
+          <w:rFonts w:ascii="Comic Sans MS" w:hAnsi="Comic Sans MS"/>
+          <w:sz w:val="20"/>
+          <w:szCs w:val="20"/>
+          <w:lang w:val="en-US"/>
+        </w:rPr>
+      </w:pPr>
+      <w:r>
+        <w:rPr>
+          <w:rFonts w:ascii="Comic Sans MS" w:hAnsi="Comic Sans MS"/>
+          <w:sz w:val="20"/>
+          <w:szCs w:val="20"/>
+          <w:lang w:val="en-US"/>
+        </w:rPr>
+        <w:t>2</w:t>
+      </w:r>
+      <w:r>
+        <w:rPr>
+          <w:rFonts w:ascii="Comic Sans MS" w:hAnsi="Comic Sans MS"/>
+          <w:sz w:val="20"/>
+          <w:szCs w:val="20"/>
+          <w:lang w:val="en-US"/>
+        </w:rPr>
+        <w:t>. Worked</w:t>
+      </w:r>
+      <w:r>
+        <w:rPr>
+          <w:rFonts w:ascii="Comic Sans MS" w:hAnsi="Comic Sans MS"/>
+          <w:sz w:val="20"/>
+          <w:szCs w:val="20"/>
+          <w:lang w:val="en-US"/>
+        </w:rPr>
+        <w:t xml:space="preserve"> as </w:t>
+      </w:r>
+      <w:proofErr w:type="spellStart"/>
+      <w:r>
+        <w:rPr>
+          <w:rFonts w:ascii="Comic Sans MS" w:hAnsi="Comic Sans MS"/>
+          <w:b/>
+          <w:sz w:val="20"/>
+          <w:szCs w:val="20"/>
+          <w:lang w:val="en-US"/>
+        </w:rPr>
+        <w:t>Developer,Network</w:t>
+      </w:r>
+      <w:proofErr w:type="spellEnd"/>
+      <w:r>
+        <w:rPr>
+          <w:rFonts w:ascii="Comic Sans MS" w:hAnsi="Comic Sans MS"/>
+          <w:b/>
+          <w:sz w:val="20"/>
+          <w:szCs w:val="20"/>
+          <w:lang w:val="en-US"/>
+        </w:rPr>
+        <w:t xml:space="preserve"> Security</w:t>
+      </w:r>
+      <w:r>
+        <w:rPr>
+          <w:rFonts w:ascii="Comic Sans MS" w:hAnsi="Comic Sans MS"/>
+          <w:sz w:val="20"/>
+          <w:szCs w:val="20"/>
+          <w:lang w:val="en-US"/>
+        </w:rPr>
+        <w:t xml:space="preserve"> in </w:t>
+      </w:r>
+      <w:r>
+        <w:rPr>
+          <w:rFonts w:ascii="Comic Sans MS" w:hAnsi="Comic Sans MS"/>
+          <w:b/>
+          <w:sz w:val="20"/>
+          <w:szCs w:val="20"/>
+          <w:lang w:val="en-US"/>
+        </w:rPr>
+        <w:t xml:space="preserve">L M </w:t>
+      </w:r>
+      <w:proofErr w:type="spellStart"/>
+      <w:r>
+        <w:rPr>
+          <w:rFonts w:ascii="Comic Sans MS" w:hAnsi="Comic Sans MS"/>
+          <w:b/>
+          <w:sz w:val="20"/>
+          <w:szCs w:val="20"/>
+          <w:lang w:val="en-US"/>
+        </w:rPr>
+        <w:t>Ericsson,Jorvas,Finland</w:t>
+      </w:r>
+      <w:proofErr w:type="spellEnd"/>
+      <w:r>
+        <w:rPr>
+          <w:rFonts w:ascii="Comic Sans MS" w:hAnsi="Comic Sans MS"/>
+          <w:sz w:val="20"/>
+          <w:szCs w:val="20"/>
+          <w:lang w:val="en-US"/>
+        </w:rPr>
+        <w:t xml:space="preserve"> from 12</w:t>
+      </w:r>
+      <w:r>
+        <w:rPr>
+          <w:rFonts w:ascii="Comic Sans MS" w:hAnsi="Comic Sans MS"/>
+          <w:sz w:val="20"/>
+          <w:szCs w:val="20"/>
+          <w:vertAlign w:val="superscript"/>
+          <w:lang w:val="en-US"/>
+        </w:rPr>
+        <w:t>th</w:t>
+      </w:r>
+      <w:r>
+        <w:rPr>
+          <w:rFonts w:ascii="Comic Sans MS" w:hAnsi="Comic Sans MS"/>
+          <w:sz w:val="20"/>
+          <w:szCs w:val="20"/>
+          <w:lang w:val="en-US"/>
+        </w:rPr>
+        <w:t xml:space="preserve"> of M</w:t>
+      </w:r>
+      <w:r>
+        <w:rPr>
+          <w:rFonts w:ascii="Comic Sans MS" w:hAnsi="Comic Sans MS"/>
+          <w:sz w:val="20"/>
+          <w:szCs w:val="20"/>
+          <w:lang w:val="en-US"/>
+        </w:rPr>
+        <w:t>arch,2018</w:t>
+      </w:r>
+      <w:r>
+        <w:rPr>
+          <w:rFonts w:ascii="Comic Sans MS" w:hAnsi="Comic Sans MS"/>
+          <w:sz w:val="20"/>
+          <w:szCs w:val="20"/>
+          <w:lang w:val="en-US"/>
+        </w:rPr>
+        <w:t xml:space="preserve"> to 26</w:t>
+      </w:r>
+      <w:r>
+        <w:rPr>
+          <w:rFonts w:ascii="Comic Sans MS" w:hAnsi="Comic Sans MS"/>
+          <w:sz w:val="20"/>
+          <w:szCs w:val="20"/>
+          <w:vertAlign w:val="superscript"/>
+          <w:lang w:val="en-US"/>
+        </w:rPr>
+        <w:t>th</w:t>
+      </w:r>
+      <w:r>
+        <w:rPr>
+          <w:rFonts w:ascii="Comic Sans MS" w:hAnsi="Comic Sans MS"/>
+          <w:sz w:val="20"/>
+          <w:szCs w:val="20"/>
+          <w:lang w:val="en-US"/>
+        </w:rPr>
+        <w:t xml:space="preserve"> of April, 2019</w:t>
+      </w:r>
+      <w:r>
+        <w:rPr>
+          <w:rFonts w:ascii="Comic Sans MS" w:hAnsi="Comic Sans MS"/>
+          <w:sz w:val="20"/>
+          <w:szCs w:val="20"/>
+          <w:lang w:val="en-US"/>
+        </w:rPr>
+        <w:t>.</w:t>
+      </w:r>
+      <w:r>
+        <w:rPr>
+          <w:rFonts w:ascii="Comic Sans MS" w:hAnsi="Comic Sans MS"/>
+          <w:sz w:val="20"/>
+          <w:szCs w:val="20"/>
+          <w:lang w:val="en-US"/>
+        </w:rPr>
+        <w:t xml:space="preserve"> Duration: 1 year </w:t>
+      </w:r>
+      <w:r>
+        <w:rPr>
+          <w:rFonts w:ascii="Comic Sans MS" w:hAnsi="Comic Sans MS"/>
+          <w:sz w:val="20"/>
+          <w:szCs w:val="20"/>
+          <w:lang w:val="en-US"/>
+        </w:rPr>
+        <w:t>2</w:t>
+      </w:r>
+      <w:r>
+        <w:rPr>
+          <w:rFonts w:ascii="Comic Sans MS" w:hAnsi="Comic Sans MS"/>
+          <w:sz w:val="20"/>
+          <w:szCs w:val="20"/>
+          <w:lang w:val="en-US"/>
+        </w:rPr>
+        <w:t xml:space="preserve"> month</w:t>
+      </w:r>
+      <w:r>
+        <w:rPr>
+          <w:rFonts w:ascii="Comic Sans MS" w:hAnsi="Comic Sans MS"/>
+          <w:sz w:val="20"/>
+          <w:szCs w:val="20"/>
+          <w:lang w:val="en-US"/>
+        </w:rPr>
+        <w:t>s</w:t>
+      </w:r>
+      <w:r>
+        <w:rPr>
+          <w:rFonts w:ascii="Comic Sans MS" w:hAnsi="Comic Sans MS"/>
+          <w:sz w:val="20"/>
+          <w:szCs w:val="20"/>
+          <w:lang w:val="en-US"/>
+        </w:rPr>
+        <w:t>.</w:t>
       </w:r>
     </w:p>
     <w:p>
       <w:pPr>
         <w:pStyle w:val="BodyA"/>
+        <w:jc w:val="both"/>
         <w:rPr>
           <w:rFonts w:ascii="Comic Sans MS" w:eastAsia="Comic Sans MS" w:hAnsi="Comic Sans MS" w:cs="Comic Sans MS"/>
           <w:sz w:val="20"/>
@@ -300,403 +1006,306 @@
           <w:szCs w:val="20"/>
           <w:lang w:val="en-US"/>
         </w:rPr>
-        <w:t xml:space="preserve">Certification Number: </w:t>
-      </w:r>
-      <w:r>
-        <w:rPr>
-          <w:rFonts w:ascii="Comic Sans MS" w:hAnsi="Comic Sans MS"/>
-          <w:b/>
-          <w:bCs/>
-          <w:sz w:val="20"/>
-          <w:szCs w:val="20"/>
-          <w:lang w:val="en-US"/>
-        </w:rPr>
-        <w:t>ECC93298374538</w:t>
+        <w:t>3</w:t>
+      </w:r>
+      <w:r>
+        <w:rPr>
+          <w:rFonts w:ascii="Comic Sans MS" w:hAnsi="Comic Sans MS"/>
+          <w:sz w:val="20"/>
+          <w:szCs w:val="20"/>
+          <w:lang w:val="en-US"/>
+        </w:rPr>
+        <w:t xml:space="preserve">. Worked as </w:t>
+      </w:r>
+      <w:r>
+        <w:rPr>
+          <w:rFonts w:ascii="Comic Sans MS" w:hAnsi="Comic Sans MS"/>
+          <w:b/>
+          <w:bCs/>
+          <w:sz w:val="20"/>
+          <w:szCs w:val="20"/>
+          <w:lang w:val="en-US"/>
+        </w:rPr>
+        <w:t xml:space="preserve">Senior Officer </w:t>
+      </w:r>
+      <w:r>
+        <w:rPr>
+          <w:rFonts w:ascii="Comic Sans MS" w:hAnsi="Comic Sans MS"/>
+          <w:sz w:val="20"/>
+          <w:szCs w:val="20"/>
+          <w:lang w:val="en-US"/>
+        </w:rPr>
+        <w:t xml:space="preserve">at Information Technology Department in </w:t>
+      </w:r>
+      <w:r>
+        <w:rPr>
+          <w:rFonts w:ascii="Comic Sans MS" w:hAnsi="Comic Sans MS"/>
+          <w:b/>
+          <w:bCs/>
+          <w:sz w:val="20"/>
+          <w:szCs w:val="20"/>
+          <w:lang w:val="en-US"/>
+        </w:rPr>
+        <w:t xml:space="preserve">Prime Bank </w:t>
+      </w:r>
+      <w:proofErr w:type="spellStart"/>
+      <w:r>
+        <w:rPr>
+          <w:rFonts w:ascii="Comic Sans MS" w:hAnsi="Comic Sans MS"/>
+          <w:b/>
+          <w:bCs/>
+          <w:sz w:val="20"/>
+          <w:szCs w:val="20"/>
+          <w:lang w:val="en-US"/>
+        </w:rPr>
+        <w:t>Limited,Dhaka</w:t>
+      </w:r>
+      <w:proofErr w:type="spellEnd"/>
+      <w:r>
+        <w:rPr>
+          <w:rFonts w:ascii="Comic Sans MS" w:hAnsi="Comic Sans MS"/>
+          <w:b/>
+          <w:bCs/>
+          <w:sz w:val="20"/>
+          <w:szCs w:val="20"/>
+          <w:lang w:val="en-US"/>
+        </w:rPr>
+        <w:t>, Bangladesh</w:t>
+      </w:r>
+      <w:r>
+        <w:rPr>
+          <w:rFonts w:ascii="Comic Sans MS" w:hAnsi="Comic Sans MS"/>
+          <w:sz w:val="20"/>
+          <w:szCs w:val="20"/>
+          <w:lang w:val="en-US"/>
+        </w:rPr>
+        <w:t xml:space="preserve"> from 12</w:t>
+      </w:r>
+      <w:r>
+        <w:rPr>
+          <w:rFonts w:ascii="Comic Sans MS" w:hAnsi="Comic Sans MS"/>
+          <w:sz w:val="20"/>
+          <w:szCs w:val="20"/>
+          <w:vertAlign w:val="superscript"/>
+          <w:lang w:val="en-US"/>
+        </w:rPr>
+        <w:t>th</w:t>
+      </w:r>
+      <w:r>
+        <w:rPr>
+          <w:rFonts w:ascii="Comic Sans MS" w:hAnsi="Comic Sans MS"/>
+          <w:sz w:val="20"/>
+          <w:szCs w:val="20"/>
+          <w:lang w:val="en-US"/>
+        </w:rPr>
+        <w:t xml:space="preserve"> May, 2010 to 15</w:t>
+      </w:r>
+      <w:r>
+        <w:rPr>
+          <w:rFonts w:ascii="Comic Sans MS" w:hAnsi="Comic Sans MS"/>
+          <w:sz w:val="20"/>
+          <w:szCs w:val="20"/>
+          <w:vertAlign w:val="superscript"/>
+          <w:lang w:val="en-US"/>
+        </w:rPr>
+        <w:t>th</w:t>
+      </w:r>
+      <w:r>
+        <w:rPr>
+          <w:rFonts w:ascii="Comic Sans MS" w:hAnsi="Comic Sans MS"/>
+          <w:sz w:val="20"/>
+          <w:szCs w:val="20"/>
+          <w:lang w:val="en-US"/>
+        </w:rPr>
+        <w:t xml:space="preserve"> May, 2016. Duration: 6 years.</w:t>
       </w:r>
     </w:p>
     <w:p>
       <w:pPr>
         <w:pStyle w:val="BodyA"/>
-        <w:rPr>
-          <w:rFonts w:ascii="Comic Sans MS" w:eastAsia="Comic Sans MS" w:hAnsi="Comic Sans MS" w:cs="Comic Sans MS"/>
-          <w:sz w:val="20"/>
-          <w:szCs w:val="20"/>
-          <w:lang w:val="en-US"/>
-        </w:rPr>
-      </w:pPr>
-      <w:r>
-        <w:rPr>
-          <w:rFonts w:ascii="Comic Sans MS" w:hAnsi="Comic Sans MS"/>
-          <w:sz w:val="20"/>
-          <w:szCs w:val="20"/>
-          <w:lang w:val="nl-NL"/>
-        </w:rPr>
-        <w:t xml:space="preserve">Exam date: </w:t>
-      </w:r>
-      <w:r>
-        <w:rPr>
-          <w:rFonts w:ascii="Comic Sans MS" w:hAnsi="Comic Sans MS"/>
-          <w:b/>
-          <w:bCs/>
-          <w:sz w:val="20"/>
-          <w:szCs w:val="20"/>
-          <w:lang w:val="en-US"/>
-        </w:rPr>
-        <w:t>21th December,2013</w:t>
+        <w:jc w:val="both"/>
+        <w:rPr>
+          <w:rFonts w:ascii="Comic Sans MS" w:hAnsi="Comic Sans MS"/>
+          <w:sz w:val="20"/>
+          <w:szCs w:val="20"/>
+          <w:lang w:val="en-US"/>
+        </w:rPr>
+      </w:pPr>
+      <w:r>
+        <w:rPr>
+          <w:rFonts w:ascii="Comic Sans MS" w:hAnsi="Comic Sans MS"/>
+          <w:sz w:val="20"/>
+          <w:szCs w:val="20"/>
+          <w:lang w:val="en-US"/>
+        </w:rPr>
+        <w:t>4</w:t>
+      </w:r>
+      <w:r>
+        <w:rPr>
+          <w:rFonts w:ascii="Comic Sans MS" w:hAnsi="Comic Sans MS"/>
+          <w:sz w:val="20"/>
+          <w:szCs w:val="20"/>
+          <w:lang w:val="en-US"/>
+        </w:rPr>
+        <w:t xml:space="preserve">. Worked as </w:t>
+      </w:r>
+      <w:proofErr w:type="spellStart"/>
+      <w:r>
+        <w:rPr>
+          <w:rFonts w:ascii="Comic Sans MS" w:hAnsi="Comic Sans MS"/>
+          <w:b/>
+          <w:bCs/>
+          <w:sz w:val="20"/>
+          <w:szCs w:val="20"/>
+          <w:lang w:val="en-US"/>
+        </w:rPr>
+        <w:t>Asst.System</w:t>
+      </w:r>
+      <w:proofErr w:type="spellEnd"/>
+      <w:r>
+        <w:rPr>
+          <w:rFonts w:ascii="Comic Sans MS" w:hAnsi="Comic Sans MS"/>
+          <w:b/>
+          <w:bCs/>
+          <w:sz w:val="20"/>
+          <w:szCs w:val="20"/>
+          <w:lang w:val="en-US"/>
+        </w:rPr>
+        <w:t xml:space="preserve"> Administrator</w:t>
+      </w:r>
+      <w:r>
+        <w:rPr>
+          <w:rFonts w:ascii="Comic Sans MS" w:hAnsi="Comic Sans MS"/>
+          <w:sz w:val="20"/>
+          <w:szCs w:val="20"/>
+          <w:lang w:val="en-US"/>
+        </w:rPr>
+        <w:t xml:space="preserve"> in </w:t>
+      </w:r>
+      <w:r>
+        <w:rPr>
+          <w:rFonts w:ascii="Comic Sans MS" w:hAnsi="Comic Sans MS"/>
+          <w:b/>
+          <w:bCs/>
+          <w:sz w:val="20"/>
+          <w:szCs w:val="20"/>
+          <w:lang w:val="it-IT"/>
+        </w:rPr>
+        <w:t>Media &amp; Multimedia</w:t>
+      </w:r>
+      <w:r>
+        <w:rPr>
+          <w:rFonts w:ascii="Comic Sans MS" w:hAnsi="Comic Sans MS"/>
+          <w:sz w:val="20"/>
+          <w:szCs w:val="20"/>
+          <w:lang w:val="en-US"/>
+        </w:rPr>
+        <w:t xml:space="preserve">, </w:t>
+      </w:r>
+      <w:r>
+        <w:rPr>
+          <w:rFonts w:ascii="Comic Sans MS" w:hAnsi="Comic Sans MS"/>
+          <w:b/>
+          <w:bCs/>
+          <w:sz w:val="20"/>
+          <w:szCs w:val="20"/>
+          <w:lang w:val="en-US"/>
+        </w:rPr>
+        <w:t>Dhaka, Bangladesh</w:t>
+      </w:r>
+      <w:r>
+        <w:rPr>
+          <w:rFonts w:ascii="Comic Sans MS" w:hAnsi="Comic Sans MS"/>
+          <w:sz w:val="20"/>
+          <w:szCs w:val="20"/>
+          <w:lang w:val="en-US"/>
+        </w:rPr>
+        <w:t xml:space="preserve"> one of the fastest growing ISP in </w:t>
+      </w:r>
+      <w:r>
+        <w:rPr>
+          <w:rFonts w:ascii="Comic Sans MS" w:hAnsi="Comic Sans MS"/>
+          <w:b/>
+          <w:bCs/>
+          <w:sz w:val="20"/>
+          <w:szCs w:val="20"/>
+          <w:lang w:val="en-US"/>
+        </w:rPr>
+        <w:t>Bangladesh</w:t>
+      </w:r>
+      <w:r>
+        <w:rPr>
+          <w:rFonts w:ascii="Comic Sans MS" w:hAnsi="Comic Sans MS"/>
+          <w:sz w:val="20"/>
+          <w:szCs w:val="20"/>
+          <w:lang w:val="en-US"/>
+        </w:rPr>
+        <w:t xml:space="preserve"> from 15th April,2008 to 5</w:t>
+      </w:r>
+      <w:r>
+        <w:rPr>
+          <w:rFonts w:ascii="Comic Sans MS" w:hAnsi="Comic Sans MS"/>
+          <w:sz w:val="20"/>
+          <w:szCs w:val="20"/>
+          <w:vertAlign w:val="superscript"/>
+          <w:lang w:val="en-US"/>
+        </w:rPr>
+        <w:t>th</w:t>
+      </w:r>
+      <w:r>
+        <w:rPr>
+          <w:rFonts w:ascii="Comic Sans MS" w:hAnsi="Comic Sans MS"/>
+          <w:sz w:val="20"/>
+          <w:szCs w:val="20"/>
+          <w:lang w:val="en-US"/>
+        </w:rPr>
+        <w:t xml:space="preserve"> May, 2010. Duration: 2 years.</w:t>
       </w:r>
     </w:p>
     <w:p>
       <w:pPr>
-        <w:pStyle w:val="BodyA"/>
+        <w:pStyle w:val="Caption"/>
         <w:rPr>
           <w:rFonts w:ascii="Comic Sans MS" w:eastAsia="Comic Sans MS" w:hAnsi="Comic Sans MS" w:cs="Comic Sans MS"/>
           <w:sz w:val="20"/>
           <w:szCs w:val="20"/>
-          <w:lang w:val="en-US"/>
-        </w:rPr>
-      </w:pPr>
-      <w:r>
-        <w:rPr>
-          <w:rFonts w:ascii="Comic Sans MS" w:hAnsi="Comic Sans MS"/>
-          <w:sz w:val="20"/>
-          <w:szCs w:val="20"/>
-          <w:lang w:val="en-US"/>
-        </w:rPr>
-        <w:t xml:space="preserve">2. </w:t>
-      </w:r>
-      <w:r>
-        <w:rPr>
-          <w:rFonts w:ascii="Comic Sans MS" w:hAnsi="Comic Sans MS"/>
-          <w:b/>
-          <w:bCs/>
-          <w:sz w:val="20"/>
-          <w:szCs w:val="20"/>
-          <w:lang w:val="en-US"/>
-        </w:rPr>
-        <w:t>C|EH (Certified Ethical Hacker)</w:t>
-      </w:r>
-      <w:r>
-        <w:rPr>
-          <w:rFonts w:ascii="Comic Sans MS" w:hAnsi="Comic Sans MS"/>
-          <w:sz w:val="20"/>
-          <w:szCs w:val="20"/>
-          <w:lang w:val="en-US"/>
-        </w:rPr>
-        <w:t xml:space="preserve"> </w:t>
+        </w:rPr>
+      </w:pPr>
+      <w:r>
+        <w:rPr>
+          <w:rFonts w:ascii="Comic Sans MS" w:hAnsi="Comic Sans MS"/>
+          <w:sz w:val="20"/>
+          <w:szCs w:val="20"/>
+        </w:rPr>
+        <w:t>Academic Qualifications</w:t>
       </w:r>
     </w:p>
     <w:p>
       <w:pPr>
         <w:pStyle w:val="BodyA"/>
         <w:rPr>
-          <w:rFonts w:ascii="Comic Sans MS" w:eastAsia="Comic Sans MS" w:hAnsi="Comic Sans MS" w:cs="Comic Sans MS"/>
-          <w:sz w:val="20"/>
-          <w:szCs w:val="20"/>
-          <w:lang w:val="en-US"/>
-        </w:rPr>
-      </w:pPr>
-      <w:r>
-        <w:rPr>
-          <w:rFonts w:ascii="Comic Sans MS" w:hAnsi="Comic Sans MS"/>
-          <w:sz w:val="20"/>
-          <w:szCs w:val="20"/>
-          <w:lang w:val="en-US"/>
-        </w:rPr>
-        <w:t xml:space="preserve">Certification Number: </w:t>
-      </w:r>
-      <w:r>
-        <w:rPr>
-          <w:rFonts w:ascii="Comic Sans MS" w:hAnsi="Comic Sans MS"/>
-          <w:b/>
-          <w:bCs/>
-          <w:sz w:val="20"/>
-          <w:szCs w:val="20"/>
-          <w:lang w:val="en-US"/>
-        </w:rPr>
-        <w:t>ECC961022</w:t>
-      </w:r>
-    </w:p>
-    <w:p>
-      <w:pPr>
-        <w:pStyle w:val="BodyA"/>
-        <w:rPr>
-          <w:rFonts w:ascii="Comic Sans MS" w:eastAsia="Comic Sans MS" w:hAnsi="Comic Sans MS" w:cs="Comic Sans MS"/>
-          <w:sz w:val="20"/>
-          <w:szCs w:val="20"/>
-          <w:lang w:val="en-US"/>
-        </w:rPr>
-      </w:pPr>
-      <w:r>
-        <w:rPr>
-          <w:rFonts w:ascii="Comic Sans MS" w:hAnsi="Comic Sans MS"/>
-          <w:sz w:val="20"/>
-          <w:szCs w:val="20"/>
-          <w:lang w:val="nl-NL"/>
-        </w:rPr>
-        <w:t xml:space="preserve">Exam date: </w:t>
-      </w:r>
-      <w:r>
-        <w:rPr>
-          <w:rFonts w:ascii="Comic Sans MS" w:hAnsi="Comic Sans MS"/>
-          <w:b/>
-          <w:bCs/>
-          <w:sz w:val="20"/>
-          <w:szCs w:val="20"/>
-          <w:lang w:val="en-US"/>
-        </w:rPr>
-        <w:t>22th of April,2011</w:t>
-      </w:r>
-    </w:p>
-    <w:p>
-      <w:pPr>
-        <w:pStyle w:val="Caption"/>
-        <w:rPr>
-          <w:rFonts w:ascii="Comic Sans MS" w:eastAsia="Comic Sans MS" w:hAnsi="Comic Sans MS" w:cs="Comic Sans MS"/>
-          <w:sz w:val="20"/>
-          <w:szCs w:val="20"/>
-        </w:rPr>
-      </w:pPr>
-      <w:r>
-        <w:rPr>
-          <w:rFonts w:ascii="Comic Sans MS" w:hAnsi="Comic Sans MS"/>
-          <w:sz w:val="20"/>
-          <w:szCs w:val="20"/>
-        </w:rPr>
-        <w:t>Working experience</w:t>
-      </w:r>
-    </w:p>
-    <w:p>
-      <w:pPr>
-        <w:pStyle w:val="BodyA"/>
-        <w:jc w:val="both"/>
-        <w:rPr>
-          <w:rFonts w:ascii="Comic Sans MS" w:hAnsi="Comic Sans MS"/>
-          <w:sz w:val="20"/>
-          <w:szCs w:val="20"/>
-          <w:lang w:val="en-US"/>
-        </w:rPr>
-      </w:pPr>
-      <w:r>
-        <w:rPr>
-          <w:rFonts w:ascii="Comic Sans MS" w:hAnsi="Comic Sans MS"/>
-          <w:sz w:val="20"/>
-          <w:szCs w:val="20"/>
-          <w:lang w:val="en-US"/>
-        </w:rPr>
-        <w:t xml:space="preserve">1. Working as </w:t>
-      </w:r>
-      <w:r>
-        <w:rPr>
-          <w:rFonts w:ascii="Comic Sans MS" w:hAnsi="Comic Sans MS"/>
-          <w:b/>
-          <w:sz w:val="20"/>
-          <w:szCs w:val="20"/>
-          <w:lang w:val="en-US"/>
-        </w:rPr>
-        <w:t>Systems Specialist</w:t>
-      </w:r>
-      <w:r>
-        <w:rPr>
-          <w:rFonts w:ascii="Comic Sans MS" w:hAnsi="Comic Sans MS"/>
-          <w:sz w:val="20"/>
-          <w:szCs w:val="20"/>
-          <w:lang w:val="en-US"/>
-        </w:rPr>
-        <w:t xml:space="preserve"> in </w:t>
-      </w:r>
-      <w:r>
-        <w:rPr>
-          <w:rFonts w:ascii="Comic Sans MS" w:hAnsi="Comic Sans MS"/>
-          <w:b/>
-          <w:sz w:val="20"/>
-          <w:szCs w:val="20"/>
-          <w:lang w:val="en-US"/>
-        </w:rPr>
-        <w:t>CSC</w:t>
-      </w:r>
-      <w:r>
-        <w:rPr>
-          <w:rFonts w:ascii="Comic Sans MS" w:hAnsi="Comic Sans MS"/>
-          <w:sz w:val="20"/>
-          <w:szCs w:val="20"/>
-          <w:lang w:val="en-US"/>
-        </w:rPr>
-        <w:t xml:space="preserve"> (IT center for science) in </w:t>
-      </w:r>
-      <w:r>
-        <w:rPr>
-          <w:rFonts w:ascii="Comic Sans MS" w:hAnsi="Comic Sans MS"/>
-          <w:b/>
-          <w:sz w:val="20"/>
-          <w:szCs w:val="20"/>
-          <w:lang w:val="en-US"/>
-        </w:rPr>
-        <w:t>Keilaniemi,Finland</w:t>
-      </w:r>
-      <w:r>
-        <w:rPr>
-          <w:rFonts w:ascii="Comic Sans MS" w:hAnsi="Comic Sans MS"/>
-          <w:sz w:val="20"/>
-          <w:szCs w:val="20"/>
-          <w:lang w:val="en-US"/>
-        </w:rPr>
-        <w:t xml:space="preserve"> from 29</w:t>
-      </w:r>
-      <w:r>
-        <w:rPr>
-          <w:rFonts w:ascii="Comic Sans MS" w:hAnsi="Comic Sans MS"/>
-          <w:sz w:val="20"/>
-          <w:szCs w:val="20"/>
-          <w:vertAlign w:val="superscript"/>
-          <w:lang w:val="en-US"/>
-        </w:rPr>
-        <w:t>th</w:t>
-      </w:r>
-      <w:r>
-        <w:rPr>
-          <w:rFonts w:ascii="Comic Sans MS" w:hAnsi="Comic Sans MS"/>
-          <w:sz w:val="20"/>
-          <w:szCs w:val="20"/>
-          <w:lang w:val="en-US"/>
-        </w:rPr>
-        <w:t xml:space="preserve"> of April, 2019 to till date.</w:t>
-      </w:r>
-    </w:p>
-    <w:p>
-      <w:pPr>
-        <w:pStyle w:val="BodyA"/>
-        <w:jc w:val="both"/>
-        <w:rPr>
-          <w:rFonts w:ascii="Comic Sans MS" w:hAnsi="Comic Sans MS"/>
-          <w:sz w:val="20"/>
-          <w:szCs w:val="20"/>
-          <w:lang w:val="en-US"/>
-        </w:rPr>
-      </w:pPr>
-      <w:r>
-        <w:rPr>
-          <w:rFonts w:ascii="Comic Sans MS" w:hAnsi="Comic Sans MS"/>
-          <w:sz w:val="20"/>
-          <w:szCs w:val="20"/>
-          <w:lang w:val="en-US"/>
-        </w:rPr>
-        <w:t>2</w:t>
-      </w:r>
-      <w:r>
-        <w:rPr>
-          <w:rFonts w:ascii="Comic Sans MS" w:hAnsi="Comic Sans MS"/>
-          <w:sz w:val="20"/>
-          <w:szCs w:val="20"/>
-          <w:lang w:val="en-US"/>
-        </w:rPr>
-        <w:t>. Worked</w:t>
-      </w:r>
-      <w:r>
-        <w:rPr>
-          <w:rFonts w:ascii="Comic Sans MS" w:hAnsi="Comic Sans MS"/>
-          <w:sz w:val="20"/>
-          <w:szCs w:val="20"/>
-          <w:lang w:val="en-US"/>
-        </w:rPr>
-        <w:t xml:space="preserve"> as </w:t>
-      </w:r>
-      <w:r>
-        <w:rPr>
-          <w:rFonts w:ascii="Comic Sans MS" w:hAnsi="Comic Sans MS"/>
-          <w:b/>
-          <w:sz w:val="20"/>
-          <w:szCs w:val="20"/>
-          <w:lang w:val="en-US"/>
-        </w:rPr>
-        <w:t>Developer,Network Security</w:t>
-      </w:r>
-      <w:r>
-        <w:rPr>
-          <w:rFonts w:ascii="Comic Sans MS" w:hAnsi="Comic Sans MS"/>
-          <w:sz w:val="20"/>
-          <w:szCs w:val="20"/>
-          <w:lang w:val="en-US"/>
-        </w:rPr>
-        <w:t xml:space="preserve"> in </w:t>
-      </w:r>
-      <w:r>
-        <w:rPr>
-          <w:rFonts w:ascii="Comic Sans MS" w:hAnsi="Comic Sans MS"/>
-          <w:b/>
-          <w:sz w:val="20"/>
-          <w:szCs w:val="20"/>
-          <w:lang w:val="en-US"/>
-        </w:rPr>
-        <w:t>L M Ericsson,Jorvas,Finland</w:t>
-      </w:r>
-      <w:r>
-        <w:rPr>
-          <w:rFonts w:ascii="Comic Sans MS" w:hAnsi="Comic Sans MS"/>
-          <w:sz w:val="20"/>
-          <w:szCs w:val="20"/>
-          <w:lang w:val="en-US"/>
-        </w:rPr>
-        <w:t xml:space="preserve"> from 12</w:t>
-      </w:r>
-      <w:r>
-        <w:rPr>
-          <w:rFonts w:ascii="Comic Sans MS" w:hAnsi="Comic Sans MS"/>
-          <w:sz w:val="20"/>
-          <w:szCs w:val="20"/>
-          <w:vertAlign w:val="superscript"/>
-          <w:lang w:val="en-US"/>
-        </w:rPr>
-        <w:t>th</w:t>
-      </w:r>
-      <w:r>
-        <w:rPr>
-          <w:rFonts w:ascii="Comic Sans MS" w:hAnsi="Comic Sans MS"/>
-          <w:sz w:val="20"/>
-          <w:szCs w:val="20"/>
-          <w:lang w:val="en-US"/>
-        </w:rPr>
-        <w:t xml:space="preserve"> of M</w:t>
-      </w:r>
-      <w:r>
-        <w:rPr>
-          <w:rFonts w:ascii="Comic Sans MS" w:hAnsi="Comic Sans MS"/>
-          <w:sz w:val="20"/>
-          <w:szCs w:val="20"/>
-          <w:lang w:val="en-US"/>
-        </w:rPr>
-        <w:t>arch,2018</w:t>
-      </w:r>
-      <w:r>
-        <w:rPr>
-          <w:rFonts w:ascii="Comic Sans MS" w:hAnsi="Comic Sans MS"/>
-          <w:sz w:val="20"/>
-          <w:szCs w:val="20"/>
-          <w:lang w:val="en-US"/>
-        </w:rPr>
-        <w:t xml:space="preserve"> to 26</w:t>
-      </w:r>
-      <w:r>
-        <w:rPr>
-          <w:rFonts w:ascii="Comic Sans MS" w:hAnsi="Comic Sans MS"/>
-          <w:sz w:val="20"/>
-          <w:szCs w:val="20"/>
-          <w:vertAlign w:val="superscript"/>
-          <w:lang w:val="en-US"/>
-        </w:rPr>
-        <w:t>th</w:t>
-      </w:r>
-      <w:r>
-        <w:rPr>
-          <w:rFonts w:ascii="Comic Sans MS" w:hAnsi="Comic Sans MS"/>
-          <w:sz w:val="20"/>
-          <w:szCs w:val="20"/>
-          <w:lang w:val="en-US"/>
-        </w:rPr>
-        <w:t xml:space="preserve"> of April, 2019</w:t>
-      </w:r>
-      <w:r>
-        <w:rPr>
-          <w:rFonts w:ascii="Comic Sans MS" w:hAnsi="Comic Sans MS"/>
+          <w:rFonts w:ascii="Comic Sans MS" w:hAnsi="Comic Sans MS"/>
+          <w:b/>
+          <w:bCs/>
+          <w:sz w:val="20"/>
+          <w:szCs w:val="20"/>
+          <w:lang w:val="en-US"/>
+        </w:rPr>
+      </w:pPr>
+      <w:r>
+        <w:rPr>
+          <w:rFonts w:ascii="Comic Sans MS" w:hAnsi="Comic Sans MS"/>
+          <w:sz w:val="20"/>
+          <w:szCs w:val="20"/>
+          <w:lang w:val="en-US"/>
+        </w:rPr>
+        <w:t>1</w:t>
+      </w:r>
+      <w:r>
+        <w:rPr>
+          <w:rFonts w:ascii="Comic Sans MS" w:hAnsi="Comic Sans MS"/>
+          <w:b/>
+          <w:bCs/>
           <w:sz w:val="20"/>
           <w:szCs w:val="20"/>
           <w:lang w:val="en-US"/>
@@ -706,260 +1315,14 @@
       <w:r>
         <w:rPr>
           <w:rFonts w:ascii="Comic Sans MS" w:hAnsi="Comic Sans MS"/>
-          <w:sz w:val="20"/>
-          <w:szCs w:val="20"/>
-          <w:lang w:val="en-US"/>
-        </w:rPr>
-        <w:t xml:space="preserve"> Duration: 1 year 1 month.</w:t>
-      </w:r>
-    </w:p>
-    <w:p>
-      <w:pPr>
-        <w:pStyle w:val="BodyA"/>
-        <w:jc w:val="both"/>
-        <w:rPr>
-          <w:rFonts w:ascii="Comic Sans MS" w:eastAsia="Comic Sans MS" w:hAnsi="Comic Sans MS" w:cs="Comic Sans MS"/>
-          <w:sz w:val="20"/>
-          <w:szCs w:val="20"/>
-          <w:lang w:val="en-US"/>
-        </w:rPr>
-      </w:pPr>
-      <w:r>
-        <w:rPr>
-          <w:rFonts w:ascii="Comic Sans MS" w:hAnsi="Comic Sans MS"/>
-          <w:sz w:val="20"/>
-          <w:szCs w:val="20"/>
-          <w:lang w:val="en-US"/>
-        </w:rPr>
-        <w:t>3</w:t>
-      </w:r>
-      <w:r>
-        <w:rPr>
-          <w:rFonts w:ascii="Comic Sans MS" w:hAnsi="Comic Sans MS"/>
-          <w:sz w:val="20"/>
-          <w:szCs w:val="20"/>
-          <w:lang w:val="en-US"/>
-        </w:rPr>
-        <w:t xml:space="preserve">. Worked as </w:t>
-      </w:r>
-      <w:r>
-        <w:rPr>
-          <w:rFonts w:ascii="Comic Sans MS" w:hAnsi="Comic Sans MS"/>
-          <w:b/>
-          <w:bCs/>
-          <w:sz w:val="20"/>
-          <w:szCs w:val="20"/>
-          <w:lang w:val="en-US"/>
-        </w:rPr>
-        <w:t xml:space="preserve">Senior Officer </w:t>
-      </w:r>
-      <w:r>
-        <w:rPr>
-          <w:rFonts w:ascii="Comic Sans MS" w:hAnsi="Comic Sans MS"/>
-          <w:sz w:val="20"/>
-          <w:szCs w:val="20"/>
-          <w:lang w:val="en-US"/>
-        </w:rPr>
-        <w:t xml:space="preserve">at Information Technology Department in </w:t>
-      </w:r>
-      <w:r>
-        <w:rPr>
-          <w:rFonts w:ascii="Comic Sans MS" w:hAnsi="Comic Sans MS"/>
-          <w:b/>
-          <w:bCs/>
-          <w:sz w:val="20"/>
-          <w:szCs w:val="20"/>
-          <w:lang w:val="en-US"/>
-        </w:rPr>
-        <w:t>Prime Bank Limited,Dhaka, Bangladesh</w:t>
-      </w:r>
-      <w:r>
-        <w:rPr>
-          <w:rFonts w:ascii="Comic Sans MS" w:hAnsi="Comic Sans MS"/>
-          <w:sz w:val="20"/>
-          <w:szCs w:val="20"/>
-          <w:lang w:val="en-US"/>
-        </w:rPr>
-        <w:t xml:space="preserve"> from 12</w:t>
-      </w:r>
-      <w:r>
-        <w:rPr>
-          <w:rFonts w:ascii="Comic Sans MS" w:hAnsi="Comic Sans MS"/>
-          <w:sz w:val="20"/>
-          <w:szCs w:val="20"/>
-          <w:vertAlign w:val="superscript"/>
-          <w:lang w:val="en-US"/>
-        </w:rPr>
-        <w:t>th</w:t>
-      </w:r>
-      <w:r>
-        <w:rPr>
-          <w:rFonts w:ascii="Comic Sans MS" w:hAnsi="Comic Sans MS"/>
-          <w:sz w:val="20"/>
-          <w:szCs w:val="20"/>
-          <w:lang w:val="en-US"/>
-        </w:rPr>
-        <w:t xml:space="preserve"> May, 2010 to 15</w:t>
-      </w:r>
-      <w:r>
-        <w:rPr>
-          <w:rFonts w:ascii="Comic Sans MS" w:hAnsi="Comic Sans MS"/>
-          <w:sz w:val="20"/>
-          <w:szCs w:val="20"/>
-          <w:vertAlign w:val="superscript"/>
-          <w:lang w:val="en-US"/>
-        </w:rPr>
-        <w:t>th</w:t>
-      </w:r>
-      <w:r>
-        <w:rPr>
-          <w:rFonts w:ascii="Comic Sans MS" w:hAnsi="Comic Sans MS"/>
-          <w:sz w:val="20"/>
-          <w:szCs w:val="20"/>
-          <w:lang w:val="en-US"/>
-        </w:rPr>
-        <w:t xml:space="preserve"> May, 2016. Duration: 6 years.</w:t>
-      </w:r>
-    </w:p>
-    <w:p>
-      <w:pPr>
-        <w:pStyle w:val="BodyA"/>
-        <w:jc w:val="both"/>
-        <w:rPr>
-          <w:rFonts w:ascii="Comic Sans MS" w:hAnsi="Comic Sans MS"/>
-          <w:sz w:val="20"/>
-          <w:szCs w:val="20"/>
-          <w:lang w:val="en-US"/>
-        </w:rPr>
-      </w:pPr>
-      <w:r>
-        <w:rPr>
-          <w:rFonts w:ascii="Comic Sans MS" w:hAnsi="Comic Sans MS"/>
-          <w:sz w:val="20"/>
-          <w:szCs w:val="20"/>
-          <w:lang w:val="en-US"/>
-        </w:rPr>
-        <w:t>4</w:t>
-      </w:r>
-      <w:r>
-        <w:rPr>
-          <w:rFonts w:ascii="Comic Sans MS" w:hAnsi="Comic Sans MS"/>
-          <w:sz w:val="20"/>
-          <w:szCs w:val="20"/>
-          <w:lang w:val="en-US"/>
-        </w:rPr>
-        <w:t xml:space="preserve">. Worked as </w:t>
-      </w:r>
-      <w:r>
-        <w:rPr>
-          <w:rFonts w:ascii="Comic Sans MS" w:hAnsi="Comic Sans MS"/>
-          <w:b/>
-          <w:bCs/>
-          <w:sz w:val="20"/>
-          <w:szCs w:val="20"/>
-          <w:lang w:val="en-US"/>
-        </w:rPr>
-        <w:t>Asst.System Administrator</w:t>
-      </w:r>
-      <w:r>
-        <w:rPr>
-          <w:rFonts w:ascii="Comic Sans MS" w:hAnsi="Comic Sans MS"/>
-          <w:sz w:val="20"/>
-          <w:szCs w:val="20"/>
-          <w:lang w:val="en-US"/>
-        </w:rPr>
-        <w:t xml:space="preserve"> in </w:t>
-      </w:r>
-      <w:r>
-        <w:rPr>
-          <w:rFonts w:ascii="Comic Sans MS" w:hAnsi="Comic Sans MS"/>
-          <w:b/>
-          <w:bCs/>
-          <w:sz w:val="20"/>
-          <w:szCs w:val="20"/>
-          <w:lang w:val="it-IT"/>
-        </w:rPr>
-        <w:t>Media &amp; Multimedia</w:t>
-      </w:r>
-      <w:r>
-        <w:rPr>
-          <w:rFonts w:ascii="Comic Sans MS" w:hAnsi="Comic Sans MS"/>
-          <w:sz w:val="20"/>
-          <w:szCs w:val="20"/>
-          <w:lang w:val="en-US"/>
-        </w:rPr>
-        <w:t xml:space="preserve">, </w:t>
-      </w:r>
-      <w:r>
-        <w:rPr>
-          <w:rFonts w:ascii="Comic Sans MS" w:hAnsi="Comic Sans MS"/>
-          <w:b/>
-          <w:bCs/>
-          <w:sz w:val="20"/>
-          <w:szCs w:val="20"/>
-          <w:lang w:val="en-US"/>
-        </w:rPr>
-        <w:t>Dhaka, Bangladesh</w:t>
-      </w:r>
-      <w:r>
-        <w:rPr>
-          <w:rFonts w:ascii="Comic Sans MS" w:hAnsi="Comic Sans MS"/>
-          <w:sz w:val="20"/>
-          <w:szCs w:val="20"/>
-          <w:lang w:val="en-US"/>
-        </w:rPr>
-        <w:t xml:space="preserve"> one of the fastest growing ISP in Bangladesh from 15th April,2008 to 5</w:t>
-      </w:r>
-      <w:r>
-        <w:rPr>
-          <w:rFonts w:ascii="Comic Sans MS" w:hAnsi="Comic Sans MS"/>
-          <w:sz w:val="20"/>
-          <w:szCs w:val="20"/>
-          <w:vertAlign w:val="superscript"/>
-          <w:lang w:val="en-US"/>
-        </w:rPr>
-        <w:t>th</w:t>
-      </w:r>
-      <w:r>
-        <w:rPr>
-          <w:rFonts w:ascii="Comic Sans MS" w:hAnsi="Comic Sans MS"/>
-          <w:sz w:val="20"/>
-          <w:szCs w:val="20"/>
-          <w:lang w:val="en-US"/>
-        </w:rPr>
-        <w:t xml:space="preserve"> May, 2010. Duration: 2 years.</w:t>
-      </w:r>
-    </w:p>
-    <w:p>
-      <w:pPr>
-        <w:pStyle w:val="Caption"/>
-        <w:rPr>
-          <w:rFonts w:ascii="Comic Sans MS" w:eastAsia="Comic Sans MS" w:hAnsi="Comic Sans MS" w:cs="Comic Sans MS"/>
-          <w:sz w:val="20"/>
-          <w:szCs w:val="20"/>
-        </w:rPr>
-      </w:pPr>
-      <w:r>
-        <w:rPr>
-          <w:rFonts w:ascii="Comic Sans MS" w:hAnsi="Comic Sans MS"/>
-          <w:sz w:val="20"/>
-          <w:szCs w:val="20"/>
-        </w:rPr>
-        <w:t>Academic Qualifications</w:t>
-      </w:r>
-    </w:p>
-    <w:p>
-      <w:pPr>
-        <w:pStyle w:val="BodyA"/>
-        <w:rPr>
-          <w:rFonts w:ascii="Comic Sans MS" w:hAnsi="Comic Sans MS"/>
-          <w:b/>
-          <w:bCs/>
-          <w:sz w:val="20"/>
-          <w:szCs w:val="20"/>
-          <w:lang w:val="en-US"/>
-        </w:rPr>
-      </w:pPr>
+          <w:b/>
+          <w:bCs/>
+          <w:sz w:val="20"/>
+          <w:szCs w:val="20"/>
+          <w:lang w:val="en-US"/>
+        </w:rPr>
+        <w:t xml:space="preserve"> </w:t>
+      </w:r>
       <w:r>
         <w:rPr>
           <w:rFonts w:ascii="Comic Sans MS" w:hAnsi="Comic Sans MS"/>
@@ -994,13 +1357,23 @@
           <w:lang w:val="en-GB" w:eastAsia="en-GB"/>
         </w:rPr>
       </w:pPr>
-      <w:r>
-        <w:rPr>
-          <w:rFonts w:ascii="Comic Sans MS" w:hAnsi="Comic Sans MS"/>
-          <w:sz w:val="20"/>
-          <w:szCs w:val="20"/>
-        </w:rPr>
-        <w:t>Jamk University of Applied Sciences, Jyvaskyla, Finland.</w:t>
+      <w:proofErr w:type="spellStart"/>
+      <w:r>
+        <w:rPr>
+          <w:rFonts w:ascii="Comic Sans MS" w:hAnsi="Comic Sans MS"/>
+          <w:sz w:val="20"/>
+          <w:szCs w:val="20"/>
+        </w:rPr>
+        <w:t>Jamk</w:t>
+      </w:r>
+      <w:proofErr w:type="spellEnd"/>
+      <w:r>
+        <w:rPr>
+          <w:rFonts w:ascii="Comic Sans MS" w:hAnsi="Comic Sans MS"/>
+          <w:sz w:val="20"/>
+          <w:szCs w:val="20"/>
+        </w:rPr>
+        <w:t xml:space="preserve"> University of Applied Sciences, Jyvaskyla, Finland.</w:t>
       </w:r>
     </w:p>
     <w:p>
@@ -1018,6 +1391,26 @@
       <w:r>
         <w:rPr>
           <w:rFonts w:ascii="Comic Sans MS" w:hAnsi="Comic Sans MS"/>
+          <w:sz w:val="20"/>
+          <w:szCs w:val="20"/>
+          <w:lang w:val="en-US"/>
+        </w:rPr>
+        <w:t>2</w:t>
+      </w:r>
+      <w:r>
+        <w:rPr>
+          <w:rFonts w:ascii="Comic Sans MS" w:hAnsi="Comic Sans MS"/>
+          <w:b/>
+          <w:bCs/>
+          <w:sz w:val="20"/>
+          <w:szCs w:val="20"/>
+          <w:lang w:val="en-US"/>
+        </w:rPr>
+        <w:t xml:space="preserve">. </w:t>
+      </w:r>
+      <w:r>
+        <w:rPr>
+          <w:rFonts w:ascii="Comic Sans MS" w:hAnsi="Comic Sans MS"/>
           <w:b/>
           <w:bCs/>
           <w:sz w:val="20"/>
@@ -1035,8 +1428,21 @@
           <w:szCs w:val="20"/>
           <w:lang w:val="en-US"/>
         </w:rPr>
-        <w:t xml:space="preserve"> Enginering</w:t>
-      </w:r>
+        <w:t xml:space="preserve"> </w:t>
+      </w:r>
+      <w:proofErr w:type="spellStart"/>
+      <w:r>
+        <w:rPr>
+          <w:rFonts w:ascii="Comic Sans MS" w:hAnsi="Comic Sans MS"/>
+          <w:b/>
+          <w:bCs/>
+          <w:sz w:val="20"/>
+          <w:szCs w:val="20"/>
+          <w:lang w:val="en-US"/>
+        </w:rPr>
+        <w:t>Enginering</w:t>
+      </w:r>
+      <w:proofErr w:type="spellEnd"/>
       <w:r>
         <w:rPr>
           <w:rFonts w:ascii="Comic Sans MS" w:hAnsi="Comic Sans MS"/>
@@ -1199,18 +1605,40 @@
           <w:sz w:val="20"/>
           <w:szCs w:val="20"/>
         </w:rPr>
-        <w:t xml:space="preserve"> firewalling </w:t>
-      </w:r>
-      <w:r>
-        <w:rPr>
-          <w:rFonts w:ascii="Comic Sans MS" w:hAnsi="Comic Sans MS"/>
-          <w:b/>
-          <w:bCs/>
-          <w:sz w:val="20"/>
-          <w:szCs w:val="20"/>
-        </w:rPr>
-        <w:t>(iptables</w:t>
-      </w:r>
+        <w:t xml:space="preserve"> firewalling</w:t>
+      </w:r>
+      <w:r>
+        <w:rPr>
+          <w:rFonts w:ascii="Comic Sans MS" w:hAnsi="Comic Sans MS"/>
+          <w:b/>
+          <w:bCs/>
+          <w:sz w:val="20"/>
+          <w:szCs w:val="20"/>
+        </w:rPr>
+        <w:t>(</w:t>
+      </w:r>
+      <w:proofErr w:type="spellStart"/>
+      <w:r>
+        <w:rPr>
+          <w:rFonts w:ascii="Comic Sans MS" w:hAnsi="Comic Sans MS"/>
+          <w:b/>
+          <w:bCs/>
+          <w:sz w:val="20"/>
+          <w:szCs w:val="20"/>
+        </w:rPr>
+        <w:t>iptables</w:t>
+      </w:r>
+      <w:r>
+        <w:rPr>
+          <w:rFonts w:ascii="Comic Sans MS" w:hAnsi="Comic Sans MS"/>
+          <w:b/>
+          <w:bCs/>
+          <w:sz w:val="20"/>
+          <w:szCs w:val="20"/>
+        </w:rPr>
+        <w:t>,pf</w:t>
+      </w:r>
+      <w:proofErr w:type="spellEnd"/>
       <w:r>
         <w:rPr>
           <w:rFonts w:ascii="Comic Sans MS" w:hAnsi="Comic Sans MS"/>
@@ -1234,27 +1662,44 @@
       <w:r>
         <w:rPr>
           <w:rFonts w:ascii="Comic Sans MS" w:hAnsi="Comic Sans MS"/>
-          <w:bCs/>
-          <w:sz w:val="20"/>
-          <w:szCs w:val="20"/>
-        </w:rPr>
-        <w:t>and monitoring</w:t>
-      </w:r>
-      <w:r>
-        <w:rPr>
-          <w:rFonts w:ascii="Comic Sans MS" w:hAnsi="Comic Sans MS"/>
-          <w:b/>
-          <w:bCs/>
-          <w:sz w:val="20"/>
-          <w:szCs w:val="20"/>
-        </w:rPr>
-        <w:t xml:space="preserve"> (Nagios)</w:t>
-      </w:r>
-      <w:r>
-        <w:rPr>
-          <w:rFonts w:ascii="Comic Sans MS" w:hAnsi="Comic Sans MS"/>
-          <w:b/>
-          <w:bCs/>
+          <w:sz w:val="20"/>
+          <w:szCs w:val="20"/>
+        </w:rPr>
+        <w:t xml:space="preserve">on </w:t>
+      </w:r>
+      <w:r>
+        <w:rPr>
+          <w:rFonts w:ascii="Comic Sans MS" w:hAnsi="Comic Sans MS"/>
+          <w:sz w:val="20"/>
+          <w:szCs w:val="20"/>
+        </w:rPr>
+        <w:t>Linux</w:t>
+      </w:r>
+      <w:r>
+        <w:rPr>
+          <w:rFonts w:ascii="Comic Sans MS" w:hAnsi="Comic Sans MS"/>
+          <w:sz w:val="20"/>
+          <w:szCs w:val="20"/>
+        </w:rPr>
+        <w:t xml:space="preserve"> (</w:t>
+      </w:r>
+      <w:r>
+        <w:rPr>
+          <w:rFonts w:ascii="Comic Sans MS" w:hAnsi="Comic Sans MS"/>
+          <w:b/>
+          <w:bCs/>
+          <w:spacing w:val="-5"/>
+          <w:sz w:val="20"/>
+          <w:szCs w:val="20"/>
+        </w:rPr>
+        <w:t>CentOS,</w:t>
+      </w:r>
+      <w:r>
+        <w:rPr>
+          <w:rFonts w:ascii="Comic Sans MS" w:hAnsi="Comic Sans MS"/>
+          <w:b/>
+          <w:bCs/>
+          <w:spacing w:val="-5"/>
           <w:sz w:val="20"/>
           <w:szCs w:val="20"/>
         </w:rPr>
@@ -1263,29 +1708,13 @@
       <w:r>
         <w:rPr>
           <w:rFonts w:ascii="Comic Sans MS" w:hAnsi="Comic Sans MS"/>
-          <w:sz w:val="20"/>
-          <w:szCs w:val="20"/>
-        </w:rPr>
-        <w:t xml:space="preserve">on </w:t>
-      </w:r>
-      <w:r>
-        <w:rPr>
-          <w:rFonts w:ascii="Comic Sans MS" w:hAnsi="Comic Sans MS"/>
-          <w:sz w:val="20"/>
-          <w:szCs w:val="20"/>
-        </w:rPr>
-        <w:t>Unix OS (</w:t>
-      </w:r>
-      <w:r>
-        <w:rPr>
-          <w:rFonts w:ascii="Comic Sans MS" w:hAnsi="Comic Sans MS"/>
           <w:b/>
           <w:bCs/>
           <w:spacing w:val="-5"/>
           <w:sz w:val="20"/>
           <w:szCs w:val="20"/>
         </w:rPr>
-        <w:t>Red hat Linux,</w:t>
+        <w:t>Ubuntu,</w:t>
       </w:r>
       <w:r>
         <w:rPr>
@@ -1296,8 +1725,9 @@
           <w:sz w:val="20"/>
           <w:szCs w:val="20"/>
         </w:rPr>
-        <w:t>CentOS,Debian,</w:t>
-      </w:r>
+        <w:t xml:space="preserve"> </w:t>
+      </w:r>
+      <w:proofErr w:type="spellStart"/>
       <w:r>
         <w:rPr>
           <w:rFonts w:ascii="Comic Sans MS" w:hAnsi="Comic Sans MS"/>
@@ -1307,18 +1737,70 @@
           <w:sz w:val="20"/>
           <w:szCs w:val="20"/>
         </w:rPr>
+        <w:t>Archlinux</w:t>
+      </w:r>
+      <w:proofErr w:type="spellEnd"/>
+      <w:r>
+        <w:rPr>
+          <w:rFonts w:ascii="Comic Sans MS" w:hAnsi="Comic Sans MS"/>
+          <w:b/>
+          <w:bCs/>
+          <w:spacing w:val="-5"/>
+          <w:sz w:val="20"/>
+          <w:szCs w:val="20"/>
+        </w:rPr>
+        <w:t>)</w:t>
+      </w:r>
+      <w:r>
+        <w:rPr>
+          <w:rFonts w:ascii="Comic Sans MS" w:hAnsi="Comic Sans MS"/>
+          <w:b/>
+          <w:bCs/>
+          <w:spacing w:val="-5"/>
+          <w:sz w:val="20"/>
+          <w:szCs w:val="20"/>
+        </w:rPr>
         <w:t xml:space="preserve"> </w:t>
       </w:r>
       <w:r>
         <w:rPr>
           <w:rFonts w:ascii="Comic Sans MS" w:hAnsi="Comic Sans MS"/>
-          <w:b/>
-          <w:bCs/>
           <w:spacing w:val="-5"/>
           <w:sz w:val="20"/>
           <w:szCs w:val="20"/>
         </w:rPr>
-        <w:t>Ubuntu,</w:t>
+        <w:t>and</w:t>
+      </w:r>
+      <w:r>
+        <w:rPr>
+          <w:rFonts w:ascii="Comic Sans MS" w:hAnsi="Comic Sans MS"/>
+          <w:b/>
+          <w:bCs/>
+          <w:spacing w:val="-5"/>
+          <w:sz w:val="20"/>
+          <w:szCs w:val="20"/>
+        </w:rPr>
+        <w:t xml:space="preserve"> </w:t>
+      </w:r>
+      <w:r>
+        <w:rPr>
+          <w:rFonts w:ascii="Comic Sans MS" w:hAnsi="Comic Sans MS"/>
+          <w:spacing w:val="-5"/>
+          <w:sz w:val="20"/>
+          <w:szCs w:val="20"/>
+        </w:rPr>
+        <w:t>Unix</w:t>
+      </w:r>
+      <w:r>
+        <w:rPr>
+          <w:rFonts w:ascii="Comic Sans MS" w:hAnsi="Comic Sans MS"/>
+          <w:b/>
+          <w:bCs/>
+          <w:spacing w:val="-5"/>
+          <w:sz w:val="20"/>
+          <w:szCs w:val="20"/>
+        </w:rPr>
+        <w:t xml:space="preserve"> (</w:t>
       </w:r>
       <w:r>
         <w:rPr>
@@ -1335,21 +1817,11 @@
           <w:rFonts w:ascii="Comic Sans MS" w:hAnsi="Comic Sans MS"/>
           <w:b/>
           <w:bCs/>
-          <w:sz w:val="20"/>
-          <w:szCs w:val="20"/>
-        </w:rPr>
-        <w:t>,</w:t>
-      </w:r>
-      <w:r>
-        <w:rPr>
-          <w:rFonts w:ascii="Comic Sans MS" w:hAnsi="Comic Sans MS"/>
-          <w:b/>
-          <w:bCs/>
           <w:spacing w:val="-5"/>
           <w:sz w:val="20"/>
           <w:szCs w:val="20"/>
         </w:rPr>
-        <w:t>Archlinux</w:t>
+        <w:t>)</w:t>
       </w:r>
       <w:r>
         <w:rPr>
@@ -1360,7 +1832,7 @@
           <w:sz w:val="20"/>
           <w:szCs w:val="20"/>
         </w:rPr>
-        <w:t>)</w:t>
+        <w:t>.</w:t>
       </w:r>
     </w:p>
     <w:p>
@@ -1387,7 +1859,25 @@
           <w:szCs w:val="20"/>
           <w:lang w:val="en-US"/>
         </w:rPr>
-        <w:t>Working knowledge on configuration management tool</w:t>
+        <w:t xml:space="preserve">Working knowledge on </w:t>
+      </w:r>
+      <w:r>
+        <w:rPr>
+          <w:rFonts w:ascii="Comic Sans MS" w:hAnsi="Comic Sans MS"/>
+          <w:sz w:val="20"/>
+          <w:szCs w:val="20"/>
+          <w:lang w:val="en-US"/>
+        </w:rPr>
+        <w:t xml:space="preserve">automation by </w:t>
+      </w:r>
+      <w:r>
+        <w:rPr>
+          <w:rFonts w:ascii="Comic Sans MS" w:hAnsi="Comic Sans MS"/>
+          <w:sz w:val="20"/>
+          <w:szCs w:val="20"/>
+          <w:lang w:val="en-US"/>
+        </w:rPr>
+        <w:t>configuration management tool</w:t>
       </w:r>
       <w:r>
         <w:rPr>
@@ -1407,7 +1897,66 @@
           <w:szCs w:val="20"/>
           <w:lang w:val="de-DE"/>
         </w:rPr>
-        <w:t xml:space="preserve"> Ansible </w:t>
+        <w:t xml:space="preserve"> </w:t>
+      </w:r>
+      <w:proofErr w:type="spellStart"/>
+      <w:r>
+        <w:rPr>
+          <w:rFonts w:ascii="Comic Sans MS" w:hAnsi="Comic Sans MS"/>
+          <w:b/>
+          <w:bCs/>
+          <w:sz w:val="20"/>
+          <w:szCs w:val="20"/>
+          <w:lang w:val="de-DE"/>
+        </w:rPr>
+        <w:t>Ansible</w:t>
+      </w:r>
+      <w:proofErr w:type="spellEnd"/>
+      <w:r>
+        <w:rPr>
+          <w:rFonts w:ascii="Comic Sans MS" w:hAnsi="Comic Sans MS"/>
+          <w:b/>
+          <w:bCs/>
+          <w:sz w:val="20"/>
+          <w:szCs w:val="20"/>
+          <w:lang w:val="de-DE"/>
+        </w:rPr>
+        <w:t>,</w:t>
+      </w:r>
+      <w:r>
+        <w:rPr>
+          <w:rFonts w:ascii="Comic Sans MS" w:hAnsi="Comic Sans MS"/>
+          <w:b/>
+          <w:bCs/>
+          <w:sz w:val="20"/>
+          <w:szCs w:val="20"/>
+          <w:lang w:val="de-DE"/>
+        </w:rPr>
+        <w:t xml:space="preserve"> </w:t>
+      </w:r>
+      <w:proofErr w:type="spellStart"/>
+      <w:r>
+        <w:rPr>
+          <w:rFonts w:ascii="Comic Sans MS" w:hAnsi="Comic Sans MS"/>
+          <w:b/>
+          <w:bCs/>
+          <w:sz w:val="20"/>
+          <w:szCs w:val="20"/>
+          <w:lang w:val="en-US"/>
+        </w:rPr>
+        <w:t>Saltstack</w:t>
+      </w:r>
+      <w:proofErr w:type="spellEnd"/>
+      <w:r>
+        <w:rPr>
+          <w:rFonts w:ascii="Comic Sans MS" w:hAnsi="Comic Sans MS"/>
+          <w:b/>
+          <w:bCs/>
+          <w:sz w:val="20"/>
+          <w:szCs w:val="20"/>
+          <w:lang w:val="en-US"/>
+        </w:rPr>
+        <w:t xml:space="preserve"> </w:t>
       </w:r>
       <w:r>
         <w:rPr>
@@ -1427,7 +1976,18 @@
           <w:szCs w:val="20"/>
           <w:lang w:val="en-US"/>
         </w:rPr>
-        <w:t xml:space="preserve"> Saltstack.</w:t>
+        <w:t xml:space="preserve"> Puppet</w:t>
+      </w:r>
+      <w:r>
+        <w:rPr>
+          <w:rFonts w:ascii="Comic Sans MS" w:hAnsi="Comic Sans MS"/>
+          <w:b/>
+          <w:bCs/>
+          <w:sz w:val="20"/>
+          <w:szCs w:val="20"/>
+          <w:lang w:val="en-US"/>
+        </w:rPr>
+        <w:t>.</w:t>
       </w:r>
     </w:p>
     <w:p>
@@ -1544,6 +2104,7 @@
         </w:rPr>
         <w:t xml:space="preserve">Knowledge on cloud computing using </w:t>
       </w:r>
+      <w:proofErr w:type="spellStart"/>
       <w:r>
         <w:rPr>
           <w:rFonts w:ascii="Comic Sans MS" w:hAnsi="Comic Sans MS"/>
@@ -1553,19 +2114,78 @@
           <w:sz w:val="20"/>
           <w:szCs w:val="20"/>
         </w:rPr>
-        <w:t xml:space="preserve">Openstack </w:t>
-      </w:r>
-      <w:r>
-        <w:rPr>
-          <w:rFonts w:ascii="Comic Sans MS" w:hAnsi="Comic Sans MS"/>
+        <w:t>Openstack</w:t>
+      </w:r>
+      <w:proofErr w:type="spellEnd"/>
+      <w:r>
+        <w:rPr>
+          <w:rFonts w:ascii="Comic Sans MS" w:hAnsi="Comic Sans MS"/>
+          <w:b/>
+          <w:bCs/>
           <w:spacing w:val="-5"/>
           <w:sz w:val="20"/>
           <w:szCs w:val="20"/>
         </w:rPr>
-        <w:t>(Keystone,glance,rabbitMQ,Nova,Nova-compute and horizon)</w:t>
-      </w:r>
-      <w:bookmarkStart w:id="0" w:name="_GoBack"/>
-      <w:bookmarkEnd w:id="0"/>
+        <w:t xml:space="preserve"> </w:t>
+      </w:r>
+      <w:r>
+        <w:rPr>
+          <w:rFonts w:ascii="Comic Sans MS" w:hAnsi="Comic Sans MS"/>
+          <w:spacing w:val="-5"/>
+          <w:sz w:val="20"/>
+          <w:szCs w:val="20"/>
+        </w:rPr>
+        <w:t>(</w:t>
+      </w:r>
+      <w:proofErr w:type="spellStart"/>
+      <w:r>
+        <w:rPr>
+          <w:rFonts w:ascii="Comic Sans MS" w:hAnsi="Comic Sans MS"/>
+          <w:spacing w:val="-5"/>
+          <w:sz w:val="20"/>
+          <w:szCs w:val="20"/>
+        </w:rPr>
+        <w:t>Keystone,glance,rabbitMQ,Nova,Nova</w:t>
+      </w:r>
+      <w:proofErr w:type="spellEnd"/>
+      <w:r>
+        <w:rPr>
+          <w:rFonts w:ascii="Comic Sans MS" w:hAnsi="Comic Sans MS"/>
+          <w:spacing w:val="-5"/>
+          <w:sz w:val="20"/>
+          <w:szCs w:val="20"/>
+        </w:rPr>
+        <w:t>-compute and horizon</w:t>
+      </w:r>
+      <w:r>
+        <w:rPr>
+          <w:rFonts w:ascii="Comic Sans MS" w:hAnsi="Comic Sans MS"/>
+          <w:spacing w:val="-5"/>
+          <w:sz w:val="20"/>
+          <w:szCs w:val="20"/>
+        </w:rPr>
+        <w:t xml:space="preserve"> </w:t>
+      </w:r>
+      <w:proofErr w:type="spellStart"/>
+      <w:r>
+        <w:rPr>
+          <w:rFonts w:ascii="Comic Sans MS" w:hAnsi="Comic Sans MS"/>
+          <w:spacing w:val="-5"/>
+          <w:sz w:val="20"/>
+          <w:szCs w:val="20"/>
+        </w:rPr>
+        <w:t>etc</w:t>
+      </w:r>
+      <w:proofErr w:type="spellEnd"/>
+      <w:r>
+        <w:rPr>
+          <w:rFonts w:ascii="Comic Sans MS" w:hAnsi="Comic Sans MS"/>
+          <w:spacing w:val="-5"/>
+          <w:sz w:val="20"/>
+          <w:szCs w:val="20"/>
+        </w:rPr>
+        <w:t>)</w:t>
+      </w:r>
       <w:r>
         <w:rPr>
           <w:rStyle w:val="None"/>
@@ -1576,6 +2196,26 @@
           <w:szCs w:val="20"/>
         </w:rPr>
         <w:t>.</w:t>
+      </w:r>
+    </w:p>
+    <w:p>
+      <w:pPr>
+        <w:pStyle w:val="NoSpacing"/>
+        <w:rPr>
+          <w:rFonts w:ascii="Comic Sans MS" w:hAnsi="Comic Sans MS"/>
+          <w:spacing w:val="-5"/>
+          <w:sz w:val="20"/>
+          <w:szCs w:val="20"/>
+        </w:rPr>
+      </w:pPr>
+      <w:r>
+        <w:rPr>
+          <w:rFonts w:ascii="Comic Sans MS" w:hAnsi="Comic Sans MS"/>
+          <w:spacing w:val="-5"/>
+          <w:sz w:val="20"/>
+          <w:szCs w:val="20"/>
+        </w:rPr>
+        <w:t>Containers and orchestration</w:t>
       </w:r>
     </w:p>
     <w:p>
@@ -1586,117 +2226,93 @@
           <w:numId w:val="5"/>
         </w:numPr>
         <w:rPr>
+          <w:rFonts w:ascii="Comic Sans MS" w:hAnsi="Comic Sans MS"/>
+          <w:spacing w:val="-5"/>
+          <w:sz w:val="20"/>
+          <w:szCs w:val="20"/>
+        </w:rPr>
+      </w:pPr>
+      <w:r>
+        <w:rPr>
           <w:rStyle w:val="None"/>
-          <w:rFonts w:ascii="Comic Sans MS" w:eastAsia="Comic Sans MS" w:hAnsi="Comic Sans MS" w:cs="Comic Sans MS"/>
-          <w:b/>
-          <w:sz w:val="20"/>
-          <w:szCs w:val="20"/>
-        </w:rPr>
-      </w:pPr>
-      <w:r>
-        <w:rPr>
-          <w:rFonts w:ascii="Comic Sans MS" w:eastAsia="Comic Sans MS" w:hAnsi="Comic Sans MS" w:cs="Comic Sans MS"/>
-          <w:sz w:val="20"/>
-          <w:szCs w:val="20"/>
-        </w:rPr>
-        <w:t xml:space="preserve">Apt on cloud deployment and management using </w:t>
-      </w:r>
-      <w:r>
-        <w:rPr>
-          <w:rFonts w:ascii="Comic Sans MS" w:eastAsia="Comic Sans MS" w:hAnsi="Comic Sans MS" w:cs="Comic Sans MS"/>
-          <w:b/>
-          <w:sz w:val="20"/>
-          <w:szCs w:val="20"/>
-        </w:rPr>
-        <w:t>Terraform</w:t>
-      </w:r>
-      <w:r>
-        <w:rPr>
-          <w:rFonts w:ascii="Comic Sans MS" w:eastAsia="Comic Sans MS" w:hAnsi="Comic Sans MS" w:cs="Comic Sans MS"/>
-          <w:sz w:val="20"/>
-          <w:szCs w:val="20"/>
-        </w:rPr>
-        <w:t>.</w:t>
-      </w:r>
-    </w:p>
-    <w:p>
-      <w:pPr>
-        <w:pStyle w:val="NoSpacing"/>
-        <w:rPr>
           <w:rFonts w:ascii="Comic Sans MS" w:hAnsi="Comic Sans MS"/>
           <w:spacing w:val="-5"/>
           <w:sz w:val="20"/>
           <w:szCs w:val="20"/>
         </w:rPr>
-      </w:pPr>
-      <w:r>
-        <w:rPr>
-          <w:rFonts w:ascii="Comic Sans MS" w:hAnsi="Comic Sans MS"/>
+        <w:t xml:space="preserve">Working knowledge on </w:t>
+      </w:r>
+      <w:r>
+        <w:rPr>
+          <w:rStyle w:val="None"/>
+          <w:rFonts w:ascii="Comic Sans MS" w:hAnsi="Comic Sans MS"/>
+          <w:b/>
+          <w:bCs/>
           <w:spacing w:val="-5"/>
           <w:sz w:val="20"/>
           <w:szCs w:val="20"/>
         </w:rPr>
-        <w:t>Containers and orchestration</w:t>
-      </w:r>
-    </w:p>
-    <w:p>
-      <w:pPr>
-        <w:pStyle w:val="NoSpacing"/>
-        <w:numPr>
-          <w:ilvl w:val="0"/>
-          <w:numId w:val="5"/>
-        </w:numPr>
-        <w:rPr>
+        <w:t>Linux container</w:t>
+      </w:r>
+      <w:r>
+        <w:rPr>
+          <w:rStyle w:val="None"/>
           <w:rFonts w:ascii="Comic Sans MS" w:hAnsi="Comic Sans MS"/>
           <w:spacing w:val="-5"/>
           <w:sz w:val="20"/>
           <w:szCs w:val="20"/>
         </w:rPr>
-      </w:pPr>
+        <w:t xml:space="preserve"> and networking using </w:t>
+      </w:r>
+      <w:proofErr w:type="spellStart"/>
       <w:r>
         <w:rPr>
           <w:rStyle w:val="None"/>
           <w:rFonts w:ascii="Comic Sans MS" w:hAnsi="Comic Sans MS"/>
+          <w:b/>
+          <w:bCs/>
           <w:spacing w:val="-5"/>
           <w:sz w:val="20"/>
           <w:szCs w:val="20"/>
         </w:rPr>
-        <w:t xml:space="preserve">Working knowledge on </w:t>
+        <w:t>Docker</w:t>
       </w:r>
       <w:r>
         <w:rPr>
           <w:rStyle w:val="None"/>
           <w:rFonts w:ascii="Comic Sans MS" w:hAnsi="Comic Sans MS"/>
           <w:b/>
-          <w:bCs/>
           <w:spacing w:val="-5"/>
           <w:sz w:val="20"/>
           <w:szCs w:val="20"/>
         </w:rPr>
-        <w:t>Linux container</w:t>
-      </w:r>
+        <w:t>,lxc</w:t>
+      </w:r>
+      <w:proofErr w:type="spellEnd"/>
       <w:r>
         <w:rPr>
           <w:rStyle w:val="None"/>
           <w:rFonts w:ascii="Comic Sans MS" w:hAnsi="Comic Sans MS"/>
+          <w:b/>
           <w:spacing w:val="-5"/>
           <w:sz w:val="20"/>
           <w:szCs w:val="20"/>
         </w:rPr>
-        <w:t xml:space="preserve"> and networking using </w:t>
-      </w:r>
+        <w:t>/</w:t>
+      </w:r>
+      <w:proofErr w:type="spellStart"/>
       <w:r>
         <w:rPr>
           <w:rStyle w:val="None"/>
           <w:rFonts w:ascii="Comic Sans MS" w:hAnsi="Comic Sans MS"/>
           <w:b/>
-          <w:bCs/>
           <w:spacing w:val="-5"/>
           <w:sz w:val="20"/>
           <w:szCs w:val="20"/>
         </w:rPr>
-        <w:t>Docker</w:t>
-      </w:r>
+        <w:t>lxd</w:t>
+      </w:r>
+      <w:proofErr w:type="spellEnd"/>
       <w:r>
         <w:rPr>
           <w:rStyle w:val="None"/>
@@ -1705,29 +2321,19 @@
           <w:sz w:val="20"/>
           <w:szCs w:val="20"/>
         </w:rPr>
-        <w:t>,</w:t>
+        <w:t xml:space="preserve"> and </w:t>
       </w:r>
       <w:r>
         <w:rPr>
           <w:rStyle w:val="None"/>
           <w:rFonts w:ascii="Comic Sans MS" w:hAnsi="Comic Sans MS"/>
           <w:b/>
+          <w:bCs/>
           <w:spacing w:val="-5"/>
           <w:sz w:val="20"/>
           <w:szCs w:val="20"/>
         </w:rPr>
-        <w:t>Docker Swarm</w:t>
-      </w:r>
-      <w:r>
-        <w:rPr>
-          <w:rStyle w:val="None"/>
-          <w:rFonts w:ascii="Comic Sans MS" w:hAnsi="Comic Sans MS"/>
-          <w:b/>
-          <w:spacing w:val="-5"/>
-          <w:sz w:val="20"/>
-          <w:szCs w:val="20"/>
-        </w:rPr>
-        <w:t>,lxc and lxd</w:t>
+        <w:t>Kubernetes</w:t>
       </w:r>
       <w:r>
         <w:rPr>
@@ -1781,8 +2387,45 @@
           <w:sz w:val="20"/>
           <w:szCs w:val="20"/>
         </w:rPr>
-        <w:t>Apt on Vmware</w:t>
-      </w:r>
+        <w:t xml:space="preserve">Apt on </w:t>
+      </w:r>
+      <w:proofErr w:type="spellStart"/>
+      <w:r>
+        <w:rPr>
+          <w:rFonts w:ascii="Comic Sans MS" w:eastAsia="Comic Sans MS" w:hAnsi="Comic Sans MS" w:cs="Comic Sans MS"/>
+          <w:b/>
+          <w:bCs/>
+          <w:spacing w:val="-5"/>
+          <w:sz w:val="20"/>
+          <w:szCs w:val="20"/>
+        </w:rPr>
+        <w:t>Vmware</w:t>
+      </w:r>
+      <w:proofErr w:type="spellEnd"/>
+      <w:r>
+        <w:rPr>
+          <w:rFonts w:ascii="Comic Sans MS" w:eastAsia="Comic Sans MS" w:hAnsi="Comic Sans MS" w:cs="Comic Sans MS"/>
+          <w:b/>
+          <w:bCs/>
+          <w:spacing w:val="-5"/>
+          <w:sz w:val="20"/>
+          <w:szCs w:val="20"/>
+        </w:rPr>
+        <w:t xml:space="preserve"> </w:t>
+      </w:r>
+      <w:proofErr w:type="spellStart"/>
+      <w:r>
+        <w:rPr>
+          <w:rFonts w:ascii="Comic Sans MS" w:eastAsia="Comic Sans MS" w:hAnsi="Comic Sans MS" w:cs="Comic Sans MS"/>
+          <w:b/>
+          <w:bCs/>
+          <w:spacing w:val="-5"/>
+          <w:sz w:val="20"/>
+          <w:szCs w:val="20"/>
+        </w:rPr>
+        <w:t>ESXi</w:t>
+      </w:r>
+      <w:proofErr w:type="spellEnd"/>
       <w:r>
         <w:rPr>
           <w:rFonts w:ascii="Comic Sans MS" w:eastAsia="Comic Sans MS" w:hAnsi="Comic Sans MS" w:cs="Comic Sans MS"/>
@@ -1790,8 +2433,9 @@
           <w:sz w:val="20"/>
           <w:szCs w:val="20"/>
         </w:rPr>
-        <w:t xml:space="preserve"> ESXi and Vsphere</w:t>
-      </w:r>
+        <w:t xml:space="preserve"> and </w:t>
+      </w:r>
+      <w:proofErr w:type="spellStart"/>
       <w:r>
         <w:rPr>
           <w:rFonts w:ascii="Comic Sans MS" w:eastAsia="Comic Sans MS" w:hAnsi="Comic Sans MS" w:cs="Comic Sans MS"/>
@@ -1799,8 +2443,9 @@
           <w:sz w:val="20"/>
           <w:szCs w:val="20"/>
         </w:rPr>
-        <w:t xml:space="preserve"> and </w:t>
-      </w:r>
+        <w:t>Vsphere</w:t>
+      </w:r>
+      <w:proofErr w:type="spellEnd"/>
       <w:r>
         <w:rPr>
           <w:rFonts w:ascii="Comic Sans MS" w:eastAsia="Comic Sans MS" w:hAnsi="Comic Sans MS" w:cs="Comic Sans MS"/>
@@ -1808,7 +2453,36 @@
           <w:sz w:val="20"/>
           <w:szCs w:val="20"/>
         </w:rPr>
-        <w:t>Kernel-based virtual machine (KVM).</w:t>
+        <w:t xml:space="preserve"> and </w:t>
+      </w:r>
+      <w:r>
+        <w:rPr>
+          <w:rFonts w:ascii="Comic Sans MS" w:eastAsia="Comic Sans MS" w:hAnsi="Comic Sans MS" w:cs="Comic Sans MS"/>
+          <w:spacing w:val="-5"/>
+          <w:sz w:val="20"/>
+          <w:szCs w:val="20"/>
+        </w:rPr>
+        <w:t>Kernel-based virtual machine (</w:t>
+      </w:r>
+      <w:r>
+        <w:rPr>
+          <w:rFonts w:ascii="Comic Sans MS" w:eastAsia="Comic Sans MS" w:hAnsi="Comic Sans MS" w:cs="Comic Sans MS"/>
+          <w:b/>
+          <w:bCs/>
+          <w:spacing w:val="-5"/>
+          <w:sz w:val="20"/>
+          <w:szCs w:val="20"/>
+        </w:rPr>
+        <w:t>KVM</w:t>
+      </w:r>
+      <w:r>
+        <w:rPr>
+          <w:rFonts w:ascii="Comic Sans MS" w:eastAsia="Comic Sans MS" w:hAnsi="Comic Sans MS" w:cs="Comic Sans MS"/>
+          <w:spacing w:val="-5"/>
+          <w:sz w:val="20"/>
+          <w:szCs w:val="20"/>
+        </w:rPr>
+        <w:t>).</w:t>
       </w:r>
     </w:p>
     <w:p>
@@ -1822,11 +2496,11 @@
       </w:pPr>
       <w:r>
         <w:rPr>
-          <w:rFonts w:ascii="Comic Sans MS" w:hAnsi="Comic Sans MS"/>
-          <w:sz w:val="20"/>
-          <w:szCs w:val="20"/>
-        </w:rPr>
-        <w:t>Computer Networking</w:t>
+          <w:rFonts w:ascii="Comic Sans MS" w:eastAsia="Comic Sans MS" w:hAnsi="Comic Sans MS" w:cs="Comic Sans MS"/>
+          <w:sz w:val="20"/>
+          <w:szCs w:val="20"/>
+        </w:rPr>
+        <w:t>Perimeter Security</w:t>
       </w:r>
     </w:p>
     <w:p>
@@ -1848,61 +2522,117 @@
           <w:sz w:val="20"/>
           <w:szCs w:val="20"/>
         </w:rPr>
-        <w:t xml:space="preserve">Experienced on </w:t>
-      </w:r>
-      <w:r>
-        <w:rPr>
-          <w:rFonts w:ascii="Comic Sans MS" w:hAnsi="Comic Sans MS"/>
-          <w:b/>
-          <w:bCs/>
-          <w:sz w:val="20"/>
-          <w:szCs w:val="20"/>
-        </w:rPr>
-        <w:t xml:space="preserve">routing </w:t>
-      </w:r>
-      <w:r>
-        <w:rPr>
-          <w:rFonts w:ascii="Comic Sans MS" w:hAnsi="Comic Sans MS"/>
-          <w:sz w:val="20"/>
-          <w:szCs w:val="20"/>
-        </w:rPr>
-        <w:t xml:space="preserve">and </w:t>
-      </w:r>
-      <w:r>
-        <w:rPr>
-          <w:rFonts w:ascii="Comic Sans MS" w:hAnsi="Comic Sans MS"/>
-          <w:b/>
-          <w:bCs/>
-          <w:sz w:val="20"/>
-          <w:szCs w:val="20"/>
-        </w:rPr>
-        <w:t>switching</w:t>
-      </w:r>
-      <w:r>
-        <w:rPr>
-          <w:rFonts w:ascii="Comic Sans MS" w:hAnsi="Comic Sans MS"/>
-          <w:sz w:val="20"/>
-          <w:szCs w:val="20"/>
-        </w:rPr>
-        <w:t xml:space="preserve"> using </w:t>
-      </w:r>
-      <w:r>
-        <w:rPr>
-          <w:rFonts w:ascii="Comic Sans MS" w:hAnsi="Comic Sans MS"/>
-          <w:b/>
-          <w:bCs/>
-          <w:sz w:val="20"/>
-          <w:szCs w:val="20"/>
-        </w:rPr>
-        <w:t xml:space="preserve">cisco,juniper </w:t>
-      </w:r>
-      <w:r>
-        <w:rPr>
-          <w:rFonts w:ascii="Comic Sans MS" w:hAnsi="Comic Sans MS"/>
-          <w:sz w:val="20"/>
-          <w:szCs w:val="20"/>
-        </w:rPr>
-        <w:t>routers,switches</w:t>
+        <w:t xml:space="preserve">Experience on </w:t>
+      </w:r>
+      <w:r>
+        <w:rPr>
+          <w:rFonts w:ascii="Comic Sans MS" w:hAnsi="Comic Sans MS"/>
+          <w:sz w:val="20"/>
+          <w:szCs w:val="20"/>
+        </w:rPr>
+        <w:t>Perimeter security by various firewall devices</w:t>
+      </w:r>
+      <w:r>
+        <w:rPr>
+          <w:rFonts w:ascii="Comic Sans MS" w:hAnsi="Comic Sans MS"/>
+          <w:b/>
+          <w:bCs/>
+          <w:sz w:val="20"/>
+          <w:szCs w:val="20"/>
+        </w:rPr>
+        <w:t xml:space="preserve"> </w:t>
+      </w:r>
+      <w:proofErr w:type="spellStart"/>
+      <w:r>
+        <w:rPr>
+          <w:rFonts w:ascii="Comic Sans MS" w:hAnsi="Comic Sans MS"/>
+          <w:b/>
+          <w:bCs/>
+          <w:sz w:val="20"/>
+          <w:szCs w:val="20"/>
+        </w:rPr>
+        <w:t>Paloalto</w:t>
+      </w:r>
+      <w:proofErr w:type="spellEnd"/>
+      <w:r>
+        <w:rPr>
+          <w:rFonts w:ascii="Comic Sans MS" w:hAnsi="Comic Sans MS"/>
+          <w:b/>
+          <w:bCs/>
+          <w:sz w:val="20"/>
+          <w:szCs w:val="20"/>
+        </w:rPr>
+        <w:t xml:space="preserve">, Cisco ASA, Juniper SRX, </w:t>
+      </w:r>
+      <w:r>
+        <w:rPr>
+          <w:rFonts w:ascii="Comic Sans MS" w:hAnsi="Comic Sans MS"/>
+          <w:b/>
+          <w:sz w:val="20"/>
+          <w:szCs w:val="20"/>
+        </w:rPr>
+        <w:t xml:space="preserve">quagga, </w:t>
+      </w:r>
+      <w:proofErr w:type="spellStart"/>
+      <w:r>
+        <w:rPr>
+          <w:rFonts w:ascii="Comic Sans MS" w:hAnsi="Comic Sans MS"/>
+          <w:b/>
+          <w:sz w:val="20"/>
+          <w:szCs w:val="20"/>
+        </w:rPr>
+        <w:t>vyatta</w:t>
+      </w:r>
+      <w:proofErr w:type="spellEnd"/>
+      <w:r>
+        <w:rPr>
+          <w:rFonts w:ascii="Comic Sans MS" w:hAnsi="Comic Sans MS"/>
+          <w:b/>
+          <w:sz w:val="20"/>
+          <w:szCs w:val="20"/>
+        </w:rPr>
+        <w:t xml:space="preserve">, </w:t>
+      </w:r>
+      <w:proofErr w:type="spellStart"/>
+      <w:r>
+        <w:rPr>
+          <w:rFonts w:ascii="Comic Sans MS" w:hAnsi="Comic Sans MS"/>
+          <w:b/>
+          <w:sz w:val="20"/>
+          <w:szCs w:val="20"/>
+        </w:rPr>
+        <w:t>VyOS</w:t>
+      </w:r>
+      <w:proofErr w:type="spellEnd"/>
+      <w:r>
+        <w:rPr>
+          <w:rFonts w:ascii="Comic Sans MS" w:hAnsi="Comic Sans MS"/>
+          <w:b/>
+          <w:sz w:val="20"/>
+          <w:szCs w:val="20"/>
+        </w:rPr>
+        <w:t xml:space="preserve"> </w:t>
+      </w:r>
+      <w:proofErr w:type="spellStart"/>
+      <w:r>
+        <w:rPr>
+          <w:rFonts w:ascii="Comic Sans MS" w:hAnsi="Comic Sans MS"/>
+          <w:bCs/>
+          <w:sz w:val="20"/>
+          <w:szCs w:val="20"/>
+        </w:rPr>
+        <w:t>etc</w:t>
+      </w:r>
+      <w:proofErr w:type="spellEnd"/>
+      <w:r>
+        <w:rPr>
+          <w:rFonts w:ascii="Comic Sans MS" w:hAnsi="Comic Sans MS"/>
+          <w:b/>
+          <w:bCs/>
+          <w:sz w:val="20"/>
+          <w:szCs w:val="20"/>
+        </w:rPr>
+        <w:t xml:space="preserve"> </w:t>
       </w:r>
       <w:r>
         <w:rPr>
@@ -1913,90 +2643,6 @@
           <w:szCs w:val="20"/>
         </w:rPr>
         <w:t>.</w:t>
-      </w:r>
-    </w:p>
-    <w:p>
-      <w:pPr>
-        <w:pStyle w:val="NoSpacing"/>
-        <w:numPr>
-          <w:ilvl w:val="0"/>
-          <w:numId w:val="2"/>
-        </w:numPr>
-        <w:rPr>
-          <w:rFonts w:ascii="Comic Sans MS" w:eastAsia="Comic Sans MS" w:hAnsi="Comic Sans MS" w:cs="Comic Sans MS"/>
-          <w:sz w:val="20"/>
-          <w:szCs w:val="20"/>
-        </w:rPr>
-      </w:pPr>
-      <w:r>
-        <w:rPr>
-          <w:rFonts w:ascii="Comic Sans MS" w:hAnsi="Comic Sans MS"/>
-          <w:bCs/>
-          <w:sz w:val="20"/>
-          <w:szCs w:val="20"/>
-        </w:rPr>
-        <w:t xml:space="preserve">Apt on opensource networking systems using </w:t>
-      </w:r>
-      <w:r>
-        <w:rPr>
-          <w:rFonts w:ascii="Comic Sans MS" w:hAnsi="Comic Sans MS"/>
-          <w:bCs/>
-          <w:sz w:val="20"/>
-          <w:szCs w:val="20"/>
-        </w:rPr>
-        <w:t>quagga,</w:t>
-      </w:r>
-      <w:r>
-        <w:rPr>
-          <w:rFonts w:ascii="Comic Sans MS" w:hAnsi="Comic Sans MS"/>
-          <w:bCs/>
-          <w:sz w:val="20"/>
-          <w:szCs w:val="20"/>
-        </w:rPr>
-        <w:t xml:space="preserve"> </w:t>
-      </w:r>
-      <w:r>
-        <w:rPr>
-          <w:rFonts w:ascii="Comic Sans MS" w:hAnsi="Comic Sans MS"/>
-          <w:bCs/>
-          <w:sz w:val="20"/>
-          <w:szCs w:val="20"/>
-        </w:rPr>
-        <w:t>vyatta,</w:t>
-      </w:r>
-      <w:r>
-        <w:rPr>
-          <w:rFonts w:ascii="Comic Sans MS" w:hAnsi="Comic Sans MS"/>
-          <w:bCs/>
-          <w:sz w:val="20"/>
-          <w:szCs w:val="20"/>
-        </w:rPr>
-        <w:t xml:space="preserve"> </w:t>
-      </w:r>
-      <w:r>
-        <w:rPr>
-          <w:rFonts w:ascii="Comic Sans MS" w:hAnsi="Comic Sans MS"/>
-          <w:bCs/>
-          <w:sz w:val="20"/>
-          <w:szCs w:val="20"/>
-        </w:rPr>
-        <w:t xml:space="preserve">VyOS </w:t>
-      </w:r>
-      <w:r>
-        <w:rPr>
-          <w:rFonts w:ascii="Comic Sans MS" w:hAnsi="Comic Sans MS"/>
-          <w:sz w:val="20"/>
-          <w:szCs w:val="20"/>
-        </w:rPr>
-        <w:t>in L</w:t>
-      </w:r>
-      <w:r>
-        <w:rPr>
-          <w:rFonts w:ascii="Comic Sans MS" w:hAnsi="Comic Sans MS"/>
-          <w:sz w:val="20"/>
-          <w:szCs w:val="20"/>
-        </w:rPr>
-        <w:t>inux.</w:t>
       </w:r>
     </w:p>
     <w:p>
@@ -2106,18 +2752,41 @@
           <w:sz w:val="20"/>
           <w:szCs w:val="20"/>
         </w:rPr>
-        <w:t>lysis (Wireshark,Tshark,Xplico,</w:t>
-      </w:r>
-      <w:r>
-        <w:rPr>
-          <w:rFonts w:ascii="Comic Sans MS" w:hAnsi="Comic Sans MS"/>
-          <w:b/>
-          <w:bCs/>
-          <w:sz w:val="20"/>
-          <w:szCs w:val="20"/>
-        </w:rPr>
-        <w:t xml:space="preserve">tcpdump </w:t>
-      </w:r>
+        <w:t>lysis (</w:t>
+      </w:r>
+      <w:proofErr w:type="spellStart"/>
+      <w:r>
+        <w:rPr>
+          <w:rFonts w:ascii="Comic Sans MS" w:hAnsi="Comic Sans MS"/>
+          <w:b/>
+          <w:bCs/>
+          <w:sz w:val="20"/>
+          <w:szCs w:val="20"/>
+        </w:rPr>
+        <w:t>Wireshark,</w:t>
+      </w:r>
+      <w:r>
+        <w:rPr>
+          <w:rFonts w:ascii="Comic Sans MS" w:hAnsi="Comic Sans MS"/>
+          <w:b/>
+          <w:bCs/>
+          <w:sz w:val="20"/>
+          <w:szCs w:val="20"/>
+        </w:rPr>
+        <w:t>tcpdump</w:t>
+      </w:r>
+      <w:proofErr w:type="spellEnd"/>
+      <w:r>
+        <w:rPr>
+          <w:rFonts w:ascii="Comic Sans MS" w:hAnsi="Comic Sans MS"/>
+          <w:b/>
+          <w:bCs/>
+          <w:sz w:val="20"/>
+          <w:szCs w:val="20"/>
+        </w:rPr>
+        <w:t xml:space="preserve"> </w:t>
+      </w:r>
+      <w:proofErr w:type="spellStart"/>
       <w:r>
         <w:rPr>
           <w:rFonts w:ascii="Comic Sans MS" w:hAnsi="Comic Sans MS"/>
@@ -2126,6 +2795,7 @@
         </w:rPr>
         <w:t>etc</w:t>
       </w:r>
+      <w:proofErr w:type="spellEnd"/>
       <w:r>
         <w:rPr>
           <w:rFonts w:ascii="Comic Sans MS" w:hAnsi="Comic Sans MS"/>
@@ -2162,24 +2832,59 @@
           <w:sz w:val="20"/>
           <w:szCs w:val="20"/>
         </w:rPr>
-        <w:t xml:space="preserve">) </w:t>
-      </w:r>
-      <w:r>
-        <w:rPr>
-          <w:rFonts w:ascii="Comic Sans MS" w:hAnsi="Comic Sans MS"/>
-          <w:sz w:val="20"/>
-          <w:szCs w:val="20"/>
-        </w:rPr>
-        <w:t>and</w:t>
-      </w:r>
-      <w:r>
-        <w:rPr>
-          <w:rFonts w:ascii="Comic Sans MS" w:hAnsi="Comic Sans MS"/>
-          <w:sz w:val="20"/>
-          <w:szCs w:val="20"/>
-        </w:rPr>
-        <w:t xml:space="preserve"> other security tools (</w:t>
-      </w:r>
+        <w:t>)</w:t>
+      </w:r>
+      <w:r>
+        <w:rPr>
+          <w:rFonts w:ascii="Comic Sans MS" w:hAnsi="Comic Sans MS"/>
+          <w:sz w:val="20"/>
+          <w:szCs w:val="20"/>
+        </w:rPr>
+        <w:t>, Log analysis(</w:t>
+      </w:r>
+      <w:r>
+        <w:rPr>
+          <w:rFonts w:ascii="Comic Sans MS" w:hAnsi="Comic Sans MS"/>
+          <w:b/>
+          <w:bCs/>
+          <w:sz w:val="20"/>
+          <w:szCs w:val="20"/>
+        </w:rPr>
+        <w:t>ELK</w:t>
+      </w:r>
+      <w:r>
+        <w:rPr>
+          <w:rFonts w:ascii="Comic Sans MS" w:hAnsi="Comic Sans MS"/>
+          <w:sz w:val="20"/>
+          <w:szCs w:val="20"/>
+        </w:rPr>
+        <w:t>)</w:t>
+      </w:r>
+      <w:r>
+        <w:rPr>
+          <w:rFonts w:ascii="Comic Sans MS" w:hAnsi="Comic Sans MS"/>
+          <w:sz w:val="20"/>
+          <w:szCs w:val="20"/>
+        </w:rPr>
+        <w:t xml:space="preserve"> </w:t>
+      </w:r>
+      <w:r>
+        <w:rPr>
+          <w:rFonts w:ascii="Comic Sans MS" w:hAnsi="Comic Sans MS"/>
+          <w:sz w:val="20"/>
+          <w:szCs w:val="20"/>
+        </w:rPr>
+        <w:t xml:space="preserve">and </w:t>
+      </w:r>
+      <w:r>
+        <w:rPr>
+          <w:rFonts w:ascii="Comic Sans MS" w:hAnsi="Comic Sans MS"/>
+          <w:sz w:val="20"/>
+          <w:szCs w:val="20"/>
+        </w:rPr>
+        <w:t>other security tools (</w:t>
+      </w:r>
+      <w:proofErr w:type="spellStart"/>
       <w:r>
         <w:rPr>
           <w:rFonts w:ascii="Comic Sans MS" w:hAnsi="Comic Sans MS"/>
@@ -2208,25 +2913,58 @@
           <w:sz w:val="20"/>
           <w:szCs w:val="20"/>
         </w:rPr>
-        <w:t xml:space="preserve">suit </w:t>
-      </w:r>
-      <w:r>
-        <w:rPr>
-          <w:rFonts w:ascii="Comic Sans MS" w:hAnsi="Comic Sans MS"/>
-          <w:sz w:val="20"/>
-          <w:szCs w:val="20"/>
-        </w:rPr>
-        <w:t xml:space="preserve">etc) included in </w:t>
-      </w:r>
-      <w:r>
-        <w:rPr>
-          <w:rFonts w:ascii="Comic Sans MS" w:hAnsi="Comic Sans MS"/>
-          <w:b/>
-          <w:bCs/>
-          <w:sz w:val="20"/>
-          <w:szCs w:val="20"/>
-        </w:rPr>
-        <w:t>KaliLinux/Parrot</w:t>
+        <w:t>suit</w:t>
+      </w:r>
+      <w:proofErr w:type="spellEnd"/>
+      <w:r>
+        <w:rPr>
+          <w:rFonts w:ascii="Comic Sans MS" w:hAnsi="Comic Sans MS"/>
+          <w:b/>
+          <w:bCs/>
+          <w:sz w:val="20"/>
+          <w:szCs w:val="20"/>
+        </w:rPr>
+        <w:t xml:space="preserve"> </w:t>
+      </w:r>
+      <w:proofErr w:type="spellStart"/>
+      <w:r>
+        <w:rPr>
+          <w:rFonts w:ascii="Comic Sans MS" w:hAnsi="Comic Sans MS"/>
+          <w:sz w:val="20"/>
+          <w:szCs w:val="20"/>
+        </w:rPr>
+        <w:t>etc</w:t>
+      </w:r>
+      <w:proofErr w:type="spellEnd"/>
+      <w:r>
+        <w:rPr>
+          <w:rFonts w:ascii="Comic Sans MS" w:hAnsi="Comic Sans MS"/>
+          <w:sz w:val="20"/>
+          <w:szCs w:val="20"/>
+        </w:rPr>
+        <w:t xml:space="preserve">) included in </w:t>
+      </w:r>
+      <w:proofErr w:type="spellStart"/>
+      <w:r>
+        <w:rPr>
+          <w:rFonts w:ascii="Comic Sans MS" w:hAnsi="Comic Sans MS"/>
+          <w:b/>
+          <w:bCs/>
+          <w:sz w:val="20"/>
+          <w:szCs w:val="20"/>
+        </w:rPr>
+        <w:t>KaliLinux</w:t>
+      </w:r>
+      <w:proofErr w:type="spellEnd"/>
+      <w:r>
+        <w:rPr>
+          <w:rFonts w:ascii="Comic Sans MS" w:hAnsi="Comic Sans MS"/>
+          <w:b/>
+          <w:bCs/>
+          <w:sz w:val="20"/>
+          <w:szCs w:val="20"/>
+        </w:rPr>
+        <w:t>/Parrot</w:t>
       </w:r>
       <w:r>
         <w:rPr>
@@ -2247,7 +2985,7 @@
 </file>
 
 <file path=word/endnotes.xml><?xml version="1.0" encoding="utf-8"?>
-<w:endnotes xmlns:wpc="http://schemas.microsoft.com/office/word/2010/wordprocessingCanvas" xmlns:mo="http://schemas.microsoft.com/office/mac/office/2008/main" xmlns:mc="http://schemas.openxmlformats.org/markup-compatibility/2006" xmlns:mv="urn:schemas-microsoft-com:mac:vml" xmlns:o="urn:schemas-microsoft-com:office:office" xmlns:r="http://schemas.openxmlformats.org/officeDocument/2006/relationships" xmlns:m="http://schemas.openxmlformats.org/officeDocument/2006/math" xmlns:v="urn:schemas-microsoft-com:vml" xmlns:wp14="http://schemas.microsoft.com/office/word/2010/wordprocessingDrawing" xmlns:wp="http://schemas.openxmlformats.org/drawingml/2006/wordprocessingDrawing" xmlns:w10="urn:schemas-microsoft-com:office:word" xmlns:w="http://schemas.openxmlformats.org/wordprocessingml/2006/main" xmlns:w14="http://schemas.microsoft.com/office/word/2010/wordml" xmlns:w15="http://schemas.microsoft.com/office/word/2012/wordml" xmlns:wpg="http://schemas.microsoft.com/office/word/2010/wordprocessingGroup" xmlns:wpi="http://schemas.microsoft.com/office/word/2010/wordprocessingInk" xmlns:wne="http://schemas.microsoft.com/office/word/2006/wordml" xmlns:wps="http://schemas.microsoft.com/office/word/2010/wordprocessingShape" mc:Ignorable="w14 w15 wp14">
+<w:endnotes xmlns:wpc="http://schemas.microsoft.com/office/word/2010/wordprocessingCanvas" xmlns:cx="http://schemas.microsoft.com/office/drawing/2014/chartex" xmlns:cx1="http://schemas.microsoft.com/office/drawing/2015/9/8/chartex" xmlns:cx2="http://schemas.microsoft.com/office/drawing/2015/10/21/chartex" xmlns:cx3="http://schemas.microsoft.com/office/drawing/2016/5/9/chartex" xmlns:cx4="http://schemas.microsoft.com/office/drawing/2016/5/10/chartex" xmlns:cx5="http://schemas.microsoft.com/office/drawing/2016/5/11/chartex" xmlns:cx6="http://schemas.microsoft.com/office/drawing/2016/5/12/chartex" xmlns:cx7="http://schemas.microsoft.com/office/drawing/2016/5/13/chartex" xmlns:cx8="http://schemas.microsoft.com/office/drawing/2016/5/14/chartex" xmlns:mc="http://schemas.openxmlformats.org/markup-compatibility/2006" xmlns:aink="http://schemas.microsoft.com/office/drawing/2016/ink" xmlns:am3d="http://schemas.microsoft.com/office/drawing/2017/model3d" xmlns:o="urn:schemas-microsoft-com:office:office" xmlns:r="http://schemas.openxmlformats.org/officeDocument/2006/relationships" xmlns:m="http://schemas.openxmlformats.org/officeDocument/2006/math" xmlns:v="urn:schemas-microsoft-com:vml" xmlns:wp14="http://schemas.microsoft.com/office/word/2010/wordprocessingDrawing" xmlns:wp="http://schemas.openxmlformats.org/drawingml/2006/wordprocessingDrawing" xmlns:w10="urn:schemas-microsoft-com:office:word" xmlns:w="http://schemas.openxmlformats.org/wordprocessingml/2006/main" xmlns:w14="http://schemas.microsoft.com/office/word/2010/wordml" xmlns:w15="http://schemas.microsoft.com/office/word/2012/wordml" xmlns:w16cex="http://schemas.microsoft.com/office/word/2018/wordml/cex" xmlns:w16cid="http://schemas.microsoft.com/office/word/2016/wordml/cid" xmlns:w16="http://schemas.microsoft.com/office/word/2018/wordml" xmlns:w16se="http://schemas.microsoft.com/office/word/2015/wordml/symex" xmlns:wpg="http://schemas.microsoft.com/office/word/2010/wordprocessingGroup" xmlns:wpi="http://schemas.microsoft.com/office/word/2010/wordprocessingInk" xmlns:wne="http://schemas.microsoft.com/office/word/2006/wordml" xmlns:wps="http://schemas.microsoft.com/office/word/2010/wordprocessingShape" mc:Ignorable="w14 w15 w16se w16cid w16 w16cex wp14">
   <w:endnote w:type="separator" w:id="-1">
     <w:p>
       <w:r>
@@ -2266,7 +3004,7 @@
 </file>
 
 <file path=word/footnotes.xml><?xml version="1.0" encoding="utf-8"?>
-<w:footnotes xmlns:wpc="http://schemas.microsoft.com/office/word/2010/wordprocessingCanvas" xmlns:mo="http://schemas.microsoft.com/office/mac/office/2008/main" xmlns:mc="http://schemas.openxmlformats.org/markup-compatibility/2006" xmlns:mv="urn:schemas-microsoft-com:mac:vml" xmlns:o="urn:schemas-microsoft-com:office:office" xmlns:r="http://schemas.openxmlformats.org/officeDocument/2006/relationships" xmlns:m="http://schemas.openxmlformats.org/officeDocument/2006/math" xmlns:v="urn:schemas-microsoft-com:vml" xmlns:wp14="http://schemas.microsoft.com/office/word/2010/wordprocessingDrawing" xmlns:wp="http://schemas.openxmlformats.org/drawingml/2006/wordprocessingDrawing" xmlns:w10="urn:schemas-microsoft-com:office:word" xmlns:w="http://schemas.openxmlformats.org/wordprocessingml/2006/main" xmlns:w14="http://schemas.microsoft.com/office/word/2010/wordml" xmlns:w15="http://schemas.microsoft.com/office/word/2012/wordml" xmlns:wpg="http://schemas.microsoft.com/office/word/2010/wordprocessingGroup" xmlns:wpi="http://schemas.microsoft.com/office/word/2010/wordprocessingInk" xmlns:wne="http://schemas.microsoft.com/office/word/2006/wordml" xmlns:wps="http://schemas.microsoft.com/office/word/2010/wordprocessingShape" mc:Ignorable="w14 w15 wp14">
+<w:footnotes xmlns:wpc="http://schemas.microsoft.com/office/word/2010/wordprocessingCanvas" xmlns:cx="http://schemas.microsoft.com/office/drawing/2014/chartex" xmlns:cx1="http://schemas.microsoft.com/office/drawing/2015/9/8/chartex" xmlns:cx2="http://schemas.microsoft.com/office/drawing/2015/10/21/chartex" xmlns:cx3="http://schemas.microsoft.com/office/drawing/2016/5/9/chartex" xmlns:cx4="http://schemas.microsoft.com/office/drawing/2016/5/10/chartex" xmlns:cx5="http://schemas.microsoft.com/office/drawing/2016/5/11/chartex" xmlns:cx6="http://schemas.microsoft.com/office/drawing/2016/5/12/chartex" xmlns:cx7="http://schemas.microsoft.com/office/drawing/2016/5/13/chartex" xmlns:cx8="http://schemas.microsoft.com/office/drawing/2016/5/14/chartex" xmlns:mc="http://schemas.openxmlformats.org/markup-compatibility/2006" xmlns:aink="http://schemas.microsoft.com/office/drawing/2016/ink" xmlns:am3d="http://schemas.microsoft.com/office/drawing/2017/model3d" xmlns:o="urn:schemas-microsoft-com:office:office" xmlns:r="http://schemas.openxmlformats.org/officeDocument/2006/relationships" xmlns:m="http://schemas.openxmlformats.org/officeDocument/2006/math" xmlns:v="urn:schemas-microsoft-com:vml" xmlns:wp14="http://schemas.microsoft.com/office/word/2010/wordprocessingDrawing" xmlns:wp="http://schemas.openxmlformats.org/drawingml/2006/wordprocessingDrawing" xmlns:w10="urn:schemas-microsoft-com:office:word" xmlns:w="http://schemas.openxmlformats.org/wordprocessingml/2006/main" xmlns:w14="http://schemas.microsoft.com/office/word/2010/wordml" xmlns:w15="http://schemas.microsoft.com/office/word/2012/wordml" xmlns:w16cex="http://schemas.microsoft.com/office/word/2018/wordml/cex" xmlns:w16cid="http://schemas.microsoft.com/office/word/2016/wordml/cid" xmlns:w16="http://schemas.microsoft.com/office/word/2018/wordml" xmlns:w16se="http://schemas.microsoft.com/office/word/2015/wordml/symex" xmlns:wpg="http://schemas.microsoft.com/office/word/2010/wordprocessingGroup" xmlns:wpi="http://schemas.microsoft.com/office/word/2010/wordprocessingInk" xmlns:wne="http://schemas.microsoft.com/office/word/2006/wordml" xmlns:wps="http://schemas.microsoft.com/office/word/2010/wordprocessingShape" mc:Ignorable="w14 w15 w16se w16cid w16 w16cex wp14">
   <w:footnote w:type="separator" w:id="-1">
     <w:p>
       <w:r>
@@ -2285,8 +3023,210 @@
 </file>
 
 <file path=word/numbering.xml><?xml version="1.0" encoding="utf-8"?>
-<w:numbering xmlns:wpc="http://schemas.microsoft.com/office/word/2010/wordprocessingCanvas" xmlns:mo="http://schemas.microsoft.com/office/mac/office/2008/main" xmlns:mc="http://schemas.openxmlformats.org/markup-compatibility/2006" xmlns:mv="urn:schemas-microsoft-com:mac:vml" xmlns:o="urn:schemas-microsoft-com:office:office" xmlns:r="http://schemas.openxmlformats.org/officeDocument/2006/relationships" xmlns:m="http://schemas.openxmlformats.org/officeDocument/2006/math" xmlns:v="urn:schemas-microsoft-com:vml" xmlns:wp14="http://schemas.microsoft.com/office/word/2010/wordprocessingDrawing" xmlns:wp="http://schemas.openxmlformats.org/drawingml/2006/wordprocessingDrawing" xmlns:w10="urn:schemas-microsoft-com:office:word" xmlns:w="http://schemas.openxmlformats.org/wordprocessingml/2006/main" xmlns:w14="http://schemas.microsoft.com/office/word/2010/wordml" xmlns:w15="http://schemas.microsoft.com/office/word/2012/wordml" xmlns:wpg="http://schemas.microsoft.com/office/word/2010/wordprocessingGroup" xmlns:wpi="http://schemas.microsoft.com/office/word/2010/wordprocessingInk" xmlns:wne="http://schemas.microsoft.com/office/word/2006/wordml" xmlns:wps="http://schemas.microsoft.com/office/word/2010/wordprocessingShape" mc:Ignorable="w14 w15 wp14">
-  <w:abstractNum w:abstractNumId="0">
+<w:numbering xmlns:wpc="http://schemas.microsoft.com/office/word/2010/wordprocessingCanvas" xmlns:cx="http://schemas.microsoft.com/office/drawing/2014/chartex" xmlns:cx1="http://schemas.microsoft.com/office/drawing/2015/9/8/chartex" xmlns:cx2="http://schemas.microsoft.com/office/drawing/2015/10/21/chartex" xmlns:cx3="http://schemas.microsoft.com/office/drawing/2016/5/9/chartex" xmlns:cx4="http://schemas.microsoft.com/office/drawing/2016/5/10/chartex" xmlns:cx5="http://schemas.microsoft.com/office/drawing/2016/5/11/chartex" xmlns:cx6="http://schemas.microsoft.com/office/drawing/2016/5/12/chartex" xmlns:cx7="http://schemas.microsoft.com/office/drawing/2016/5/13/chartex" xmlns:cx8="http://schemas.microsoft.com/office/drawing/2016/5/14/chartex" xmlns:mc="http://schemas.openxmlformats.org/markup-compatibility/2006" xmlns:aink="http://schemas.microsoft.com/office/drawing/2016/ink" xmlns:am3d="http://schemas.microsoft.com/office/drawing/2017/model3d" xmlns:o="urn:schemas-microsoft-com:office:office" xmlns:r="http://schemas.openxmlformats.org/officeDocument/2006/relationships" xmlns:m="http://schemas.openxmlformats.org/officeDocument/2006/math" xmlns:v="urn:schemas-microsoft-com:vml" xmlns:wp14="http://schemas.microsoft.com/office/word/2010/wordprocessingDrawing" xmlns:wp="http://schemas.openxmlformats.org/drawingml/2006/wordprocessingDrawing" xmlns:w10="urn:schemas-microsoft-com:office:word" xmlns:w="http://schemas.openxmlformats.org/wordprocessingml/2006/main" xmlns:w14="http://schemas.microsoft.com/office/word/2010/wordml" xmlns:w15="http://schemas.microsoft.com/office/word/2012/wordml" xmlns:w16cex="http://schemas.microsoft.com/office/word/2018/wordml/cex" xmlns:w16cid="http://schemas.microsoft.com/office/word/2016/wordml/cid" xmlns:w16="http://schemas.microsoft.com/office/word/2018/wordml" xmlns:w16se="http://schemas.microsoft.com/office/word/2015/wordml/symex" xmlns:wpg="http://schemas.microsoft.com/office/word/2010/wordprocessingGroup" xmlns:wpi="http://schemas.microsoft.com/office/word/2010/wordprocessingInk" xmlns:wne="http://schemas.microsoft.com/office/word/2006/wordml" xmlns:wps="http://schemas.microsoft.com/office/word/2010/wordprocessingShape" mc:Ignorable="w14 w15 w16se w16cid w16 w16cex wp14">
+  <w:abstractNum w:abstractNumId="0" w15:restartNumberingAfterBreak="0">
+    <w:nsid w:val="111D45EE"/>
+    <w:multiLevelType w:val="hybridMultilevel"/>
+    <w:tmpl w:val="D41E311A"/>
+    <w:lvl w:ilvl="0" w:tplc="48D20A9E">
+      <w:start w:val="1"/>
+      <w:numFmt w:val="decimal"/>
+      <w:lvlText w:val="%1"/>
+      <w:lvlJc w:val="left"/>
+      <w:pPr>
+        <w:ind w:left="720" w:hanging="360"/>
+      </w:pPr>
+      <w:rPr>
+        <w:rFonts w:hint="default"/>
+      </w:rPr>
+    </w:lvl>
+    <w:lvl w:ilvl="1" w:tplc="08090019" w:tentative="1">
+      <w:start w:val="1"/>
+      <w:numFmt w:val="lowerLetter"/>
+      <w:lvlText w:val="%2."/>
+      <w:lvlJc w:val="left"/>
+      <w:pPr>
+        <w:ind w:left="1440" w:hanging="360"/>
+      </w:pPr>
+    </w:lvl>
+    <w:lvl w:ilvl="2" w:tplc="0809001B" w:tentative="1">
+      <w:start w:val="1"/>
+      <w:numFmt w:val="lowerRoman"/>
+      <w:lvlText w:val="%3."/>
+      <w:lvlJc w:val="right"/>
+      <w:pPr>
+        <w:ind w:left="2160" w:hanging="180"/>
+      </w:pPr>
+    </w:lvl>
+    <w:lvl w:ilvl="3" w:tplc="0809000F" w:tentative="1">
+      <w:start w:val="1"/>
+      <w:numFmt w:val="decimal"/>
+      <w:lvlText w:val="%4."/>
+      <w:lvlJc w:val="left"/>
+      <w:pPr>
+        <w:ind w:left="2880" w:hanging="360"/>
+      </w:pPr>
+    </w:lvl>
+    <w:lvl w:ilvl="4" w:tplc="08090019" w:tentative="1">
+      <w:start w:val="1"/>
+      <w:numFmt w:val="lowerLetter"/>
+      <w:lvlText w:val="%5."/>
+      <w:lvlJc w:val="left"/>
+      <w:pPr>
+        <w:ind w:left="3600" w:hanging="360"/>
+      </w:pPr>
+    </w:lvl>
+    <w:lvl w:ilvl="5" w:tplc="0809001B" w:tentative="1">
+      <w:start w:val="1"/>
+      <w:numFmt w:val="lowerRoman"/>
+      <w:lvlText w:val="%6."/>
+      <w:lvlJc w:val="right"/>
+      <w:pPr>
+        <w:ind w:left="4320" w:hanging="180"/>
+      </w:pPr>
+    </w:lvl>
+    <w:lvl w:ilvl="6" w:tplc="0809000F" w:tentative="1">
+      <w:start w:val="1"/>
+      <w:numFmt w:val="decimal"/>
+      <w:lvlText w:val="%7."/>
+      <w:lvlJc w:val="left"/>
+      <w:pPr>
+        <w:ind w:left="5040" w:hanging="360"/>
+      </w:pPr>
+    </w:lvl>
+    <w:lvl w:ilvl="7" w:tplc="08090019" w:tentative="1">
+      <w:start w:val="1"/>
+      <w:numFmt w:val="lowerLetter"/>
+      <w:lvlText w:val="%8."/>
+      <w:lvlJc w:val="left"/>
+      <w:pPr>
+        <w:ind w:left="5760" w:hanging="360"/>
+      </w:pPr>
+    </w:lvl>
+    <w:lvl w:ilvl="8" w:tplc="0809001B" w:tentative="1">
+      <w:start w:val="1"/>
+      <w:numFmt w:val="lowerRoman"/>
+      <w:lvlText w:val="%9."/>
+      <w:lvlJc w:val="right"/>
+      <w:pPr>
+        <w:ind w:left="6480" w:hanging="180"/>
+      </w:pPr>
+    </w:lvl>
+  </w:abstractNum>
+  <w:abstractNum w:abstractNumId="1" w15:restartNumberingAfterBreak="0">
+    <w:nsid w:val="14B2128C"/>
+    <w:multiLevelType w:val="hybridMultilevel"/>
+    <w:tmpl w:val="86584E6A"/>
+    <w:lvl w:ilvl="0" w:tplc="08090001">
+      <w:start w:val="1"/>
+      <w:numFmt w:val="bullet"/>
+      <w:lvlText w:val=""/>
+      <w:lvlJc w:val="left"/>
+      <w:pPr>
+        <w:ind w:left="720" w:hanging="360"/>
+      </w:pPr>
+      <w:rPr>
+        <w:rFonts w:ascii="Symbol" w:hAnsi="Symbol" w:hint="default"/>
+      </w:rPr>
+    </w:lvl>
+    <w:lvl w:ilvl="1" w:tplc="08090003" w:tentative="1">
+      <w:start w:val="1"/>
+      <w:numFmt w:val="bullet"/>
+      <w:lvlText w:val="o"/>
+      <w:lvlJc w:val="left"/>
+      <w:pPr>
+        <w:ind w:left="1440" w:hanging="360"/>
+      </w:pPr>
+      <w:rPr>
+        <w:rFonts w:ascii="Courier New" w:hAnsi="Courier New" w:cs="Courier New" w:hint="default"/>
+      </w:rPr>
+    </w:lvl>
+    <w:lvl w:ilvl="2" w:tplc="08090005" w:tentative="1">
+      <w:start w:val="1"/>
+      <w:numFmt w:val="bullet"/>
+      <w:lvlText w:val=""/>
+      <w:lvlJc w:val="left"/>
+      <w:pPr>
+        <w:ind w:left="2160" w:hanging="360"/>
+      </w:pPr>
+      <w:rPr>
+        <w:rFonts w:ascii="Wingdings" w:hAnsi="Wingdings" w:hint="default"/>
+      </w:rPr>
+    </w:lvl>
+    <w:lvl w:ilvl="3" w:tplc="08090001" w:tentative="1">
+      <w:start w:val="1"/>
+      <w:numFmt w:val="bullet"/>
+      <w:lvlText w:val=""/>
+      <w:lvlJc w:val="left"/>
+      <w:pPr>
+        <w:ind w:left="2880" w:hanging="360"/>
+      </w:pPr>
+      <w:rPr>
+        <w:rFonts w:ascii="Symbol" w:hAnsi="Symbol" w:hint="default"/>
+      </w:rPr>
+    </w:lvl>
+    <w:lvl w:ilvl="4" w:tplc="08090003" w:tentative="1">
+      <w:start w:val="1"/>
+      <w:numFmt w:val="bullet"/>
+      <w:lvlText w:val="o"/>
+      <w:lvlJc w:val="left"/>
+      <w:pPr>
+        <w:ind w:left="3600" w:hanging="360"/>
+      </w:pPr>
+      <w:rPr>
+        <w:rFonts w:ascii="Courier New" w:hAnsi="Courier New" w:cs="Courier New" w:hint="default"/>
+      </w:rPr>
+    </w:lvl>
+    <w:lvl w:ilvl="5" w:tplc="08090005" w:tentative="1">
+      <w:start w:val="1"/>
+      <w:numFmt w:val="bullet"/>
+      <w:lvlText w:val=""/>
+      <w:lvlJc w:val="left"/>
+      <w:pPr>
+        <w:ind w:left="4320" w:hanging="360"/>
+      </w:pPr>
+      <w:rPr>
+        <w:rFonts w:ascii="Wingdings" w:hAnsi="Wingdings" w:hint="default"/>
+      </w:rPr>
+    </w:lvl>
+    <w:lvl w:ilvl="6" w:tplc="08090001" w:tentative="1">
+      <w:start w:val="1"/>
+      <w:numFmt w:val="bullet"/>
+      <w:lvlText w:val=""/>
+      <w:lvlJc w:val="left"/>
+      <w:pPr>
+        <w:ind w:left="5040" w:hanging="360"/>
+      </w:pPr>
+      <w:rPr>
+        <w:rFonts w:ascii="Symbol" w:hAnsi="Symbol" w:hint="default"/>
+      </w:rPr>
+    </w:lvl>
+    <w:lvl w:ilvl="7" w:tplc="08090003" w:tentative="1">
+      <w:start w:val="1"/>
+      <w:numFmt w:val="bullet"/>
+      <w:lvlText w:val="o"/>
+      <w:lvlJc w:val="left"/>
+      <w:pPr>
+        <w:ind w:left="5760" w:hanging="360"/>
+      </w:pPr>
+      <w:rPr>
+        <w:rFonts w:ascii="Courier New" w:hAnsi="Courier New" w:cs="Courier New" w:hint="default"/>
+      </w:rPr>
+    </w:lvl>
+    <w:lvl w:ilvl="8" w:tplc="08090005" w:tentative="1">
+      <w:start w:val="1"/>
+      <w:numFmt w:val="bullet"/>
+      <w:lvlText w:val=""/>
+      <w:lvlJc w:val="left"/>
+      <w:pPr>
+        <w:ind w:left="6480" w:hanging="360"/>
+      </w:pPr>
+      <w:rPr>
+        <w:rFonts w:ascii="Wingdings" w:hAnsi="Wingdings" w:hint="default"/>
+      </w:rPr>
+    </w:lvl>
+  </w:abstractNum>
+  <w:abstractNum w:abstractNumId="2" w15:restartNumberingAfterBreak="0">
     <w:nsid w:val="161609FF"/>
     <w:multiLevelType w:val="hybridMultilevel"/>
     <w:tmpl w:val="6906794E"/>
@@ -2399,7 +3339,96 @@
       </w:rPr>
     </w:lvl>
   </w:abstractNum>
-  <w:abstractNum w:abstractNumId="1">
+  <w:abstractNum w:abstractNumId="3" w15:restartNumberingAfterBreak="0">
+    <w:nsid w:val="4A363352"/>
+    <w:multiLevelType w:val="hybridMultilevel"/>
+    <w:tmpl w:val="36723958"/>
+    <w:lvl w:ilvl="0" w:tplc="0809000F">
+      <w:start w:val="1"/>
+      <w:numFmt w:val="decimal"/>
+      <w:lvlText w:val="%1."/>
+      <w:lvlJc w:val="left"/>
+      <w:pPr>
+        <w:ind w:left="720" w:hanging="360"/>
+      </w:pPr>
+      <w:rPr>
+        <w:rFonts w:hint="default"/>
+      </w:rPr>
+    </w:lvl>
+    <w:lvl w:ilvl="1" w:tplc="08090019" w:tentative="1">
+      <w:start w:val="1"/>
+      <w:numFmt w:val="lowerLetter"/>
+      <w:lvlText w:val="%2."/>
+      <w:lvlJc w:val="left"/>
+      <w:pPr>
+        <w:ind w:left="1440" w:hanging="360"/>
+      </w:pPr>
+    </w:lvl>
+    <w:lvl w:ilvl="2" w:tplc="0809001B" w:tentative="1">
+      <w:start w:val="1"/>
+      <w:numFmt w:val="lowerRoman"/>
+      <w:lvlText w:val="%3."/>
+      <w:lvlJc w:val="right"/>
+      <w:pPr>
+        <w:ind w:left="2160" w:hanging="180"/>
+      </w:pPr>
+    </w:lvl>
+    <w:lvl w:ilvl="3" w:tplc="0809000F" w:tentative="1">
+      <w:start w:val="1"/>
+      <w:numFmt w:val="decimal"/>
+      <w:lvlText w:val="%4."/>
+      <w:lvlJc w:val="left"/>
+      <w:pPr>
+        <w:ind w:left="2880" w:hanging="360"/>
+      </w:pPr>
+    </w:lvl>
+    <w:lvl w:ilvl="4" w:tplc="08090019" w:tentative="1">
+      <w:start w:val="1"/>
+      <w:numFmt w:val="lowerLetter"/>
+      <w:lvlText w:val="%5."/>
+      <w:lvlJc w:val="left"/>
+      <w:pPr>
+        <w:ind w:left="3600" w:hanging="360"/>
+      </w:pPr>
+    </w:lvl>
+    <w:lvl w:ilvl="5" w:tplc="0809001B" w:tentative="1">
+      <w:start w:val="1"/>
+      <w:numFmt w:val="lowerRoman"/>
+      <w:lvlText w:val="%6."/>
+      <w:lvlJc w:val="right"/>
+      <w:pPr>
+        <w:ind w:left="4320" w:hanging="180"/>
+      </w:pPr>
+    </w:lvl>
+    <w:lvl w:ilvl="6" w:tplc="0809000F" w:tentative="1">
+      <w:start w:val="1"/>
+      <w:numFmt w:val="decimal"/>
+      <w:lvlText w:val="%7."/>
+      <w:lvlJc w:val="left"/>
+      <w:pPr>
+        <w:ind w:left="5040" w:hanging="360"/>
+      </w:pPr>
+    </w:lvl>
+    <w:lvl w:ilvl="7" w:tplc="08090019" w:tentative="1">
+      <w:start w:val="1"/>
+      <w:numFmt w:val="lowerLetter"/>
+      <w:lvlText w:val="%8."/>
+      <w:lvlJc w:val="left"/>
+      <w:pPr>
+        <w:ind w:left="5760" w:hanging="360"/>
+      </w:pPr>
+    </w:lvl>
+    <w:lvl w:ilvl="8" w:tplc="0809001B" w:tentative="1">
+      <w:start w:val="1"/>
+      <w:numFmt w:val="lowerRoman"/>
+      <w:lvlText w:val="%9."/>
+      <w:lvlJc w:val="right"/>
+      <w:pPr>
+        <w:ind w:left="6480" w:hanging="180"/>
+      </w:pPr>
+    </w:lvl>
+  </w:abstractNum>
+  <w:abstractNum w:abstractNumId="4" w15:restartNumberingAfterBreak="0">
     <w:nsid w:val="4AA73DD9"/>
     <w:multiLevelType w:val="hybridMultilevel"/>
     <w:tmpl w:val="FFF2AAC6"/>
@@ -2512,19 +3541,108 @@
       </w:rPr>
     </w:lvl>
   </w:abstractNum>
-  <w:abstractNum w:abstractNumId="2">
+  <w:abstractNum w:abstractNumId="5" w15:restartNumberingAfterBreak="0">
+    <w:nsid w:val="5C63041C"/>
+    <w:multiLevelType w:val="hybridMultilevel"/>
+    <w:tmpl w:val="375E93EC"/>
+    <w:lvl w:ilvl="0" w:tplc="0809000F">
+      <w:start w:val="1"/>
+      <w:numFmt w:val="decimal"/>
+      <w:lvlText w:val="%1."/>
+      <w:lvlJc w:val="left"/>
+      <w:pPr>
+        <w:ind w:left="720" w:hanging="360"/>
+      </w:pPr>
+      <w:rPr>
+        <w:rFonts w:hint="default"/>
+      </w:rPr>
+    </w:lvl>
+    <w:lvl w:ilvl="1" w:tplc="08090019" w:tentative="1">
+      <w:start w:val="1"/>
+      <w:numFmt w:val="lowerLetter"/>
+      <w:lvlText w:val="%2."/>
+      <w:lvlJc w:val="left"/>
+      <w:pPr>
+        <w:ind w:left="1440" w:hanging="360"/>
+      </w:pPr>
+    </w:lvl>
+    <w:lvl w:ilvl="2" w:tplc="0809001B" w:tentative="1">
+      <w:start w:val="1"/>
+      <w:numFmt w:val="lowerRoman"/>
+      <w:lvlText w:val="%3."/>
+      <w:lvlJc w:val="right"/>
+      <w:pPr>
+        <w:ind w:left="2160" w:hanging="180"/>
+      </w:pPr>
+    </w:lvl>
+    <w:lvl w:ilvl="3" w:tplc="0809000F" w:tentative="1">
+      <w:start w:val="1"/>
+      <w:numFmt w:val="decimal"/>
+      <w:lvlText w:val="%4."/>
+      <w:lvlJc w:val="left"/>
+      <w:pPr>
+        <w:ind w:left="2880" w:hanging="360"/>
+      </w:pPr>
+    </w:lvl>
+    <w:lvl w:ilvl="4" w:tplc="08090019" w:tentative="1">
+      <w:start w:val="1"/>
+      <w:numFmt w:val="lowerLetter"/>
+      <w:lvlText w:val="%5."/>
+      <w:lvlJc w:val="left"/>
+      <w:pPr>
+        <w:ind w:left="3600" w:hanging="360"/>
+      </w:pPr>
+    </w:lvl>
+    <w:lvl w:ilvl="5" w:tplc="0809001B" w:tentative="1">
+      <w:start w:val="1"/>
+      <w:numFmt w:val="lowerRoman"/>
+      <w:lvlText w:val="%6."/>
+      <w:lvlJc w:val="right"/>
+      <w:pPr>
+        <w:ind w:left="4320" w:hanging="180"/>
+      </w:pPr>
+    </w:lvl>
+    <w:lvl w:ilvl="6" w:tplc="0809000F" w:tentative="1">
+      <w:start w:val="1"/>
+      <w:numFmt w:val="decimal"/>
+      <w:lvlText w:val="%7."/>
+      <w:lvlJc w:val="left"/>
+      <w:pPr>
+        <w:ind w:left="5040" w:hanging="360"/>
+      </w:pPr>
+    </w:lvl>
+    <w:lvl w:ilvl="7" w:tplc="08090019" w:tentative="1">
+      <w:start w:val="1"/>
+      <w:numFmt w:val="lowerLetter"/>
+      <w:lvlText w:val="%8."/>
+      <w:lvlJc w:val="left"/>
+      <w:pPr>
+        <w:ind w:left="5760" w:hanging="360"/>
+      </w:pPr>
+    </w:lvl>
+    <w:lvl w:ilvl="8" w:tplc="0809001B" w:tentative="1">
+      <w:start w:val="1"/>
+      <w:numFmt w:val="lowerRoman"/>
+      <w:lvlText w:val="%9."/>
+      <w:lvlJc w:val="right"/>
+      <w:pPr>
+        <w:ind w:left="6480" w:hanging="180"/>
+      </w:pPr>
+    </w:lvl>
+  </w:abstractNum>
+  <w:abstractNum w:abstractNumId="6" w15:restartNumberingAfterBreak="0">
     <w:nsid w:val="5DE270FD"/>
     <w:multiLevelType w:val="hybridMultilevel"/>
     <w:tmpl w:val="A0C63402"/>
     <w:numStyleLink w:val="ImportedStyle1"/>
   </w:abstractNum>
-  <w:abstractNum w:abstractNumId="3">
+  <w:abstractNum w:abstractNumId="7" w15:restartNumberingAfterBreak="0">
     <w:nsid w:val="5DF127DE"/>
     <w:multiLevelType w:val="hybridMultilevel"/>
     <w:tmpl w:val="A0C63402"/>
     <w:numStyleLink w:val="ImportedStyle1"/>
   </w:abstractNum>
-  <w:abstractNum w:abstractNumId="4">
+  <w:abstractNum w:abstractNumId="8" w15:restartNumberingAfterBreak="0">
     <w:nsid w:val="625A5B00"/>
     <w:multiLevelType w:val="hybridMultilevel"/>
     <w:tmpl w:val="A0C63402"/>
@@ -2791,13 +3909,13 @@
       </w:rPr>
     </w:lvl>
   </w:abstractNum>
-  <w:abstractNum w:abstractNumId="5">
+  <w:abstractNum w:abstractNumId="9" w15:restartNumberingAfterBreak="0">
     <w:nsid w:val="68A24BFE"/>
     <w:multiLevelType w:val="hybridMultilevel"/>
     <w:tmpl w:val="3E68882E"/>
     <w:numStyleLink w:val="ImportedStyle2"/>
   </w:abstractNum>
-  <w:abstractNum w:abstractNumId="6">
+  <w:abstractNum w:abstractNumId="10" w15:restartNumberingAfterBreak="0">
     <w:nsid w:val="758D000C"/>
     <w:multiLevelType w:val="hybridMultilevel"/>
     <w:tmpl w:val="194A9D5A"/>
@@ -2910,7 +4028,7 @@
       </w:rPr>
     </w:lvl>
   </w:abstractNum>
-  <w:abstractNum w:abstractNumId="7">
+  <w:abstractNum w:abstractNumId="11" w15:restartNumberingAfterBreak="0">
     <w:nsid w:val="7AF965A6"/>
     <w:multiLevelType w:val="hybridMultilevel"/>
     <w:tmpl w:val="983E20A8"/>
@@ -3023,7 +4141,7 @@
       </w:rPr>
     </w:lvl>
   </w:abstractNum>
-  <w:abstractNum w:abstractNumId="8">
+  <w:abstractNum w:abstractNumId="12" w15:restartNumberingAfterBreak="0">
     <w:nsid w:val="7FFE0AAF"/>
     <w:multiLevelType w:val="hybridMultilevel"/>
     <w:tmpl w:val="3E68882E"/>
@@ -3291,37 +4409,49 @@
     </w:lvl>
   </w:abstractNum>
   <w:num w:numId="1">
+    <w:abstractNumId w:val="8"/>
+  </w:num>
+  <w:num w:numId="2">
+    <w:abstractNumId w:val="6"/>
+  </w:num>
+  <w:num w:numId="3">
+    <w:abstractNumId w:val="12"/>
+  </w:num>
+  <w:num w:numId="4">
+    <w:abstractNumId w:val="9"/>
+  </w:num>
+  <w:num w:numId="5">
+    <w:abstractNumId w:val="7"/>
+  </w:num>
+  <w:num w:numId="6">
+    <w:abstractNumId w:val="11"/>
+  </w:num>
+  <w:num w:numId="7">
     <w:abstractNumId w:val="4"/>
   </w:num>
-  <w:num w:numId="2">
+  <w:num w:numId="8">
     <w:abstractNumId w:val="2"/>
   </w:num>
-  <w:num w:numId="3">
-    <w:abstractNumId w:val="8"/>
+  <w:num w:numId="9">
+    <w:abstractNumId w:val="10"/>
   </w:num>
-  <w:num w:numId="4">
+  <w:num w:numId="10">
+    <w:abstractNumId w:val="0"/>
+  </w:num>
+  <w:num w:numId="11">
+    <w:abstractNumId w:val="1"/>
+  </w:num>
+  <w:num w:numId="12">
     <w:abstractNumId w:val="5"/>
   </w:num>
-  <w:num w:numId="5">
+  <w:num w:numId="13">
     <w:abstractNumId w:val="3"/>
-  </w:num>
-  <w:num w:numId="6">
-    <w:abstractNumId w:val="7"/>
-  </w:num>
-  <w:num w:numId="7">
-    <w:abstractNumId w:val="1"/>
-  </w:num>
-  <w:num w:numId="8">
-    <w:abstractNumId w:val="0"/>
-  </w:num>
-  <w:num w:numId="9">
-    <w:abstractNumId w:val="6"/>
   </w:num>
 </w:numbering>
 </file>
 
 <file path=word/styles.xml><?xml version="1.0" encoding="utf-8"?>
-<w:styles xmlns:mc="http://schemas.openxmlformats.org/markup-compatibility/2006" xmlns:r="http://schemas.openxmlformats.org/officeDocument/2006/relationships" xmlns:w="http://schemas.openxmlformats.org/wordprocessingml/2006/main" xmlns:w14="http://schemas.microsoft.com/office/word/2010/wordml" xmlns:w15="http://schemas.microsoft.com/office/word/2012/wordml" mc:Ignorable="w14 w15">
+<w:styles xmlns:mc="http://schemas.openxmlformats.org/markup-compatibility/2006" xmlns:r="http://schemas.openxmlformats.org/officeDocument/2006/relationships" xmlns:w="http://schemas.openxmlformats.org/wordprocessingml/2006/main" xmlns:w14="http://schemas.microsoft.com/office/word/2010/wordml" xmlns:w15="http://schemas.microsoft.com/office/word/2012/wordml" xmlns:w16cex="http://schemas.microsoft.com/office/word/2018/wordml/cex" xmlns:w16cid="http://schemas.microsoft.com/office/word/2016/wordml/cid" xmlns:w16="http://schemas.microsoft.com/office/word/2018/wordml" xmlns:w16se="http://schemas.microsoft.com/office/word/2015/wordml/symex" mc:Ignorable="w14 w15 w16se w16cid w16 w16cex">
   <w:docDefaults>
     <w:rPrDefault>
       <w:rPr>
@@ -3343,7 +4473,7 @@
       </w:pPr>
     </w:pPrDefault>
   </w:docDefaults>
-  <w:latentStyles w:defLockedState="0" w:defUIPriority="99" w:defSemiHidden="0" w:defUnhideWhenUsed="0" w:defQFormat="0" w:count="382">
+  <w:latentStyles w:defLockedState="0" w:defUIPriority="99" w:defSemiHidden="0" w:defUnhideWhenUsed="0" w:defQFormat="0" w:count="376">
     <w:lsdException w:name="Normal" w:uiPriority="0" w:qFormat="1"/>
     <w:lsdException w:name="heading 1" w:uiPriority="9" w:qFormat="1"/>
     <w:lsdException w:name="heading 2" w:semiHidden="1" w:uiPriority="9" w:unhideWhenUsed="1" w:qFormat="1"/>
@@ -3889,7 +5019,6 @@
     <w:uiPriority w:val="39"/>
     <w:rsid w:val="00BB66F6"/>
     <w:tblPr>
-      <w:tblInd w:w="0" w:type="dxa"/>
       <w:tblBorders>
         <w:top w:val="single" w:sz="4" w:space="0" w:color="auto"/>
         <w:left w:val="single" w:sz="4" w:space="0" w:color="auto"/>
@@ -3898,12 +5027,6 @@
         <w:insideH w:val="single" w:sz="4" w:space="0" w:color="auto"/>
         <w:insideV w:val="single" w:sz="4" w:space="0" w:color="auto"/>
       </w:tblBorders>
-      <w:tblCellMar>
-        <w:top w:w="0" w:type="dxa"/>
-        <w:left w:w="108" w:type="dxa"/>
-        <w:bottom w:w="0" w:type="dxa"/>
-        <w:right w:w="108" w:type="dxa"/>
-      </w:tblCellMar>
     </w:tblPr>
   </w:style>
   <w:style w:type="character" w:customStyle="1" w:styleId="Heading1Char">

</xml_diff>

<commit_message>
knowledge on ci/cd by jenkins and github actions
</commit_message>
<xml_diff>
--- a/CV/Resume_khabir_sec.docx
+++ b/CV/Resume_khabir_sec.docx
@@ -1868,7 +1868,25 @@
           <w:szCs w:val="20"/>
           <w:lang w:val="en-US"/>
         </w:rPr>
-        <w:t xml:space="preserve">automation by </w:t>
+        <w:t>automation</w:t>
+      </w:r>
+      <w:r>
+        <w:rPr>
+          <w:rFonts w:ascii="Comic Sans MS" w:hAnsi="Comic Sans MS"/>
+          <w:sz w:val="20"/>
+          <w:szCs w:val="20"/>
+          <w:lang w:val="en-US"/>
+        </w:rPr>
+        <w:t xml:space="preserve"> using</w:t>
+      </w:r>
+      <w:r>
+        <w:rPr>
+          <w:rFonts w:ascii="Comic Sans MS" w:hAnsi="Comic Sans MS"/>
+          <w:sz w:val="20"/>
+          <w:szCs w:val="20"/>
+          <w:lang w:val="en-US"/>
+        </w:rPr>
+        <w:t xml:space="preserve"> </w:t>
       </w:r>
       <w:r>
         <w:rPr>
@@ -2061,6 +2079,83 @@
           <w:szCs w:val="20"/>
         </w:rPr>
         <w:t xml:space="preserve">. </w:t>
+      </w:r>
+    </w:p>
+    <w:p>
+      <w:pPr>
+        <w:pStyle w:val="NoSpacing"/>
+        <w:numPr>
+          <w:ilvl w:val="0"/>
+          <w:numId w:val="2"/>
+        </w:numPr>
+        <w:rPr>
+          <w:rFonts w:ascii="Comic Sans MS" w:eastAsia="Comic Sans MS" w:hAnsi="Comic Sans MS" w:cs="Comic Sans MS"/>
+          <w:spacing w:val="-5"/>
+          <w:sz w:val="20"/>
+          <w:szCs w:val="20"/>
+        </w:rPr>
+      </w:pPr>
+      <w:r>
+        <w:rPr>
+          <w:rFonts w:ascii="Comic Sans MS" w:hAnsi="Comic Sans MS"/>
+          <w:spacing w:val="-5"/>
+          <w:sz w:val="20"/>
+          <w:szCs w:val="20"/>
+        </w:rPr>
+        <w:t xml:space="preserve">Knowledge on CI/CD by using </w:t>
+      </w:r>
+      <w:r>
+        <w:rPr>
+          <w:rFonts w:ascii="Comic Sans MS" w:hAnsi="Comic Sans MS"/>
+          <w:b/>
+          <w:bCs/>
+          <w:spacing w:val="-5"/>
+          <w:sz w:val="20"/>
+          <w:szCs w:val="20"/>
+        </w:rPr>
+        <w:t>Jenkins</w:t>
+      </w:r>
+      <w:r>
+        <w:rPr>
+          <w:rFonts w:ascii="Comic Sans MS" w:hAnsi="Comic Sans MS"/>
+          <w:spacing w:val="-5"/>
+          <w:sz w:val="20"/>
+          <w:szCs w:val="20"/>
+        </w:rPr>
+        <w:t xml:space="preserve"> and </w:t>
+      </w:r>
+      <w:proofErr w:type="spellStart"/>
+      <w:r>
+        <w:rPr>
+          <w:rFonts w:ascii="Comic Sans MS" w:hAnsi="Comic Sans MS"/>
+          <w:b/>
+          <w:bCs/>
+          <w:spacing w:val="-5"/>
+          <w:sz w:val="20"/>
+          <w:szCs w:val="20"/>
+        </w:rPr>
+        <w:t>Github</w:t>
+      </w:r>
+      <w:proofErr w:type="spellEnd"/>
+      <w:r>
+        <w:rPr>
+          <w:rFonts w:ascii="Comic Sans MS" w:hAnsi="Comic Sans MS"/>
+          <w:b/>
+          <w:bCs/>
+          <w:spacing w:val="-5"/>
+          <w:sz w:val="20"/>
+          <w:szCs w:val="20"/>
+        </w:rPr>
+        <w:t xml:space="preserve"> Actions</w:t>
+      </w:r>
+      <w:r>
+        <w:rPr>
+          <w:rFonts w:ascii="Comic Sans MS" w:hAnsi="Comic Sans MS"/>
+          <w:spacing w:val="-5"/>
+          <w:sz w:val="20"/>
+          <w:szCs w:val="20"/>
+        </w:rPr>
+        <w:t>.</w:t>
       </w:r>
     </w:p>
     <w:p>

</xml_diff>

<commit_message>
Forgotten about vyatta, vyos
</commit_message>
<xml_diff>
--- a/CV/Resume_khabir_sec.docx
+++ b/CV/Resume_khabir_sec.docx
@@ -2660,58 +2660,18 @@
           <w:sz w:val="20"/>
           <w:szCs w:val="20"/>
         </w:rPr>
-        <w:t xml:space="preserve">, Cisco ASA, Juniper SRX, </w:t>
-      </w:r>
-      <w:r>
-        <w:rPr>
-          <w:rFonts w:ascii="Comic Sans MS" w:hAnsi="Comic Sans MS"/>
-          <w:b/>
-          <w:sz w:val="20"/>
-          <w:szCs w:val="20"/>
-        </w:rPr>
-        <w:t xml:space="preserve">quagga, </w:t>
-      </w:r>
-      <w:proofErr w:type="spellStart"/>
-      <w:r>
-        <w:rPr>
-          <w:rFonts w:ascii="Comic Sans MS" w:hAnsi="Comic Sans MS"/>
-          <w:b/>
-          <w:sz w:val="20"/>
-          <w:szCs w:val="20"/>
-        </w:rPr>
-        <w:t>vyatta</w:t>
-      </w:r>
-      <w:proofErr w:type="spellEnd"/>
-      <w:r>
-        <w:rPr>
-          <w:rFonts w:ascii="Comic Sans MS" w:hAnsi="Comic Sans MS"/>
-          <w:b/>
-          <w:sz w:val="20"/>
-          <w:szCs w:val="20"/>
-        </w:rPr>
-        <w:t xml:space="preserve">, </w:t>
-      </w:r>
-      <w:proofErr w:type="spellStart"/>
-      <w:r>
-        <w:rPr>
-          <w:rFonts w:ascii="Comic Sans MS" w:hAnsi="Comic Sans MS"/>
-          <w:b/>
-          <w:sz w:val="20"/>
-          <w:szCs w:val="20"/>
-        </w:rPr>
-        <w:t>VyOS</w:t>
-      </w:r>
-      <w:proofErr w:type="spellEnd"/>
-      <w:r>
-        <w:rPr>
-          <w:rFonts w:ascii="Comic Sans MS" w:hAnsi="Comic Sans MS"/>
-          <w:b/>
+        <w:t>, Cisco ASA, Juniper SRX</w:t>
+      </w:r>
+      <w:r>
+        <w:rPr>
+          <w:rFonts w:ascii="Comic Sans MS" w:hAnsi="Comic Sans MS"/>
+          <w:b/>
+          <w:bCs/>
           <w:sz w:val="20"/>
           <w:szCs w:val="20"/>
         </w:rPr>
         <w:t xml:space="preserve"> </w:t>
       </w:r>
-      <w:proofErr w:type="spellStart"/>
       <w:r>
         <w:rPr>
           <w:rFonts w:ascii="Comic Sans MS" w:hAnsi="Comic Sans MS"/>
@@ -2721,7 +2681,6 @@
         </w:rPr>
         <w:t>etc</w:t>
       </w:r>
-      <w:proofErr w:type="spellEnd"/>
       <w:r>
         <w:rPr>
           <w:rFonts w:ascii="Comic Sans MS" w:hAnsi="Comic Sans MS"/>

</xml_diff>